<commit_message>
Added the task for scrollbars. Renamed my capstone proposal. Added instructions for using jai with Eclipse. Wrote yesterdays log.
</commit_message>
<xml_diff>
--- a/Documentation/Tasks.docx
+++ b/Documentation/Tasks.docx
@@ -22,13 +22,1669 @@
     </w:p>
     <w:p>
       <w:pPr>
-        <w:jc w:val="center"/>
-        <w:rPr>
-          <w:rFonts w:ascii="Times New Roman" w:hAnsi="Times New Roman" w:cs="Times New Roman"/>
+        <w:rPr>
+          <w:rFonts w:ascii="Times New Roman" w:hAnsi="Times New Roman" w:cs="Times New Roman"/>
+          <w:sz w:val="32"/>
+        </w:rPr>
+      </w:pPr>
+      <w:r>
+        <w:rPr>
+          <w:rFonts w:ascii="Times New Roman" w:hAnsi="Times New Roman" w:cs="Times New Roman"/>
+          <w:noProof/>
           <w:sz w:val="32"/>
           <w:u w:val="single"/>
         </w:rPr>
-      </w:pPr>
+        <mc:AlternateContent>
+          <mc:Choice Requires="wps">
+            <w:drawing>
+              <wp:anchor distT="0" distB="0" distL="114300" distR="114300" simplePos="0" relativeHeight="251659264" behindDoc="0" locked="0" layoutInCell="1" allowOverlap="1" wp14:anchorId="6FAB8D16" wp14:editId="23508951">
+                <wp:simplePos x="0" y="0"/>
+                <wp:positionH relativeFrom="column">
+                  <wp:posOffset>19050</wp:posOffset>
+                </wp:positionH>
+                <wp:positionV relativeFrom="paragraph">
+                  <wp:posOffset>42545</wp:posOffset>
+                </wp:positionV>
+                <wp:extent cx="276225" cy="190500"/>
+                <wp:effectExtent l="76200" t="38100" r="104775" b="114300"/>
+                <wp:wrapNone/>
+                <wp:docPr id="1" name="Rectangle 1"/>
+                <wp:cNvGraphicFramePr/>
+                <a:graphic xmlns:a="http://schemas.openxmlformats.org/drawingml/2006/main">
+                  <a:graphicData uri="http://schemas.microsoft.com/office/word/2010/wordprocessingShape">
+                    <wps:wsp>
+                      <wps:cNvSpPr/>
+                      <wps:spPr>
+                        <a:xfrm>
+                          <a:off x="0" y="0"/>
+                          <a:ext cx="276225" cy="190500"/>
+                        </a:xfrm>
+                        <a:prstGeom prst="rect">
+                          <a:avLst/>
+                        </a:prstGeom>
+                      </wps:spPr>
+                      <wps:style>
+                        <a:lnRef idx="0">
+                          <a:schemeClr val="accent3"/>
+                        </a:lnRef>
+                        <a:fillRef idx="3">
+                          <a:schemeClr val="accent3"/>
+                        </a:fillRef>
+                        <a:effectRef idx="3">
+                          <a:schemeClr val="accent3"/>
+                        </a:effectRef>
+                        <a:fontRef idx="minor">
+                          <a:schemeClr val="lt1"/>
+                        </a:fontRef>
+                      </wps:style>
+                      <wps:bodyPr rot="0" spcFirstLastPara="0" vertOverflow="overflow" horzOverflow="overflow" vert="horz" wrap="square" lIns="91440" tIns="45720" rIns="91440" bIns="45720" numCol="1" spcCol="0" rtlCol="0" fromWordArt="0" anchor="ctr" anchorCtr="0" forceAA="0" compatLnSpc="1">
+                        <a:prstTxWarp prst="textNoShape">
+                          <a:avLst/>
+                        </a:prstTxWarp>
+                        <a:noAutofit/>
+                      </wps:bodyPr>
+                    </wps:wsp>
+                  </a:graphicData>
+                </a:graphic>
+              </wp:anchor>
+            </w:drawing>
+          </mc:Choice>
+          <mc:Fallback>
+            <w:pict>
+              <v:rect id="Rectangle 1" o:spid="_x0000_s1026" style="position:absolute;margin-left:1.5pt;margin-top:3.35pt;width:21.75pt;height:15pt;z-index:251659264;visibility:visible;mso-wrap-style:square;mso-wrap-distance-left:9pt;mso-wrap-distance-top:0;mso-wrap-distance-right:9pt;mso-wrap-distance-bottom:0;mso-position-horizontal:absolute;mso-position-horizontal-relative:text;mso-position-vertical:absolute;mso-position-vertical-relative:text;v-text-anchor:middle" o:gfxdata="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" fillcolor="#506329 [1638]" stroked="f">
+                <v:fill color2="#93b64c [3014]" rotate="t" angle="180" colors="0 #769535;52429f #9bc348;1 #9cc746" focus="100%" type="gradient">
+                  <o:fill v:ext="view" type="gradientUnscaled"/>
+                </v:fill>
+                <v:shadow on="t" color="black" opacity="22937f" origin=",.5" offset="0,.63889mm"/>
+              </v:rect>
+            </w:pict>
+          </mc:Fallback>
+        </mc:AlternateContent>
+      </w:r>
+      <w:r>
+        <w:rPr>
+          <w:rFonts w:ascii="Times New Roman" w:hAnsi="Times New Roman" w:cs="Times New Roman"/>
+          <w:sz w:val="32"/>
+        </w:rPr>
+        <w:t xml:space="preserve">       </w:t>
+      </w:r>
+      <w:r>
+        <w:rPr>
+          <w:rFonts w:ascii="Times New Roman" w:hAnsi="Times New Roman" w:cs="Times New Roman"/>
+          <w:sz w:val="32"/>
+        </w:rPr>
+        <w:t>= DONE</w:t>
+      </w:r>
+    </w:p>
+    <w:p>
+      <w:pPr>
+        <w:rPr>
+          <w:rFonts w:ascii="Times New Roman" w:hAnsi="Times New Roman" w:cs="Times New Roman"/>
+          <w:sz w:val="32"/>
+        </w:rPr>
+      </w:pPr>
+      <w:r>
+        <w:rPr>
+          <w:rFonts w:ascii="Times New Roman" w:hAnsi="Times New Roman" w:cs="Times New Roman"/>
+          <w:noProof/>
+          <w:sz w:val="32"/>
+        </w:rPr>
+        <mc:AlternateContent>
+          <mc:Choice Requires="wps">
+            <w:drawing>
+              <wp:anchor distT="0" distB="0" distL="114300" distR="114300" simplePos="0" relativeHeight="251660288" behindDoc="0" locked="0" layoutInCell="1" allowOverlap="1" wp14:anchorId="63B0B9DF" wp14:editId="0DD78ADD">
+                <wp:simplePos x="0" y="0"/>
+                <wp:positionH relativeFrom="column">
+                  <wp:posOffset>19050</wp:posOffset>
+                </wp:positionH>
+                <wp:positionV relativeFrom="paragraph">
+                  <wp:posOffset>8890</wp:posOffset>
+                </wp:positionV>
+                <wp:extent cx="276225" cy="200025"/>
+                <wp:effectExtent l="76200" t="38100" r="104775" b="123825"/>
+                <wp:wrapNone/>
+                <wp:docPr id="2" name="Rectangle 2"/>
+                <wp:cNvGraphicFramePr/>
+                <a:graphic xmlns:a="http://schemas.openxmlformats.org/drawingml/2006/main">
+                  <a:graphicData uri="http://schemas.microsoft.com/office/word/2010/wordprocessingShape">
+                    <wps:wsp>
+                      <wps:cNvSpPr/>
+                      <wps:spPr>
+                        <a:xfrm>
+                          <a:off x="0" y="0"/>
+                          <a:ext cx="276225" cy="200025"/>
+                        </a:xfrm>
+                        <a:prstGeom prst="rect">
+                          <a:avLst/>
+                        </a:prstGeom>
+                      </wps:spPr>
+                      <wps:style>
+                        <a:lnRef idx="0">
+                          <a:schemeClr val="accent6"/>
+                        </a:lnRef>
+                        <a:fillRef idx="3">
+                          <a:schemeClr val="accent6"/>
+                        </a:fillRef>
+                        <a:effectRef idx="3">
+                          <a:schemeClr val="accent6"/>
+                        </a:effectRef>
+                        <a:fontRef idx="minor">
+                          <a:schemeClr val="lt1"/>
+                        </a:fontRef>
+                      </wps:style>
+                      <wps:bodyPr rot="0" spcFirstLastPara="0" vertOverflow="overflow" horzOverflow="overflow" vert="horz" wrap="square" lIns="91440" tIns="45720" rIns="91440" bIns="45720" numCol="1" spcCol="0" rtlCol="0" fromWordArt="0" anchor="ctr" anchorCtr="0" forceAA="0" compatLnSpc="1">
+                        <a:prstTxWarp prst="textNoShape">
+                          <a:avLst/>
+                        </a:prstTxWarp>
+                        <a:noAutofit/>
+                      </wps:bodyPr>
+                    </wps:wsp>
+                  </a:graphicData>
+                </a:graphic>
+              </wp:anchor>
+            </w:drawing>
+          </mc:Choice>
+          <mc:Fallback>
+            <w:pict>
+              <v:rect id="Rectangle 2" o:spid="_x0000_s1026" style="position:absolute;margin-left:1.5pt;margin-top:.7pt;width:21.75pt;height:15.75pt;z-index:251660288;visibility:visible;mso-wrap-style:square;mso-wrap-distance-left:9pt;mso-wrap-distance-top:0;mso-wrap-distance-right:9pt;mso-wrap-distance-bottom:0;mso-position-horizontal:absolute;mso-position-horizontal-relative:text;mso-position-vertical:absolute;mso-position-vertical-relative:text;v-text-anchor:middle" o:gfxdata="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" fillcolor="#9a4906 [1641]" stroked="f">
+                <v:fill color2="#f68a32 [3017]" rotate="t" angle="180" colors="0 #cb6c1d;52429f #ff8f2a;1 #ff8f26" focus="100%" type="gradient">
+                  <o:fill v:ext="view" type="gradientUnscaled"/>
+                </v:fill>
+                <v:shadow on="t" color="black" opacity="22937f" origin=",.5" offset="0,.63889mm"/>
+              </v:rect>
+            </w:pict>
+          </mc:Fallback>
+        </mc:AlternateContent>
+      </w:r>
+      <w:r>
+        <w:rPr>
+          <w:rFonts w:ascii="Times New Roman" w:hAnsi="Times New Roman" w:cs="Times New Roman"/>
+          <w:sz w:val="32"/>
+        </w:rPr>
+        <w:t xml:space="preserve">       = Started, not complete</w:t>
+      </w:r>
+      <w:bookmarkStart w:id="0" w:name="_GoBack"/>
+      <w:bookmarkEnd w:id="0"/>
+    </w:p>
+    <w:p>
+      <w:pPr>
+        <w:rPr>
+          <w:rFonts w:ascii="Times New Roman" w:hAnsi="Times New Roman" w:cs="Times New Roman"/>
+          <w:sz w:val="32"/>
+        </w:rPr>
+      </w:pPr>
+      <w:r>
+        <w:rPr>
+          <w:rFonts w:ascii="Times New Roman" w:hAnsi="Times New Roman" w:cs="Times New Roman"/>
+          <w:noProof/>
+          <w:sz w:val="32"/>
+        </w:rPr>
+        <mc:AlternateContent>
+          <mc:Choice Requires="wps">
+            <w:drawing>
+              <wp:anchor distT="0" distB="0" distL="114300" distR="114300" simplePos="0" relativeHeight="251661312" behindDoc="0" locked="0" layoutInCell="1" allowOverlap="1" wp14:anchorId="57CF9414" wp14:editId="51709F0D">
+                <wp:simplePos x="0" y="0"/>
+                <wp:positionH relativeFrom="column">
+                  <wp:posOffset>19050</wp:posOffset>
+                </wp:positionH>
+                <wp:positionV relativeFrom="paragraph">
+                  <wp:posOffset>22860</wp:posOffset>
+                </wp:positionV>
+                <wp:extent cx="276225" cy="180975"/>
+                <wp:effectExtent l="76200" t="38100" r="104775" b="123825"/>
+                <wp:wrapNone/>
+                <wp:docPr id="3" name="Rectangle 3"/>
+                <wp:cNvGraphicFramePr/>
+                <a:graphic xmlns:a="http://schemas.openxmlformats.org/drawingml/2006/main">
+                  <a:graphicData uri="http://schemas.microsoft.com/office/word/2010/wordprocessingShape">
+                    <wps:wsp>
+                      <wps:cNvSpPr/>
+                      <wps:spPr>
+                        <a:xfrm>
+                          <a:off x="0" y="0"/>
+                          <a:ext cx="276225" cy="180975"/>
+                        </a:xfrm>
+                        <a:prstGeom prst="rect">
+                          <a:avLst/>
+                        </a:prstGeom>
+                      </wps:spPr>
+                      <wps:style>
+                        <a:lnRef idx="0">
+                          <a:schemeClr val="accent2"/>
+                        </a:lnRef>
+                        <a:fillRef idx="3">
+                          <a:schemeClr val="accent2"/>
+                        </a:fillRef>
+                        <a:effectRef idx="3">
+                          <a:schemeClr val="accent2"/>
+                        </a:effectRef>
+                        <a:fontRef idx="minor">
+                          <a:schemeClr val="lt1"/>
+                        </a:fontRef>
+                      </wps:style>
+                      <wps:bodyPr rot="0" spcFirstLastPara="0" vertOverflow="overflow" horzOverflow="overflow" vert="horz" wrap="square" lIns="91440" tIns="45720" rIns="91440" bIns="45720" numCol="1" spcCol="0" rtlCol="0" fromWordArt="0" anchor="ctr" anchorCtr="0" forceAA="0" compatLnSpc="1">
+                        <a:prstTxWarp prst="textNoShape">
+                          <a:avLst/>
+                        </a:prstTxWarp>
+                        <a:noAutofit/>
+                      </wps:bodyPr>
+                    </wps:wsp>
+                  </a:graphicData>
+                </a:graphic>
+              </wp:anchor>
+            </w:drawing>
+          </mc:Choice>
+          <mc:Fallback>
+            <w:pict>
+              <v:rect id="Rectangle 3" o:spid="_x0000_s1026" style="position:absolute;margin-left:1.5pt;margin-top:1.8pt;width:21.75pt;height:14.25pt;z-index:251661312;visibility:visible;mso-wrap-style:square;mso-wrap-distance-left:9pt;mso-wrap-distance-top:0;mso-wrap-distance-right:9pt;mso-wrap-distance-bottom:0;mso-position-horizontal:absolute;mso-position-horizontal-relative:text;mso-position-vertical:absolute;mso-position-vertical-relative:text;v-text-anchor:middle" o:gfxdata="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" fillcolor="#652523 [1637]" stroked="f">
+                <v:fill color2="#ba4442 [3013]" rotate="t" angle="180" colors="0 #9b2d2a;52429f #cb3d3a;1 #ce3b37" focus="100%" type="gradient">
+                  <o:fill v:ext="view" type="gradientUnscaled"/>
+                </v:fill>
+                <v:shadow on="t" color="black" opacity="22937f" origin=",.5" offset="0,.63889mm"/>
+              </v:rect>
+            </w:pict>
+          </mc:Fallback>
+        </mc:AlternateContent>
+      </w:r>
+      <w:r>
+        <w:rPr>
+          <w:rFonts w:ascii="Times New Roman" w:hAnsi="Times New Roman" w:cs="Times New Roman"/>
+          <w:sz w:val="32"/>
+        </w:rPr>
+        <w:t xml:space="preserve">       = Not started</w:t>
+      </w:r>
+    </w:p>
+    <w:p>
+      <w:pPr>
+        <w:rPr>
+          <w:rFonts w:ascii="Times New Roman" w:hAnsi="Times New Roman" w:cs="Times New Roman"/>
+          <w:sz w:val="32"/>
+        </w:rPr>
+      </w:pPr>
+    </w:p>
+    <w:p>
+      <w:pPr>
+        <w:rPr>
+          <w:rFonts w:ascii="Times New Roman" w:hAnsi="Times New Roman" w:cs="Times New Roman"/>
+          <w:sz w:val="32"/>
+        </w:rPr>
+      </w:pPr>
+      <w:r>
+        <w:rPr>
+          <w:rFonts w:ascii="Times New Roman" w:hAnsi="Times New Roman" w:cs="Times New Roman"/>
+          <w:sz w:val="32"/>
+        </w:rPr>
+        <w:t>~~~~~ASSIGNED TASKS~~~~~</w:t>
+      </w:r>
+    </w:p>
+    <w:p>
+      <w:pPr>
+        <w:rPr>
+          <w:rFonts w:ascii="Times New Roman" w:hAnsi="Times New Roman" w:cs="Times New Roman"/>
+          <w:sz w:val="32"/>
+        </w:rPr>
+      </w:pPr>
+      <w:r>
+        <w:rPr>
+          <w:rFonts w:ascii="Times New Roman" w:hAnsi="Times New Roman" w:cs="Times New Roman"/>
+          <w:sz w:val="32"/>
+        </w:rPr>
+        <w:t>-Week 1</w:t>
+      </w:r>
+    </w:p>
+    <w:p>
+      <w:pPr>
+        <w:rPr>
+          <w:rFonts w:ascii="Times New Roman" w:hAnsi="Times New Roman" w:cs="Times New Roman"/>
+          <w:sz w:val="32"/>
+        </w:rPr>
+      </w:pPr>
+      <w:r>
+        <w:rPr>
+          <w:rFonts w:ascii="Times New Roman" w:hAnsi="Times New Roman" w:cs="Times New Roman"/>
+          <w:noProof/>
+          <w:sz w:val="32"/>
+          <w:u w:val="single"/>
+        </w:rPr>
+        <mc:AlternateContent>
+          <mc:Choice Requires="wps">
+            <w:drawing>
+              <wp:anchor distT="0" distB="0" distL="114300" distR="114300" simplePos="0" relativeHeight="251662336" behindDoc="0" locked="0" layoutInCell="1" allowOverlap="1" wp14:anchorId="6892A31E" wp14:editId="5C88973B">
+                <wp:simplePos x="0" y="0"/>
+                <wp:positionH relativeFrom="column">
+                  <wp:posOffset>466725</wp:posOffset>
+                </wp:positionH>
+                <wp:positionV relativeFrom="paragraph">
+                  <wp:posOffset>30480</wp:posOffset>
+                </wp:positionV>
+                <wp:extent cx="276225" cy="190500"/>
+                <wp:effectExtent l="76200" t="38100" r="104775" b="114300"/>
+                <wp:wrapNone/>
+                <wp:docPr id="5" name="Rectangle 5"/>
+                <wp:cNvGraphicFramePr/>
+                <a:graphic xmlns:a="http://schemas.openxmlformats.org/drawingml/2006/main">
+                  <a:graphicData uri="http://schemas.microsoft.com/office/word/2010/wordprocessingShape">
+                    <wps:wsp>
+                      <wps:cNvSpPr/>
+                      <wps:spPr>
+                        <a:xfrm>
+                          <a:off x="0" y="0"/>
+                          <a:ext cx="276225" cy="190500"/>
+                        </a:xfrm>
+                        <a:prstGeom prst="rect">
+                          <a:avLst/>
+                        </a:prstGeom>
+                      </wps:spPr>
+                      <wps:style>
+                        <a:lnRef idx="0">
+                          <a:schemeClr val="accent3"/>
+                        </a:lnRef>
+                        <a:fillRef idx="3">
+                          <a:schemeClr val="accent3"/>
+                        </a:fillRef>
+                        <a:effectRef idx="3">
+                          <a:schemeClr val="accent3"/>
+                        </a:effectRef>
+                        <a:fontRef idx="minor">
+                          <a:schemeClr val="lt1"/>
+                        </a:fontRef>
+                      </wps:style>
+                      <wps:bodyPr rot="0" spcFirstLastPara="0" vertOverflow="overflow" horzOverflow="overflow" vert="horz" wrap="square" lIns="91440" tIns="45720" rIns="91440" bIns="45720" numCol="1" spcCol="0" rtlCol="0" fromWordArt="0" anchor="ctr" anchorCtr="0" forceAA="0" compatLnSpc="1">
+                        <a:prstTxWarp prst="textNoShape">
+                          <a:avLst/>
+                        </a:prstTxWarp>
+                        <a:noAutofit/>
+                      </wps:bodyPr>
+                    </wps:wsp>
+                  </a:graphicData>
+                </a:graphic>
+              </wp:anchor>
+            </w:drawing>
+          </mc:Choice>
+          <mc:Fallback>
+            <w:pict>
+              <v:rect id="Rectangle 5" o:spid="_x0000_s1026" style="position:absolute;margin-left:36.75pt;margin-top:2.4pt;width:21.75pt;height:15pt;z-index:251662336;visibility:visible;mso-wrap-style:square;mso-wrap-distance-left:9pt;mso-wrap-distance-top:0;mso-wrap-distance-right:9pt;mso-wrap-distance-bottom:0;mso-position-horizontal:absolute;mso-position-horizontal-relative:text;mso-position-vertical:absolute;mso-position-vertical-relative:text;v-text-anchor:middle" o:gfxdata="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" fillcolor="#506329 [1638]" stroked="f">
+                <v:fill color2="#93b64c [3014]" rotate="t" angle="180" colors="0 #769535;52429f #9bc348;1 #9cc746" focus="100%" type="gradient">
+                  <o:fill v:ext="view" type="gradientUnscaled"/>
+                </v:fill>
+                <v:shadow on="t" color="black" opacity="22937f" origin=",.5" offset="0,.63889mm"/>
+              </v:rect>
+            </w:pict>
+          </mc:Fallback>
+        </mc:AlternateContent>
+      </w:r>
+      <w:r>
+        <w:rPr>
+          <w:rFonts w:ascii="Times New Roman" w:hAnsi="Times New Roman" w:cs="Times New Roman"/>
+          <w:sz w:val="32"/>
+        </w:rPr>
+        <w:tab/>
+      </w:r>
+      <w:r>
+        <w:rPr>
+          <w:rFonts w:ascii="Times New Roman" w:hAnsi="Times New Roman" w:cs="Times New Roman"/>
+          <w:noProof/>
+          <w:sz w:val="32"/>
+        </w:rPr>
+        <w:drawing>
+          <wp:inline distT="0" distB="0" distL="0" distR="0" wp14:anchorId="7F1E8A65" wp14:editId="51B04E55">
+            <wp:extent cx="285750" cy="221988"/>
+            <wp:effectExtent l="0" t="0" r="0" b="6985"/>
+            <wp:docPr id="4" name="Picture 4"/>
+            <wp:cNvGraphicFramePr>
+              <a:graphicFrameLocks xmlns:a="http://schemas.openxmlformats.org/drawingml/2006/main" noChangeAspect="1"/>
+            </wp:cNvGraphicFramePr>
+            <a:graphic xmlns:a="http://schemas.openxmlformats.org/drawingml/2006/main">
+              <a:graphicData uri="http://schemas.openxmlformats.org/drawingml/2006/picture">
+                <pic:pic xmlns:pic="http://schemas.openxmlformats.org/drawingml/2006/picture">
+                  <pic:nvPicPr>
+                    <pic:cNvPr id="0" name="Picture 2"/>
+                    <pic:cNvPicPr>
+                      <a:picLocks noChangeAspect="1" noChangeArrowheads="1"/>
+                    </pic:cNvPicPr>
+                  </pic:nvPicPr>
+                  <pic:blipFill>
+                    <a:blip r:embed="rId6">
+                      <a:extLst>
+                        <a:ext uri="{28A0092B-C50C-407E-A947-70E740481C1C}">
+                          <a14:useLocalDpi xmlns:a14="http://schemas.microsoft.com/office/drawing/2010/main" val="0"/>
+                        </a:ext>
+                      </a:extLst>
+                    </a:blip>
+                    <a:srcRect/>
+                    <a:stretch>
+                      <a:fillRect/>
+                    </a:stretch>
+                  </pic:blipFill>
+                  <pic:spPr bwMode="auto">
+                    <a:xfrm>
+                      <a:off x="0" y="0"/>
+                      <a:ext cx="288823" cy="224375"/>
+                    </a:xfrm>
+                    <a:prstGeom prst="rect">
+                      <a:avLst/>
+                    </a:prstGeom>
+                    <a:noFill/>
+                  </pic:spPr>
+                </pic:pic>
+              </a:graphicData>
+            </a:graphic>
+          </wp:inline>
+        </w:drawing>
+      </w:r>
+      <w:r>
+        <w:rPr>
+          <w:rFonts w:ascii="Times New Roman" w:hAnsi="Times New Roman" w:cs="Times New Roman"/>
+          <w:sz w:val="32"/>
+        </w:rPr>
+        <w:t xml:space="preserve"> </w:t>
+      </w:r>
+      <w:r>
+        <w:rPr>
+          <w:rFonts w:ascii="Times New Roman" w:hAnsi="Times New Roman" w:cs="Times New Roman"/>
+          <w:sz w:val="32"/>
+        </w:rPr>
+        <w:tab/>
+        <w:t>Set up the applet.</w:t>
+      </w:r>
+    </w:p>
+    <w:p>
+      <w:pPr>
+        <w:rPr>
+          <w:rFonts w:ascii="Times New Roman" w:hAnsi="Times New Roman" w:cs="Times New Roman"/>
+          <w:sz w:val="32"/>
+        </w:rPr>
+      </w:pPr>
+      <w:r>
+        <w:rPr>
+          <w:rFonts w:ascii="Times New Roman" w:hAnsi="Times New Roman" w:cs="Times New Roman"/>
+          <w:noProof/>
+          <w:sz w:val="32"/>
+          <w:u w:val="single"/>
+        </w:rPr>
+        <mc:AlternateContent>
+          <mc:Choice Requires="wps">
+            <w:drawing>
+              <wp:anchor distT="0" distB="0" distL="114300" distR="114300" simplePos="0" relativeHeight="251663360" behindDoc="0" locked="0" layoutInCell="1" allowOverlap="1" wp14:anchorId="73BA06A4" wp14:editId="429DB3C5">
+                <wp:simplePos x="0" y="0"/>
+                <wp:positionH relativeFrom="column">
+                  <wp:posOffset>466725</wp:posOffset>
+                </wp:positionH>
+                <wp:positionV relativeFrom="paragraph">
+                  <wp:posOffset>24130</wp:posOffset>
+                </wp:positionV>
+                <wp:extent cx="276225" cy="190500"/>
+                <wp:effectExtent l="76200" t="38100" r="104775" b="114300"/>
+                <wp:wrapNone/>
+                <wp:docPr id="6" name="Rectangle 6"/>
+                <wp:cNvGraphicFramePr/>
+                <a:graphic xmlns:a="http://schemas.openxmlformats.org/drawingml/2006/main">
+                  <a:graphicData uri="http://schemas.microsoft.com/office/word/2010/wordprocessingShape">
+                    <wps:wsp>
+                      <wps:cNvSpPr/>
+                      <wps:spPr>
+                        <a:xfrm>
+                          <a:off x="0" y="0"/>
+                          <a:ext cx="276225" cy="190500"/>
+                        </a:xfrm>
+                        <a:prstGeom prst="rect">
+                          <a:avLst/>
+                        </a:prstGeom>
+                      </wps:spPr>
+                      <wps:style>
+                        <a:lnRef idx="0">
+                          <a:schemeClr val="accent3"/>
+                        </a:lnRef>
+                        <a:fillRef idx="3">
+                          <a:schemeClr val="accent3"/>
+                        </a:fillRef>
+                        <a:effectRef idx="3">
+                          <a:schemeClr val="accent3"/>
+                        </a:effectRef>
+                        <a:fontRef idx="minor">
+                          <a:schemeClr val="lt1"/>
+                        </a:fontRef>
+                      </wps:style>
+                      <wps:bodyPr rot="0" spcFirstLastPara="0" vertOverflow="overflow" horzOverflow="overflow" vert="horz" wrap="square" lIns="91440" tIns="45720" rIns="91440" bIns="45720" numCol="1" spcCol="0" rtlCol="0" fromWordArt="0" anchor="ctr" anchorCtr="0" forceAA="0" compatLnSpc="1">
+                        <a:prstTxWarp prst="textNoShape">
+                          <a:avLst/>
+                        </a:prstTxWarp>
+                        <a:noAutofit/>
+                      </wps:bodyPr>
+                    </wps:wsp>
+                  </a:graphicData>
+                </a:graphic>
+              </wp:anchor>
+            </w:drawing>
+          </mc:Choice>
+          <mc:Fallback>
+            <w:pict>
+              <v:rect id="Rectangle 6" o:spid="_x0000_s1026" style="position:absolute;margin-left:36.75pt;margin-top:1.9pt;width:21.75pt;height:15pt;z-index:251663360;visibility:visible;mso-wrap-style:square;mso-wrap-distance-left:9pt;mso-wrap-distance-top:0;mso-wrap-distance-right:9pt;mso-wrap-distance-bottom:0;mso-position-horizontal:absolute;mso-position-horizontal-relative:text;mso-position-vertical:absolute;mso-position-vertical-relative:text;v-text-anchor:middle" o:gfxdata="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" fillcolor="#506329 [1638]" stroked="f">
+                <v:fill color2="#93b64c [3014]" rotate="t" angle="180" colors="0 #769535;52429f #9bc348;1 #9cc746" focus="100%" type="gradient">
+                  <o:fill v:ext="view" type="gradientUnscaled"/>
+                </v:fill>
+                <v:shadow on="t" color="black" opacity="22937f" origin=",.5" offset="0,.63889mm"/>
+              </v:rect>
+            </w:pict>
+          </mc:Fallback>
+        </mc:AlternateContent>
+      </w:r>
+      <w:r>
+        <w:rPr>
+          <w:rFonts w:ascii="Times New Roman" w:hAnsi="Times New Roman" w:cs="Times New Roman"/>
+          <w:sz w:val="32"/>
+        </w:rPr>
+        <w:tab/>
+      </w:r>
+      <w:r>
+        <w:rPr>
+          <w:rFonts w:ascii="Times New Roman" w:hAnsi="Times New Roman" w:cs="Times New Roman"/>
+          <w:sz w:val="32"/>
+        </w:rPr>
+        <w:tab/>
+        <w:t>Load an image into the applet.</w:t>
+      </w:r>
+    </w:p>
+    <w:p>
+      <w:pPr>
+        <w:rPr>
+          <w:rFonts w:ascii="Times New Roman" w:hAnsi="Times New Roman" w:cs="Times New Roman"/>
+          <w:sz w:val="32"/>
+        </w:rPr>
+      </w:pPr>
+      <w:r>
+        <w:rPr>
+          <w:rFonts w:ascii="Times New Roman" w:hAnsi="Times New Roman" w:cs="Times New Roman"/>
+          <w:noProof/>
+          <w:sz w:val="32"/>
+          <w:u w:val="single"/>
+        </w:rPr>
+        <mc:AlternateContent>
+          <mc:Choice Requires="wps">
+            <w:drawing>
+              <wp:anchor distT="0" distB="0" distL="114300" distR="114300" simplePos="0" relativeHeight="251664384" behindDoc="0" locked="0" layoutInCell="1" allowOverlap="1" wp14:anchorId="37065F83" wp14:editId="0A8B015B">
+                <wp:simplePos x="0" y="0"/>
+                <wp:positionH relativeFrom="column">
+                  <wp:posOffset>466725</wp:posOffset>
+                </wp:positionH>
+                <wp:positionV relativeFrom="paragraph">
+                  <wp:posOffset>38100</wp:posOffset>
+                </wp:positionV>
+                <wp:extent cx="276225" cy="190500"/>
+                <wp:effectExtent l="76200" t="38100" r="104775" b="114300"/>
+                <wp:wrapNone/>
+                <wp:docPr id="7" name="Rectangle 7"/>
+                <wp:cNvGraphicFramePr/>
+                <a:graphic xmlns:a="http://schemas.openxmlformats.org/drawingml/2006/main">
+                  <a:graphicData uri="http://schemas.microsoft.com/office/word/2010/wordprocessingShape">
+                    <wps:wsp>
+                      <wps:cNvSpPr/>
+                      <wps:spPr>
+                        <a:xfrm>
+                          <a:off x="0" y="0"/>
+                          <a:ext cx="276225" cy="190500"/>
+                        </a:xfrm>
+                        <a:prstGeom prst="rect">
+                          <a:avLst/>
+                        </a:prstGeom>
+                      </wps:spPr>
+                      <wps:style>
+                        <a:lnRef idx="0">
+                          <a:schemeClr val="accent3"/>
+                        </a:lnRef>
+                        <a:fillRef idx="3">
+                          <a:schemeClr val="accent3"/>
+                        </a:fillRef>
+                        <a:effectRef idx="3">
+                          <a:schemeClr val="accent3"/>
+                        </a:effectRef>
+                        <a:fontRef idx="minor">
+                          <a:schemeClr val="lt1"/>
+                        </a:fontRef>
+                      </wps:style>
+                      <wps:bodyPr rot="0" spcFirstLastPara="0" vertOverflow="overflow" horzOverflow="overflow" vert="horz" wrap="square" lIns="91440" tIns="45720" rIns="91440" bIns="45720" numCol="1" spcCol="0" rtlCol="0" fromWordArt="0" anchor="ctr" anchorCtr="0" forceAA="0" compatLnSpc="1">
+                        <a:prstTxWarp prst="textNoShape">
+                          <a:avLst/>
+                        </a:prstTxWarp>
+                        <a:noAutofit/>
+                      </wps:bodyPr>
+                    </wps:wsp>
+                  </a:graphicData>
+                </a:graphic>
+              </wp:anchor>
+            </w:drawing>
+          </mc:Choice>
+          <mc:Fallback>
+            <w:pict>
+              <v:rect id="Rectangle 7" o:spid="_x0000_s1026" style="position:absolute;margin-left:36.75pt;margin-top:3pt;width:21.75pt;height:15pt;z-index:251664384;visibility:visible;mso-wrap-style:square;mso-wrap-distance-left:9pt;mso-wrap-distance-top:0;mso-wrap-distance-right:9pt;mso-wrap-distance-bottom:0;mso-position-horizontal:absolute;mso-position-horizontal-relative:text;mso-position-vertical:absolute;mso-position-vertical-relative:text;v-text-anchor:middle" o:gfxdata="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" fillcolor="#506329 [1638]" stroked="f">
+                <v:fill color2="#93b64c [3014]" rotate="t" angle="180" colors="0 #769535;52429f #9bc348;1 #9cc746" focus="100%" type="gradient">
+                  <o:fill v:ext="view" type="gradientUnscaled"/>
+                </v:fill>
+                <v:shadow on="t" color="black" opacity="22937f" origin=",.5" offset="0,.63889mm"/>
+              </v:rect>
+            </w:pict>
+          </mc:Fallback>
+        </mc:AlternateContent>
+      </w:r>
+      <w:r>
+        <w:rPr>
+          <w:rFonts w:ascii="Times New Roman" w:hAnsi="Times New Roman" w:cs="Times New Roman"/>
+          <w:sz w:val="32"/>
+        </w:rPr>
+        <w:tab/>
+      </w:r>
+      <w:r>
+        <w:rPr>
+          <w:rFonts w:ascii="Times New Roman" w:hAnsi="Times New Roman" w:cs="Times New Roman"/>
+          <w:sz w:val="32"/>
+        </w:rPr>
+        <w:tab/>
+        <w:t>Display a loaded image into the applet.</w:t>
+      </w:r>
+    </w:p>
+    <w:p>
+      <w:pPr>
+        <w:rPr>
+          <w:rFonts w:ascii="Times New Roman" w:hAnsi="Times New Roman" w:cs="Times New Roman"/>
+          <w:sz w:val="32"/>
+        </w:rPr>
+      </w:pPr>
+      <w:r>
+        <w:rPr>
+          <w:rFonts w:ascii="Times New Roman" w:hAnsi="Times New Roman" w:cs="Times New Roman"/>
+          <w:noProof/>
+          <w:sz w:val="32"/>
+        </w:rPr>
+        <mc:AlternateContent>
+          <mc:Choice Requires="wps">
+            <w:drawing>
+              <wp:anchor distT="0" distB="0" distL="114300" distR="114300" simplePos="0" relativeHeight="251672576" behindDoc="0" locked="0" layoutInCell="1" allowOverlap="1" wp14:anchorId="11BFAE98" wp14:editId="0199A8FB">
+                <wp:simplePos x="0" y="0"/>
+                <wp:positionH relativeFrom="column">
+                  <wp:posOffset>466725</wp:posOffset>
+                </wp:positionH>
+                <wp:positionV relativeFrom="paragraph">
+                  <wp:posOffset>23495</wp:posOffset>
+                </wp:positionV>
+                <wp:extent cx="276225" cy="200025"/>
+                <wp:effectExtent l="76200" t="38100" r="104775" b="123825"/>
+                <wp:wrapNone/>
+                <wp:docPr id="16" name="Rectangle 16"/>
+                <wp:cNvGraphicFramePr/>
+                <a:graphic xmlns:a="http://schemas.openxmlformats.org/drawingml/2006/main">
+                  <a:graphicData uri="http://schemas.microsoft.com/office/word/2010/wordprocessingShape">
+                    <wps:wsp>
+                      <wps:cNvSpPr/>
+                      <wps:spPr>
+                        <a:xfrm>
+                          <a:off x="0" y="0"/>
+                          <a:ext cx="276225" cy="200025"/>
+                        </a:xfrm>
+                        <a:prstGeom prst="rect">
+                          <a:avLst/>
+                        </a:prstGeom>
+                      </wps:spPr>
+                      <wps:style>
+                        <a:lnRef idx="0">
+                          <a:schemeClr val="accent6"/>
+                        </a:lnRef>
+                        <a:fillRef idx="3">
+                          <a:schemeClr val="accent6"/>
+                        </a:fillRef>
+                        <a:effectRef idx="3">
+                          <a:schemeClr val="accent6"/>
+                        </a:effectRef>
+                        <a:fontRef idx="minor">
+                          <a:schemeClr val="lt1"/>
+                        </a:fontRef>
+                      </wps:style>
+                      <wps:bodyPr rot="0" spcFirstLastPara="0" vertOverflow="overflow" horzOverflow="overflow" vert="horz" wrap="square" lIns="91440" tIns="45720" rIns="91440" bIns="45720" numCol="1" spcCol="0" rtlCol="0" fromWordArt="0" anchor="ctr" anchorCtr="0" forceAA="0" compatLnSpc="1">
+                        <a:prstTxWarp prst="textNoShape">
+                          <a:avLst/>
+                        </a:prstTxWarp>
+                        <a:noAutofit/>
+                      </wps:bodyPr>
+                    </wps:wsp>
+                  </a:graphicData>
+                </a:graphic>
+              </wp:anchor>
+            </w:drawing>
+          </mc:Choice>
+          <mc:Fallback>
+            <w:pict>
+              <v:rect id="Rectangle 16" o:spid="_x0000_s1026" style="position:absolute;margin-left:36.75pt;margin-top:1.85pt;width:21.75pt;height:15.75pt;z-index:251672576;visibility:visible;mso-wrap-style:square;mso-wrap-distance-left:9pt;mso-wrap-distance-top:0;mso-wrap-distance-right:9pt;mso-wrap-distance-bottom:0;mso-position-horizontal:absolute;mso-position-horizontal-relative:text;mso-position-vertical:absolute;mso-position-vertical-relative:text;v-text-anchor:middle" o:gfxdata="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" fillcolor="#9a4906 [1641]" stroked="f">
+                <v:fill color2="#f68a32 [3017]" rotate="t" angle="180" colors="0 #cb6c1d;52429f #ff8f2a;1 #ff8f26" focus="100%" type="gradient">
+                  <o:fill v:ext="view" type="gradientUnscaled"/>
+                </v:fill>
+                <v:shadow on="t" color="black" opacity="22937f" origin=",.5" offset="0,.63889mm"/>
+              </v:rect>
+            </w:pict>
+          </mc:Fallback>
+        </mc:AlternateContent>
+      </w:r>
+      <w:r>
+        <w:rPr>
+          <w:rFonts w:ascii="Times New Roman" w:hAnsi="Times New Roman" w:cs="Times New Roman"/>
+          <w:sz w:val="32"/>
+        </w:rPr>
+        <w:tab/>
+      </w:r>
+      <w:r>
+        <w:rPr>
+          <w:rFonts w:ascii="Times New Roman" w:hAnsi="Times New Roman" w:cs="Times New Roman"/>
+          <w:sz w:val="32"/>
+        </w:rPr>
+        <w:tab/>
+        <w:t>Dig into JAI.</w:t>
+      </w:r>
+    </w:p>
+    <w:p>
+      <w:pPr>
+        <w:rPr>
+          <w:rFonts w:ascii="Times New Roman" w:hAnsi="Times New Roman" w:cs="Times New Roman"/>
+          <w:sz w:val="32"/>
+        </w:rPr>
+      </w:pPr>
+      <w:r>
+        <w:rPr>
+          <w:rFonts w:ascii="Times New Roman" w:hAnsi="Times New Roman" w:cs="Times New Roman"/>
+          <w:noProof/>
+          <w:sz w:val="32"/>
+        </w:rPr>
+        <mc:AlternateContent>
+          <mc:Choice Requires="wps">
+            <w:drawing>
+              <wp:anchor distT="0" distB="0" distL="114300" distR="114300" simplePos="0" relativeHeight="251674624" behindDoc="0" locked="0" layoutInCell="1" allowOverlap="1" wp14:anchorId="5D319E26" wp14:editId="538CF83D">
+                <wp:simplePos x="0" y="0"/>
+                <wp:positionH relativeFrom="column">
+                  <wp:posOffset>466725</wp:posOffset>
+                </wp:positionH>
+                <wp:positionV relativeFrom="paragraph">
+                  <wp:posOffset>37465</wp:posOffset>
+                </wp:positionV>
+                <wp:extent cx="276225" cy="180975"/>
+                <wp:effectExtent l="76200" t="38100" r="104775" b="123825"/>
+                <wp:wrapNone/>
+                <wp:docPr id="8" name="Rectangle 8"/>
+                <wp:cNvGraphicFramePr/>
+                <a:graphic xmlns:a="http://schemas.openxmlformats.org/drawingml/2006/main">
+                  <a:graphicData uri="http://schemas.microsoft.com/office/word/2010/wordprocessingShape">
+                    <wps:wsp>
+                      <wps:cNvSpPr/>
+                      <wps:spPr>
+                        <a:xfrm>
+                          <a:off x="0" y="0"/>
+                          <a:ext cx="276225" cy="180975"/>
+                        </a:xfrm>
+                        <a:prstGeom prst="rect">
+                          <a:avLst/>
+                        </a:prstGeom>
+                      </wps:spPr>
+                      <wps:style>
+                        <a:lnRef idx="0">
+                          <a:schemeClr val="accent2"/>
+                        </a:lnRef>
+                        <a:fillRef idx="3">
+                          <a:schemeClr val="accent2"/>
+                        </a:fillRef>
+                        <a:effectRef idx="3">
+                          <a:schemeClr val="accent2"/>
+                        </a:effectRef>
+                        <a:fontRef idx="minor">
+                          <a:schemeClr val="lt1"/>
+                        </a:fontRef>
+                      </wps:style>
+                      <wps:bodyPr rot="0" spcFirstLastPara="0" vertOverflow="overflow" horzOverflow="overflow" vert="horz" wrap="square" lIns="91440" tIns="45720" rIns="91440" bIns="45720" numCol="1" spcCol="0" rtlCol="0" fromWordArt="0" anchor="ctr" anchorCtr="0" forceAA="0" compatLnSpc="1">
+                        <a:prstTxWarp prst="textNoShape">
+                          <a:avLst/>
+                        </a:prstTxWarp>
+                        <a:noAutofit/>
+                      </wps:bodyPr>
+                    </wps:wsp>
+                  </a:graphicData>
+                </a:graphic>
+              </wp:anchor>
+            </w:drawing>
+          </mc:Choice>
+          <mc:Fallback>
+            <w:pict>
+              <v:rect id="Rectangle 8" o:spid="_x0000_s1026" style="position:absolute;margin-left:36.75pt;margin-top:2.95pt;width:21.75pt;height:14.25pt;z-index:251674624;visibility:visible;mso-wrap-style:square;mso-wrap-distance-left:9pt;mso-wrap-distance-top:0;mso-wrap-distance-right:9pt;mso-wrap-distance-bottom:0;mso-position-horizontal:absolute;mso-position-horizontal-relative:text;mso-position-vertical:absolute;mso-position-vertical-relative:text;v-text-anchor:middle" o:gfxdata="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" fillcolor="#652523 [1637]" stroked="f">
+                <v:fill color2="#ba4442 [3013]" rotate="t" angle="180" colors="0 #9b2d2a;52429f #cb3d3a;1 #ce3b37" focus="100%" type="gradient">
+                  <o:fill v:ext="view" type="gradientUnscaled"/>
+                </v:fill>
+                <v:shadow on="t" color="black" opacity="22937f" origin=",.5" offset="0,.63889mm"/>
+              </v:rect>
+            </w:pict>
+          </mc:Fallback>
+        </mc:AlternateContent>
+      </w:r>
+      <w:r>
+        <w:rPr>
+          <w:rFonts w:ascii="Times New Roman" w:hAnsi="Times New Roman" w:cs="Times New Roman"/>
+          <w:sz w:val="32"/>
+        </w:rPr>
+        <w:tab/>
+      </w:r>
+      <w:r>
+        <w:rPr>
+          <w:rFonts w:ascii="Times New Roman" w:hAnsi="Times New Roman" w:cs="Times New Roman"/>
+          <w:sz w:val="32"/>
+        </w:rPr>
+        <w:tab/>
+        <w:t>Add scroll bars to the applet to see the whole image.</w:t>
+      </w:r>
+    </w:p>
+    <w:p>
+      <w:pPr>
+        <w:rPr>
+          <w:rFonts w:ascii="Times New Roman" w:hAnsi="Times New Roman" w:cs="Times New Roman"/>
+          <w:sz w:val="32"/>
+        </w:rPr>
+      </w:pPr>
+      <w:r>
+        <w:rPr>
+          <w:rFonts w:ascii="Times New Roman" w:hAnsi="Times New Roman" w:cs="Times New Roman"/>
+          <w:noProof/>
+          <w:sz w:val="32"/>
+        </w:rPr>
+        <mc:AlternateContent>
+          <mc:Choice Requires="wps">
+            <w:drawing>
+              <wp:anchor distT="0" distB="0" distL="114300" distR="114300" simplePos="0" relativeHeight="251665408" behindDoc="0" locked="0" layoutInCell="1" allowOverlap="1" wp14:anchorId="0AD26CFF" wp14:editId="45AC3300">
+                <wp:simplePos x="0" y="0"/>
+                <wp:positionH relativeFrom="column">
+                  <wp:posOffset>466725</wp:posOffset>
+                </wp:positionH>
+                <wp:positionV relativeFrom="paragraph">
+                  <wp:posOffset>8890</wp:posOffset>
+                </wp:positionV>
+                <wp:extent cx="276225" cy="180975"/>
+                <wp:effectExtent l="76200" t="38100" r="104775" b="123825"/>
+                <wp:wrapNone/>
+                <wp:docPr id="9" name="Rectangle 9"/>
+                <wp:cNvGraphicFramePr/>
+                <a:graphic xmlns:a="http://schemas.openxmlformats.org/drawingml/2006/main">
+                  <a:graphicData uri="http://schemas.microsoft.com/office/word/2010/wordprocessingShape">
+                    <wps:wsp>
+                      <wps:cNvSpPr/>
+                      <wps:spPr>
+                        <a:xfrm>
+                          <a:off x="0" y="0"/>
+                          <a:ext cx="276225" cy="180975"/>
+                        </a:xfrm>
+                        <a:prstGeom prst="rect">
+                          <a:avLst/>
+                        </a:prstGeom>
+                      </wps:spPr>
+                      <wps:style>
+                        <a:lnRef idx="0">
+                          <a:schemeClr val="accent2"/>
+                        </a:lnRef>
+                        <a:fillRef idx="3">
+                          <a:schemeClr val="accent2"/>
+                        </a:fillRef>
+                        <a:effectRef idx="3">
+                          <a:schemeClr val="accent2"/>
+                        </a:effectRef>
+                        <a:fontRef idx="minor">
+                          <a:schemeClr val="lt1"/>
+                        </a:fontRef>
+                      </wps:style>
+                      <wps:bodyPr rot="0" spcFirstLastPara="0" vertOverflow="overflow" horzOverflow="overflow" vert="horz" wrap="square" lIns="91440" tIns="45720" rIns="91440" bIns="45720" numCol="1" spcCol="0" rtlCol="0" fromWordArt="0" anchor="ctr" anchorCtr="0" forceAA="0" compatLnSpc="1">
+                        <a:prstTxWarp prst="textNoShape">
+                          <a:avLst/>
+                        </a:prstTxWarp>
+                        <a:noAutofit/>
+                      </wps:bodyPr>
+                    </wps:wsp>
+                  </a:graphicData>
+                </a:graphic>
+              </wp:anchor>
+            </w:drawing>
+          </mc:Choice>
+          <mc:Fallback>
+            <w:pict>
+              <v:rect id="Rectangle 9" o:spid="_x0000_s1026" style="position:absolute;margin-left:36.75pt;margin-top:.7pt;width:21.75pt;height:14.25pt;z-index:251665408;visibility:visible;mso-wrap-style:square;mso-wrap-distance-left:9pt;mso-wrap-distance-top:0;mso-wrap-distance-right:9pt;mso-wrap-distance-bottom:0;mso-position-horizontal:absolute;mso-position-horizontal-relative:text;mso-position-vertical:absolute;mso-position-vertical-relative:text;v-text-anchor:middle" o:gfxdata="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" fillcolor="#652523 [1637]" stroked="f">
+                <v:fill color2="#ba4442 [3013]" rotate="t" angle="180" colors="0 #9b2d2a;52429f #cb3d3a;1 #ce3b37" focus="100%" type="gradient">
+                  <o:fill v:ext="view" type="gradientUnscaled"/>
+                </v:fill>
+                <v:shadow on="t" color="black" opacity="22937f" origin=",.5" offset="0,.63889mm"/>
+              </v:rect>
+            </w:pict>
+          </mc:Fallback>
+        </mc:AlternateContent>
+      </w:r>
+      <w:r>
+        <w:rPr>
+          <w:rFonts w:ascii="Times New Roman" w:hAnsi="Times New Roman" w:cs="Times New Roman"/>
+          <w:sz w:val="32"/>
+        </w:rPr>
+        <w:tab/>
+      </w:r>
+      <w:r>
+        <w:rPr>
+          <w:rFonts w:ascii="Times New Roman" w:hAnsi="Times New Roman" w:cs="Times New Roman"/>
+          <w:sz w:val="32"/>
+        </w:rPr>
+        <w:tab/>
+        <w:t>Start manipulating a loaded image.</w:t>
+      </w:r>
+    </w:p>
+    <w:p>
+      <w:pPr>
+        <w:rPr>
+          <w:rFonts w:ascii="Times New Roman" w:hAnsi="Times New Roman" w:cs="Times New Roman"/>
+          <w:sz w:val="32"/>
+        </w:rPr>
+      </w:pPr>
+      <w:r>
+        <w:rPr>
+          <w:rFonts w:ascii="Times New Roman" w:hAnsi="Times New Roman" w:cs="Times New Roman"/>
+          <w:noProof/>
+          <w:sz w:val="32"/>
+        </w:rPr>
+        <mc:AlternateContent>
+          <mc:Choice Requires="wps">
+            <w:drawing>
+              <wp:anchor distT="0" distB="0" distL="114300" distR="114300" simplePos="0" relativeHeight="251666432" behindDoc="0" locked="0" layoutInCell="1" allowOverlap="1" wp14:anchorId="7A2D61F6" wp14:editId="3A1407D7">
+                <wp:simplePos x="0" y="0"/>
+                <wp:positionH relativeFrom="column">
+                  <wp:posOffset>466725</wp:posOffset>
+                </wp:positionH>
+                <wp:positionV relativeFrom="paragraph">
+                  <wp:posOffset>22860</wp:posOffset>
+                </wp:positionV>
+                <wp:extent cx="276225" cy="180975"/>
+                <wp:effectExtent l="76200" t="38100" r="104775" b="123825"/>
+                <wp:wrapNone/>
+                <wp:docPr id="10" name="Rectangle 10"/>
+                <wp:cNvGraphicFramePr/>
+                <a:graphic xmlns:a="http://schemas.openxmlformats.org/drawingml/2006/main">
+                  <a:graphicData uri="http://schemas.microsoft.com/office/word/2010/wordprocessingShape">
+                    <wps:wsp>
+                      <wps:cNvSpPr/>
+                      <wps:spPr>
+                        <a:xfrm>
+                          <a:off x="0" y="0"/>
+                          <a:ext cx="276225" cy="180975"/>
+                        </a:xfrm>
+                        <a:prstGeom prst="rect">
+                          <a:avLst/>
+                        </a:prstGeom>
+                      </wps:spPr>
+                      <wps:style>
+                        <a:lnRef idx="0">
+                          <a:schemeClr val="accent2"/>
+                        </a:lnRef>
+                        <a:fillRef idx="3">
+                          <a:schemeClr val="accent2"/>
+                        </a:fillRef>
+                        <a:effectRef idx="3">
+                          <a:schemeClr val="accent2"/>
+                        </a:effectRef>
+                        <a:fontRef idx="minor">
+                          <a:schemeClr val="lt1"/>
+                        </a:fontRef>
+                      </wps:style>
+                      <wps:bodyPr rot="0" spcFirstLastPara="0" vertOverflow="overflow" horzOverflow="overflow" vert="horz" wrap="square" lIns="91440" tIns="45720" rIns="91440" bIns="45720" numCol="1" spcCol="0" rtlCol="0" fromWordArt="0" anchor="ctr" anchorCtr="0" forceAA="0" compatLnSpc="1">
+                        <a:prstTxWarp prst="textNoShape">
+                          <a:avLst/>
+                        </a:prstTxWarp>
+                        <a:noAutofit/>
+                      </wps:bodyPr>
+                    </wps:wsp>
+                  </a:graphicData>
+                </a:graphic>
+              </wp:anchor>
+            </w:drawing>
+          </mc:Choice>
+          <mc:Fallback>
+            <w:pict>
+              <v:rect id="Rectangle 10" o:spid="_x0000_s1026" style="position:absolute;margin-left:36.75pt;margin-top:1.8pt;width:21.75pt;height:14.25pt;z-index:251666432;visibility:visible;mso-wrap-style:square;mso-wrap-distance-left:9pt;mso-wrap-distance-top:0;mso-wrap-distance-right:9pt;mso-wrap-distance-bottom:0;mso-position-horizontal:absolute;mso-position-horizontal-relative:text;mso-position-vertical:absolute;mso-position-vertical-relative:text;v-text-anchor:middle" o:gfxdata="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" fillcolor="#652523 [1637]" stroked="f">
+                <v:fill color2="#ba4442 [3013]" rotate="t" angle="180" colors="0 #9b2d2a;52429f #cb3d3a;1 #ce3b37" focus="100%" type="gradient">
+                  <o:fill v:ext="view" type="gradientUnscaled"/>
+                </v:fill>
+                <v:shadow on="t" color="black" opacity="22937f" origin=",.5" offset="0,.63889mm"/>
+              </v:rect>
+            </w:pict>
+          </mc:Fallback>
+        </mc:AlternateContent>
+      </w:r>
+      <w:r>
+        <w:rPr>
+          <w:rFonts w:ascii="Times New Roman" w:hAnsi="Times New Roman" w:cs="Times New Roman"/>
+          <w:sz w:val="32"/>
+        </w:rPr>
+        <w:tab/>
+      </w:r>
+      <w:r>
+        <w:rPr>
+          <w:rFonts w:ascii="Times New Roman" w:hAnsi="Times New Roman" w:cs="Times New Roman"/>
+          <w:sz w:val="32"/>
+        </w:rPr>
+        <w:tab/>
+        <w:t>Figure out what values for color red eye has.</w:t>
+      </w:r>
+    </w:p>
+    <w:p>
+      <w:pPr>
+        <w:rPr>
+          <w:rFonts w:ascii="Times New Roman" w:hAnsi="Times New Roman" w:cs="Times New Roman"/>
+          <w:noProof/>
+          <w:sz w:val="32"/>
+        </w:rPr>
+      </w:pPr>
+      <w:r>
+        <w:rPr>
+          <w:rFonts w:ascii="Times New Roman" w:hAnsi="Times New Roman" w:cs="Times New Roman"/>
+          <w:noProof/>
+          <w:sz w:val="32"/>
+        </w:rPr>
+        <mc:AlternateContent>
+          <mc:Choice Requires="wps">
+            <w:drawing>
+              <wp:anchor distT="0" distB="0" distL="114300" distR="114300" simplePos="0" relativeHeight="251667456" behindDoc="0" locked="0" layoutInCell="1" allowOverlap="1" wp14:anchorId="2D7D851E" wp14:editId="4368AAB6">
+                <wp:simplePos x="0" y="0"/>
+                <wp:positionH relativeFrom="column">
+                  <wp:posOffset>466725</wp:posOffset>
+                </wp:positionH>
+                <wp:positionV relativeFrom="paragraph">
+                  <wp:posOffset>36830</wp:posOffset>
+                </wp:positionV>
+                <wp:extent cx="276225" cy="180975"/>
+                <wp:effectExtent l="76200" t="38100" r="104775" b="123825"/>
+                <wp:wrapNone/>
+                <wp:docPr id="11" name="Rectangle 11"/>
+                <wp:cNvGraphicFramePr/>
+                <a:graphic xmlns:a="http://schemas.openxmlformats.org/drawingml/2006/main">
+                  <a:graphicData uri="http://schemas.microsoft.com/office/word/2010/wordprocessingShape">
+                    <wps:wsp>
+                      <wps:cNvSpPr/>
+                      <wps:spPr>
+                        <a:xfrm>
+                          <a:off x="0" y="0"/>
+                          <a:ext cx="276225" cy="180975"/>
+                        </a:xfrm>
+                        <a:prstGeom prst="rect">
+                          <a:avLst/>
+                        </a:prstGeom>
+                      </wps:spPr>
+                      <wps:style>
+                        <a:lnRef idx="0">
+                          <a:schemeClr val="accent2"/>
+                        </a:lnRef>
+                        <a:fillRef idx="3">
+                          <a:schemeClr val="accent2"/>
+                        </a:fillRef>
+                        <a:effectRef idx="3">
+                          <a:schemeClr val="accent2"/>
+                        </a:effectRef>
+                        <a:fontRef idx="minor">
+                          <a:schemeClr val="lt1"/>
+                        </a:fontRef>
+                      </wps:style>
+                      <wps:bodyPr rot="0" spcFirstLastPara="0" vertOverflow="overflow" horzOverflow="overflow" vert="horz" wrap="square" lIns="91440" tIns="45720" rIns="91440" bIns="45720" numCol="1" spcCol="0" rtlCol="0" fromWordArt="0" anchor="ctr" anchorCtr="0" forceAA="0" compatLnSpc="1">
+                        <a:prstTxWarp prst="textNoShape">
+                          <a:avLst/>
+                        </a:prstTxWarp>
+                        <a:noAutofit/>
+                      </wps:bodyPr>
+                    </wps:wsp>
+                  </a:graphicData>
+                </a:graphic>
+              </wp:anchor>
+            </w:drawing>
+          </mc:Choice>
+          <mc:Fallback>
+            <w:pict>
+              <v:rect id="Rectangle 11" o:spid="_x0000_s1026" style="position:absolute;margin-left:36.75pt;margin-top:2.9pt;width:21.75pt;height:14.25pt;z-index:251667456;visibility:visible;mso-wrap-style:square;mso-wrap-distance-left:9pt;mso-wrap-distance-top:0;mso-wrap-distance-right:9pt;mso-wrap-distance-bottom:0;mso-position-horizontal:absolute;mso-position-horizontal-relative:text;mso-position-vertical:absolute;mso-position-vertical-relative:text;v-text-anchor:middle" o:gfxdata="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" fillcolor="#652523 [1637]" stroked="f">
+                <v:fill color2="#ba4442 [3013]" rotate="t" angle="180" colors="0 #9b2d2a;52429f #cb3d3a;1 #ce3b37" focus="100%" type="gradient">
+                  <o:fill v:ext="view" type="gradientUnscaled"/>
+                </v:fill>
+                <v:shadow on="t" color="black" opacity="22937f" origin=",.5" offset="0,.63889mm"/>
+              </v:rect>
+            </w:pict>
+          </mc:Fallback>
+        </mc:AlternateContent>
+      </w:r>
+      <w:r>
+        <w:rPr>
+          <w:rFonts w:ascii="Times New Roman" w:hAnsi="Times New Roman" w:cs="Times New Roman"/>
+          <w:sz w:val="32"/>
+        </w:rPr>
+        <w:tab/>
+      </w:r>
+      <w:r>
+        <w:rPr>
+          <w:rFonts w:ascii="Times New Roman" w:hAnsi="Times New Roman" w:cs="Times New Roman"/>
+          <w:sz w:val="32"/>
+        </w:rPr>
+        <w:tab/>
+        <w:t>Find the eye in a picture.</w:t>
+      </w:r>
+      <w:r>
+        <w:rPr>
+          <w:rFonts w:ascii="Times New Roman" w:hAnsi="Times New Roman" w:cs="Times New Roman"/>
+          <w:noProof/>
+          <w:sz w:val="32"/>
+        </w:rPr>
+        <w:t xml:space="preserve"> </w:t>
+      </w:r>
+    </w:p>
+    <w:p>
+      <w:pPr>
+        <w:rPr>
+          <w:rFonts w:ascii="Times New Roman" w:hAnsi="Times New Roman" w:cs="Times New Roman"/>
+          <w:noProof/>
+          <w:sz w:val="32"/>
+        </w:rPr>
+      </w:pPr>
+      <w:r>
+        <w:rPr>
+          <w:rFonts w:ascii="Times New Roman" w:hAnsi="Times New Roman" w:cs="Times New Roman"/>
+          <w:noProof/>
+          <w:sz w:val="32"/>
+        </w:rPr>
+        <mc:AlternateContent>
+          <mc:Choice Requires="wps">
+            <w:drawing>
+              <wp:anchor distT="0" distB="0" distL="114300" distR="114300" simplePos="0" relativeHeight="251669504" behindDoc="0" locked="0" layoutInCell="1" allowOverlap="1" wp14:anchorId="2169E7A7" wp14:editId="76E8BBD8">
+                <wp:simplePos x="0" y="0"/>
+                <wp:positionH relativeFrom="column">
+                  <wp:posOffset>466725</wp:posOffset>
+                </wp:positionH>
+                <wp:positionV relativeFrom="paragraph">
+                  <wp:posOffset>12065</wp:posOffset>
+                </wp:positionV>
+                <wp:extent cx="276225" cy="180975"/>
+                <wp:effectExtent l="76200" t="38100" r="104775" b="123825"/>
+                <wp:wrapNone/>
+                <wp:docPr id="13" name="Rectangle 13"/>
+                <wp:cNvGraphicFramePr/>
+                <a:graphic xmlns:a="http://schemas.openxmlformats.org/drawingml/2006/main">
+                  <a:graphicData uri="http://schemas.microsoft.com/office/word/2010/wordprocessingShape">
+                    <wps:wsp>
+                      <wps:cNvSpPr/>
+                      <wps:spPr>
+                        <a:xfrm>
+                          <a:off x="0" y="0"/>
+                          <a:ext cx="276225" cy="180975"/>
+                        </a:xfrm>
+                        <a:prstGeom prst="rect">
+                          <a:avLst/>
+                        </a:prstGeom>
+                      </wps:spPr>
+                      <wps:style>
+                        <a:lnRef idx="0">
+                          <a:schemeClr val="accent2"/>
+                        </a:lnRef>
+                        <a:fillRef idx="3">
+                          <a:schemeClr val="accent2"/>
+                        </a:fillRef>
+                        <a:effectRef idx="3">
+                          <a:schemeClr val="accent2"/>
+                        </a:effectRef>
+                        <a:fontRef idx="minor">
+                          <a:schemeClr val="lt1"/>
+                        </a:fontRef>
+                      </wps:style>
+                      <wps:bodyPr rot="0" spcFirstLastPara="0" vertOverflow="overflow" horzOverflow="overflow" vert="horz" wrap="square" lIns="91440" tIns="45720" rIns="91440" bIns="45720" numCol="1" spcCol="0" rtlCol="0" fromWordArt="0" anchor="ctr" anchorCtr="0" forceAA="0" compatLnSpc="1">
+                        <a:prstTxWarp prst="textNoShape">
+                          <a:avLst/>
+                        </a:prstTxWarp>
+                        <a:noAutofit/>
+                      </wps:bodyPr>
+                    </wps:wsp>
+                  </a:graphicData>
+                </a:graphic>
+              </wp:anchor>
+            </w:drawing>
+          </mc:Choice>
+          <mc:Fallback>
+            <w:pict>
+              <v:rect id="Rectangle 13" o:spid="_x0000_s1026" style="position:absolute;margin-left:36.75pt;margin-top:.95pt;width:21.75pt;height:14.25pt;z-index:251669504;visibility:visible;mso-wrap-style:square;mso-wrap-distance-left:9pt;mso-wrap-distance-top:0;mso-wrap-distance-right:9pt;mso-wrap-distance-bottom:0;mso-position-horizontal:absolute;mso-position-horizontal-relative:text;mso-position-vertical:absolute;mso-position-vertical-relative:text;v-text-anchor:middle" o:gfxdata="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" fillcolor="#652523 [1637]" stroked="f">
+                <v:fill color2="#ba4442 [3013]" rotate="t" angle="180" colors="0 #9b2d2a;52429f #cb3d3a;1 #ce3b37" focus="100%" type="gradient">
+                  <o:fill v:ext="view" type="gradientUnscaled"/>
+                </v:fill>
+                <v:shadow on="t" color="black" opacity="22937f" origin=",.5" offset="0,.63889mm"/>
+              </v:rect>
+            </w:pict>
+          </mc:Fallback>
+        </mc:AlternateContent>
+      </w:r>
+      <w:r>
+        <w:rPr>
+          <w:rFonts w:ascii="Times New Roman" w:hAnsi="Times New Roman" w:cs="Times New Roman"/>
+          <w:noProof/>
+          <w:sz w:val="32"/>
+        </w:rPr>
+        <w:tab/>
+      </w:r>
+      <w:r>
+        <w:rPr>
+          <w:rFonts w:ascii="Times New Roman" w:hAnsi="Times New Roman" w:cs="Times New Roman"/>
+          <w:noProof/>
+          <w:sz w:val="32"/>
+        </w:rPr>
+        <w:tab/>
+        <w:t>Get the original eye color.</w:t>
+      </w:r>
+    </w:p>
+    <w:p>
+      <w:pPr>
+        <w:pStyle w:val="ListParagraph"/>
+        <w:numPr>
+          <w:ilvl w:val="0"/>
+          <w:numId w:val="4"/>
+        </w:numPr>
+        <w:rPr>
+          <w:rFonts w:ascii="Times New Roman" w:hAnsi="Times New Roman" w:cs="Times New Roman"/>
+          <w:sz w:val="32"/>
+        </w:rPr>
+      </w:pPr>
+      <w:r>
+        <w:rPr>
+          <w:rFonts w:ascii="Times New Roman" w:hAnsi="Times New Roman" w:cs="Times New Roman"/>
+          <w:sz w:val="32"/>
+        </w:rPr>
+        <w:t xml:space="preserve">Check to see if </w:t>
+      </w:r>
+      <w:proofErr w:type="gramStart"/>
+      <w:r>
+        <w:rPr>
+          <w:rFonts w:ascii="Times New Roman" w:hAnsi="Times New Roman" w:cs="Times New Roman"/>
+          <w:sz w:val="32"/>
+        </w:rPr>
+        <w:t>it’s</w:t>
+      </w:r>
+      <w:proofErr w:type="gramEnd"/>
+      <w:r>
+        <w:rPr>
+          <w:rFonts w:ascii="Times New Roman" w:hAnsi="Times New Roman" w:cs="Times New Roman"/>
+          <w:sz w:val="32"/>
+        </w:rPr>
+        <w:t xml:space="preserve"> possible there’s some color on the edge of the red.</w:t>
+      </w:r>
+    </w:p>
+    <w:p>
+      <w:pPr>
+        <w:pStyle w:val="ListParagraph"/>
+        <w:numPr>
+          <w:ilvl w:val="0"/>
+          <w:numId w:val="4"/>
+        </w:numPr>
+        <w:rPr>
+          <w:rFonts w:ascii="Times New Roman" w:hAnsi="Times New Roman" w:cs="Times New Roman"/>
+          <w:sz w:val="32"/>
+        </w:rPr>
+      </w:pPr>
+      <w:r>
+        <w:rPr>
+          <w:rFonts w:ascii="Times New Roman" w:hAnsi="Times New Roman" w:cs="Times New Roman"/>
+          <w:sz w:val="32"/>
+        </w:rPr>
+        <w:t>Check to see if the other eye is not red. If not, grab that color.</w:t>
+      </w:r>
+      <w:r>
+        <w:rPr>
+          <w:rFonts w:ascii="Times New Roman" w:hAnsi="Times New Roman" w:cs="Times New Roman"/>
+          <w:noProof/>
+          <w:sz w:val="32"/>
+        </w:rPr>
+        <w:t xml:space="preserve"> </w:t>
+      </w:r>
+    </w:p>
+    <w:p>
+      <w:pPr>
+        <w:rPr>
+          <w:rFonts w:ascii="Times New Roman" w:hAnsi="Times New Roman" w:cs="Times New Roman"/>
+          <w:sz w:val="32"/>
+        </w:rPr>
+      </w:pPr>
+      <w:r>
+        <w:rPr>
+          <w:rFonts w:ascii="Times New Roman" w:hAnsi="Times New Roman" w:cs="Times New Roman"/>
+          <w:noProof/>
+          <w:sz w:val="32"/>
+        </w:rPr>
+        <mc:AlternateContent>
+          <mc:Choice Requires="wps">
+            <w:drawing>
+              <wp:anchor distT="0" distB="0" distL="114300" distR="114300" simplePos="0" relativeHeight="251668480" behindDoc="0" locked="0" layoutInCell="1" allowOverlap="1" wp14:anchorId="597B46ED" wp14:editId="695CDCDE">
+                <wp:simplePos x="0" y="0"/>
+                <wp:positionH relativeFrom="column">
+                  <wp:posOffset>466725</wp:posOffset>
+                </wp:positionH>
+                <wp:positionV relativeFrom="paragraph">
+                  <wp:posOffset>12065</wp:posOffset>
+                </wp:positionV>
+                <wp:extent cx="276225" cy="180975"/>
+                <wp:effectExtent l="76200" t="38100" r="104775" b="123825"/>
+                <wp:wrapNone/>
+                <wp:docPr id="12" name="Rectangle 12"/>
+                <wp:cNvGraphicFramePr/>
+                <a:graphic xmlns:a="http://schemas.openxmlformats.org/drawingml/2006/main">
+                  <a:graphicData uri="http://schemas.microsoft.com/office/word/2010/wordprocessingShape">
+                    <wps:wsp>
+                      <wps:cNvSpPr/>
+                      <wps:spPr>
+                        <a:xfrm>
+                          <a:off x="0" y="0"/>
+                          <a:ext cx="276225" cy="180975"/>
+                        </a:xfrm>
+                        <a:prstGeom prst="rect">
+                          <a:avLst/>
+                        </a:prstGeom>
+                      </wps:spPr>
+                      <wps:style>
+                        <a:lnRef idx="0">
+                          <a:schemeClr val="accent2"/>
+                        </a:lnRef>
+                        <a:fillRef idx="3">
+                          <a:schemeClr val="accent2"/>
+                        </a:fillRef>
+                        <a:effectRef idx="3">
+                          <a:schemeClr val="accent2"/>
+                        </a:effectRef>
+                        <a:fontRef idx="minor">
+                          <a:schemeClr val="lt1"/>
+                        </a:fontRef>
+                      </wps:style>
+                      <wps:bodyPr rot="0" spcFirstLastPara="0" vertOverflow="overflow" horzOverflow="overflow" vert="horz" wrap="square" lIns="91440" tIns="45720" rIns="91440" bIns="45720" numCol="1" spcCol="0" rtlCol="0" fromWordArt="0" anchor="ctr" anchorCtr="0" forceAA="0" compatLnSpc="1">
+                        <a:prstTxWarp prst="textNoShape">
+                          <a:avLst/>
+                        </a:prstTxWarp>
+                        <a:noAutofit/>
+                      </wps:bodyPr>
+                    </wps:wsp>
+                  </a:graphicData>
+                </a:graphic>
+              </wp:anchor>
+            </w:drawing>
+          </mc:Choice>
+          <mc:Fallback>
+            <w:pict>
+              <v:rect id="Rectangle 12" o:spid="_x0000_s1026" style="position:absolute;margin-left:36.75pt;margin-top:.95pt;width:21.75pt;height:14.25pt;z-index:251668480;visibility:visible;mso-wrap-style:square;mso-wrap-distance-left:9pt;mso-wrap-distance-top:0;mso-wrap-distance-right:9pt;mso-wrap-distance-bottom:0;mso-position-horizontal:absolute;mso-position-horizontal-relative:text;mso-position-vertical:absolute;mso-position-vertical-relative:text;v-text-anchor:middle" o:gfxdata="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" fillcolor="#652523 [1637]" stroked="f">
+                <v:fill color2="#ba4442 [3013]" rotate="t" angle="180" colors="0 #9b2d2a;52429f #cb3d3a;1 #ce3b37" focus="100%" type="gradient">
+                  <o:fill v:ext="view" type="gradientUnscaled"/>
+                </v:fill>
+                <v:shadow on="t" color="black" opacity="22937f" origin=",.5" offset="0,.63889mm"/>
+              </v:rect>
+            </w:pict>
+          </mc:Fallback>
+        </mc:AlternateContent>
+      </w:r>
+      <w:r>
+        <w:rPr>
+          <w:rFonts w:ascii="Times New Roman" w:hAnsi="Times New Roman" w:cs="Times New Roman"/>
+          <w:sz w:val="32"/>
+        </w:rPr>
+        <w:tab/>
+      </w:r>
+      <w:r>
+        <w:rPr>
+          <w:rFonts w:ascii="Times New Roman" w:hAnsi="Times New Roman" w:cs="Times New Roman"/>
+          <w:sz w:val="32"/>
+        </w:rPr>
+        <w:tab/>
+        <w:t>Change the redness in the eye to the original color.</w:t>
+      </w:r>
+    </w:p>
+    <w:p>
+      <w:pPr>
+        <w:rPr>
+          <w:rFonts w:ascii="Times New Roman" w:hAnsi="Times New Roman" w:cs="Times New Roman"/>
+          <w:sz w:val="32"/>
+        </w:rPr>
+      </w:pPr>
+      <w:r>
+        <w:rPr>
+          <w:rFonts w:ascii="Times New Roman" w:hAnsi="Times New Roman" w:cs="Times New Roman"/>
+          <w:sz w:val="32"/>
+        </w:rPr>
+        <w:t>Week 2 -</w:t>
+      </w:r>
+    </w:p>
+    <w:p>
+      <w:pPr>
+        <w:rPr>
+          <w:rFonts w:ascii="Times New Roman" w:hAnsi="Times New Roman" w:cs="Times New Roman"/>
+          <w:sz w:val="32"/>
+        </w:rPr>
+      </w:pPr>
+      <w:r>
+        <w:rPr>
+          <w:rFonts w:ascii="Times New Roman" w:hAnsi="Times New Roman" w:cs="Times New Roman"/>
+          <w:noProof/>
+          <w:sz w:val="32"/>
+        </w:rPr>
+        <w:lastRenderedPageBreak/>
+        <mc:AlternateContent>
+          <mc:Choice Requires="wps">
+            <w:drawing>
+              <wp:anchor distT="0" distB="0" distL="114300" distR="114300" simplePos="0" relativeHeight="251670528" behindDoc="0" locked="0" layoutInCell="1" allowOverlap="1" wp14:anchorId="2A922AA2" wp14:editId="447A579A">
+                <wp:simplePos x="0" y="0"/>
+                <wp:positionH relativeFrom="column">
+                  <wp:posOffset>466725</wp:posOffset>
+                </wp:positionH>
+                <wp:positionV relativeFrom="paragraph">
+                  <wp:posOffset>9525</wp:posOffset>
+                </wp:positionV>
+                <wp:extent cx="276225" cy="180975"/>
+                <wp:effectExtent l="76200" t="38100" r="104775" b="123825"/>
+                <wp:wrapNone/>
+                <wp:docPr id="14" name="Rectangle 14"/>
+                <wp:cNvGraphicFramePr/>
+                <a:graphic xmlns:a="http://schemas.openxmlformats.org/drawingml/2006/main">
+                  <a:graphicData uri="http://schemas.microsoft.com/office/word/2010/wordprocessingShape">
+                    <wps:wsp>
+                      <wps:cNvSpPr/>
+                      <wps:spPr>
+                        <a:xfrm>
+                          <a:off x="0" y="0"/>
+                          <a:ext cx="276225" cy="180975"/>
+                        </a:xfrm>
+                        <a:prstGeom prst="rect">
+                          <a:avLst/>
+                        </a:prstGeom>
+                      </wps:spPr>
+                      <wps:style>
+                        <a:lnRef idx="0">
+                          <a:schemeClr val="accent2"/>
+                        </a:lnRef>
+                        <a:fillRef idx="3">
+                          <a:schemeClr val="accent2"/>
+                        </a:fillRef>
+                        <a:effectRef idx="3">
+                          <a:schemeClr val="accent2"/>
+                        </a:effectRef>
+                        <a:fontRef idx="minor">
+                          <a:schemeClr val="lt1"/>
+                        </a:fontRef>
+                      </wps:style>
+                      <wps:bodyPr rot="0" spcFirstLastPara="0" vertOverflow="overflow" horzOverflow="overflow" vert="horz" wrap="square" lIns="91440" tIns="45720" rIns="91440" bIns="45720" numCol="1" spcCol="0" rtlCol="0" fromWordArt="0" anchor="ctr" anchorCtr="0" forceAA="0" compatLnSpc="1">
+                        <a:prstTxWarp prst="textNoShape">
+                          <a:avLst/>
+                        </a:prstTxWarp>
+                        <a:noAutofit/>
+                      </wps:bodyPr>
+                    </wps:wsp>
+                  </a:graphicData>
+                </a:graphic>
+              </wp:anchor>
+            </w:drawing>
+          </mc:Choice>
+          <mc:Fallback>
+            <w:pict>
+              <v:rect id="Rectangle 14" o:spid="_x0000_s1026" style="position:absolute;margin-left:36.75pt;margin-top:.75pt;width:21.75pt;height:14.25pt;z-index:251670528;visibility:visible;mso-wrap-style:square;mso-wrap-distance-left:9pt;mso-wrap-distance-top:0;mso-wrap-distance-right:9pt;mso-wrap-distance-bottom:0;mso-position-horizontal:absolute;mso-position-horizontal-relative:text;mso-position-vertical:absolute;mso-position-vertical-relative:text;v-text-anchor:middle" o:gfxdata="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" fillcolor="#652523 [1637]" stroked="f">
+                <v:fill color2="#ba4442 [3013]" rotate="t" angle="180" colors="0 #9b2d2a;52429f #cb3d3a;1 #ce3b37" focus="100%" type="gradient">
+                  <o:fill v:ext="view" type="gradientUnscaled"/>
+                </v:fill>
+                <v:shadow on="t" color="black" opacity="22937f" origin=",.5" offset="0,.63889mm"/>
+              </v:rect>
+            </w:pict>
+          </mc:Fallback>
+        </mc:AlternateContent>
+      </w:r>
+      <w:r>
+        <w:rPr>
+          <w:rFonts w:ascii="Times New Roman" w:hAnsi="Times New Roman" w:cs="Times New Roman"/>
+          <w:sz w:val="32"/>
+        </w:rPr>
+        <w:tab/>
+      </w:r>
+      <w:r>
+        <w:rPr>
+          <w:rFonts w:ascii="Times New Roman" w:hAnsi="Times New Roman" w:cs="Times New Roman"/>
+          <w:sz w:val="32"/>
+        </w:rPr>
+        <w:tab/>
+        <w:t>Be able to draw in the applet.</w:t>
+      </w:r>
+    </w:p>
+    <w:p>
+      <w:pPr>
+        <w:pStyle w:val="ListParagraph"/>
+        <w:numPr>
+          <w:ilvl w:val="0"/>
+          <w:numId w:val="4"/>
+        </w:numPr>
+        <w:rPr>
+          <w:rFonts w:ascii="Times New Roman" w:hAnsi="Times New Roman" w:cs="Times New Roman"/>
+          <w:sz w:val="32"/>
+        </w:rPr>
+      </w:pPr>
+      <w:r>
+        <w:rPr>
+          <w:rFonts w:ascii="Times New Roman" w:hAnsi="Times New Roman" w:cs="Times New Roman"/>
+          <w:sz w:val="32"/>
+        </w:rPr>
+        <w:t>Hold down the left click and drag with drawing happening as the pointer moves through the applet.</w:t>
+      </w:r>
+    </w:p>
+    <w:p>
+      <w:pPr>
+        <w:ind w:left="1440"/>
+        <w:rPr>
+          <w:rFonts w:ascii="Times New Roman" w:hAnsi="Times New Roman" w:cs="Times New Roman"/>
+          <w:sz w:val="32"/>
+        </w:rPr>
+      </w:pPr>
+      <w:r>
+        <w:rPr>
+          <w:rFonts w:ascii="Times New Roman" w:hAnsi="Times New Roman" w:cs="Times New Roman"/>
+          <w:noProof/>
+          <w:sz w:val="32"/>
+        </w:rPr>
+        <mc:AlternateContent>
+          <mc:Choice Requires="wps">
+            <w:drawing>
+              <wp:anchor distT="0" distB="0" distL="114300" distR="114300" simplePos="0" relativeHeight="251671552" behindDoc="0" locked="0" layoutInCell="1" allowOverlap="1" wp14:anchorId="247F851D" wp14:editId="4B227F07">
+                <wp:simplePos x="0" y="0"/>
+                <wp:positionH relativeFrom="column">
+                  <wp:posOffset>523875</wp:posOffset>
+                </wp:positionH>
+                <wp:positionV relativeFrom="paragraph">
+                  <wp:posOffset>31115</wp:posOffset>
+                </wp:positionV>
+                <wp:extent cx="276225" cy="180975"/>
+                <wp:effectExtent l="76200" t="38100" r="104775" b="123825"/>
+                <wp:wrapNone/>
+                <wp:docPr id="15" name="Rectangle 15"/>
+                <wp:cNvGraphicFramePr/>
+                <a:graphic xmlns:a="http://schemas.openxmlformats.org/drawingml/2006/main">
+                  <a:graphicData uri="http://schemas.microsoft.com/office/word/2010/wordprocessingShape">
+                    <wps:wsp>
+                      <wps:cNvSpPr/>
+                      <wps:spPr>
+                        <a:xfrm>
+                          <a:off x="0" y="0"/>
+                          <a:ext cx="276225" cy="180975"/>
+                        </a:xfrm>
+                        <a:prstGeom prst="rect">
+                          <a:avLst/>
+                        </a:prstGeom>
+                      </wps:spPr>
+                      <wps:style>
+                        <a:lnRef idx="0">
+                          <a:schemeClr val="accent2"/>
+                        </a:lnRef>
+                        <a:fillRef idx="3">
+                          <a:schemeClr val="accent2"/>
+                        </a:fillRef>
+                        <a:effectRef idx="3">
+                          <a:schemeClr val="accent2"/>
+                        </a:effectRef>
+                        <a:fontRef idx="minor">
+                          <a:schemeClr val="lt1"/>
+                        </a:fontRef>
+                      </wps:style>
+                      <wps:bodyPr rot="0" spcFirstLastPara="0" vertOverflow="overflow" horzOverflow="overflow" vert="horz" wrap="square" lIns="91440" tIns="45720" rIns="91440" bIns="45720" numCol="1" spcCol="0" rtlCol="0" fromWordArt="0" anchor="ctr" anchorCtr="0" forceAA="0" compatLnSpc="1">
+                        <a:prstTxWarp prst="textNoShape">
+                          <a:avLst/>
+                        </a:prstTxWarp>
+                        <a:noAutofit/>
+                      </wps:bodyPr>
+                    </wps:wsp>
+                  </a:graphicData>
+                </a:graphic>
+              </wp:anchor>
+            </w:drawing>
+          </mc:Choice>
+          <mc:Fallback>
+            <w:pict>
+              <v:rect id="Rectangle 15" o:spid="_x0000_s1026" style="position:absolute;margin-left:41.25pt;margin-top:2.45pt;width:21.75pt;height:14.25pt;z-index:251671552;visibility:visible;mso-wrap-style:square;mso-wrap-distance-left:9pt;mso-wrap-distance-top:0;mso-wrap-distance-right:9pt;mso-wrap-distance-bottom:0;mso-position-horizontal:absolute;mso-position-horizontal-relative:text;mso-position-vertical:absolute;mso-position-vertical-relative:text;v-text-anchor:middle" o:gfxdata="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" fillcolor="#652523 [1637]" stroked="f">
+                <v:fill color2="#ba4442 [3013]" rotate="t" angle="180" colors="0 #9b2d2a;52429f #cb3d3a;1 #ce3b37" focus="100%" type="gradient">
+                  <o:fill v:ext="view" type="gradientUnscaled"/>
+                </v:fill>
+                <v:shadow on="t" color="black" opacity="22937f" origin=",.5" offset="0,.63889mm"/>
+              </v:rect>
+            </w:pict>
+          </mc:Fallback>
+        </mc:AlternateContent>
+      </w:r>
+      <w:r>
+        <w:rPr>
+          <w:rFonts w:ascii="Times New Roman" w:hAnsi="Times New Roman" w:cs="Times New Roman"/>
+          <w:sz w:val="32"/>
+        </w:rPr>
+        <w:t>Custom Brushes</w:t>
+      </w:r>
+    </w:p>
+    <w:p>
+      <w:pPr>
+        <w:pStyle w:val="ListParagraph"/>
+        <w:numPr>
+          <w:ilvl w:val="0"/>
+          <w:numId w:val="4"/>
+        </w:numPr>
+        <w:rPr>
+          <w:rFonts w:ascii="Times New Roman" w:hAnsi="Times New Roman" w:cs="Times New Roman"/>
+          <w:sz w:val="32"/>
+        </w:rPr>
+      </w:pPr>
+      <w:r>
+        <w:rPr>
+          <w:rFonts w:ascii="Times New Roman" w:hAnsi="Times New Roman" w:cs="Times New Roman"/>
+          <w:sz w:val="32"/>
+        </w:rPr>
+        <w:t>Instead of drawing a pixel, have a preset of pixels to be drawn anywhere the pointer chooses.</w:t>
+      </w:r>
+    </w:p>
+    <w:p>
+      <w:pPr>
+        <w:rPr>
+          <w:rFonts w:ascii="Times New Roman" w:hAnsi="Times New Roman" w:cs="Times New Roman"/>
+          <w:sz w:val="32"/>
+        </w:rPr>
+      </w:pPr>
+      <w:r>
+        <w:rPr>
+          <w:rFonts w:ascii="Times New Roman" w:hAnsi="Times New Roman" w:cs="Times New Roman"/>
+          <w:sz w:val="32"/>
+        </w:rPr>
+        <w:tab/>
+      </w:r>
     </w:p>
     <w:tbl>
       <w:tblPr>
@@ -818,9 +2474,108 @@
           <w:u w:val="single"/>
         </w:rPr>
       </w:pPr>
-      <w:bookmarkStart w:id="0" w:name="_GoBack"/>
-      <w:bookmarkEnd w:id="0"/>
     </w:p>
+    <w:p>
+      <w:pPr>
+        <w:rPr>
+          <w:rFonts w:ascii="Times New Roman" w:hAnsi="Times New Roman" w:cs="Times New Roman"/>
+          <w:sz w:val="32"/>
+        </w:rPr>
+      </w:pPr>
+      <w:r>
+        <w:rPr>
+          <w:rFonts w:ascii="Times New Roman" w:hAnsi="Times New Roman" w:cs="Times New Roman"/>
+          <w:sz w:val="32"/>
+        </w:rPr>
+        <w:t>~~~~~END OF ASSIGNED TASKS~~~~~</w:t>
+      </w:r>
+    </w:p>
+    <w:p>
+      <w:pPr>
+        <w:rPr>
+          <w:rFonts w:ascii="Times New Roman" w:hAnsi="Times New Roman" w:cs="Times New Roman"/>
+          <w:sz w:val="32"/>
+        </w:rPr>
+      </w:pPr>
+    </w:p>
+    <w:p>
+      <w:pPr>
+        <w:rPr>
+          <w:rFonts w:ascii="Times New Roman" w:hAnsi="Times New Roman" w:cs="Times New Roman"/>
+          <w:sz w:val="32"/>
+        </w:rPr>
+      </w:pPr>
+      <w:r>
+        <w:rPr>
+          <w:rFonts w:ascii="Times New Roman" w:hAnsi="Times New Roman" w:cs="Times New Roman"/>
+          <w:sz w:val="32"/>
+        </w:rPr>
+        <w:t>~~~~~UNASSIGNED TASKS~~~~~</w:t>
+      </w:r>
+    </w:p>
+    <w:p>
+      <w:pPr>
+        <w:rPr>
+          <w:rFonts w:ascii="Times New Roman" w:hAnsi="Times New Roman" w:cs="Times New Roman"/>
+          <w:sz w:val="32"/>
+        </w:rPr>
+      </w:pPr>
+    </w:p>
+    <w:p>
+      <w:pPr>
+        <w:rPr>
+          <w:rFonts w:ascii="Times New Roman" w:hAnsi="Times New Roman" w:cs="Times New Roman"/>
+          <w:sz w:val="32"/>
+        </w:rPr>
+      </w:pPr>
+      <w:r>
+        <w:rPr>
+          <w:rFonts w:ascii="Times New Roman" w:hAnsi="Times New Roman" w:cs="Times New Roman"/>
+          <w:sz w:val="32"/>
+        </w:rPr>
+        <w:t>~~~~~END OF UNASSIGNED TASKS~~~~~</w:t>
+      </w:r>
+    </w:p>
+    <w:p>
+      <w:pPr>
+        <w:rPr>
+          <w:rFonts w:ascii="Times New Roman" w:hAnsi="Times New Roman" w:cs="Times New Roman"/>
+          <w:sz w:val="32"/>
+        </w:rPr>
+      </w:pPr>
+      <w:r>
+        <w:rPr>
+          <w:rFonts w:ascii="Times New Roman" w:hAnsi="Times New Roman" w:cs="Times New Roman"/>
+          <w:sz w:val="32"/>
+        </w:rPr>
+        <w:lastRenderedPageBreak/>
+        <w:t>~~~~~Meetings~~~~~</w:t>
+      </w:r>
+    </w:p>
+    <w:p>
+      <w:pPr>
+        <w:rPr>
+          <w:rFonts w:ascii="Times New Roman" w:hAnsi="Times New Roman" w:cs="Times New Roman"/>
+          <w:sz w:val="32"/>
+        </w:rPr>
+      </w:pPr>
+    </w:p>
+    <w:p>
+      <w:pPr>
+        <w:rPr>
+          <w:rFonts w:ascii="Times New Roman" w:hAnsi="Times New Roman" w:cs="Times New Roman"/>
+          <w:sz w:val="32"/>
+        </w:rPr>
+      </w:pPr>
+      <w:r>
+        <w:rPr>
+          <w:rFonts w:ascii="Times New Roman" w:hAnsi="Times New Roman" w:cs="Times New Roman"/>
+          <w:sz w:val="32"/>
+        </w:rPr>
+        <w:t>~~~~~End of Meetings~~~~~</w:t>
+      </w:r>
+    </w:p>
+    <w:p/>
     <w:sectPr>
       <w:pgSz w:w="12240" w:h="15840"/>
       <w:pgMar w:top="1440" w:right="1440" w:bottom="1440" w:left="1440" w:header="720" w:footer="720" w:gutter="0"/>
@@ -1060,6 +2815,118 @@
     </w:lvl>
   </w:abstractNum>
   <w:abstractNum w:abstractNumId="2">
+    <w:nsid w:val="6DCE4351"/>
+    <w:multiLevelType w:val="hybridMultilevel"/>
+    <w:tmpl w:val="FD0438C4"/>
+    <w:lvl w:ilvl="0" w:tplc="FAAE7182">
+      <w:numFmt w:val="bullet"/>
+      <w:lvlText w:val="-"/>
+      <w:lvlJc w:val="left"/>
+      <w:pPr>
+        <w:ind w:left="2520" w:hanging="360"/>
+      </w:pPr>
+      <w:rPr>
+        <w:rFonts w:ascii="Times New Roman" w:eastAsiaTheme="minorHAnsi" w:hAnsi="Times New Roman" w:cs="Times New Roman" w:hint="default"/>
+      </w:rPr>
+    </w:lvl>
+    <w:lvl w:ilvl="1" w:tplc="04090003" w:tentative="1">
+      <w:start w:val="1"/>
+      <w:numFmt w:val="bullet"/>
+      <w:lvlText w:val="o"/>
+      <w:lvlJc w:val="left"/>
+      <w:pPr>
+        <w:ind w:left="3240" w:hanging="360"/>
+      </w:pPr>
+      <w:rPr>
+        <w:rFonts w:ascii="Courier New" w:hAnsi="Courier New" w:cs="Courier New" w:hint="default"/>
+      </w:rPr>
+    </w:lvl>
+    <w:lvl w:ilvl="2" w:tplc="04090005" w:tentative="1">
+      <w:start w:val="1"/>
+      <w:numFmt w:val="bullet"/>
+      <w:lvlText w:val=""/>
+      <w:lvlJc w:val="left"/>
+      <w:pPr>
+        <w:ind w:left="3960" w:hanging="360"/>
+      </w:pPr>
+      <w:rPr>
+        <w:rFonts w:ascii="Wingdings" w:hAnsi="Wingdings" w:hint="default"/>
+      </w:rPr>
+    </w:lvl>
+    <w:lvl w:ilvl="3" w:tplc="04090001" w:tentative="1">
+      <w:start w:val="1"/>
+      <w:numFmt w:val="bullet"/>
+      <w:lvlText w:val=""/>
+      <w:lvlJc w:val="left"/>
+      <w:pPr>
+        <w:ind w:left="4680" w:hanging="360"/>
+      </w:pPr>
+      <w:rPr>
+        <w:rFonts w:ascii="Symbol" w:hAnsi="Symbol" w:hint="default"/>
+      </w:rPr>
+    </w:lvl>
+    <w:lvl w:ilvl="4" w:tplc="04090003" w:tentative="1">
+      <w:start w:val="1"/>
+      <w:numFmt w:val="bullet"/>
+      <w:lvlText w:val="o"/>
+      <w:lvlJc w:val="left"/>
+      <w:pPr>
+        <w:ind w:left="5400" w:hanging="360"/>
+      </w:pPr>
+      <w:rPr>
+        <w:rFonts w:ascii="Courier New" w:hAnsi="Courier New" w:cs="Courier New" w:hint="default"/>
+      </w:rPr>
+    </w:lvl>
+    <w:lvl w:ilvl="5" w:tplc="04090005" w:tentative="1">
+      <w:start w:val="1"/>
+      <w:numFmt w:val="bullet"/>
+      <w:lvlText w:val=""/>
+      <w:lvlJc w:val="left"/>
+      <w:pPr>
+        <w:ind w:left="6120" w:hanging="360"/>
+      </w:pPr>
+      <w:rPr>
+        <w:rFonts w:ascii="Wingdings" w:hAnsi="Wingdings" w:hint="default"/>
+      </w:rPr>
+    </w:lvl>
+    <w:lvl w:ilvl="6" w:tplc="04090001" w:tentative="1">
+      <w:start w:val="1"/>
+      <w:numFmt w:val="bullet"/>
+      <w:lvlText w:val=""/>
+      <w:lvlJc w:val="left"/>
+      <w:pPr>
+        <w:ind w:left="6840" w:hanging="360"/>
+      </w:pPr>
+      <w:rPr>
+        <w:rFonts w:ascii="Symbol" w:hAnsi="Symbol" w:hint="default"/>
+      </w:rPr>
+    </w:lvl>
+    <w:lvl w:ilvl="7" w:tplc="04090003" w:tentative="1">
+      <w:start w:val="1"/>
+      <w:numFmt w:val="bullet"/>
+      <w:lvlText w:val="o"/>
+      <w:lvlJc w:val="left"/>
+      <w:pPr>
+        <w:ind w:left="7560" w:hanging="360"/>
+      </w:pPr>
+      <w:rPr>
+        <w:rFonts w:ascii="Courier New" w:hAnsi="Courier New" w:cs="Courier New" w:hint="default"/>
+      </w:rPr>
+    </w:lvl>
+    <w:lvl w:ilvl="8" w:tplc="04090005" w:tentative="1">
+      <w:start w:val="1"/>
+      <w:numFmt w:val="bullet"/>
+      <w:lvlText w:val=""/>
+      <w:lvlJc w:val="left"/>
+      <w:pPr>
+        <w:ind w:left="8280" w:hanging="360"/>
+      </w:pPr>
+      <w:rPr>
+        <w:rFonts w:ascii="Wingdings" w:hAnsi="Wingdings" w:hint="default"/>
+      </w:rPr>
+    </w:lvl>
+  </w:abstractNum>
+  <w:abstractNum w:abstractNumId="3">
     <w:nsid w:val="7C8B4420"/>
     <w:multiLevelType w:val="hybridMultilevel"/>
     <w:tmpl w:val="0B96EEDA"/>
@@ -1179,6 +3046,9 @@
     <w:abstractNumId w:val="1"/>
   </w:num>
   <w:num w:numId="3">
+    <w:abstractNumId w:val="3"/>
+  </w:num>
+  <w:num w:numId="4">
     <w:abstractNumId w:val="2"/>
   </w:num>
 </w:numbering>
@@ -1343,6 +3213,7 @@
   <w:style w:type="paragraph" w:default="1" w:styleId="Normal">
     <w:name w:val="Normal"/>
     <w:qFormat/>
+    <w:rsid w:val="005D58C4"/>
   </w:style>
   <w:style w:type="character" w:default="1" w:styleId="DefaultParagraphFont">
     <w:name w:val="Default Paragraph Font"/>
@@ -1479,6 +3350,36 @@
         </w:tcBorders>
       </w:tcPr>
     </w:tblStylePr>
+  </w:style>
+  <w:style w:type="paragraph" w:styleId="BalloonText">
+    <w:name w:val="Balloon Text"/>
+    <w:basedOn w:val="Normal"/>
+    <w:link w:val="BalloonTextChar"/>
+    <w:uiPriority w:val="99"/>
+    <w:semiHidden/>
+    <w:unhideWhenUsed/>
+    <w:rsid w:val="005D58C4"/>
+    <w:pPr>
+      <w:spacing w:after="0" w:line="240" w:lineRule="auto"/>
+    </w:pPr>
+    <w:rPr>
+      <w:rFonts w:ascii="Tahoma" w:hAnsi="Tahoma" w:cs="Tahoma"/>
+      <w:sz w:val="16"/>
+      <w:szCs w:val="16"/>
+    </w:rPr>
+  </w:style>
+  <w:style w:type="character" w:customStyle="1" w:styleId="BalloonTextChar">
+    <w:name w:val="Balloon Text Char"/>
+    <w:basedOn w:val="DefaultParagraphFont"/>
+    <w:link w:val="BalloonText"/>
+    <w:uiPriority w:val="99"/>
+    <w:semiHidden/>
+    <w:rsid w:val="005D58C4"/>
+    <w:rPr>
+      <w:rFonts w:ascii="Tahoma" w:hAnsi="Tahoma" w:cs="Tahoma"/>
+      <w:sz w:val="16"/>
+      <w:szCs w:val="16"/>
+    </w:rPr>
   </w:style>
 </w:styles>
 </file>
@@ -1642,6 +3543,7 @@
   <w:style w:type="paragraph" w:default="1" w:styleId="Normal">
     <w:name w:val="Normal"/>
     <w:qFormat/>
+    <w:rsid w:val="005D58C4"/>
   </w:style>
   <w:style w:type="character" w:default="1" w:styleId="DefaultParagraphFont">
     <w:name w:val="Default Paragraph Font"/>
@@ -1778,6 +3680,36 @@
         </w:tcBorders>
       </w:tcPr>
     </w:tblStylePr>
+  </w:style>
+  <w:style w:type="paragraph" w:styleId="BalloonText">
+    <w:name w:val="Balloon Text"/>
+    <w:basedOn w:val="Normal"/>
+    <w:link w:val="BalloonTextChar"/>
+    <w:uiPriority w:val="99"/>
+    <w:semiHidden/>
+    <w:unhideWhenUsed/>
+    <w:rsid w:val="005D58C4"/>
+    <w:pPr>
+      <w:spacing w:after="0" w:line="240" w:lineRule="auto"/>
+    </w:pPr>
+    <w:rPr>
+      <w:rFonts w:ascii="Tahoma" w:hAnsi="Tahoma" w:cs="Tahoma"/>
+      <w:sz w:val="16"/>
+      <w:szCs w:val="16"/>
+    </w:rPr>
+  </w:style>
+  <w:style w:type="character" w:customStyle="1" w:styleId="BalloonTextChar">
+    <w:name w:val="Balloon Text Char"/>
+    <w:basedOn w:val="DefaultParagraphFont"/>
+    <w:link w:val="BalloonText"/>
+    <w:uiPriority w:val="99"/>
+    <w:semiHidden/>
+    <w:rsid w:val="005D58C4"/>
+    <w:rPr>
+      <w:rFonts w:ascii="Tahoma" w:hAnsi="Tahoma" w:cs="Tahoma"/>
+      <w:sz w:val="16"/>
+      <w:szCs w:val="16"/>
+    </w:rPr>
   </w:style>
 </w:styles>
 </file>

</xml_diff>

<commit_message>
I have successfully loaded an image using JAI.
</commit_message>
<xml_diff>
--- a/Documentation/Tasks.docx
+++ b/Documentation/Tasks.docx
@@ -115,6 +115,13 @@
         </w:rPr>
         <w:t>= DONE</w:t>
       </w:r>
+      <w:r>
+        <w:rPr>
+          <w:rFonts w:ascii="Times New Roman" w:hAnsi="Times New Roman" w:cs="Times New Roman"/>
+          <w:sz w:val="32"/>
+        </w:rPr>
+        <w:t xml:space="preserve"> </w:t>
+      </w:r>
     </w:p>
     <w:p>
       <w:pPr>
@@ -203,8 +210,6 @@
         </w:rPr>
         <w:t xml:space="preserve">       = Started, not complete</w:t>
       </w:r>
-      <w:bookmarkStart w:id="0" w:name="_GoBack"/>
-      <w:bookmarkEnd w:id="0"/>
     </w:p>
     <w:p>
       <w:pPr>
@@ -775,8 +780,185 @@
           <w:sz w:val="32"/>
         </w:rPr>
         <w:tab/>
-        <w:t>Dig into JAI.</w:t>
-      </w:r>
+      </w:r>
+      <w:r>
+        <w:rPr>
+          <w:rFonts w:ascii="Times New Roman" w:hAnsi="Times New Roman" w:cs="Times New Roman"/>
+          <w:sz w:val="32"/>
+        </w:rPr>
+        <w:t xml:space="preserve">Be able to load an image with JAI and manipulate the pixels </w:t>
+      </w:r>
+    </w:p>
+    <w:p>
+      <w:pPr>
+        <w:rPr>
+          <w:rFonts w:ascii="Times New Roman" w:hAnsi="Times New Roman" w:cs="Times New Roman"/>
+          <w:sz w:val="32"/>
+        </w:rPr>
+      </w:pPr>
+      <w:r>
+        <w:rPr>
+          <w:rFonts w:ascii="Times New Roman" w:hAnsi="Times New Roman" w:cs="Times New Roman"/>
+          <w:sz w:val="32"/>
+        </w:rPr>
+        <w:tab/>
+      </w:r>
+      <w:r>
+        <w:rPr>
+          <w:rFonts w:ascii="Times New Roman" w:hAnsi="Times New Roman" w:cs="Times New Roman"/>
+          <w:sz w:val="32"/>
+        </w:rPr>
+        <w:tab/>
+        <w:t>within the image.</w:t>
+      </w:r>
+    </w:p>
+    <w:p>
+      <w:pPr>
+        <w:pStyle w:val="ListParagraph"/>
+        <w:numPr>
+          <w:ilvl w:val="0"/>
+          <w:numId w:val="5"/>
+        </w:numPr>
+        <w:rPr>
+          <w:rFonts w:ascii="Times New Roman" w:hAnsi="Times New Roman" w:cs="Times New Roman"/>
+          <w:sz w:val="32"/>
+        </w:rPr>
+      </w:pPr>
+      <w:r>
+        <w:rPr>
+          <w:rFonts w:ascii="Times New Roman" w:hAnsi="Times New Roman" w:cs="Times New Roman"/>
+          <w:sz w:val="32"/>
+        </w:rPr>
+        <w:t xml:space="preserve">Interesting </w:t>
+      </w:r>
+      <w:proofErr w:type="spellStart"/>
+      <w:r>
+        <w:rPr>
+          <w:rFonts w:ascii="Times New Roman" w:hAnsi="Times New Roman" w:cs="Times New Roman"/>
+          <w:sz w:val="32"/>
+        </w:rPr>
+        <w:t>RenderedOP</w:t>
+      </w:r>
+      <w:proofErr w:type="spellEnd"/>
+      <w:r>
+        <w:rPr>
+          <w:rFonts w:ascii="Times New Roman" w:hAnsi="Times New Roman" w:cs="Times New Roman"/>
+          <w:sz w:val="32"/>
+        </w:rPr>
+        <w:t xml:space="preserve"> documentation: </w:t>
+      </w:r>
+      <w:hyperlink r:id="rId7" w:history="1">
+        <w:r>
+          <w:rPr>
+            <w:rStyle w:val="Hyperlink"/>
+          </w:rPr>
+          <w:t>http://docs.oracle.com/cd/E17802_01/products/products/java-media/jai/forDevelopers/jai-apidocs/javax/media/jai/RenderedOp.html</w:t>
+        </w:r>
+      </w:hyperlink>
+    </w:p>
+    <w:p>
+      <w:pPr>
+        <w:pStyle w:val="ListParagraph"/>
+        <w:numPr>
+          <w:ilvl w:val="0"/>
+          <w:numId w:val="5"/>
+        </w:numPr>
+        <w:rPr>
+          <w:rStyle w:val="Hyperlink"/>
+          <w:rFonts w:ascii="Times New Roman" w:hAnsi="Times New Roman" w:cs="Times New Roman"/>
+          <w:color w:val="auto"/>
+          <w:sz w:val="32"/>
+          <w:u w:val="none"/>
+        </w:rPr>
+      </w:pPr>
+      <w:r>
+        <w:t xml:space="preserve">Documentation for </w:t>
+      </w:r>
+      <w:proofErr w:type="spellStart"/>
+      <w:r>
+        <w:t>PlanarImage</w:t>
+      </w:r>
+      <w:proofErr w:type="spellEnd"/>
+      <w:r>
+        <w:t xml:space="preserve">: </w:t>
+      </w:r>
+      <w:hyperlink r:id="rId8" w:history="1">
+        <w:r>
+          <w:rPr>
+            <w:rStyle w:val="Hyperlink"/>
+          </w:rPr>
+          <w:t>http://docs.oracle.com/cd/E17802_01/products/products/java-media/jai/forDevelopers/jai-apidocs/javax/media/jai/PlanarImage.html</w:t>
+        </w:r>
+      </w:hyperlink>
+      <w:r>
+        <w:rPr>
+          <w:rStyle w:val="Hyperlink"/>
+        </w:rPr>
+        <w:t xml:space="preserve">    </w:t>
+      </w:r>
+    </w:p>
+    <w:p>
+      <w:pPr>
+        <w:pStyle w:val="ListParagraph"/>
+        <w:numPr>
+          <w:ilvl w:val="0"/>
+          <w:numId w:val="5"/>
+        </w:numPr>
+        <w:rPr>
+          <w:rStyle w:val="Hyperlink"/>
+          <w:rFonts w:ascii="Times New Roman" w:hAnsi="Times New Roman" w:cs="Times New Roman"/>
+          <w:color w:val="auto"/>
+          <w:sz w:val="32"/>
+          <w:u w:val="none"/>
+        </w:rPr>
+      </w:pPr>
+      <w:r>
+        <w:rPr>
+          <w:rStyle w:val="Hyperlink"/>
+          <w:color w:val="auto"/>
+          <w:u w:val="none"/>
+        </w:rPr>
+        <w:t>JAI API Tutorial (PDF)</w:t>
+      </w:r>
+    </w:p>
+    <w:p>
+      <w:pPr>
+        <w:pStyle w:val="ListParagraph"/>
+        <w:ind w:left="1800"/>
+        <w:rPr>
+          <w:rStyle w:val="Hyperlink"/>
+          <w:rFonts w:ascii="Times New Roman" w:hAnsi="Times New Roman" w:cs="Times New Roman"/>
+          <w:color w:val="auto"/>
+          <w:u w:val="none"/>
+        </w:rPr>
+      </w:pPr>
+      <w:hyperlink r:id="rId9" w:history="1">
+        <w:r>
+          <w:rPr>
+            <w:rStyle w:val="Hyperlink"/>
+            <w:rFonts w:ascii="Times New Roman" w:hAnsi="Times New Roman" w:cs="Times New Roman"/>
+          </w:rPr>
+          <w:t>https://www.google.com/url?sa=t&amp;rct=j&amp;q=&amp;esrc=s&amp;source=web&amp;cd=1&amp;ved=0CC8QFjAA&amp;url=http%3A%2F%2Fseer.ufrgs.br%2Frita%2Farticle%2Fdownload%2Frita_v11_n1_p93-124%2F3555&amp;ei=Y8zdUY2jDMGmigKCtoDwDQ&amp;usg=AFQjCNEY9Ze1dtZ2x6gTj7C4vtt0QT3h1A&amp;sig2=AgDbWpvjptsJgyzzCc_DOw</w:t>
+        </w:r>
+      </w:hyperlink>
+    </w:p>
+    <w:p>
+      <w:pPr>
+        <w:pStyle w:val="ListParagraph"/>
+        <w:numPr>
+          <w:ilvl w:val="0"/>
+          <w:numId w:val="5"/>
+        </w:numPr>
+        <w:rPr>
+          <w:rStyle w:val="Hyperlink"/>
+          <w:rFonts w:ascii="Times New Roman" w:hAnsi="Times New Roman" w:cs="Times New Roman"/>
+          <w:color w:val="auto"/>
+          <w:sz w:val="32"/>
+          <w:u w:val="none"/>
+        </w:rPr>
+      </w:pPr>
+      <w:bookmarkStart w:id="0" w:name="_GoBack"/>
+      <w:bookmarkEnd w:id="0"/>
     </w:p>
     <w:p>
       <w:pPr>
@@ -794,7 +976,7 @@
         <mc:AlternateContent>
           <mc:Choice Requires="wps">
             <w:drawing>
-              <wp:anchor distT="0" distB="0" distL="114300" distR="114300" simplePos="0" relativeHeight="251674624" behindDoc="0" locked="0" layoutInCell="1" allowOverlap="1" wp14:anchorId="5D319E26" wp14:editId="538CF83D">
+              <wp:anchor distT="0" distB="0" distL="114300" distR="114300" simplePos="0" relativeHeight="251674624" behindDoc="0" locked="0" layoutInCell="1" allowOverlap="1" wp14:anchorId="1821880D" wp14:editId="596D0A4D">
                 <wp:simplePos x="0" y="0"/>
                 <wp:positionH relativeFrom="column">
                   <wp:posOffset>466725</wp:posOffset>
@@ -887,10 +1069,11 @@
           <w:noProof/>
           <w:sz w:val="32"/>
         </w:rPr>
+        <w:lastRenderedPageBreak/>
         <mc:AlternateContent>
           <mc:Choice Requires="wps">
             <w:drawing>
-              <wp:anchor distT="0" distB="0" distL="114300" distR="114300" simplePos="0" relativeHeight="251665408" behindDoc="0" locked="0" layoutInCell="1" allowOverlap="1" wp14:anchorId="0AD26CFF" wp14:editId="45AC3300">
+              <wp:anchor distT="0" distB="0" distL="114300" distR="114300" simplePos="0" relativeHeight="251665408" behindDoc="0" locked="0" layoutInCell="1" allowOverlap="1" wp14:anchorId="473112ED" wp14:editId="40AFD79A">
                 <wp:simplePos x="0" y="0"/>
                 <wp:positionH relativeFrom="column">
                   <wp:posOffset>466725</wp:posOffset>
@@ -986,7 +1169,7 @@
         <mc:AlternateContent>
           <mc:Choice Requires="wps">
             <w:drawing>
-              <wp:anchor distT="0" distB="0" distL="114300" distR="114300" simplePos="0" relativeHeight="251666432" behindDoc="0" locked="0" layoutInCell="1" allowOverlap="1" wp14:anchorId="7A2D61F6" wp14:editId="3A1407D7">
+              <wp:anchor distT="0" distB="0" distL="114300" distR="114300" simplePos="0" relativeHeight="251666432" behindDoc="0" locked="0" layoutInCell="1" allowOverlap="1" wp14:anchorId="34EF100E" wp14:editId="5247AC25">
                 <wp:simplePos x="0" y="0"/>
                 <wp:positionH relativeFrom="column">
                   <wp:posOffset>466725</wp:posOffset>
@@ -1064,6 +1247,140 @@
         </w:rPr>
         <w:tab/>
         <w:t>Figure out what values for color red eye has.</w:t>
+      </w:r>
+    </w:p>
+    <w:p>
+      <w:pPr>
+        <w:rPr>
+          <w:rFonts w:ascii="Times New Roman" w:hAnsi="Times New Roman" w:cs="Times New Roman"/>
+          <w:sz w:val="32"/>
+        </w:rPr>
+      </w:pPr>
+      <w:r>
+        <w:rPr>
+          <w:rFonts w:ascii="Times New Roman" w:hAnsi="Times New Roman" w:cs="Times New Roman"/>
+          <w:noProof/>
+          <w:sz w:val="32"/>
+        </w:rPr>
+        <mc:AlternateContent>
+          <mc:Choice Requires="wps">
+            <w:drawing>
+              <wp:anchor distT="0" distB="0" distL="114300" distR="114300" simplePos="0" relativeHeight="251678720" behindDoc="0" locked="0" layoutInCell="1" allowOverlap="1" wp14:anchorId="0334A6CC" wp14:editId="15EF910A">
+                <wp:simplePos x="0" y="0"/>
+                <wp:positionH relativeFrom="column">
+                  <wp:posOffset>466725</wp:posOffset>
+                </wp:positionH>
+                <wp:positionV relativeFrom="paragraph">
+                  <wp:posOffset>41275</wp:posOffset>
+                </wp:positionV>
+                <wp:extent cx="276225" cy="180975"/>
+                <wp:effectExtent l="76200" t="38100" r="104775" b="123825"/>
+                <wp:wrapNone/>
+                <wp:docPr id="18" name="Rectangle 18"/>
+                <wp:cNvGraphicFramePr/>
+                <a:graphic xmlns:a="http://schemas.openxmlformats.org/drawingml/2006/main">
+                  <a:graphicData uri="http://schemas.microsoft.com/office/word/2010/wordprocessingShape">
+                    <wps:wsp>
+                      <wps:cNvSpPr/>
+                      <wps:spPr>
+                        <a:xfrm>
+                          <a:off x="0" y="0"/>
+                          <a:ext cx="276225" cy="180975"/>
+                        </a:xfrm>
+                        <a:prstGeom prst="rect">
+                          <a:avLst/>
+                        </a:prstGeom>
+                      </wps:spPr>
+                      <wps:style>
+                        <a:lnRef idx="0">
+                          <a:schemeClr val="accent2"/>
+                        </a:lnRef>
+                        <a:fillRef idx="3">
+                          <a:schemeClr val="accent2"/>
+                        </a:fillRef>
+                        <a:effectRef idx="3">
+                          <a:schemeClr val="accent2"/>
+                        </a:effectRef>
+                        <a:fontRef idx="minor">
+                          <a:schemeClr val="lt1"/>
+                        </a:fontRef>
+                      </wps:style>
+                      <wps:bodyPr rot="0" spcFirstLastPara="0" vertOverflow="overflow" horzOverflow="overflow" vert="horz" wrap="square" lIns="91440" tIns="45720" rIns="91440" bIns="45720" numCol="1" spcCol="0" rtlCol="0" fromWordArt="0" anchor="ctr" anchorCtr="0" forceAA="0" compatLnSpc="1">
+                        <a:prstTxWarp prst="textNoShape">
+                          <a:avLst/>
+                        </a:prstTxWarp>
+                        <a:noAutofit/>
+                      </wps:bodyPr>
+                    </wps:wsp>
+                  </a:graphicData>
+                </a:graphic>
+              </wp:anchor>
+            </w:drawing>
+          </mc:Choice>
+          <mc:Fallback>
+            <w:pict>
+              <v:rect id="Rectangle 18" o:spid="_x0000_s1026" style="position:absolute;margin-left:36.75pt;margin-top:3.25pt;width:21.75pt;height:14.25pt;z-index:251678720;visibility:visible;mso-wrap-style:square;mso-wrap-distance-left:9pt;mso-wrap-distance-top:0;mso-wrap-distance-right:9pt;mso-wrap-distance-bottom:0;mso-position-horizontal:absolute;mso-position-horizontal-relative:text;mso-position-vertical:absolute;mso-position-vertical-relative:text;v-text-anchor:middle" o:gfxdata="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" fillcolor="#652523 [1637]" stroked="f">
+                <v:fill color2="#ba4442 [3013]" rotate="t" angle="180" colors="0 #9b2d2a;52429f #cb3d3a;1 #ce3b37" focus="100%" type="gradient">
+                  <o:fill v:ext="view" type="gradientUnscaled"/>
+                </v:fill>
+                <v:shadow on="t" color="black" opacity="22937f" origin=",.5" offset="0,.63889mm"/>
+              </v:rect>
+            </w:pict>
+          </mc:Fallback>
+        </mc:AlternateContent>
+      </w:r>
+      <w:r>
+        <w:rPr>
+          <w:rFonts w:ascii="Times New Roman" w:hAnsi="Times New Roman" w:cs="Times New Roman"/>
+          <w:sz w:val="32"/>
+        </w:rPr>
+        <w:tab/>
+      </w:r>
+      <w:r>
+        <w:rPr>
+          <w:rFonts w:ascii="Times New Roman" w:hAnsi="Times New Roman" w:cs="Times New Roman"/>
+          <w:sz w:val="32"/>
+        </w:rPr>
+        <w:tab/>
+        <w:t xml:space="preserve">Create a bounding box for the pixels that contain the red eye </w:t>
+      </w:r>
+    </w:p>
+    <w:p>
+      <w:pPr>
+        <w:rPr>
+          <w:rFonts w:ascii="Times New Roman" w:hAnsi="Times New Roman" w:cs="Times New Roman"/>
+          <w:sz w:val="32"/>
+        </w:rPr>
+      </w:pPr>
+      <w:r>
+        <w:rPr>
+          <w:rFonts w:ascii="Times New Roman" w:hAnsi="Times New Roman" w:cs="Times New Roman"/>
+          <w:sz w:val="32"/>
+        </w:rPr>
+        <w:tab/>
+      </w:r>
+      <w:r>
+        <w:rPr>
+          <w:rFonts w:ascii="Times New Roman" w:hAnsi="Times New Roman" w:cs="Times New Roman"/>
+          <w:sz w:val="32"/>
+        </w:rPr>
+        <w:tab/>
+      </w:r>
+      <w:proofErr w:type="gramStart"/>
+      <w:r>
+        <w:rPr>
+          <w:rFonts w:ascii="Times New Roman" w:hAnsi="Times New Roman" w:cs="Times New Roman"/>
+          <w:sz w:val="32"/>
+        </w:rPr>
+        <w:t>values</w:t>
+      </w:r>
+      <w:proofErr w:type="gramEnd"/>
+      <w:r>
+        <w:rPr>
+          <w:rFonts w:ascii="Times New Roman" w:hAnsi="Times New Roman" w:cs="Times New Roman"/>
+          <w:sz w:val="32"/>
+        </w:rPr>
+        <w:t>.</w:t>
       </w:r>
     </w:p>
     <w:p>
@@ -1188,7 +1505,145 @@
         <mc:AlternateContent>
           <mc:Choice Requires="wps">
             <w:drawing>
-              <wp:anchor distT="0" distB="0" distL="114300" distR="114300" simplePos="0" relativeHeight="251669504" behindDoc="0" locked="0" layoutInCell="1" allowOverlap="1" wp14:anchorId="2169E7A7" wp14:editId="76E8BBD8">
+              <wp:anchor distT="0" distB="0" distL="114300" distR="114300" simplePos="0" relativeHeight="251676672" behindDoc="0" locked="0" layoutInCell="1" allowOverlap="1" wp14:anchorId="0AD76473" wp14:editId="043536E5">
+                <wp:simplePos x="0" y="0"/>
+                <wp:positionH relativeFrom="column">
+                  <wp:posOffset>476250</wp:posOffset>
+                </wp:positionH>
+                <wp:positionV relativeFrom="paragraph">
+                  <wp:posOffset>33655</wp:posOffset>
+                </wp:positionV>
+                <wp:extent cx="276225" cy="180975"/>
+                <wp:effectExtent l="76200" t="38100" r="104775" b="123825"/>
+                <wp:wrapNone/>
+                <wp:docPr id="17" name="Rectangle 17"/>
+                <wp:cNvGraphicFramePr/>
+                <a:graphic xmlns:a="http://schemas.openxmlformats.org/drawingml/2006/main">
+                  <a:graphicData uri="http://schemas.microsoft.com/office/word/2010/wordprocessingShape">
+                    <wps:wsp>
+                      <wps:cNvSpPr/>
+                      <wps:spPr>
+                        <a:xfrm>
+                          <a:off x="0" y="0"/>
+                          <a:ext cx="276225" cy="180975"/>
+                        </a:xfrm>
+                        <a:prstGeom prst="rect">
+                          <a:avLst/>
+                        </a:prstGeom>
+                      </wps:spPr>
+                      <wps:style>
+                        <a:lnRef idx="0">
+                          <a:schemeClr val="accent2"/>
+                        </a:lnRef>
+                        <a:fillRef idx="3">
+                          <a:schemeClr val="accent2"/>
+                        </a:fillRef>
+                        <a:effectRef idx="3">
+                          <a:schemeClr val="accent2"/>
+                        </a:effectRef>
+                        <a:fontRef idx="minor">
+                          <a:schemeClr val="lt1"/>
+                        </a:fontRef>
+                      </wps:style>
+                      <wps:bodyPr rot="0" spcFirstLastPara="0" vertOverflow="overflow" horzOverflow="overflow" vert="horz" wrap="square" lIns="91440" tIns="45720" rIns="91440" bIns="45720" numCol="1" spcCol="0" rtlCol="0" fromWordArt="0" anchor="ctr" anchorCtr="0" forceAA="0" compatLnSpc="1">
+                        <a:prstTxWarp prst="textNoShape">
+                          <a:avLst/>
+                        </a:prstTxWarp>
+                        <a:noAutofit/>
+                      </wps:bodyPr>
+                    </wps:wsp>
+                  </a:graphicData>
+                </a:graphic>
+              </wp:anchor>
+            </w:drawing>
+          </mc:Choice>
+          <mc:Fallback>
+            <w:pict>
+              <v:rect id="Rectangle 17" o:spid="_x0000_s1026" style="position:absolute;margin-left:37.5pt;margin-top:2.65pt;width:21.75pt;height:14.25pt;z-index:251676672;visibility:visible;mso-wrap-style:square;mso-wrap-distance-left:9pt;mso-wrap-distance-top:0;mso-wrap-distance-right:9pt;mso-wrap-distance-bottom:0;mso-position-horizontal:absolute;mso-position-horizontal-relative:text;mso-position-vertical:absolute;mso-position-vertical-relative:text;v-text-anchor:middle" o:gfxdata="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" fillcolor="#652523 [1637]" stroked="f">
+                <v:fill color2="#ba4442 [3013]" rotate="t" angle="180" colors="0 #9b2d2a;52429f #cb3d3a;1 #ce3b37" focus="100%" type="gradient">
+                  <o:fill v:ext="view" type="gradientUnscaled"/>
+                </v:fill>
+                <v:shadow on="t" color="black" opacity="22937f" origin=",.5" offset="0,.63889mm"/>
+              </v:rect>
+            </w:pict>
+          </mc:Fallback>
+        </mc:AlternateContent>
+      </w:r>
+      <w:r>
+        <w:rPr>
+          <w:rFonts w:ascii="Times New Roman" w:hAnsi="Times New Roman" w:cs="Times New Roman"/>
+          <w:noProof/>
+          <w:sz w:val="32"/>
+        </w:rPr>
+        <w:tab/>
+      </w:r>
+      <w:r>
+        <w:rPr>
+          <w:rFonts w:ascii="Times New Roman" w:hAnsi="Times New Roman" w:cs="Times New Roman"/>
+          <w:noProof/>
+          <w:sz w:val="32"/>
+        </w:rPr>
+        <w:tab/>
+        <w:t>Create a bounding box for the eye.</w:t>
+      </w:r>
+    </w:p>
+    <w:p>
+      <w:pPr>
+        <w:pStyle w:val="ListParagraph"/>
+        <w:numPr>
+          <w:ilvl w:val="1"/>
+          <w:numId w:val="5"/>
+        </w:numPr>
+        <w:rPr>
+          <w:rFonts w:ascii="Times New Roman" w:hAnsi="Times New Roman" w:cs="Times New Roman"/>
+          <w:noProof/>
+          <w:sz w:val="32"/>
+        </w:rPr>
+      </w:pPr>
+      <w:r>
+        <w:rPr>
+          <w:rFonts w:ascii="Times New Roman" w:hAnsi="Times New Roman" w:cs="Times New Roman"/>
+          <w:noProof/>
+          <w:sz w:val="32"/>
+        </w:rPr>
+        <w:t>Make the bounding box a different color than the bounding box for red eye colors.</w:t>
+      </w:r>
+    </w:p>
+    <w:p>
+      <w:pPr>
+        <w:rPr>
+          <w:rFonts w:ascii="Times New Roman" w:hAnsi="Times New Roman" w:cs="Times New Roman"/>
+          <w:noProof/>
+          <w:sz w:val="32"/>
+        </w:rPr>
+      </w:pPr>
+      <w:r>
+        <w:rPr>
+          <w:rFonts w:ascii="Times New Roman" w:hAnsi="Times New Roman" w:cs="Times New Roman"/>
+          <w:noProof/>
+          <w:sz w:val="32"/>
+        </w:rPr>
+        <w:t>----------------------------Goal for week 1 ends here----------------------------</w:t>
+      </w:r>
+    </w:p>
+    <w:p>
+      <w:pPr>
+        <w:rPr>
+          <w:rFonts w:ascii="Times New Roman" w:hAnsi="Times New Roman" w:cs="Times New Roman"/>
+          <w:noProof/>
+          <w:sz w:val="32"/>
+        </w:rPr>
+      </w:pPr>
+      <w:r>
+        <w:rPr>
+          <w:rFonts w:ascii="Times New Roman" w:hAnsi="Times New Roman" w:cs="Times New Roman"/>
+          <w:noProof/>
+          <w:sz w:val="32"/>
+        </w:rPr>
+        <mc:AlternateContent>
+          <mc:Choice Requires="wps">
+            <w:drawing>
+              <wp:anchor distT="0" distB="0" distL="114300" distR="114300" simplePos="0" relativeHeight="251669504" behindDoc="0" locked="0" layoutInCell="1" allowOverlap="1" wp14:anchorId="7F212268" wp14:editId="3531F874">
                 <wp:simplePos x="0" y="0"/>
                 <wp:positionH relativeFrom="column">
                   <wp:posOffset>466725</wp:posOffset>
@@ -1289,15 +1744,13 @@
         </w:rPr>
         <w:t xml:space="preserve">Check to see if </w:t>
       </w:r>
-      <w:proofErr w:type="gramStart"/>
-      <w:r>
-        <w:rPr>
-          <w:rFonts w:ascii="Times New Roman" w:hAnsi="Times New Roman" w:cs="Times New Roman"/>
-          <w:sz w:val="32"/>
-        </w:rPr>
-        <w:t>it’s</w:t>
-      </w:r>
-      <w:proofErr w:type="gramEnd"/>
+      <w:r>
+        <w:rPr>
+          <w:rFonts w:ascii="Times New Roman" w:hAnsi="Times New Roman" w:cs="Times New Roman"/>
+          <w:sz w:val="32"/>
+        </w:rPr>
+        <w:t>it is</w:t>
+      </w:r>
       <w:r>
         <w:rPr>
           <w:rFonts w:ascii="Times New Roman" w:hAnsi="Times New Roman" w:cs="Times New Roman"/>
@@ -1440,6 +1893,22 @@
       <w:r>
         <w:rPr>
           <w:rFonts w:ascii="Times New Roman" w:hAnsi="Times New Roman" w:cs="Times New Roman"/>
+          <w:noProof/>
+          <w:sz w:val="32"/>
+        </w:rPr>
+        <w:t>----------------------------Stretch goal for week 1 end here--------------------</w:t>
+      </w:r>
+    </w:p>
+    <w:p>
+      <w:pPr>
+        <w:rPr>
+          <w:rFonts w:ascii="Times New Roman" w:hAnsi="Times New Roman" w:cs="Times New Roman"/>
+          <w:sz w:val="32"/>
+        </w:rPr>
+      </w:pPr>
+      <w:r>
+        <w:rPr>
+          <w:rFonts w:ascii="Times New Roman" w:hAnsi="Times New Roman" w:cs="Times New Roman"/>
           <w:sz w:val="32"/>
         </w:rPr>
         <w:t>Week 2 -</w:t>
@@ -1458,7 +1927,6 @@
           <w:noProof/>
           <w:sz w:val="32"/>
         </w:rPr>
-        <w:lastRenderedPageBreak/>
         <mc:AlternateContent>
           <mc:Choice Requires="wps">
             <w:drawing>
@@ -1683,6 +2151,7 @@
           <w:rFonts w:ascii="Times New Roman" w:hAnsi="Times New Roman" w:cs="Times New Roman"/>
           <w:sz w:val="32"/>
         </w:rPr>
+        <w:lastRenderedPageBreak/>
         <w:tab/>
       </w:r>
     </w:p>
@@ -2548,9 +3017,115 @@
           <w:rFonts w:ascii="Times New Roman" w:hAnsi="Times New Roman" w:cs="Times New Roman"/>
           <w:sz w:val="32"/>
         </w:rPr>
+        <w:t>~~~~~Meetings~~~~~</w:t>
+      </w:r>
+    </w:p>
+    <w:p>
+      <w:pPr>
+        <w:rPr>
+          <w:rFonts w:ascii="Times New Roman" w:hAnsi="Times New Roman" w:cs="Times New Roman"/>
+          <w:sz w:val="32"/>
+        </w:rPr>
+      </w:pPr>
+      <w:proofErr w:type="gramStart"/>
+      <w:r>
+        <w:rPr>
+          <w:rFonts w:ascii="Times New Roman" w:hAnsi="Times New Roman" w:cs="Times New Roman"/>
+          <w:sz w:val="32"/>
+        </w:rPr>
+        <w:t>1</w:t>
+      </w:r>
+      <w:r>
+        <w:rPr>
+          <w:rFonts w:ascii="Times New Roman" w:hAnsi="Times New Roman" w:cs="Times New Roman"/>
+          <w:sz w:val="32"/>
+          <w:vertAlign w:val="superscript"/>
+        </w:rPr>
+        <w:t>st</w:t>
+      </w:r>
+      <w:proofErr w:type="gramEnd"/>
+      <w:r>
+        <w:rPr>
+          <w:rFonts w:ascii="Times New Roman" w:hAnsi="Times New Roman" w:cs="Times New Roman"/>
+          <w:sz w:val="32"/>
+        </w:rPr>
+        <w:t xml:space="preserve"> Meeting: July 10, 2013 – Need to make more realistic goals with some stretches to know if the work is good enough. Need to re-word vague tasks for </w:t>
+      </w:r>
+      <w:proofErr w:type="gramStart"/>
+      <w:r>
+        <w:rPr>
+          <w:rFonts w:ascii="Times New Roman" w:hAnsi="Times New Roman" w:cs="Times New Roman"/>
+          <w:sz w:val="32"/>
+        </w:rPr>
+        <w:t>example:</w:t>
+      </w:r>
+      <w:proofErr w:type="gramEnd"/>
+      <w:r>
+        <w:rPr>
+          <w:rFonts w:ascii="Times New Roman" w:hAnsi="Times New Roman" w:cs="Times New Roman"/>
+          <w:sz w:val="32"/>
+        </w:rPr>
+        <w:t xml:space="preserve"> “Dig into JAI” could be, “Be able to load an image with JAI and manipulate the pixels within the image.”</w:t>
+      </w:r>
+    </w:p>
+    <w:p>
+      <w:pPr>
+        <w:pStyle w:val="ListParagraph"/>
+        <w:numPr>
+          <w:ilvl w:val="0"/>
+          <w:numId w:val="4"/>
+        </w:numPr>
+        <w:rPr>
+          <w:rFonts w:ascii="Times New Roman" w:hAnsi="Times New Roman" w:cs="Times New Roman"/>
+          <w:sz w:val="32"/>
+        </w:rPr>
+      </w:pPr>
+      <w:r>
+        <w:rPr>
+          <w:rFonts w:ascii="Times New Roman" w:hAnsi="Times New Roman" w:cs="Times New Roman"/>
+          <w:sz w:val="32"/>
+        </w:rPr>
         <w:lastRenderedPageBreak/>
-        <w:t>~~~~~Meetings~~~~~</w:t>
-      </w:r>
+        <w:t>Need to put project files into the code directory and use .</w:t>
+      </w:r>
+      <w:proofErr w:type="spellStart"/>
+      <w:r>
+        <w:rPr>
+          <w:rFonts w:ascii="Times New Roman" w:hAnsi="Times New Roman" w:cs="Times New Roman"/>
+          <w:sz w:val="32"/>
+        </w:rPr>
+        <w:t>gitignore</w:t>
+      </w:r>
+      <w:proofErr w:type="spellEnd"/>
+      <w:r>
+        <w:rPr>
+          <w:rFonts w:ascii="Times New Roman" w:hAnsi="Times New Roman" w:cs="Times New Roman"/>
+          <w:sz w:val="32"/>
+        </w:rPr>
+        <w:t xml:space="preserve"> to ignore any unwanted files to commit.</w:t>
+      </w:r>
+    </w:p>
+    <w:p>
+      <w:pPr>
+        <w:pStyle w:val="ListParagraph"/>
+        <w:numPr>
+          <w:ilvl w:val="0"/>
+          <w:numId w:val="4"/>
+        </w:numPr>
+        <w:rPr>
+          <w:rFonts w:ascii="Times New Roman" w:hAnsi="Times New Roman" w:cs="Times New Roman"/>
+          <w:sz w:val="32"/>
+        </w:rPr>
+      </w:pPr>
+      <w:proofErr w:type="gramStart"/>
+      <w:r>
+        <w:rPr>
+          <w:rFonts w:ascii="Times New Roman" w:hAnsi="Times New Roman" w:cs="Times New Roman"/>
+          <w:sz w:val="32"/>
+        </w:rPr>
+        <w:t>No status color for this week.</w:t>
+      </w:r>
+      <w:proofErr w:type="gramEnd"/>
     </w:p>
     <w:p>
       <w:pPr>
@@ -2702,6 +3277,118 @@
     </w:lvl>
   </w:abstractNum>
   <w:abstractNum w:abstractNumId="1">
+    <w:nsid w:val="35FA6EFA"/>
+    <w:multiLevelType w:val="hybridMultilevel"/>
+    <w:tmpl w:val="53204682"/>
+    <w:lvl w:ilvl="0" w:tplc="2038836C">
+      <w:numFmt w:val="bullet"/>
+      <w:lvlText w:val="-"/>
+      <w:lvlJc w:val="left"/>
+      <w:pPr>
+        <w:ind w:left="1800" w:hanging="360"/>
+      </w:pPr>
+      <w:rPr>
+        <w:rFonts w:ascii="Times New Roman" w:eastAsiaTheme="minorHAnsi" w:hAnsi="Times New Roman" w:cs="Times New Roman" w:hint="default"/>
+      </w:rPr>
+    </w:lvl>
+    <w:lvl w:ilvl="1" w:tplc="04090003">
+      <w:start w:val="1"/>
+      <w:numFmt w:val="bullet"/>
+      <w:lvlText w:val="o"/>
+      <w:lvlJc w:val="left"/>
+      <w:pPr>
+        <w:ind w:left="2520" w:hanging="360"/>
+      </w:pPr>
+      <w:rPr>
+        <w:rFonts w:ascii="Courier New" w:hAnsi="Courier New" w:cs="Courier New" w:hint="default"/>
+      </w:rPr>
+    </w:lvl>
+    <w:lvl w:ilvl="2" w:tplc="04090005" w:tentative="1">
+      <w:start w:val="1"/>
+      <w:numFmt w:val="bullet"/>
+      <w:lvlText w:val=""/>
+      <w:lvlJc w:val="left"/>
+      <w:pPr>
+        <w:ind w:left="3240" w:hanging="360"/>
+      </w:pPr>
+      <w:rPr>
+        <w:rFonts w:ascii="Wingdings" w:hAnsi="Wingdings" w:hint="default"/>
+      </w:rPr>
+    </w:lvl>
+    <w:lvl w:ilvl="3" w:tplc="04090001" w:tentative="1">
+      <w:start w:val="1"/>
+      <w:numFmt w:val="bullet"/>
+      <w:lvlText w:val=""/>
+      <w:lvlJc w:val="left"/>
+      <w:pPr>
+        <w:ind w:left="3960" w:hanging="360"/>
+      </w:pPr>
+      <w:rPr>
+        <w:rFonts w:ascii="Symbol" w:hAnsi="Symbol" w:hint="default"/>
+      </w:rPr>
+    </w:lvl>
+    <w:lvl w:ilvl="4" w:tplc="04090003" w:tentative="1">
+      <w:start w:val="1"/>
+      <w:numFmt w:val="bullet"/>
+      <w:lvlText w:val="o"/>
+      <w:lvlJc w:val="left"/>
+      <w:pPr>
+        <w:ind w:left="4680" w:hanging="360"/>
+      </w:pPr>
+      <w:rPr>
+        <w:rFonts w:ascii="Courier New" w:hAnsi="Courier New" w:cs="Courier New" w:hint="default"/>
+      </w:rPr>
+    </w:lvl>
+    <w:lvl w:ilvl="5" w:tplc="04090005" w:tentative="1">
+      <w:start w:val="1"/>
+      <w:numFmt w:val="bullet"/>
+      <w:lvlText w:val=""/>
+      <w:lvlJc w:val="left"/>
+      <w:pPr>
+        <w:ind w:left="5400" w:hanging="360"/>
+      </w:pPr>
+      <w:rPr>
+        <w:rFonts w:ascii="Wingdings" w:hAnsi="Wingdings" w:hint="default"/>
+      </w:rPr>
+    </w:lvl>
+    <w:lvl w:ilvl="6" w:tplc="04090001" w:tentative="1">
+      <w:start w:val="1"/>
+      <w:numFmt w:val="bullet"/>
+      <w:lvlText w:val=""/>
+      <w:lvlJc w:val="left"/>
+      <w:pPr>
+        <w:ind w:left="6120" w:hanging="360"/>
+      </w:pPr>
+      <w:rPr>
+        <w:rFonts w:ascii="Symbol" w:hAnsi="Symbol" w:hint="default"/>
+      </w:rPr>
+    </w:lvl>
+    <w:lvl w:ilvl="7" w:tplc="04090003" w:tentative="1">
+      <w:start w:val="1"/>
+      <w:numFmt w:val="bullet"/>
+      <w:lvlText w:val="o"/>
+      <w:lvlJc w:val="left"/>
+      <w:pPr>
+        <w:ind w:left="6840" w:hanging="360"/>
+      </w:pPr>
+      <w:rPr>
+        <w:rFonts w:ascii="Courier New" w:hAnsi="Courier New" w:cs="Courier New" w:hint="default"/>
+      </w:rPr>
+    </w:lvl>
+    <w:lvl w:ilvl="8" w:tplc="04090005" w:tentative="1">
+      <w:start w:val="1"/>
+      <w:numFmt w:val="bullet"/>
+      <w:lvlText w:val=""/>
+      <w:lvlJc w:val="left"/>
+      <w:pPr>
+        <w:ind w:left="7560" w:hanging="360"/>
+      </w:pPr>
+      <w:rPr>
+        <w:rFonts w:ascii="Wingdings" w:hAnsi="Wingdings" w:hint="default"/>
+      </w:rPr>
+    </w:lvl>
+  </w:abstractNum>
+  <w:abstractNum w:abstractNumId="2">
     <w:nsid w:val="38D91548"/>
     <w:multiLevelType w:val="hybridMultilevel"/>
     <w:tmpl w:val="5ABEC1BA"/>
@@ -2814,7 +3501,7 @@
       </w:rPr>
     </w:lvl>
   </w:abstractNum>
-  <w:abstractNum w:abstractNumId="2">
+  <w:abstractNum w:abstractNumId="3">
     <w:nsid w:val="6DCE4351"/>
     <w:multiLevelType w:val="hybridMultilevel"/>
     <w:tmpl w:val="FD0438C4"/>
@@ -2926,7 +3613,7 @@
       </w:rPr>
     </w:lvl>
   </w:abstractNum>
-  <w:abstractNum w:abstractNumId="3">
+  <w:abstractNum w:abstractNumId="4">
     <w:nsid w:val="7C8B4420"/>
     <w:multiLevelType w:val="hybridMultilevel"/>
     <w:tmpl w:val="0B96EEDA"/>
@@ -3043,13 +3730,16 @@
     <w:abstractNumId w:val="0"/>
   </w:num>
   <w:num w:numId="2">
-    <w:abstractNumId w:val="1"/>
+    <w:abstractNumId w:val="2"/>
   </w:num>
   <w:num w:numId="3">
+    <w:abstractNumId w:val="4"/>
+  </w:num>
+  <w:num w:numId="4">
     <w:abstractNumId w:val="3"/>
   </w:num>
-  <w:num w:numId="4">
-    <w:abstractNumId w:val="2"/>
+  <w:num w:numId="5">
+    <w:abstractNumId w:val="1"/>
   </w:num>
 </w:numbering>
 </file>
@@ -3381,6 +4071,17 @@
       <w:szCs w:val="16"/>
     </w:rPr>
   </w:style>
+  <w:style w:type="character" w:styleId="Hyperlink">
+    <w:name w:val="Hyperlink"/>
+    <w:basedOn w:val="DefaultParagraphFont"/>
+    <w:uiPriority w:val="99"/>
+    <w:unhideWhenUsed/>
+    <w:rsid w:val="003358AD"/>
+    <w:rPr>
+      <w:color w:val="0000FF"/>
+      <w:u w:val="single"/>
+    </w:rPr>
+  </w:style>
 </w:styles>
 </file>
 
@@ -3709,6 +4410,17 @@
       <w:rFonts w:ascii="Tahoma" w:hAnsi="Tahoma" w:cs="Tahoma"/>
       <w:sz w:val="16"/>
       <w:szCs w:val="16"/>
+    </w:rPr>
+  </w:style>
+  <w:style w:type="character" w:styleId="Hyperlink">
+    <w:name w:val="Hyperlink"/>
+    <w:basedOn w:val="DefaultParagraphFont"/>
+    <w:uiPriority w:val="99"/>
+    <w:unhideWhenUsed/>
+    <w:rsid w:val="003358AD"/>
+    <w:rPr>
+      <w:color w:val="0000FF"/>
+      <w:u w:val="single"/>
     </w:rPr>
   </w:style>
 </w:styles>

</xml_diff>

<commit_message>
Working on manipulating pixel data. Added the manipulate option in the menus.
Use the manipulate test option in the menu only after an image is
loaded.
</commit_message>
<xml_diff>
--- a/Documentation/Tasks.docx
+++ b/Documentation/Tasks.docx
@@ -957,8 +957,6 @@
           <w:u w:val="none"/>
         </w:rPr>
       </w:pPr>
-      <w:bookmarkStart w:id="0" w:name="_GoBack"/>
-      <w:bookmarkEnd w:id="0"/>
     </w:p>
     <w:p>
       <w:pPr>
@@ -1385,6 +1383,44 @@
     </w:p>
     <w:p>
       <w:pPr>
+        <w:pStyle w:val="ListParagraph"/>
+        <w:numPr>
+          <w:ilvl w:val="0"/>
+          <w:numId w:val="5"/>
+        </w:numPr>
+        <w:rPr>
+          <w:rFonts w:ascii="Times New Roman" w:hAnsi="Times New Roman" w:cs="Times New Roman"/>
+          <w:sz w:val="32"/>
+        </w:rPr>
+      </w:pPr>
+      <w:r>
+        <w:rPr>
+          <w:rFonts w:ascii="Times New Roman" w:hAnsi="Times New Roman" w:cs="Times New Roman"/>
+          <w:sz w:val="32"/>
+        </w:rPr>
+        <w:t xml:space="preserve">For the bounding box, </w:t>
+      </w:r>
+      <w:proofErr w:type="gramStart"/>
+      <w:r>
+        <w:rPr>
+          <w:rFonts w:ascii="Times New Roman" w:hAnsi="Times New Roman" w:cs="Times New Roman"/>
+          <w:sz w:val="32"/>
+        </w:rPr>
+        <w:t>there’s a class that</w:t>
+      </w:r>
+      <w:proofErr w:type="gramEnd"/>
+      <w:r>
+        <w:rPr>
+          <w:rFonts w:ascii="Times New Roman" w:hAnsi="Times New Roman" w:cs="Times New Roman"/>
+          <w:sz w:val="32"/>
+        </w:rPr>
+        <w:t xml:space="preserve"> is an annotation over an image.</w:t>
+      </w:r>
+      <w:bookmarkStart w:id="0" w:name="_GoBack"/>
+      <w:bookmarkEnd w:id="0"/>
+    </w:p>
+    <w:p>
+      <w:pPr>
         <w:rPr>
           <w:rFonts w:ascii="Times New Roman" w:hAnsi="Times New Roman" w:cs="Times New Roman"/>
           <w:noProof/>
@@ -2136,6 +2172,7 @@
           <w:rFonts w:ascii="Times New Roman" w:hAnsi="Times New Roman" w:cs="Times New Roman"/>
           <w:sz w:val="32"/>
         </w:rPr>
+        <w:lastRenderedPageBreak/>
         <w:t>Instead of drawing a pixel, have a preset of pixels to be drawn anywhere the pointer chooses.</w:t>
       </w:r>
     </w:p>
@@ -2151,7 +2188,6 @@
           <w:rFonts w:ascii="Times New Roman" w:hAnsi="Times New Roman" w:cs="Times New Roman"/>
           <w:sz w:val="32"/>
         </w:rPr>
-        <w:lastRenderedPageBreak/>
         <w:tab/>
       </w:r>
     </w:p>

</xml_diff>

<commit_message>
Successfully manipulating pixels. Tasks have been updated.
</commit_message>
<xml_diff>
--- a/Documentation/Tasks.docx
+++ b/Documentation/Tasks.docx
@@ -607,7 +607,7 @@
         <mc:AlternateContent>
           <mc:Choice Requires="wps">
             <w:drawing>
-              <wp:anchor distT="0" distB="0" distL="114300" distR="114300" simplePos="0" relativeHeight="251664384" behindDoc="0" locked="0" layoutInCell="1" allowOverlap="1" wp14:anchorId="37065F83" wp14:editId="0A8B015B">
+              <wp:anchor distT="0" distB="0" distL="114300" distR="114300" simplePos="0" relativeHeight="251664384" behindDoc="0" locked="0" layoutInCell="1" allowOverlap="1" wp14:anchorId="0C82708C" wp14:editId="0324703F">
                 <wp:simplePos x="0" y="0"/>
                 <wp:positionH relativeFrom="column">
                   <wp:posOffset>466725</wp:posOffset>
@@ -699,11 +699,12 @@
           <w:rFonts w:ascii="Times New Roman" w:hAnsi="Times New Roman" w:cs="Times New Roman"/>
           <w:noProof/>
           <w:sz w:val="32"/>
+          <w:u w:val="single"/>
         </w:rPr>
         <mc:AlternateContent>
           <mc:Choice Requires="wps">
             <w:drawing>
-              <wp:anchor distT="0" distB="0" distL="114300" distR="114300" simplePos="0" relativeHeight="251672576" behindDoc="0" locked="0" layoutInCell="1" allowOverlap="1" wp14:anchorId="11BFAE98" wp14:editId="0199A8FB">
+              <wp:anchor distT="0" distB="0" distL="114300" distR="114300" simplePos="0" relativeHeight="251680768" behindDoc="0" locked="0" layoutInCell="1" allowOverlap="1" wp14:anchorId="275EA7B2" wp14:editId="755415ED">
                 <wp:simplePos x="0" y="0"/>
                 <wp:positionH relativeFrom="column">
                   <wp:posOffset>466725</wp:posOffset>
@@ -711,10 +712,10 @@
                 <wp:positionV relativeFrom="paragraph">
                   <wp:posOffset>23495</wp:posOffset>
                 </wp:positionV>
-                <wp:extent cx="276225" cy="200025"/>
-                <wp:effectExtent l="76200" t="38100" r="104775" b="123825"/>
+                <wp:extent cx="276225" cy="190500"/>
+                <wp:effectExtent l="76200" t="38100" r="104775" b="114300"/>
                 <wp:wrapNone/>
-                <wp:docPr id="16" name="Rectangle 16"/>
+                <wp:docPr id="19" name="Rectangle 19"/>
                 <wp:cNvGraphicFramePr/>
                 <a:graphic xmlns:a="http://schemas.openxmlformats.org/drawingml/2006/main">
                   <a:graphicData uri="http://schemas.microsoft.com/office/word/2010/wordprocessingShape">
@@ -723,7 +724,7 @@
                       <wps:spPr>
                         <a:xfrm>
                           <a:off x="0" y="0"/>
-                          <a:ext cx="276225" cy="200025"/>
+                          <a:ext cx="276225" cy="190500"/>
                         </a:xfrm>
                         <a:prstGeom prst="rect">
                           <a:avLst/>
@@ -731,13 +732,13 @@
                       </wps:spPr>
                       <wps:style>
                         <a:lnRef idx="0">
-                          <a:schemeClr val="accent6"/>
+                          <a:schemeClr val="accent3"/>
                         </a:lnRef>
                         <a:fillRef idx="3">
-                          <a:schemeClr val="accent6"/>
+                          <a:schemeClr val="accent3"/>
                         </a:fillRef>
                         <a:effectRef idx="3">
-                          <a:schemeClr val="accent6"/>
+                          <a:schemeClr val="accent3"/>
                         </a:effectRef>
                         <a:fontRef idx="minor">
                           <a:schemeClr val="lt1"/>
@@ -757,8 +758,8 @@
           </mc:Choice>
           <mc:Fallback>
             <w:pict>
-              <v:rect id="Rectangle 16" o:spid="_x0000_s1026" style="position:absolute;margin-left:36.75pt;margin-top:1.85pt;width:21.75pt;height:15.75pt;z-index:251672576;visibility:visible;mso-wrap-style:square;mso-wrap-distance-left:9pt;mso-wrap-distance-top:0;mso-wrap-distance-right:9pt;mso-wrap-distance-bottom:0;mso-position-horizontal:absolute;mso-position-horizontal-relative:text;mso-position-vertical:absolute;mso-position-vertical-relative:text;v-text-anchor:middle" o:gfxdata="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" fillcolor="#9a4906 [1641]" stroked="f">
-                <v:fill color2="#f68a32 [3017]" rotate="t" angle="180" colors="0 #cb6c1d;52429f #ff8f2a;1 #ff8f26" focus="100%" type="gradient">
+              <v:rect id="Rectangle 19" o:spid="_x0000_s1026" style="position:absolute;margin-left:36.75pt;margin-top:1.85pt;width:21.75pt;height:15pt;z-index:251680768;visibility:visible;mso-wrap-style:square;mso-wrap-distance-left:9pt;mso-wrap-distance-top:0;mso-wrap-distance-right:9pt;mso-wrap-distance-bottom:0;mso-position-horizontal:absolute;mso-position-horizontal-relative:text;mso-position-vertical:absolute;mso-position-vertical-relative:text;v-text-anchor:middle" o:gfxdata="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" fillcolor="#506329 [1638]" stroked="f">
+                <v:fill color2="#93b64c [3014]" rotate="t" angle="180" colors="0 #769535;52429f #9bc348;1 #9cc746" focus="100%" type="gradient">
                   <o:fill v:ext="view" type="gradientUnscaled"/>
                 </v:fill>
                 <v:shadow on="t" color="black" opacity="22937f" origin=",.5" offset="0,.63889mm"/>
@@ -957,6 +958,16 @@
           <w:u w:val="none"/>
         </w:rPr>
       </w:pPr>
+      <w:r>
+        <w:rPr>
+          <w:rStyle w:val="Hyperlink"/>
+          <w:rFonts w:ascii="Times New Roman" w:hAnsi="Times New Roman" w:cs="Times New Roman"/>
+          <w:color w:val="auto"/>
+          <w:sz w:val="32"/>
+          <w:u w:val="none"/>
+        </w:rPr>
+        <w:t>Remember this: Each pixel has bands. A band represents R (red), G (green), or B (blue).</w:t>
+      </w:r>
     </w:p>
     <w:p>
       <w:pPr>
@@ -970,22 +981,23 @@
           <w:rFonts w:ascii="Times New Roman" w:hAnsi="Times New Roman" w:cs="Times New Roman"/>
           <w:noProof/>
           <w:sz w:val="32"/>
+          <w:u w:val="single"/>
         </w:rPr>
         <mc:AlternateContent>
           <mc:Choice Requires="wps">
             <w:drawing>
-              <wp:anchor distT="0" distB="0" distL="114300" distR="114300" simplePos="0" relativeHeight="251674624" behindDoc="0" locked="0" layoutInCell="1" allowOverlap="1" wp14:anchorId="1821880D" wp14:editId="596D0A4D">
+              <wp:anchor distT="0" distB="0" distL="114300" distR="114300" simplePos="0" relativeHeight="251682816" behindDoc="0" locked="0" layoutInCell="1" allowOverlap="1" wp14:anchorId="635A9219" wp14:editId="24A3A578">
                 <wp:simplePos x="0" y="0"/>
                 <wp:positionH relativeFrom="column">
-                  <wp:posOffset>466725</wp:posOffset>
+                  <wp:posOffset>457200</wp:posOffset>
                 </wp:positionH>
                 <wp:positionV relativeFrom="paragraph">
-                  <wp:posOffset>37465</wp:posOffset>
+                  <wp:posOffset>9525</wp:posOffset>
                 </wp:positionV>
-                <wp:extent cx="276225" cy="180975"/>
-                <wp:effectExtent l="76200" t="38100" r="104775" b="123825"/>
+                <wp:extent cx="276225" cy="190500"/>
+                <wp:effectExtent l="76200" t="38100" r="104775" b="114300"/>
                 <wp:wrapNone/>
-                <wp:docPr id="8" name="Rectangle 8"/>
+                <wp:docPr id="20" name="Rectangle 20"/>
                 <wp:cNvGraphicFramePr/>
                 <a:graphic xmlns:a="http://schemas.openxmlformats.org/drawingml/2006/main">
                   <a:graphicData uri="http://schemas.microsoft.com/office/word/2010/wordprocessingShape">
@@ -994,7 +1006,7 @@
                       <wps:spPr>
                         <a:xfrm>
                           <a:off x="0" y="0"/>
-                          <a:ext cx="276225" cy="180975"/>
+                          <a:ext cx="276225" cy="190500"/>
                         </a:xfrm>
                         <a:prstGeom prst="rect">
                           <a:avLst/>
@@ -1002,13 +1014,13 @@
                       </wps:spPr>
                       <wps:style>
                         <a:lnRef idx="0">
-                          <a:schemeClr val="accent2"/>
+                          <a:schemeClr val="accent3"/>
                         </a:lnRef>
                         <a:fillRef idx="3">
-                          <a:schemeClr val="accent2"/>
+                          <a:schemeClr val="accent3"/>
                         </a:fillRef>
                         <a:effectRef idx="3">
-                          <a:schemeClr val="accent2"/>
+                          <a:schemeClr val="accent3"/>
                         </a:effectRef>
                         <a:fontRef idx="minor">
                           <a:schemeClr val="lt1"/>
@@ -1028,8 +1040,8 @@
           </mc:Choice>
           <mc:Fallback>
             <w:pict>
-              <v:rect id="Rectangle 8" o:spid="_x0000_s1026" style="position:absolute;margin-left:36.75pt;margin-top:2.95pt;width:21.75pt;height:14.25pt;z-index:251674624;visibility:visible;mso-wrap-style:square;mso-wrap-distance-left:9pt;mso-wrap-distance-top:0;mso-wrap-distance-right:9pt;mso-wrap-distance-bottom:0;mso-position-horizontal:absolute;mso-position-horizontal-relative:text;mso-position-vertical:absolute;mso-position-vertical-relative:text;v-text-anchor:middle" o:gfxdata="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" fillcolor="#652523 [1637]" stroked="f">
-                <v:fill color2="#ba4442 [3013]" rotate="t" angle="180" colors="0 #9b2d2a;52429f #cb3d3a;1 #ce3b37" focus="100%" type="gradient">
+              <v:rect id="Rectangle 20" o:spid="_x0000_s1026" style="position:absolute;margin-left:36pt;margin-top:.75pt;width:21.75pt;height:15pt;z-index:251682816;visibility:visible;mso-wrap-style:square;mso-wrap-distance-left:9pt;mso-wrap-distance-top:0;mso-wrap-distance-right:9pt;mso-wrap-distance-bottom:0;mso-position-horizontal:absolute;mso-position-horizontal-relative:text;mso-position-vertical:absolute;mso-position-vertical-relative:text;v-text-anchor:middle" o:gfxdata="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" fillcolor="#506329 [1638]" stroked="f">
+                <v:fill color2="#93b64c [3014]" rotate="t" angle="180" colors="0 #769535;52429f #9bc348;1 #9cc746" focus="100%" type="gradient">
                   <o:fill v:ext="view" type="gradientUnscaled"/>
                 </v:fill>
                 <v:shadow on="t" color="black" opacity="22937f" origin=",.5" offset="0,.63889mm"/>
@@ -1066,23 +1078,24 @@
           <w:rFonts w:ascii="Times New Roman" w:hAnsi="Times New Roman" w:cs="Times New Roman"/>
           <w:noProof/>
           <w:sz w:val="32"/>
+          <w:u w:val="single"/>
         </w:rPr>
         <w:lastRenderedPageBreak/>
         <mc:AlternateContent>
           <mc:Choice Requires="wps">
             <w:drawing>
-              <wp:anchor distT="0" distB="0" distL="114300" distR="114300" simplePos="0" relativeHeight="251665408" behindDoc="0" locked="0" layoutInCell="1" allowOverlap="1" wp14:anchorId="473112ED" wp14:editId="40AFD79A">
+              <wp:anchor distT="0" distB="0" distL="114300" distR="114300" simplePos="0" relativeHeight="251684864" behindDoc="0" locked="0" layoutInCell="1" allowOverlap="1" wp14:anchorId="12470408" wp14:editId="4972743B">
                 <wp:simplePos x="0" y="0"/>
                 <wp:positionH relativeFrom="column">
                   <wp:posOffset>466725</wp:posOffset>
                 </wp:positionH>
                 <wp:positionV relativeFrom="paragraph">
-                  <wp:posOffset>8890</wp:posOffset>
+                  <wp:posOffset>28575</wp:posOffset>
                 </wp:positionV>
-                <wp:extent cx="276225" cy="180975"/>
-                <wp:effectExtent l="76200" t="38100" r="104775" b="123825"/>
+                <wp:extent cx="276225" cy="190500"/>
+                <wp:effectExtent l="76200" t="38100" r="104775" b="114300"/>
                 <wp:wrapNone/>
-                <wp:docPr id="9" name="Rectangle 9"/>
+                <wp:docPr id="8" name="Rectangle 8"/>
                 <wp:cNvGraphicFramePr/>
                 <a:graphic xmlns:a="http://schemas.openxmlformats.org/drawingml/2006/main">
                   <a:graphicData uri="http://schemas.microsoft.com/office/word/2010/wordprocessingShape">
@@ -1091,7 +1104,7 @@
                       <wps:spPr>
                         <a:xfrm>
                           <a:off x="0" y="0"/>
-                          <a:ext cx="276225" cy="180975"/>
+                          <a:ext cx="276225" cy="190500"/>
                         </a:xfrm>
                         <a:prstGeom prst="rect">
                           <a:avLst/>
@@ -1099,13 +1112,13 @@
                       </wps:spPr>
                       <wps:style>
                         <a:lnRef idx="0">
-                          <a:schemeClr val="accent2"/>
+                          <a:schemeClr val="accent3"/>
                         </a:lnRef>
                         <a:fillRef idx="3">
-                          <a:schemeClr val="accent2"/>
+                          <a:schemeClr val="accent3"/>
                         </a:fillRef>
                         <a:effectRef idx="3">
-                          <a:schemeClr val="accent2"/>
+                          <a:schemeClr val="accent3"/>
                         </a:effectRef>
                         <a:fontRef idx="minor">
                           <a:schemeClr val="lt1"/>
@@ -1125,8 +1138,8 @@
           </mc:Choice>
           <mc:Fallback>
             <w:pict>
-              <v:rect id="Rectangle 9" o:spid="_x0000_s1026" style="position:absolute;margin-left:36.75pt;margin-top:.7pt;width:21.75pt;height:14.25pt;z-index:251665408;visibility:visible;mso-wrap-style:square;mso-wrap-distance-left:9pt;mso-wrap-distance-top:0;mso-wrap-distance-right:9pt;mso-wrap-distance-bottom:0;mso-position-horizontal:absolute;mso-position-horizontal-relative:text;mso-position-vertical:absolute;mso-position-vertical-relative:text;v-text-anchor:middle" o:gfxdata="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" fillcolor="#652523 [1637]" stroked="f">
-                <v:fill color2="#ba4442 [3013]" rotate="t" angle="180" colors="0 #9b2d2a;52429f #cb3d3a;1 #ce3b37" focus="100%" type="gradient">
+              <v:rect id="Rectangle 8" o:spid="_x0000_s1026" style="position:absolute;margin-left:36.75pt;margin-top:2.25pt;width:21.75pt;height:15pt;z-index:251684864;visibility:visible;mso-wrap-style:square;mso-wrap-distance-left:9pt;mso-wrap-distance-top:0;mso-wrap-distance-right:9pt;mso-wrap-distance-bottom:0;mso-position-horizontal:absolute;mso-position-horizontal-relative:text;mso-position-vertical:absolute;mso-position-vertical-relative:text;v-text-anchor:middle" o:gfxdata="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" fillcolor="#506329 [1638]" stroked="f">
+                <v:fill color2="#93b64c [3014]" rotate="t" angle="180" colors="0 #769535;52429f #9bc348;1 #9cc746" focus="100%" type="gradient">
                   <o:fill v:ext="view" type="gradientUnscaled"/>
                 </v:fill>
                 <v:shadow on="t" color="black" opacity="22937f" origin=",.5" offset="0,.63889mm"/>
@@ -1163,22 +1176,23 @@
           <w:rFonts w:ascii="Times New Roman" w:hAnsi="Times New Roman" w:cs="Times New Roman"/>
           <w:noProof/>
           <w:sz w:val="32"/>
+          <w:u w:val="single"/>
         </w:rPr>
         <mc:AlternateContent>
           <mc:Choice Requires="wps">
             <w:drawing>
-              <wp:anchor distT="0" distB="0" distL="114300" distR="114300" simplePos="0" relativeHeight="251666432" behindDoc="0" locked="0" layoutInCell="1" allowOverlap="1" wp14:anchorId="34EF100E" wp14:editId="5247AC25">
+              <wp:anchor distT="0" distB="0" distL="114300" distR="114300" simplePos="0" relativeHeight="251686912" behindDoc="0" locked="0" layoutInCell="1" allowOverlap="1" wp14:anchorId="0DE664EA" wp14:editId="5ABA1C4E">
                 <wp:simplePos x="0" y="0"/>
                 <wp:positionH relativeFrom="column">
-                  <wp:posOffset>466725</wp:posOffset>
+                  <wp:posOffset>476250</wp:posOffset>
                 </wp:positionH>
                 <wp:positionV relativeFrom="paragraph">
-                  <wp:posOffset>22860</wp:posOffset>
+                  <wp:posOffset>33020</wp:posOffset>
                 </wp:positionV>
-                <wp:extent cx="276225" cy="180975"/>
-                <wp:effectExtent l="76200" t="38100" r="104775" b="123825"/>
+                <wp:extent cx="276225" cy="190500"/>
+                <wp:effectExtent l="76200" t="38100" r="104775" b="114300"/>
                 <wp:wrapNone/>
-                <wp:docPr id="10" name="Rectangle 10"/>
+                <wp:docPr id="16" name="Rectangle 16"/>
                 <wp:cNvGraphicFramePr/>
                 <a:graphic xmlns:a="http://schemas.openxmlformats.org/drawingml/2006/main">
                   <a:graphicData uri="http://schemas.microsoft.com/office/word/2010/wordprocessingShape">
@@ -1187,7 +1201,7 @@
                       <wps:spPr>
                         <a:xfrm>
                           <a:off x="0" y="0"/>
-                          <a:ext cx="276225" cy="180975"/>
+                          <a:ext cx="276225" cy="190500"/>
                         </a:xfrm>
                         <a:prstGeom prst="rect">
                           <a:avLst/>
@@ -1195,13 +1209,13 @@
                       </wps:spPr>
                       <wps:style>
                         <a:lnRef idx="0">
-                          <a:schemeClr val="accent2"/>
+                          <a:schemeClr val="accent3"/>
                         </a:lnRef>
                         <a:fillRef idx="3">
-                          <a:schemeClr val="accent2"/>
+                          <a:schemeClr val="accent3"/>
                         </a:fillRef>
                         <a:effectRef idx="3">
-                          <a:schemeClr val="accent2"/>
+                          <a:schemeClr val="accent3"/>
                         </a:effectRef>
                         <a:fontRef idx="minor">
                           <a:schemeClr val="lt1"/>
@@ -1221,8 +1235,8 @@
           </mc:Choice>
           <mc:Fallback>
             <w:pict>
-              <v:rect id="Rectangle 10" o:spid="_x0000_s1026" style="position:absolute;margin-left:36.75pt;margin-top:1.8pt;width:21.75pt;height:14.25pt;z-index:251666432;visibility:visible;mso-wrap-style:square;mso-wrap-distance-left:9pt;mso-wrap-distance-top:0;mso-wrap-distance-right:9pt;mso-wrap-distance-bottom:0;mso-position-horizontal:absolute;mso-position-horizontal-relative:text;mso-position-vertical:absolute;mso-position-vertical-relative:text;v-text-anchor:middle" o:gfxdata="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" fillcolor="#652523 [1637]" stroked="f">
-                <v:fill color2="#ba4442 [3013]" rotate="t" angle="180" colors="0 #9b2d2a;52429f #cb3d3a;1 #ce3b37" focus="100%" type="gradient">
+              <v:rect id="Rectangle 16" o:spid="_x0000_s1026" style="position:absolute;margin-left:37.5pt;margin-top:2.6pt;width:21.75pt;height:15pt;z-index:251686912;visibility:visible;mso-wrap-style:square;mso-wrap-distance-left:9pt;mso-wrap-distance-top:0;mso-wrap-distance-right:9pt;mso-wrap-distance-bottom:0;mso-position-horizontal:absolute;mso-position-horizontal-relative:text;mso-position-vertical:absolute;mso-position-vertical-relative:text;v-text-anchor:middle" o:gfxdata="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" fillcolor="#506329 [1638]" stroked="f">
+                <v:fill color2="#93b64c [3014]" rotate="t" angle="180" colors="0 #769535;52429f #9bc348;1 #9cc746" focus="100%" type="gradient">
                   <o:fill v:ext="view" type="gradientUnscaled"/>
                 </v:fill>
                 <v:shadow on="t" color="black" opacity="22937f" origin=",.5" offset="0,.63889mm"/>
@@ -1244,7 +1258,280 @@
           <w:sz w:val="32"/>
         </w:rPr>
         <w:tab/>
-        <w:t>Figure out what values for color red eye has.</w:t>
+        <w:t xml:space="preserve">Figure out what </w:t>
+      </w:r>
+      <w:r>
+        <w:rPr>
+          <w:rFonts w:ascii="Times New Roman" w:hAnsi="Times New Roman" w:cs="Times New Roman"/>
+          <w:sz w:val="32"/>
+        </w:rPr>
+        <w:t>color values</w:t>
+      </w:r>
+      <w:r>
+        <w:rPr>
+          <w:rFonts w:ascii="Times New Roman" w:hAnsi="Times New Roman" w:cs="Times New Roman"/>
+          <w:sz w:val="32"/>
+        </w:rPr>
+        <w:t xml:space="preserve"> red eye has.</w:t>
+      </w:r>
+    </w:p>
+    <w:p>
+      <w:pPr>
+        <w:rPr>
+          <w:rFonts w:ascii="Times New Roman" w:hAnsi="Times New Roman" w:cs="Times New Roman"/>
+          <w:sz w:val="32"/>
+        </w:rPr>
+      </w:pPr>
+      <w:r>
+        <w:rPr>
+          <w:rFonts w:ascii="Times New Roman" w:hAnsi="Times New Roman" w:cs="Times New Roman"/>
+          <w:sz w:val="32"/>
+        </w:rPr>
+        <w:tab/>
+      </w:r>
+      <w:r>
+        <w:rPr>
+          <w:rFonts w:ascii="Times New Roman" w:hAnsi="Times New Roman" w:cs="Times New Roman"/>
+          <w:sz w:val="32"/>
+        </w:rPr>
+        <w:tab/>
+        <w:t xml:space="preserve">- I </w:t>
+      </w:r>
+      <w:proofErr w:type="gramStart"/>
+      <w:r>
+        <w:rPr>
+          <w:rFonts w:ascii="Times New Roman" w:hAnsi="Times New Roman" w:cs="Times New Roman"/>
+          <w:sz w:val="32"/>
+        </w:rPr>
+        <w:t>couldn’t</w:t>
+      </w:r>
+      <w:proofErr w:type="gramEnd"/>
+      <w:r>
+        <w:rPr>
+          <w:rFonts w:ascii="Times New Roman" w:hAnsi="Times New Roman" w:cs="Times New Roman"/>
+          <w:sz w:val="32"/>
+        </w:rPr>
+        <w:t xml:space="preserve"> find set in stone red eye RGB values. </w:t>
+      </w:r>
+    </w:p>
+    <w:p>
+      <w:pPr>
+        <w:rPr>
+          <w:rFonts w:ascii="Times New Roman" w:hAnsi="Times New Roman" w:cs="Times New Roman"/>
+          <w:sz w:val="32"/>
+        </w:rPr>
+      </w:pPr>
+      <w:r>
+        <w:rPr>
+          <w:rFonts w:ascii="Times New Roman" w:hAnsi="Times New Roman" w:cs="Times New Roman"/>
+          <w:sz w:val="32"/>
+        </w:rPr>
+        <w:tab/>
+      </w:r>
+      <w:r>
+        <w:rPr>
+          <w:rFonts w:ascii="Times New Roman" w:hAnsi="Times New Roman" w:cs="Times New Roman"/>
+          <w:sz w:val="32"/>
+        </w:rPr>
+        <w:tab/>
+        <w:t xml:space="preserve">- I played around with a color chooser and found RGB values </w:t>
+      </w:r>
+    </w:p>
+    <w:p>
+      <w:pPr>
+        <w:rPr>
+          <w:rFonts w:ascii="Times New Roman" w:hAnsi="Times New Roman" w:cs="Times New Roman"/>
+          <w:sz w:val="32"/>
+        </w:rPr>
+      </w:pPr>
+      <w:r>
+        <w:rPr>
+          <w:rFonts w:ascii="Times New Roman" w:hAnsi="Times New Roman" w:cs="Times New Roman"/>
+          <w:sz w:val="32"/>
+        </w:rPr>
+        <w:tab/>
+      </w:r>
+      <w:r>
+        <w:rPr>
+          <w:rFonts w:ascii="Times New Roman" w:hAnsi="Times New Roman" w:cs="Times New Roman"/>
+          <w:sz w:val="32"/>
+        </w:rPr>
+        <w:tab/>
+        <w:t xml:space="preserve">  </w:t>
+      </w:r>
+      <w:proofErr w:type="gramStart"/>
+      <w:r>
+        <w:rPr>
+          <w:rFonts w:ascii="Times New Roman" w:hAnsi="Times New Roman" w:cs="Times New Roman"/>
+          <w:sz w:val="32"/>
+        </w:rPr>
+        <w:t>that</w:t>
+      </w:r>
+      <w:proofErr w:type="gramEnd"/>
+      <w:r>
+        <w:rPr>
+          <w:rFonts w:ascii="Times New Roman" w:hAnsi="Times New Roman" w:cs="Times New Roman"/>
+          <w:sz w:val="32"/>
+        </w:rPr>
+        <w:t xml:space="preserve"> would make sense for the average person. If a person </w:t>
+      </w:r>
+    </w:p>
+    <w:p>
+      <w:pPr>
+        <w:rPr>
+          <w:rFonts w:ascii="Times New Roman" w:hAnsi="Times New Roman" w:cs="Times New Roman"/>
+          <w:sz w:val="32"/>
+        </w:rPr>
+      </w:pPr>
+      <w:r>
+        <w:rPr>
+          <w:rFonts w:ascii="Times New Roman" w:hAnsi="Times New Roman" w:cs="Times New Roman"/>
+          <w:sz w:val="32"/>
+        </w:rPr>
+        <w:tab/>
+      </w:r>
+      <w:r>
+        <w:rPr>
+          <w:rFonts w:ascii="Times New Roman" w:hAnsi="Times New Roman" w:cs="Times New Roman"/>
+          <w:sz w:val="32"/>
+        </w:rPr>
+        <w:tab/>
+        <w:t xml:space="preserve">  </w:t>
+      </w:r>
+      <w:proofErr w:type="gramStart"/>
+      <w:r>
+        <w:rPr>
+          <w:rFonts w:ascii="Times New Roman" w:hAnsi="Times New Roman" w:cs="Times New Roman"/>
+          <w:sz w:val="32"/>
+        </w:rPr>
+        <w:t>had</w:t>
+      </w:r>
+      <w:proofErr w:type="gramEnd"/>
+      <w:r>
+        <w:rPr>
+          <w:rFonts w:ascii="Times New Roman" w:hAnsi="Times New Roman" w:cs="Times New Roman"/>
+          <w:sz w:val="32"/>
+        </w:rPr>
+        <w:t xml:space="preserve"> an eye disease, the red eye color would not be red.</w:t>
+      </w:r>
+    </w:p>
+    <w:p>
+      <w:pPr>
+        <w:rPr>
+          <w:rFonts w:ascii="Times New Roman" w:hAnsi="Times New Roman" w:cs="Times New Roman"/>
+          <w:sz w:val="32"/>
+        </w:rPr>
+      </w:pPr>
+      <w:r>
+        <w:rPr>
+          <w:rFonts w:ascii="Times New Roman" w:hAnsi="Times New Roman" w:cs="Times New Roman"/>
+          <w:sz w:val="32"/>
+        </w:rPr>
+        <w:tab/>
+      </w:r>
+      <w:r>
+        <w:rPr>
+          <w:rFonts w:ascii="Times New Roman" w:hAnsi="Times New Roman" w:cs="Times New Roman"/>
+          <w:sz w:val="32"/>
+        </w:rPr>
+        <w:tab/>
+      </w:r>
+      <w:r>
+        <w:rPr>
+          <w:rFonts w:ascii="Times New Roman" w:hAnsi="Times New Roman" w:cs="Times New Roman"/>
+          <w:sz w:val="32"/>
+        </w:rPr>
+        <w:t xml:space="preserve">  </w:t>
+      </w:r>
+      <w:proofErr w:type="gramStart"/>
+      <w:r>
+        <w:rPr>
+          <w:rFonts w:ascii="Times New Roman" w:hAnsi="Times New Roman" w:cs="Times New Roman"/>
+          <w:sz w:val="32"/>
+        </w:rPr>
+        <w:t>(175, 0, 0) for the darkest red.</w:t>
+      </w:r>
+      <w:proofErr w:type="gramEnd"/>
+    </w:p>
+    <w:p>
+      <w:pPr>
+        <w:rPr>
+          <w:rFonts w:ascii="Times New Roman" w:hAnsi="Times New Roman" w:cs="Times New Roman"/>
+          <w:sz w:val="32"/>
+        </w:rPr>
+      </w:pPr>
+      <w:r>
+        <w:rPr>
+          <w:rFonts w:ascii="Times New Roman" w:hAnsi="Times New Roman" w:cs="Times New Roman"/>
+          <w:sz w:val="32"/>
+        </w:rPr>
+        <w:tab/>
+      </w:r>
+      <w:r>
+        <w:rPr>
+          <w:rFonts w:ascii="Times New Roman" w:hAnsi="Times New Roman" w:cs="Times New Roman"/>
+          <w:sz w:val="32"/>
+        </w:rPr>
+        <w:tab/>
+      </w:r>
+      <w:r>
+        <w:rPr>
+          <w:rFonts w:ascii="Times New Roman" w:hAnsi="Times New Roman" w:cs="Times New Roman"/>
+          <w:sz w:val="32"/>
+        </w:rPr>
+        <w:t xml:space="preserve">  </w:t>
+      </w:r>
+      <w:proofErr w:type="gramStart"/>
+      <w:r>
+        <w:rPr>
+          <w:rFonts w:ascii="Times New Roman" w:hAnsi="Times New Roman" w:cs="Times New Roman"/>
+          <w:sz w:val="32"/>
+        </w:rPr>
+        <w:t>(255, 0, 0) for the purest red.</w:t>
+      </w:r>
+      <w:proofErr w:type="gramEnd"/>
+    </w:p>
+    <w:p>
+      <w:pPr>
+        <w:rPr>
+          <w:rFonts w:ascii="Times New Roman" w:hAnsi="Times New Roman" w:cs="Times New Roman"/>
+          <w:sz w:val="32"/>
+        </w:rPr>
+      </w:pPr>
+      <w:r>
+        <w:rPr>
+          <w:rFonts w:ascii="Times New Roman" w:hAnsi="Times New Roman" w:cs="Times New Roman"/>
+          <w:sz w:val="32"/>
+        </w:rPr>
+        <w:tab/>
+      </w:r>
+      <w:r>
+        <w:rPr>
+          <w:rFonts w:ascii="Times New Roman" w:hAnsi="Times New Roman" w:cs="Times New Roman"/>
+          <w:sz w:val="32"/>
+        </w:rPr>
+        <w:tab/>
+      </w:r>
+      <w:r>
+        <w:rPr>
+          <w:rFonts w:ascii="Times New Roman" w:hAnsi="Times New Roman" w:cs="Times New Roman"/>
+          <w:sz w:val="32"/>
+        </w:rPr>
+        <w:t xml:space="preserve">  </w:t>
+      </w:r>
+      <w:r>
+        <w:rPr>
+          <w:rFonts w:ascii="Times New Roman" w:hAnsi="Times New Roman" w:cs="Times New Roman"/>
+          <w:sz w:val="32"/>
+        </w:rPr>
+        <w:t>(255, 75, 75)</w:t>
+      </w:r>
+      <w:r>
+        <w:rPr>
+          <w:rFonts w:ascii="Times New Roman" w:hAnsi="Times New Roman" w:cs="Times New Roman"/>
+          <w:sz w:val="32"/>
+        </w:rPr>
+        <w:t xml:space="preserve"> for the minimal red.</w:t>
       </w:r>
     </w:p>
     <w:p>
@@ -1400,21 +1687,19 @@
         </w:rPr>
         <w:t xml:space="preserve">For the bounding box, </w:t>
       </w:r>
-      <w:proofErr w:type="gramStart"/>
-      <w:r>
-        <w:rPr>
-          <w:rFonts w:ascii="Times New Roman" w:hAnsi="Times New Roman" w:cs="Times New Roman"/>
-          <w:sz w:val="32"/>
-        </w:rPr>
-        <w:t>there’s a class that</w:t>
-      </w:r>
-      <w:proofErr w:type="gramEnd"/>
-      <w:r>
-        <w:rPr>
-          <w:rFonts w:ascii="Times New Roman" w:hAnsi="Times New Roman" w:cs="Times New Roman"/>
-          <w:sz w:val="32"/>
-        </w:rPr>
-        <w:t xml:space="preserve"> is an annotation over an image.</w:t>
+      <w:r>
+        <w:rPr>
+          <w:rFonts w:ascii="Times New Roman" w:hAnsi="Times New Roman" w:cs="Times New Roman"/>
+          <w:sz w:val="32"/>
+        </w:rPr>
+        <w:t xml:space="preserve">an annotation class in the JAI API can put annotations </w:t>
+      </w:r>
+      <w:r>
+        <w:rPr>
+          <w:rFonts w:ascii="Times New Roman" w:hAnsi="Times New Roman" w:cs="Times New Roman"/>
+          <w:sz w:val="32"/>
+        </w:rPr>
+        <w:t>over an image.</w:t>
       </w:r>
       <w:bookmarkStart w:id="0" w:name="_GoBack"/>
       <w:bookmarkEnd w:id="0"/>
@@ -1812,6 +2097,7 @@
           <w:rFonts w:ascii="Times New Roman" w:hAnsi="Times New Roman" w:cs="Times New Roman"/>
           <w:sz w:val="32"/>
         </w:rPr>
+        <w:lastRenderedPageBreak/>
         <w:t>Check to see if the other eye is not red. If not, grab that color.</w:t>
       </w:r>
       <w:r>
@@ -2172,7 +2458,6 @@
           <w:rFonts w:ascii="Times New Roman" w:hAnsi="Times New Roman" w:cs="Times New Roman"/>
           <w:sz w:val="32"/>
         </w:rPr>
-        <w:lastRenderedPageBreak/>
         <w:t>Instead of drawing a pixel, have a preset of pixels to be drawn anywhere the pointer chooses.</w:t>
       </w:r>
     </w:p>
@@ -3121,7 +3406,6 @@
           <w:rFonts w:ascii="Times New Roman" w:hAnsi="Times New Roman" w:cs="Times New Roman"/>
           <w:sz w:val="32"/>
         </w:rPr>
-        <w:lastRenderedPageBreak/>
         <w:t>Need to put project files into the code directory and use .</w:t>
       </w:r>
       <w:proofErr w:type="spellStart"/>

</xml_diff>

<commit_message>
Figured out how I'm going to do the bounding box.
Now to find the placement for each box.
</commit_message>
<xml_diff>
--- a/Documentation/Tasks.docx
+++ b/Documentation/Tasks.docx
@@ -1419,6 +1419,7 @@
       <w:pPr>
         <w:rPr>
           <w:rFonts w:ascii="Times New Roman" w:hAnsi="Times New Roman" w:cs="Times New Roman"/>
+          <w:strike/>
           <w:sz w:val="32"/>
         </w:rPr>
       </w:pPr>
@@ -1447,6 +1448,7 @@
       <w:r>
         <w:rPr>
           <w:rFonts w:ascii="Times New Roman" w:hAnsi="Times New Roman" w:cs="Times New Roman"/>
+          <w:strike/>
           <w:sz w:val="32"/>
         </w:rPr>
         <w:t>(175, 0, 0) for the darkest red.</w:t>
@@ -1457,6 +1459,7 @@
       <w:pPr>
         <w:rPr>
           <w:rFonts w:ascii="Times New Roman" w:hAnsi="Times New Roman" w:cs="Times New Roman"/>
+          <w:strike/>
           <w:sz w:val="32"/>
         </w:rPr>
       </w:pPr>
@@ -1485,6 +1488,7 @@
       <w:r>
         <w:rPr>
           <w:rFonts w:ascii="Times New Roman" w:hAnsi="Times New Roman" w:cs="Times New Roman"/>
+          <w:strike/>
           <w:sz w:val="32"/>
         </w:rPr>
         <w:t>(255, 0, 0) for the purest red.</w:t>
@@ -1495,6 +1499,7 @@
       <w:pPr>
         <w:rPr>
           <w:rFonts w:ascii="Times New Roman" w:hAnsi="Times New Roman" w:cs="Times New Roman"/>
+          <w:strike/>
           <w:sz w:val="32"/>
         </w:rPr>
       </w:pPr>
@@ -1519,19 +1524,115 @@
         </w:rPr>
         <w:t xml:space="preserve">  </w:t>
       </w:r>
-      <w:r>
-        <w:rPr>
-          <w:rFonts w:ascii="Times New Roman" w:hAnsi="Times New Roman" w:cs="Times New Roman"/>
-          <w:sz w:val="32"/>
-        </w:rPr>
-        <w:t>(255, 75, 75)</w:t>
-      </w:r>
-      <w:r>
-        <w:rPr>
-          <w:rFonts w:ascii="Times New Roman" w:hAnsi="Times New Roman" w:cs="Times New Roman"/>
+      <w:proofErr w:type="gramStart"/>
+      <w:r>
+        <w:rPr>
+          <w:rFonts w:ascii="Times New Roman" w:hAnsi="Times New Roman" w:cs="Times New Roman"/>
+          <w:strike/>
+          <w:sz w:val="32"/>
+        </w:rPr>
+        <w:t>(255, 75, 7</w:t>
+      </w:r>
+      <w:bookmarkStart w:id="0" w:name="_GoBack"/>
+      <w:bookmarkEnd w:id="0"/>
+      <w:r>
+        <w:rPr>
+          <w:rFonts w:ascii="Times New Roman" w:hAnsi="Times New Roman" w:cs="Times New Roman"/>
+          <w:strike/>
+          <w:sz w:val="32"/>
+        </w:rPr>
+        <w:t>5)</w:t>
+      </w:r>
+      <w:r>
+        <w:rPr>
+          <w:rFonts w:ascii="Times New Roman" w:hAnsi="Times New Roman" w:cs="Times New Roman"/>
+          <w:strike/>
           <w:sz w:val="32"/>
         </w:rPr>
         <w:t xml:space="preserve"> for the minimal red.</w:t>
+      </w:r>
+      <w:proofErr w:type="gramEnd"/>
+    </w:p>
+    <w:p>
+      <w:pPr>
+        <w:rPr>
+          <w:rFonts w:ascii="Times New Roman" w:hAnsi="Times New Roman" w:cs="Times New Roman"/>
+          <w:sz w:val="32"/>
+        </w:rPr>
+      </w:pPr>
+      <w:r>
+        <w:rPr>
+          <w:rFonts w:ascii="Times New Roman" w:hAnsi="Times New Roman" w:cs="Times New Roman"/>
+          <w:sz w:val="32"/>
+        </w:rPr>
+        <w:tab/>
+      </w:r>
+      <w:r>
+        <w:rPr>
+          <w:rFonts w:ascii="Times New Roman" w:hAnsi="Times New Roman" w:cs="Times New Roman"/>
+          <w:sz w:val="32"/>
+        </w:rPr>
+        <w:tab/>
+      </w:r>
+      <w:r>
+        <w:rPr>
+          <w:rFonts w:ascii="Times New Roman" w:hAnsi="Times New Roman" w:cs="Times New Roman"/>
+          <w:sz w:val="32"/>
+        </w:rPr>
+        <w:t xml:space="preserve">  </w:t>
+      </w:r>
+      <w:r>
+        <w:rPr>
+          <w:rFonts w:ascii="Times New Roman" w:hAnsi="Times New Roman" w:cs="Times New Roman"/>
+          <w:sz w:val="32"/>
+        </w:rPr>
+        <w:t xml:space="preserve">(Document under the documentation directory with red eye </w:t>
+      </w:r>
+    </w:p>
+    <w:p>
+      <w:pPr>
+        <w:rPr>
+          <w:rFonts w:ascii="Times New Roman" w:hAnsi="Times New Roman" w:cs="Times New Roman"/>
+          <w:sz w:val="32"/>
+        </w:rPr>
+      </w:pPr>
+      <w:r>
+        <w:rPr>
+          <w:rFonts w:ascii="Times New Roman" w:hAnsi="Times New Roman" w:cs="Times New Roman"/>
+          <w:sz w:val="32"/>
+        </w:rPr>
+        <w:tab/>
+      </w:r>
+      <w:r>
+        <w:rPr>
+          <w:rFonts w:ascii="Times New Roman" w:hAnsi="Times New Roman" w:cs="Times New Roman"/>
+          <w:sz w:val="32"/>
+        </w:rPr>
+        <w:tab/>
+        <w:t xml:space="preserve">  </w:t>
+      </w:r>
+      <w:proofErr w:type="gramStart"/>
+      <w:r>
+        <w:rPr>
+          <w:rFonts w:ascii="Times New Roman" w:hAnsi="Times New Roman" w:cs="Times New Roman"/>
+          <w:sz w:val="32"/>
+        </w:rPr>
+        <w:t>sample</w:t>
+      </w:r>
+      <w:proofErr w:type="gramEnd"/>
+      <w:r>
+        <w:rPr>
+          <w:rFonts w:ascii="Times New Roman" w:hAnsi="Times New Roman" w:cs="Times New Roman"/>
+          <w:sz w:val="32"/>
+        </w:rPr>
+        <w:t xml:space="preserve"> data.</w:t>
+      </w:r>
+      <w:r>
+        <w:rPr>
+          <w:rFonts w:ascii="Times New Roman" w:hAnsi="Times New Roman" w:cs="Times New Roman"/>
+          <w:sz w:val="32"/>
+        </w:rPr>
+        <w:t>)</w:t>
       </w:r>
     </w:p>
     <w:p>
@@ -1701,8 +1802,6 @@
         </w:rPr>
         <w:t>over an image.</w:t>
       </w:r>
-      <w:bookmarkStart w:id="0" w:name="_GoBack"/>
-      <w:bookmarkEnd w:id="0"/>
     </w:p>
     <w:p>
       <w:pPr>
@@ -2063,6 +2162,7 @@
           <w:rFonts w:ascii="Times New Roman" w:hAnsi="Times New Roman" w:cs="Times New Roman"/>
           <w:sz w:val="32"/>
         </w:rPr>
+        <w:lastRenderedPageBreak/>
         <w:t xml:space="preserve">Check to see if </w:t>
       </w:r>
       <w:r>
@@ -2097,7 +2197,6 @@
           <w:rFonts w:ascii="Times New Roman" w:hAnsi="Times New Roman" w:cs="Times New Roman"/>
           <w:sz w:val="32"/>
         </w:rPr>
-        <w:lastRenderedPageBreak/>
         <w:t>Check to see if the other eye is not red. If not, grab that color.</w:t>
       </w:r>
       <w:r>

</xml_diff>

<commit_message>
Changed my pixel class to store the x and y coordinates.
Updated Tasks.
</commit_message>
<xml_diff>
--- a/Documentation/Tasks.docx
+++ b/Documentation/Tasks.docx
@@ -1531,17 +1531,7 @@
           <w:strike/>
           <w:sz w:val="32"/>
         </w:rPr>
-        <w:t>(255, 75, 7</w:t>
-      </w:r>
-      <w:bookmarkStart w:id="0" w:name="_GoBack"/>
-      <w:bookmarkEnd w:id="0"/>
-      <w:r>
-        <w:rPr>
-          <w:rFonts w:ascii="Times New Roman" w:hAnsi="Times New Roman" w:cs="Times New Roman"/>
-          <w:strike/>
-          <w:sz w:val="32"/>
-        </w:rPr>
-        <w:t>5)</w:t>
+        <w:t>(255, 75, 75)</w:t>
       </w:r>
       <w:r>
         <w:rPr>
@@ -1651,18 +1641,18 @@
         <mc:AlternateContent>
           <mc:Choice Requires="wps">
             <w:drawing>
-              <wp:anchor distT="0" distB="0" distL="114300" distR="114300" simplePos="0" relativeHeight="251678720" behindDoc="0" locked="0" layoutInCell="1" allowOverlap="1" wp14:anchorId="0334A6CC" wp14:editId="15EF910A">
+              <wp:anchor distT="0" distB="0" distL="114300" distR="114300" simplePos="0" relativeHeight="251688960" behindDoc="0" locked="0" layoutInCell="1" allowOverlap="1" wp14:anchorId="24DA0582" wp14:editId="5B120865">
                 <wp:simplePos x="0" y="0"/>
                 <wp:positionH relativeFrom="column">
                   <wp:posOffset>466725</wp:posOffset>
                 </wp:positionH>
                 <wp:positionV relativeFrom="paragraph">
-                  <wp:posOffset>41275</wp:posOffset>
+                  <wp:posOffset>19050</wp:posOffset>
                 </wp:positionV>
-                <wp:extent cx="276225" cy="180975"/>
+                <wp:extent cx="276225" cy="200025"/>
                 <wp:effectExtent l="76200" t="38100" r="104775" b="123825"/>
                 <wp:wrapNone/>
-                <wp:docPr id="18" name="Rectangle 18"/>
+                <wp:docPr id="9" name="Rectangle 9"/>
                 <wp:cNvGraphicFramePr/>
                 <a:graphic xmlns:a="http://schemas.openxmlformats.org/drawingml/2006/main">
                   <a:graphicData uri="http://schemas.microsoft.com/office/word/2010/wordprocessingShape">
@@ -1671,7 +1661,7 @@
                       <wps:spPr>
                         <a:xfrm>
                           <a:off x="0" y="0"/>
-                          <a:ext cx="276225" cy="180975"/>
+                          <a:ext cx="276225" cy="200025"/>
                         </a:xfrm>
                         <a:prstGeom prst="rect">
                           <a:avLst/>
@@ -1679,13 +1669,13 @@
                       </wps:spPr>
                       <wps:style>
                         <a:lnRef idx="0">
-                          <a:schemeClr val="accent2"/>
+                          <a:schemeClr val="accent6"/>
                         </a:lnRef>
                         <a:fillRef idx="3">
-                          <a:schemeClr val="accent2"/>
+                          <a:schemeClr val="accent6"/>
                         </a:fillRef>
                         <a:effectRef idx="3">
-                          <a:schemeClr val="accent2"/>
+                          <a:schemeClr val="accent6"/>
                         </a:effectRef>
                         <a:fontRef idx="minor">
                           <a:schemeClr val="lt1"/>
@@ -1705,8 +1695,8 @@
           </mc:Choice>
           <mc:Fallback>
             <w:pict>
-              <v:rect id="Rectangle 18" o:spid="_x0000_s1026" style="position:absolute;margin-left:36.75pt;margin-top:3.25pt;width:21.75pt;height:14.25pt;z-index:251678720;visibility:visible;mso-wrap-style:square;mso-wrap-distance-left:9pt;mso-wrap-distance-top:0;mso-wrap-distance-right:9pt;mso-wrap-distance-bottom:0;mso-position-horizontal:absolute;mso-position-horizontal-relative:text;mso-position-vertical:absolute;mso-position-vertical-relative:text;v-text-anchor:middle" o:gfxdata="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" fillcolor="#652523 [1637]" stroked="f">
-                <v:fill color2="#ba4442 [3013]" rotate="t" angle="180" colors="0 #9b2d2a;52429f #cb3d3a;1 #ce3b37" focus="100%" type="gradient">
+              <v:rect id="Rectangle 9" o:spid="_x0000_s1026" style="position:absolute;margin-left:36.75pt;margin-top:1.5pt;width:21.75pt;height:15.75pt;z-index:251688960;visibility:visible;mso-wrap-style:square;mso-wrap-distance-left:9pt;mso-wrap-distance-top:0;mso-wrap-distance-right:9pt;mso-wrap-distance-bottom:0;mso-position-horizontal:absolute;mso-position-horizontal-relative:text;mso-position-vertical:absolute;mso-position-vertical-relative:text;v-text-anchor:middle" o:gfxdata="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" fillcolor="#9a4906 [1641]" stroked="f">
+                <v:fill color2="#f68a32 [3017]" rotate="t" angle="180" colors="0 #cb6c1d;52429f #ff8f2a;1 #ff8f26" focus="100%" type="gradient">
                   <o:fill v:ext="view" type="gradientUnscaled"/>
                 </v:fill>
                 <v:shadow on="t" color="black" opacity="22937f" origin=",.5" offset="0,.63889mm"/>
@@ -3545,6 +3535,38 @@
         <w:t>No status color for this week.</w:t>
       </w:r>
       <w:proofErr w:type="gramEnd"/>
+    </w:p>
+    <w:p>
+      <w:pPr>
+        <w:rPr>
+          <w:rFonts w:ascii="Times New Roman" w:hAnsi="Times New Roman" w:cs="Times New Roman"/>
+          <w:sz w:val="32"/>
+        </w:rPr>
+      </w:pPr>
+      <w:r>
+        <w:rPr>
+          <w:rFonts w:ascii="Times New Roman" w:hAnsi="Times New Roman" w:cs="Times New Roman"/>
+          <w:sz w:val="32"/>
+        </w:rPr>
+        <w:t>2</w:t>
+      </w:r>
+      <w:r>
+        <w:rPr>
+          <w:rFonts w:ascii="Times New Roman" w:hAnsi="Times New Roman" w:cs="Times New Roman"/>
+          <w:sz w:val="32"/>
+          <w:vertAlign w:val="superscript"/>
+        </w:rPr>
+        <w:t>nd</w:t>
+      </w:r>
+      <w:r>
+        <w:rPr>
+          <w:rFonts w:ascii="Times New Roman" w:hAnsi="Times New Roman" w:cs="Times New Roman"/>
+          <w:sz w:val="32"/>
+        </w:rPr>
+        <w:t xml:space="preserve"> Meeting: July 17, 2013 - </w:t>
+      </w:r>
+      <w:bookmarkStart w:id="0" w:name="_GoBack"/>
+      <w:bookmarkEnd w:id="0"/>
     </w:p>
     <w:p>
       <w:pPr>

</xml_diff>

<commit_message>
Bounding Boxes are more precise. Implemented better ways to find red eye values.
</commit_message>
<xml_diff>
--- a/Documentation/Tasks.docx
+++ b/Documentation/Tasks.docx
@@ -1601,21 +1601,12 @@
         <w:tab/>
         <w:t xml:space="preserve">  </w:t>
       </w:r>
-      <w:proofErr w:type="gramStart"/>
-      <w:r>
-        <w:rPr>
-          <w:rFonts w:ascii="Times New Roman" w:hAnsi="Times New Roman" w:cs="Times New Roman"/>
-          <w:sz w:val="32"/>
-        </w:rPr>
-        <w:t>sample</w:t>
-      </w:r>
-      <w:proofErr w:type="gramEnd"/>
-      <w:r>
-        <w:rPr>
-          <w:rFonts w:ascii="Times New Roman" w:hAnsi="Times New Roman" w:cs="Times New Roman"/>
-          <w:sz w:val="32"/>
-        </w:rPr>
-        <w:t xml:space="preserve"> data.</w:t>
+      <w:r>
+        <w:rPr>
+          <w:rFonts w:ascii="Times New Roman" w:hAnsi="Times New Roman" w:cs="Times New Roman"/>
+          <w:sz w:val="32"/>
+        </w:rPr>
+        <w:t>sample data.</w:t>
       </w:r>
       <w:r>
         <w:rPr>
@@ -1624,6 +1615,8 @@
         </w:rPr>
         <w:t>)</w:t>
       </w:r>
+      <w:bookmarkStart w:id="0" w:name="_GoBack"/>
+      <w:bookmarkEnd w:id="0"/>
     </w:p>
     <w:p>
       <w:pPr>
@@ -1761,40 +1754,6 @@
     </w:p>
     <w:p>
       <w:pPr>
-        <w:pStyle w:val="ListParagraph"/>
-        <w:numPr>
-          <w:ilvl w:val="0"/>
-          <w:numId w:val="5"/>
-        </w:numPr>
-        <w:rPr>
-          <w:rFonts w:ascii="Times New Roman" w:hAnsi="Times New Roman" w:cs="Times New Roman"/>
-          <w:sz w:val="32"/>
-        </w:rPr>
-      </w:pPr>
-      <w:r>
-        <w:rPr>
-          <w:rFonts w:ascii="Times New Roman" w:hAnsi="Times New Roman" w:cs="Times New Roman"/>
-          <w:sz w:val="32"/>
-        </w:rPr>
-        <w:t xml:space="preserve">For the bounding box, </w:t>
-      </w:r>
-      <w:r>
-        <w:rPr>
-          <w:rFonts w:ascii="Times New Roman" w:hAnsi="Times New Roman" w:cs="Times New Roman"/>
-          <w:sz w:val="32"/>
-        </w:rPr>
-        <w:t xml:space="preserve">an annotation class in the JAI API can put annotations </w:t>
-      </w:r>
-      <w:r>
-        <w:rPr>
-          <w:rFonts w:ascii="Times New Roman" w:hAnsi="Times New Roman" w:cs="Times New Roman"/>
-          <w:sz w:val="32"/>
-        </w:rPr>
-        <w:t>over an image.</w:t>
-      </w:r>
-    </w:p>
-    <w:p>
-      <w:pPr>
         <w:rPr>
           <w:rFonts w:ascii="Times New Roman" w:hAnsi="Times New Roman" w:cs="Times New Roman"/>
           <w:noProof/>
@@ -2152,7 +2111,6 @@
           <w:rFonts w:ascii="Times New Roman" w:hAnsi="Times New Roman" w:cs="Times New Roman"/>
           <w:sz w:val="32"/>
         </w:rPr>
-        <w:lastRenderedPageBreak/>
         <w:t xml:space="preserve">Check to see if </w:t>
       </w:r>
       <w:r>
@@ -2187,6 +2145,7 @@
           <w:rFonts w:ascii="Times New Roman" w:hAnsi="Times New Roman" w:cs="Times New Roman"/>
           <w:sz w:val="32"/>
         </w:rPr>
+        <w:lastRenderedPageBreak/>
         <w:t>Check to see if the other eye is not red. If not, grab that color.</w:t>
       </w:r>
       <w:r>
@@ -3565,8 +3524,6 @@
         </w:rPr>
         <w:t xml:space="preserve"> Meeting: July 17, 2013 - </w:t>
       </w:r>
-      <w:bookmarkStart w:id="0" w:name="_GoBack"/>
-      <w:bookmarkEnd w:id="0"/>
     </w:p>
     <w:p>
       <w:pPr>

</xml_diff>

<commit_message>
I've updated my tasks.
</commit_message>
<xml_diff>
--- a/Documentation/Tasks.docx
+++ b/Documentation/Tasks.docx
@@ -1181,7 +1181,7 @@
         <mc:AlternateContent>
           <mc:Choice Requires="wps">
             <w:drawing>
-              <wp:anchor distT="0" distB="0" distL="114300" distR="114300" simplePos="0" relativeHeight="251686912" behindDoc="0" locked="0" layoutInCell="1" allowOverlap="1" wp14:anchorId="0DE664EA" wp14:editId="5ABA1C4E">
+              <wp:anchor distT="0" distB="0" distL="114300" distR="114300" simplePos="0" relativeHeight="251686912" behindDoc="0" locked="0" layoutInCell="1" allowOverlap="1" wp14:anchorId="022BBFF1" wp14:editId="636F2843">
                 <wp:simplePos x="0" y="0"/>
                 <wp:positionH relativeFrom="column">
                   <wp:posOffset>476250</wp:posOffset>
@@ -1615,8 +1615,6 @@
         </w:rPr>
         <w:t>)</w:t>
       </w:r>
-      <w:bookmarkStart w:id="0" w:name="_GoBack"/>
-      <w:bookmarkEnd w:id="0"/>
     </w:p>
     <w:p>
       <w:pPr>
@@ -1630,22 +1628,158 @@
           <w:rFonts w:ascii="Times New Roman" w:hAnsi="Times New Roman" w:cs="Times New Roman"/>
           <w:noProof/>
           <w:sz w:val="32"/>
+          <w:u w:val="single"/>
         </w:rPr>
         <mc:AlternateContent>
           <mc:Choice Requires="wps">
             <w:drawing>
-              <wp:anchor distT="0" distB="0" distL="114300" distR="114300" simplePos="0" relativeHeight="251688960" behindDoc="0" locked="0" layoutInCell="1" allowOverlap="1" wp14:anchorId="24DA0582" wp14:editId="5B120865">
+              <wp:anchor distT="0" distB="0" distL="114300" distR="114300" simplePos="0" relativeHeight="251691008" behindDoc="0" locked="0" layoutInCell="1" allowOverlap="1" wp14:anchorId="6A185782" wp14:editId="42E21082">
+                <wp:simplePos x="0" y="0"/>
+                <wp:positionH relativeFrom="column">
+                  <wp:posOffset>476250</wp:posOffset>
+                </wp:positionH>
+                <wp:positionV relativeFrom="paragraph">
+                  <wp:posOffset>38100</wp:posOffset>
+                </wp:positionV>
+                <wp:extent cx="276225" cy="190500"/>
+                <wp:effectExtent l="76200" t="38100" r="104775" b="114300"/>
+                <wp:wrapNone/>
+                <wp:docPr id="10" name="Rectangle 10"/>
+                <wp:cNvGraphicFramePr/>
+                <a:graphic xmlns:a="http://schemas.openxmlformats.org/drawingml/2006/main">
+                  <a:graphicData uri="http://schemas.microsoft.com/office/word/2010/wordprocessingShape">
+                    <wps:wsp>
+                      <wps:cNvSpPr/>
+                      <wps:spPr>
+                        <a:xfrm>
+                          <a:off x="0" y="0"/>
+                          <a:ext cx="276225" cy="190500"/>
+                        </a:xfrm>
+                        <a:prstGeom prst="rect">
+                          <a:avLst/>
+                        </a:prstGeom>
+                      </wps:spPr>
+                      <wps:style>
+                        <a:lnRef idx="0">
+                          <a:schemeClr val="accent3"/>
+                        </a:lnRef>
+                        <a:fillRef idx="3">
+                          <a:schemeClr val="accent3"/>
+                        </a:fillRef>
+                        <a:effectRef idx="3">
+                          <a:schemeClr val="accent3"/>
+                        </a:effectRef>
+                        <a:fontRef idx="minor">
+                          <a:schemeClr val="lt1"/>
+                        </a:fontRef>
+                      </wps:style>
+                      <wps:bodyPr rot="0" spcFirstLastPara="0" vertOverflow="overflow" horzOverflow="overflow" vert="horz" wrap="square" lIns="91440" tIns="45720" rIns="91440" bIns="45720" numCol="1" spcCol="0" rtlCol="0" fromWordArt="0" anchor="ctr" anchorCtr="0" forceAA="0" compatLnSpc="1">
+                        <a:prstTxWarp prst="textNoShape">
+                          <a:avLst/>
+                        </a:prstTxWarp>
+                        <a:noAutofit/>
+                      </wps:bodyPr>
+                    </wps:wsp>
+                  </a:graphicData>
+                </a:graphic>
+              </wp:anchor>
+            </w:drawing>
+          </mc:Choice>
+          <mc:Fallback>
+            <w:pict>
+              <v:rect id="Rectangle 10" o:spid="_x0000_s1026" style="position:absolute;margin-left:37.5pt;margin-top:3pt;width:21.75pt;height:15pt;z-index:251691008;visibility:visible;mso-wrap-style:square;mso-wrap-distance-left:9pt;mso-wrap-distance-top:0;mso-wrap-distance-right:9pt;mso-wrap-distance-bottom:0;mso-position-horizontal:absolute;mso-position-horizontal-relative:text;mso-position-vertical:absolute;mso-position-vertical-relative:text;v-text-anchor:middle" o:gfxdata="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" fillcolor="#506329 [1638]" stroked="f">
+                <v:fill color2="#93b64c [3014]" rotate="t" angle="180" colors="0 #769535;52429f #9bc348;1 #9cc746" focus="100%" type="gradient">
+                  <o:fill v:ext="view" type="gradientUnscaled"/>
+                </v:fill>
+                <v:shadow on="t" color="black" opacity="22937f" origin=",.5" offset="0,.63889mm"/>
+              </v:rect>
+            </w:pict>
+          </mc:Fallback>
+        </mc:AlternateContent>
+      </w:r>
+      <w:r>
+        <w:rPr>
+          <w:rFonts w:ascii="Times New Roman" w:hAnsi="Times New Roman" w:cs="Times New Roman"/>
+          <w:sz w:val="32"/>
+        </w:rPr>
+        <w:tab/>
+      </w:r>
+      <w:r>
+        <w:rPr>
+          <w:rFonts w:ascii="Times New Roman" w:hAnsi="Times New Roman" w:cs="Times New Roman"/>
+          <w:sz w:val="32"/>
+        </w:rPr>
+        <w:tab/>
+        <w:t xml:space="preserve">Create a bounding box for the pixels that contain the red eye </w:t>
+      </w:r>
+    </w:p>
+    <w:p>
+      <w:pPr>
+        <w:rPr>
+          <w:rFonts w:ascii="Times New Roman" w:hAnsi="Times New Roman" w:cs="Times New Roman"/>
+          <w:sz w:val="32"/>
+        </w:rPr>
+      </w:pPr>
+      <w:r>
+        <w:rPr>
+          <w:rFonts w:ascii="Times New Roman" w:hAnsi="Times New Roman" w:cs="Times New Roman"/>
+          <w:sz w:val="32"/>
+        </w:rPr>
+        <w:tab/>
+      </w:r>
+      <w:r>
+        <w:rPr>
+          <w:rFonts w:ascii="Times New Roman" w:hAnsi="Times New Roman" w:cs="Times New Roman"/>
+          <w:sz w:val="32"/>
+        </w:rPr>
+        <w:tab/>
+      </w:r>
+      <w:proofErr w:type="gramStart"/>
+      <w:r>
+        <w:rPr>
+          <w:rFonts w:ascii="Times New Roman" w:hAnsi="Times New Roman" w:cs="Times New Roman"/>
+          <w:sz w:val="32"/>
+        </w:rPr>
+        <w:t>values</w:t>
+      </w:r>
+      <w:proofErr w:type="gramEnd"/>
+      <w:r>
+        <w:rPr>
+          <w:rFonts w:ascii="Times New Roman" w:hAnsi="Times New Roman" w:cs="Times New Roman"/>
+          <w:sz w:val="32"/>
+        </w:rPr>
+        <w:t>.</w:t>
+      </w:r>
+    </w:p>
+    <w:p>
+      <w:pPr>
+        <w:rPr>
+          <w:rFonts w:ascii="Times New Roman" w:hAnsi="Times New Roman" w:cs="Times New Roman"/>
+          <w:noProof/>
+          <w:sz w:val="32"/>
+        </w:rPr>
+      </w:pPr>
+      <w:r>
+        <w:rPr>
+          <w:rFonts w:ascii="Times New Roman" w:hAnsi="Times New Roman" w:cs="Times New Roman"/>
+          <w:noProof/>
+          <w:sz w:val="32"/>
+        </w:rPr>
+        <mc:AlternateContent>
+          <mc:Choice Requires="wps">
+            <w:drawing>
+              <wp:anchor distT="0" distB="0" distL="114300" distR="114300" simplePos="0" relativeHeight="251693056" behindDoc="0" locked="0" layoutInCell="1" allowOverlap="1" wp14:anchorId="13AFDB5E" wp14:editId="5C7F594C">
                 <wp:simplePos x="0" y="0"/>
                 <wp:positionH relativeFrom="column">
                   <wp:posOffset>466725</wp:posOffset>
                 </wp:positionH>
                 <wp:positionV relativeFrom="paragraph">
-                  <wp:posOffset>19050</wp:posOffset>
+                  <wp:posOffset>18415</wp:posOffset>
                 </wp:positionV>
                 <wp:extent cx="276225" cy="200025"/>
                 <wp:effectExtent l="76200" t="38100" r="104775" b="123825"/>
                 <wp:wrapNone/>
-                <wp:docPr id="9" name="Rectangle 9"/>
+                <wp:docPr id="18" name="Rectangle 18"/>
                 <wp:cNvGraphicFramePr/>
                 <a:graphic xmlns:a="http://schemas.openxmlformats.org/drawingml/2006/main">
                   <a:graphicData uri="http://schemas.microsoft.com/office/word/2010/wordprocessingShape">
@@ -1688,7 +1822,7 @@
           </mc:Choice>
           <mc:Fallback>
             <w:pict>
-              <v:rect id="Rectangle 9" o:spid="_x0000_s1026" style="position:absolute;margin-left:36.75pt;margin-top:1.5pt;width:21.75pt;height:15.75pt;z-index:251688960;visibility:visible;mso-wrap-style:square;mso-wrap-distance-left:9pt;mso-wrap-distance-top:0;mso-wrap-distance-right:9pt;mso-wrap-distance-bottom:0;mso-position-horizontal:absolute;mso-position-horizontal-relative:text;mso-position-vertical:absolute;mso-position-vertical-relative:text;v-text-anchor:middle" o:gfxdata="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" fillcolor="#9a4906 [1641]" stroked="f">
+              <v:rect id="Rectangle 18" o:spid="_x0000_s1026" style="position:absolute;margin-left:36.75pt;margin-top:1.45pt;width:21.75pt;height:15.75pt;z-index:251693056;visibility:visible;mso-wrap-style:square;mso-wrap-distance-left:9pt;mso-wrap-distance-top:0;mso-wrap-distance-right:9pt;mso-wrap-distance-bottom:0;mso-position-horizontal:absolute;mso-position-horizontal-relative:text;mso-position-vertical:absolute;mso-position-vertical-relative:text;v-text-anchor:middle" o:gfxdata="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" fillcolor="#9a4906 [1641]" stroked="f">
                 <v:fill color2="#f68a32 [3017]" rotate="t" angle="180" colors="0 #cb6c1d;52429f #ff8f2a;1 #ff8f26" focus="100%" type="gradient">
                   <o:fill v:ext="view" type="gradientUnscaled"/>
                 </v:fill>
@@ -1711,150 +1845,45 @@
           <w:sz w:val="32"/>
         </w:rPr>
         <w:tab/>
-        <w:t xml:space="preserve">Create a bounding box for the pixels that contain the red eye </w:t>
-      </w:r>
-    </w:p>
-    <w:p>
-      <w:pPr>
-        <w:rPr>
-          <w:rFonts w:ascii="Times New Roman" w:hAnsi="Times New Roman" w:cs="Times New Roman"/>
-          <w:sz w:val="32"/>
-        </w:rPr>
-      </w:pPr>
-      <w:r>
-        <w:rPr>
-          <w:rFonts w:ascii="Times New Roman" w:hAnsi="Times New Roman" w:cs="Times New Roman"/>
-          <w:sz w:val="32"/>
-        </w:rPr>
-        <w:tab/>
-      </w:r>
-      <w:r>
-        <w:rPr>
-          <w:rFonts w:ascii="Times New Roman" w:hAnsi="Times New Roman" w:cs="Times New Roman"/>
-          <w:sz w:val="32"/>
-        </w:rPr>
-        <w:tab/>
-      </w:r>
-      <w:proofErr w:type="gramStart"/>
-      <w:r>
-        <w:rPr>
-          <w:rFonts w:ascii="Times New Roman" w:hAnsi="Times New Roman" w:cs="Times New Roman"/>
-          <w:sz w:val="32"/>
-        </w:rPr>
-        <w:t>values</w:t>
-      </w:r>
-      <w:proofErr w:type="gramEnd"/>
-      <w:r>
-        <w:rPr>
-          <w:rFonts w:ascii="Times New Roman" w:hAnsi="Times New Roman" w:cs="Times New Roman"/>
-          <w:sz w:val="32"/>
-        </w:rPr>
-        <w:t>.</w:t>
-      </w:r>
-    </w:p>
-    <w:p>
-      <w:pPr>
+        <w:t>Find the eye in a picture.</w:t>
+      </w:r>
+      <w:r>
         <w:rPr>
           <w:rFonts w:ascii="Times New Roman" w:hAnsi="Times New Roman" w:cs="Times New Roman"/>
           <w:noProof/>
           <w:sz w:val="32"/>
         </w:rPr>
-      </w:pPr>
-      <w:r>
+        <w:t xml:space="preserve"> </w:t>
+      </w:r>
+    </w:p>
+    <w:p>
+      <w:pPr>
+        <w:pStyle w:val="ListParagraph"/>
+        <w:numPr>
+          <w:ilvl w:val="0"/>
+          <w:numId w:val="5"/>
+        </w:numPr>
         <w:rPr>
           <w:rFonts w:ascii="Times New Roman" w:hAnsi="Times New Roman" w:cs="Times New Roman"/>
           <w:noProof/>
           <w:sz w:val="32"/>
         </w:rPr>
-        <mc:AlternateContent>
-          <mc:Choice Requires="wps">
-            <w:drawing>
-              <wp:anchor distT="0" distB="0" distL="114300" distR="114300" simplePos="0" relativeHeight="251667456" behindDoc="0" locked="0" layoutInCell="1" allowOverlap="1" wp14:anchorId="2D7D851E" wp14:editId="4368AAB6">
-                <wp:simplePos x="0" y="0"/>
-                <wp:positionH relativeFrom="column">
-                  <wp:posOffset>466725</wp:posOffset>
-                </wp:positionH>
-                <wp:positionV relativeFrom="paragraph">
-                  <wp:posOffset>36830</wp:posOffset>
-                </wp:positionV>
-                <wp:extent cx="276225" cy="180975"/>
-                <wp:effectExtent l="76200" t="38100" r="104775" b="123825"/>
-                <wp:wrapNone/>
-                <wp:docPr id="11" name="Rectangle 11"/>
-                <wp:cNvGraphicFramePr/>
-                <a:graphic xmlns:a="http://schemas.openxmlformats.org/drawingml/2006/main">
-                  <a:graphicData uri="http://schemas.microsoft.com/office/word/2010/wordprocessingShape">
-                    <wps:wsp>
-                      <wps:cNvSpPr/>
-                      <wps:spPr>
-                        <a:xfrm>
-                          <a:off x="0" y="0"/>
-                          <a:ext cx="276225" cy="180975"/>
-                        </a:xfrm>
-                        <a:prstGeom prst="rect">
-                          <a:avLst/>
-                        </a:prstGeom>
-                      </wps:spPr>
-                      <wps:style>
-                        <a:lnRef idx="0">
-                          <a:schemeClr val="accent2"/>
-                        </a:lnRef>
-                        <a:fillRef idx="3">
-                          <a:schemeClr val="accent2"/>
-                        </a:fillRef>
-                        <a:effectRef idx="3">
-                          <a:schemeClr val="accent2"/>
-                        </a:effectRef>
-                        <a:fontRef idx="minor">
-                          <a:schemeClr val="lt1"/>
-                        </a:fontRef>
-                      </wps:style>
-                      <wps:bodyPr rot="0" spcFirstLastPara="0" vertOverflow="overflow" horzOverflow="overflow" vert="horz" wrap="square" lIns="91440" tIns="45720" rIns="91440" bIns="45720" numCol="1" spcCol="0" rtlCol="0" fromWordArt="0" anchor="ctr" anchorCtr="0" forceAA="0" compatLnSpc="1">
-                        <a:prstTxWarp prst="textNoShape">
-                          <a:avLst/>
-                        </a:prstTxWarp>
-                        <a:noAutofit/>
-                      </wps:bodyPr>
-                    </wps:wsp>
-                  </a:graphicData>
-                </a:graphic>
-              </wp:anchor>
-            </w:drawing>
-          </mc:Choice>
-          <mc:Fallback>
-            <w:pict>
-              <v:rect id="Rectangle 11" o:spid="_x0000_s1026" style="position:absolute;margin-left:36.75pt;margin-top:2.9pt;width:21.75pt;height:14.25pt;z-index:251667456;visibility:visible;mso-wrap-style:square;mso-wrap-distance-left:9pt;mso-wrap-distance-top:0;mso-wrap-distance-right:9pt;mso-wrap-distance-bottom:0;mso-position-horizontal:absolute;mso-position-horizontal-relative:text;mso-position-vertical:absolute;mso-position-vertical-relative:text;v-text-anchor:middle" o:gfxdata="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" fillcolor="#652523 [1637]" stroked="f">
-                <v:fill color2="#ba4442 [3013]" rotate="t" angle="180" colors="0 #9b2d2a;52429f #cb3d3a;1 #ce3b37" focus="100%" type="gradient">
-                  <o:fill v:ext="view" type="gradientUnscaled"/>
-                </v:fill>
-                <v:shadow on="t" color="black" opacity="22937f" origin=",.5" offset="0,.63889mm"/>
-              </v:rect>
-            </w:pict>
-          </mc:Fallback>
-        </mc:AlternateContent>
-      </w:r>
-      <w:r>
-        <w:rPr>
-          <w:rFonts w:ascii="Times New Roman" w:hAnsi="Times New Roman" w:cs="Times New Roman"/>
-          <w:sz w:val="32"/>
-        </w:rPr>
-        <w:tab/>
-      </w:r>
-      <w:r>
-        <w:rPr>
-          <w:rFonts w:ascii="Times New Roman" w:hAnsi="Times New Roman" w:cs="Times New Roman"/>
-          <w:sz w:val="32"/>
-        </w:rPr>
-        <w:tab/>
-        <w:t>Find the eye in a picture.</w:t>
-      </w:r>
+      </w:pPr>
       <w:r>
         <w:rPr>
           <w:rFonts w:ascii="Times New Roman" w:hAnsi="Times New Roman" w:cs="Times New Roman"/>
           <w:noProof/>
           <w:sz w:val="32"/>
         </w:rPr>
-        <w:t xml:space="preserve"> </w:t>
+        <w:t xml:space="preserve">Best way proposed </w:t>
+      </w:r>
+      <w:r>
+        <w:rPr>
+          <w:rFonts w:ascii="Times New Roman" w:hAnsi="Times New Roman" w:cs="Times New Roman"/>
+          <w:noProof/>
+          <w:sz w:val="32"/>
+        </w:rPr>
+        <w:t>so far is to click the eye and have the user dynamically change the size of the eye or oval.</w:t>
       </w:r>
     </w:p>
     <w:p>
@@ -2111,6 +2140,7 @@
           <w:rFonts w:ascii="Times New Roman" w:hAnsi="Times New Roman" w:cs="Times New Roman"/>
           <w:sz w:val="32"/>
         </w:rPr>
+        <w:lastRenderedPageBreak/>
         <w:t xml:space="preserve">Check to see if </w:t>
       </w:r>
       <w:r>
@@ -2145,7 +2175,6 @@
           <w:rFonts w:ascii="Times New Roman" w:hAnsi="Times New Roman" w:cs="Times New Roman"/>
           <w:sz w:val="32"/>
         </w:rPr>
-        <w:lastRenderedPageBreak/>
         <w:t>Check to see if the other eye is not red. If not, grab that color.</w:t>
       </w:r>
       <w:r>
@@ -2161,6 +2190,7 @@
       <w:pPr>
         <w:rPr>
           <w:rFonts w:ascii="Times New Roman" w:hAnsi="Times New Roman" w:cs="Times New Roman"/>
+          <w:strike/>
           <w:sz w:val="32"/>
         </w:rPr>
       </w:pPr>
@@ -2169,22 +2199,23 @@
           <w:rFonts w:ascii="Times New Roman" w:hAnsi="Times New Roman" w:cs="Times New Roman"/>
           <w:noProof/>
           <w:sz w:val="32"/>
+          <w:u w:val="single"/>
         </w:rPr>
         <mc:AlternateContent>
           <mc:Choice Requires="wps">
             <w:drawing>
-              <wp:anchor distT="0" distB="0" distL="114300" distR="114300" simplePos="0" relativeHeight="251668480" behindDoc="0" locked="0" layoutInCell="1" allowOverlap="1" wp14:anchorId="597B46ED" wp14:editId="695CDCDE">
+              <wp:anchor distT="0" distB="0" distL="114300" distR="114300" simplePos="0" relativeHeight="251695104" behindDoc="0" locked="0" layoutInCell="1" allowOverlap="1" wp14:anchorId="5597D6BE" wp14:editId="3D160879">
                 <wp:simplePos x="0" y="0"/>
                 <wp:positionH relativeFrom="column">
-                  <wp:posOffset>466725</wp:posOffset>
+                  <wp:posOffset>495300</wp:posOffset>
                 </wp:positionH>
                 <wp:positionV relativeFrom="paragraph">
-                  <wp:posOffset>12065</wp:posOffset>
+                  <wp:posOffset>7620</wp:posOffset>
                 </wp:positionV>
-                <wp:extent cx="276225" cy="180975"/>
-                <wp:effectExtent l="76200" t="38100" r="104775" b="123825"/>
+                <wp:extent cx="276225" cy="190500"/>
+                <wp:effectExtent l="76200" t="38100" r="104775" b="114300"/>
                 <wp:wrapNone/>
-                <wp:docPr id="12" name="Rectangle 12"/>
+                <wp:docPr id="21" name="Rectangle 21"/>
                 <wp:cNvGraphicFramePr/>
                 <a:graphic xmlns:a="http://schemas.openxmlformats.org/drawingml/2006/main">
                   <a:graphicData uri="http://schemas.microsoft.com/office/word/2010/wordprocessingShape">
@@ -2193,7 +2224,7 @@
                       <wps:spPr>
                         <a:xfrm>
                           <a:off x="0" y="0"/>
-                          <a:ext cx="276225" cy="180975"/>
+                          <a:ext cx="276225" cy="190500"/>
                         </a:xfrm>
                         <a:prstGeom prst="rect">
                           <a:avLst/>
@@ -2201,13 +2232,13 @@
                       </wps:spPr>
                       <wps:style>
                         <a:lnRef idx="0">
-                          <a:schemeClr val="accent2"/>
+                          <a:schemeClr val="accent3"/>
                         </a:lnRef>
                         <a:fillRef idx="3">
-                          <a:schemeClr val="accent2"/>
+                          <a:schemeClr val="accent3"/>
                         </a:fillRef>
                         <a:effectRef idx="3">
-                          <a:schemeClr val="accent2"/>
+                          <a:schemeClr val="accent3"/>
                         </a:effectRef>
                         <a:fontRef idx="minor">
                           <a:schemeClr val="lt1"/>
@@ -2227,8 +2258,8 @@
           </mc:Choice>
           <mc:Fallback>
             <w:pict>
-              <v:rect id="Rectangle 12" o:spid="_x0000_s1026" style="position:absolute;margin-left:36.75pt;margin-top:.95pt;width:21.75pt;height:14.25pt;z-index:251668480;visibility:visible;mso-wrap-style:square;mso-wrap-distance-left:9pt;mso-wrap-distance-top:0;mso-wrap-distance-right:9pt;mso-wrap-distance-bottom:0;mso-position-horizontal:absolute;mso-position-horizontal-relative:text;mso-position-vertical:absolute;mso-position-vertical-relative:text;v-text-anchor:middle" o:gfxdata="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" fillcolor="#652523 [1637]" stroked="f">
-                <v:fill color2="#ba4442 [3013]" rotate="t" angle="180" colors="0 #9b2d2a;52429f #cb3d3a;1 #ce3b37" focus="100%" type="gradient">
+              <v:rect id="Rectangle 21" o:spid="_x0000_s1026" style="position:absolute;margin-left:39pt;margin-top:.6pt;width:21.75pt;height:15pt;z-index:251695104;visibility:visible;mso-wrap-style:square;mso-wrap-distance-left:9pt;mso-wrap-distance-top:0;mso-wrap-distance-right:9pt;mso-wrap-distance-bottom:0;mso-position-horizontal:absolute;mso-position-horizontal-relative:text;mso-position-vertical:absolute;mso-position-vertical-relative:text;v-text-anchor:middle" o:gfxdata="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" fillcolor="#506329 [1638]" stroked="f">
+                <v:fill color2="#93b64c [3014]" rotate="t" angle="180" colors="0 #769535;52429f #9bc348;1 #9cc746" focus="100%" type="gradient">
                   <o:fill v:ext="view" type="gradientUnscaled"/>
                 </v:fill>
                 <v:shadow on="t" color="black" opacity="22937f" origin=",.5" offset="0,.63889mm"/>
@@ -2250,11 +2281,40 @@
           <w:sz w:val="32"/>
         </w:rPr>
         <w:tab/>
+      </w:r>
+      <w:r>
+        <w:rPr>
+          <w:rFonts w:ascii="Times New Roman" w:hAnsi="Times New Roman" w:cs="Times New Roman"/>
+          <w:strike/>
+          <w:sz w:val="32"/>
+        </w:rPr>
         <w:t>Change the redness in the eye to the original color.</w:t>
       </w:r>
     </w:p>
     <w:p>
       <w:pPr>
+        <w:pStyle w:val="ListParagraph"/>
+        <w:numPr>
+          <w:ilvl w:val="0"/>
+          <w:numId w:val="4"/>
+        </w:numPr>
+        <w:rPr>
+          <w:rFonts w:ascii="Times New Roman" w:hAnsi="Times New Roman" w:cs="Times New Roman"/>
+          <w:sz w:val="32"/>
+        </w:rPr>
+      </w:pPr>
+      <w:proofErr w:type="gramStart"/>
+      <w:r>
+        <w:rPr>
+          <w:rFonts w:ascii="Times New Roman" w:hAnsi="Times New Roman" w:cs="Times New Roman"/>
+          <w:sz w:val="32"/>
+        </w:rPr>
+        <w:t>Cannot change the red eye to the original color because red eye only exists in the pupil.</w:t>
+      </w:r>
+      <w:proofErr w:type="gramEnd"/>
+    </w:p>
+    <w:p>
+      <w:pPr>
         <w:rPr>
           <w:rFonts w:ascii="Times New Roman" w:hAnsi="Times New Roman" w:cs="Times New Roman"/>
           <w:sz w:val="32"/>
@@ -2266,22 +2326,61 @@
           <w:noProof/>
           <w:sz w:val="32"/>
         </w:rPr>
-        <w:t>----------------------------Stretch goal for week 1 end here--------------------</w:t>
-      </w:r>
-    </w:p>
-    <w:p>
-      <w:pPr>
-        <w:rPr>
-          <w:rFonts w:ascii="Times New Roman" w:hAnsi="Times New Roman" w:cs="Times New Roman"/>
-          <w:sz w:val="32"/>
-        </w:rPr>
-      </w:pPr>
-      <w:r>
-        <w:rPr>
-          <w:rFonts w:ascii="Times New Roman" w:hAnsi="Times New Roman" w:cs="Times New Roman"/>
-          <w:sz w:val="32"/>
-        </w:rPr>
-        <w:t>Week 2 -</w:t>
+        <w:t>----------------------------Stretch goal for week 1</w:t>
+      </w:r>
+      <w:bookmarkStart w:id="0" w:name="_GoBack"/>
+      <w:bookmarkEnd w:id="0"/>
+      <w:r>
+        <w:rPr>
+          <w:rFonts w:ascii="Times New Roman" w:hAnsi="Times New Roman" w:cs="Times New Roman"/>
+          <w:noProof/>
+          <w:sz w:val="32"/>
+        </w:rPr>
+        <w:t xml:space="preserve"> end here--------------------</w:t>
+      </w:r>
+    </w:p>
+    <w:p>
+      <w:pPr>
+        <w:rPr>
+          <w:rFonts w:ascii="Times New Roman" w:hAnsi="Times New Roman" w:cs="Times New Roman"/>
+          <w:sz w:val="32"/>
+        </w:rPr>
+      </w:pPr>
+      <w:r>
+        <w:rPr>
+          <w:rFonts w:ascii="Times New Roman" w:hAnsi="Times New Roman" w:cs="Times New Roman"/>
+          <w:sz w:val="32"/>
+        </w:rPr>
+        <w:t xml:space="preserve">Week 2 </w:t>
+      </w:r>
+      <w:r>
+        <w:rPr>
+          <w:rFonts w:ascii="Times New Roman" w:hAnsi="Times New Roman" w:cs="Times New Roman"/>
+          <w:sz w:val="32"/>
+        </w:rPr>
+        <w:t>–</w:t>
+      </w:r>
+    </w:p>
+    <w:p>
+      <w:pPr>
+        <w:rPr>
+          <w:rFonts w:ascii="Times New Roman" w:hAnsi="Times New Roman" w:cs="Times New Roman"/>
+          <w:sz w:val="32"/>
+        </w:rPr>
+      </w:pPr>
+      <w:r>
+        <w:rPr>
+          <w:rFonts w:ascii="Times New Roman" w:hAnsi="Times New Roman" w:cs="Times New Roman"/>
+          <w:sz w:val="32"/>
+        </w:rPr>
+        <w:tab/>
+      </w:r>
+      <w:r>
+        <w:rPr>
+          <w:rFonts w:ascii="Times New Roman" w:hAnsi="Times New Roman" w:cs="Times New Roman"/>
+          <w:sz w:val="32"/>
+        </w:rPr>
+        <w:tab/>
       </w:r>
     </w:p>
     <w:p>
@@ -2417,10 +2516,10 @@
         <mc:AlternateContent>
           <mc:Choice Requires="wps">
             <w:drawing>
-              <wp:anchor distT="0" distB="0" distL="114300" distR="114300" simplePos="0" relativeHeight="251671552" behindDoc="0" locked="0" layoutInCell="1" allowOverlap="1" wp14:anchorId="247F851D" wp14:editId="4B227F07">
+              <wp:anchor distT="0" distB="0" distL="114300" distR="114300" simplePos="0" relativeHeight="251671552" behindDoc="0" locked="0" layoutInCell="1" allowOverlap="1" wp14:anchorId="21621119" wp14:editId="4A36BA3B">
                 <wp:simplePos x="0" y="0"/>
                 <wp:positionH relativeFrom="column">
-                  <wp:posOffset>523875</wp:posOffset>
+                  <wp:posOffset>466725</wp:posOffset>
                 </wp:positionH>
                 <wp:positionV relativeFrom="paragraph">
                   <wp:posOffset>31115</wp:posOffset>
@@ -2471,7 +2570,7 @@
           </mc:Choice>
           <mc:Fallback>
             <w:pict>
-              <v:rect id="Rectangle 15" o:spid="_x0000_s1026" style="position:absolute;margin-left:41.25pt;margin-top:2.45pt;width:21.75pt;height:14.25pt;z-index:251671552;visibility:visible;mso-wrap-style:square;mso-wrap-distance-left:9pt;mso-wrap-distance-top:0;mso-wrap-distance-right:9pt;mso-wrap-distance-bottom:0;mso-position-horizontal:absolute;mso-position-horizontal-relative:text;mso-position-vertical:absolute;mso-position-vertical-relative:text;v-text-anchor:middle" o:gfxdata="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" fillcolor="#652523 [1637]" stroked="f">
+              <v:rect id="Rectangle 15" o:spid="_x0000_s1026" style="position:absolute;margin-left:36.75pt;margin-top:2.45pt;width:21.75pt;height:14.25pt;z-index:251671552;visibility:visible;mso-wrap-style:square;mso-wrap-distance-left:9pt;mso-wrap-distance-top:0;mso-wrap-distance-right:9pt;mso-wrap-distance-bottom:0;mso-position-horizontal:absolute;mso-position-horizontal-relative:text;mso-position-vertical:absolute;mso-position-vertical-relative:text;v-text-anchor:middle" o:gfxdata="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" fillcolor="#652523 [1637]" stroked="f">
                 <v:fill color2="#ba4442 [3013]" rotate="t" angle="180" colors="0 #9b2d2a;52429f #cb3d3a;1 #ce3b37" focus="100%" type="gradient">
                   <o:fill v:ext="view" type="gradientUnscaled"/>
                 </v:fill>
@@ -2507,6 +2606,204 @@
           <w:sz w:val="32"/>
         </w:rPr>
         <w:t>Instead of drawing a pixel, have a preset of pixels to be drawn anywhere the pointer chooses.</w:t>
+      </w:r>
+    </w:p>
+    <w:p>
+      <w:pPr>
+        <w:ind w:left="1440"/>
+        <w:rPr>
+          <w:rFonts w:ascii="Times New Roman" w:hAnsi="Times New Roman" w:cs="Times New Roman"/>
+          <w:sz w:val="32"/>
+        </w:rPr>
+      </w:pPr>
+      <w:r>
+        <w:rPr>
+          <w:rFonts w:ascii="Times New Roman" w:hAnsi="Times New Roman" w:cs="Times New Roman"/>
+          <w:noProof/>
+          <w:sz w:val="32"/>
+        </w:rPr>
+        <mc:AlternateContent>
+          <mc:Choice Requires="wps">
+            <w:drawing>
+              <wp:anchor distT="0" distB="0" distL="114300" distR="114300" simplePos="0" relativeHeight="251697152" behindDoc="0" locked="0" layoutInCell="1" allowOverlap="1" wp14:anchorId="14947EC0" wp14:editId="1FCF3FAD">
+                <wp:simplePos x="0" y="0"/>
+                <wp:positionH relativeFrom="column">
+                  <wp:posOffset>466725</wp:posOffset>
+                </wp:positionH>
+                <wp:positionV relativeFrom="paragraph">
+                  <wp:posOffset>8890</wp:posOffset>
+                </wp:positionV>
+                <wp:extent cx="276225" cy="180975"/>
+                <wp:effectExtent l="76200" t="38100" r="104775" b="123825"/>
+                <wp:wrapNone/>
+                <wp:docPr id="22" name="Rectangle 22"/>
+                <wp:cNvGraphicFramePr/>
+                <a:graphic xmlns:a="http://schemas.openxmlformats.org/drawingml/2006/main">
+                  <a:graphicData uri="http://schemas.microsoft.com/office/word/2010/wordprocessingShape">
+                    <wps:wsp>
+                      <wps:cNvSpPr/>
+                      <wps:spPr>
+                        <a:xfrm>
+                          <a:off x="0" y="0"/>
+                          <a:ext cx="276225" cy="180975"/>
+                        </a:xfrm>
+                        <a:prstGeom prst="rect">
+                          <a:avLst/>
+                        </a:prstGeom>
+                      </wps:spPr>
+                      <wps:style>
+                        <a:lnRef idx="0">
+                          <a:schemeClr val="accent2"/>
+                        </a:lnRef>
+                        <a:fillRef idx="3">
+                          <a:schemeClr val="accent2"/>
+                        </a:fillRef>
+                        <a:effectRef idx="3">
+                          <a:schemeClr val="accent2"/>
+                        </a:effectRef>
+                        <a:fontRef idx="minor">
+                          <a:schemeClr val="lt1"/>
+                        </a:fontRef>
+                      </wps:style>
+                      <wps:bodyPr rot="0" spcFirstLastPara="0" vertOverflow="overflow" horzOverflow="overflow" vert="horz" wrap="square" lIns="91440" tIns="45720" rIns="91440" bIns="45720" numCol="1" spcCol="0" rtlCol="0" fromWordArt="0" anchor="ctr" anchorCtr="0" forceAA="0" compatLnSpc="1">
+                        <a:prstTxWarp prst="textNoShape">
+                          <a:avLst/>
+                        </a:prstTxWarp>
+                        <a:noAutofit/>
+                      </wps:bodyPr>
+                    </wps:wsp>
+                  </a:graphicData>
+                </a:graphic>
+              </wp:anchor>
+            </w:drawing>
+          </mc:Choice>
+          <mc:Fallback>
+            <w:pict>
+              <v:rect id="Rectangle 22" o:spid="_x0000_s1026" style="position:absolute;margin-left:36.75pt;margin-top:.7pt;width:21.75pt;height:14.25pt;z-index:251697152;visibility:visible;mso-wrap-style:square;mso-wrap-distance-left:9pt;mso-wrap-distance-top:0;mso-wrap-distance-right:9pt;mso-wrap-distance-bottom:0;mso-position-horizontal:absolute;mso-position-horizontal-relative:text;mso-position-vertical:absolute;mso-position-vertical-relative:text;v-text-anchor:middle" o:gfxdata="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" fillcolor="#652523 [1637]" stroked="f">
+                <v:fill color2="#ba4442 [3013]" rotate="t" angle="180" colors="0 #9b2d2a;52429f #cb3d3a;1 #ce3b37" focus="100%" type="gradient">
+                  <o:fill v:ext="view" type="gradientUnscaled"/>
+                </v:fill>
+                <v:shadow on="t" color="black" opacity="22937f" origin=",.5" offset="0,.63889mm"/>
+              </v:rect>
+            </w:pict>
+          </mc:Fallback>
+        </mc:AlternateContent>
+      </w:r>
+      <w:r>
+        <w:rPr>
+          <w:rFonts w:ascii="Times New Roman" w:hAnsi="Times New Roman" w:cs="Times New Roman"/>
+          <w:sz w:val="32"/>
+        </w:rPr>
+        <w:t>Make the ability to create lines.</w:t>
+      </w:r>
+    </w:p>
+    <w:p>
+      <w:pPr>
+        <w:ind w:left="1440"/>
+        <w:rPr>
+          <w:rFonts w:ascii="Times New Roman" w:hAnsi="Times New Roman" w:cs="Times New Roman"/>
+          <w:sz w:val="32"/>
+        </w:rPr>
+      </w:pPr>
+      <w:r>
+        <w:rPr>
+          <w:rFonts w:ascii="Times New Roman" w:hAnsi="Times New Roman" w:cs="Times New Roman"/>
+          <w:noProof/>
+          <w:sz w:val="32"/>
+        </w:rPr>
+        <mc:AlternateContent>
+          <mc:Choice Requires="wps">
+            <w:drawing>
+              <wp:anchor distT="0" distB="0" distL="114300" distR="114300" simplePos="0" relativeHeight="251699200" behindDoc="0" locked="0" layoutInCell="1" allowOverlap="1" wp14:anchorId="4EF30432" wp14:editId="5BF4DDC2">
+                <wp:simplePos x="0" y="0"/>
+                <wp:positionH relativeFrom="column">
+                  <wp:posOffset>466725</wp:posOffset>
+                </wp:positionH>
+                <wp:positionV relativeFrom="paragraph">
+                  <wp:posOffset>32385</wp:posOffset>
+                </wp:positionV>
+                <wp:extent cx="276225" cy="180975"/>
+                <wp:effectExtent l="76200" t="38100" r="104775" b="123825"/>
+                <wp:wrapNone/>
+                <wp:docPr id="23" name="Rectangle 23"/>
+                <wp:cNvGraphicFramePr/>
+                <a:graphic xmlns:a="http://schemas.openxmlformats.org/drawingml/2006/main">
+                  <a:graphicData uri="http://schemas.microsoft.com/office/word/2010/wordprocessingShape">
+                    <wps:wsp>
+                      <wps:cNvSpPr/>
+                      <wps:spPr>
+                        <a:xfrm>
+                          <a:off x="0" y="0"/>
+                          <a:ext cx="276225" cy="180975"/>
+                        </a:xfrm>
+                        <a:prstGeom prst="rect">
+                          <a:avLst/>
+                        </a:prstGeom>
+                      </wps:spPr>
+                      <wps:style>
+                        <a:lnRef idx="0">
+                          <a:schemeClr val="accent2"/>
+                        </a:lnRef>
+                        <a:fillRef idx="3">
+                          <a:schemeClr val="accent2"/>
+                        </a:fillRef>
+                        <a:effectRef idx="3">
+                          <a:schemeClr val="accent2"/>
+                        </a:effectRef>
+                        <a:fontRef idx="minor">
+                          <a:schemeClr val="lt1"/>
+                        </a:fontRef>
+                      </wps:style>
+                      <wps:bodyPr rot="0" spcFirstLastPara="0" vertOverflow="overflow" horzOverflow="overflow" vert="horz" wrap="square" lIns="91440" tIns="45720" rIns="91440" bIns="45720" numCol="1" spcCol="0" rtlCol="0" fromWordArt="0" anchor="ctr" anchorCtr="0" forceAA="0" compatLnSpc="1">
+                        <a:prstTxWarp prst="textNoShape">
+                          <a:avLst/>
+                        </a:prstTxWarp>
+                        <a:noAutofit/>
+                      </wps:bodyPr>
+                    </wps:wsp>
+                  </a:graphicData>
+                </a:graphic>
+              </wp:anchor>
+            </w:drawing>
+          </mc:Choice>
+          <mc:Fallback>
+            <w:pict>
+              <v:rect id="Rectangle 23" o:spid="_x0000_s1026" style="position:absolute;margin-left:36.75pt;margin-top:2.55pt;width:21.75pt;height:14.25pt;z-index:251699200;visibility:visible;mso-wrap-style:square;mso-wrap-distance-left:9pt;mso-wrap-distance-top:0;mso-wrap-distance-right:9pt;mso-wrap-distance-bottom:0;mso-position-horizontal:absolute;mso-position-horizontal-relative:text;mso-position-vertical:absolute;mso-position-vertical-relative:text;v-text-anchor:middle" o:gfxdata="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" fillcolor="#652523 [1637]" stroked="f">
+                <v:fill color2="#ba4442 [3013]" rotate="t" angle="180" colors="0 #9b2d2a;52429f #cb3d3a;1 #ce3b37" focus="100%" type="gradient">
+                  <o:fill v:ext="view" type="gradientUnscaled"/>
+                </v:fill>
+                <v:shadow on="t" color="black" opacity="22937f" origin=",.5" offset="0,.63889mm"/>
+              </v:rect>
+            </w:pict>
+          </mc:Fallback>
+        </mc:AlternateContent>
+      </w:r>
+      <w:r>
+        <w:rPr>
+          <w:rFonts w:ascii="Times New Roman" w:hAnsi="Times New Roman" w:cs="Times New Roman"/>
+          <w:sz w:val="32"/>
+        </w:rPr>
+        <w:t>Be able to bend the line created.</w:t>
+      </w:r>
+    </w:p>
+    <w:p>
+      <w:pPr>
+        <w:pStyle w:val="ListParagraph"/>
+        <w:numPr>
+          <w:ilvl w:val="0"/>
+          <w:numId w:val="4"/>
+        </w:numPr>
+        <w:rPr>
+          <w:rFonts w:ascii="Times New Roman" w:hAnsi="Times New Roman" w:cs="Times New Roman"/>
+          <w:sz w:val="32"/>
+        </w:rPr>
+      </w:pPr>
+      <w:r>
+        <w:rPr>
+          <w:rFonts w:ascii="Times New Roman" w:hAnsi="Times New Roman" w:cs="Times New Roman"/>
+          <w:sz w:val="32"/>
+        </w:rPr>
+        <w:t>Accomplish something cool!</w:t>
       </w:r>
     </w:p>
     <w:p>
@@ -2701,6 +2998,7 @@
           </w:tcPr>
           <w:p>
             <w:r>
+              <w:lastRenderedPageBreak/>
               <w:t>July 10</w:t>
             </w:r>
             <w:r>
@@ -3502,6 +3800,7 @@
           <w:sz w:val="32"/>
         </w:rPr>
       </w:pPr>
+      <w:proofErr w:type="gramStart"/>
       <w:r>
         <w:rPr>
           <w:rFonts w:ascii="Times New Roman" w:hAnsi="Times New Roman" w:cs="Times New Roman"/>
@@ -3517,13 +3816,221 @@
         </w:rPr>
         <w:t>nd</w:t>
       </w:r>
-      <w:r>
-        <w:rPr>
-          <w:rFonts w:ascii="Times New Roman" w:hAnsi="Times New Roman" w:cs="Times New Roman"/>
-          <w:sz w:val="32"/>
-        </w:rPr>
-        <w:t xml:space="preserve"> Meeting: July 17, 2013 - </w:t>
-      </w:r>
+      <w:proofErr w:type="gramEnd"/>
+      <w:r>
+        <w:rPr>
+          <w:rFonts w:ascii="Times New Roman" w:hAnsi="Times New Roman" w:cs="Times New Roman"/>
+          <w:sz w:val="32"/>
+        </w:rPr>
+        <w:t xml:space="preserve"> Meeting: July 17, 2013 </w:t>
+      </w:r>
+      <w:r>
+        <w:rPr>
+          <w:rFonts w:ascii="Times New Roman" w:hAnsi="Times New Roman" w:cs="Times New Roman"/>
+          <w:sz w:val="32"/>
+        </w:rPr>
+        <w:t>–</w:t>
+      </w:r>
+      <w:r>
+        <w:rPr>
+          <w:rFonts w:ascii="Times New Roman" w:hAnsi="Times New Roman" w:cs="Times New Roman"/>
+          <w:sz w:val="32"/>
+        </w:rPr>
+        <w:t xml:space="preserve"> </w:t>
+      </w:r>
+      <w:r>
+        <w:rPr>
+          <w:rFonts w:ascii="Times New Roman" w:hAnsi="Times New Roman" w:cs="Times New Roman"/>
+          <w:sz w:val="32"/>
+        </w:rPr>
+        <w:t xml:space="preserve">15 to 17hrs put in this week. Put in more hours next week. </w:t>
+      </w:r>
+      <w:r>
+        <w:rPr>
+          <w:rFonts w:ascii="Times New Roman" w:hAnsi="Times New Roman" w:cs="Times New Roman"/>
+          <w:sz w:val="32"/>
+        </w:rPr>
+        <w:t xml:space="preserve">Learn to either step over, or walk around brick wall. Putting more time could have changed what I delivered this week. Think </w:t>
+      </w:r>
+      <w:r>
+        <w:rPr>
+          <w:rFonts w:ascii="Times New Roman" w:hAnsi="Times New Roman" w:cs="Times New Roman"/>
+          <w:sz w:val="32"/>
+        </w:rPr>
+        <w:lastRenderedPageBreak/>
+        <w:t xml:space="preserve">towards user stories (Agile) instead of specifications (Waterfall). Waterfall commits too much towards this and has to </w:t>
+      </w:r>
+      <w:proofErr w:type="gramStart"/>
+      <w:r>
+        <w:rPr>
+          <w:rFonts w:ascii="Times New Roman" w:hAnsi="Times New Roman" w:cs="Times New Roman"/>
+          <w:sz w:val="32"/>
+        </w:rPr>
+        <w:t>be accomplished</w:t>
+      </w:r>
+      <w:proofErr w:type="gramEnd"/>
+      <w:r>
+        <w:rPr>
+          <w:rFonts w:ascii="Times New Roman" w:hAnsi="Times New Roman" w:cs="Times New Roman"/>
+          <w:sz w:val="32"/>
+        </w:rPr>
+        <w:t xml:space="preserve"> in that specific way. Think out different solutions and why not try them. Commit to drawing a line and the Bezier curve manipulating the line. Make something cool! Finish the red eye and do not deliver something that </w:t>
+      </w:r>
+      <w:proofErr w:type="gramStart"/>
+      <w:r>
+        <w:rPr>
+          <w:rFonts w:ascii="Times New Roman" w:hAnsi="Times New Roman" w:cs="Times New Roman"/>
+          <w:sz w:val="32"/>
+        </w:rPr>
+        <w:t>paint</w:t>
+      </w:r>
+      <w:proofErr w:type="gramEnd"/>
+      <w:r>
+        <w:rPr>
+          <w:rFonts w:ascii="Times New Roman" w:hAnsi="Times New Roman" w:cs="Times New Roman"/>
+          <w:sz w:val="32"/>
+        </w:rPr>
+        <w:t xml:space="preserve"> could do (Spray Can).</w:t>
+      </w:r>
+      <w:r>
+        <w:rPr>
+          <w:rFonts w:ascii="Times New Roman" w:hAnsi="Times New Roman" w:cs="Times New Roman"/>
+          <w:sz w:val="32"/>
+        </w:rPr>
+        <w:t xml:space="preserve"> Trying to recreate something another application already does is okay for Capstone, but more innovation </w:t>
+      </w:r>
+      <w:proofErr w:type="gramStart"/>
+      <w:r>
+        <w:rPr>
+          <w:rFonts w:ascii="Times New Roman" w:hAnsi="Times New Roman" w:cs="Times New Roman"/>
+          <w:sz w:val="32"/>
+        </w:rPr>
+        <w:t>is needed</w:t>
+      </w:r>
+      <w:proofErr w:type="gramEnd"/>
+      <w:r>
+        <w:rPr>
+          <w:rFonts w:ascii="Times New Roman" w:hAnsi="Times New Roman" w:cs="Times New Roman"/>
+          <w:sz w:val="32"/>
+        </w:rPr>
+        <w:t xml:space="preserve"> in industry, and recreation is not as okay there. </w:t>
+      </w:r>
+    </w:p>
+    <w:p>
+      <w:pPr>
+        <w:pStyle w:val="ListParagraph"/>
+        <w:numPr>
+          <w:ilvl w:val="0"/>
+          <w:numId w:val="4"/>
+        </w:numPr>
+        <w:rPr>
+          <w:rFonts w:ascii="Times New Roman" w:hAnsi="Times New Roman" w:cs="Times New Roman"/>
+          <w:sz w:val="32"/>
+        </w:rPr>
+      </w:pPr>
+      <w:r>
+        <w:rPr>
+          <w:rFonts w:ascii="Times New Roman" w:hAnsi="Times New Roman" w:cs="Times New Roman"/>
+          <w:sz w:val="32"/>
+        </w:rPr>
+        <w:t>Hours: 15-17hrs.</w:t>
+      </w:r>
+    </w:p>
+    <w:p>
+      <w:pPr>
+        <w:pStyle w:val="ListParagraph"/>
+        <w:numPr>
+          <w:ilvl w:val="0"/>
+          <w:numId w:val="4"/>
+        </w:numPr>
+        <w:rPr>
+          <w:rFonts w:ascii="Times New Roman" w:hAnsi="Times New Roman" w:cs="Times New Roman"/>
+          <w:sz w:val="32"/>
+        </w:rPr>
+      </w:pPr>
+      <w:r>
+        <w:rPr>
+          <w:rFonts w:ascii="Times New Roman" w:hAnsi="Times New Roman" w:cs="Times New Roman"/>
+          <w:sz w:val="32"/>
+        </w:rPr>
+        <w:t>Status: Yellow (Room for improvement, but have not lost hope)</w:t>
+      </w:r>
+    </w:p>
+    <w:p>
+      <w:pPr>
+        <w:pStyle w:val="ListParagraph"/>
+        <w:numPr>
+          <w:ilvl w:val="0"/>
+          <w:numId w:val="4"/>
+        </w:numPr>
+        <w:rPr>
+          <w:rFonts w:ascii="Times New Roman" w:hAnsi="Times New Roman" w:cs="Times New Roman"/>
+          <w:sz w:val="32"/>
+        </w:rPr>
+      </w:pPr>
+      <w:r>
+        <w:rPr>
+          <w:rFonts w:ascii="Times New Roman" w:hAnsi="Times New Roman" w:cs="Times New Roman"/>
+          <w:sz w:val="32"/>
+        </w:rPr>
+        <w:t>Technicality</w:t>
+      </w:r>
+      <w:r>
+        <w:rPr>
+          <w:rFonts w:ascii="Times New Roman" w:hAnsi="Times New Roman" w:cs="Times New Roman"/>
+          <w:sz w:val="32"/>
+        </w:rPr>
+        <w:t xml:space="preserve"> for accomplished: Moderate</w:t>
+      </w:r>
+    </w:p>
+    <w:p>
+      <w:pPr>
+        <w:pStyle w:val="ListParagraph"/>
+        <w:numPr>
+          <w:ilvl w:val="0"/>
+          <w:numId w:val="4"/>
+        </w:numPr>
+        <w:rPr>
+          <w:rFonts w:ascii="Times New Roman" w:hAnsi="Times New Roman" w:cs="Times New Roman"/>
+          <w:sz w:val="32"/>
+        </w:rPr>
+      </w:pPr>
+      <w:proofErr w:type="gramStart"/>
+      <w:r>
+        <w:rPr>
+          <w:rFonts w:ascii="Times New Roman" w:hAnsi="Times New Roman" w:cs="Times New Roman"/>
+          <w:sz w:val="32"/>
+        </w:rPr>
+        <w:t>Professionalism: Dressed</w:t>
+      </w:r>
+      <w:r>
+        <w:rPr>
+          <w:rFonts w:ascii="Times New Roman" w:hAnsi="Times New Roman" w:cs="Times New Roman"/>
+          <w:sz w:val="32"/>
+        </w:rPr>
+        <w:t xml:space="preserve"> well</w:t>
+      </w:r>
+      <w:r>
+        <w:rPr>
+          <w:rFonts w:ascii="Times New Roman" w:hAnsi="Times New Roman" w:cs="Times New Roman"/>
+          <w:sz w:val="32"/>
+        </w:rPr>
+        <w:t xml:space="preserve"> and minimal stutters.</w:t>
+      </w:r>
+      <w:proofErr w:type="gramEnd"/>
+    </w:p>
+    <w:p>
+      <w:pPr>
+        <w:pStyle w:val="ListParagraph"/>
+        <w:numPr>
+          <w:ilvl w:val="0"/>
+          <w:numId w:val="4"/>
+        </w:numPr>
+        <w:rPr>
+          <w:rFonts w:ascii="Times New Roman" w:hAnsi="Times New Roman" w:cs="Times New Roman"/>
+          <w:sz w:val="32"/>
+        </w:rPr>
+      </w:pPr>
     </w:p>
     <w:p>
       <w:pPr>

</xml_diff>

<commit_message>
Dynamic circle for the user to choose how big the eye is.
Also corrects the red eye values within the selected region.
</commit_message>
<xml_diff>
--- a/Documentation/Tasks.docx
+++ b/Documentation/Tasks.docx
@@ -1764,11 +1764,12 @@
           <w:rFonts w:ascii="Times New Roman" w:hAnsi="Times New Roman" w:cs="Times New Roman"/>
           <w:noProof/>
           <w:sz w:val="32"/>
+          <w:u w:val="single"/>
         </w:rPr>
         <mc:AlternateContent>
           <mc:Choice Requires="wps">
             <w:drawing>
-              <wp:anchor distT="0" distB="0" distL="114300" distR="114300" simplePos="0" relativeHeight="251693056" behindDoc="0" locked="0" layoutInCell="1" allowOverlap="1" wp14:anchorId="13AFDB5E" wp14:editId="5C7F594C">
+              <wp:anchor distT="0" distB="0" distL="114300" distR="114300" simplePos="0" relativeHeight="251701248" behindDoc="0" locked="0" layoutInCell="1" allowOverlap="1" wp14:anchorId="121FE64E" wp14:editId="6CD304EA">
                 <wp:simplePos x="0" y="0"/>
                 <wp:positionH relativeFrom="column">
                   <wp:posOffset>466725</wp:posOffset>
@@ -1776,10 +1777,10 @@
                 <wp:positionV relativeFrom="paragraph">
                   <wp:posOffset>18415</wp:posOffset>
                 </wp:positionV>
-                <wp:extent cx="276225" cy="200025"/>
-                <wp:effectExtent l="76200" t="38100" r="104775" b="123825"/>
+                <wp:extent cx="276225" cy="190500"/>
+                <wp:effectExtent l="76200" t="38100" r="104775" b="114300"/>
                 <wp:wrapNone/>
-                <wp:docPr id="18" name="Rectangle 18"/>
+                <wp:docPr id="9" name="Rectangle 9"/>
                 <wp:cNvGraphicFramePr/>
                 <a:graphic xmlns:a="http://schemas.openxmlformats.org/drawingml/2006/main">
                   <a:graphicData uri="http://schemas.microsoft.com/office/word/2010/wordprocessingShape">
@@ -1788,7 +1789,7 @@
                       <wps:spPr>
                         <a:xfrm>
                           <a:off x="0" y="0"/>
-                          <a:ext cx="276225" cy="200025"/>
+                          <a:ext cx="276225" cy="190500"/>
                         </a:xfrm>
                         <a:prstGeom prst="rect">
                           <a:avLst/>
@@ -1796,13 +1797,13 @@
                       </wps:spPr>
                       <wps:style>
                         <a:lnRef idx="0">
-                          <a:schemeClr val="accent6"/>
+                          <a:schemeClr val="accent3"/>
                         </a:lnRef>
                         <a:fillRef idx="3">
-                          <a:schemeClr val="accent6"/>
+                          <a:schemeClr val="accent3"/>
                         </a:fillRef>
                         <a:effectRef idx="3">
-                          <a:schemeClr val="accent6"/>
+                          <a:schemeClr val="accent3"/>
                         </a:effectRef>
                         <a:fontRef idx="minor">
                           <a:schemeClr val="lt1"/>
@@ -1822,8 +1823,8 @@
           </mc:Choice>
           <mc:Fallback>
             <w:pict>
-              <v:rect id="Rectangle 18" o:spid="_x0000_s1026" style="position:absolute;margin-left:36.75pt;margin-top:1.45pt;width:21.75pt;height:15.75pt;z-index:251693056;visibility:visible;mso-wrap-style:square;mso-wrap-distance-left:9pt;mso-wrap-distance-top:0;mso-wrap-distance-right:9pt;mso-wrap-distance-bottom:0;mso-position-horizontal:absolute;mso-position-horizontal-relative:text;mso-position-vertical:absolute;mso-position-vertical-relative:text;v-text-anchor:middle" o:gfxdata="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" fillcolor="#9a4906 [1641]" stroked="f">
-                <v:fill color2="#f68a32 [3017]" rotate="t" angle="180" colors="0 #cb6c1d;52429f #ff8f2a;1 #ff8f26" focus="100%" type="gradient">
+              <v:rect id="Rectangle 9" o:spid="_x0000_s1026" style="position:absolute;margin-left:36.75pt;margin-top:1.45pt;width:21.75pt;height:15pt;z-index:251701248;visibility:visible;mso-wrap-style:square;mso-wrap-distance-left:9pt;mso-wrap-distance-top:0;mso-wrap-distance-right:9pt;mso-wrap-distance-bottom:0;mso-position-horizontal:absolute;mso-position-horizontal-relative:text;mso-position-vertical:absolute;mso-position-vertical-relative:text;v-text-anchor:middle" o:gfxdata="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" fillcolor="#506329 [1638]" stroked="f">
+                <v:fill color2="#93b64c [3014]" rotate="t" angle="180" colors="0 #769535;52429f #9bc348;1 #9cc746" focus="100%" type="gradient">
                   <o:fill v:ext="view" type="gradientUnscaled"/>
                 </v:fill>
                 <v:shadow on="t" color="black" opacity="22937f" origin=",.5" offset="0,.63889mm"/>
@@ -1890,6 +1891,7 @@
       <w:pPr>
         <w:rPr>
           <w:rFonts w:ascii="Times New Roman" w:hAnsi="Times New Roman" w:cs="Times New Roman"/>
+          <w:strike/>
           <w:noProof/>
           <w:sz w:val="32"/>
         </w:rPr>
@@ -1899,22 +1901,23 @@
           <w:rFonts w:ascii="Times New Roman" w:hAnsi="Times New Roman" w:cs="Times New Roman"/>
           <w:noProof/>
           <w:sz w:val="32"/>
+          <w:u w:val="single"/>
         </w:rPr>
         <mc:AlternateContent>
           <mc:Choice Requires="wps">
             <w:drawing>
-              <wp:anchor distT="0" distB="0" distL="114300" distR="114300" simplePos="0" relativeHeight="251676672" behindDoc="0" locked="0" layoutInCell="1" allowOverlap="1" wp14:anchorId="0AD76473" wp14:editId="043536E5">
+              <wp:anchor distT="0" distB="0" distL="114300" distR="114300" simplePos="0" relativeHeight="251705344" behindDoc="0" locked="0" layoutInCell="1" allowOverlap="1" wp14:anchorId="121FE64E" wp14:editId="6CD304EA">
                 <wp:simplePos x="0" y="0"/>
                 <wp:positionH relativeFrom="column">
                   <wp:posOffset>476250</wp:posOffset>
                 </wp:positionH>
                 <wp:positionV relativeFrom="paragraph">
-                  <wp:posOffset>33655</wp:posOffset>
+                  <wp:posOffset>15240</wp:posOffset>
                 </wp:positionV>
-                <wp:extent cx="276225" cy="180975"/>
-                <wp:effectExtent l="76200" t="38100" r="104775" b="123825"/>
+                <wp:extent cx="276225" cy="190500"/>
+                <wp:effectExtent l="76200" t="38100" r="104775" b="114300"/>
                 <wp:wrapNone/>
-                <wp:docPr id="17" name="Rectangle 17"/>
+                <wp:docPr id="12" name="Rectangle 12"/>
                 <wp:cNvGraphicFramePr/>
                 <a:graphic xmlns:a="http://schemas.openxmlformats.org/drawingml/2006/main">
                   <a:graphicData uri="http://schemas.microsoft.com/office/word/2010/wordprocessingShape">
@@ -1923,7 +1926,7 @@
                       <wps:spPr>
                         <a:xfrm>
                           <a:off x="0" y="0"/>
-                          <a:ext cx="276225" cy="180975"/>
+                          <a:ext cx="276225" cy="190500"/>
                         </a:xfrm>
                         <a:prstGeom prst="rect">
                           <a:avLst/>
@@ -1931,13 +1934,13 @@
                       </wps:spPr>
                       <wps:style>
                         <a:lnRef idx="0">
-                          <a:schemeClr val="accent2"/>
+                          <a:schemeClr val="accent3"/>
                         </a:lnRef>
                         <a:fillRef idx="3">
-                          <a:schemeClr val="accent2"/>
+                          <a:schemeClr val="accent3"/>
                         </a:fillRef>
                         <a:effectRef idx="3">
-                          <a:schemeClr val="accent2"/>
+                          <a:schemeClr val="accent3"/>
                         </a:effectRef>
                         <a:fontRef idx="minor">
                           <a:schemeClr val="lt1"/>
@@ -1957,8 +1960,8 @@
           </mc:Choice>
           <mc:Fallback>
             <w:pict>
-              <v:rect id="Rectangle 17" o:spid="_x0000_s1026" style="position:absolute;margin-left:37.5pt;margin-top:2.65pt;width:21.75pt;height:14.25pt;z-index:251676672;visibility:visible;mso-wrap-style:square;mso-wrap-distance-left:9pt;mso-wrap-distance-top:0;mso-wrap-distance-right:9pt;mso-wrap-distance-bottom:0;mso-position-horizontal:absolute;mso-position-horizontal-relative:text;mso-position-vertical:absolute;mso-position-vertical-relative:text;v-text-anchor:middle" o:gfxdata="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" fillcolor="#652523 [1637]" stroked="f">
-                <v:fill color2="#ba4442 [3013]" rotate="t" angle="180" colors="0 #9b2d2a;52429f #cb3d3a;1 #ce3b37" focus="100%" type="gradient">
+              <v:rect id="Rectangle 12" o:spid="_x0000_s1026" style="position:absolute;margin-left:37.5pt;margin-top:1.2pt;width:21.75pt;height:15pt;z-index:251705344;visibility:visible;mso-wrap-style:square;mso-wrap-distance-left:9pt;mso-wrap-distance-top:0;mso-wrap-distance-right:9pt;mso-wrap-distance-bottom:0;mso-position-horizontal:absolute;mso-position-horizontal-relative:text;mso-position-vertical:absolute;mso-position-vertical-relative:text;v-text-anchor:middle" o:gfxdata="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" fillcolor="#506329 [1638]" stroked="f">
+                <v:fill color2="#93b64c [3014]" rotate="t" angle="180" colors="0 #769535;52429f #9bc348;1 #9cc746" focus="100%" type="gradient">
                   <o:fill v:ext="view" type="gradientUnscaled"/>
                 </v:fill>
                 <v:shadow on="t" color="black" opacity="22937f" origin=",.5" offset="0,.63889mm"/>
@@ -1982,7 +1985,24 @@
           <w:sz w:val="32"/>
         </w:rPr>
         <w:tab/>
+      </w:r>
+      <w:r>
+        <w:rPr>
+          <w:rFonts w:ascii="Times New Roman" w:hAnsi="Times New Roman" w:cs="Times New Roman"/>
+          <w:strike/>
+          <w:noProof/>
+          <w:sz w:val="32"/>
+        </w:rPr>
         <w:t>Create a bounding box for the eye.</w:t>
+      </w:r>
+      <w:r>
+        <w:rPr>
+          <w:rFonts w:ascii="Times New Roman" w:hAnsi="Times New Roman" w:cs="Times New Roman"/>
+          <w:strike/>
+          <w:noProof/>
+          <w:sz w:val="32"/>
+        </w:rPr>
+        <w:t>(The user now dynamically chooses where the eye is along with the size of the eye.)</w:t>
       </w:r>
     </w:p>
     <w:p>
@@ -1994,6 +2014,7 @@
         </w:numPr>
         <w:rPr>
           <w:rFonts w:ascii="Times New Roman" w:hAnsi="Times New Roman" w:cs="Times New Roman"/>
+          <w:strike/>
           <w:noProof/>
           <w:sz w:val="32"/>
         </w:rPr>
@@ -2001,6 +2022,7 @@
       <w:r>
         <w:rPr>
           <w:rFonts w:ascii="Times New Roman" w:hAnsi="Times New Roman" w:cs="Times New Roman"/>
+          <w:strike/>
           <w:noProof/>
           <w:sz w:val="32"/>
         </w:rPr>
@@ -2028,6 +2050,7 @@
       <w:pPr>
         <w:rPr>
           <w:rFonts w:ascii="Times New Roman" w:hAnsi="Times New Roman" w:cs="Times New Roman"/>
+          <w:strike/>
           <w:noProof/>
           <w:sz w:val="32"/>
         </w:rPr>
@@ -2037,22 +2060,24 @@
           <w:rFonts w:ascii="Times New Roman" w:hAnsi="Times New Roman" w:cs="Times New Roman"/>
           <w:noProof/>
           <w:sz w:val="32"/>
-        </w:rPr>
+          <w:u w:val="single"/>
+        </w:rPr>
+        <w:lastRenderedPageBreak/>
         <mc:AlternateContent>
           <mc:Choice Requires="wps">
             <w:drawing>
-              <wp:anchor distT="0" distB="0" distL="114300" distR="114300" simplePos="0" relativeHeight="251669504" behindDoc="0" locked="0" layoutInCell="1" allowOverlap="1" wp14:anchorId="7F212268" wp14:editId="3531F874">
+              <wp:anchor distT="0" distB="0" distL="114300" distR="114300" simplePos="0" relativeHeight="251703296" behindDoc="0" locked="0" layoutInCell="1" allowOverlap="1" wp14:anchorId="121FE64E" wp14:editId="6CD304EA">
                 <wp:simplePos x="0" y="0"/>
                 <wp:positionH relativeFrom="column">
-                  <wp:posOffset>466725</wp:posOffset>
+                  <wp:posOffset>476250</wp:posOffset>
                 </wp:positionH>
                 <wp:positionV relativeFrom="paragraph">
-                  <wp:posOffset>12065</wp:posOffset>
+                  <wp:posOffset>7620</wp:posOffset>
                 </wp:positionV>
-                <wp:extent cx="276225" cy="180975"/>
-                <wp:effectExtent l="76200" t="38100" r="104775" b="123825"/>
+                <wp:extent cx="276225" cy="190500"/>
+                <wp:effectExtent l="76200" t="38100" r="104775" b="114300"/>
                 <wp:wrapNone/>
-                <wp:docPr id="13" name="Rectangle 13"/>
+                <wp:docPr id="11" name="Rectangle 11"/>
                 <wp:cNvGraphicFramePr/>
                 <a:graphic xmlns:a="http://schemas.openxmlformats.org/drawingml/2006/main">
                   <a:graphicData uri="http://schemas.microsoft.com/office/word/2010/wordprocessingShape">
@@ -2061,7 +2086,7 @@
                       <wps:spPr>
                         <a:xfrm>
                           <a:off x="0" y="0"/>
-                          <a:ext cx="276225" cy="180975"/>
+                          <a:ext cx="276225" cy="190500"/>
                         </a:xfrm>
                         <a:prstGeom prst="rect">
                           <a:avLst/>
@@ -2069,13 +2094,13 @@
                       </wps:spPr>
                       <wps:style>
                         <a:lnRef idx="0">
-                          <a:schemeClr val="accent2"/>
+                          <a:schemeClr val="accent3"/>
                         </a:lnRef>
                         <a:fillRef idx="3">
-                          <a:schemeClr val="accent2"/>
+                          <a:schemeClr val="accent3"/>
                         </a:fillRef>
                         <a:effectRef idx="3">
-                          <a:schemeClr val="accent2"/>
+                          <a:schemeClr val="accent3"/>
                         </a:effectRef>
                         <a:fontRef idx="minor">
                           <a:schemeClr val="lt1"/>
@@ -2095,8 +2120,8 @@
           </mc:Choice>
           <mc:Fallback>
             <w:pict>
-              <v:rect id="Rectangle 13" o:spid="_x0000_s1026" style="position:absolute;margin-left:36.75pt;margin-top:.95pt;width:21.75pt;height:14.25pt;z-index:251669504;visibility:visible;mso-wrap-style:square;mso-wrap-distance-left:9pt;mso-wrap-distance-top:0;mso-wrap-distance-right:9pt;mso-wrap-distance-bottom:0;mso-position-horizontal:absolute;mso-position-horizontal-relative:text;mso-position-vertical:absolute;mso-position-vertical-relative:text;v-text-anchor:middle" o:gfxdata="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" fillcolor="#652523 [1637]" stroked="f">
-                <v:fill color2="#ba4442 [3013]" rotate="t" angle="180" colors="0 #9b2d2a;52429f #cb3d3a;1 #ce3b37" focus="100%" type="gradient">
+              <v:rect id="Rectangle 11" o:spid="_x0000_s1026" style="position:absolute;margin-left:37.5pt;margin-top:.6pt;width:21.75pt;height:15pt;z-index:251703296;visibility:visible;mso-wrap-style:square;mso-wrap-distance-left:9pt;mso-wrap-distance-top:0;mso-wrap-distance-right:9pt;mso-wrap-distance-bottom:0;mso-position-horizontal:absolute;mso-position-horizontal-relative:text;mso-position-vertical:absolute;mso-position-vertical-relative:text;v-text-anchor:middle" o:gfxdata="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" fillcolor="#506329 [1638]" stroked="f">
+                <v:fill color2="#93b64c [3014]" rotate="t" angle="180" colors="0 #769535;52429f #9bc348;1 #9cc746" focus="100%" type="gradient">
                   <o:fill v:ext="view" type="gradientUnscaled"/>
                 </v:fill>
                 <v:shadow on="t" color="black" opacity="22937f" origin=",.5" offset="0,.63889mm"/>
@@ -2120,7 +2145,24 @@
           <w:sz w:val="32"/>
         </w:rPr>
         <w:tab/>
+      </w:r>
+      <w:r>
+        <w:rPr>
+          <w:rFonts w:ascii="Times New Roman" w:hAnsi="Times New Roman" w:cs="Times New Roman"/>
+          <w:strike/>
+          <w:noProof/>
+          <w:sz w:val="32"/>
+        </w:rPr>
         <w:t>Get the original eye color.</w:t>
+      </w:r>
+      <w:r>
+        <w:rPr>
+          <w:rFonts w:ascii="Times New Roman" w:hAnsi="Times New Roman" w:cs="Times New Roman"/>
+          <w:strike/>
+          <w:noProof/>
+          <w:sz w:val="32"/>
+        </w:rPr>
+        <w:t xml:space="preserve"> (Not needed because red eye focuses inside of the pupil.</w:t>
       </w:r>
     </w:p>
     <w:p>
@@ -2140,7 +2182,6 @@
           <w:rFonts w:ascii="Times New Roman" w:hAnsi="Times New Roman" w:cs="Times New Roman"/>
           <w:sz w:val="32"/>
         </w:rPr>
-        <w:lastRenderedPageBreak/>
         <w:t xml:space="preserve">Check to see if </w:t>
       </w:r>
       <w:r>
@@ -2326,17 +2367,7 @@
           <w:noProof/>
           <w:sz w:val="32"/>
         </w:rPr>
-        <w:t>----------------------------Stretch goal for week 1</w:t>
-      </w:r>
-      <w:bookmarkStart w:id="0" w:name="_GoBack"/>
-      <w:bookmarkEnd w:id="0"/>
-      <w:r>
-        <w:rPr>
-          <w:rFonts w:ascii="Times New Roman" w:hAnsi="Times New Roman" w:cs="Times New Roman"/>
-          <w:noProof/>
-          <w:sz w:val="32"/>
-        </w:rPr>
-        <w:t xml:space="preserve"> end here--------------------</w:t>
+        <w:t>----------------------------Stretch goal for week 1 end here--------------------</w:t>
       </w:r>
     </w:p>
     <w:p>
@@ -2818,6 +2849,44 @@
           <w:rFonts w:ascii="Times New Roman" w:hAnsi="Times New Roman" w:cs="Times New Roman"/>
           <w:sz w:val="32"/>
         </w:rPr>
+        <w:t xml:space="preserve">Week 3 – </w:t>
+      </w:r>
+    </w:p>
+    <w:p>
+      <w:pPr>
+        <w:rPr>
+          <w:rFonts w:ascii="Times New Roman" w:hAnsi="Times New Roman" w:cs="Times New Roman"/>
+          <w:sz w:val="32"/>
+        </w:rPr>
+      </w:pPr>
+      <w:r>
+        <w:rPr>
+          <w:rFonts w:ascii="Times New Roman" w:hAnsi="Times New Roman" w:cs="Times New Roman"/>
+          <w:sz w:val="32"/>
+        </w:rPr>
+        <w:tab/>
+      </w:r>
+      <w:r>
+        <w:rPr>
+          <w:rFonts w:ascii="Times New Roman" w:hAnsi="Times New Roman" w:cs="Times New Roman"/>
+          <w:sz w:val="32"/>
+        </w:rPr>
+        <w:tab/>
+      </w:r>
+    </w:p>
+    <w:p>
+      <w:pPr>
+        <w:rPr>
+          <w:rFonts w:ascii="Times New Roman" w:hAnsi="Times New Roman" w:cs="Times New Roman"/>
+          <w:sz w:val="32"/>
+        </w:rPr>
+      </w:pPr>
+      <w:r>
+        <w:rPr>
+          <w:rFonts w:ascii="Times New Roman" w:hAnsi="Times New Roman" w:cs="Times New Roman"/>
+          <w:sz w:val="32"/>
+        </w:rPr>
+        <w:lastRenderedPageBreak/>
         <w:tab/>
       </w:r>
     </w:p>
@@ -2998,7 +3067,6 @@
           </w:tcPr>
           <w:p>
             <w:r>
-              <w:lastRenderedPageBreak/>
               <w:t>July 10</w:t>
             </w:r>
             <w:r>
@@ -3651,11 +3719,340 @@
     </w:p>
     <w:p>
       <w:pPr>
-        <w:rPr>
-          <w:rFonts w:ascii="Times New Roman" w:hAnsi="Times New Roman" w:cs="Times New Roman"/>
-          <w:sz w:val="32"/>
-        </w:rPr>
-      </w:pPr>
+        <w:pStyle w:val="ListParagraph"/>
+        <w:numPr>
+          <w:ilvl w:val="0"/>
+          <w:numId w:val="7"/>
+        </w:numPr>
+        <w:rPr>
+          <w:rFonts w:ascii="Times New Roman" w:hAnsi="Times New Roman" w:cs="Times New Roman"/>
+          <w:sz w:val="32"/>
+        </w:rPr>
+      </w:pPr>
+      <w:r>
+        <w:rPr>
+          <w:rFonts w:ascii="Times New Roman" w:hAnsi="Times New Roman" w:cs="Times New Roman"/>
+          <w:sz w:val="32"/>
+        </w:rPr>
+        <w:t>Make images bigger or smaller.</w:t>
+      </w:r>
+    </w:p>
+    <w:p>
+      <w:pPr>
+        <w:pStyle w:val="ListParagraph"/>
+        <w:numPr>
+          <w:ilvl w:val="0"/>
+          <w:numId w:val="7"/>
+        </w:numPr>
+        <w:rPr>
+          <w:rFonts w:ascii="Times New Roman" w:hAnsi="Times New Roman" w:cs="Times New Roman"/>
+          <w:sz w:val="32"/>
+        </w:rPr>
+      </w:pPr>
+      <w:r>
+        <w:rPr>
+          <w:rFonts w:ascii="Times New Roman" w:hAnsi="Times New Roman" w:cs="Times New Roman"/>
+          <w:sz w:val="32"/>
+        </w:rPr>
+        <w:t>Be able to restart the project.</w:t>
+      </w:r>
+    </w:p>
+    <w:p>
+      <w:pPr>
+        <w:pStyle w:val="ListParagraph"/>
+        <w:numPr>
+          <w:ilvl w:val="0"/>
+          <w:numId w:val="7"/>
+        </w:numPr>
+        <w:rPr>
+          <w:rFonts w:ascii="Times New Roman" w:hAnsi="Times New Roman" w:cs="Times New Roman"/>
+          <w:sz w:val="32"/>
+        </w:rPr>
+      </w:pPr>
+      <w:r>
+        <w:rPr>
+          <w:rFonts w:ascii="Times New Roman" w:hAnsi="Times New Roman" w:cs="Times New Roman"/>
+          <w:sz w:val="32"/>
+        </w:rPr>
+        <w:t>Let the user create custom shapes or custom logos.</w:t>
+      </w:r>
+    </w:p>
+    <w:p>
+      <w:pPr>
+        <w:pStyle w:val="ListParagraph"/>
+        <w:numPr>
+          <w:ilvl w:val="0"/>
+          <w:numId w:val="7"/>
+        </w:numPr>
+        <w:rPr>
+          <w:rFonts w:ascii="Times New Roman" w:hAnsi="Times New Roman" w:cs="Times New Roman"/>
+          <w:sz w:val="32"/>
+        </w:rPr>
+      </w:pPr>
+      <w:r>
+        <w:rPr>
+          <w:rFonts w:ascii="Times New Roman" w:hAnsi="Times New Roman" w:cs="Times New Roman"/>
+          <w:sz w:val="32"/>
+        </w:rPr>
+        <w:t>Multiple copies (</w:t>
+      </w:r>
+      <w:proofErr w:type="spellStart"/>
+      <w:r>
+        <w:rPr>
+          <w:rFonts w:ascii="Times New Roman" w:hAnsi="Times New Roman" w:cs="Times New Roman"/>
+          <w:sz w:val="32"/>
+        </w:rPr>
+        <w:t>ctrl+c</w:t>
+      </w:r>
+      <w:proofErr w:type="spellEnd"/>
+      <w:r>
+        <w:rPr>
+          <w:rFonts w:ascii="Times New Roman" w:hAnsi="Times New Roman" w:cs="Times New Roman"/>
+          <w:sz w:val="32"/>
+        </w:rPr>
+        <w:t xml:space="preserve"> copies) stored to choose from later.</w:t>
+      </w:r>
+    </w:p>
+    <w:p>
+      <w:pPr>
+        <w:pStyle w:val="ListParagraph"/>
+        <w:numPr>
+          <w:ilvl w:val="0"/>
+          <w:numId w:val="7"/>
+        </w:numPr>
+        <w:rPr>
+          <w:rFonts w:ascii="Times New Roman" w:hAnsi="Times New Roman" w:cs="Times New Roman"/>
+          <w:sz w:val="32"/>
+        </w:rPr>
+      </w:pPr>
+      <w:r>
+        <w:rPr>
+          <w:rFonts w:ascii="Times New Roman" w:hAnsi="Times New Roman" w:cs="Times New Roman"/>
+          <w:sz w:val="32"/>
+        </w:rPr>
+        <w:t xml:space="preserve">Keep track of the history as changes </w:t>
+      </w:r>
+      <w:proofErr w:type="gramStart"/>
+      <w:r>
+        <w:rPr>
+          <w:rFonts w:ascii="Times New Roman" w:hAnsi="Times New Roman" w:cs="Times New Roman"/>
+          <w:sz w:val="32"/>
+        </w:rPr>
+        <w:t>are made</w:t>
+      </w:r>
+      <w:proofErr w:type="gramEnd"/>
+      <w:r>
+        <w:rPr>
+          <w:rFonts w:ascii="Times New Roman" w:hAnsi="Times New Roman" w:cs="Times New Roman"/>
+          <w:sz w:val="32"/>
+        </w:rPr>
+        <w:t xml:space="preserve"> to an image.</w:t>
+      </w:r>
+    </w:p>
+    <w:p>
+      <w:pPr>
+        <w:pStyle w:val="ListParagraph"/>
+        <w:numPr>
+          <w:ilvl w:val="0"/>
+          <w:numId w:val="7"/>
+        </w:numPr>
+        <w:rPr>
+          <w:rFonts w:ascii="Times New Roman" w:hAnsi="Times New Roman" w:cs="Times New Roman"/>
+          <w:sz w:val="32"/>
+        </w:rPr>
+      </w:pPr>
+      <w:r>
+        <w:rPr>
+          <w:rFonts w:ascii="Times New Roman" w:hAnsi="Times New Roman" w:cs="Times New Roman"/>
+          <w:sz w:val="32"/>
+        </w:rPr>
+        <w:t>Add shadows to a 2D picture.</w:t>
+      </w:r>
+    </w:p>
+    <w:p>
+      <w:pPr>
+        <w:pStyle w:val="ListParagraph"/>
+        <w:numPr>
+          <w:ilvl w:val="0"/>
+          <w:numId w:val="7"/>
+        </w:numPr>
+        <w:rPr>
+          <w:rFonts w:ascii="Times New Roman" w:hAnsi="Times New Roman" w:cs="Times New Roman"/>
+          <w:sz w:val="32"/>
+        </w:rPr>
+      </w:pPr>
+      <w:r>
+        <w:rPr>
+          <w:rFonts w:ascii="Times New Roman" w:hAnsi="Times New Roman" w:cs="Times New Roman"/>
+          <w:sz w:val="32"/>
+        </w:rPr>
+        <w:t>Put multiple graphics into my graphic.</w:t>
+      </w:r>
+    </w:p>
+    <w:p>
+      <w:pPr>
+        <w:pStyle w:val="ListParagraph"/>
+        <w:numPr>
+          <w:ilvl w:val="0"/>
+          <w:numId w:val="7"/>
+        </w:numPr>
+        <w:rPr>
+          <w:rFonts w:ascii="Times New Roman" w:hAnsi="Times New Roman" w:cs="Times New Roman"/>
+          <w:sz w:val="32"/>
+        </w:rPr>
+      </w:pPr>
+      <w:r>
+        <w:rPr>
+          <w:rFonts w:ascii="Times New Roman" w:hAnsi="Times New Roman" w:cs="Times New Roman"/>
+          <w:sz w:val="32"/>
+        </w:rPr>
+        <w:t>Be able to center text on a graphic.</w:t>
+      </w:r>
+    </w:p>
+    <w:p>
+      <w:pPr>
+        <w:pStyle w:val="ListParagraph"/>
+        <w:numPr>
+          <w:ilvl w:val="0"/>
+          <w:numId w:val="7"/>
+        </w:numPr>
+        <w:rPr>
+          <w:rFonts w:ascii="Times New Roman" w:hAnsi="Times New Roman" w:cs="Times New Roman"/>
+          <w:sz w:val="32"/>
+        </w:rPr>
+      </w:pPr>
+      <w:proofErr w:type="gramStart"/>
+      <w:r>
+        <w:rPr>
+          <w:rFonts w:ascii="Times New Roman" w:hAnsi="Times New Roman" w:cs="Times New Roman"/>
+          <w:sz w:val="32"/>
+        </w:rPr>
+        <w:t>Work on multiple areas on a picture?</w:t>
+      </w:r>
+      <w:proofErr w:type="gramEnd"/>
+    </w:p>
+    <w:p>
+      <w:pPr>
+        <w:pStyle w:val="ListParagraph"/>
+        <w:numPr>
+          <w:ilvl w:val="0"/>
+          <w:numId w:val="7"/>
+        </w:numPr>
+        <w:rPr>
+          <w:rFonts w:ascii="Times New Roman" w:hAnsi="Times New Roman" w:cs="Times New Roman"/>
+          <w:sz w:val="32"/>
+        </w:rPr>
+      </w:pPr>
+      <w:r>
+        <w:rPr>
+          <w:rFonts w:ascii="Times New Roman" w:hAnsi="Times New Roman" w:cs="Times New Roman"/>
+          <w:sz w:val="32"/>
+        </w:rPr>
+        <w:t xml:space="preserve">Have the ability to zoom for precision. </w:t>
+      </w:r>
+    </w:p>
+    <w:p>
+      <w:pPr>
+        <w:pStyle w:val="ListParagraph"/>
+        <w:numPr>
+          <w:ilvl w:val="0"/>
+          <w:numId w:val="7"/>
+        </w:numPr>
+        <w:rPr>
+          <w:rFonts w:ascii="Times New Roman" w:hAnsi="Times New Roman" w:cs="Times New Roman"/>
+          <w:sz w:val="32"/>
+        </w:rPr>
+      </w:pPr>
+      <w:r>
+        <w:rPr>
+          <w:rFonts w:ascii="Times New Roman" w:hAnsi="Times New Roman" w:cs="Times New Roman"/>
+          <w:sz w:val="32"/>
+        </w:rPr>
+        <w:t>Draw straight lines.</w:t>
+      </w:r>
+    </w:p>
+    <w:p>
+      <w:pPr>
+        <w:pStyle w:val="ListParagraph"/>
+        <w:numPr>
+          <w:ilvl w:val="0"/>
+          <w:numId w:val="7"/>
+        </w:numPr>
+        <w:rPr>
+          <w:rFonts w:ascii="Times New Roman" w:hAnsi="Times New Roman" w:cs="Times New Roman"/>
+          <w:sz w:val="32"/>
+        </w:rPr>
+      </w:pPr>
+      <w:r>
+        <w:rPr>
+          <w:rFonts w:ascii="Times New Roman" w:hAnsi="Times New Roman" w:cs="Times New Roman"/>
+          <w:sz w:val="32"/>
+        </w:rPr>
+        <w:lastRenderedPageBreak/>
+        <w:t>Be able to turn on a “snapping” effect.</w:t>
+      </w:r>
+    </w:p>
+    <w:p>
+      <w:pPr>
+        <w:pStyle w:val="ListParagraph"/>
+        <w:numPr>
+          <w:ilvl w:val="0"/>
+          <w:numId w:val="7"/>
+        </w:numPr>
+        <w:rPr>
+          <w:rFonts w:ascii="Times New Roman" w:hAnsi="Times New Roman" w:cs="Times New Roman"/>
+          <w:sz w:val="32"/>
+        </w:rPr>
+      </w:pPr>
+      <w:r>
+        <w:rPr>
+          <w:rFonts w:ascii="Times New Roman" w:hAnsi="Times New Roman" w:cs="Times New Roman"/>
+          <w:sz w:val="32"/>
+        </w:rPr>
+        <w:t>Different stroke types for painting.</w:t>
+      </w:r>
+    </w:p>
+    <w:p>
+      <w:pPr>
+        <w:pStyle w:val="ListParagraph"/>
+        <w:numPr>
+          <w:ilvl w:val="0"/>
+          <w:numId w:val="7"/>
+        </w:numPr>
+        <w:rPr>
+          <w:rFonts w:ascii="Times New Roman" w:hAnsi="Times New Roman" w:cs="Times New Roman"/>
+          <w:sz w:val="32"/>
+        </w:rPr>
+      </w:pPr>
+      <w:r>
+        <w:rPr>
+          <w:rFonts w:ascii="Times New Roman" w:hAnsi="Times New Roman" w:cs="Times New Roman"/>
+          <w:sz w:val="32"/>
+        </w:rPr>
+        <w:t>Make any graphic sharper or put different effects onto it.</w:t>
+      </w:r>
+    </w:p>
+    <w:p>
+      <w:pPr>
+        <w:pStyle w:val="ListParagraph"/>
+        <w:numPr>
+          <w:ilvl w:val="0"/>
+          <w:numId w:val="7"/>
+        </w:numPr>
+        <w:rPr>
+          <w:rFonts w:ascii="Times New Roman" w:hAnsi="Times New Roman" w:cs="Times New Roman"/>
+          <w:sz w:val="32"/>
+        </w:rPr>
+      </w:pPr>
+      <w:r>
+        <w:rPr>
+          <w:rFonts w:ascii="Times New Roman" w:hAnsi="Times New Roman" w:cs="Times New Roman"/>
+          <w:sz w:val="32"/>
+        </w:rPr>
+        <w:t>Save as multiple file types.</w:t>
+      </w:r>
+      <w:bookmarkStart w:id="0" w:name="_GoBack"/>
+      <w:bookmarkEnd w:id="0"/>
     </w:p>
     <w:p>
       <w:pPr>
@@ -3850,15 +4247,7 @@
           <w:rFonts w:ascii="Times New Roman" w:hAnsi="Times New Roman" w:cs="Times New Roman"/>
           <w:sz w:val="32"/>
         </w:rPr>
-        <w:t xml:space="preserve">Learn to either step over, or walk around brick wall. Putting more time could have changed what I delivered this week. Think </w:t>
-      </w:r>
-      <w:r>
-        <w:rPr>
-          <w:rFonts w:ascii="Times New Roman" w:hAnsi="Times New Roman" w:cs="Times New Roman"/>
-          <w:sz w:val="32"/>
-        </w:rPr>
-        <w:lastRenderedPageBreak/>
-        <w:t xml:space="preserve">towards user stories (Agile) instead of specifications (Waterfall). Waterfall commits too much towards this and has to </w:t>
+        <w:t xml:space="preserve">Learn to either step over, or walk around brick wall. Putting more time could have changed what I delivered this week. Think towards user stories (Agile) instead of specifications (Waterfall). Waterfall commits too much towards this and has to </w:t>
       </w:r>
       <w:proofErr w:type="gramStart"/>
       <w:r>
@@ -3953,6 +4342,7 @@
           <w:rFonts w:ascii="Times New Roman" w:hAnsi="Times New Roman" w:cs="Times New Roman"/>
           <w:sz w:val="32"/>
         </w:rPr>
+        <w:lastRenderedPageBreak/>
         <w:t>Status: Yellow (Room for improvement, but have not lost hope)</w:t>
       </w:r>
     </w:p>
@@ -4407,6 +4797,184 @@
     </w:lvl>
   </w:abstractNum>
   <w:abstractNum w:abstractNumId="3">
+    <w:nsid w:val="64986310"/>
+    <w:multiLevelType w:val="hybridMultilevel"/>
+    <w:tmpl w:val="49E0A118"/>
+    <w:lvl w:ilvl="0" w:tplc="3C804794">
+      <w:start w:val="1"/>
+      <w:numFmt w:val="decimal"/>
+      <w:lvlText w:val="%1."/>
+      <w:lvlJc w:val="left"/>
+      <w:pPr>
+        <w:ind w:left="1080" w:hanging="360"/>
+      </w:pPr>
+      <w:rPr>
+        <w:rFonts w:hint="default"/>
+      </w:rPr>
+    </w:lvl>
+    <w:lvl w:ilvl="1" w:tplc="04090019" w:tentative="1">
+      <w:start w:val="1"/>
+      <w:numFmt w:val="lowerLetter"/>
+      <w:lvlText w:val="%2."/>
+      <w:lvlJc w:val="left"/>
+      <w:pPr>
+        <w:ind w:left="1800" w:hanging="360"/>
+      </w:pPr>
+    </w:lvl>
+    <w:lvl w:ilvl="2" w:tplc="0409001B" w:tentative="1">
+      <w:start w:val="1"/>
+      <w:numFmt w:val="lowerRoman"/>
+      <w:lvlText w:val="%3."/>
+      <w:lvlJc w:val="right"/>
+      <w:pPr>
+        <w:ind w:left="2520" w:hanging="180"/>
+      </w:pPr>
+    </w:lvl>
+    <w:lvl w:ilvl="3" w:tplc="0409000F" w:tentative="1">
+      <w:start w:val="1"/>
+      <w:numFmt w:val="decimal"/>
+      <w:lvlText w:val="%4."/>
+      <w:lvlJc w:val="left"/>
+      <w:pPr>
+        <w:ind w:left="3240" w:hanging="360"/>
+      </w:pPr>
+    </w:lvl>
+    <w:lvl w:ilvl="4" w:tplc="04090019" w:tentative="1">
+      <w:start w:val="1"/>
+      <w:numFmt w:val="lowerLetter"/>
+      <w:lvlText w:val="%5."/>
+      <w:lvlJc w:val="left"/>
+      <w:pPr>
+        <w:ind w:left="3960" w:hanging="360"/>
+      </w:pPr>
+    </w:lvl>
+    <w:lvl w:ilvl="5" w:tplc="0409001B" w:tentative="1">
+      <w:start w:val="1"/>
+      <w:numFmt w:val="lowerRoman"/>
+      <w:lvlText w:val="%6."/>
+      <w:lvlJc w:val="right"/>
+      <w:pPr>
+        <w:ind w:left="4680" w:hanging="180"/>
+      </w:pPr>
+    </w:lvl>
+    <w:lvl w:ilvl="6" w:tplc="0409000F" w:tentative="1">
+      <w:start w:val="1"/>
+      <w:numFmt w:val="decimal"/>
+      <w:lvlText w:val="%7."/>
+      <w:lvlJc w:val="left"/>
+      <w:pPr>
+        <w:ind w:left="5400" w:hanging="360"/>
+      </w:pPr>
+    </w:lvl>
+    <w:lvl w:ilvl="7" w:tplc="04090019" w:tentative="1">
+      <w:start w:val="1"/>
+      <w:numFmt w:val="lowerLetter"/>
+      <w:lvlText w:val="%8."/>
+      <w:lvlJc w:val="left"/>
+      <w:pPr>
+        <w:ind w:left="6120" w:hanging="360"/>
+      </w:pPr>
+    </w:lvl>
+    <w:lvl w:ilvl="8" w:tplc="0409001B" w:tentative="1">
+      <w:start w:val="1"/>
+      <w:numFmt w:val="lowerRoman"/>
+      <w:lvlText w:val="%9."/>
+      <w:lvlJc w:val="right"/>
+      <w:pPr>
+        <w:ind w:left="6840" w:hanging="180"/>
+      </w:pPr>
+    </w:lvl>
+  </w:abstractNum>
+  <w:abstractNum w:abstractNumId="4">
+    <w:nsid w:val="6A95136D"/>
+    <w:multiLevelType w:val="hybridMultilevel"/>
+    <w:tmpl w:val="F55C571C"/>
+    <w:lvl w:ilvl="0" w:tplc="0409000F">
+      <w:start w:val="1"/>
+      <w:numFmt w:val="decimal"/>
+      <w:lvlText w:val="%1."/>
+      <w:lvlJc w:val="left"/>
+      <w:pPr>
+        <w:ind w:left="720" w:hanging="360"/>
+      </w:pPr>
+      <w:rPr>
+        <w:rFonts w:hint="default"/>
+      </w:rPr>
+    </w:lvl>
+    <w:lvl w:ilvl="1" w:tplc="04090019" w:tentative="1">
+      <w:start w:val="1"/>
+      <w:numFmt w:val="lowerLetter"/>
+      <w:lvlText w:val="%2."/>
+      <w:lvlJc w:val="left"/>
+      <w:pPr>
+        <w:ind w:left="1440" w:hanging="360"/>
+      </w:pPr>
+    </w:lvl>
+    <w:lvl w:ilvl="2" w:tplc="0409001B" w:tentative="1">
+      <w:start w:val="1"/>
+      <w:numFmt w:val="lowerRoman"/>
+      <w:lvlText w:val="%3."/>
+      <w:lvlJc w:val="right"/>
+      <w:pPr>
+        <w:ind w:left="2160" w:hanging="180"/>
+      </w:pPr>
+    </w:lvl>
+    <w:lvl w:ilvl="3" w:tplc="0409000F" w:tentative="1">
+      <w:start w:val="1"/>
+      <w:numFmt w:val="decimal"/>
+      <w:lvlText w:val="%4."/>
+      <w:lvlJc w:val="left"/>
+      <w:pPr>
+        <w:ind w:left="2880" w:hanging="360"/>
+      </w:pPr>
+    </w:lvl>
+    <w:lvl w:ilvl="4" w:tplc="04090019" w:tentative="1">
+      <w:start w:val="1"/>
+      <w:numFmt w:val="lowerLetter"/>
+      <w:lvlText w:val="%5."/>
+      <w:lvlJc w:val="left"/>
+      <w:pPr>
+        <w:ind w:left="3600" w:hanging="360"/>
+      </w:pPr>
+    </w:lvl>
+    <w:lvl w:ilvl="5" w:tplc="0409001B" w:tentative="1">
+      <w:start w:val="1"/>
+      <w:numFmt w:val="lowerRoman"/>
+      <w:lvlText w:val="%6."/>
+      <w:lvlJc w:val="right"/>
+      <w:pPr>
+        <w:ind w:left="4320" w:hanging="180"/>
+      </w:pPr>
+    </w:lvl>
+    <w:lvl w:ilvl="6" w:tplc="0409000F" w:tentative="1">
+      <w:start w:val="1"/>
+      <w:numFmt w:val="decimal"/>
+      <w:lvlText w:val="%7."/>
+      <w:lvlJc w:val="left"/>
+      <w:pPr>
+        <w:ind w:left="5040" w:hanging="360"/>
+      </w:pPr>
+    </w:lvl>
+    <w:lvl w:ilvl="7" w:tplc="04090019" w:tentative="1">
+      <w:start w:val="1"/>
+      <w:numFmt w:val="lowerLetter"/>
+      <w:lvlText w:val="%8."/>
+      <w:lvlJc w:val="left"/>
+      <w:pPr>
+        <w:ind w:left="5760" w:hanging="360"/>
+      </w:pPr>
+    </w:lvl>
+    <w:lvl w:ilvl="8" w:tplc="0409001B" w:tentative="1">
+      <w:start w:val="1"/>
+      <w:numFmt w:val="lowerRoman"/>
+      <w:lvlText w:val="%9."/>
+      <w:lvlJc w:val="right"/>
+      <w:pPr>
+        <w:ind w:left="6480" w:hanging="180"/>
+      </w:pPr>
+    </w:lvl>
+  </w:abstractNum>
+  <w:abstractNum w:abstractNumId="5">
     <w:nsid w:val="6DCE4351"/>
     <w:multiLevelType w:val="hybridMultilevel"/>
     <w:tmpl w:val="FD0438C4"/>
@@ -4518,7 +5086,7 @@
       </w:rPr>
     </w:lvl>
   </w:abstractNum>
-  <w:abstractNum w:abstractNumId="4">
+  <w:abstractNum w:abstractNumId="6">
     <w:nsid w:val="7C8B4420"/>
     <w:multiLevelType w:val="hybridMultilevel"/>
     <w:tmpl w:val="0B96EEDA"/>
@@ -4638,13 +5206,19 @@
     <w:abstractNumId w:val="2"/>
   </w:num>
   <w:num w:numId="3">
-    <w:abstractNumId w:val="4"/>
+    <w:abstractNumId w:val="6"/>
   </w:num>
   <w:num w:numId="4">
-    <w:abstractNumId w:val="3"/>
+    <w:abstractNumId w:val="5"/>
   </w:num>
   <w:num w:numId="5">
     <w:abstractNumId w:val="1"/>
+  </w:num>
+  <w:num w:numId="6">
+    <w:abstractNumId w:val="4"/>
+  </w:num>
+  <w:num w:numId="7">
+    <w:abstractNumId w:val="3"/>
   </w:num>
 </w:numbering>
 </file>

</xml_diff>

<commit_message>
Updated tasks and weekly summary.
</commit_message>
<xml_diff>
--- a/Documentation/Tasks.docx
+++ b/Documentation/Tasks.docx
@@ -2245,7 +2245,7 @@
         <mc:AlternateContent>
           <mc:Choice Requires="wps">
             <w:drawing>
-              <wp:anchor distT="0" distB="0" distL="114300" distR="114300" simplePos="0" relativeHeight="251695104" behindDoc="0" locked="0" layoutInCell="1" allowOverlap="1" wp14:anchorId="5597D6BE" wp14:editId="3D160879">
+              <wp:anchor distT="0" distB="0" distL="114300" distR="114300" simplePos="0" relativeHeight="251695104" behindDoc="0" locked="0" layoutInCell="1" allowOverlap="1" wp14:anchorId="33E21638" wp14:editId="037B21AA">
                 <wp:simplePos x="0" y="0"/>
                 <wp:positionH relativeFrom="column">
                   <wp:posOffset>495300</wp:posOffset>
@@ -2353,6 +2353,96 @@
         <w:t>Cannot change the red eye to the original color because red eye only exists in the pupil.</w:t>
       </w:r>
       <w:proofErr w:type="gramEnd"/>
+    </w:p>
+    <w:p>
+      <w:pPr>
+        <w:ind w:left="1440"/>
+        <w:rPr>
+          <w:rFonts w:ascii="Times New Roman" w:hAnsi="Times New Roman" w:cs="Times New Roman"/>
+          <w:sz w:val="32"/>
+        </w:rPr>
+      </w:pPr>
+      <w:r>
+        <w:rPr>
+          <w:rFonts w:ascii="Times New Roman" w:hAnsi="Times New Roman" w:cs="Times New Roman"/>
+          <w:noProof/>
+          <w:sz w:val="32"/>
+          <w:u w:val="single"/>
+        </w:rPr>
+        <mc:AlternateContent>
+          <mc:Choice Requires="wps">
+            <w:drawing>
+              <wp:anchor distT="0" distB="0" distL="114300" distR="114300" simplePos="0" relativeHeight="251707392" behindDoc="0" locked="0" layoutInCell="1" allowOverlap="1" wp14:anchorId="54FDAD28" wp14:editId="22E8B5B8">
+                <wp:simplePos x="0" y="0"/>
+                <wp:positionH relativeFrom="column">
+                  <wp:posOffset>495300</wp:posOffset>
+                </wp:positionH>
+                <wp:positionV relativeFrom="paragraph">
+                  <wp:posOffset>5080</wp:posOffset>
+                </wp:positionV>
+                <wp:extent cx="276225" cy="190500"/>
+                <wp:effectExtent l="76200" t="38100" r="104775" b="114300"/>
+                <wp:wrapNone/>
+                <wp:docPr id="24" name="Rectangle 24"/>
+                <wp:cNvGraphicFramePr/>
+                <a:graphic xmlns:a="http://schemas.openxmlformats.org/drawingml/2006/main">
+                  <a:graphicData uri="http://schemas.microsoft.com/office/word/2010/wordprocessingShape">
+                    <wps:wsp>
+                      <wps:cNvSpPr/>
+                      <wps:spPr>
+                        <a:xfrm>
+                          <a:off x="0" y="0"/>
+                          <a:ext cx="276225" cy="190500"/>
+                        </a:xfrm>
+                        <a:prstGeom prst="rect">
+                          <a:avLst/>
+                        </a:prstGeom>
+                      </wps:spPr>
+                      <wps:style>
+                        <a:lnRef idx="0">
+                          <a:schemeClr val="accent3"/>
+                        </a:lnRef>
+                        <a:fillRef idx="3">
+                          <a:schemeClr val="accent3"/>
+                        </a:fillRef>
+                        <a:effectRef idx="3">
+                          <a:schemeClr val="accent3"/>
+                        </a:effectRef>
+                        <a:fontRef idx="minor">
+                          <a:schemeClr val="lt1"/>
+                        </a:fontRef>
+                      </wps:style>
+                      <wps:bodyPr rot="0" spcFirstLastPara="0" vertOverflow="overflow" horzOverflow="overflow" vert="horz" wrap="square" lIns="91440" tIns="45720" rIns="91440" bIns="45720" numCol="1" spcCol="0" rtlCol="0" fromWordArt="0" anchor="ctr" anchorCtr="0" forceAA="0" compatLnSpc="1">
+                        <a:prstTxWarp prst="textNoShape">
+                          <a:avLst/>
+                        </a:prstTxWarp>
+                        <a:noAutofit/>
+                      </wps:bodyPr>
+                    </wps:wsp>
+                  </a:graphicData>
+                </a:graphic>
+              </wp:anchor>
+            </w:drawing>
+          </mc:Choice>
+          <mc:Fallback>
+            <w:pict>
+              <v:rect id="Rectangle 24" o:spid="_x0000_s1026" style="position:absolute;margin-left:39pt;margin-top:.4pt;width:21.75pt;height:15pt;z-index:251707392;visibility:visible;mso-wrap-style:square;mso-wrap-distance-left:9pt;mso-wrap-distance-top:0;mso-wrap-distance-right:9pt;mso-wrap-distance-bottom:0;mso-position-horizontal:absolute;mso-position-horizontal-relative:text;mso-position-vertical:absolute;mso-position-vertical-relative:text;v-text-anchor:middle" o:gfxdata="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" fillcolor="#506329 [1638]" stroked="f">
+                <v:fill color2="#93b64c [3014]" rotate="t" angle="180" colors="0 #769535;52429f #9bc348;1 #9cc746" focus="100%" type="gradient">
+                  <o:fill v:ext="view" type="gradientUnscaled"/>
+                </v:fill>
+                <v:shadow on="t" color="black" opacity="22937f" origin=",.5" offset="0,.63889mm"/>
+              </v:rect>
+            </w:pict>
+          </mc:Fallback>
+        </mc:AlternateContent>
+      </w:r>
+      <w:r>
+        <w:rPr>
+          <w:rFonts w:ascii="Times New Roman" w:hAnsi="Times New Roman" w:cs="Times New Roman"/>
+          <w:sz w:val="32"/>
+        </w:rPr>
+        <w:t>Correct the redness in the eye.</w:t>
+      </w:r>
     </w:p>
     <w:p>
       <w:pPr>
@@ -2864,6 +2954,7 @@
           <w:rFonts w:ascii="Times New Roman" w:hAnsi="Times New Roman" w:cs="Times New Roman"/>
           <w:sz w:val="32"/>
         </w:rPr>
+        <w:lastRenderedPageBreak/>
         <w:tab/>
       </w:r>
       <w:r>
@@ -2886,7 +2977,6 @@
           <w:rFonts w:ascii="Times New Roman" w:hAnsi="Times New Roman" w:cs="Times New Roman"/>
           <w:sz w:val="32"/>
         </w:rPr>
-        <w:lastRenderedPageBreak/>
         <w:tab/>
       </w:r>
     </w:p>
@@ -3734,8 +3824,10 @@
           <w:rFonts w:ascii="Times New Roman" w:hAnsi="Times New Roman" w:cs="Times New Roman"/>
           <w:sz w:val="32"/>
         </w:rPr>
-        <w:t>Make images bigger or smaller.</w:t>
-      </w:r>
+        <w:t>Create a logo and implement it somehow into the application.</w:t>
+      </w:r>
+      <w:bookmarkStart w:id="0" w:name="_GoBack"/>
+      <w:bookmarkEnd w:id="0"/>
     </w:p>
     <w:p>
       <w:pPr>
@@ -3774,7 +3866,7 @@
           <w:rFonts w:ascii="Times New Roman" w:hAnsi="Times New Roman" w:cs="Times New Roman"/>
           <w:sz w:val="32"/>
         </w:rPr>
-        <w:t>Let the user create custom shapes or custom logos.</w:t>
+        <w:t>Make images bigger or smaller.</w:t>
       </w:r>
     </w:p>
     <w:p>
@@ -3794,23 +3886,7 @@
           <w:rFonts w:ascii="Times New Roman" w:hAnsi="Times New Roman" w:cs="Times New Roman"/>
           <w:sz w:val="32"/>
         </w:rPr>
-        <w:t>Multiple copies (</w:t>
-      </w:r>
-      <w:proofErr w:type="spellStart"/>
-      <w:r>
-        <w:rPr>
-          <w:rFonts w:ascii="Times New Roman" w:hAnsi="Times New Roman" w:cs="Times New Roman"/>
-          <w:sz w:val="32"/>
-        </w:rPr>
-        <w:t>ctrl+c</w:t>
-      </w:r>
-      <w:proofErr w:type="spellEnd"/>
-      <w:r>
-        <w:rPr>
-          <w:rFonts w:ascii="Times New Roman" w:hAnsi="Times New Roman" w:cs="Times New Roman"/>
-          <w:sz w:val="32"/>
-        </w:rPr>
-        <w:t xml:space="preserve"> copies) stored to choose from later.</w:t>
+        <w:t>Be able to center text on a graphic.</w:t>
       </w:r>
     </w:p>
     <w:p>
@@ -3830,23 +3906,7 @@
           <w:rFonts w:ascii="Times New Roman" w:hAnsi="Times New Roman" w:cs="Times New Roman"/>
           <w:sz w:val="32"/>
         </w:rPr>
-        <w:t xml:space="preserve">Keep track of the history as changes </w:t>
-      </w:r>
-      <w:proofErr w:type="gramStart"/>
-      <w:r>
-        <w:rPr>
-          <w:rFonts w:ascii="Times New Roman" w:hAnsi="Times New Roman" w:cs="Times New Roman"/>
-          <w:sz w:val="32"/>
-        </w:rPr>
-        <w:t>are made</w:t>
-      </w:r>
-      <w:proofErr w:type="gramEnd"/>
-      <w:r>
-        <w:rPr>
-          <w:rFonts w:ascii="Times New Roman" w:hAnsi="Times New Roman" w:cs="Times New Roman"/>
-          <w:sz w:val="32"/>
-        </w:rPr>
-        <w:t xml:space="preserve"> to an image.</w:t>
+        <w:t>Put multiple graphics into my graphic.</w:t>
       </w:r>
     </w:p>
     <w:p>
@@ -3866,7 +3926,23 @@
           <w:rFonts w:ascii="Times New Roman" w:hAnsi="Times New Roman" w:cs="Times New Roman"/>
           <w:sz w:val="32"/>
         </w:rPr>
-        <w:t>Add shadows to a 2D picture.</w:t>
+        <w:t>Multiple copies (</w:t>
+      </w:r>
+      <w:proofErr w:type="spellStart"/>
+      <w:r>
+        <w:rPr>
+          <w:rFonts w:ascii="Times New Roman" w:hAnsi="Times New Roman" w:cs="Times New Roman"/>
+          <w:sz w:val="32"/>
+        </w:rPr>
+        <w:t>ctrl+c</w:t>
+      </w:r>
+      <w:proofErr w:type="spellEnd"/>
+      <w:r>
+        <w:rPr>
+          <w:rFonts w:ascii="Times New Roman" w:hAnsi="Times New Roman" w:cs="Times New Roman"/>
+          <w:sz w:val="32"/>
+        </w:rPr>
+        <w:t xml:space="preserve"> copies) stored to choose from later.</w:t>
       </w:r>
     </w:p>
     <w:p>
@@ -3886,7 +3962,23 @@
           <w:rFonts w:ascii="Times New Roman" w:hAnsi="Times New Roman" w:cs="Times New Roman"/>
           <w:sz w:val="32"/>
         </w:rPr>
-        <w:t>Put multiple graphics into my graphic.</w:t>
+        <w:t xml:space="preserve">Keep track of the history as changes </w:t>
+      </w:r>
+      <w:proofErr w:type="gramStart"/>
+      <w:r>
+        <w:rPr>
+          <w:rFonts w:ascii="Times New Roman" w:hAnsi="Times New Roman" w:cs="Times New Roman"/>
+          <w:sz w:val="32"/>
+        </w:rPr>
+        <w:t>are made</w:t>
+      </w:r>
+      <w:proofErr w:type="gramEnd"/>
+      <w:r>
+        <w:rPr>
+          <w:rFonts w:ascii="Times New Roman" w:hAnsi="Times New Roman" w:cs="Times New Roman"/>
+          <w:sz w:val="32"/>
+        </w:rPr>
+        <w:t xml:space="preserve"> to an image.</w:t>
       </w:r>
     </w:p>
     <w:p>
@@ -3906,7 +3998,7 @@
           <w:rFonts w:ascii="Times New Roman" w:hAnsi="Times New Roman" w:cs="Times New Roman"/>
           <w:sz w:val="32"/>
         </w:rPr>
-        <w:t>Be able to center text on a graphic.</w:t>
+        <w:t>Let the user create custom shapes or custom logos.</w:t>
       </w:r>
     </w:p>
     <w:p>
@@ -3921,15 +4013,13 @@
           <w:sz w:val="32"/>
         </w:rPr>
       </w:pPr>
-      <w:proofErr w:type="gramStart"/>
-      <w:r>
-        <w:rPr>
-          <w:rFonts w:ascii="Times New Roman" w:hAnsi="Times New Roman" w:cs="Times New Roman"/>
-          <w:sz w:val="32"/>
-        </w:rPr>
-        <w:t>Work on multiple areas on a picture?</w:t>
-      </w:r>
-      <w:proofErr w:type="gramEnd"/>
+      <w:r>
+        <w:rPr>
+          <w:rFonts w:ascii="Times New Roman" w:hAnsi="Times New Roman" w:cs="Times New Roman"/>
+          <w:sz w:val="32"/>
+        </w:rPr>
+        <w:t>Add shadows to a 2D picture.</w:t>
+      </w:r>
     </w:p>
     <w:p>
       <w:pPr>
@@ -3943,13 +4033,15 @@
           <w:sz w:val="32"/>
         </w:rPr>
       </w:pPr>
-      <w:r>
-        <w:rPr>
-          <w:rFonts w:ascii="Times New Roman" w:hAnsi="Times New Roman" w:cs="Times New Roman"/>
-          <w:sz w:val="32"/>
-        </w:rPr>
-        <w:t xml:space="preserve">Have the ability to zoom for precision. </w:t>
-      </w:r>
+      <w:proofErr w:type="gramStart"/>
+      <w:r>
+        <w:rPr>
+          <w:rFonts w:ascii="Times New Roman" w:hAnsi="Times New Roman" w:cs="Times New Roman"/>
+          <w:sz w:val="32"/>
+        </w:rPr>
+        <w:t>Work on multiple areas on a picture?</w:t>
+      </w:r>
+      <w:proofErr w:type="gramEnd"/>
     </w:p>
     <w:p>
       <w:pPr>
@@ -3968,7 +4060,8 @@
           <w:rFonts w:ascii="Times New Roman" w:hAnsi="Times New Roman" w:cs="Times New Roman"/>
           <w:sz w:val="32"/>
         </w:rPr>
-        <w:t>Draw straight lines.</w:t>
+        <w:lastRenderedPageBreak/>
+        <w:t xml:space="preserve">Have the ability to zoom for precision. </w:t>
       </w:r>
     </w:p>
     <w:p>
@@ -3988,8 +4081,7 @@
           <w:rFonts w:ascii="Times New Roman" w:hAnsi="Times New Roman" w:cs="Times New Roman"/>
           <w:sz w:val="32"/>
         </w:rPr>
-        <w:lastRenderedPageBreak/>
-        <w:t>Be able to turn on a “snapping” effect.</w:t>
+        <w:t>Draw straight lines.</w:t>
       </w:r>
     </w:p>
     <w:p>
@@ -4009,7 +4101,7 @@
           <w:rFonts w:ascii="Times New Roman" w:hAnsi="Times New Roman" w:cs="Times New Roman"/>
           <w:sz w:val="32"/>
         </w:rPr>
-        <w:t>Different stroke types for painting.</w:t>
+        <w:t>Be able to turn on a “snapping” effect.</w:t>
       </w:r>
     </w:p>
     <w:p>
@@ -4029,7 +4121,7 @@
           <w:rFonts w:ascii="Times New Roman" w:hAnsi="Times New Roman" w:cs="Times New Roman"/>
           <w:sz w:val="32"/>
         </w:rPr>
-        <w:t>Make any graphic sharper or put different effects onto it.</w:t>
+        <w:t>Create anti-aliasing for image resizing or for a smoother graphic.</w:t>
       </w:r>
     </w:p>
     <w:p>
@@ -4049,10 +4141,48 @@
           <w:rFonts w:ascii="Times New Roman" w:hAnsi="Times New Roman" w:cs="Times New Roman"/>
           <w:sz w:val="32"/>
         </w:rPr>
+        <w:t>Different stroke types for painting.</w:t>
+      </w:r>
+    </w:p>
+    <w:p>
+      <w:pPr>
+        <w:pStyle w:val="ListParagraph"/>
+        <w:numPr>
+          <w:ilvl w:val="0"/>
+          <w:numId w:val="7"/>
+        </w:numPr>
+        <w:rPr>
+          <w:rFonts w:ascii="Times New Roman" w:hAnsi="Times New Roman" w:cs="Times New Roman"/>
+          <w:sz w:val="32"/>
+        </w:rPr>
+      </w:pPr>
+      <w:r>
+        <w:rPr>
+          <w:rFonts w:ascii="Times New Roman" w:hAnsi="Times New Roman" w:cs="Times New Roman"/>
+          <w:sz w:val="32"/>
+        </w:rPr>
+        <w:t>Make any graphic sharper or put different effects onto it.</w:t>
+      </w:r>
+    </w:p>
+    <w:p>
+      <w:pPr>
+        <w:pStyle w:val="ListParagraph"/>
+        <w:numPr>
+          <w:ilvl w:val="0"/>
+          <w:numId w:val="7"/>
+        </w:numPr>
+        <w:rPr>
+          <w:rFonts w:ascii="Times New Roman" w:hAnsi="Times New Roman" w:cs="Times New Roman"/>
+          <w:sz w:val="32"/>
+        </w:rPr>
+      </w:pPr>
+      <w:r>
+        <w:rPr>
+          <w:rFonts w:ascii="Times New Roman" w:hAnsi="Times New Roman" w:cs="Times New Roman"/>
+          <w:sz w:val="32"/>
+        </w:rPr>
         <w:t>Save as multiple file types.</w:t>
       </w:r>
-      <w:bookmarkStart w:id="0" w:name="_GoBack"/>
-      <w:bookmarkEnd w:id="0"/>
     </w:p>
     <w:p>
       <w:pPr>
@@ -4067,6 +4197,44 @@
           <w:sz w:val="32"/>
         </w:rPr>
         <w:t>~~~~~END OF UNASSIGNED TASKS~~~~~</w:t>
+      </w:r>
+    </w:p>
+    <w:p>
+      <w:pPr>
+        <w:rPr>
+          <w:rFonts w:ascii="Times New Roman" w:hAnsi="Times New Roman" w:cs="Times New Roman"/>
+          <w:sz w:val="32"/>
+        </w:rPr>
+      </w:pPr>
+      <w:r>
+        <w:rPr>
+          <w:rFonts w:ascii="Times New Roman" w:hAnsi="Times New Roman" w:cs="Times New Roman"/>
+          <w:sz w:val="32"/>
+        </w:rPr>
+        <w:t>~~~~~Things to keep in mind~~~~~</w:t>
+      </w:r>
+    </w:p>
+    <w:p>
+      <w:pPr>
+        <w:rPr>
+          <w:rFonts w:ascii="Times New Roman" w:hAnsi="Times New Roman" w:cs="Times New Roman"/>
+          <w:sz w:val="32"/>
+        </w:rPr>
+      </w:pPr>
+    </w:p>
+    <w:p>
+      <w:pPr>
+        <w:rPr>
+          <w:rFonts w:ascii="Times New Roman" w:hAnsi="Times New Roman" w:cs="Times New Roman"/>
+          <w:sz w:val="32"/>
+        </w:rPr>
+      </w:pPr>
+      <w:r>
+        <w:rPr>
+          <w:rFonts w:ascii="Times New Roman" w:hAnsi="Times New Roman" w:cs="Times New Roman"/>
+          <w:sz w:val="32"/>
+        </w:rPr>
+        <w:t>~~~~~End of things to keep in mind~~~~~</w:t>
       </w:r>
     </w:p>
     <w:p>
@@ -4263,7 +4431,15 @@
           <w:rFonts w:ascii="Times New Roman" w:hAnsi="Times New Roman" w:cs="Times New Roman"/>
           <w:sz w:val="32"/>
         </w:rPr>
-        <w:t xml:space="preserve"> in that specific way. Think out different solutions and why not try them. Commit to drawing a line and the Bezier curve manipulating the line. Make something cool! Finish the red eye and do not deliver something that </w:t>
+        <w:t xml:space="preserve"> in </w:t>
+      </w:r>
+      <w:r>
+        <w:rPr>
+          <w:rFonts w:ascii="Times New Roman" w:hAnsi="Times New Roman" w:cs="Times New Roman"/>
+          <w:sz w:val="32"/>
+        </w:rPr>
+        <w:lastRenderedPageBreak/>
+        <w:t xml:space="preserve">that specific way. Think out different solutions and why not try them. Commit to drawing a line and the Bezier curve manipulating the line. Make something cool! Finish the red eye and do not deliver something that </w:t>
       </w:r>
       <w:proofErr w:type="gramStart"/>
       <w:r>
@@ -4342,7 +4518,6 @@
           <w:rFonts w:ascii="Times New Roman" w:hAnsi="Times New Roman" w:cs="Times New Roman"/>
           <w:sz w:val="32"/>
         </w:rPr>
-        <w:lastRenderedPageBreak/>
         <w:t>Status: Yellow (Room for improvement, but have not lost hope)</w:t>
       </w:r>
     </w:p>

</xml_diff>

<commit_message>
Updated the tasks and the weekly summary.
</commit_message>
<xml_diff>
--- a/Documentation/Tasks.docx
+++ b/Documentation/Tasks.docx
@@ -1764,23 +1764,22 @@
           <w:rFonts w:ascii="Times New Roman" w:hAnsi="Times New Roman" w:cs="Times New Roman"/>
           <w:noProof/>
           <w:sz w:val="32"/>
-          <w:u w:val="single"/>
         </w:rPr>
         <mc:AlternateContent>
           <mc:Choice Requires="wps">
             <w:drawing>
-              <wp:anchor distT="0" distB="0" distL="114300" distR="114300" simplePos="0" relativeHeight="251701248" behindDoc="0" locked="0" layoutInCell="1" allowOverlap="1" wp14:anchorId="121FE64E" wp14:editId="6CD304EA">
+              <wp:anchor distT="0" distB="0" distL="114300" distR="114300" simplePos="0" relativeHeight="251709440" behindDoc="0" locked="0" layoutInCell="1" allowOverlap="1" wp14:anchorId="7E153B92" wp14:editId="0F9B45C1">
                 <wp:simplePos x="0" y="0"/>
                 <wp:positionH relativeFrom="column">
-                  <wp:posOffset>466725</wp:posOffset>
+                  <wp:posOffset>476250</wp:posOffset>
                 </wp:positionH>
                 <wp:positionV relativeFrom="paragraph">
-                  <wp:posOffset>18415</wp:posOffset>
+                  <wp:posOffset>37465</wp:posOffset>
                 </wp:positionV>
-                <wp:extent cx="276225" cy="190500"/>
-                <wp:effectExtent l="76200" t="38100" r="104775" b="114300"/>
+                <wp:extent cx="276225" cy="180975"/>
+                <wp:effectExtent l="76200" t="38100" r="104775" b="123825"/>
                 <wp:wrapNone/>
-                <wp:docPr id="9" name="Rectangle 9"/>
+                <wp:docPr id="13" name="Rectangle 13"/>
                 <wp:cNvGraphicFramePr/>
                 <a:graphic xmlns:a="http://schemas.openxmlformats.org/drawingml/2006/main">
                   <a:graphicData uri="http://schemas.microsoft.com/office/word/2010/wordprocessingShape">
@@ -1789,7 +1788,7 @@
                       <wps:spPr>
                         <a:xfrm>
                           <a:off x="0" y="0"/>
-                          <a:ext cx="276225" cy="190500"/>
+                          <a:ext cx="276225" cy="180975"/>
                         </a:xfrm>
                         <a:prstGeom prst="rect">
                           <a:avLst/>
@@ -1797,13 +1796,13 @@
                       </wps:spPr>
                       <wps:style>
                         <a:lnRef idx="0">
-                          <a:schemeClr val="accent3"/>
+                          <a:schemeClr val="accent2"/>
                         </a:lnRef>
                         <a:fillRef idx="3">
-                          <a:schemeClr val="accent3"/>
+                          <a:schemeClr val="accent2"/>
                         </a:fillRef>
                         <a:effectRef idx="3">
-                          <a:schemeClr val="accent3"/>
+                          <a:schemeClr val="accent2"/>
                         </a:effectRef>
                         <a:fontRef idx="minor">
                           <a:schemeClr val="lt1"/>
@@ -1823,8 +1822,8 @@
           </mc:Choice>
           <mc:Fallback>
             <w:pict>
-              <v:rect id="Rectangle 9" o:spid="_x0000_s1026" style="position:absolute;margin-left:36.75pt;margin-top:1.45pt;width:21.75pt;height:15pt;z-index:251701248;visibility:visible;mso-wrap-style:square;mso-wrap-distance-left:9pt;mso-wrap-distance-top:0;mso-wrap-distance-right:9pt;mso-wrap-distance-bottom:0;mso-position-horizontal:absolute;mso-position-horizontal-relative:text;mso-position-vertical:absolute;mso-position-vertical-relative:text;v-text-anchor:middle" o:gfxdata="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" fillcolor="#506329 [1638]" stroked="f">
-                <v:fill color2="#93b64c [3014]" rotate="t" angle="180" colors="0 #769535;52429f #9bc348;1 #9cc746" focus="100%" type="gradient">
+              <v:rect id="Rectangle 13" o:spid="_x0000_s1026" style="position:absolute;margin-left:37.5pt;margin-top:2.95pt;width:21.75pt;height:14.25pt;z-index:251709440;visibility:visible;mso-wrap-style:square;mso-wrap-distance-left:9pt;mso-wrap-distance-top:0;mso-wrap-distance-right:9pt;mso-wrap-distance-bottom:0;mso-position-horizontal:absolute;mso-position-horizontal-relative:text;mso-position-vertical:absolute;mso-position-vertical-relative:text;v-text-anchor:middle" o:gfxdata="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" fillcolor="#652523 [1637]" stroked="f">
+                <v:fill color2="#ba4442 [3013]" rotate="t" angle="180" colors="0 #9b2d2a;52429f #cb3d3a;1 #ce3b37" focus="100%" type="gradient">
                   <o:fill v:ext="view" type="gradientUnscaled"/>
                 </v:fill>
                 <v:shadow on="t" color="black" opacity="22937f" origin=",.5" offset="0,.63889mm"/>
@@ -1901,12 +1900,11 @@
           <w:rFonts w:ascii="Times New Roman" w:hAnsi="Times New Roman" w:cs="Times New Roman"/>
           <w:noProof/>
           <w:sz w:val="32"/>
-          <w:u w:val="single"/>
         </w:rPr>
         <mc:AlternateContent>
           <mc:Choice Requires="wps">
             <w:drawing>
-              <wp:anchor distT="0" distB="0" distL="114300" distR="114300" simplePos="0" relativeHeight="251705344" behindDoc="0" locked="0" layoutInCell="1" allowOverlap="1" wp14:anchorId="121FE64E" wp14:editId="6CD304EA">
+              <wp:anchor distT="0" distB="0" distL="114300" distR="114300" simplePos="0" relativeHeight="251711488" behindDoc="0" locked="0" layoutInCell="1" allowOverlap="1" wp14:anchorId="49967FDA" wp14:editId="2DB3A7F6">
                 <wp:simplePos x="0" y="0"/>
                 <wp:positionH relativeFrom="column">
                   <wp:posOffset>476250</wp:posOffset>
@@ -1914,10 +1912,10 @@
                 <wp:positionV relativeFrom="paragraph">
                   <wp:posOffset>15240</wp:posOffset>
                 </wp:positionV>
-                <wp:extent cx="276225" cy="190500"/>
-                <wp:effectExtent l="76200" t="38100" r="104775" b="114300"/>
+                <wp:extent cx="276225" cy="180975"/>
+                <wp:effectExtent l="76200" t="38100" r="104775" b="123825"/>
                 <wp:wrapNone/>
-                <wp:docPr id="12" name="Rectangle 12"/>
+                <wp:docPr id="17" name="Rectangle 17"/>
                 <wp:cNvGraphicFramePr/>
                 <a:graphic xmlns:a="http://schemas.openxmlformats.org/drawingml/2006/main">
                   <a:graphicData uri="http://schemas.microsoft.com/office/word/2010/wordprocessingShape">
@@ -1926,7 +1924,7 @@
                       <wps:spPr>
                         <a:xfrm>
                           <a:off x="0" y="0"/>
-                          <a:ext cx="276225" cy="190500"/>
+                          <a:ext cx="276225" cy="180975"/>
                         </a:xfrm>
                         <a:prstGeom prst="rect">
                           <a:avLst/>
@@ -1934,13 +1932,13 @@
                       </wps:spPr>
                       <wps:style>
                         <a:lnRef idx="0">
-                          <a:schemeClr val="accent3"/>
+                          <a:schemeClr val="accent2"/>
                         </a:lnRef>
                         <a:fillRef idx="3">
-                          <a:schemeClr val="accent3"/>
+                          <a:schemeClr val="accent2"/>
                         </a:fillRef>
                         <a:effectRef idx="3">
-                          <a:schemeClr val="accent3"/>
+                          <a:schemeClr val="accent2"/>
                         </a:effectRef>
                         <a:fontRef idx="minor">
                           <a:schemeClr val="lt1"/>
@@ -1960,8 +1958,8 @@
           </mc:Choice>
           <mc:Fallback>
             <w:pict>
-              <v:rect id="Rectangle 12" o:spid="_x0000_s1026" style="position:absolute;margin-left:37.5pt;margin-top:1.2pt;width:21.75pt;height:15pt;z-index:251705344;visibility:visible;mso-wrap-style:square;mso-wrap-distance-left:9pt;mso-wrap-distance-top:0;mso-wrap-distance-right:9pt;mso-wrap-distance-bottom:0;mso-position-horizontal:absolute;mso-position-horizontal-relative:text;mso-position-vertical:absolute;mso-position-vertical-relative:text;v-text-anchor:middle" o:gfxdata="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" fillcolor="#506329 [1638]" stroked="f">
-                <v:fill color2="#93b64c [3014]" rotate="t" angle="180" colors="0 #769535;52429f #9bc348;1 #9cc746" focus="100%" type="gradient">
+              <v:rect id="Rectangle 17" o:spid="_x0000_s1026" style="position:absolute;margin-left:37.5pt;margin-top:1.2pt;width:21.75pt;height:14.25pt;z-index:251711488;visibility:visible;mso-wrap-style:square;mso-wrap-distance-left:9pt;mso-wrap-distance-top:0;mso-wrap-distance-right:9pt;mso-wrap-distance-bottom:0;mso-position-horizontal:absolute;mso-position-horizontal-relative:text;mso-position-vertical:absolute;mso-position-vertical-relative:text;v-text-anchor:middle" o:gfxdata="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" fillcolor="#652523 [1637]" stroked="f">
+                <v:fill color2="#ba4442 [3013]" rotate="t" angle="180" colors="0 #9b2d2a;52429f #cb3d3a;1 #ce3b37" focus="100%" type="gradient">
                   <o:fill v:ext="view" type="gradientUnscaled"/>
                 </v:fill>
                 <v:shadow on="t" color="black" opacity="22937f" origin=",.5" offset="0,.63889mm"/>
@@ -2245,7 +2243,7 @@
         <mc:AlternateContent>
           <mc:Choice Requires="wps">
             <w:drawing>
-              <wp:anchor distT="0" distB="0" distL="114300" distR="114300" simplePos="0" relativeHeight="251695104" behindDoc="0" locked="0" layoutInCell="1" allowOverlap="1" wp14:anchorId="33E21638" wp14:editId="037B21AA">
+              <wp:anchor distT="0" distB="0" distL="114300" distR="114300" simplePos="0" relativeHeight="251695104" behindDoc="0" locked="0" layoutInCell="1" allowOverlap="1" wp14:anchorId="22B11AE4" wp14:editId="7F614F1A">
                 <wp:simplePos x="0" y="0"/>
                 <wp:positionH relativeFrom="column">
                   <wp:posOffset>495300</wp:posOffset>
@@ -2367,23 +2365,127 @@
           <w:rFonts w:ascii="Times New Roman" w:hAnsi="Times New Roman" w:cs="Times New Roman"/>
           <w:noProof/>
           <w:sz w:val="32"/>
-          <w:u w:val="single"/>
         </w:rPr>
         <mc:AlternateContent>
           <mc:Choice Requires="wps">
             <w:drawing>
-              <wp:anchor distT="0" distB="0" distL="114300" distR="114300" simplePos="0" relativeHeight="251707392" behindDoc="0" locked="0" layoutInCell="1" allowOverlap="1" wp14:anchorId="54FDAD28" wp14:editId="22E8B5B8">
+              <wp:anchor distT="0" distB="0" distL="114300" distR="114300" simplePos="0" relativeHeight="251713536" behindDoc="0" locked="0" layoutInCell="1" allowOverlap="1" wp14:anchorId="53249413" wp14:editId="3D519204">
                 <wp:simplePos x="0" y="0"/>
                 <wp:positionH relativeFrom="column">
                   <wp:posOffset>495300</wp:posOffset>
                 </wp:positionH>
                 <wp:positionV relativeFrom="paragraph">
-                  <wp:posOffset>5080</wp:posOffset>
+                  <wp:posOffset>17145</wp:posOffset>
+                </wp:positionV>
+                <wp:extent cx="276225" cy="180975"/>
+                <wp:effectExtent l="76200" t="38100" r="104775" b="123825"/>
+                <wp:wrapNone/>
+                <wp:docPr id="18" name="Rectangle 18"/>
+                <wp:cNvGraphicFramePr/>
+                <a:graphic xmlns:a="http://schemas.openxmlformats.org/drawingml/2006/main">
+                  <a:graphicData uri="http://schemas.microsoft.com/office/word/2010/wordprocessingShape">
+                    <wps:wsp>
+                      <wps:cNvSpPr/>
+                      <wps:spPr>
+                        <a:xfrm>
+                          <a:off x="0" y="0"/>
+                          <a:ext cx="276225" cy="180975"/>
+                        </a:xfrm>
+                        <a:prstGeom prst="rect">
+                          <a:avLst/>
+                        </a:prstGeom>
+                      </wps:spPr>
+                      <wps:style>
+                        <a:lnRef idx="0">
+                          <a:schemeClr val="accent2"/>
+                        </a:lnRef>
+                        <a:fillRef idx="3">
+                          <a:schemeClr val="accent2"/>
+                        </a:fillRef>
+                        <a:effectRef idx="3">
+                          <a:schemeClr val="accent2"/>
+                        </a:effectRef>
+                        <a:fontRef idx="minor">
+                          <a:schemeClr val="lt1"/>
+                        </a:fontRef>
+                      </wps:style>
+                      <wps:bodyPr rot="0" spcFirstLastPara="0" vertOverflow="overflow" horzOverflow="overflow" vert="horz" wrap="square" lIns="91440" tIns="45720" rIns="91440" bIns="45720" numCol="1" spcCol="0" rtlCol="0" fromWordArt="0" anchor="ctr" anchorCtr="0" forceAA="0" compatLnSpc="1">
+                        <a:prstTxWarp prst="textNoShape">
+                          <a:avLst/>
+                        </a:prstTxWarp>
+                        <a:noAutofit/>
+                      </wps:bodyPr>
+                    </wps:wsp>
+                  </a:graphicData>
+                </a:graphic>
+              </wp:anchor>
+            </w:drawing>
+          </mc:Choice>
+          <mc:Fallback>
+            <w:pict>
+              <v:rect id="Rectangle 18" o:spid="_x0000_s1026" style="position:absolute;margin-left:39pt;margin-top:1.35pt;width:21.75pt;height:14.25pt;z-index:251713536;visibility:visible;mso-wrap-style:square;mso-wrap-distance-left:9pt;mso-wrap-distance-top:0;mso-wrap-distance-right:9pt;mso-wrap-distance-bottom:0;mso-position-horizontal:absolute;mso-position-horizontal-relative:text;mso-position-vertical:absolute;mso-position-vertical-relative:text;v-text-anchor:middle" o:gfxdata="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" fillcolor="#652523 [1637]" stroked="f">
+                <v:fill color2="#ba4442 [3013]" rotate="t" angle="180" colors="0 #9b2d2a;52429f #cb3d3a;1 #ce3b37" focus="100%" type="gradient">
+                  <o:fill v:ext="view" type="gradientUnscaled"/>
+                </v:fill>
+                <v:shadow on="t" color="black" opacity="22937f" origin=",.5" offset="0,.63889mm"/>
+              </v:rect>
+            </w:pict>
+          </mc:Fallback>
+        </mc:AlternateContent>
+      </w:r>
+      <w:r>
+        <w:rPr>
+          <w:rFonts w:ascii="Times New Roman" w:hAnsi="Times New Roman" w:cs="Times New Roman"/>
+          <w:sz w:val="32"/>
+        </w:rPr>
+        <w:t>Correct the redness in the eye.</w:t>
+      </w:r>
+    </w:p>
+    <w:p>
+      <w:pPr>
+        <w:rPr>
+          <w:rFonts w:ascii="Times New Roman" w:hAnsi="Times New Roman" w:cs="Times New Roman"/>
+          <w:sz w:val="32"/>
+        </w:rPr>
+      </w:pPr>
+      <w:r>
+        <w:rPr>
+          <w:rFonts w:ascii="Times New Roman" w:hAnsi="Times New Roman" w:cs="Times New Roman"/>
+          <w:noProof/>
+          <w:sz w:val="32"/>
+        </w:rPr>
+        <w:t>----------------------------Stretch goal for week 1 end here--------------------</w:t>
+      </w:r>
+    </w:p>
+    <w:p>
+      <w:pPr>
+        <w:rPr>
+          <w:rFonts w:ascii="Times New Roman" w:hAnsi="Times New Roman" w:cs="Times New Roman"/>
+          <w:sz w:val="32"/>
+        </w:rPr>
+      </w:pPr>
+      <w:r>
+        <w:rPr>
+          <w:rFonts w:ascii="Times New Roman" w:hAnsi="Times New Roman" w:cs="Times New Roman"/>
+          <w:noProof/>
+          <w:sz w:val="32"/>
+          <w:u w:val="single"/>
+        </w:rPr>
+        <mc:AlternateContent>
+          <mc:Choice Requires="wps">
+            <w:drawing>
+              <wp:anchor distT="0" distB="0" distL="114300" distR="114300" simplePos="0" relativeHeight="251719680" behindDoc="0" locked="0" layoutInCell="1" allowOverlap="1" wp14:anchorId="53D8ACB8" wp14:editId="3A66E563">
+                <wp:simplePos x="0" y="0"/>
+                <wp:positionH relativeFrom="column">
+                  <wp:posOffset>476250</wp:posOffset>
+                </wp:positionH>
+                <wp:positionV relativeFrom="paragraph">
+                  <wp:posOffset>384810</wp:posOffset>
                 </wp:positionV>
                 <wp:extent cx="276225" cy="190500"/>
                 <wp:effectExtent l="76200" t="38100" r="104775" b="114300"/>
                 <wp:wrapNone/>
-                <wp:docPr id="24" name="Rectangle 24"/>
+                <wp:docPr id="27" name="Rectangle 27"/>
                 <wp:cNvGraphicFramePr/>
                 <a:graphic xmlns:a="http://schemas.openxmlformats.org/drawingml/2006/main">
                   <a:graphicData uri="http://schemas.microsoft.com/office/word/2010/wordprocessingShape">
@@ -2426,7 +2528,7 @@
           </mc:Choice>
           <mc:Fallback>
             <w:pict>
-              <v:rect id="Rectangle 24" o:spid="_x0000_s1026" style="position:absolute;margin-left:39pt;margin-top:.4pt;width:21.75pt;height:15pt;z-index:251707392;visibility:visible;mso-wrap-style:square;mso-wrap-distance-left:9pt;mso-wrap-distance-top:0;mso-wrap-distance-right:9pt;mso-wrap-distance-bottom:0;mso-position-horizontal:absolute;mso-position-horizontal-relative:text;mso-position-vertical:absolute;mso-position-vertical-relative:text;v-text-anchor:middle" o:gfxdata="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" fillcolor="#506329 [1638]" stroked="f">
+              <v:rect id="Rectangle 27" o:spid="_x0000_s1026" style="position:absolute;margin-left:37.5pt;margin-top:30.3pt;width:21.75pt;height:15pt;z-index:251719680;visibility:visible;mso-wrap-style:square;mso-wrap-distance-left:9pt;mso-wrap-distance-top:0;mso-wrap-distance-right:9pt;mso-wrap-distance-bottom:0;mso-position-horizontal:absolute;mso-position-horizontal-relative:text;mso-position-vertical:absolute;mso-position-vertical-relative:text;v-text-anchor:middle" o:gfxdata="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" fillcolor="#506329 [1638]" stroked="f">
                 <v:fill color2="#93b64c [3014]" rotate="t" angle="180" colors="0 #769535;52429f #9bc348;1 #9cc746" focus="100%" type="gradient">
                   <o:fill v:ext="view" type="gradientUnscaled"/>
                 </v:fill>
@@ -2441,6 +2543,29 @@
           <w:rFonts w:ascii="Times New Roman" w:hAnsi="Times New Roman" w:cs="Times New Roman"/>
           <w:sz w:val="32"/>
         </w:rPr>
+        <w:t xml:space="preserve">Week 2 </w:t>
+      </w:r>
+      <w:r>
+        <w:rPr>
+          <w:rFonts w:ascii="Times New Roman" w:hAnsi="Times New Roman" w:cs="Times New Roman"/>
+          <w:sz w:val="32"/>
+        </w:rPr>
+        <w:t>–</w:t>
+      </w:r>
+    </w:p>
+    <w:p>
+      <w:pPr>
+        <w:ind w:left="1440"/>
+        <w:rPr>
+          <w:rFonts w:ascii="Times New Roman" w:hAnsi="Times New Roman" w:cs="Times New Roman"/>
+          <w:sz w:val="32"/>
+        </w:rPr>
+      </w:pPr>
+      <w:r>
+        <w:rPr>
+          <w:rFonts w:ascii="Times New Roman" w:hAnsi="Times New Roman" w:cs="Times New Roman"/>
+          <w:sz w:val="32"/>
+        </w:rPr>
         <w:t>Correct the redness in the eye.</w:t>
       </w:r>
     </w:p>
@@ -2448,47 +2573,84 @@
       <w:pPr>
         <w:rPr>
           <w:rFonts w:ascii="Times New Roman" w:hAnsi="Times New Roman" w:cs="Times New Roman"/>
-          <w:sz w:val="32"/>
-        </w:rPr>
-      </w:pPr>
-      <w:r>
-        <w:rPr>
-          <w:rFonts w:ascii="Times New Roman" w:hAnsi="Times New Roman" w:cs="Times New Roman"/>
           <w:noProof/>
           <w:sz w:val="32"/>
         </w:rPr>
-        <w:t>----------------------------Stretch goal for week 1 end here--------------------</w:t>
-      </w:r>
-    </w:p>
-    <w:p>
-      <w:pPr>
-        <w:rPr>
-          <w:rFonts w:ascii="Times New Roman" w:hAnsi="Times New Roman" w:cs="Times New Roman"/>
-          <w:sz w:val="32"/>
-        </w:rPr>
-      </w:pPr>
-      <w:r>
-        <w:rPr>
-          <w:rFonts w:ascii="Times New Roman" w:hAnsi="Times New Roman" w:cs="Times New Roman"/>
-          <w:sz w:val="32"/>
-        </w:rPr>
-        <w:t xml:space="preserve">Week 2 </w:t>
-      </w:r>
-      <w:r>
-        <w:rPr>
-          <w:rFonts w:ascii="Times New Roman" w:hAnsi="Times New Roman" w:cs="Times New Roman"/>
-          <w:sz w:val="32"/>
-        </w:rPr>
-        <w:t>–</w:t>
-      </w:r>
-    </w:p>
-    <w:p>
-      <w:pPr>
-        <w:rPr>
-          <w:rFonts w:ascii="Times New Roman" w:hAnsi="Times New Roman" w:cs="Times New Roman"/>
-          <w:sz w:val="32"/>
-        </w:rPr>
-      </w:pPr>
+      </w:pPr>
+      <w:r>
+        <w:rPr>
+          <w:rFonts w:ascii="Times New Roman" w:hAnsi="Times New Roman" w:cs="Times New Roman"/>
+          <w:noProof/>
+          <w:sz w:val="32"/>
+          <w:u w:val="single"/>
+        </w:rPr>
+        <mc:AlternateContent>
+          <mc:Choice Requires="wps">
+            <w:drawing>
+              <wp:anchor distT="0" distB="0" distL="114300" distR="114300" simplePos="0" relativeHeight="251717632" behindDoc="0" locked="0" layoutInCell="1" allowOverlap="1" wp14:anchorId="02D47FA1" wp14:editId="2D30F099">
+                <wp:simplePos x="0" y="0"/>
+                <wp:positionH relativeFrom="column">
+                  <wp:posOffset>476250</wp:posOffset>
+                </wp:positionH>
+                <wp:positionV relativeFrom="paragraph">
+                  <wp:posOffset>41275</wp:posOffset>
+                </wp:positionV>
+                <wp:extent cx="276225" cy="190500"/>
+                <wp:effectExtent l="76200" t="38100" r="104775" b="114300"/>
+                <wp:wrapNone/>
+                <wp:docPr id="26" name="Rectangle 26"/>
+                <wp:cNvGraphicFramePr/>
+                <a:graphic xmlns:a="http://schemas.openxmlformats.org/drawingml/2006/main">
+                  <a:graphicData uri="http://schemas.microsoft.com/office/word/2010/wordprocessingShape">
+                    <wps:wsp>
+                      <wps:cNvSpPr/>
+                      <wps:spPr>
+                        <a:xfrm>
+                          <a:off x="0" y="0"/>
+                          <a:ext cx="276225" cy="190500"/>
+                        </a:xfrm>
+                        <a:prstGeom prst="rect">
+                          <a:avLst/>
+                        </a:prstGeom>
+                      </wps:spPr>
+                      <wps:style>
+                        <a:lnRef idx="0">
+                          <a:schemeClr val="accent3"/>
+                        </a:lnRef>
+                        <a:fillRef idx="3">
+                          <a:schemeClr val="accent3"/>
+                        </a:fillRef>
+                        <a:effectRef idx="3">
+                          <a:schemeClr val="accent3"/>
+                        </a:effectRef>
+                        <a:fontRef idx="minor">
+                          <a:schemeClr val="lt1"/>
+                        </a:fontRef>
+                      </wps:style>
+                      <wps:bodyPr rot="0" spcFirstLastPara="0" vertOverflow="overflow" horzOverflow="overflow" vert="horz" wrap="square" lIns="91440" tIns="45720" rIns="91440" bIns="45720" numCol="1" spcCol="0" rtlCol="0" fromWordArt="0" anchor="ctr" anchorCtr="0" forceAA="0" compatLnSpc="1">
+                        <a:prstTxWarp prst="textNoShape">
+                          <a:avLst/>
+                        </a:prstTxWarp>
+                        <a:noAutofit/>
+                      </wps:bodyPr>
+                    </wps:wsp>
+                  </a:graphicData>
+                </a:graphic>
+              </wp:anchor>
+            </w:drawing>
+          </mc:Choice>
+          <mc:Fallback>
+            <w:pict>
+              <v:rect id="Rectangle 26" o:spid="_x0000_s1026" style="position:absolute;margin-left:37.5pt;margin-top:3.25pt;width:21.75pt;height:15pt;z-index:251717632;visibility:visible;mso-wrap-style:square;mso-wrap-distance-left:9pt;mso-wrap-distance-top:0;mso-wrap-distance-right:9pt;mso-wrap-distance-bottom:0;mso-position-horizontal:absolute;mso-position-horizontal-relative:text;mso-position-vertical:absolute;mso-position-vertical-relative:text;v-text-anchor:middle" o:gfxdata="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" fillcolor="#506329 [1638]" stroked="f">
+                <v:fill color2="#93b64c [3014]" rotate="t" angle="180" colors="0 #769535;52429f #9bc348;1 #9cc746" focus="100%" type="gradient">
+                  <o:fill v:ext="view" type="gradientUnscaled"/>
+                </v:fill>
+                <v:shadow on="t" color="black" opacity="22937f" origin=",.5" offset="0,.63889mm"/>
+              </v:rect>
+            </w:pict>
+          </mc:Fallback>
+        </mc:AlternateContent>
+      </w:r>
       <w:r>
         <w:rPr>
           <w:rFonts w:ascii="Times New Roman" w:hAnsi="Times New Roman" w:cs="Times New Roman"/>
@@ -2502,6 +2664,206 @@
           <w:sz w:val="32"/>
         </w:rPr>
         <w:tab/>
+      </w:r>
+      <w:r>
+        <w:rPr>
+          <w:rFonts w:ascii="Times New Roman" w:hAnsi="Times New Roman" w:cs="Times New Roman"/>
+          <w:sz w:val="32"/>
+        </w:rPr>
+        <w:t>Find the eye in a picture.</w:t>
+      </w:r>
+      <w:r>
+        <w:rPr>
+          <w:rFonts w:ascii="Times New Roman" w:hAnsi="Times New Roman" w:cs="Times New Roman"/>
+          <w:noProof/>
+          <w:sz w:val="32"/>
+        </w:rPr>
+        <w:t xml:space="preserve"> </w:t>
+      </w:r>
+    </w:p>
+    <w:p>
+      <w:pPr>
+        <w:pStyle w:val="ListParagraph"/>
+        <w:numPr>
+          <w:ilvl w:val="1"/>
+          <w:numId w:val="5"/>
+        </w:numPr>
+        <w:rPr>
+          <w:rFonts w:ascii="Times New Roman" w:hAnsi="Times New Roman" w:cs="Times New Roman"/>
+          <w:noProof/>
+          <w:sz w:val="32"/>
+        </w:rPr>
+      </w:pPr>
+      <w:r>
+        <w:rPr>
+          <w:rFonts w:ascii="Times New Roman" w:hAnsi="Times New Roman" w:cs="Times New Roman"/>
+          <w:noProof/>
+          <w:sz w:val="32"/>
+        </w:rPr>
+        <w:t>Best way proposed so far is to click the eye and have the user dynamically change the size of the eye or oval.</w:t>
+      </w:r>
+    </w:p>
+    <w:p>
+      <w:pPr>
+        <w:pStyle w:val="ListParagraph"/>
+        <w:numPr>
+          <w:ilvl w:val="0"/>
+          <w:numId w:val="5"/>
+        </w:numPr>
+        <w:rPr>
+          <w:rFonts w:ascii="Times New Roman" w:hAnsi="Times New Roman" w:cs="Times New Roman"/>
+          <w:noProof/>
+          <w:sz w:val="32"/>
+        </w:rPr>
+      </w:pPr>
+      <w:r>
+        <w:rPr>
+          <w:rFonts w:ascii="Times New Roman" w:hAnsi="Times New Roman" w:cs="Times New Roman"/>
+          <w:noProof/>
+          <w:sz w:val="32"/>
+        </w:rPr>
+        <w:t>user dynamically change the size of the eye or oval.</w:t>
+      </w:r>
+    </w:p>
+    <w:p>
+      <w:pPr>
+        <w:rPr>
+          <w:rFonts w:ascii="Times New Roman" w:hAnsi="Times New Roman" w:cs="Times New Roman"/>
+          <w:strike/>
+          <w:noProof/>
+          <w:sz w:val="32"/>
+        </w:rPr>
+      </w:pPr>
+      <w:r>
+        <w:rPr>
+          <w:rFonts w:ascii="Times New Roman" w:hAnsi="Times New Roman" w:cs="Times New Roman"/>
+          <w:noProof/>
+          <w:sz w:val="32"/>
+        </w:rPr>
+        <mc:AlternateContent>
+          <mc:Choice Requires="wps">
+            <w:drawing>
+              <wp:anchor distT="0" distB="0" distL="114300" distR="114300" simplePos="0" relativeHeight="251721728" behindDoc="0" locked="0" layoutInCell="1" allowOverlap="1" wp14:anchorId="1C83B536" wp14:editId="03CB8B59">
+                <wp:simplePos x="0" y="0"/>
+                <wp:positionH relativeFrom="column">
+                  <wp:posOffset>476250</wp:posOffset>
+                </wp:positionH>
+                <wp:positionV relativeFrom="paragraph">
+                  <wp:posOffset>15240</wp:posOffset>
+                </wp:positionV>
+                <wp:extent cx="276225" cy="180975"/>
+                <wp:effectExtent l="76200" t="38100" r="104775" b="123825"/>
+                <wp:wrapNone/>
+                <wp:docPr id="28" name="Rectangle 28"/>
+                <wp:cNvGraphicFramePr/>
+                <a:graphic xmlns:a="http://schemas.openxmlformats.org/drawingml/2006/main">
+                  <a:graphicData uri="http://schemas.microsoft.com/office/word/2010/wordprocessingShape">
+                    <wps:wsp>
+                      <wps:cNvSpPr/>
+                      <wps:spPr>
+                        <a:xfrm>
+                          <a:off x="0" y="0"/>
+                          <a:ext cx="276225" cy="180975"/>
+                        </a:xfrm>
+                        <a:prstGeom prst="rect">
+                          <a:avLst/>
+                        </a:prstGeom>
+                      </wps:spPr>
+                      <wps:style>
+                        <a:lnRef idx="0">
+                          <a:schemeClr val="accent2"/>
+                        </a:lnRef>
+                        <a:fillRef idx="3">
+                          <a:schemeClr val="accent2"/>
+                        </a:fillRef>
+                        <a:effectRef idx="3">
+                          <a:schemeClr val="accent2"/>
+                        </a:effectRef>
+                        <a:fontRef idx="minor">
+                          <a:schemeClr val="lt1"/>
+                        </a:fontRef>
+                      </wps:style>
+                      <wps:bodyPr rot="0" spcFirstLastPara="0" vertOverflow="overflow" horzOverflow="overflow" vert="horz" wrap="square" lIns="91440" tIns="45720" rIns="91440" bIns="45720" numCol="1" spcCol="0" rtlCol="0" fromWordArt="0" anchor="ctr" anchorCtr="0" forceAA="0" compatLnSpc="1">
+                        <a:prstTxWarp prst="textNoShape">
+                          <a:avLst/>
+                        </a:prstTxWarp>
+                        <a:noAutofit/>
+                      </wps:bodyPr>
+                    </wps:wsp>
+                  </a:graphicData>
+                </a:graphic>
+              </wp:anchor>
+            </w:drawing>
+          </mc:Choice>
+          <mc:Fallback>
+            <w:pict>
+              <v:rect id="Rectangle 28" o:spid="_x0000_s1026" style="position:absolute;margin-left:37.5pt;margin-top:1.2pt;width:21.75pt;height:14.25pt;z-index:251721728;visibility:visible;mso-wrap-style:square;mso-wrap-distance-left:9pt;mso-wrap-distance-top:0;mso-wrap-distance-right:9pt;mso-wrap-distance-bottom:0;mso-position-horizontal:absolute;mso-position-horizontal-relative:text;mso-position-vertical:absolute;mso-position-vertical-relative:text;v-text-anchor:middle" o:gfxdata="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" fillcolor="#652523 [1637]" stroked="f">
+                <v:fill color2="#ba4442 [3013]" rotate="t" angle="180" colors="0 #9b2d2a;52429f #cb3d3a;1 #ce3b37" focus="100%" type="gradient">
+                  <o:fill v:ext="view" type="gradientUnscaled"/>
+                </v:fill>
+                <v:shadow on="t" color="black" opacity="22937f" origin=",.5" offset="0,.63889mm"/>
+              </v:rect>
+            </w:pict>
+          </mc:Fallback>
+        </mc:AlternateContent>
+      </w:r>
+      <w:r>
+        <w:rPr>
+          <w:rFonts w:ascii="Times New Roman" w:hAnsi="Times New Roman" w:cs="Times New Roman"/>
+          <w:noProof/>
+          <w:sz w:val="32"/>
+        </w:rPr>
+        <w:tab/>
+      </w:r>
+      <w:r>
+        <w:rPr>
+          <w:rFonts w:ascii="Times New Roman" w:hAnsi="Times New Roman" w:cs="Times New Roman"/>
+          <w:noProof/>
+          <w:sz w:val="32"/>
+        </w:rPr>
+        <w:tab/>
+      </w:r>
+      <w:r>
+        <w:rPr>
+          <w:rFonts w:ascii="Times New Roman" w:hAnsi="Times New Roman" w:cs="Times New Roman"/>
+          <w:strike/>
+          <w:noProof/>
+          <w:sz w:val="32"/>
+        </w:rPr>
+        <w:t>Create a bounding box for the eye.</w:t>
+      </w:r>
+      <w:r>
+        <w:rPr>
+          <w:rFonts w:ascii="Times New Roman" w:hAnsi="Times New Roman" w:cs="Times New Roman"/>
+          <w:strike/>
+          <w:noProof/>
+          <w:sz w:val="32"/>
+        </w:rPr>
+        <w:t>(The user now dynamically chooses where the eye is along with the size of the eye.)</w:t>
+      </w:r>
+    </w:p>
+    <w:p>
+      <w:pPr>
+        <w:pStyle w:val="ListParagraph"/>
+        <w:numPr>
+          <w:ilvl w:val="1"/>
+          <w:numId w:val="5"/>
+        </w:numPr>
+        <w:rPr>
+          <w:rFonts w:ascii="Times New Roman" w:hAnsi="Times New Roman" w:cs="Times New Roman"/>
+          <w:strike/>
+          <w:noProof/>
+          <w:sz w:val="32"/>
+        </w:rPr>
+      </w:pPr>
+      <w:r>
+        <w:rPr>
+          <w:rFonts w:ascii="Times New Roman" w:hAnsi="Times New Roman" w:cs="Times New Roman"/>
+          <w:strike/>
+          <w:noProof/>
+          <w:sz w:val="32"/>
+        </w:rPr>
+        <w:t>Make the bounding box a different color than the bounding box for red eye colors.</w:t>
       </w:r>
     </w:p>
     <w:p>
@@ -2617,6 +2979,7 @@
           <w:rFonts w:ascii="Times New Roman" w:hAnsi="Times New Roman" w:cs="Times New Roman"/>
           <w:sz w:val="32"/>
         </w:rPr>
+        <w:lastRenderedPageBreak/>
         <w:t>Hold down the left click and drag with drawing happening as the pointer moves through the applet.</w:t>
       </w:r>
     </w:p>
@@ -2835,7 +3198,7 @@
         <mc:AlternateContent>
           <mc:Choice Requires="wps">
             <w:drawing>
-              <wp:anchor distT="0" distB="0" distL="114300" distR="114300" simplePos="0" relativeHeight="251699200" behindDoc="0" locked="0" layoutInCell="1" allowOverlap="1" wp14:anchorId="4EF30432" wp14:editId="5BF4DDC2">
+              <wp:anchor distT="0" distB="0" distL="114300" distR="114300" simplePos="0" relativeHeight="251699200" behindDoc="0" locked="0" layoutInCell="1" allowOverlap="1" wp14:anchorId="09A852AA" wp14:editId="1977EEFE">
                 <wp:simplePos x="0" y="0"/>
                 <wp:positionH relativeFrom="column">
                   <wp:posOffset>466725</wp:posOffset>
@@ -2952,11 +3315,763 @@
       <w:r>
         <w:rPr>
           <w:rFonts w:ascii="Times New Roman" w:hAnsi="Times New Roman" w:cs="Times New Roman"/>
+          <w:noProof/>
+          <w:sz w:val="32"/>
+        </w:rPr>
+        <mc:AlternateContent>
+          <mc:Choice Requires="wps">
+            <w:drawing>
+              <wp:anchor distT="0" distB="0" distL="114300" distR="114300" simplePos="0" relativeHeight="251723776" behindDoc="0" locked="0" layoutInCell="1" allowOverlap="1" wp14:anchorId="5FD6DA92" wp14:editId="508C05D4">
+                <wp:simplePos x="0" y="0"/>
+                <wp:positionH relativeFrom="column">
+                  <wp:posOffset>466725</wp:posOffset>
+                </wp:positionH>
+                <wp:positionV relativeFrom="paragraph">
+                  <wp:posOffset>26670</wp:posOffset>
+                </wp:positionV>
+                <wp:extent cx="276225" cy="180975"/>
+                <wp:effectExtent l="76200" t="38100" r="104775" b="123825"/>
+                <wp:wrapNone/>
+                <wp:docPr id="29" name="Rectangle 29"/>
+                <wp:cNvGraphicFramePr/>
+                <a:graphic xmlns:a="http://schemas.openxmlformats.org/drawingml/2006/main">
+                  <a:graphicData uri="http://schemas.microsoft.com/office/word/2010/wordprocessingShape">
+                    <wps:wsp>
+                      <wps:cNvSpPr/>
+                      <wps:spPr>
+                        <a:xfrm>
+                          <a:off x="0" y="0"/>
+                          <a:ext cx="276225" cy="180975"/>
+                        </a:xfrm>
+                        <a:prstGeom prst="rect">
+                          <a:avLst/>
+                        </a:prstGeom>
+                      </wps:spPr>
+                      <wps:style>
+                        <a:lnRef idx="0">
+                          <a:schemeClr val="accent2"/>
+                        </a:lnRef>
+                        <a:fillRef idx="3">
+                          <a:schemeClr val="accent2"/>
+                        </a:fillRef>
+                        <a:effectRef idx="3">
+                          <a:schemeClr val="accent2"/>
+                        </a:effectRef>
+                        <a:fontRef idx="minor">
+                          <a:schemeClr val="lt1"/>
+                        </a:fontRef>
+                      </wps:style>
+                      <wps:bodyPr rot="0" spcFirstLastPara="0" vertOverflow="overflow" horzOverflow="overflow" vert="horz" wrap="square" lIns="91440" tIns="45720" rIns="91440" bIns="45720" numCol="1" spcCol="0" rtlCol="0" fromWordArt="0" anchor="ctr" anchorCtr="0" forceAA="0" compatLnSpc="1">
+                        <a:prstTxWarp prst="textNoShape">
+                          <a:avLst/>
+                        </a:prstTxWarp>
+                        <a:noAutofit/>
+                      </wps:bodyPr>
+                    </wps:wsp>
+                  </a:graphicData>
+                </a:graphic>
+              </wp:anchor>
+            </w:drawing>
+          </mc:Choice>
+          <mc:Fallback>
+            <w:pict>
+              <v:rect id="Rectangle 29" o:spid="_x0000_s1026" style="position:absolute;margin-left:36.75pt;margin-top:2.1pt;width:21.75pt;height:14.25pt;z-index:251723776;visibility:visible;mso-wrap-style:square;mso-wrap-distance-left:9pt;mso-wrap-distance-top:0;mso-wrap-distance-right:9pt;mso-wrap-distance-bottom:0;mso-position-horizontal:absolute;mso-position-horizontal-relative:text;mso-position-vertical:absolute;mso-position-vertical-relative:text;v-text-anchor:middle" o:gfxdata="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" fillcolor="#652523 [1637]" stroked="f">
+                <v:fill color2="#ba4442 [3013]" rotate="t" angle="180" colors="0 #9b2d2a;52429f #cb3d3a;1 #ce3b37" focus="100%" type="gradient">
+                  <o:fill v:ext="view" type="gradientUnscaled"/>
+                </v:fill>
+                <v:shadow on="t" color="black" opacity="22937f" origin=",.5" offset="0,.63889mm"/>
+              </v:rect>
+            </w:pict>
+          </mc:Fallback>
+        </mc:AlternateContent>
+      </w:r>
+      <w:r>
+        <w:rPr>
+          <w:rFonts w:ascii="Times New Roman" w:hAnsi="Times New Roman" w:cs="Times New Roman"/>
+          <w:sz w:val="32"/>
+        </w:rPr>
+        <w:tab/>
+      </w:r>
+      <w:r>
+        <w:rPr>
+          <w:rFonts w:ascii="Times New Roman" w:hAnsi="Times New Roman" w:cs="Times New Roman"/>
+          <w:sz w:val="32"/>
+        </w:rPr>
+        <w:tab/>
+      </w:r>
+      <w:r>
+        <w:rPr>
+          <w:rFonts w:ascii="Times New Roman" w:hAnsi="Times New Roman" w:cs="Times New Roman"/>
+          <w:sz w:val="32"/>
+        </w:rPr>
+        <w:t xml:space="preserve">Create a logo for </w:t>
+      </w:r>
+      <w:proofErr w:type="spellStart"/>
+      <w:r>
+        <w:rPr>
+          <w:rFonts w:ascii="Times New Roman" w:hAnsi="Times New Roman" w:cs="Times New Roman"/>
+          <w:sz w:val="32"/>
+        </w:rPr>
+        <w:t>Inspiram</w:t>
+      </w:r>
+      <w:proofErr w:type="spellEnd"/>
+      <w:r>
+        <w:rPr>
+          <w:rFonts w:ascii="Times New Roman" w:hAnsi="Times New Roman" w:cs="Times New Roman"/>
+          <w:sz w:val="32"/>
+        </w:rPr>
+        <w:t>.</w:t>
+      </w:r>
+    </w:p>
+    <w:p>
+      <w:pPr>
+        <w:rPr>
+          <w:rFonts w:ascii="Times New Roman" w:hAnsi="Times New Roman" w:cs="Times New Roman"/>
+          <w:sz w:val="32"/>
+        </w:rPr>
+      </w:pPr>
+      <w:r>
+        <w:rPr>
+          <w:rFonts w:ascii="Times New Roman" w:hAnsi="Times New Roman" w:cs="Times New Roman"/>
+          <w:noProof/>
+          <w:sz w:val="32"/>
+        </w:rPr>
+        <mc:AlternateContent>
+          <mc:Choice Requires="wps">
+            <w:drawing>
+              <wp:anchor distT="0" distB="0" distL="114300" distR="114300" simplePos="0" relativeHeight="251725824" behindDoc="0" locked="0" layoutInCell="1" allowOverlap="1" wp14:anchorId="48BF8BE4" wp14:editId="77668995">
+                <wp:simplePos x="0" y="0"/>
+                <wp:positionH relativeFrom="column">
+                  <wp:posOffset>466725</wp:posOffset>
+                </wp:positionH>
+                <wp:positionV relativeFrom="paragraph">
+                  <wp:posOffset>20955</wp:posOffset>
+                </wp:positionV>
+                <wp:extent cx="276225" cy="180975"/>
+                <wp:effectExtent l="76200" t="38100" r="104775" b="123825"/>
+                <wp:wrapNone/>
+                <wp:docPr id="30" name="Rectangle 30"/>
+                <wp:cNvGraphicFramePr/>
+                <a:graphic xmlns:a="http://schemas.openxmlformats.org/drawingml/2006/main">
+                  <a:graphicData uri="http://schemas.microsoft.com/office/word/2010/wordprocessingShape">
+                    <wps:wsp>
+                      <wps:cNvSpPr/>
+                      <wps:spPr>
+                        <a:xfrm>
+                          <a:off x="0" y="0"/>
+                          <a:ext cx="276225" cy="180975"/>
+                        </a:xfrm>
+                        <a:prstGeom prst="rect">
+                          <a:avLst/>
+                        </a:prstGeom>
+                      </wps:spPr>
+                      <wps:style>
+                        <a:lnRef idx="0">
+                          <a:schemeClr val="accent2"/>
+                        </a:lnRef>
+                        <a:fillRef idx="3">
+                          <a:schemeClr val="accent2"/>
+                        </a:fillRef>
+                        <a:effectRef idx="3">
+                          <a:schemeClr val="accent2"/>
+                        </a:effectRef>
+                        <a:fontRef idx="minor">
+                          <a:schemeClr val="lt1"/>
+                        </a:fontRef>
+                      </wps:style>
+                      <wps:bodyPr rot="0" spcFirstLastPara="0" vertOverflow="overflow" horzOverflow="overflow" vert="horz" wrap="square" lIns="91440" tIns="45720" rIns="91440" bIns="45720" numCol="1" spcCol="0" rtlCol="0" fromWordArt="0" anchor="ctr" anchorCtr="0" forceAA="0" compatLnSpc="1">
+                        <a:prstTxWarp prst="textNoShape">
+                          <a:avLst/>
+                        </a:prstTxWarp>
+                        <a:noAutofit/>
+                      </wps:bodyPr>
+                    </wps:wsp>
+                  </a:graphicData>
+                </a:graphic>
+              </wp:anchor>
+            </w:drawing>
+          </mc:Choice>
+          <mc:Fallback>
+            <w:pict>
+              <v:rect id="Rectangle 30" o:spid="_x0000_s1026" style="position:absolute;margin-left:36.75pt;margin-top:1.65pt;width:21.75pt;height:14.25pt;z-index:251725824;visibility:visible;mso-wrap-style:square;mso-wrap-distance-left:9pt;mso-wrap-distance-top:0;mso-wrap-distance-right:9pt;mso-wrap-distance-bottom:0;mso-position-horizontal:absolute;mso-position-horizontal-relative:text;mso-position-vertical:absolute;mso-position-vertical-relative:text;v-text-anchor:middle" o:gfxdata="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" fillcolor="#652523 [1637]" stroked="f">
+                <v:fill color2="#ba4442 [3013]" rotate="t" angle="180" colors="0 #9b2d2a;52429f #cb3d3a;1 #ce3b37" focus="100%" type="gradient">
+                  <o:fill v:ext="view" type="gradientUnscaled"/>
+                </v:fill>
+                <v:shadow on="t" color="black" opacity="22937f" origin=",.5" offset="0,.63889mm"/>
+              </v:rect>
+            </w:pict>
+          </mc:Fallback>
+        </mc:AlternateContent>
+      </w:r>
+      <w:r>
+        <w:rPr>
+          <w:rFonts w:ascii="Times New Roman" w:hAnsi="Times New Roman" w:cs="Times New Roman"/>
+          <w:sz w:val="32"/>
+        </w:rPr>
+        <w:tab/>
+      </w:r>
+      <w:r>
+        <w:rPr>
+          <w:rFonts w:ascii="Times New Roman" w:hAnsi="Times New Roman" w:cs="Times New Roman"/>
+          <w:sz w:val="32"/>
+        </w:rPr>
+        <w:tab/>
+        <w:t xml:space="preserve">Create a </w:t>
+      </w:r>
+      <w:r>
+        <w:rPr>
+          <w:rFonts w:ascii="Times New Roman" w:hAnsi="Times New Roman" w:cs="Times New Roman"/>
+          <w:sz w:val="32"/>
+        </w:rPr>
+        <w:t>point-to-point</w:t>
+      </w:r>
+      <w:r>
+        <w:rPr>
+          <w:rFonts w:ascii="Times New Roman" w:hAnsi="Times New Roman" w:cs="Times New Roman"/>
+          <w:sz w:val="32"/>
+        </w:rPr>
+        <w:t xml:space="preserve"> line</w:t>
+      </w:r>
+      <w:r>
+        <w:rPr>
+          <w:rFonts w:ascii="Times New Roman" w:hAnsi="Times New Roman" w:cs="Times New Roman"/>
+          <w:sz w:val="32"/>
+        </w:rPr>
+        <w:t>.</w:t>
+      </w:r>
+    </w:p>
+    <w:p>
+      <w:pPr>
+        <w:pStyle w:val="ListParagraph"/>
+        <w:numPr>
+          <w:ilvl w:val="0"/>
+          <w:numId w:val="4"/>
+        </w:numPr>
+        <w:rPr>
+          <w:rFonts w:ascii="Times New Roman" w:hAnsi="Times New Roman" w:cs="Times New Roman"/>
+          <w:sz w:val="32"/>
+        </w:rPr>
+      </w:pPr>
+      <w:r>
+        <w:rPr>
+          <w:rFonts w:ascii="Times New Roman" w:hAnsi="Times New Roman" w:cs="Times New Roman"/>
+          <w:sz w:val="32"/>
+        </w:rPr>
+        <w:t xml:space="preserve">Point to point means click the start of the line to set the beginning of the line, and then the second and last click will be the end of the line. </w:t>
+      </w:r>
+    </w:p>
+    <w:p>
+      <w:pPr>
+        <w:ind w:left="1440"/>
+        <w:rPr>
+          <w:rFonts w:ascii="Times New Roman" w:hAnsi="Times New Roman" w:cs="Times New Roman"/>
+          <w:sz w:val="32"/>
+        </w:rPr>
+      </w:pPr>
+      <w:r>
+        <w:rPr>
+          <w:rFonts w:ascii="Times New Roman" w:hAnsi="Times New Roman" w:cs="Times New Roman"/>
+          <w:noProof/>
+          <w:sz w:val="32"/>
+        </w:rPr>
+        <mc:AlternateContent>
+          <mc:Choice Requires="wps">
+            <w:drawing>
+              <wp:anchor distT="0" distB="0" distL="114300" distR="114300" simplePos="0" relativeHeight="251727872" behindDoc="0" locked="0" layoutInCell="1" allowOverlap="1" wp14:anchorId="204FAFC8" wp14:editId="2C175397">
+                <wp:simplePos x="0" y="0"/>
+                <wp:positionH relativeFrom="column">
+                  <wp:posOffset>466725</wp:posOffset>
+                </wp:positionH>
+                <wp:positionV relativeFrom="paragraph">
+                  <wp:posOffset>26035</wp:posOffset>
+                </wp:positionV>
+                <wp:extent cx="276225" cy="180975"/>
+                <wp:effectExtent l="76200" t="38100" r="104775" b="123825"/>
+                <wp:wrapNone/>
+                <wp:docPr id="31" name="Rectangle 31"/>
+                <wp:cNvGraphicFramePr/>
+                <a:graphic xmlns:a="http://schemas.openxmlformats.org/drawingml/2006/main">
+                  <a:graphicData uri="http://schemas.microsoft.com/office/word/2010/wordprocessingShape">
+                    <wps:wsp>
+                      <wps:cNvSpPr/>
+                      <wps:spPr>
+                        <a:xfrm>
+                          <a:off x="0" y="0"/>
+                          <a:ext cx="276225" cy="180975"/>
+                        </a:xfrm>
+                        <a:prstGeom prst="rect">
+                          <a:avLst/>
+                        </a:prstGeom>
+                      </wps:spPr>
+                      <wps:style>
+                        <a:lnRef idx="0">
+                          <a:schemeClr val="accent2"/>
+                        </a:lnRef>
+                        <a:fillRef idx="3">
+                          <a:schemeClr val="accent2"/>
+                        </a:fillRef>
+                        <a:effectRef idx="3">
+                          <a:schemeClr val="accent2"/>
+                        </a:effectRef>
+                        <a:fontRef idx="minor">
+                          <a:schemeClr val="lt1"/>
+                        </a:fontRef>
+                      </wps:style>
+                      <wps:bodyPr rot="0" spcFirstLastPara="0" vertOverflow="overflow" horzOverflow="overflow" vert="horz" wrap="square" lIns="91440" tIns="45720" rIns="91440" bIns="45720" numCol="1" spcCol="0" rtlCol="0" fromWordArt="0" anchor="ctr" anchorCtr="0" forceAA="0" compatLnSpc="1">
+                        <a:prstTxWarp prst="textNoShape">
+                          <a:avLst/>
+                        </a:prstTxWarp>
+                        <a:noAutofit/>
+                      </wps:bodyPr>
+                    </wps:wsp>
+                  </a:graphicData>
+                </a:graphic>
+              </wp:anchor>
+            </w:drawing>
+          </mc:Choice>
+          <mc:Fallback>
+            <w:pict>
+              <v:rect id="Rectangle 31" o:spid="_x0000_s1026" style="position:absolute;margin-left:36.75pt;margin-top:2.05pt;width:21.75pt;height:14.25pt;z-index:251727872;visibility:visible;mso-wrap-style:square;mso-wrap-distance-left:9pt;mso-wrap-distance-top:0;mso-wrap-distance-right:9pt;mso-wrap-distance-bottom:0;mso-position-horizontal:absolute;mso-position-horizontal-relative:text;mso-position-vertical:absolute;mso-position-vertical-relative:text;v-text-anchor:middle" o:gfxdata="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" fillcolor="#652523 [1637]" stroked="f">
+                <v:fill color2="#ba4442 [3013]" rotate="t" angle="180" colors="0 #9b2d2a;52429f #cb3d3a;1 #ce3b37" focus="100%" type="gradient">
+                  <o:fill v:ext="view" type="gradientUnscaled"/>
+                </v:fill>
+                <v:shadow on="t" color="black" opacity="22937f" origin=",.5" offset="0,.63889mm"/>
+              </v:rect>
+            </w:pict>
+          </mc:Fallback>
+        </mc:AlternateContent>
+      </w:r>
+      <w:r>
+        <w:rPr>
+          <w:rFonts w:ascii="Times New Roman" w:hAnsi="Times New Roman" w:cs="Times New Roman"/>
+          <w:sz w:val="32"/>
+        </w:rPr>
+        <w:t>Continuing on the point-to-point line, create a Bezier curve with interaction from the user.</w:t>
+      </w:r>
+    </w:p>
+    <w:p>
+      <w:pPr>
+        <w:rPr>
+          <w:rFonts w:ascii="Times New Roman" w:hAnsi="Times New Roman" w:cs="Times New Roman"/>
+          <w:sz w:val="32"/>
+        </w:rPr>
+      </w:pPr>
+      <w:r>
+        <w:rPr>
+          <w:rFonts w:ascii="Times New Roman" w:hAnsi="Times New Roman" w:cs="Times New Roman"/>
+          <w:sz w:val="32"/>
+        </w:rPr>
+        <w:tab/>
+        <w:t>----------------Stretch goals for week 3</w:t>
+      </w:r>
+      <w:r>
+        <w:rPr>
+          <w:rFonts w:ascii="Times New Roman" w:hAnsi="Times New Roman" w:cs="Times New Roman"/>
+          <w:sz w:val="32"/>
+        </w:rPr>
+        <w:t>----------------</w:t>
+      </w:r>
+    </w:p>
+    <w:p>
+      <w:pPr>
+        <w:pStyle w:val="ListParagraph"/>
+        <w:ind w:left="1080"/>
+        <w:rPr>
+          <w:rFonts w:ascii="Times New Roman" w:hAnsi="Times New Roman" w:cs="Times New Roman"/>
+          <w:sz w:val="32"/>
+        </w:rPr>
+      </w:pPr>
+      <w:r>
+        <w:rPr>
+          <w:rFonts w:ascii="Times New Roman" w:hAnsi="Times New Roman" w:cs="Times New Roman"/>
+          <w:noProof/>
+          <w:sz w:val="32"/>
+        </w:rPr>
+        <mc:AlternateContent>
+          <mc:Choice Requires="wps">
+            <w:drawing>
+              <wp:anchor distT="0" distB="0" distL="114300" distR="114300" simplePos="0" relativeHeight="251729920" behindDoc="0" locked="0" layoutInCell="1" allowOverlap="1" wp14:anchorId="52CB3565" wp14:editId="58CC373C">
+                <wp:simplePos x="0" y="0"/>
+                <wp:positionH relativeFrom="column">
+                  <wp:posOffset>466725</wp:posOffset>
+                </wp:positionH>
+                <wp:positionV relativeFrom="paragraph">
+                  <wp:posOffset>13335</wp:posOffset>
+                </wp:positionV>
+                <wp:extent cx="276225" cy="180975"/>
+                <wp:effectExtent l="76200" t="38100" r="104775" b="123825"/>
+                <wp:wrapNone/>
+                <wp:docPr id="32" name="Rectangle 32"/>
+                <wp:cNvGraphicFramePr/>
+                <a:graphic xmlns:a="http://schemas.openxmlformats.org/drawingml/2006/main">
+                  <a:graphicData uri="http://schemas.microsoft.com/office/word/2010/wordprocessingShape">
+                    <wps:wsp>
+                      <wps:cNvSpPr/>
+                      <wps:spPr>
+                        <a:xfrm>
+                          <a:off x="0" y="0"/>
+                          <a:ext cx="276225" cy="180975"/>
+                        </a:xfrm>
+                        <a:prstGeom prst="rect">
+                          <a:avLst/>
+                        </a:prstGeom>
+                      </wps:spPr>
+                      <wps:style>
+                        <a:lnRef idx="0">
+                          <a:schemeClr val="accent2"/>
+                        </a:lnRef>
+                        <a:fillRef idx="3">
+                          <a:schemeClr val="accent2"/>
+                        </a:fillRef>
+                        <a:effectRef idx="3">
+                          <a:schemeClr val="accent2"/>
+                        </a:effectRef>
+                        <a:fontRef idx="minor">
+                          <a:schemeClr val="lt1"/>
+                        </a:fontRef>
+                      </wps:style>
+                      <wps:bodyPr rot="0" spcFirstLastPara="0" vertOverflow="overflow" horzOverflow="overflow" vert="horz" wrap="square" lIns="91440" tIns="45720" rIns="91440" bIns="45720" numCol="1" spcCol="0" rtlCol="0" fromWordArt="0" anchor="ctr" anchorCtr="0" forceAA="0" compatLnSpc="1">
+                        <a:prstTxWarp prst="textNoShape">
+                          <a:avLst/>
+                        </a:prstTxWarp>
+                        <a:noAutofit/>
+                      </wps:bodyPr>
+                    </wps:wsp>
+                  </a:graphicData>
+                </a:graphic>
+              </wp:anchor>
+            </w:drawing>
+          </mc:Choice>
+          <mc:Fallback>
+            <w:pict>
+              <v:rect id="Rectangle 32" o:spid="_x0000_s1026" style="position:absolute;margin-left:36.75pt;margin-top:1.05pt;width:21.75pt;height:14.25pt;z-index:251729920;visibility:visible;mso-wrap-style:square;mso-wrap-distance-left:9pt;mso-wrap-distance-top:0;mso-wrap-distance-right:9pt;mso-wrap-distance-bottom:0;mso-position-horizontal:absolute;mso-position-horizontal-relative:text;mso-position-vertical:absolute;mso-position-vertical-relative:text;v-text-anchor:middle" o:gfxdata="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" fillcolor="#652523 [1637]" stroked="f">
+                <v:fill color2="#ba4442 [3013]" rotate="t" angle="180" colors="0 #9b2d2a;52429f #cb3d3a;1 #ce3b37" focus="100%" type="gradient">
+                  <o:fill v:ext="view" type="gradientUnscaled"/>
+                </v:fill>
+                <v:shadow on="t" color="black" opacity="22937f" origin=",.5" offset="0,.63889mm"/>
+              </v:rect>
+            </w:pict>
+          </mc:Fallback>
+        </mc:AlternateContent>
+      </w:r>
+      <w:r>
+        <w:rPr>
+          <w:rFonts w:ascii="Times New Roman" w:hAnsi="Times New Roman" w:cs="Times New Roman"/>
+          <w:sz w:val="32"/>
+        </w:rPr>
+        <w:tab/>
+        <w:t xml:space="preserve">Scale a loaded image to either a bigger </w:t>
+      </w:r>
+      <w:proofErr w:type="gramStart"/>
+      <w:r>
+        <w:rPr>
+          <w:rFonts w:ascii="Times New Roman" w:hAnsi="Times New Roman" w:cs="Times New Roman"/>
+          <w:sz w:val="32"/>
+        </w:rPr>
+        <w:t>or smaller</w:t>
+      </w:r>
+      <w:proofErr w:type="gramEnd"/>
+      <w:r>
+        <w:rPr>
+          <w:rFonts w:ascii="Times New Roman" w:hAnsi="Times New Roman" w:cs="Times New Roman"/>
+          <w:sz w:val="32"/>
+        </w:rPr>
+        <w:t xml:space="preserve"> size. </w:t>
+      </w:r>
+    </w:p>
+    <w:p>
+      <w:pPr>
+        <w:pStyle w:val="ListParagraph"/>
+        <w:numPr>
+          <w:ilvl w:val="0"/>
+          <w:numId w:val="4"/>
+        </w:numPr>
+        <w:rPr>
+          <w:rFonts w:ascii="Times New Roman" w:hAnsi="Times New Roman" w:cs="Times New Roman"/>
+          <w:sz w:val="32"/>
+        </w:rPr>
+      </w:pPr>
+      <w:proofErr w:type="gramStart"/>
+      <w:r>
+        <w:rPr>
+          <w:rFonts w:ascii="Times New Roman" w:hAnsi="Times New Roman" w:cs="Times New Roman"/>
+          <w:sz w:val="32"/>
+        </w:rPr>
+        <w:t>Keeping the aspect ratio while not exceeding the height or width of the resolution of the users monitor display.</w:t>
+      </w:r>
+      <w:proofErr w:type="gramEnd"/>
+    </w:p>
+    <w:p>
+      <w:pPr>
+        <w:ind w:left="1440"/>
+        <w:rPr>
+          <w:rFonts w:ascii="Times New Roman" w:hAnsi="Times New Roman" w:cs="Times New Roman"/>
+          <w:sz w:val="32"/>
+        </w:rPr>
+      </w:pPr>
+      <w:r>
+        <w:rPr>
+          <w:rFonts w:ascii="Times New Roman" w:hAnsi="Times New Roman" w:cs="Times New Roman"/>
+          <w:noProof/>
+          <w:sz w:val="32"/>
+        </w:rPr>
+        <mc:AlternateContent>
+          <mc:Choice Requires="wps">
+            <w:drawing>
+              <wp:anchor distT="0" distB="0" distL="114300" distR="114300" simplePos="0" relativeHeight="251731968" behindDoc="0" locked="0" layoutInCell="1" allowOverlap="1" wp14:anchorId="08BD9F0B" wp14:editId="6D8B1B92">
+                <wp:simplePos x="0" y="0"/>
+                <wp:positionH relativeFrom="column">
+                  <wp:posOffset>466725</wp:posOffset>
+                </wp:positionH>
+                <wp:positionV relativeFrom="paragraph">
+                  <wp:posOffset>2540</wp:posOffset>
+                </wp:positionV>
+                <wp:extent cx="276225" cy="180975"/>
+                <wp:effectExtent l="76200" t="38100" r="104775" b="123825"/>
+                <wp:wrapNone/>
+                <wp:docPr id="33" name="Rectangle 33"/>
+                <wp:cNvGraphicFramePr/>
+                <a:graphic xmlns:a="http://schemas.openxmlformats.org/drawingml/2006/main">
+                  <a:graphicData uri="http://schemas.microsoft.com/office/word/2010/wordprocessingShape">
+                    <wps:wsp>
+                      <wps:cNvSpPr/>
+                      <wps:spPr>
+                        <a:xfrm>
+                          <a:off x="0" y="0"/>
+                          <a:ext cx="276225" cy="180975"/>
+                        </a:xfrm>
+                        <a:prstGeom prst="rect">
+                          <a:avLst/>
+                        </a:prstGeom>
+                      </wps:spPr>
+                      <wps:style>
+                        <a:lnRef idx="0">
+                          <a:schemeClr val="accent2"/>
+                        </a:lnRef>
+                        <a:fillRef idx="3">
+                          <a:schemeClr val="accent2"/>
+                        </a:fillRef>
+                        <a:effectRef idx="3">
+                          <a:schemeClr val="accent2"/>
+                        </a:effectRef>
+                        <a:fontRef idx="minor">
+                          <a:schemeClr val="lt1"/>
+                        </a:fontRef>
+                      </wps:style>
+                      <wps:bodyPr rot="0" spcFirstLastPara="0" vertOverflow="overflow" horzOverflow="overflow" vert="horz" wrap="square" lIns="91440" tIns="45720" rIns="91440" bIns="45720" numCol="1" spcCol="0" rtlCol="0" fromWordArt="0" anchor="ctr" anchorCtr="0" forceAA="0" compatLnSpc="1">
+                        <a:prstTxWarp prst="textNoShape">
+                          <a:avLst/>
+                        </a:prstTxWarp>
+                        <a:noAutofit/>
+                      </wps:bodyPr>
+                    </wps:wsp>
+                  </a:graphicData>
+                </a:graphic>
+              </wp:anchor>
+            </w:drawing>
+          </mc:Choice>
+          <mc:Fallback>
+            <w:pict>
+              <v:rect id="Rectangle 33" o:spid="_x0000_s1026" style="position:absolute;margin-left:36.75pt;margin-top:.2pt;width:21.75pt;height:14.25pt;z-index:251731968;visibility:visible;mso-wrap-style:square;mso-wrap-distance-left:9pt;mso-wrap-distance-top:0;mso-wrap-distance-right:9pt;mso-wrap-distance-bottom:0;mso-position-horizontal:absolute;mso-position-horizontal-relative:text;mso-position-vertical:absolute;mso-position-vertical-relative:text;v-text-anchor:middle" o:gfxdata="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" fillcolor="#652523 [1637]" stroked="f">
+                <v:fill color2="#ba4442 [3013]" rotate="t" angle="180" colors="0 #9b2d2a;52429f #cb3d3a;1 #ce3b37" focus="100%" type="gradient">
+                  <o:fill v:ext="view" type="gradientUnscaled"/>
+                </v:fill>
+                <v:shadow on="t" color="black" opacity="22937f" origin=",.5" offset="0,.63889mm"/>
+              </v:rect>
+            </w:pict>
+          </mc:Fallback>
+        </mc:AlternateContent>
+      </w:r>
+      <w:r>
+        <w:rPr>
+          <w:rFonts w:ascii="Times New Roman" w:hAnsi="Times New Roman" w:cs="Times New Roman"/>
+          <w:sz w:val="32"/>
+        </w:rPr>
+        <w:t>Understand what the different types of Anti-aliasing are.</w:t>
+      </w:r>
+    </w:p>
+    <w:p>
+      <w:pPr>
+        <w:pStyle w:val="ListParagraph"/>
+        <w:numPr>
+          <w:ilvl w:val="0"/>
+          <w:numId w:val="4"/>
+        </w:numPr>
+        <w:rPr>
+          <w:rFonts w:ascii="Times New Roman" w:hAnsi="Times New Roman" w:cs="Times New Roman"/>
+          <w:sz w:val="32"/>
+        </w:rPr>
+      </w:pPr>
+      <w:r>
+        <w:rPr>
+          <w:rFonts w:ascii="Times New Roman" w:hAnsi="Times New Roman" w:cs="Times New Roman"/>
+          <w:sz w:val="32"/>
+        </w:rPr>
+        <w:t xml:space="preserve">Different types include: </w:t>
+      </w:r>
+    </w:p>
+    <w:p>
+      <w:pPr>
+        <w:pStyle w:val="ListParagraph"/>
+        <w:numPr>
+          <w:ilvl w:val="1"/>
+          <w:numId w:val="4"/>
+        </w:numPr>
+        <w:rPr>
+          <w:rFonts w:ascii="Times New Roman" w:hAnsi="Times New Roman" w:cs="Times New Roman"/>
+          <w:sz w:val="32"/>
+        </w:rPr>
+      </w:pPr>
+      <w:r>
+        <w:rPr>
+          <w:rFonts w:ascii="Times New Roman" w:hAnsi="Times New Roman" w:cs="Times New Roman"/>
+          <w:sz w:val="32"/>
+        </w:rPr>
+        <w:t>Anti-aliasing filter</w:t>
+      </w:r>
+    </w:p>
+    <w:p>
+      <w:pPr>
+        <w:pStyle w:val="ListParagraph"/>
+        <w:numPr>
+          <w:ilvl w:val="1"/>
+          <w:numId w:val="4"/>
+        </w:numPr>
+        <w:rPr>
+          <w:rFonts w:ascii="Times New Roman" w:hAnsi="Times New Roman" w:cs="Times New Roman"/>
+          <w:sz w:val="32"/>
+        </w:rPr>
+      </w:pPr>
+      <w:r>
+        <w:rPr>
+          <w:rFonts w:ascii="Times New Roman" w:hAnsi="Times New Roman" w:cs="Times New Roman"/>
           <w:sz w:val="32"/>
         </w:rPr>
         <w:lastRenderedPageBreak/>
+        <w:t>Spatial anti-aliasing</w:t>
+      </w:r>
+    </w:p>
+    <w:p>
+      <w:pPr>
+        <w:pStyle w:val="ListParagraph"/>
+        <w:numPr>
+          <w:ilvl w:val="1"/>
+          <w:numId w:val="4"/>
+        </w:numPr>
+        <w:rPr>
+          <w:rFonts w:ascii="Times New Roman" w:hAnsi="Times New Roman" w:cs="Times New Roman"/>
+          <w:sz w:val="32"/>
+        </w:rPr>
+      </w:pPr>
+      <w:r>
+        <w:rPr>
+          <w:rFonts w:ascii="Times New Roman" w:hAnsi="Times New Roman" w:cs="Times New Roman"/>
+          <w:sz w:val="32"/>
+        </w:rPr>
+        <w:t>Super sample anti-aliasing</w:t>
+      </w:r>
+    </w:p>
+    <w:p>
+      <w:pPr>
+        <w:pStyle w:val="ListParagraph"/>
+        <w:numPr>
+          <w:ilvl w:val="1"/>
+          <w:numId w:val="4"/>
+        </w:numPr>
+        <w:rPr>
+          <w:rFonts w:ascii="Times New Roman" w:hAnsi="Times New Roman" w:cs="Times New Roman"/>
+          <w:sz w:val="32"/>
+        </w:rPr>
+      </w:pPr>
+      <w:r>
+        <w:rPr>
+          <w:rFonts w:ascii="Times New Roman" w:hAnsi="Times New Roman" w:cs="Times New Roman"/>
+          <w:sz w:val="32"/>
+        </w:rPr>
+        <w:t>Multi sample anti-aliasing</w:t>
+      </w:r>
+    </w:p>
+    <w:p>
+      <w:pPr>
+        <w:pStyle w:val="ListParagraph"/>
+        <w:numPr>
+          <w:ilvl w:val="1"/>
+          <w:numId w:val="4"/>
+        </w:numPr>
+        <w:rPr>
+          <w:rFonts w:ascii="Times New Roman" w:hAnsi="Times New Roman" w:cs="Times New Roman"/>
+          <w:sz w:val="32"/>
+        </w:rPr>
+      </w:pPr>
+      <w:r>
+        <w:rPr>
+          <w:rFonts w:ascii="Times New Roman" w:hAnsi="Times New Roman" w:cs="Times New Roman"/>
+          <w:sz w:val="32"/>
+        </w:rPr>
+        <w:t>Temporal anti-aliasing</w:t>
+      </w:r>
+    </w:p>
+    <w:p>
+      <w:pPr>
+        <w:ind w:left="720"/>
+        <w:rPr>
+          <w:rFonts w:ascii="Times New Roman" w:hAnsi="Times New Roman" w:cs="Times New Roman"/>
+          <w:sz w:val="32"/>
+        </w:rPr>
+      </w:pPr>
+      <w:r>
+        <w:rPr>
+          <w:rFonts w:ascii="Times New Roman" w:hAnsi="Times New Roman" w:cs="Times New Roman"/>
+          <w:sz w:val="32"/>
+        </w:rPr>
+        <w:t>------------End of s</w:t>
+      </w:r>
+      <w:r>
+        <w:rPr>
+          <w:rFonts w:ascii="Times New Roman" w:hAnsi="Times New Roman" w:cs="Times New Roman"/>
+          <w:sz w:val="32"/>
+        </w:rPr>
+        <w:t>tretch goals for week 3</w:t>
+      </w:r>
+      <w:r>
+        <w:rPr>
+          <w:rFonts w:ascii="Times New Roman" w:hAnsi="Times New Roman" w:cs="Times New Roman"/>
+          <w:sz w:val="32"/>
+        </w:rPr>
+        <w:t>------------</w:t>
+      </w:r>
+    </w:p>
+    <w:p>
+      <w:pPr>
+        <w:rPr>
+          <w:rFonts w:ascii="Times New Roman" w:hAnsi="Times New Roman" w:cs="Times New Roman"/>
+          <w:sz w:val="32"/>
+        </w:rPr>
+      </w:pPr>
+    </w:p>
+    <w:p>
+      <w:pPr>
+        <w:ind w:left="1440"/>
+        <w:rPr>
+          <w:rFonts w:ascii="Times New Roman" w:hAnsi="Times New Roman" w:cs="Times New Roman"/>
+          <w:sz w:val="32"/>
+        </w:rPr>
+      </w:pPr>
+      <w:r>
+        <w:rPr>
+          <w:rFonts w:ascii="Times New Roman" w:hAnsi="Times New Roman" w:cs="Times New Roman"/>
+          <w:sz w:val="32"/>
+        </w:rPr>
         <w:tab/>
       </w:r>
+    </w:p>
+    <w:p>
+      <w:pPr>
+        <w:rPr>
+          <w:rFonts w:ascii="Times New Roman" w:hAnsi="Times New Roman" w:cs="Times New Roman"/>
+          <w:sz w:val="32"/>
+        </w:rPr>
+      </w:pPr>
       <w:r>
         <w:rPr>
           <w:rFonts w:ascii="Times New Roman" w:hAnsi="Times New Roman" w:cs="Times New Roman"/>
@@ -2964,14 +4079,6 @@
         </w:rPr>
         <w:tab/>
       </w:r>
-    </w:p>
-    <w:p>
-      <w:pPr>
-        <w:rPr>
-          <w:rFonts w:ascii="Times New Roman" w:hAnsi="Times New Roman" w:cs="Times New Roman"/>
-          <w:sz w:val="32"/>
-        </w:rPr>
-      </w:pPr>
       <w:r>
         <w:rPr>
           <w:rFonts w:ascii="Times New Roman" w:hAnsi="Times New Roman" w:cs="Times New Roman"/>
@@ -2979,795 +4086,6 @@
         </w:rPr>
         <w:tab/>
       </w:r>
-    </w:p>
-    <w:tbl>
-      <w:tblPr>
-        <w:tblStyle w:val="LightList-Accent3"/>
-        <w:tblW w:w="9350" w:type="dxa"/>
-        <w:tblBorders>
-          <w:insideH w:val="single" w:sz="6" w:space="0" w:color="auto"/>
-          <w:insideV w:val="single" w:sz="6" w:space="0" w:color="auto"/>
-        </w:tblBorders>
-        <w:tblLook w:val="0620" w:firstRow="1" w:lastRow="0" w:firstColumn="0" w:lastColumn="0" w:noHBand="1" w:noVBand="1"/>
-      </w:tblPr>
-      <w:tblGrid>
-        <w:gridCol w:w="3168"/>
-        <w:gridCol w:w="2697"/>
-        <w:gridCol w:w="3485"/>
-      </w:tblGrid>
-      <w:tr>
-        <w:trPr>
-          <w:cnfStyle w:val="100000000000" w:firstRow="1" w:lastRow="0" w:firstColumn="0" w:lastColumn="0" w:oddVBand="0" w:evenVBand="0" w:oddHBand="0" w:evenHBand="0" w:firstRowFirstColumn="0" w:firstRowLastColumn="0" w:lastRowFirstColumn="0" w:lastRowLastColumn="0"/>
-          <w:trHeight w:val="268"/>
-        </w:trPr>
-        <w:tc>
-          <w:tcPr>
-            <w:tcW w:w="3168" w:type="dxa"/>
-          </w:tcPr>
-          <w:p>
-            <w:r>
-              <w:t>Date</w:t>
-            </w:r>
-          </w:p>
-        </w:tc>
-        <w:tc>
-          <w:tcPr>
-            <w:tcW w:w="2697" w:type="dxa"/>
-          </w:tcPr>
-          <w:p>
-            <w:r>
-              <w:t>Day</w:t>
-            </w:r>
-          </w:p>
-        </w:tc>
-        <w:tc>
-          <w:tcPr>
-            <w:tcW w:w="0" w:type="auto"/>
-          </w:tcPr>
-          <w:p>
-            <w:r>
-              <w:t>Description</w:t>
-            </w:r>
-          </w:p>
-        </w:tc>
-      </w:tr>
-      <w:tr>
-        <w:trPr>
-          <w:trHeight w:val="268"/>
-        </w:trPr>
-        <w:tc>
-          <w:tcPr>
-            <w:tcW w:w="3168" w:type="dxa"/>
-          </w:tcPr>
-          <w:p>
-            <w:r>
-              <w:t>July 8</w:t>
-            </w:r>
-            <w:r>
-              <w:rPr>
-                <w:vertAlign w:val="superscript"/>
-              </w:rPr>
-              <w:t>th</w:t>
-            </w:r>
-            <w:r>
-              <w:t>, 2013</w:t>
-            </w:r>
-          </w:p>
-        </w:tc>
-        <w:tc>
-          <w:tcPr>
-            <w:tcW w:w="2697" w:type="dxa"/>
-          </w:tcPr>
-          <w:p>
-            <w:r>
-              <w:t>Monday</w:t>
-            </w:r>
-          </w:p>
-        </w:tc>
-        <w:tc>
-          <w:tcPr>
-            <w:tcW w:w="0" w:type="auto"/>
-          </w:tcPr>
-          <w:p>
-            <w:pPr>
-              <w:pStyle w:val="ListParagraph"/>
-              <w:numPr>
-                <w:ilvl w:val="0"/>
-                <w:numId w:val="1"/>
-              </w:numPr>
-            </w:pPr>
-            <w:proofErr w:type="gramStart"/>
-            <w:r>
-              <w:t>Applet Setup, Load and display image.</w:t>
-            </w:r>
-            <w:proofErr w:type="gramEnd"/>
-          </w:p>
-          <w:p>
-            <w:pPr>
-              <w:pStyle w:val="ListParagraph"/>
-              <w:numPr>
-                <w:ilvl w:val="0"/>
-                <w:numId w:val="1"/>
-              </w:numPr>
-            </w:pPr>
-            <w:r>
-              <w:t>Experiment with JAI</w:t>
-            </w:r>
-          </w:p>
-        </w:tc>
-      </w:tr>
-      <w:tr>
-        <w:trPr>
-          <w:trHeight w:val="268"/>
-        </w:trPr>
-        <w:tc>
-          <w:tcPr>
-            <w:tcW w:w="3168" w:type="dxa"/>
-          </w:tcPr>
-          <w:p>
-            <w:r>
-              <w:t>July 9</w:t>
-            </w:r>
-            <w:r>
-              <w:rPr>
-                <w:vertAlign w:val="superscript"/>
-              </w:rPr>
-              <w:t>th</w:t>
-            </w:r>
-            <w:r>
-              <w:t>, 2013</w:t>
-            </w:r>
-          </w:p>
-        </w:tc>
-        <w:tc>
-          <w:tcPr>
-            <w:tcW w:w="2697" w:type="dxa"/>
-          </w:tcPr>
-          <w:p>
-            <w:r>
-              <w:t>Tuesday</w:t>
-            </w:r>
-          </w:p>
-        </w:tc>
-        <w:tc>
-          <w:tcPr>
-            <w:tcW w:w="0" w:type="auto"/>
-          </w:tcPr>
-          <w:p>
-            <w:pPr>
-              <w:pStyle w:val="ListParagraph"/>
-              <w:numPr>
-                <w:ilvl w:val="0"/>
-                <w:numId w:val="2"/>
-              </w:numPr>
-            </w:pPr>
-            <w:r>
-              <w:t>Experiment with JAI</w:t>
-            </w:r>
-          </w:p>
-        </w:tc>
-      </w:tr>
-      <w:tr>
-        <w:trPr>
-          <w:trHeight w:val="268"/>
-        </w:trPr>
-        <w:tc>
-          <w:tcPr>
-            <w:tcW w:w="3168" w:type="dxa"/>
-          </w:tcPr>
-          <w:p>
-            <w:r>
-              <w:t>July 10</w:t>
-            </w:r>
-            <w:r>
-              <w:rPr>
-                <w:vertAlign w:val="superscript"/>
-              </w:rPr>
-              <w:t>th</w:t>
-            </w:r>
-            <w:r>
-              <w:t>, 2013</w:t>
-            </w:r>
-          </w:p>
-        </w:tc>
-        <w:tc>
-          <w:tcPr>
-            <w:tcW w:w="2697" w:type="dxa"/>
-          </w:tcPr>
-          <w:p>
-            <w:r>
-              <w:t>Wednesday</w:t>
-            </w:r>
-          </w:p>
-        </w:tc>
-        <w:tc>
-          <w:tcPr>
-            <w:tcW w:w="0" w:type="auto"/>
-          </w:tcPr>
-          <w:p>
-            <w:pPr>
-              <w:pStyle w:val="ListParagraph"/>
-              <w:numPr>
-                <w:ilvl w:val="0"/>
-                <w:numId w:val="2"/>
-              </w:numPr>
-            </w:pPr>
-            <w:r>
-              <w:t>Experiment with JAI</w:t>
-            </w:r>
-          </w:p>
-        </w:tc>
-      </w:tr>
-      <w:tr>
-        <w:trPr>
-          <w:trHeight w:val="268"/>
-        </w:trPr>
-        <w:tc>
-          <w:tcPr>
-            <w:tcW w:w="3168" w:type="dxa"/>
-          </w:tcPr>
-          <w:p>
-            <w:r>
-              <w:t>July 11</w:t>
-            </w:r>
-            <w:r>
-              <w:rPr>
-                <w:vertAlign w:val="superscript"/>
-              </w:rPr>
-              <w:t>th</w:t>
-            </w:r>
-            <w:r>
-              <w:t>, 2013</w:t>
-            </w:r>
-          </w:p>
-        </w:tc>
-        <w:tc>
-          <w:tcPr>
-            <w:tcW w:w="2697" w:type="dxa"/>
-          </w:tcPr>
-          <w:p>
-            <w:r>
-              <w:t>Thursday</w:t>
-            </w:r>
-          </w:p>
-        </w:tc>
-        <w:tc>
-          <w:tcPr>
-            <w:tcW w:w="0" w:type="auto"/>
-          </w:tcPr>
-          <w:p>
-            <w:pPr>
-              <w:pStyle w:val="ListParagraph"/>
-              <w:numPr>
-                <w:ilvl w:val="0"/>
-                <w:numId w:val="2"/>
-              </w:numPr>
-            </w:pPr>
-            <w:r>
-              <w:t>Start Red Eye Removal</w:t>
-            </w:r>
-          </w:p>
-        </w:tc>
-      </w:tr>
-      <w:tr>
-        <w:trPr>
-          <w:trHeight w:val="268"/>
-        </w:trPr>
-        <w:tc>
-          <w:tcPr>
-            <w:tcW w:w="3168" w:type="dxa"/>
-          </w:tcPr>
-          <w:p>
-            <w:r>
-              <w:t>July 12</w:t>
-            </w:r>
-            <w:r>
-              <w:rPr>
-                <w:vertAlign w:val="superscript"/>
-              </w:rPr>
-              <w:t>th</w:t>
-            </w:r>
-            <w:r>
-              <w:t>, 2013</w:t>
-            </w:r>
-          </w:p>
-        </w:tc>
-        <w:tc>
-          <w:tcPr>
-            <w:tcW w:w="2697" w:type="dxa"/>
-          </w:tcPr>
-          <w:p>
-            <w:r>
-              <w:t>Friday</w:t>
-            </w:r>
-          </w:p>
-        </w:tc>
-        <w:tc>
-          <w:tcPr>
-            <w:tcW w:w="0" w:type="auto"/>
-          </w:tcPr>
-          <w:p>
-            <w:pPr>
-              <w:pStyle w:val="ListParagraph"/>
-              <w:numPr>
-                <w:ilvl w:val="0"/>
-                <w:numId w:val="2"/>
-              </w:numPr>
-            </w:pPr>
-            <w:r>
-              <w:t>Red Eye Removal</w:t>
-            </w:r>
-          </w:p>
-        </w:tc>
-      </w:tr>
-      <w:tr>
-        <w:trPr>
-          <w:trHeight w:val="268"/>
-        </w:trPr>
-        <w:tc>
-          <w:tcPr>
-            <w:tcW w:w="3168" w:type="dxa"/>
-          </w:tcPr>
-          <w:p>
-            <w:r>
-              <w:t>July 13</w:t>
-            </w:r>
-            <w:r>
-              <w:rPr>
-                <w:vertAlign w:val="superscript"/>
-              </w:rPr>
-              <w:t>th</w:t>
-            </w:r>
-            <w:r>
-              <w:t>, 2013</w:t>
-            </w:r>
-          </w:p>
-        </w:tc>
-        <w:tc>
-          <w:tcPr>
-            <w:tcW w:w="2697" w:type="dxa"/>
-          </w:tcPr>
-          <w:p>
-            <w:r>
-              <w:t>Saturday</w:t>
-            </w:r>
-          </w:p>
-        </w:tc>
-        <w:tc>
-          <w:tcPr>
-            <w:tcW w:w="0" w:type="auto"/>
-          </w:tcPr>
-          <w:p>
-            <w:pPr>
-              <w:pStyle w:val="ListParagraph"/>
-              <w:numPr>
-                <w:ilvl w:val="0"/>
-                <w:numId w:val="3"/>
-              </w:numPr>
-            </w:pPr>
-            <w:r>
-              <w:t>Red Eye Removal</w:t>
-            </w:r>
-          </w:p>
-        </w:tc>
-      </w:tr>
-      <w:tr>
-        <w:trPr>
-          <w:trHeight w:val="268"/>
-        </w:trPr>
-        <w:tc>
-          <w:tcPr>
-            <w:tcW w:w="3168" w:type="dxa"/>
-          </w:tcPr>
-          <w:p>
-            <w:r>
-              <w:t>July 14</w:t>
-            </w:r>
-            <w:r>
-              <w:rPr>
-                <w:vertAlign w:val="superscript"/>
-              </w:rPr>
-              <w:t>th</w:t>
-            </w:r>
-            <w:r>
-              <w:t>, 2013</w:t>
-            </w:r>
-          </w:p>
-        </w:tc>
-        <w:tc>
-          <w:tcPr>
-            <w:tcW w:w="2697" w:type="dxa"/>
-          </w:tcPr>
-          <w:p>
-            <w:r>
-              <w:t>Sunday</w:t>
-            </w:r>
-          </w:p>
-        </w:tc>
-        <w:tc>
-          <w:tcPr>
-            <w:tcW w:w="0" w:type="auto"/>
-          </w:tcPr>
-          <w:p>
-            <w:pPr>
-              <w:pStyle w:val="ListParagraph"/>
-              <w:numPr>
-                <w:ilvl w:val="0"/>
-                <w:numId w:val="3"/>
-              </w:numPr>
-            </w:pPr>
-            <w:r>
-              <w:t>Red Eye Removal</w:t>
-            </w:r>
-          </w:p>
-        </w:tc>
-      </w:tr>
-      <w:tr>
-        <w:trPr>
-          <w:trHeight w:val="268"/>
-        </w:trPr>
-        <w:tc>
-          <w:tcPr>
-            <w:tcW w:w="3168" w:type="dxa"/>
-          </w:tcPr>
-          <w:p>
-            <w:r>
-              <w:t>July 15</w:t>
-            </w:r>
-            <w:r>
-              <w:rPr>
-                <w:vertAlign w:val="superscript"/>
-              </w:rPr>
-              <w:t>th</w:t>
-            </w:r>
-            <w:r>
-              <w:t>, 2013</w:t>
-            </w:r>
-          </w:p>
-        </w:tc>
-        <w:tc>
-          <w:tcPr>
-            <w:tcW w:w="2697" w:type="dxa"/>
-          </w:tcPr>
-          <w:p>
-            <w:r>
-              <w:t>Monday</w:t>
-            </w:r>
-          </w:p>
-        </w:tc>
-        <w:tc>
-          <w:tcPr>
-            <w:tcW w:w="0" w:type="auto"/>
-          </w:tcPr>
-          <w:p>
-            <w:pPr>
-              <w:pStyle w:val="ListParagraph"/>
-              <w:numPr>
-                <w:ilvl w:val="0"/>
-                <w:numId w:val="3"/>
-              </w:numPr>
-            </w:pPr>
-            <w:r>
-              <w:t>Finish Red Eye Removal</w:t>
-            </w:r>
-          </w:p>
-        </w:tc>
-      </w:tr>
-      <w:tr>
-        <w:trPr>
-          <w:trHeight w:val="268"/>
-        </w:trPr>
-        <w:tc>
-          <w:tcPr>
-            <w:tcW w:w="3168" w:type="dxa"/>
-          </w:tcPr>
-          <w:p>
-            <w:r>
-              <w:t>July 16</w:t>
-            </w:r>
-            <w:r>
-              <w:rPr>
-                <w:vertAlign w:val="superscript"/>
-              </w:rPr>
-              <w:t>th</w:t>
-            </w:r>
-            <w:r>
-              <w:t>, 2013</w:t>
-            </w:r>
-          </w:p>
-        </w:tc>
-        <w:tc>
-          <w:tcPr>
-            <w:tcW w:w="2697" w:type="dxa"/>
-          </w:tcPr>
-          <w:p>
-            <w:r>
-              <w:t>Tuesday</w:t>
-            </w:r>
-          </w:p>
-        </w:tc>
-        <w:tc>
-          <w:tcPr>
-            <w:tcW w:w="0" w:type="auto"/>
-          </w:tcPr>
-          <w:p>
-            <w:pPr>
-              <w:pStyle w:val="ListParagraph"/>
-              <w:numPr>
-                <w:ilvl w:val="0"/>
-                <w:numId w:val="3"/>
-              </w:numPr>
-            </w:pPr>
-            <w:r>
-              <w:t>Start Drawing Tool</w:t>
-            </w:r>
-          </w:p>
-        </w:tc>
-      </w:tr>
-      <w:tr>
-        <w:trPr>
-          <w:trHeight w:val="268"/>
-        </w:trPr>
-        <w:tc>
-          <w:tcPr>
-            <w:tcW w:w="3168" w:type="dxa"/>
-          </w:tcPr>
-          <w:p>
-            <w:r>
-              <w:t>July 17</w:t>
-            </w:r>
-            <w:r>
-              <w:rPr>
-                <w:vertAlign w:val="superscript"/>
-              </w:rPr>
-              <w:t>th</w:t>
-            </w:r>
-            <w:r>
-              <w:t>, 2013</w:t>
-            </w:r>
-          </w:p>
-        </w:tc>
-        <w:tc>
-          <w:tcPr>
-            <w:tcW w:w="2697" w:type="dxa"/>
-          </w:tcPr>
-          <w:p>
-            <w:r>
-              <w:t>Wednesday</w:t>
-            </w:r>
-          </w:p>
-        </w:tc>
-        <w:tc>
-          <w:tcPr>
-            <w:tcW w:w="0" w:type="auto"/>
-          </w:tcPr>
-          <w:p>
-            <w:pPr>
-              <w:pStyle w:val="ListParagraph"/>
-              <w:numPr>
-                <w:ilvl w:val="0"/>
-                <w:numId w:val="3"/>
-              </w:numPr>
-            </w:pPr>
-            <w:r>
-              <w:t>Finish Drawing Tool</w:t>
-            </w:r>
-          </w:p>
-        </w:tc>
-      </w:tr>
-      <w:tr>
-        <w:trPr>
-          <w:trHeight w:val="268"/>
-        </w:trPr>
-        <w:tc>
-          <w:tcPr>
-            <w:tcW w:w="3168" w:type="dxa"/>
-          </w:tcPr>
-          <w:p>
-            <w:r>
-              <w:t>July 18</w:t>
-            </w:r>
-            <w:r>
-              <w:rPr>
-                <w:vertAlign w:val="superscript"/>
-              </w:rPr>
-              <w:t>th</w:t>
-            </w:r>
-            <w:r>
-              <w:t>, 2013</w:t>
-            </w:r>
-          </w:p>
-        </w:tc>
-        <w:tc>
-          <w:tcPr>
-            <w:tcW w:w="2697" w:type="dxa"/>
-          </w:tcPr>
-          <w:p>
-            <w:r>
-              <w:t>Thursday</w:t>
-            </w:r>
-          </w:p>
-        </w:tc>
-        <w:tc>
-          <w:tcPr>
-            <w:tcW w:w="0" w:type="auto"/>
-          </w:tcPr>
-          <w:p>
-            <w:pPr>
-              <w:pStyle w:val="ListParagraph"/>
-              <w:numPr>
-                <w:ilvl w:val="0"/>
-                <w:numId w:val="3"/>
-              </w:numPr>
-            </w:pPr>
-            <w:r>
-              <w:t>Start Custom Brushes</w:t>
-            </w:r>
-          </w:p>
-        </w:tc>
-      </w:tr>
-      <w:tr>
-        <w:trPr>
-          <w:trHeight w:val="268"/>
-        </w:trPr>
-        <w:tc>
-          <w:tcPr>
-            <w:tcW w:w="3168" w:type="dxa"/>
-          </w:tcPr>
-          <w:p>
-            <w:r>
-              <w:t>July 19</w:t>
-            </w:r>
-            <w:r>
-              <w:rPr>
-                <w:vertAlign w:val="superscript"/>
-              </w:rPr>
-              <w:t>th</w:t>
-            </w:r>
-            <w:r>
-              <w:t>, 2013</w:t>
-            </w:r>
-          </w:p>
-        </w:tc>
-        <w:tc>
-          <w:tcPr>
-            <w:tcW w:w="2697" w:type="dxa"/>
-          </w:tcPr>
-          <w:p>
-            <w:r>
-              <w:t>Friday</w:t>
-            </w:r>
-          </w:p>
-        </w:tc>
-        <w:tc>
-          <w:tcPr>
-            <w:tcW w:w="0" w:type="auto"/>
-          </w:tcPr>
-          <w:p>
-            <w:pPr>
-              <w:pStyle w:val="ListParagraph"/>
-              <w:numPr>
-                <w:ilvl w:val="0"/>
-                <w:numId w:val="3"/>
-              </w:numPr>
-            </w:pPr>
-            <w:r>
-              <w:t>Custom Brushes</w:t>
-            </w:r>
-          </w:p>
-        </w:tc>
-      </w:tr>
-      <w:tr>
-        <w:trPr>
-          <w:trHeight w:val="268"/>
-        </w:trPr>
-        <w:tc>
-          <w:tcPr>
-            <w:tcW w:w="3168" w:type="dxa"/>
-          </w:tcPr>
-          <w:p>
-            <w:r>
-              <w:t>July 20</w:t>
-            </w:r>
-            <w:r>
-              <w:rPr>
-                <w:vertAlign w:val="superscript"/>
-              </w:rPr>
-              <w:t>th</w:t>
-            </w:r>
-            <w:r>
-              <w:t>, 2013</w:t>
-            </w:r>
-          </w:p>
-        </w:tc>
-        <w:tc>
-          <w:tcPr>
-            <w:tcW w:w="2697" w:type="dxa"/>
-          </w:tcPr>
-          <w:p>
-            <w:r>
-              <w:t>Saturday</w:t>
-            </w:r>
-          </w:p>
-        </w:tc>
-        <w:tc>
-          <w:tcPr>
-            <w:tcW w:w="0" w:type="auto"/>
-          </w:tcPr>
-          <w:p>
-            <w:pPr>
-              <w:pStyle w:val="ListParagraph"/>
-              <w:numPr>
-                <w:ilvl w:val="0"/>
-                <w:numId w:val="3"/>
-              </w:numPr>
-            </w:pPr>
-            <w:r>
-              <w:t>Custom Brushes</w:t>
-            </w:r>
-          </w:p>
-        </w:tc>
-      </w:tr>
-      <w:tr>
-        <w:trPr>
-          <w:trHeight w:val="268"/>
-        </w:trPr>
-        <w:tc>
-          <w:tcPr>
-            <w:tcW w:w="3168" w:type="dxa"/>
-          </w:tcPr>
-          <w:p>
-            <w:r>
-              <w:t>July 21</w:t>
-            </w:r>
-            <w:r>
-              <w:rPr>
-                <w:vertAlign w:val="superscript"/>
-              </w:rPr>
-              <w:t>st</w:t>
-            </w:r>
-            <w:r>
-              <w:t>, 2013</w:t>
-            </w:r>
-          </w:p>
-        </w:tc>
-        <w:tc>
-          <w:tcPr>
-            <w:tcW w:w="2697" w:type="dxa"/>
-          </w:tcPr>
-          <w:p>
-            <w:r>
-              <w:t>Sunday</w:t>
-            </w:r>
-          </w:p>
-        </w:tc>
-        <w:tc>
-          <w:tcPr>
-            <w:tcW w:w="0" w:type="auto"/>
-          </w:tcPr>
-          <w:p>
-            <w:pPr>
-              <w:pStyle w:val="ListParagraph"/>
-              <w:numPr>
-                <w:ilvl w:val="0"/>
-                <w:numId w:val="3"/>
-              </w:numPr>
-            </w:pPr>
-            <w:r>
-              <w:t>Finish Custom Brushes</w:t>
-            </w:r>
-          </w:p>
-        </w:tc>
-      </w:tr>
-    </w:tbl>
-    <w:p>
-      <w:pPr>
-        <w:rPr>
-          <w:rFonts w:ascii="Times New Roman" w:hAnsi="Times New Roman" w:cs="Times New Roman"/>
-          <w:sz w:val="32"/>
-          <w:u w:val="single"/>
-        </w:rPr>
-      </w:pPr>
     </w:p>
     <w:p>
       <w:pPr>
@@ -3824,10 +4142,8 @@
           <w:rFonts w:ascii="Times New Roman" w:hAnsi="Times New Roman" w:cs="Times New Roman"/>
           <w:sz w:val="32"/>
         </w:rPr>
-        <w:t>Create a logo and implement it somehow into the application.</w:t>
-      </w:r>
-      <w:bookmarkStart w:id="0" w:name="_GoBack"/>
-      <w:bookmarkEnd w:id="0"/>
+        <w:t>Be able to restart the project.</w:t>
+      </w:r>
     </w:p>
     <w:p>
       <w:pPr>
@@ -3846,7 +4162,7 @@
           <w:rFonts w:ascii="Times New Roman" w:hAnsi="Times New Roman" w:cs="Times New Roman"/>
           <w:sz w:val="32"/>
         </w:rPr>
-        <w:t>Be able to restart the project.</w:t>
+        <w:t>Be able to center text on a graphic.</w:t>
       </w:r>
     </w:p>
     <w:p>
@@ -3866,7 +4182,7 @@
           <w:rFonts w:ascii="Times New Roman" w:hAnsi="Times New Roman" w:cs="Times New Roman"/>
           <w:sz w:val="32"/>
         </w:rPr>
-        <w:t>Make images bigger or smaller.</w:t>
+        <w:t>Put multiple graphics into my graphic.</w:t>
       </w:r>
     </w:p>
     <w:p>
@@ -3886,7 +4202,23 @@
           <w:rFonts w:ascii="Times New Roman" w:hAnsi="Times New Roman" w:cs="Times New Roman"/>
           <w:sz w:val="32"/>
         </w:rPr>
-        <w:t>Be able to center text on a graphic.</w:t>
+        <w:t>Multiple copies (</w:t>
+      </w:r>
+      <w:proofErr w:type="spellStart"/>
+      <w:r>
+        <w:rPr>
+          <w:rFonts w:ascii="Times New Roman" w:hAnsi="Times New Roman" w:cs="Times New Roman"/>
+          <w:sz w:val="32"/>
+        </w:rPr>
+        <w:t>ctrl+c</w:t>
+      </w:r>
+      <w:proofErr w:type="spellEnd"/>
+      <w:r>
+        <w:rPr>
+          <w:rFonts w:ascii="Times New Roman" w:hAnsi="Times New Roman" w:cs="Times New Roman"/>
+          <w:sz w:val="32"/>
+        </w:rPr>
+        <w:t xml:space="preserve"> copies) stored to choose from later.</w:t>
       </w:r>
     </w:p>
     <w:p>
@@ -3906,7 +4238,23 @@
           <w:rFonts w:ascii="Times New Roman" w:hAnsi="Times New Roman" w:cs="Times New Roman"/>
           <w:sz w:val="32"/>
         </w:rPr>
-        <w:t>Put multiple graphics into my graphic.</w:t>
+        <w:t xml:space="preserve">Keep track of the history as changes </w:t>
+      </w:r>
+      <w:proofErr w:type="gramStart"/>
+      <w:r>
+        <w:rPr>
+          <w:rFonts w:ascii="Times New Roman" w:hAnsi="Times New Roman" w:cs="Times New Roman"/>
+          <w:sz w:val="32"/>
+        </w:rPr>
+        <w:t>are made</w:t>
+      </w:r>
+      <w:proofErr w:type="gramEnd"/>
+      <w:r>
+        <w:rPr>
+          <w:rFonts w:ascii="Times New Roman" w:hAnsi="Times New Roman" w:cs="Times New Roman"/>
+          <w:sz w:val="32"/>
+        </w:rPr>
+        <w:t xml:space="preserve"> to an image.</w:t>
       </w:r>
     </w:p>
     <w:p>
@@ -3926,23 +4274,7 @@
           <w:rFonts w:ascii="Times New Roman" w:hAnsi="Times New Roman" w:cs="Times New Roman"/>
           <w:sz w:val="32"/>
         </w:rPr>
-        <w:t>Multiple copies (</w:t>
-      </w:r>
-      <w:proofErr w:type="spellStart"/>
-      <w:r>
-        <w:rPr>
-          <w:rFonts w:ascii="Times New Roman" w:hAnsi="Times New Roman" w:cs="Times New Roman"/>
-          <w:sz w:val="32"/>
-        </w:rPr>
-        <w:t>ctrl+c</w:t>
-      </w:r>
-      <w:proofErr w:type="spellEnd"/>
-      <w:r>
-        <w:rPr>
-          <w:rFonts w:ascii="Times New Roman" w:hAnsi="Times New Roman" w:cs="Times New Roman"/>
-          <w:sz w:val="32"/>
-        </w:rPr>
-        <w:t xml:space="preserve"> copies) stored to choose from later.</w:t>
+        <w:t>Let the user create custom shapes or custom logos.</w:t>
       </w:r>
     </w:p>
     <w:p>
@@ -3962,23 +4294,7 @@
           <w:rFonts w:ascii="Times New Roman" w:hAnsi="Times New Roman" w:cs="Times New Roman"/>
           <w:sz w:val="32"/>
         </w:rPr>
-        <w:t xml:space="preserve">Keep track of the history as changes </w:t>
-      </w:r>
-      <w:proofErr w:type="gramStart"/>
-      <w:r>
-        <w:rPr>
-          <w:rFonts w:ascii="Times New Roman" w:hAnsi="Times New Roman" w:cs="Times New Roman"/>
-          <w:sz w:val="32"/>
-        </w:rPr>
-        <w:t>are made</w:t>
-      </w:r>
-      <w:proofErr w:type="gramEnd"/>
-      <w:r>
-        <w:rPr>
-          <w:rFonts w:ascii="Times New Roman" w:hAnsi="Times New Roman" w:cs="Times New Roman"/>
-          <w:sz w:val="32"/>
-        </w:rPr>
-        <w:t xml:space="preserve"> to an image.</w:t>
+        <w:t>Add shadows to a 2D picture.</w:t>
       </w:r>
     </w:p>
     <w:p>
@@ -3993,13 +4309,15 @@
           <w:sz w:val="32"/>
         </w:rPr>
       </w:pPr>
-      <w:r>
-        <w:rPr>
-          <w:rFonts w:ascii="Times New Roman" w:hAnsi="Times New Roman" w:cs="Times New Roman"/>
-          <w:sz w:val="32"/>
-        </w:rPr>
-        <w:t>Let the user create custom shapes or custom logos.</w:t>
-      </w:r>
+      <w:proofErr w:type="gramStart"/>
+      <w:r>
+        <w:rPr>
+          <w:rFonts w:ascii="Times New Roman" w:hAnsi="Times New Roman" w:cs="Times New Roman"/>
+          <w:sz w:val="32"/>
+        </w:rPr>
+        <w:t>Work on multiple areas on a picture?</w:t>
+      </w:r>
+      <w:proofErr w:type="gramEnd"/>
     </w:p>
     <w:p>
       <w:pPr>
@@ -4018,7 +4336,7 @@
           <w:rFonts w:ascii="Times New Roman" w:hAnsi="Times New Roman" w:cs="Times New Roman"/>
           <w:sz w:val="32"/>
         </w:rPr>
-        <w:t>Add shadows to a 2D picture.</w:t>
+        <w:t xml:space="preserve">Have the ability to zoom for precision. </w:t>
       </w:r>
     </w:p>
     <w:p>
@@ -4033,15 +4351,13 @@
           <w:sz w:val="32"/>
         </w:rPr>
       </w:pPr>
-      <w:proofErr w:type="gramStart"/>
-      <w:r>
-        <w:rPr>
-          <w:rFonts w:ascii="Times New Roman" w:hAnsi="Times New Roman" w:cs="Times New Roman"/>
-          <w:sz w:val="32"/>
-        </w:rPr>
-        <w:t>Work on multiple areas on a picture?</w:t>
-      </w:r>
-      <w:proofErr w:type="gramEnd"/>
+      <w:r>
+        <w:rPr>
+          <w:rFonts w:ascii="Times New Roman" w:hAnsi="Times New Roman" w:cs="Times New Roman"/>
+          <w:sz w:val="32"/>
+        </w:rPr>
+        <w:t>Draw straight lines.</w:t>
+      </w:r>
     </w:p>
     <w:p>
       <w:pPr>
@@ -4060,8 +4376,7 @@
           <w:rFonts w:ascii="Times New Roman" w:hAnsi="Times New Roman" w:cs="Times New Roman"/>
           <w:sz w:val="32"/>
         </w:rPr>
-        <w:lastRenderedPageBreak/>
-        <w:t xml:space="preserve">Have the ability to zoom for precision. </w:t>
+        <w:t>Be able to turn on a “snapping” effect.</w:t>
       </w:r>
     </w:p>
     <w:p>
@@ -4081,7 +4396,7 @@
           <w:rFonts w:ascii="Times New Roman" w:hAnsi="Times New Roman" w:cs="Times New Roman"/>
           <w:sz w:val="32"/>
         </w:rPr>
-        <w:t>Draw straight lines.</w:t>
+        <w:t>Create anti-aliasing for image resizing or for a smoother graphic.</w:t>
       </w:r>
     </w:p>
     <w:p>
@@ -4101,7 +4416,7 @@
           <w:rFonts w:ascii="Times New Roman" w:hAnsi="Times New Roman" w:cs="Times New Roman"/>
           <w:sz w:val="32"/>
         </w:rPr>
-        <w:t>Be able to turn on a “snapping” effect.</w:t>
+        <w:t>Different stroke types for painting.</w:t>
       </w:r>
     </w:p>
     <w:p>
@@ -4121,7 +4436,7 @@
           <w:rFonts w:ascii="Times New Roman" w:hAnsi="Times New Roman" w:cs="Times New Roman"/>
           <w:sz w:val="32"/>
         </w:rPr>
-        <w:t>Create anti-aliasing for image resizing or for a smoother graphic.</w:t>
+        <w:t>Make any graphic sharper or put different effects onto it.</w:t>
       </w:r>
     </w:p>
     <w:p>
@@ -4141,46 +4456,7 @@
           <w:rFonts w:ascii="Times New Roman" w:hAnsi="Times New Roman" w:cs="Times New Roman"/>
           <w:sz w:val="32"/>
         </w:rPr>
-        <w:t>Different stroke types for painting.</w:t>
-      </w:r>
-    </w:p>
-    <w:p>
-      <w:pPr>
-        <w:pStyle w:val="ListParagraph"/>
-        <w:numPr>
-          <w:ilvl w:val="0"/>
-          <w:numId w:val="7"/>
-        </w:numPr>
-        <w:rPr>
-          <w:rFonts w:ascii="Times New Roman" w:hAnsi="Times New Roman" w:cs="Times New Roman"/>
-          <w:sz w:val="32"/>
-        </w:rPr>
-      </w:pPr>
-      <w:r>
-        <w:rPr>
-          <w:rFonts w:ascii="Times New Roman" w:hAnsi="Times New Roman" w:cs="Times New Roman"/>
-          <w:sz w:val="32"/>
-        </w:rPr>
-        <w:t>Make any graphic sharper or put different effects onto it.</w:t>
-      </w:r>
-    </w:p>
-    <w:p>
-      <w:pPr>
-        <w:pStyle w:val="ListParagraph"/>
-        <w:numPr>
-          <w:ilvl w:val="0"/>
-          <w:numId w:val="7"/>
-        </w:numPr>
-        <w:rPr>
-          <w:rFonts w:ascii="Times New Roman" w:hAnsi="Times New Roman" w:cs="Times New Roman"/>
-          <w:sz w:val="32"/>
-        </w:rPr>
-      </w:pPr>
-      <w:r>
-        <w:rPr>
-          <w:rFonts w:ascii="Times New Roman" w:hAnsi="Times New Roman" w:cs="Times New Roman"/>
-          <w:sz w:val="32"/>
-        </w:rPr>
+        <w:lastRenderedPageBreak/>
         <w:t>Save as multiple file types.</w:t>
       </w:r>
     </w:p>
@@ -4431,15 +4707,7 @@
           <w:rFonts w:ascii="Times New Roman" w:hAnsi="Times New Roman" w:cs="Times New Roman"/>
           <w:sz w:val="32"/>
         </w:rPr>
-        <w:t xml:space="preserve"> in </w:t>
-      </w:r>
-      <w:r>
-        <w:rPr>
-          <w:rFonts w:ascii="Times New Roman" w:hAnsi="Times New Roman" w:cs="Times New Roman"/>
-          <w:sz w:val="32"/>
-        </w:rPr>
-        <w:lastRenderedPageBreak/>
-        <w:t xml:space="preserve">that specific way. Think out different solutions and why not try them. Commit to drawing a line and the Bezier curve manipulating the line. Make something cool! Finish the red eye and do not deliver something that </w:t>
+        <w:t xml:space="preserve"> in that specific way. Think out different solutions and why not try them. Commit to drawing a line and the Bezier curve manipulating the line. Make something cool! Finish the red eye and do not deliver something that </w:t>
       </w:r>
       <w:proofErr w:type="gramStart"/>
       <w:r>
@@ -4518,6 +4786,7 @@
           <w:rFonts w:ascii="Times New Roman" w:hAnsi="Times New Roman" w:cs="Times New Roman"/>
           <w:sz w:val="32"/>
         </w:rPr>
+        <w:lastRenderedPageBreak/>
         <w:t>Status: Yellow (Room for improvement, but have not lost hope)</w:t>
       </w:r>
     </w:p>
@@ -4586,6 +4855,231 @@
     </w:p>
     <w:p>
       <w:pPr>
+        <w:rPr>
+          <w:rFonts w:ascii="Times New Roman" w:hAnsi="Times New Roman" w:cs="Times New Roman"/>
+          <w:sz w:val="32"/>
+        </w:rPr>
+      </w:pPr>
+    </w:p>
+    <w:p>
+      <w:pPr>
+        <w:rPr>
+          <w:rFonts w:ascii="Times New Roman" w:hAnsi="Times New Roman" w:cs="Times New Roman"/>
+          <w:sz w:val="32"/>
+        </w:rPr>
+      </w:pPr>
+      <w:proofErr w:type="gramStart"/>
+      <w:r>
+        <w:rPr>
+          <w:rFonts w:ascii="Times New Roman" w:hAnsi="Times New Roman" w:cs="Times New Roman"/>
+          <w:sz w:val="32"/>
+        </w:rPr>
+        <w:t>3</w:t>
+      </w:r>
+      <w:r>
+        <w:rPr>
+          <w:rFonts w:ascii="Times New Roman" w:hAnsi="Times New Roman" w:cs="Times New Roman"/>
+          <w:sz w:val="32"/>
+          <w:vertAlign w:val="superscript"/>
+        </w:rPr>
+        <w:t>rd</w:t>
+      </w:r>
+      <w:proofErr w:type="gramEnd"/>
+      <w:r>
+        <w:rPr>
+          <w:rFonts w:ascii="Times New Roman" w:hAnsi="Times New Roman" w:cs="Times New Roman"/>
+          <w:sz w:val="32"/>
+        </w:rPr>
+        <w:t xml:space="preserve"> Meeting: July 25, 2013 at 11:30a.m. – This week was rough and I put in 13-14hrs. I showed off my red eye correction, but that is all I had. We discussed features. Which features should have more work on to stand out. Specific features should have a “wow” factor, or </w:t>
+      </w:r>
+      <w:proofErr w:type="gramStart"/>
+      <w:r>
+        <w:rPr>
+          <w:rFonts w:ascii="Times New Roman" w:hAnsi="Times New Roman" w:cs="Times New Roman"/>
+          <w:sz w:val="32"/>
+        </w:rPr>
+        <w:t>be built</w:t>
+      </w:r>
+      <w:proofErr w:type="gramEnd"/>
+      <w:r>
+        <w:rPr>
+          <w:rFonts w:ascii="Times New Roman" w:hAnsi="Times New Roman" w:cs="Times New Roman"/>
+          <w:sz w:val="32"/>
+        </w:rPr>
+        <w:t xml:space="preserve"> with quality. </w:t>
+      </w:r>
+      <w:proofErr w:type="gramStart"/>
+      <w:r>
+        <w:rPr>
+          <w:rFonts w:ascii="Times New Roman" w:hAnsi="Times New Roman" w:cs="Times New Roman"/>
+          <w:sz w:val="32"/>
+        </w:rPr>
+        <w:t>Should the red eye correction I have built be continued</w:t>
+      </w:r>
+      <w:proofErr w:type="gramEnd"/>
+      <w:r>
+        <w:rPr>
+          <w:rFonts w:ascii="Times New Roman" w:hAnsi="Times New Roman" w:cs="Times New Roman"/>
+          <w:sz w:val="32"/>
+        </w:rPr>
+        <w:t xml:space="preserve"> to get rid of the ring of fire and be smoothed with a nice transition outward? Small tasks are a great way to boost confidence and become more motivated. The harder tasks will have a higher reward and make my program that much cooler. The red eye correction is an accomplishment. A feature that </w:t>
+      </w:r>
+      <w:proofErr w:type="gramStart"/>
+      <w:r>
+        <w:rPr>
+          <w:rFonts w:ascii="Times New Roman" w:hAnsi="Times New Roman" w:cs="Times New Roman"/>
+          <w:sz w:val="32"/>
+        </w:rPr>
+        <w:t>was built</w:t>
+      </w:r>
+      <w:proofErr w:type="gramEnd"/>
+      <w:r>
+        <w:rPr>
+          <w:rFonts w:ascii="Times New Roman" w:hAnsi="Times New Roman" w:cs="Times New Roman"/>
+          <w:sz w:val="32"/>
+        </w:rPr>
+        <w:t xml:space="preserve"> can only motivate for so long. Think of buying a banana. The banana is nice and yellow and is great until </w:t>
+      </w:r>
+      <w:proofErr w:type="gramStart"/>
+      <w:r>
+        <w:rPr>
+          <w:rFonts w:ascii="Times New Roman" w:hAnsi="Times New Roman" w:cs="Times New Roman"/>
+          <w:sz w:val="32"/>
+        </w:rPr>
+        <w:t>you either</w:t>
+      </w:r>
+      <w:proofErr w:type="gramEnd"/>
+      <w:r>
+        <w:rPr>
+          <w:rFonts w:ascii="Times New Roman" w:hAnsi="Times New Roman" w:cs="Times New Roman"/>
+          <w:sz w:val="32"/>
+        </w:rPr>
+        <w:t xml:space="preserve"> eat it or it becomes rotten. Then the banana </w:t>
+      </w:r>
+      <w:proofErr w:type="gramStart"/>
+      <w:r>
+        <w:rPr>
+          <w:rFonts w:ascii="Times New Roman" w:hAnsi="Times New Roman" w:cs="Times New Roman"/>
+          <w:sz w:val="32"/>
+        </w:rPr>
+        <w:t>should be replaced or substituted for an apple</w:t>
+      </w:r>
+      <w:proofErr w:type="gramEnd"/>
+      <w:r>
+        <w:rPr>
+          <w:rFonts w:ascii="Times New Roman" w:hAnsi="Times New Roman" w:cs="Times New Roman"/>
+          <w:sz w:val="32"/>
+        </w:rPr>
+        <w:t xml:space="preserve">. The apple would be a new feature or problem solved to feel accomplishment and motivate me more. When dealing with code for a more GUI specific application, people often code a lot more in </w:t>
+      </w:r>
+      <w:r>
+        <w:rPr>
+          <w:rFonts w:ascii="Times New Roman" w:hAnsi="Times New Roman" w:cs="Times New Roman"/>
+          <w:sz w:val="32"/>
+        </w:rPr>
+        <w:t>very few</w:t>
+      </w:r>
+      <w:r>
+        <w:rPr>
+          <w:rFonts w:ascii="Times New Roman" w:hAnsi="Times New Roman" w:cs="Times New Roman"/>
+          <w:sz w:val="32"/>
+        </w:rPr>
+        <w:t xml:space="preserve"> classes. My code is following that trend and </w:t>
+      </w:r>
+      <w:proofErr w:type="gramStart"/>
+      <w:r>
+        <w:rPr>
+          <w:rFonts w:ascii="Times New Roman" w:hAnsi="Times New Roman" w:cs="Times New Roman"/>
+          <w:sz w:val="32"/>
+        </w:rPr>
+        <w:t>should sometime be abstracted</w:t>
+      </w:r>
+      <w:proofErr w:type="gramEnd"/>
+      <w:r>
+        <w:rPr>
+          <w:rFonts w:ascii="Times New Roman" w:hAnsi="Times New Roman" w:cs="Times New Roman"/>
+          <w:sz w:val="32"/>
+        </w:rPr>
+        <w:t xml:space="preserve"> from the class into various classes. </w:t>
+      </w:r>
+      <w:r>
+        <w:rPr>
+          <w:rFonts w:ascii="Times New Roman" w:hAnsi="Times New Roman" w:cs="Times New Roman"/>
+          <w:sz w:val="32"/>
+        </w:rPr>
+        <w:t xml:space="preserve">My backlog was not correct. Keeping the task in week one for red eye and turning it green was a mistake. The red eye task(s) </w:t>
+      </w:r>
+      <w:proofErr w:type="gramStart"/>
+      <w:r>
+        <w:rPr>
+          <w:rFonts w:ascii="Times New Roman" w:hAnsi="Times New Roman" w:cs="Times New Roman"/>
+          <w:sz w:val="32"/>
+        </w:rPr>
+        <w:t>should have been copied</w:t>
+      </w:r>
+      <w:proofErr w:type="gramEnd"/>
+      <w:r>
+        <w:rPr>
+          <w:rFonts w:ascii="Times New Roman" w:hAnsi="Times New Roman" w:cs="Times New Roman"/>
+          <w:sz w:val="32"/>
+        </w:rPr>
+        <w:t xml:space="preserve"> into the next week for a better evaluation of the progress. The mistake is a harder judgment of what I had actually completed. My week was all red, but it should have had at least some green. Each week should be a whole new week and remain specific or altered only for that week. A week is its own week. Always come prepared with the next </w:t>
+      </w:r>
+      <w:r>
+        <w:rPr>
+          <w:rFonts w:ascii="Times New Roman" w:hAnsi="Times New Roman" w:cs="Times New Roman"/>
+          <w:sz w:val="32"/>
+        </w:rPr>
+        <w:t>week’s</w:t>
+      </w:r>
+      <w:r>
+        <w:rPr>
+          <w:rFonts w:ascii="Times New Roman" w:hAnsi="Times New Roman" w:cs="Times New Roman"/>
+          <w:sz w:val="32"/>
+        </w:rPr>
+        <w:t xml:space="preserve"> tasks. </w:t>
+      </w:r>
+      <w:proofErr w:type="gramStart"/>
+      <w:r>
+        <w:rPr>
+          <w:rFonts w:ascii="Times New Roman" w:hAnsi="Times New Roman" w:cs="Times New Roman"/>
+          <w:sz w:val="32"/>
+        </w:rPr>
+        <w:t>Do</w:t>
+      </w:r>
+      <w:proofErr w:type="gramEnd"/>
+      <w:r>
+        <w:rPr>
+          <w:rFonts w:ascii="Times New Roman" w:hAnsi="Times New Roman" w:cs="Times New Roman"/>
+          <w:sz w:val="32"/>
+        </w:rPr>
+        <w:t xml:space="preserve"> </w:t>
+      </w:r>
+      <w:r>
+        <w:rPr>
+          <w:rFonts w:ascii="Times New Roman" w:hAnsi="Times New Roman" w:cs="Times New Roman"/>
+          <w:sz w:val="32"/>
+        </w:rPr>
+        <w:lastRenderedPageBreak/>
+        <w:t xml:space="preserve">something cool </w:t>
+      </w:r>
+      <w:r>
+        <w:rPr>
+          <w:rFonts w:ascii="Times New Roman" w:hAnsi="Times New Roman" w:cs="Times New Roman"/>
+          <w:sz w:val="32"/>
+        </w:rPr>
+        <w:t xml:space="preserve">still </w:t>
+      </w:r>
+      <w:r>
+        <w:rPr>
+          <w:rFonts w:ascii="Times New Roman" w:hAnsi="Times New Roman" w:cs="Times New Roman"/>
+          <w:sz w:val="32"/>
+        </w:rPr>
+        <w:t>like the Bezier curve, but find more motivation from it.</w:t>
+      </w:r>
+    </w:p>
+    <w:p>
+      <w:pPr>
         <w:pStyle w:val="ListParagraph"/>
         <w:numPr>
           <w:ilvl w:val="0"/>
@@ -4596,6 +5090,156 @@
           <w:sz w:val="32"/>
         </w:rPr>
       </w:pPr>
+      <w:r>
+        <w:rPr>
+          <w:rFonts w:ascii="Times New Roman" w:hAnsi="Times New Roman" w:cs="Times New Roman"/>
+          <w:sz w:val="32"/>
+        </w:rPr>
+        <w:t xml:space="preserve">Hours: </w:t>
+      </w:r>
+      <w:r>
+        <w:rPr>
+          <w:rFonts w:ascii="Times New Roman" w:hAnsi="Times New Roman" w:cs="Times New Roman"/>
+          <w:sz w:val="32"/>
+        </w:rPr>
+        <w:t>13-14Hrs.</w:t>
+      </w:r>
+    </w:p>
+    <w:p>
+      <w:pPr>
+        <w:pStyle w:val="ListParagraph"/>
+        <w:numPr>
+          <w:ilvl w:val="0"/>
+          <w:numId w:val="4"/>
+        </w:numPr>
+        <w:rPr>
+          <w:rFonts w:ascii="Times New Roman" w:hAnsi="Times New Roman" w:cs="Times New Roman"/>
+          <w:sz w:val="32"/>
+        </w:rPr>
+      </w:pPr>
+      <w:r>
+        <w:rPr>
+          <w:rFonts w:ascii="Times New Roman" w:hAnsi="Times New Roman" w:cs="Times New Roman"/>
+          <w:sz w:val="32"/>
+        </w:rPr>
+        <w:t xml:space="preserve">Status: </w:t>
+      </w:r>
+      <w:r>
+        <w:rPr>
+          <w:rFonts w:ascii="Times New Roman" w:hAnsi="Times New Roman" w:cs="Times New Roman"/>
+          <w:sz w:val="32"/>
+        </w:rPr>
+        <w:t xml:space="preserve">Red (I believe I </w:t>
+      </w:r>
+      <w:proofErr w:type="gramStart"/>
+      <w:r>
+        <w:rPr>
+          <w:rFonts w:ascii="Times New Roman" w:hAnsi="Times New Roman" w:cs="Times New Roman"/>
+          <w:sz w:val="32"/>
+        </w:rPr>
+        <w:t>didn’t</w:t>
+      </w:r>
+      <w:proofErr w:type="gramEnd"/>
+      <w:r>
+        <w:rPr>
+          <w:rFonts w:ascii="Times New Roman" w:hAnsi="Times New Roman" w:cs="Times New Roman"/>
+          <w:sz w:val="32"/>
+        </w:rPr>
+        <w:t xml:space="preserve"> put forth the time needed which really hurt my productivity.)</w:t>
+      </w:r>
+    </w:p>
+    <w:p>
+      <w:pPr>
+        <w:pStyle w:val="ListParagraph"/>
+        <w:numPr>
+          <w:ilvl w:val="0"/>
+          <w:numId w:val="4"/>
+        </w:numPr>
+        <w:rPr>
+          <w:rFonts w:ascii="Times New Roman" w:hAnsi="Times New Roman" w:cs="Times New Roman"/>
+          <w:sz w:val="32"/>
+        </w:rPr>
+      </w:pPr>
+      <w:r>
+        <w:rPr>
+          <w:rFonts w:ascii="Times New Roman" w:hAnsi="Times New Roman" w:cs="Times New Roman"/>
+          <w:sz w:val="32"/>
+        </w:rPr>
+        <w:t xml:space="preserve">Technicality for accomplished: </w:t>
+      </w:r>
+      <w:r>
+        <w:rPr>
+          <w:rFonts w:ascii="Times New Roman" w:hAnsi="Times New Roman" w:cs="Times New Roman"/>
+          <w:sz w:val="32"/>
+        </w:rPr>
+        <w:t xml:space="preserve">For what I accomplished with what I had, </w:t>
+      </w:r>
+      <w:proofErr w:type="gramStart"/>
+      <w:r>
+        <w:rPr>
+          <w:rFonts w:ascii="Times New Roman" w:hAnsi="Times New Roman" w:cs="Times New Roman"/>
+          <w:sz w:val="32"/>
+        </w:rPr>
+        <w:t>I’d</w:t>
+      </w:r>
+      <w:proofErr w:type="gramEnd"/>
+      <w:r>
+        <w:rPr>
+          <w:rFonts w:ascii="Times New Roman" w:hAnsi="Times New Roman" w:cs="Times New Roman"/>
+          <w:sz w:val="32"/>
+        </w:rPr>
+        <w:t xml:space="preserve"> say moderate. Whole week tasks thrown together would be minimal.</w:t>
+      </w:r>
+    </w:p>
+    <w:p>
+      <w:pPr>
+        <w:pStyle w:val="ListParagraph"/>
+        <w:numPr>
+          <w:ilvl w:val="0"/>
+          <w:numId w:val="4"/>
+        </w:numPr>
+        <w:rPr>
+          <w:rFonts w:ascii="Times New Roman" w:hAnsi="Times New Roman" w:cs="Times New Roman"/>
+          <w:sz w:val="32"/>
+        </w:rPr>
+      </w:pPr>
+      <w:r>
+        <w:rPr>
+          <w:rFonts w:ascii="Times New Roman" w:hAnsi="Times New Roman" w:cs="Times New Roman"/>
+          <w:sz w:val="32"/>
+        </w:rPr>
+        <w:t xml:space="preserve">Professionalism: </w:t>
+      </w:r>
+      <w:r>
+        <w:rPr>
+          <w:rFonts w:ascii="Times New Roman" w:hAnsi="Times New Roman" w:cs="Times New Roman"/>
+          <w:sz w:val="32"/>
+        </w:rPr>
+        <w:t>Average person dressed</w:t>
+      </w:r>
+      <w:r>
+        <w:rPr>
+          <w:rFonts w:ascii="Times New Roman" w:hAnsi="Times New Roman" w:cs="Times New Roman"/>
+          <w:sz w:val="32"/>
+        </w:rPr>
+        <w:t>.</w:t>
+      </w:r>
+      <w:r>
+        <w:rPr>
+          <w:rFonts w:ascii="Times New Roman" w:hAnsi="Times New Roman" w:cs="Times New Roman"/>
+          <w:sz w:val="32"/>
+        </w:rPr>
+        <w:t xml:space="preserve"> I felt more emotional this time. Not sure if that was noticeable.</w:t>
+      </w:r>
+      <w:r>
+        <w:rPr>
+          <w:rFonts w:ascii="Times New Roman" w:hAnsi="Times New Roman" w:cs="Times New Roman"/>
+          <w:sz w:val="32"/>
+        </w:rPr>
+        <w:t xml:space="preserve"> For some reason emotions felt overpowering.</w:t>
+      </w:r>
+      <w:bookmarkStart w:id="0" w:name="_GoBack"/>
+      <w:bookmarkEnd w:id="0"/>
     </w:p>
     <w:p>
       <w:pPr>
@@ -5164,7 +5808,7 @@
         <w:rFonts w:ascii="Times New Roman" w:eastAsiaTheme="minorHAnsi" w:hAnsi="Times New Roman" w:cs="Times New Roman" w:hint="default"/>
       </w:rPr>
     </w:lvl>
-    <w:lvl w:ilvl="1" w:tplc="04090003" w:tentative="1">
+    <w:lvl w:ilvl="1" w:tplc="04090003">
       <w:start w:val="1"/>
       <w:numFmt w:val="bullet"/>
       <w:lvlText w:val="o"/>

</xml_diff>

<commit_message>
Added an Inspiram logo and set the icon and name of the applet to inspiram.
Also deleted some code and moved the classes into an inspiram package.
</commit_message>
<xml_diff>
--- a/Documentation/Tasks.docx
+++ b/Documentation/Tasks.docx
@@ -2587,7 +2587,7 @@
         <mc:AlternateContent>
           <mc:Choice Requires="wps">
             <w:drawing>
-              <wp:anchor distT="0" distB="0" distL="114300" distR="114300" simplePos="0" relativeHeight="251717632" behindDoc="0" locked="0" layoutInCell="1" allowOverlap="1" wp14:anchorId="02D47FA1" wp14:editId="2D30F099">
+              <wp:anchor distT="0" distB="0" distL="114300" distR="114300" simplePos="0" relativeHeight="251717632" behindDoc="0" locked="0" layoutInCell="1" allowOverlap="1" wp14:anchorId="79F3AB84" wp14:editId="1407E74F">
                 <wp:simplePos x="0" y="0"/>
                 <wp:positionH relativeFrom="column">
                   <wp:posOffset>476250</wp:posOffset>
@@ -2743,7 +2743,7 @@
         <mc:AlternateContent>
           <mc:Choice Requires="wps">
             <w:drawing>
-              <wp:anchor distT="0" distB="0" distL="114300" distR="114300" simplePos="0" relativeHeight="251721728" behindDoc="0" locked="0" layoutInCell="1" allowOverlap="1" wp14:anchorId="1C83B536" wp14:editId="03CB8B59">
+              <wp:anchor distT="0" distB="0" distL="114300" distR="114300" simplePos="0" relativeHeight="251721728" behindDoc="0" locked="0" layoutInCell="1" allowOverlap="1" wp14:anchorId="0E417B06" wp14:editId="011946F0">
                 <wp:simplePos x="0" y="0"/>
                 <wp:positionH relativeFrom="column">
                   <wp:posOffset>476250</wp:posOffset>
@@ -2882,7 +2882,7 @@
         <mc:AlternateContent>
           <mc:Choice Requires="wps">
             <w:drawing>
-              <wp:anchor distT="0" distB="0" distL="114300" distR="114300" simplePos="0" relativeHeight="251670528" behindDoc="0" locked="0" layoutInCell="1" allowOverlap="1" wp14:anchorId="2A922AA2" wp14:editId="447A579A">
+              <wp:anchor distT="0" distB="0" distL="114300" distR="114300" simplePos="0" relativeHeight="251670528" behindDoc="0" locked="0" layoutInCell="1" allowOverlap="1" wp14:anchorId="41C309AE" wp14:editId="72571D4B">
                 <wp:simplePos x="0" y="0"/>
                 <wp:positionH relativeFrom="column">
                   <wp:posOffset>466725</wp:posOffset>
@@ -3000,7 +3000,7 @@
         <mc:AlternateContent>
           <mc:Choice Requires="wps">
             <w:drawing>
-              <wp:anchor distT="0" distB="0" distL="114300" distR="114300" simplePos="0" relativeHeight="251671552" behindDoc="0" locked="0" layoutInCell="1" allowOverlap="1" wp14:anchorId="21621119" wp14:editId="4A36BA3B">
+              <wp:anchor distT="0" distB="0" distL="114300" distR="114300" simplePos="0" relativeHeight="251671552" behindDoc="0" locked="0" layoutInCell="1" allowOverlap="1" wp14:anchorId="130BBDAF" wp14:editId="4478AABB">
                 <wp:simplePos x="0" y="0"/>
                 <wp:positionH relativeFrom="column">
                   <wp:posOffset>466725</wp:posOffset>
@@ -3109,7 +3109,7 @@
         <mc:AlternateContent>
           <mc:Choice Requires="wps">
             <w:drawing>
-              <wp:anchor distT="0" distB="0" distL="114300" distR="114300" simplePos="0" relativeHeight="251697152" behindDoc="0" locked="0" layoutInCell="1" allowOverlap="1" wp14:anchorId="14947EC0" wp14:editId="1FCF3FAD">
+              <wp:anchor distT="0" distB="0" distL="114300" distR="114300" simplePos="0" relativeHeight="251697152" behindDoc="0" locked="0" layoutInCell="1" allowOverlap="1" wp14:anchorId="643A9EB3" wp14:editId="37E71FE8">
                 <wp:simplePos x="0" y="0"/>
                 <wp:positionH relativeFrom="column">
                   <wp:posOffset>466725</wp:posOffset>
@@ -3198,7 +3198,7 @@
         <mc:AlternateContent>
           <mc:Choice Requires="wps">
             <w:drawing>
-              <wp:anchor distT="0" distB="0" distL="114300" distR="114300" simplePos="0" relativeHeight="251699200" behindDoc="0" locked="0" layoutInCell="1" allowOverlap="1" wp14:anchorId="09A852AA" wp14:editId="1977EEFE">
+              <wp:anchor distT="0" distB="0" distL="114300" distR="114300" simplePos="0" relativeHeight="251699200" behindDoc="0" locked="0" layoutInCell="1" allowOverlap="1" wp14:anchorId="38BFC9D1" wp14:editId="30AE3C28">
                 <wp:simplePos x="0" y="0"/>
                 <wp:positionH relativeFrom="column">
                   <wp:posOffset>466725</wp:posOffset>
@@ -3317,22 +3317,23 @@
           <w:rFonts w:ascii="Times New Roman" w:hAnsi="Times New Roman" w:cs="Times New Roman"/>
           <w:noProof/>
           <w:sz w:val="32"/>
+          <w:u w:val="single"/>
         </w:rPr>
         <mc:AlternateContent>
           <mc:Choice Requires="wps">
             <w:drawing>
-              <wp:anchor distT="0" distB="0" distL="114300" distR="114300" simplePos="0" relativeHeight="251723776" behindDoc="0" locked="0" layoutInCell="1" allowOverlap="1" wp14:anchorId="5FD6DA92" wp14:editId="508C05D4">
+              <wp:anchor distT="0" distB="0" distL="114300" distR="114300" simplePos="0" relativeHeight="251734016" behindDoc="0" locked="0" layoutInCell="1" allowOverlap="1" wp14:anchorId="2315C918" wp14:editId="15D05E63">
                 <wp:simplePos x="0" y="0"/>
                 <wp:positionH relativeFrom="column">
                   <wp:posOffset>466725</wp:posOffset>
                 </wp:positionH>
                 <wp:positionV relativeFrom="paragraph">
-                  <wp:posOffset>26670</wp:posOffset>
+                  <wp:posOffset>14605</wp:posOffset>
                 </wp:positionV>
-                <wp:extent cx="276225" cy="180975"/>
-                <wp:effectExtent l="76200" t="38100" r="104775" b="123825"/>
+                <wp:extent cx="276225" cy="190500"/>
+                <wp:effectExtent l="76200" t="38100" r="104775" b="114300"/>
                 <wp:wrapNone/>
-                <wp:docPr id="29" name="Rectangle 29"/>
+                <wp:docPr id="9" name="Rectangle 9"/>
                 <wp:cNvGraphicFramePr/>
                 <a:graphic xmlns:a="http://schemas.openxmlformats.org/drawingml/2006/main">
                   <a:graphicData uri="http://schemas.microsoft.com/office/word/2010/wordprocessingShape">
@@ -3341,7 +3342,7 @@
                       <wps:spPr>
                         <a:xfrm>
                           <a:off x="0" y="0"/>
-                          <a:ext cx="276225" cy="180975"/>
+                          <a:ext cx="276225" cy="190500"/>
                         </a:xfrm>
                         <a:prstGeom prst="rect">
                           <a:avLst/>
@@ -3349,13 +3350,13 @@
                       </wps:spPr>
                       <wps:style>
                         <a:lnRef idx="0">
-                          <a:schemeClr val="accent2"/>
+                          <a:schemeClr val="accent3"/>
                         </a:lnRef>
                         <a:fillRef idx="3">
-                          <a:schemeClr val="accent2"/>
+                          <a:schemeClr val="accent3"/>
                         </a:fillRef>
                         <a:effectRef idx="3">
-                          <a:schemeClr val="accent2"/>
+                          <a:schemeClr val="accent3"/>
                         </a:effectRef>
                         <a:fontRef idx="minor">
                           <a:schemeClr val="lt1"/>
@@ -3375,8 +3376,8 @@
           </mc:Choice>
           <mc:Fallback>
             <w:pict>
-              <v:rect id="Rectangle 29" o:spid="_x0000_s1026" style="position:absolute;margin-left:36.75pt;margin-top:2.1pt;width:21.75pt;height:14.25pt;z-index:251723776;visibility:visible;mso-wrap-style:square;mso-wrap-distance-left:9pt;mso-wrap-distance-top:0;mso-wrap-distance-right:9pt;mso-wrap-distance-bottom:0;mso-position-horizontal:absolute;mso-position-horizontal-relative:text;mso-position-vertical:absolute;mso-position-vertical-relative:text;v-text-anchor:middle" o:gfxdata="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" fillcolor="#652523 [1637]" stroked="f">
-                <v:fill color2="#ba4442 [3013]" rotate="t" angle="180" colors="0 #9b2d2a;52429f #cb3d3a;1 #ce3b37" focus="100%" type="gradient">
+              <v:rect id="Rectangle 9" o:spid="_x0000_s1026" style="position:absolute;margin-left:36.75pt;margin-top:1.15pt;width:21.75pt;height:15pt;z-index:251734016;visibility:visible;mso-wrap-style:square;mso-wrap-distance-left:9pt;mso-wrap-distance-top:0;mso-wrap-distance-right:9pt;mso-wrap-distance-bottom:0;mso-position-horizontal:absolute;mso-position-horizontal-relative:text;mso-position-vertical:absolute;mso-position-vertical-relative:text;v-text-anchor:middle" o:gfxdata="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" fillcolor="#506329 [1638]" stroked="f">
+                <v:fill color2="#93b64c [3014]" rotate="t" angle="180" colors="0 #769535;52429f #9bc348;1 #9cc746" focus="100%" type="gradient">
                   <o:fill v:ext="view" type="gradientUnscaled"/>
                 </v:fill>
                 <v:shadow on="t" color="black" opacity="22937f" origin=",.5" offset="0,.63889mm"/>
@@ -3425,6 +3426,73 @@
     </w:p>
     <w:p>
       <w:pPr>
+        <w:pStyle w:val="ListParagraph"/>
+        <w:numPr>
+          <w:ilvl w:val="0"/>
+          <w:numId w:val="4"/>
+        </w:numPr>
+        <w:rPr>
+          <w:rFonts w:ascii="Times New Roman" w:hAnsi="Times New Roman" w:cs="Times New Roman"/>
+          <w:sz w:val="32"/>
+        </w:rPr>
+      </w:pPr>
+      <w:proofErr w:type="gramStart"/>
+      <w:r>
+        <w:rPr>
+          <w:rFonts w:ascii="Times New Roman" w:hAnsi="Times New Roman" w:cs="Times New Roman"/>
+          <w:sz w:val="32"/>
+        </w:rPr>
+        <w:t>Now the icon of the applet.</w:t>
+      </w:r>
+      <w:proofErr w:type="gramEnd"/>
+      <w:r>
+        <w:rPr>
+          <w:rFonts w:ascii="Times New Roman" w:hAnsi="Times New Roman" w:cs="Times New Roman"/>
+          <w:sz w:val="32"/>
+        </w:rPr>
+        <w:t xml:space="preserve"> </w:t>
+      </w:r>
+    </w:p>
+    <w:p>
+      <w:pPr>
+        <w:pStyle w:val="ListParagraph"/>
+        <w:numPr>
+          <w:ilvl w:val="0"/>
+          <w:numId w:val="4"/>
+        </w:numPr>
+        <w:rPr>
+          <w:rFonts w:ascii="Times New Roman" w:hAnsi="Times New Roman" w:cs="Times New Roman"/>
+          <w:sz w:val="32"/>
+        </w:rPr>
+      </w:pPr>
+      <w:r>
+        <w:rPr>
+          <w:rFonts w:ascii="Times New Roman" w:hAnsi="Times New Roman" w:cs="Times New Roman"/>
+          <w:sz w:val="32"/>
+        </w:rPr>
+        <w:t xml:space="preserve">Changed the applet name to </w:t>
+      </w:r>
+      <w:proofErr w:type="spellStart"/>
+      <w:r>
+        <w:rPr>
+          <w:rFonts w:ascii="Times New Roman" w:hAnsi="Times New Roman" w:cs="Times New Roman"/>
+          <w:sz w:val="32"/>
+        </w:rPr>
+        <w:t>Inspiram</w:t>
+      </w:r>
+      <w:proofErr w:type="spellEnd"/>
+      <w:r>
+        <w:rPr>
+          <w:rFonts w:ascii="Times New Roman" w:hAnsi="Times New Roman" w:cs="Times New Roman"/>
+          <w:sz w:val="32"/>
+        </w:rPr>
+        <w:t xml:space="preserve"> as well.</w:t>
+      </w:r>
+      <w:bookmarkStart w:id="0" w:name="_GoBack"/>
+      <w:bookmarkEnd w:id="0"/>
+    </w:p>
+    <w:p>
+      <w:pPr>
         <w:rPr>
           <w:rFonts w:ascii="Times New Roman" w:hAnsi="Times New Roman" w:cs="Times New Roman"/>
           <w:sz w:val="32"/>
@@ -3439,7 +3507,7 @@
         <mc:AlternateContent>
           <mc:Choice Requires="wps">
             <w:drawing>
-              <wp:anchor distT="0" distB="0" distL="114300" distR="114300" simplePos="0" relativeHeight="251725824" behindDoc="0" locked="0" layoutInCell="1" allowOverlap="1" wp14:anchorId="48BF8BE4" wp14:editId="77668995">
+              <wp:anchor distT="0" distB="0" distL="114300" distR="114300" simplePos="0" relativeHeight="251736064" behindDoc="0" locked="0" layoutInCell="1" allowOverlap="1" wp14:anchorId="6C130FA6" wp14:editId="324C451F">
                 <wp:simplePos x="0" y="0"/>
                 <wp:positionH relativeFrom="column">
                   <wp:posOffset>466725</wp:posOffset>
@@ -3447,10 +3515,10 @@
                 <wp:positionV relativeFrom="paragraph">
                   <wp:posOffset>20955</wp:posOffset>
                 </wp:positionV>
-                <wp:extent cx="276225" cy="180975"/>
+                <wp:extent cx="276225" cy="200025"/>
                 <wp:effectExtent l="76200" t="38100" r="104775" b="123825"/>
                 <wp:wrapNone/>
-                <wp:docPr id="30" name="Rectangle 30"/>
+                <wp:docPr id="12" name="Rectangle 12"/>
                 <wp:cNvGraphicFramePr/>
                 <a:graphic xmlns:a="http://schemas.openxmlformats.org/drawingml/2006/main">
                   <a:graphicData uri="http://schemas.microsoft.com/office/word/2010/wordprocessingShape">
@@ -3459,7 +3527,7 @@
                       <wps:spPr>
                         <a:xfrm>
                           <a:off x="0" y="0"/>
-                          <a:ext cx="276225" cy="180975"/>
+                          <a:ext cx="276225" cy="200025"/>
                         </a:xfrm>
                         <a:prstGeom prst="rect">
                           <a:avLst/>
@@ -3467,13 +3535,13 @@
                       </wps:spPr>
                       <wps:style>
                         <a:lnRef idx="0">
-                          <a:schemeClr val="accent2"/>
+                          <a:schemeClr val="accent6"/>
                         </a:lnRef>
                         <a:fillRef idx="3">
-                          <a:schemeClr val="accent2"/>
+                          <a:schemeClr val="accent6"/>
                         </a:fillRef>
                         <a:effectRef idx="3">
-                          <a:schemeClr val="accent2"/>
+                          <a:schemeClr val="accent6"/>
                         </a:effectRef>
                         <a:fontRef idx="minor">
                           <a:schemeClr val="lt1"/>
@@ -3493,8 +3561,8 @@
           </mc:Choice>
           <mc:Fallback>
             <w:pict>
-              <v:rect id="Rectangle 30" o:spid="_x0000_s1026" style="position:absolute;margin-left:36.75pt;margin-top:1.65pt;width:21.75pt;height:14.25pt;z-index:251725824;visibility:visible;mso-wrap-style:square;mso-wrap-distance-left:9pt;mso-wrap-distance-top:0;mso-wrap-distance-right:9pt;mso-wrap-distance-bottom:0;mso-position-horizontal:absolute;mso-position-horizontal-relative:text;mso-position-vertical:absolute;mso-position-vertical-relative:text;v-text-anchor:middle" o:gfxdata="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" fillcolor="#652523 [1637]" stroked="f">
-                <v:fill color2="#ba4442 [3013]" rotate="t" angle="180" colors="0 #9b2d2a;52429f #cb3d3a;1 #ce3b37" focus="100%" type="gradient">
+              <v:rect id="Rectangle 12" o:spid="_x0000_s1026" style="position:absolute;margin-left:36.75pt;margin-top:1.65pt;width:21.75pt;height:15.75pt;z-index:251736064;visibility:visible;mso-wrap-style:square;mso-wrap-distance-left:9pt;mso-wrap-distance-top:0;mso-wrap-distance-right:9pt;mso-wrap-distance-bottom:0;mso-position-horizontal:absolute;mso-position-horizontal-relative:text;mso-position-vertical:absolute;mso-position-vertical-relative:text;v-text-anchor:middle" o:gfxdata="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" fillcolor="#9a4906 [1641]" stroked="f">
+                <v:fill color2="#f68a32 [3017]" rotate="t" angle="180" colors="0 #cb6c1d;52429f #ff8f2a;1 #ff8f26" focus="100%" type="gradient">
                   <o:fill v:ext="view" type="gradientUnscaled"/>
                 </v:fill>
                 <v:shadow on="t" color="black" opacity="22937f" origin=",.5" offset="0,.63889mm"/>
@@ -3662,14 +3730,7 @@
           <w:sz w:val="32"/>
         </w:rPr>
         <w:tab/>
-        <w:t>----------------Stretch goals for week 3</w:t>
-      </w:r>
-      <w:r>
-        <w:rPr>
-          <w:rFonts w:ascii="Times New Roman" w:hAnsi="Times New Roman" w:cs="Times New Roman"/>
-          <w:sz w:val="32"/>
-        </w:rPr>
-        <w:t>----------------</w:t>
+        <w:t>----------------Stretch goals for week 3----------------</w:t>
       </w:r>
     </w:p>
     <w:p>
@@ -3907,6 +3968,7 @@
           <w:rFonts w:ascii="Times New Roman" w:hAnsi="Times New Roman" w:cs="Times New Roman"/>
           <w:sz w:val="32"/>
         </w:rPr>
+        <w:lastRenderedPageBreak/>
         <w:t xml:space="preserve">Different types include: </w:t>
       </w:r>
     </w:p>
@@ -3947,7 +4009,6 @@
           <w:rFonts w:ascii="Times New Roman" w:hAnsi="Times New Roman" w:cs="Times New Roman"/>
           <w:sz w:val="32"/>
         </w:rPr>
-        <w:lastRenderedPageBreak/>
         <w:t>Spatial anti-aliasing</w:t>
       </w:r>
     </w:p>
@@ -4024,21 +4085,7 @@
           <w:rFonts w:ascii="Times New Roman" w:hAnsi="Times New Roman" w:cs="Times New Roman"/>
           <w:sz w:val="32"/>
         </w:rPr>
-        <w:t>------------End of s</w:t>
-      </w:r>
-      <w:r>
-        <w:rPr>
-          <w:rFonts w:ascii="Times New Roman" w:hAnsi="Times New Roman" w:cs="Times New Roman"/>
-          <w:sz w:val="32"/>
-        </w:rPr>
-        <w:t>tretch goals for week 3</w:t>
-      </w:r>
-      <w:r>
-        <w:rPr>
-          <w:rFonts w:ascii="Times New Roman" w:hAnsi="Times New Roman" w:cs="Times New Roman"/>
-          <w:sz w:val="32"/>
-        </w:rPr>
-        <w:t>------------</w:t>
+        <w:t>------------End of stretch goals for week 3------------</w:t>
       </w:r>
     </w:p>
     <w:p>
@@ -4416,6 +4463,7 @@
           <w:rFonts w:ascii="Times New Roman" w:hAnsi="Times New Roman" w:cs="Times New Roman"/>
           <w:sz w:val="32"/>
         </w:rPr>
+        <w:lastRenderedPageBreak/>
         <w:t>Different stroke types for painting.</w:t>
       </w:r>
     </w:p>
@@ -4456,7 +4504,6 @@
           <w:rFonts w:ascii="Times New Roman" w:hAnsi="Times New Roman" w:cs="Times New Roman"/>
           <w:sz w:val="32"/>
         </w:rPr>
-        <w:lastRenderedPageBreak/>
         <w:t>Save as multiple file types.</w:t>
       </w:r>
     </w:p>
@@ -4730,7 +4777,15 @@
           <w:rFonts w:ascii="Times New Roman" w:hAnsi="Times New Roman" w:cs="Times New Roman"/>
           <w:sz w:val="32"/>
         </w:rPr>
-        <w:t xml:space="preserve"> Trying to recreate something another application already does is okay for Capstone, but more innovation </w:t>
+        <w:t xml:space="preserve"> Trying to recreate something another </w:t>
+      </w:r>
+      <w:r>
+        <w:rPr>
+          <w:rFonts w:ascii="Times New Roman" w:hAnsi="Times New Roman" w:cs="Times New Roman"/>
+          <w:sz w:val="32"/>
+        </w:rPr>
+        <w:lastRenderedPageBreak/>
+        <w:t xml:space="preserve">application already does is okay for Capstone, but more innovation </w:t>
       </w:r>
       <w:proofErr w:type="gramStart"/>
       <w:r>
@@ -4786,7 +4841,6 @@
           <w:rFonts w:ascii="Times New Roman" w:hAnsi="Times New Roman" w:cs="Times New Roman"/>
           <w:sz w:val="32"/>
         </w:rPr>
-        <w:lastRenderedPageBreak/>
         <w:t>Status: Yellow (Room for improvement, but have not lost hope)</w:t>
       </w:r>
     </w:p>
@@ -5023,7 +5077,15 @@
           <w:rFonts w:ascii="Times New Roman" w:hAnsi="Times New Roman" w:cs="Times New Roman"/>
           <w:sz w:val="32"/>
         </w:rPr>
-        <w:t xml:space="preserve"> into the next week for a better evaluation of the progress. The mistake is a harder judgment of what I had actually completed. My week was all red, but it should have had at least some green. Each week should be a whole new week and remain specific or altered only for that week. A week is its own week. Always come prepared with the next </w:t>
+        <w:t xml:space="preserve"> into the next week for a better evaluation of the progress. The mistake is a harder judgment of what I had actually completed. My week was all red, but it </w:t>
+      </w:r>
+      <w:r>
+        <w:rPr>
+          <w:rFonts w:ascii="Times New Roman" w:hAnsi="Times New Roman" w:cs="Times New Roman"/>
+          <w:sz w:val="32"/>
+        </w:rPr>
+        <w:lastRenderedPageBreak/>
+        <w:t xml:space="preserve">should have had at least some green. Each week should be a whole new week and remain specific or altered only for that week. A week is its own week. Always come prepared with the next </w:t>
       </w:r>
       <w:r>
         <w:rPr>
@@ -5053,15 +5115,7 @@
           <w:rFonts w:ascii="Times New Roman" w:hAnsi="Times New Roman" w:cs="Times New Roman"/>
           <w:sz w:val="32"/>
         </w:rPr>
-        <w:t xml:space="preserve"> </w:t>
-      </w:r>
-      <w:r>
-        <w:rPr>
-          <w:rFonts w:ascii="Times New Roman" w:hAnsi="Times New Roman" w:cs="Times New Roman"/>
-          <w:sz w:val="32"/>
-        </w:rPr>
-        <w:lastRenderedPageBreak/>
-        <w:t xml:space="preserve">something cool </w:t>
+        <w:t xml:space="preserve"> something cool </w:t>
       </w:r>
       <w:r>
         <w:rPr>
@@ -5095,14 +5149,7 @@
           <w:rFonts w:ascii="Times New Roman" w:hAnsi="Times New Roman" w:cs="Times New Roman"/>
           <w:sz w:val="32"/>
         </w:rPr>
-        <w:t xml:space="preserve">Hours: </w:t>
-      </w:r>
-      <w:r>
-        <w:rPr>
-          <w:rFonts w:ascii="Times New Roman" w:hAnsi="Times New Roman" w:cs="Times New Roman"/>
-          <w:sz w:val="32"/>
-        </w:rPr>
-        <w:t>13-14Hrs.</w:t>
+        <w:t>Hours: 13-14Hrs.</w:t>
       </w:r>
     </w:p>
     <w:p>
@@ -5122,14 +5169,7 @@
           <w:rFonts w:ascii="Times New Roman" w:hAnsi="Times New Roman" w:cs="Times New Roman"/>
           <w:sz w:val="32"/>
         </w:rPr>
-        <w:t xml:space="preserve">Status: </w:t>
-      </w:r>
-      <w:r>
-        <w:rPr>
-          <w:rFonts w:ascii="Times New Roman" w:hAnsi="Times New Roman" w:cs="Times New Roman"/>
-          <w:sz w:val="32"/>
-        </w:rPr>
-        <w:t xml:space="preserve">Red (I believe I </w:t>
+        <w:t xml:space="preserve">Status: Red (I believe I </w:t>
       </w:r>
       <w:proofErr w:type="gramStart"/>
       <w:r>
@@ -5165,14 +5205,7 @@
           <w:rFonts w:ascii="Times New Roman" w:hAnsi="Times New Roman" w:cs="Times New Roman"/>
           <w:sz w:val="32"/>
         </w:rPr>
-        <w:t xml:space="preserve">Technicality for accomplished: </w:t>
-      </w:r>
-      <w:r>
-        <w:rPr>
-          <w:rFonts w:ascii="Times New Roman" w:hAnsi="Times New Roman" w:cs="Times New Roman"/>
-          <w:sz w:val="32"/>
-        </w:rPr>
-        <w:t xml:space="preserve">For what I accomplished with what I had, </w:t>
+        <w:t xml:space="preserve">Technicality for accomplished: For what I accomplished with what I had, </w:t>
       </w:r>
       <w:proofErr w:type="gramStart"/>
       <w:r>
@@ -5208,28 +5241,7 @@
           <w:rFonts w:ascii="Times New Roman" w:hAnsi="Times New Roman" w:cs="Times New Roman"/>
           <w:sz w:val="32"/>
         </w:rPr>
-        <w:t xml:space="preserve">Professionalism: </w:t>
-      </w:r>
-      <w:r>
-        <w:rPr>
-          <w:rFonts w:ascii="Times New Roman" w:hAnsi="Times New Roman" w:cs="Times New Roman"/>
-          <w:sz w:val="32"/>
-        </w:rPr>
-        <w:t>Average person dressed</w:t>
-      </w:r>
-      <w:r>
-        <w:rPr>
-          <w:rFonts w:ascii="Times New Roman" w:hAnsi="Times New Roman" w:cs="Times New Roman"/>
-          <w:sz w:val="32"/>
-        </w:rPr>
-        <w:t>.</w:t>
-      </w:r>
-      <w:r>
-        <w:rPr>
-          <w:rFonts w:ascii="Times New Roman" w:hAnsi="Times New Roman" w:cs="Times New Roman"/>
-          <w:sz w:val="32"/>
-        </w:rPr>
-        <w:t xml:space="preserve"> I felt more emotional this time. Not sure if that was noticeable.</w:t>
+        <w:t>Professionalism: Average person dressed. I felt more emotional this time. Not sure if that was noticeable.</w:t>
       </w:r>
       <w:r>
         <w:rPr>
@@ -5238,8 +5250,6 @@
         </w:rPr>
         <w:t xml:space="preserve"> For some reason emotions felt overpowering.</w:t>
       </w:r>
-      <w:bookmarkStart w:id="0" w:name="_GoBack"/>
-      <w:bookmarkEnd w:id="0"/>
     </w:p>
     <w:p>
       <w:pPr>

</xml_diff>

<commit_message>
Line is messed up. Tasks updated.
</commit_message>
<xml_diff>
--- a/Documentation/Tasks.docx
+++ b/Documentation/Tasks.docx
@@ -3488,8 +3488,6 @@
         </w:rPr>
         <w:t xml:space="preserve"> as well.</w:t>
       </w:r>
-      <w:bookmarkStart w:id="0" w:name="_GoBack"/>
-      <w:bookmarkEnd w:id="0"/>
     </w:p>
     <w:p>
       <w:pPr>
@@ -4090,6 +4088,821 @@
     </w:p>
     <w:p>
       <w:pPr>
+        <w:ind w:left="720"/>
+        <w:rPr>
+          <w:rFonts w:ascii="Times New Roman" w:hAnsi="Times New Roman" w:cs="Times New Roman"/>
+          <w:sz w:val="32"/>
+        </w:rPr>
+      </w:pPr>
+    </w:p>
+    <w:p>
+      <w:pPr>
+        <w:rPr>
+          <w:rFonts w:ascii="Times New Roman" w:hAnsi="Times New Roman" w:cs="Times New Roman"/>
+          <w:sz w:val="32"/>
+        </w:rPr>
+      </w:pPr>
+      <w:r>
+        <w:rPr>
+          <w:rFonts w:ascii="Times New Roman" w:hAnsi="Times New Roman" w:cs="Times New Roman"/>
+          <w:sz w:val="32"/>
+        </w:rPr>
+        <w:t>-Week 4</w:t>
+      </w:r>
+    </w:p>
+    <w:p>
+      <w:pPr>
+        <w:rPr>
+          <w:rFonts w:ascii="Times New Roman" w:hAnsi="Times New Roman" w:cs="Times New Roman"/>
+          <w:sz w:val="32"/>
+        </w:rPr>
+      </w:pPr>
+      <w:r>
+        <w:rPr>
+          <w:rFonts w:ascii="Times New Roman" w:hAnsi="Times New Roman" w:cs="Times New Roman"/>
+          <w:noProof/>
+          <w:sz w:val="32"/>
+        </w:rPr>
+        <mc:AlternateContent>
+          <mc:Choice Requires="wps">
+            <w:drawing>
+              <wp:anchor distT="0" distB="0" distL="114300" distR="114300" simplePos="0" relativeHeight="251742208" behindDoc="0" locked="0" layoutInCell="1" allowOverlap="1" wp14:anchorId="09B6356C" wp14:editId="2E2C170C">
+                <wp:simplePos x="0" y="0"/>
+                <wp:positionH relativeFrom="column">
+                  <wp:posOffset>466725</wp:posOffset>
+                </wp:positionH>
+                <wp:positionV relativeFrom="paragraph">
+                  <wp:posOffset>30480</wp:posOffset>
+                </wp:positionV>
+                <wp:extent cx="276225" cy="180975"/>
+                <wp:effectExtent l="76200" t="38100" r="104775" b="123825"/>
+                <wp:wrapNone/>
+                <wp:docPr id="30" name="Rectangle 30"/>
+                <wp:cNvGraphicFramePr/>
+                <a:graphic xmlns:a="http://schemas.openxmlformats.org/drawingml/2006/main">
+                  <a:graphicData uri="http://schemas.microsoft.com/office/word/2010/wordprocessingShape">
+                    <wps:wsp>
+                      <wps:cNvSpPr/>
+                      <wps:spPr>
+                        <a:xfrm>
+                          <a:off x="0" y="0"/>
+                          <a:ext cx="276225" cy="180975"/>
+                        </a:xfrm>
+                        <a:prstGeom prst="rect">
+                          <a:avLst/>
+                        </a:prstGeom>
+                      </wps:spPr>
+                      <wps:style>
+                        <a:lnRef idx="0">
+                          <a:schemeClr val="accent2"/>
+                        </a:lnRef>
+                        <a:fillRef idx="3">
+                          <a:schemeClr val="accent2"/>
+                        </a:fillRef>
+                        <a:effectRef idx="3">
+                          <a:schemeClr val="accent2"/>
+                        </a:effectRef>
+                        <a:fontRef idx="minor">
+                          <a:schemeClr val="lt1"/>
+                        </a:fontRef>
+                      </wps:style>
+                      <wps:bodyPr rot="0" spcFirstLastPara="0" vertOverflow="overflow" horzOverflow="overflow" vert="horz" wrap="square" lIns="91440" tIns="45720" rIns="91440" bIns="45720" numCol="1" spcCol="0" rtlCol="0" fromWordArt="0" anchor="ctr" anchorCtr="0" forceAA="0" compatLnSpc="1">
+                        <a:prstTxWarp prst="textNoShape">
+                          <a:avLst/>
+                        </a:prstTxWarp>
+                        <a:noAutofit/>
+                      </wps:bodyPr>
+                    </wps:wsp>
+                  </a:graphicData>
+                </a:graphic>
+              </wp:anchor>
+            </w:drawing>
+          </mc:Choice>
+          <mc:Fallback>
+            <w:pict>
+              <v:rect id="Rectangle 30" o:spid="_x0000_s1026" style="position:absolute;margin-left:36.75pt;margin-top:2.4pt;width:21.75pt;height:14.25pt;z-index:251742208;visibility:visible;mso-wrap-style:square;mso-wrap-distance-left:9pt;mso-wrap-distance-top:0;mso-wrap-distance-right:9pt;mso-wrap-distance-bottom:0;mso-position-horizontal:absolute;mso-position-horizontal-relative:text;mso-position-vertical:absolute;mso-position-vertical-relative:text;v-text-anchor:middle" o:gfxdata="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" fillcolor="#652523 [1637]" stroked="f">
+                <v:fill color2="#ba4442 [3013]" rotate="t" angle="180" colors="0 #9b2d2a;52429f #cb3d3a;1 #ce3b37" focus="100%" type="gradient">
+                  <o:fill v:ext="view" type="gradientUnscaled"/>
+                </v:fill>
+                <v:shadow on="t" color="black" opacity="22937f" origin=",.5" offset="0,.63889mm"/>
+              </v:rect>
+            </w:pict>
+          </mc:Fallback>
+        </mc:AlternateContent>
+      </w:r>
+      <w:r>
+        <w:rPr>
+          <w:rFonts w:ascii="Times New Roman" w:hAnsi="Times New Roman" w:cs="Times New Roman"/>
+          <w:sz w:val="32"/>
+        </w:rPr>
+        <w:tab/>
+      </w:r>
+      <w:r>
+        <w:rPr>
+          <w:rFonts w:ascii="Times New Roman" w:hAnsi="Times New Roman" w:cs="Times New Roman"/>
+          <w:sz w:val="32"/>
+        </w:rPr>
+        <w:tab/>
+        <w:t>Finish the point-to-point line</w:t>
+      </w:r>
+    </w:p>
+    <w:p>
+      <w:pPr>
+        <w:rPr>
+          <w:rFonts w:ascii="Times New Roman" w:hAnsi="Times New Roman" w:cs="Times New Roman"/>
+          <w:sz w:val="32"/>
+        </w:rPr>
+      </w:pPr>
+      <w:r>
+        <w:rPr>
+          <w:rFonts w:ascii="Times New Roman" w:hAnsi="Times New Roman" w:cs="Times New Roman"/>
+          <w:sz w:val="32"/>
+        </w:rPr>
+        <w:tab/>
+      </w:r>
+      <w:r>
+        <w:rPr>
+          <w:rFonts w:ascii="Times New Roman" w:hAnsi="Times New Roman" w:cs="Times New Roman"/>
+          <w:sz w:val="32"/>
+        </w:rPr>
+        <w:tab/>
+      </w:r>
+      <w:r>
+        <w:rPr>
+          <w:rFonts w:ascii="Times New Roman" w:hAnsi="Times New Roman" w:cs="Times New Roman"/>
+          <w:sz w:val="32"/>
+        </w:rPr>
+        <w:tab/>
+        <w:t xml:space="preserve">-The </w:t>
+      </w:r>
+      <w:proofErr w:type="gramStart"/>
+      <w:r>
+        <w:rPr>
+          <w:rFonts w:ascii="Times New Roman" w:hAnsi="Times New Roman" w:cs="Times New Roman"/>
+          <w:sz w:val="32"/>
+        </w:rPr>
+        <w:t>end result</w:t>
+      </w:r>
+      <w:proofErr w:type="gramEnd"/>
+      <w:r>
+        <w:rPr>
+          <w:rFonts w:ascii="Times New Roman" w:hAnsi="Times New Roman" w:cs="Times New Roman"/>
+          <w:sz w:val="32"/>
+        </w:rPr>
+        <w:t xml:space="preserve"> will create a line from the users chosen </w:t>
+      </w:r>
+    </w:p>
+    <w:p>
+      <w:pPr>
+        <w:rPr>
+          <w:rFonts w:ascii="Times New Roman" w:hAnsi="Times New Roman" w:cs="Times New Roman"/>
+          <w:sz w:val="32"/>
+        </w:rPr>
+      </w:pPr>
+      <w:r>
+        <w:rPr>
+          <w:rFonts w:ascii="Times New Roman" w:hAnsi="Times New Roman" w:cs="Times New Roman"/>
+          <w:sz w:val="32"/>
+        </w:rPr>
+        <w:tab/>
+      </w:r>
+      <w:r>
+        <w:rPr>
+          <w:rFonts w:ascii="Times New Roman" w:hAnsi="Times New Roman" w:cs="Times New Roman"/>
+          <w:sz w:val="32"/>
+        </w:rPr>
+        <w:tab/>
+      </w:r>
+      <w:r>
+        <w:rPr>
+          <w:rFonts w:ascii="Times New Roman" w:hAnsi="Times New Roman" w:cs="Times New Roman"/>
+          <w:sz w:val="32"/>
+        </w:rPr>
+        <w:tab/>
+        <w:t xml:space="preserve">  </w:t>
+      </w:r>
+      <w:proofErr w:type="gramStart"/>
+      <w:r>
+        <w:rPr>
+          <w:rFonts w:ascii="Times New Roman" w:hAnsi="Times New Roman" w:cs="Times New Roman"/>
+          <w:sz w:val="32"/>
+        </w:rPr>
+        <w:t>beginning</w:t>
+      </w:r>
+      <w:proofErr w:type="gramEnd"/>
+      <w:r>
+        <w:rPr>
+          <w:rFonts w:ascii="Times New Roman" w:hAnsi="Times New Roman" w:cs="Times New Roman"/>
+          <w:sz w:val="32"/>
+        </w:rPr>
+        <w:t xml:space="preserve"> and end points.</w:t>
+      </w:r>
+    </w:p>
+    <w:p>
+      <w:pPr>
+        <w:rPr>
+          <w:rFonts w:ascii="Times New Roman" w:hAnsi="Times New Roman" w:cs="Times New Roman"/>
+          <w:sz w:val="32"/>
+        </w:rPr>
+      </w:pPr>
+      <w:r>
+        <w:rPr>
+          <w:rFonts w:ascii="Times New Roman" w:hAnsi="Times New Roman" w:cs="Times New Roman"/>
+          <w:noProof/>
+          <w:sz w:val="32"/>
+        </w:rPr>
+        <mc:AlternateContent>
+          <mc:Choice Requires="wps">
+            <w:drawing>
+              <wp:anchor distT="0" distB="0" distL="114300" distR="114300" simplePos="0" relativeHeight="251740160" behindDoc="0" locked="0" layoutInCell="1" allowOverlap="1" wp14:anchorId="12A9E87C" wp14:editId="1B488BE1">
+                <wp:simplePos x="0" y="0"/>
+                <wp:positionH relativeFrom="column">
+                  <wp:posOffset>466725</wp:posOffset>
+                </wp:positionH>
+                <wp:positionV relativeFrom="paragraph">
+                  <wp:posOffset>24130</wp:posOffset>
+                </wp:positionV>
+                <wp:extent cx="276225" cy="180975"/>
+                <wp:effectExtent l="76200" t="38100" r="104775" b="123825"/>
+                <wp:wrapNone/>
+                <wp:docPr id="29" name="Rectangle 29"/>
+                <wp:cNvGraphicFramePr/>
+                <a:graphic xmlns:a="http://schemas.openxmlformats.org/drawingml/2006/main">
+                  <a:graphicData uri="http://schemas.microsoft.com/office/word/2010/wordprocessingShape">
+                    <wps:wsp>
+                      <wps:cNvSpPr/>
+                      <wps:spPr>
+                        <a:xfrm>
+                          <a:off x="0" y="0"/>
+                          <a:ext cx="276225" cy="180975"/>
+                        </a:xfrm>
+                        <a:prstGeom prst="rect">
+                          <a:avLst/>
+                        </a:prstGeom>
+                      </wps:spPr>
+                      <wps:style>
+                        <a:lnRef idx="0">
+                          <a:schemeClr val="accent2"/>
+                        </a:lnRef>
+                        <a:fillRef idx="3">
+                          <a:schemeClr val="accent2"/>
+                        </a:fillRef>
+                        <a:effectRef idx="3">
+                          <a:schemeClr val="accent2"/>
+                        </a:effectRef>
+                        <a:fontRef idx="minor">
+                          <a:schemeClr val="lt1"/>
+                        </a:fontRef>
+                      </wps:style>
+                      <wps:bodyPr rot="0" spcFirstLastPara="0" vertOverflow="overflow" horzOverflow="overflow" vert="horz" wrap="square" lIns="91440" tIns="45720" rIns="91440" bIns="45720" numCol="1" spcCol="0" rtlCol="0" fromWordArt="0" anchor="ctr" anchorCtr="0" forceAA="0" compatLnSpc="1">
+                        <a:prstTxWarp prst="textNoShape">
+                          <a:avLst/>
+                        </a:prstTxWarp>
+                        <a:noAutofit/>
+                      </wps:bodyPr>
+                    </wps:wsp>
+                  </a:graphicData>
+                </a:graphic>
+              </wp:anchor>
+            </w:drawing>
+          </mc:Choice>
+          <mc:Fallback>
+            <w:pict>
+              <v:rect id="Rectangle 29" o:spid="_x0000_s1026" style="position:absolute;margin-left:36.75pt;margin-top:1.9pt;width:21.75pt;height:14.25pt;z-index:251740160;visibility:visible;mso-wrap-style:square;mso-wrap-distance-left:9pt;mso-wrap-distance-top:0;mso-wrap-distance-right:9pt;mso-wrap-distance-bottom:0;mso-position-horizontal:absolute;mso-position-horizontal-relative:text;mso-position-vertical:absolute;mso-position-vertical-relative:text;v-text-anchor:middle" o:gfxdata="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" fillcolor="#652523 [1637]" stroked="f">
+                <v:fill color2="#ba4442 [3013]" rotate="t" angle="180" colors="0 #9b2d2a;52429f #cb3d3a;1 #ce3b37" focus="100%" type="gradient">
+                  <o:fill v:ext="view" type="gradientUnscaled"/>
+                </v:fill>
+                <v:shadow on="t" color="black" opacity="22937f" origin=",.5" offset="0,.63889mm"/>
+              </v:rect>
+            </w:pict>
+          </mc:Fallback>
+        </mc:AlternateContent>
+      </w:r>
+      <w:r>
+        <w:rPr>
+          <w:rFonts w:ascii="Times New Roman" w:hAnsi="Times New Roman" w:cs="Times New Roman"/>
+          <w:sz w:val="32"/>
+        </w:rPr>
+        <w:tab/>
+      </w:r>
+      <w:r>
+        <w:rPr>
+          <w:rFonts w:ascii="Times New Roman" w:hAnsi="Times New Roman" w:cs="Times New Roman"/>
+          <w:sz w:val="32"/>
+        </w:rPr>
+        <w:tab/>
+        <w:t>Create text into a picture</w:t>
+      </w:r>
+    </w:p>
+    <w:p>
+      <w:pPr>
+        <w:pStyle w:val="ListParagraph"/>
+        <w:numPr>
+          <w:ilvl w:val="0"/>
+          <w:numId w:val="4"/>
+        </w:numPr>
+        <w:rPr>
+          <w:rFonts w:ascii="Times New Roman" w:hAnsi="Times New Roman" w:cs="Times New Roman"/>
+          <w:sz w:val="32"/>
+        </w:rPr>
+      </w:pPr>
+      <w:r>
+        <w:rPr>
+          <w:rFonts w:ascii="Times New Roman" w:hAnsi="Times New Roman" w:cs="Times New Roman"/>
+          <w:sz w:val="32"/>
+        </w:rPr>
+        <w:t xml:space="preserve">The text should be visually visible and put into the graphic not </w:t>
+      </w:r>
+      <w:proofErr w:type="spellStart"/>
+      <w:r>
+        <w:rPr>
+          <w:rFonts w:ascii="Times New Roman" w:hAnsi="Times New Roman" w:cs="Times New Roman"/>
+          <w:sz w:val="32"/>
+        </w:rPr>
+        <w:t>overlayed</w:t>
+      </w:r>
+      <w:proofErr w:type="spellEnd"/>
+      <w:r>
+        <w:rPr>
+          <w:rFonts w:ascii="Times New Roman" w:hAnsi="Times New Roman" w:cs="Times New Roman"/>
+          <w:sz w:val="32"/>
+        </w:rPr>
+        <w:t>.</w:t>
+      </w:r>
+    </w:p>
+    <w:p>
+      <w:pPr>
+        <w:ind w:left="1440"/>
+        <w:rPr>
+          <w:rFonts w:ascii="Times New Roman" w:hAnsi="Times New Roman" w:cs="Times New Roman"/>
+          <w:sz w:val="32"/>
+        </w:rPr>
+      </w:pPr>
+      <w:r>
+        <w:rPr>
+          <w:rFonts w:ascii="Times New Roman" w:hAnsi="Times New Roman" w:cs="Times New Roman"/>
+          <w:noProof/>
+          <w:sz w:val="32"/>
+        </w:rPr>
+        <mc:AlternateContent>
+          <mc:Choice Requires="wps">
+            <w:drawing>
+              <wp:anchor distT="0" distB="0" distL="114300" distR="114300" simplePos="0" relativeHeight="251738112" behindDoc="0" locked="0" layoutInCell="1" allowOverlap="1" wp14:anchorId="02CFE4F2" wp14:editId="7C8ED3DA">
+                <wp:simplePos x="0" y="0"/>
+                <wp:positionH relativeFrom="column">
+                  <wp:posOffset>466725</wp:posOffset>
+                </wp:positionH>
+                <wp:positionV relativeFrom="paragraph">
+                  <wp:posOffset>2540</wp:posOffset>
+                </wp:positionV>
+                <wp:extent cx="276225" cy="180975"/>
+                <wp:effectExtent l="76200" t="38100" r="104775" b="123825"/>
+                <wp:wrapNone/>
+                <wp:docPr id="25" name="Rectangle 25"/>
+                <wp:cNvGraphicFramePr/>
+                <a:graphic xmlns:a="http://schemas.openxmlformats.org/drawingml/2006/main">
+                  <a:graphicData uri="http://schemas.microsoft.com/office/word/2010/wordprocessingShape">
+                    <wps:wsp>
+                      <wps:cNvSpPr/>
+                      <wps:spPr>
+                        <a:xfrm>
+                          <a:off x="0" y="0"/>
+                          <a:ext cx="276225" cy="180975"/>
+                        </a:xfrm>
+                        <a:prstGeom prst="rect">
+                          <a:avLst/>
+                        </a:prstGeom>
+                      </wps:spPr>
+                      <wps:style>
+                        <a:lnRef idx="0">
+                          <a:schemeClr val="accent2"/>
+                        </a:lnRef>
+                        <a:fillRef idx="3">
+                          <a:schemeClr val="accent2"/>
+                        </a:fillRef>
+                        <a:effectRef idx="3">
+                          <a:schemeClr val="accent2"/>
+                        </a:effectRef>
+                        <a:fontRef idx="minor">
+                          <a:schemeClr val="lt1"/>
+                        </a:fontRef>
+                      </wps:style>
+                      <wps:bodyPr rot="0" spcFirstLastPara="0" vertOverflow="overflow" horzOverflow="overflow" vert="horz" wrap="square" lIns="91440" tIns="45720" rIns="91440" bIns="45720" numCol="1" spcCol="0" rtlCol="0" fromWordArt="0" anchor="ctr" anchorCtr="0" forceAA="0" compatLnSpc="1">
+                        <a:prstTxWarp prst="textNoShape">
+                          <a:avLst/>
+                        </a:prstTxWarp>
+                        <a:noAutofit/>
+                      </wps:bodyPr>
+                    </wps:wsp>
+                  </a:graphicData>
+                </a:graphic>
+              </wp:anchor>
+            </w:drawing>
+          </mc:Choice>
+          <mc:Fallback>
+            <w:pict>
+              <v:rect id="Rectangle 25" o:spid="_x0000_s1026" style="position:absolute;margin-left:36.75pt;margin-top:.2pt;width:21.75pt;height:14.25pt;z-index:251738112;visibility:visible;mso-wrap-style:square;mso-wrap-distance-left:9pt;mso-wrap-distance-top:0;mso-wrap-distance-right:9pt;mso-wrap-distance-bottom:0;mso-position-horizontal:absolute;mso-position-horizontal-relative:text;mso-position-vertical:absolute;mso-position-vertical-relative:text;v-text-anchor:middle" o:gfxdata="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" fillcolor="#652523 [1637]" stroked="f">
+                <v:fill color2="#ba4442 [3013]" rotate="t" angle="180" colors="0 #9b2d2a;52429f #cb3d3a;1 #ce3b37" focus="100%" type="gradient">
+                  <o:fill v:ext="view" type="gradientUnscaled"/>
+                </v:fill>
+                <v:shadow on="t" color="black" opacity="22937f" origin=",.5" offset="0,.63889mm"/>
+              </v:rect>
+            </w:pict>
+          </mc:Fallback>
+        </mc:AlternateContent>
+      </w:r>
+      <w:r>
+        <w:rPr>
+          <w:rFonts w:ascii="Times New Roman" w:hAnsi="Times New Roman" w:cs="Times New Roman"/>
+          <w:sz w:val="32"/>
+        </w:rPr>
+        <w:t>Understand what the different types of Anti-aliasing are.</w:t>
+      </w:r>
+    </w:p>
+    <w:p>
+      <w:pPr>
+        <w:pStyle w:val="ListParagraph"/>
+        <w:numPr>
+          <w:ilvl w:val="0"/>
+          <w:numId w:val="4"/>
+        </w:numPr>
+        <w:rPr>
+          <w:rFonts w:ascii="Times New Roman" w:hAnsi="Times New Roman" w:cs="Times New Roman"/>
+          <w:sz w:val="32"/>
+        </w:rPr>
+      </w:pPr>
+      <w:r>
+        <w:rPr>
+          <w:rFonts w:ascii="Times New Roman" w:hAnsi="Times New Roman" w:cs="Times New Roman"/>
+          <w:sz w:val="32"/>
+        </w:rPr>
+        <w:t xml:space="preserve">Different types include: </w:t>
+      </w:r>
+    </w:p>
+    <w:p>
+      <w:pPr>
+        <w:pStyle w:val="ListParagraph"/>
+        <w:numPr>
+          <w:ilvl w:val="1"/>
+          <w:numId w:val="4"/>
+        </w:numPr>
+        <w:rPr>
+          <w:rFonts w:ascii="Times New Roman" w:hAnsi="Times New Roman" w:cs="Times New Roman"/>
+          <w:sz w:val="32"/>
+        </w:rPr>
+      </w:pPr>
+      <w:r>
+        <w:rPr>
+          <w:rFonts w:ascii="Times New Roman" w:hAnsi="Times New Roman" w:cs="Times New Roman"/>
+          <w:sz w:val="32"/>
+        </w:rPr>
+        <w:t>Anti-aliasing filter</w:t>
+      </w:r>
+    </w:p>
+    <w:p>
+      <w:pPr>
+        <w:pStyle w:val="ListParagraph"/>
+        <w:numPr>
+          <w:ilvl w:val="1"/>
+          <w:numId w:val="4"/>
+        </w:numPr>
+        <w:rPr>
+          <w:rFonts w:ascii="Times New Roman" w:hAnsi="Times New Roman" w:cs="Times New Roman"/>
+          <w:sz w:val="32"/>
+        </w:rPr>
+      </w:pPr>
+      <w:r>
+        <w:rPr>
+          <w:rFonts w:ascii="Times New Roman" w:hAnsi="Times New Roman" w:cs="Times New Roman"/>
+          <w:sz w:val="32"/>
+        </w:rPr>
+        <w:t>Spatial anti-aliasing</w:t>
+      </w:r>
+    </w:p>
+    <w:p>
+      <w:pPr>
+        <w:pStyle w:val="ListParagraph"/>
+        <w:numPr>
+          <w:ilvl w:val="1"/>
+          <w:numId w:val="4"/>
+        </w:numPr>
+        <w:rPr>
+          <w:rFonts w:ascii="Times New Roman" w:hAnsi="Times New Roman" w:cs="Times New Roman"/>
+          <w:sz w:val="32"/>
+        </w:rPr>
+      </w:pPr>
+      <w:r>
+        <w:rPr>
+          <w:rFonts w:ascii="Times New Roman" w:hAnsi="Times New Roman" w:cs="Times New Roman"/>
+          <w:sz w:val="32"/>
+        </w:rPr>
+        <w:t>Super sample anti-aliasing</w:t>
+      </w:r>
+    </w:p>
+    <w:p>
+      <w:pPr>
+        <w:pStyle w:val="ListParagraph"/>
+        <w:numPr>
+          <w:ilvl w:val="1"/>
+          <w:numId w:val="4"/>
+        </w:numPr>
+        <w:rPr>
+          <w:rFonts w:ascii="Times New Roman" w:hAnsi="Times New Roman" w:cs="Times New Roman"/>
+          <w:sz w:val="32"/>
+        </w:rPr>
+      </w:pPr>
+      <w:r>
+        <w:rPr>
+          <w:rFonts w:ascii="Times New Roman" w:hAnsi="Times New Roman" w:cs="Times New Roman"/>
+          <w:sz w:val="32"/>
+        </w:rPr>
+        <w:t>Multi sample anti-aliasing</w:t>
+      </w:r>
+    </w:p>
+    <w:p>
+      <w:pPr>
+        <w:pStyle w:val="ListParagraph"/>
+        <w:numPr>
+          <w:ilvl w:val="1"/>
+          <w:numId w:val="4"/>
+        </w:numPr>
+        <w:rPr>
+          <w:rFonts w:ascii="Times New Roman" w:hAnsi="Times New Roman" w:cs="Times New Roman"/>
+          <w:sz w:val="32"/>
+        </w:rPr>
+      </w:pPr>
+      <w:r>
+        <w:rPr>
+          <w:rFonts w:ascii="Times New Roman" w:hAnsi="Times New Roman" w:cs="Times New Roman"/>
+          <w:sz w:val="32"/>
+        </w:rPr>
+        <w:t>Temporal anti-aliasing</w:t>
+      </w:r>
+    </w:p>
+    <w:p>
+      <w:pPr>
+        <w:ind w:left="1440"/>
+        <w:rPr>
+          <w:rFonts w:ascii="Times New Roman" w:hAnsi="Times New Roman" w:cs="Times New Roman"/>
+          <w:sz w:val="32"/>
+        </w:rPr>
+      </w:pPr>
+      <w:r>
+        <w:rPr>
+          <w:rFonts w:ascii="Times New Roman" w:hAnsi="Times New Roman" w:cs="Times New Roman"/>
+          <w:sz w:val="32"/>
+        </w:rPr>
+        <w:t>---------------Week 4 Stretch Goals</w:t>
+      </w:r>
+      <w:r>
+        <w:rPr>
+          <w:rFonts w:ascii="Times New Roman" w:hAnsi="Times New Roman" w:cs="Times New Roman"/>
+          <w:sz w:val="32"/>
+        </w:rPr>
+        <w:t>---------------</w:t>
+      </w:r>
+    </w:p>
+    <w:p>
+      <w:pPr>
+        <w:rPr>
+          <w:rFonts w:ascii="Times New Roman" w:hAnsi="Times New Roman" w:cs="Times New Roman"/>
+          <w:sz w:val="32"/>
+        </w:rPr>
+      </w:pPr>
+      <w:r>
+        <w:rPr>
+          <w:rFonts w:ascii="Times New Roman" w:hAnsi="Times New Roman" w:cs="Times New Roman"/>
+          <w:noProof/>
+          <w:sz w:val="32"/>
+        </w:rPr>
+        <mc:AlternateContent>
+          <mc:Choice Requires="wps">
+            <w:drawing>
+              <wp:anchor distT="0" distB="0" distL="114300" distR="114300" simplePos="0" relativeHeight="251744256" behindDoc="0" locked="0" layoutInCell="1" allowOverlap="1" wp14:anchorId="335705C4" wp14:editId="2C850300">
+                <wp:simplePos x="0" y="0"/>
+                <wp:positionH relativeFrom="column">
+                  <wp:posOffset>495300</wp:posOffset>
+                </wp:positionH>
+                <wp:positionV relativeFrom="paragraph">
+                  <wp:posOffset>24130</wp:posOffset>
+                </wp:positionV>
+                <wp:extent cx="276225" cy="180975"/>
+                <wp:effectExtent l="76200" t="38100" r="104775" b="123825"/>
+                <wp:wrapNone/>
+                <wp:docPr id="34" name="Rectangle 34"/>
+                <wp:cNvGraphicFramePr/>
+                <a:graphic xmlns:a="http://schemas.openxmlformats.org/drawingml/2006/main">
+                  <a:graphicData uri="http://schemas.microsoft.com/office/word/2010/wordprocessingShape">
+                    <wps:wsp>
+                      <wps:cNvSpPr/>
+                      <wps:spPr>
+                        <a:xfrm>
+                          <a:off x="0" y="0"/>
+                          <a:ext cx="276225" cy="180975"/>
+                        </a:xfrm>
+                        <a:prstGeom prst="rect">
+                          <a:avLst/>
+                        </a:prstGeom>
+                      </wps:spPr>
+                      <wps:style>
+                        <a:lnRef idx="0">
+                          <a:schemeClr val="accent2"/>
+                        </a:lnRef>
+                        <a:fillRef idx="3">
+                          <a:schemeClr val="accent2"/>
+                        </a:fillRef>
+                        <a:effectRef idx="3">
+                          <a:schemeClr val="accent2"/>
+                        </a:effectRef>
+                        <a:fontRef idx="minor">
+                          <a:schemeClr val="lt1"/>
+                        </a:fontRef>
+                      </wps:style>
+                      <wps:bodyPr rot="0" spcFirstLastPara="0" vertOverflow="overflow" horzOverflow="overflow" vert="horz" wrap="square" lIns="91440" tIns="45720" rIns="91440" bIns="45720" numCol="1" spcCol="0" rtlCol="0" fromWordArt="0" anchor="ctr" anchorCtr="0" forceAA="0" compatLnSpc="1">
+                        <a:prstTxWarp prst="textNoShape">
+                          <a:avLst/>
+                        </a:prstTxWarp>
+                        <a:noAutofit/>
+                      </wps:bodyPr>
+                    </wps:wsp>
+                  </a:graphicData>
+                </a:graphic>
+              </wp:anchor>
+            </w:drawing>
+          </mc:Choice>
+          <mc:Fallback>
+            <w:pict>
+              <v:rect id="Rectangle 34" o:spid="_x0000_s1026" style="position:absolute;margin-left:39pt;margin-top:1.9pt;width:21.75pt;height:14.25pt;z-index:251744256;visibility:visible;mso-wrap-style:square;mso-wrap-distance-left:9pt;mso-wrap-distance-top:0;mso-wrap-distance-right:9pt;mso-wrap-distance-bottom:0;mso-position-horizontal:absolute;mso-position-horizontal-relative:text;mso-position-vertical:absolute;mso-position-vertical-relative:text;v-text-anchor:middle" o:gfxdata="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" fillcolor="#652523 [1637]" stroked="f">
+                <v:fill color2="#ba4442 [3013]" rotate="t" angle="180" colors="0 #9b2d2a;52429f #cb3d3a;1 #ce3b37" focus="100%" type="gradient">
+                  <o:fill v:ext="view" type="gradientUnscaled"/>
+                </v:fill>
+                <v:shadow on="t" color="black" opacity="22937f" origin=",.5" offset="0,.63889mm"/>
+              </v:rect>
+            </w:pict>
+          </mc:Fallback>
+        </mc:AlternateContent>
+      </w:r>
+      <w:r>
+        <w:rPr>
+          <w:rFonts w:ascii="Times New Roman" w:hAnsi="Times New Roman" w:cs="Times New Roman"/>
+          <w:sz w:val="32"/>
+        </w:rPr>
+        <w:tab/>
+      </w:r>
+      <w:r>
+        <w:rPr>
+          <w:rFonts w:ascii="Times New Roman" w:hAnsi="Times New Roman" w:cs="Times New Roman"/>
+          <w:sz w:val="32"/>
+        </w:rPr>
+        <w:tab/>
+        <w:t>Paste an image over the current image.</w:t>
+      </w:r>
+    </w:p>
+    <w:p>
+      <w:pPr>
+        <w:rPr>
+          <w:rFonts w:ascii="Times New Roman" w:hAnsi="Times New Roman" w:cs="Times New Roman"/>
+          <w:sz w:val="32"/>
+        </w:rPr>
+      </w:pPr>
+      <w:r>
+        <w:rPr>
+          <w:rFonts w:ascii="Times New Roman" w:hAnsi="Times New Roman" w:cs="Times New Roman"/>
+          <w:noProof/>
+          <w:sz w:val="32"/>
+        </w:rPr>
+        <w:lastRenderedPageBreak/>
+        <mc:AlternateContent>
+          <mc:Choice Requires="wps">
+            <w:drawing>
+              <wp:anchor distT="0" distB="0" distL="114300" distR="114300" simplePos="0" relativeHeight="251746304" behindDoc="0" locked="0" layoutInCell="1" allowOverlap="1" wp14:anchorId="7D053CE5" wp14:editId="4CFE08F0">
+                <wp:simplePos x="0" y="0"/>
+                <wp:positionH relativeFrom="column">
+                  <wp:posOffset>495300</wp:posOffset>
+                </wp:positionH>
+                <wp:positionV relativeFrom="paragraph">
+                  <wp:posOffset>51435</wp:posOffset>
+                </wp:positionV>
+                <wp:extent cx="276225" cy="180975"/>
+                <wp:effectExtent l="76200" t="38100" r="104775" b="123825"/>
+                <wp:wrapNone/>
+                <wp:docPr id="35" name="Rectangle 35"/>
+                <wp:cNvGraphicFramePr/>
+                <a:graphic xmlns:a="http://schemas.openxmlformats.org/drawingml/2006/main">
+                  <a:graphicData uri="http://schemas.microsoft.com/office/word/2010/wordprocessingShape">
+                    <wps:wsp>
+                      <wps:cNvSpPr/>
+                      <wps:spPr>
+                        <a:xfrm>
+                          <a:off x="0" y="0"/>
+                          <a:ext cx="276225" cy="180975"/>
+                        </a:xfrm>
+                        <a:prstGeom prst="rect">
+                          <a:avLst/>
+                        </a:prstGeom>
+                      </wps:spPr>
+                      <wps:style>
+                        <a:lnRef idx="0">
+                          <a:schemeClr val="accent2"/>
+                        </a:lnRef>
+                        <a:fillRef idx="3">
+                          <a:schemeClr val="accent2"/>
+                        </a:fillRef>
+                        <a:effectRef idx="3">
+                          <a:schemeClr val="accent2"/>
+                        </a:effectRef>
+                        <a:fontRef idx="minor">
+                          <a:schemeClr val="lt1"/>
+                        </a:fontRef>
+                      </wps:style>
+                      <wps:bodyPr rot="0" spcFirstLastPara="0" vertOverflow="overflow" horzOverflow="overflow" vert="horz" wrap="square" lIns="91440" tIns="45720" rIns="91440" bIns="45720" numCol="1" spcCol="0" rtlCol="0" fromWordArt="0" anchor="ctr" anchorCtr="0" forceAA="0" compatLnSpc="1">
+                        <a:prstTxWarp prst="textNoShape">
+                          <a:avLst/>
+                        </a:prstTxWarp>
+                        <a:noAutofit/>
+                      </wps:bodyPr>
+                    </wps:wsp>
+                  </a:graphicData>
+                </a:graphic>
+              </wp:anchor>
+            </w:drawing>
+          </mc:Choice>
+          <mc:Fallback>
+            <w:pict>
+              <v:rect id="Rectangle 35" o:spid="_x0000_s1026" style="position:absolute;margin-left:39pt;margin-top:4.05pt;width:21.75pt;height:14.25pt;z-index:251746304;visibility:visible;mso-wrap-style:square;mso-wrap-distance-left:9pt;mso-wrap-distance-top:0;mso-wrap-distance-right:9pt;mso-wrap-distance-bottom:0;mso-position-horizontal:absolute;mso-position-horizontal-relative:text;mso-position-vertical:absolute;mso-position-vertical-relative:text;v-text-anchor:middle" o:gfxdata="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" fillcolor="#652523 [1637]" stroked="f">
+                <v:fill color2="#ba4442 [3013]" rotate="t" angle="180" colors="0 #9b2d2a;52429f #cb3d3a;1 #ce3b37" focus="100%" type="gradient">
+                  <o:fill v:ext="view" type="gradientUnscaled"/>
+                </v:fill>
+                <v:shadow on="t" color="black" opacity="22937f" origin=",.5" offset="0,.63889mm"/>
+              </v:rect>
+            </w:pict>
+          </mc:Fallback>
+        </mc:AlternateContent>
+      </w:r>
+      <w:r>
+        <w:rPr>
+          <w:rFonts w:ascii="Times New Roman" w:hAnsi="Times New Roman" w:cs="Times New Roman"/>
+          <w:sz w:val="32"/>
+        </w:rPr>
+        <w:tab/>
+      </w:r>
+      <w:r>
+        <w:rPr>
+          <w:rFonts w:ascii="Times New Roman" w:hAnsi="Times New Roman" w:cs="Times New Roman"/>
+          <w:sz w:val="32"/>
+        </w:rPr>
+        <w:tab/>
+        <w:t xml:space="preserve">Use </w:t>
+      </w:r>
+      <w:proofErr w:type="spellStart"/>
+      <w:r>
+        <w:rPr>
+          <w:rFonts w:ascii="Times New Roman" w:hAnsi="Times New Roman" w:cs="Times New Roman"/>
+          <w:sz w:val="32"/>
+        </w:rPr>
+        <w:t>ctrl+v</w:t>
+      </w:r>
+      <w:proofErr w:type="spellEnd"/>
+      <w:r>
+        <w:rPr>
+          <w:rFonts w:ascii="Times New Roman" w:hAnsi="Times New Roman" w:cs="Times New Roman"/>
+          <w:sz w:val="32"/>
+        </w:rPr>
+        <w:t xml:space="preserve"> to paste the image</w:t>
+      </w:r>
+    </w:p>
+    <w:p>
+      <w:pPr>
+        <w:ind w:left="1440"/>
+        <w:rPr>
+          <w:rFonts w:ascii="Times New Roman" w:hAnsi="Times New Roman" w:cs="Times New Roman"/>
+          <w:sz w:val="32"/>
+        </w:rPr>
+      </w:pPr>
+      <w:r>
+        <w:rPr>
+          <w:rFonts w:ascii="Times New Roman" w:hAnsi="Times New Roman" w:cs="Times New Roman"/>
+          <w:sz w:val="32"/>
+        </w:rPr>
+        <w:t>---------------</w:t>
+      </w:r>
+      <w:r>
+        <w:rPr>
+          <w:rFonts w:ascii="Times New Roman" w:hAnsi="Times New Roman" w:cs="Times New Roman"/>
+          <w:sz w:val="32"/>
+        </w:rPr>
+        <w:t xml:space="preserve">End </w:t>
+      </w:r>
+      <w:r>
+        <w:rPr>
+          <w:rFonts w:ascii="Times New Roman" w:hAnsi="Times New Roman" w:cs="Times New Roman"/>
+          <w:sz w:val="32"/>
+        </w:rPr>
+        <w:t>Week 4 Stretch Goals---------------</w:t>
+      </w:r>
+    </w:p>
+    <w:p>
+      <w:pPr>
         <w:rPr>
           <w:rFonts w:ascii="Times New Roman" w:hAnsi="Times New Roman" w:cs="Times New Roman"/>
           <w:sz w:val="32"/>
@@ -4463,7 +5276,6 @@
           <w:rFonts w:ascii="Times New Roman" w:hAnsi="Times New Roman" w:cs="Times New Roman"/>
           <w:sz w:val="32"/>
         </w:rPr>
-        <w:lastRenderedPageBreak/>
         <w:t>Different stroke types for painting.</w:t>
       </w:r>
     </w:p>
@@ -4777,15 +5589,7 @@
           <w:rFonts w:ascii="Times New Roman" w:hAnsi="Times New Roman" w:cs="Times New Roman"/>
           <w:sz w:val="32"/>
         </w:rPr>
-        <w:t xml:space="preserve"> Trying to recreate something another </w:t>
-      </w:r>
-      <w:r>
-        <w:rPr>
-          <w:rFonts w:ascii="Times New Roman" w:hAnsi="Times New Roman" w:cs="Times New Roman"/>
-          <w:sz w:val="32"/>
-        </w:rPr>
-        <w:lastRenderedPageBreak/>
-        <w:t xml:space="preserve">application already does is okay for Capstone, but more innovation </w:t>
+        <w:t xml:space="preserve"> Trying to recreate something another application already does is okay for Capstone, but more innovation </w:t>
       </w:r>
       <w:proofErr w:type="gramStart"/>
       <w:r>
@@ -5077,15 +5881,7 @@
           <w:rFonts w:ascii="Times New Roman" w:hAnsi="Times New Roman" w:cs="Times New Roman"/>
           <w:sz w:val="32"/>
         </w:rPr>
-        <w:t xml:space="preserve"> into the next week for a better evaluation of the progress. The mistake is a harder judgment of what I had actually completed. My week was all red, but it </w:t>
-      </w:r>
-      <w:r>
-        <w:rPr>
-          <w:rFonts w:ascii="Times New Roman" w:hAnsi="Times New Roman" w:cs="Times New Roman"/>
-          <w:sz w:val="32"/>
-        </w:rPr>
-        <w:lastRenderedPageBreak/>
-        <w:t xml:space="preserve">should have had at least some green. Each week should be a whole new week and remain specific or altered only for that week. A week is its own week. Always come prepared with the next </w:t>
+        <w:t xml:space="preserve"> into the next week for a better evaluation of the progress. The mistake is a harder judgment of what I had actually completed. My week was all red, but it should have had at least some green. Each week should be a whole new week and remain specific or altered only for that week. A week is its own week. Always come prepared with the next </w:t>
       </w:r>
       <w:r>
         <w:rPr>
@@ -5169,6 +5965,7 @@
           <w:rFonts w:ascii="Times New Roman" w:hAnsi="Times New Roman" w:cs="Times New Roman"/>
           <w:sz w:val="32"/>
         </w:rPr>
+        <w:lastRenderedPageBreak/>
         <w:t xml:space="preserve">Status: Red (I believe I </w:t>
       </w:r>
       <w:proofErr w:type="gramStart"/>
@@ -5248,8 +6045,142 @@
           <w:rFonts w:ascii="Times New Roman" w:hAnsi="Times New Roman" w:cs="Times New Roman"/>
           <w:sz w:val="32"/>
         </w:rPr>
-        <w:t xml:space="preserve"> For some reason emotions felt overpowering.</w:t>
-      </w:r>
+        <w:t xml:space="preserve"> </w:t>
+      </w:r>
+      <w:proofErr w:type="gramStart"/>
+      <w:r>
+        <w:rPr>
+          <w:rFonts w:ascii="Times New Roman" w:hAnsi="Times New Roman" w:cs="Times New Roman"/>
+          <w:sz w:val="32"/>
+        </w:rPr>
+        <w:t>For some reason emotions felt overpowering.</w:t>
+      </w:r>
+      <w:proofErr w:type="gramEnd"/>
+    </w:p>
+    <w:p>
+      <w:pPr>
+        <w:rPr>
+          <w:rFonts w:ascii="Times New Roman" w:hAnsi="Times New Roman" w:cs="Times New Roman"/>
+          <w:sz w:val="32"/>
+        </w:rPr>
+      </w:pPr>
+      <w:proofErr w:type="gramStart"/>
+      <w:r>
+        <w:rPr>
+          <w:rFonts w:ascii="Times New Roman" w:hAnsi="Times New Roman" w:cs="Times New Roman"/>
+          <w:sz w:val="32"/>
+        </w:rPr>
+        <w:t>4</w:t>
+      </w:r>
+      <w:r>
+        <w:rPr>
+          <w:rFonts w:ascii="Times New Roman" w:hAnsi="Times New Roman" w:cs="Times New Roman"/>
+          <w:sz w:val="32"/>
+          <w:vertAlign w:val="superscript"/>
+        </w:rPr>
+        <w:t>th</w:t>
+      </w:r>
+      <w:proofErr w:type="gramEnd"/>
+      <w:r>
+        <w:rPr>
+          <w:rFonts w:ascii="Times New Roman" w:hAnsi="Times New Roman" w:cs="Times New Roman"/>
+          <w:sz w:val="32"/>
+        </w:rPr>
+        <w:t xml:space="preserve"> Meeting: July 31, 2013 – </w:t>
+      </w:r>
+    </w:p>
+    <w:p>
+      <w:pPr>
+        <w:pStyle w:val="ListParagraph"/>
+        <w:numPr>
+          <w:ilvl w:val="0"/>
+          <w:numId w:val="4"/>
+        </w:numPr>
+        <w:rPr>
+          <w:rFonts w:ascii="Times New Roman" w:hAnsi="Times New Roman" w:cs="Times New Roman"/>
+          <w:sz w:val="32"/>
+        </w:rPr>
+      </w:pPr>
+      <w:r>
+        <w:rPr>
+          <w:rFonts w:ascii="Times New Roman" w:hAnsi="Times New Roman" w:cs="Times New Roman"/>
+          <w:sz w:val="32"/>
+        </w:rPr>
+        <w:t>Hours: 13hrs</w:t>
+      </w:r>
+    </w:p>
+    <w:p>
+      <w:pPr>
+        <w:pStyle w:val="ListParagraph"/>
+        <w:numPr>
+          <w:ilvl w:val="0"/>
+          <w:numId w:val="4"/>
+        </w:numPr>
+        <w:rPr>
+          <w:rFonts w:ascii="Times New Roman" w:hAnsi="Times New Roman" w:cs="Times New Roman"/>
+          <w:sz w:val="32"/>
+        </w:rPr>
+      </w:pPr>
+      <w:r>
+        <w:rPr>
+          <w:rFonts w:ascii="Times New Roman" w:hAnsi="Times New Roman" w:cs="Times New Roman"/>
+          <w:sz w:val="32"/>
+        </w:rPr>
+        <w:t xml:space="preserve">Status: </w:t>
+      </w:r>
+      <w:bookmarkStart w:id="0" w:name="_GoBack"/>
+      <w:bookmarkEnd w:id="0"/>
+    </w:p>
+    <w:p>
+      <w:pPr>
+        <w:pStyle w:val="ListParagraph"/>
+        <w:numPr>
+          <w:ilvl w:val="0"/>
+          <w:numId w:val="4"/>
+        </w:numPr>
+        <w:rPr>
+          <w:rFonts w:ascii="Times New Roman" w:hAnsi="Times New Roman" w:cs="Times New Roman"/>
+          <w:sz w:val="32"/>
+        </w:rPr>
+      </w:pPr>
+      <w:proofErr w:type="gramStart"/>
+      <w:r>
+        <w:rPr>
+          <w:rFonts w:ascii="Times New Roman" w:hAnsi="Times New Roman" w:cs="Times New Roman"/>
+          <w:sz w:val="32"/>
+        </w:rPr>
+        <w:t>Technicality: Not too technical.</w:t>
+      </w:r>
+      <w:proofErr w:type="gramEnd"/>
+      <w:r>
+        <w:rPr>
+          <w:rFonts w:ascii="Times New Roman" w:hAnsi="Times New Roman" w:cs="Times New Roman"/>
+          <w:sz w:val="32"/>
+        </w:rPr>
+        <w:t xml:space="preserve"> Procrastination stopped me from reaching this point for the week.</w:t>
+      </w:r>
+    </w:p>
+    <w:p>
+      <w:pPr>
+        <w:pStyle w:val="ListParagraph"/>
+        <w:numPr>
+          <w:ilvl w:val="0"/>
+          <w:numId w:val="4"/>
+        </w:numPr>
+        <w:rPr>
+          <w:rFonts w:ascii="Times New Roman" w:hAnsi="Times New Roman" w:cs="Times New Roman"/>
+          <w:sz w:val="32"/>
+        </w:rPr>
+      </w:pPr>
+      <w:proofErr w:type="gramStart"/>
+      <w:r>
+        <w:rPr>
+          <w:rFonts w:ascii="Times New Roman" w:hAnsi="Times New Roman" w:cs="Times New Roman"/>
+          <w:sz w:val="32"/>
+        </w:rPr>
+        <w:t>Professionalism: Dressed up a bit.</w:t>
+      </w:r>
+      <w:proofErr w:type="gramEnd"/>
     </w:p>
     <w:p>
       <w:pPr>

</xml_diff>

<commit_message>
Now able to draw point-to-point lines.
</commit_message>
<xml_diff>
--- a/Documentation/Tasks.docx
+++ b/Documentation/Tasks.docx
@@ -4126,18 +4126,18 @@
         <mc:AlternateContent>
           <mc:Choice Requires="wps">
             <w:drawing>
-              <wp:anchor distT="0" distB="0" distL="114300" distR="114300" simplePos="0" relativeHeight="251742208" behindDoc="0" locked="0" layoutInCell="1" allowOverlap="1" wp14:anchorId="09B6356C" wp14:editId="2E2C170C">
+              <wp:anchor distT="0" distB="0" distL="114300" distR="114300" simplePos="0" relativeHeight="251748352" behindDoc="0" locked="0" layoutInCell="1" allowOverlap="1" wp14:anchorId="086C56B0" wp14:editId="3F465682">
                 <wp:simplePos x="0" y="0"/>
                 <wp:positionH relativeFrom="column">
                   <wp:posOffset>466725</wp:posOffset>
                 </wp:positionH>
                 <wp:positionV relativeFrom="paragraph">
-                  <wp:posOffset>30480</wp:posOffset>
+                  <wp:posOffset>24130</wp:posOffset>
                 </wp:positionV>
-                <wp:extent cx="276225" cy="180975"/>
+                <wp:extent cx="276225" cy="200025"/>
                 <wp:effectExtent l="76200" t="38100" r="104775" b="123825"/>
                 <wp:wrapNone/>
-                <wp:docPr id="30" name="Rectangle 30"/>
+                <wp:docPr id="24" name="Rectangle 24"/>
                 <wp:cNvGraphicFramePr/>
                 <a:graphic xmlns:a="http://schemas.openxmlformats.org/drawingml/2006/main">
                   <a:graphicData uri="http://schemas.microsoft.com/office/word/2010/wordprocessingShape">
@@ -4146,7 +4146,7 @@
                       <wps:spPr>
                         <a:xfrm>
                           <a:off x="0" y="0"/>
-                          <a:ext cx="276225" cy="180975"/>
+                          <a:ext cx="276225" cy="200025"/>
                         </a:xfrm>
                         <a:prstGeom prst="rect">
                           <a:avLst/>
@@ -4154,13 +4154,13 @@
                       </wps:spPr>
                       <wps:style>
                         <a:lnRef idx="0">
-                          <a:schemeClr val="accent2"/>
+                          <a:schemeClr val="accent6"/>
                         </a:lnRef>
                         <a:fillRef idx="3">
-                          <a:schemeClr val="accent2"/>
+                          <a:schemeClr val="accent6"/>
                         </a:fillRef>
                         <a:effectRef idx="3">
-                          <a:schemeClr val="accent2"/>
+                          <a:schemeClr val="accent6"/>
                         </a:effectRef>
                         <a:fontRef idx="minor">
                           <a:schemeClr val="lt1"/>
@@ -4180,8 +4180,8 @@
           </mc:Choice>
           <mc:Fallback>
             <w:pict>
-              <v:rect id="Rectangle 30" o:spid="_x0000_s1026" style="position:absolute;margin-left:36.75pt;margin-top:2.4pt;width:21.75pt;height:14.25pt;z-index:251742208;visibility:visible;mso-wrap-style:square;mso-wrap-distance-left:9pt;mso-wrap-distance-top:0;mso-wrap-distance-right:9pt;mso-wrap-distance-bottom:0;mso-position-horizontal:absolute;mso-position-horizontal-relative:text;mso-position-vertical:absolute;mso-position-vertical-relative:text;v-text-anchor:middle" o:gfxdata="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" fillcolor="#652523 [1637]" stroked="f">
-                <v:fill color2="#ba4442 [3013]" rotate="t" angle="180" colors="0 #9b2d2a;52429f #cb3d3a;1 #ce3b37" focus="100%" type="gradient">
+              <v:rect id="Rectangle 24" o:spid="_x0000_s1026" style="position:absolute;margin-left:36.75pt;margin-top:1.9pt;width:21.75pt;height:15.75pt;z-index:251748352;visibility:visible;mso-wrap-style:square;mso-wrap-distance-left:9pt;mso-wrap-distance-top:0;mso-wrap-distance-right:9pt;mso-wrap-distance-bottom:0;mso-position-horizontal:absolute;mso-position-horizontal-relative:text;mso-position-vertical:absolute;mso-position-vertical-relative:text;v-text-anchor:middle" o:gfxdata="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" fillcolor="#9a4906 [1641]" stroked="f">
+                <v:fill color2="#f68a32 [3017]" rotate="t" angle="180" colors="0 #cb6c1d;52429f #ff8f2a;1 #ff8f26" focus="100%" type="gradient">
                   <o:fill v:ext="view" type="gradientUnscaled"/>
                 </v:fill>
                 <v:shadow on="t" color="black" opacity="22937f" origin=",.5" offset="0,.63889mm"/>
@@ -4205,6 +4205,8 @@
         <w:tab/>
         <w:t>Finish the point-to-point line</w:t>
       </w:r>
+      <w:bookmarkStart w:id="0" w:name="_GoBack"/>
+      <w:bookmarkEnd w:id="0"/>
     </w:p>
     <w:p>
       <w:pPr>
@@ -4413,15 +4415,13 @@
         </w:rPr>
         <w:t xml:space="preserve">The text should be visually visible and put into the graphic not </w:t>
       </w:r>
-      <w:proofErr w:type="spellStart"/>
-      <w:r>
-        <w:rPr>
-          <w:rFonts w:ascii="Times New Roman" w:hAnsi="Times New Roman" w:cs="Times New Roman"/>
-          <w:sz w:val="32"/>
-        </w:rPr>
-        <w:t>overlayed</w:t>
-      </w:r>
-      <w:proofErr w:type="spellEnd"/>
+      <w:r>
+        <w:rPr>
+          <w:rFonts w:ascii="Times New Roman" w:hAnsi="Times New Roman" w:cs="Times New Roman"/>
+          <w:sz w:val="32"/>
+        </w:rPr>
+        <w:t>overlaid</w:t>
+      </w:r>
       <w:r>
         <w:rPr>
           <w:rFonts w:ascii="Times New Roman" w:hAnsi="Times New Roman" w:cs="Times New Roman"/>
@@ -4652,14 +4652,7 @@
           <w:rFonts w:ascii="Times New Roman" w:hAnsi="Times New Roman" w:cs="Times New Roman"/>
           <w:sz w:val="32"/>
         </w:rPr>
-        <w:t>---------------Week 4 Stretch Goals</w:t>
-      </w:r>
-      <w:r>
-        <w:rPr>
-          <w:rFonts w:ascii="Times New Roman" w:hAnsi="Times New Roman" w:cs="Times New Roman"/>
-          <w:sz w:val="32"/>
-        </w:rPr>
-        <w:t>---------------</w:t>
+        <w:t>---------------Week 4 Stretch Goals---------------</w:t>
       </w:r>
     </w:p>
     <w:p>
@@ -4884,21 +4877,7 @@
           <w:rFonts w:ascii="Times New Roman" w:hAnsi="Times New Roman" w:cs="Times New Roman"/>
           <w:sz w:val="32"/>
         </w:rPr>
-        <w:t>---------------</w:t>
-      </w:r>
-      <w:r>
-        <w:rPr>
-          <w:rFonts w:ascii="Times New Roman" w:hAnsi="Times New Roman" w:cs="Times New Roman"/>
-          <w:sz w:val="32"/>
-        </w:rPr>
-        <w:t xml:space="preserve">End </w:t>
-      </w:r>
-      <w:r>
-        <w:rPr>
-          <w:rFonts w:ascii="Times New Roman" w:hAnsi="Times New Roman" w:cs="Times New Roman"/>
-          <w:sz w:val="32"/>
-        </w:rPr>
-        <w:t>Week 4 Stretch Goals---------------</w:t>
+        <w:t>---------------End Week 4 Stretch Goals---------------</w:t>
       </w:r>
     </w:p>
     <w:p>
@@ -6088,6 +6067,20 @@
         </w:rPr>
         <w:t xml:space="preserve"> Meeting: July 31, 2013 – </w:t>
       </w:r>
+      <w:r>
+        <w:rPr>
+          <w:rFonts w:ascii="Times New Roman" w:hAnsi="Times New Roman" w:cs="Times New Roman"/>
+          <w:sz w:val="32"/>
+        </w:rPr>
+        <w:t>Wall, project management, technical is down</w:t>
+      </w:r>
+      <w:r>
+        <w:rPr>
+          <w:rFonts w:ascii="Times New Roman" w:hAnsi="Times New Roman" w:cs="Times New Roman"/>
+          <w:sz w:val="32"/>
+        </w:rPr>
+        <w:t xml:space="preserve">, 8hr huge flag, discussion of candy canes, Motivation from red eye, complete all tasks for this next week for a massive reward, </w:t>
+      </w:r>
     </w:p>
     <w:p>
       <w:pPr>
@@ -6106,7 +6099,21 @@
           <w:rFonts w:ascii="Times New Roman" w:hAnsi="Times New Roman" w:cs="Times New Roman"/>
           <w:sz w:val="32"/>
         </w:rPr>
-        <w:t>Hours: 13hrs</w:t>
+        <w:t xml:space="preserve">Hours: </w:t>
+      </w:r>
+      <w:r>
+        <w:rPr>
+          <w:rFonts w:ascii="Times New Roman" w:hAnsi="Times New Roman" w:cs="Times New Roman"/>
+          <w:sz w:val="32"/>
+        </w:rPr>
+        <w:t>7</w:t>
+      </w:r>
+      <w:r>
+        <w:rPr>
+          <w:rFonts w:ascii="Times New Roman" w:hAnsi="Times New Roman" w:cs="Times New Roman"/>
+          <w:sz w:val="32"/>
+        </w:rPr>
+        <w:t>hrs</w:t>
       </w:r>
     </w:p>
     <w:p>
@@ -6128,8 +6135,6 @@
         </w:rPr>
         <w:t xml:space="preserve">Status: </w:t>
       </w:r>
-      <w:bookmarkStart w:id="0" w:name="_GoBack"/>
-      <w:bookmarkEnd w:id="0"/>
     </w:p>
     <w:p>
       <w:pPr>

</xml_diff>

<commit_message>
Text appears correctly into the image!
</commit_message>
<xml_diff>
--- a/Documentation/Tasks.docx
+++ b/Documentation/Tasks.docx
@@ -4122,17 +4122,347 @@
           <w:rFonts w:ascii="Times New Roman" w:hAnsi="Times New Roman" w:cs="Times New Roman"/>
           <w:noProof/>
           <w:sz w:val="32"/>
+          <w:u w:val="single"/>
         </w:rPr>
         <mc:AlternateContent>
           <mc:Choice Requires="wps">
             <w:drawing>
-              <wp:anchor distT="0" distB="0" distL="114300" distR="114300" simplePos="0" relativeHeight="251748352" behindDoc="0" locked="0" layoutInCell="1" allowOverlap="1" wp14:anchorId="086C56B0" wp14:editId="3F465682">
+              <wp:anchor distT="0" distB="0" distL="114300" distR="114300" simplePos="0" relativeHeight="251750400" behindDoc="0" locked="0" layoutInCell="1" allowOverlap="1" wp14:anchorId="6C320983" wp14:editId="56A3E7B1">
                 <wp:simplePos x="0" y="0"/>
                 <wp:positionH relativeFrom="column">
-                  <wp:posOffset>466725</wp:posOffset>
+                  <wp:posOffset>495300</wp:posOffset>
                 </wp:positionH>
                 <wp:positionV relativeFrom="paragraph">
                   <wp:posOffset>24130</wp:posOffset>
+                </wp:positionV>
+                <wp:extent cx="276225" cy="190500"/>
+                <wp:effectExtent l="76200" t="38100" r="104775" b="114300"/>
+                <wp:wrapNone/>
+                <wp:docPr id="30" name="Rectangle 30"/>
+                <wp:cNvGraphicFramePr/>
+                <a:graphic xmlns:a="http://schemas.openxmlformats.org/drawingml/2006/main">
+                  <a:graphicData uri="http://schemas.microsoft.com/office/word/2010/wordprocessingShape">
+                    <wps:wsp>
+                      <wps:cNvSpPr/>
+                      <wps:spPr>
+                        <a:xfrm>
+                          <a:off x="0" y="0"/>
+                          <a:ext cx="276225" cy="190500"/>
+                        </a:xfrm>
+                        <a:prstGeom prst="rect">
+                          <a:avLst/>
+                        </a:prstGeom>
+                      </wps:spPr>
+                      <wps:style>
+                        <a:lnRef idx="0">
+                          <a:schemeClr val="accent3"/>
+                        </a:lnRef>
+                        <a:fillRef idx="3">
+                          <a:schemeClr val="accent3"/>
+                        </a:fillRef>
+                        <a:effectRef idx="3">
+                          <a:schemeClr val="accent3"/>
+                        </a:effectRef>
+                        <a:fontRef idx="minor">
+                          <a:schemeClr val="lt1"/>
+                        </a:fontRef>
+                      </wps:style>
+                      <wps:bodyPr rot="0" spcFirstLastPara="0" vertOverflow="overflow" horzOverflow="overflow" vert="horz" wrap="square" lIns="91440" tIns="45720" rIns="91440" bIns="45720" numCol="1" spcCol="0" rtlCol="0" fromWordArt="0" anchor="ctr" anchorCtr="0" forceAA="0" compatLnSpc="1">
+                        <a:prstTxWarp prst="textNoShape">
+                          <a:avLst/>
+                        </a:prstTxWarp>
+                        <a:noAutofit/>
+                      </wps:bodyPr>
+                    </wps:wsp>
+                  </a:graphicData>
+                </a:graphic>
+              </wp:anchor>
+            </w:drawing>
+          </mc:Choice>
+          <mc:Fallback>
+            <w:pict>
+              <v:rect id="Rectangle 30" o:spid="_x0000_s1026" style="position:absolute;margin-left:39pt;margin-top:1.9pt;width:21.75pt;height:15pt;z-index:251750400;visibility:visible;mso-wrap-style:square;mso-wrap-distance-left:9pt;mso-wrap-distance-top:0;mso-wrap-distance-right:9pt;mso-wrap-distance-bottom:0;mso-position-horizontal:absolute;mso-position-horizontal-relative:text;mso-position-vertical:absolute;mso-position-vertical-relative:text;v-text-anchor:middle" o:gfxdata="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" fillcolor="#506329 [1638]" stroked="f">
+                <v:fill color2="#93b64c [3014]" rotate="t" angle="180" colors="0 #769535;52429f #9bc348;1 #9cc746" focus="100%" type="gradient">
+                  <o:fill v:ext="view" type="gradientUnscaled"/>
+                </v:fill>
+                <v:shadow on="t" color="black" opacity="22937f" origin=",.5" offset="0,.63889mm"/>
+              </v:rect>
+            </w:pict>
+          </mc:Fallback>
+        </mc:AlternateContent>
+      </w:r>
+      <w:r>
+        <w:rPr>
+          <w:rFonts w:ascii="Times New Roman" w:hAnsi="Times New Roman" w:cs="Times New Roman"/>
+          <w:sz w:val="32"/>
+        </w:rPr>
+        <w:tab/>
+      </w:r>
+      <w:r>
+        <w:rPr>
+          <w:rFonts w:ascii="Times New Roman" w:hAnsi="Times New Roman" w:cs="Times New Roman"/>
+          <w:sz w:val="32"/>
+        </w:rPr>
+        <w:tab/>
+        <w:t>Finish the point-to-point line</w:t>
+      </w:r>
+    </w:p>
+    <w:p>
+      <w:pPr>
+        <w:rPr>
+          <w:rFonts w:ascii="Times New Roman" w:hAnsi="Times New Roman" w:cs="Times New Roman"/>
+          <w:sz w:val="32"/>
+        </w:rPr>
+      </w:pPr>
+      <w:r>
+        <w:rPr>
+          <w:rFonts w:ascii="Times New Roman" w:hAnsi="Times New Roman" w:cs="Times New Roman"/>
+          <w:sz w:val="32"/>
+        </w:rPr>
+        <w:tab/>
+      </w:r>
+      <w:r>
+        <w:rPr>
+          <w:rFonts w:ascii="Times New Roman" w:hAnsi="Times New Roman" w:cs="Times New Roman"/>
+          <w:sz w:val="32"/>
+        </w:rPr>
+        <w:tab/>
+      </w:r>
+      <w:r>
+        <w:rPr>
+          <w:rFonts w:ascii="Times New Roman" w:hAnsi="Times New Roman" w:cs="Times New Roman"/>
+          <w:sz w:val="32"/>
+        </w:rPr>
+        <w:tab/>
+        <w:t xml:space="preserve">-The </w:t>
+      </w:r>
+      <w:proofErr w:type="gramStart"/>
+      <w:r>
+        <w:rPr>
+          <w:rFonts w:ascii="Times New Roman" w:hAnsi="Times New Roman" w:cs="Times New Roman"/>
+          <w:sz w:val="32"/>
+        </w:rPr>
+        <w:t>end result</w:t>
+      </w:r>
+      <w:proofErr w:type="gramEnd"/>
+      <w:r>
+        <w:rPr>
+          <w:rFonts w:ascii="Times New Roman" w:hAnsi="Times New Roman" w:cs="Times New Roman"/>
+          <w:sz w:val="32"/>
+        </w:rPr>
+        <w:t xml:space="preserve"> will create a line from the users chosen </w:t>
+      </w:r>
+    </w:p>
+    <w:p>
+      <w:pPr>
+        <w:rPr>
+          <w:rFonts w:ascii="Times New Roman" w:hAnsi="Times New Roman" w:cs="Times New Roman"/>
+          <w:sz w:val="32"/>
+        </w:rPr>
+      </w:pPr>
+      <w:r>
+        <w:rPr>
+          <w:rFonts w:ascii="Times New Roman" w:hAnsi="Times New Roman" w:cs="Times New Roman"/>
+          <w:sz w:val="32"/>
+        </w:rPr>
+        <w:tab/>
+      </w:r>
+      <w:r>
+        <w:rPr>
+          <w:rFonts w:ascii="Times New Roman" w:hAnsi="Times New Roman" w:cs="Times New Roman"/>
+          <w:sz w:val="32"/>
+        </w:rPr>
+        <w:tab/>
+      </w:r>
+      <w:r>
+        <w:rPr>
+          <w:rFonts w:ascii="Times New Roman" w:hAnsi="Times New Roman" w:cs="Times New Roman"/>
+          <w:sz w:val="32"/>
+        </w:rPr>
+        <w:tab/>
+        <w:t xml:space="preserve">  </w:t>
+      </w:r>
+      <w:proofErr w:type="gramStart"/>
+      <w:r>
+        <w:rPr>
+          <w:rFonts w:ascii="Times New Roman" w:hAnsi="Times New Roman" w:cs="Times New Roman"/>
+          <w:sz w:val="32"/>
+        </w:rPr>
+        <w:t>beginning</w:t>
+      </w:r>
+      <w:proofErr w:type="gramEnd"/>
+      <w:r>
+        <w:rPr>
+          <w:rFonts w:ascii="Times New Roman" w:hAnsi="Times New Roman" w:cs="Times New Roman"/>
+          <w:sz w:val="32"/>
+        </w:rPr>
+        <w:t xml:space="preserve"> and end points.</w:t>
+      </w:r>
+    </w:p>
+    <w:p>
+      <w:pPr>
+        <w:rPr>
+          <w:rFonts w:ascii="Times New Roman" w:hAnsi="Times New Roman" w:cs="Times New Roman"/>
+          <w:sz w:val="32"/>
+        </w:rPr>
+      </w:pPr>
+      <w:r>
+        <w:rPr>
+          <w:rFonts w:ascii="Times New Roman" w:hAnsi="Times New Roman" w:cs="Times New Roman"/>
+          <w:noProof/>
+          <w:sz w:val="32"/>
+          <w:u w:val="single"/>
+        </w:rPr>
+        <mc:AlternateContent>
+          <mc:Choice Requires="wps">
+            <w:drawing>
+              <wp:anchor distT="0" distB="0" distL="114300" distR="114300" simplePos="0" relativeHeight="251752448" behindDoc="0" locked="0" layoutInCell="1" allowOverlap="1" wp14:anchorId="5E6C0DB1" wp14:editId="72562B58">
+                <wp:simplePos x="0" y="0"/>
+                <wp:positionH relativeFrom="column">
+                  <wp:posOffset>495300</wp:posOffset>
+                </wp:positionH>
+                <wp:positionV relativeFrom="paragraph">
+                  <wp:posOffset>8255</wp:posOffset>
+                </wp:positionV>
+                <wp:extent cx="276225" cy="190500"/>
+                <wp:effectExtent l="76200" t="38100" r="104775" b="114300"/>
+                <wp:wrapNone/>
+                <wp:docPr id="36" name="Rectangle 36"/>
+                <wp:cNvGraphicFramePr/>
+                <a:graphic xmlns:a="http://schemas.openxmlformats.org/drawingml/2006/main">
+                  <a:graphicData uri="http://schemas.microsoft.com/office/word/2010/wordprocessingShape">
+                    <wps:wsp>
+                      <wps:cNvSpPr/>
+                      <wps:spPr>
+                        <a:xfrm>
+                          <a:off x="0" y="0"/>
+                          <a:ext cx="276225" cy="190500"/>
+                        </a:xfrm>
+                        <a:prstGeom prst="rect">
+                          <a:avLst/>
+                        </a:prstGeom>
+                      </wps:spPr>
+                      <wps:style>
+                        <a:lnRef idx="0">
+                          <a:schemeClr val="accent3"/>
+                        </a:lnRef>
+                        <a:fillRef idx="3">
+                          <a:schemeClr val="accent3"/>
+                        </a:fillRef>
+                        <a:effectRef idx="3">
+                          <a:schemeClr val="accent3"/>
+                        </a:effectRef>
+                        <a:fontRef idx="minor">
+                          <a:schemeClr val="lt1"/>
+                        </a:fontRef>
+                      </wps:style>
+                      <wps:bodyPr rot="0" spcFirstLastPara="0" vertOverflow="overflow" horzOverflow="overflow" vert="horz" wrap="square" lIns="91440" tIns="45720" rIns="91440" bIns="45720" numCol="1" spcCol="0" rtlCol="0" fromWordArt="0" anchor="ctr" anchorCtr="0" forceAA="0" compatLnSpc="1">
+                        <a:prstTxWarp prst="textNoShape">
+                          <a:avLst/>
+                        </a:prstTxWarp>
+                        <a:noAutofit/>
+                      </wps:bodyPr>
+                    </wps:wsp>
+                  </a:graphicData>
+                </a:graphic>
+              </wp:anchor>
+            </w:drawing>
+          </mc:Choice>
+          <mc:Fallback>
+            <w:pict>
+              <v:rect id="Rectangle 36" o:spid="_x0000_s1026" style="position:absolute;margin-left:39pt;margin-top:.65pt;width:21.75pt;height:15pt;z-index:251752448;visibility:visible;mso-wrap-style:square;mso-wrap-distance-left:9pt;mso-wrap-distance-top:0;mso-wrap-distance-right:9pt;mso-wrap-distance-bottom:0;mso-position-horizontal:absolute;mso-position-horizontal-relative:text;mso-position-vertical:absolute;mso-position-vertical-relative:text;v-text-anchor:middle" o:gfxdata="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" fillcolor="#506329 [1638]" stroked="f">
+                <v:fill color2="#93b64c [3014]" rotate="t" angle="180" colors="0 #769535;52429f #9bc348;1 #9cc746" focus="100%" type="gradient">
+                  <o:fill v:ext="view" type="gradientUnscaled"/>
+                </v:fill>
+                <v:shadow on="t" color="black" opacity="22937f" origin=",.5" offset="0,.63889mm"/>
+              </v:rect>
+            </w:pict>
+          </mc:Fallback>
+        </mc:AlternateContent>
+      </w:r>
+      <w:r>
+        <w:rPr>
+          <w:rFonts w:ascii="Times New Roman" w:hAnsi="Times New Roman" w:cs="Times New Roman"/>
+          <w:sz w:val="32"/>
+        </w:rPr>
+        <w:tab/>
+      </w:r>
+      <w:r>
+        <w:rPr>
+          <w:rFonts w:ascii="Times New Roman" w:hAnsi="Times New Roman" w:cs="Times New Roman"/>
+          <w:sz w:val="32"/>
+        </w:rPr>
+        <w:tab/>
+        <w:t>Create text into a picture</w:t>
+      </w:r>
+    </w:p>
+    <w:p>
+      <w:pPr>
+        <w:pStyle w:val="ListParagraph"/>
+        <w:numPr>
+          <w:ilvl w:val="0"/>
+          <w:numId w:val="4"/>
+        </w:numPr>
+        <w:rPr>
+          <w:rFonts w:ascii="Times New Roman" w:hAnsi="Times New Roman" w:cs="Times New Roman"/>
+          <w:sz w:val="32"/>
+        </w:rPr>
+      </w:pPr>
+      <w:r>
+        <w:rPr>
+          <w:rFonts w:ascii="Times New Roman" w:hAnsi="Times New Roman" w:cs="Times New Roman"/>
+          <w:sz w:val="32"/>
+        </w:rPr>
+        <w:t xml:space="preserve">The text should be visually visible and put into the </w:t>
+      </w:r>
+      <w:bookmarkStart w:id="0" w:name="_GoBack"/>
+      <w:bookmarkEnd w:id="0"/>
+      <w:r>
+        <w:rPr>
+          <w:rFonts w:ascii="Times New Roman" w:hAnsi="Times New Roman" w:cs="Times New Roman"/>
+          <w:sz w:val="32"/>
+        </w:rPr>
+        <w:t xml:space="preserve">graphic not </w:t>
+      </w:r>
+      <w:r>
+        <w:rPr>
+          <w:rFonts w:ascii="Times New Roman" w:hAnsi="Times New Roman" w:cs="Times New Roman"/>
+          <w:sz w:val="32"/>
+        </w:rPr>
+        <w:t>overlaid</w:t>
+      </w:r>
+      <w:r>
+        <w:rPr>
+          <w:rFonts w:ascii="Times New Roman" w:hAnsi="Times New Roman" w:cs="Times New Roman"/>
+          <w:sz w:val="32"/>
+        </w:rPr>
+        <w:t>.</w:t>
+      </w:r>
+    </w:p>
+    <w:p>
+      <w:pPr>
+        <w:ind w:left="1440"/>
+        <w:rPr>
+          <w:rFonts w:ascii="Times New Roman" w:hAnsi="Times New Roman" w:cs="Times New Roman"/>
+          <w:sz w:val="32"/>
+        </w:rPr>
+      </w:pPr>
+      <w:r>
+        <w:rPr>
+          <w:rFonts w:ascii="Times New Roman" w:hAnsi="Times New Roman" w:cs="Times New Roman"/>
+          <w:noProof/>
+          <w:sz w:val="32"/>
+        </w:rPr>
+        <mc:AlternateContent>
+          <mc:Choice Requires="wps">
+            <w:drawing>
+              <wp:anchor distT="0" distB="0" distL="114300" distR="114300" simplePos="0" relativeHeight="251748352" behindDoc="0" locked="0" layoutInCell="1" allowOverlap="1" wp14:anchorId="6E0BA9A7" wp14:editId="50784DE6">
+                <wp:simplePos x="0" y="0"/>
+                <wp:positionH relativeFrom="column">
+                  <wp:posOffset>495300</wp:posOffset>
+                </wp:positionH>
+                <wp:positionV relativeFrom="paragraph">
+                  <wp:posOffset>24765</wp:posOffset>
                 </wp:positionV>
                 <wp:extent cx="276225" cy="200025"/>
                 <wp:effectExtent l="76200" t="38100" r="104775" b="123825"/>
@@ -4180,329 +4510,8 @@
           </mc:Choice>
           <mc:Fallback>
             <w:pict>
-              <v:rect id="Rectangle 24" o:spid="_x0000_s1026" style="position:absolute;margin-left:36.75pt;margin-top:1.9pt;width:21.75pt;height:15.75pt;z-index:251748352;visibility:visible;mso-wrap-style:square;mso-wrap-distance-left:9pt;mso-wrap-distance-top:0;mso-wrap-distance-right:9pt;mso-wrap-distance-bottom:0;mso-position-horizontal:absolute;mso-position-horizontal-relative:text;mso-position-vertical:absolute;mso-position-vertical-relative:text;v-text-anchor:middle" o:gfxdata="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" fillcolor="#9a4906 [1641]" stroked="f">
+              <v:rect id="Rectangle 24" o:spid="_x0000_s1026" style="position:absolute;margin-left:39pt;margin-top:1.95pt;width:21.75pt;height:15.75pt;z-index:251748352;visibility:visible;mso-wrap-style:square;mso-wrap-distance-left:9pt;mso-wrap-distance-top:0;mso-wrap-distance-right:9pt;mso-wrap-distance-bottom:0;mso-position-horizontal:absolute;mso-position-horizontal-relative:text;mso-position-vertical:absolute;mso-position-vertical-relative:text;v-text-anchor:middle" o:gfxdata="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" fillcolor="#9a4906 [1641]" stroked="f">
                 <v:fill color2="#f68a32 [3017]" rotate="t" angle="180" colors="0 #cb6c1d;52429f #ff8f2a;1 #ff8f26" focus="100%" type="gradient">
-                  <o:fill v:ext="view" type="gradientUnscaled"/>
-                </v:fill>
-                <v:shadow on="t" color="black" opacity="22937f" origin=",.5" offset="0,.63889mm"/>
-              </v:rect>
-            </w:pict>
-          </mc:Fallback>
-        </mc:AlternateContent>
-      </w:r>
-      <w:r>
-        <w:rPr>
-          <w:rFonts w:ascii="Times New Roman" w:hAnsi="Times New Roman" w:cs="Times New Roman"/>
-          <w:sz w:val="32"/>
-        </w:rPr>
-        <w:tab/>
-      </w:r>
-      <w:r>
-        <w:rPr>
-          <w:rFonts w:ascii="Times New Roman" w:hAnsi="Times New Roman" w:cs="Times New Roman"/>
-          <w:sz w:val="32"/>
-        </w:rPr>
-        <w:tab/>
-        <w:t>Finish the point-to-point line</w:t>
-      </w:r>
-      <w:bookmarkStart w:id="0" w:name="_GoBack"/>
-      <w:bookmarkEnd w:id="0"/>
-    </w:p>
-    <w:p>
-      <w:pPr>
-        <w:rPr>
-          <w:rFonts w:ascii="Times New Roman" w:hAnsi="Times New Roman" w:cs="Times New Roman"/>
-          <w:sz w:val="32"/>
-        </w:rPr>
-      </w:pPr>
-      <w:r>
-        <w:rPr>
-          <w:rFonts w:ascii="Times New Roman" w:hAnsi="Times New Roman" w:cs="Times New Roman"/>
-          <w:sz w:val="32"/>
-        </w:rPr>
-        <w:tab/>
-      </w:r>
-      <w:r>
-        <w:rPr>
-          <w:rFonts w:ascii="Times New Roman" w:hAnsi="Times New Roman" w:cs="Times New Roman"/>
-          <w:sz w:val="32"/>
-        </w:rPr>
-        <w:tab/>
-      </w:r>
-      <w:r>
-        <w:rPr>
-          <w:rFonts w:ascii="Times New Roman" w:hAnsi="Times New Roman" w:cs="Times New Roman"/>
-          <w:sz w:val="32"/>
-        </w:rPr>
-        <w:tab/>
-        <w:t xml:space="preserve">-The </w:t>
-      </w:r>
-      <w:proofErr w:type="gramStart"/>
-      <w:r>
-        <w:rPr>
-          <w:rFonts w:ascii="Times New Roman" w:hAnsi="Times New Roman" w:cs="Times New Roman"/>
-          <w:sz w:val="32"/>
-        </w:rPr>
-        <w:t>end result</w:t>
-      </w:r>
-      <w:proofErr w:type="gramEnd"/>
-      <w:r>
-        <w:rPr>
-          <w:rFonts w:ascii="Times New Roman" w:hAnsi="Times New Roman" w:cs="Times New Roman"/>
-          <w:sz w:val="32"/>
-        </w:rPr>
-        <w:t xml:space="preserve"> will create a line from the users chosen </w:t>
-      </w:r>
-    </w:p>
-    <w:p>
-      <w:pPr>
-        <w:rPr>
-          <w:rFonts w:ascii="Times New Roman" w:hAnsi="Times New Roman" w:cs="Times New Roman"/>
-          <w:sz w:val="32"/>
-        </w:rPr>
-      </w:pPr>
-      <w:r>
-        <w:rPr>
-          <w:rFonts w:ascii="Times New Roman" w:hAnsi="Times New Roman" w:cs="Times New Roman"/>
-          <w:sz w:val="32"/>
-        </w:rPr>
-        <w:tab/>
-      </w:r>
-      <w:r>
-        <w:rPr>
-          <w:rFonts w:ascii="Times New Roman" w:hAnsi="Times New Roman" w:cs="Times New Roman"/>
-          <w:sz w:val="32"/>
-        </w:rPr>
-        <w:tab/>
-      </w:r>
-      <w:r>
-        <w:rPr>
-          <w:rFonts w:ascii="Times New Roman" w:hAnsi="Times New Roman" w:cs="Times New Roman"/>
-          <w:sz w:val="32"/>
-        </w:rPr>
-        <w:tab/>
-        <w:t xml:space="preserve">  </w:t>
-      </w:r>
-      <w:proofErr w:type="gramStart"/>
-      <w:r>
-        <w:rPr>
-          <w:rFonts w:ascii="Times New Roman" w:hAnsi="Times New Roman" w:cs="Times New Roman"/>
-          <w:sz w:val="32"/>
-        </w:rPr>
-        <w:t>beginning</w:t>
-      </w:r>
-      <w:proofErr w:type="gramEnd"/>
-      <w:r>
-        <w:rPr>
-          <w:rFonts w:ascii="Times New Roman" w:hAnsi="Times New Roman" w:cs="Times New Roman"/>
-          <w:sz w:val="32"/>
-        </w:rPr>
-        <w:t xml:space="preserve"> and end points.</w:t>
-      </w:r>
-    </w:p>
-    <w:p>
-      <w:pPr>
-        <w:rPr>
-          <w:rFonts w:ascii="Times New Roman" w:hAnsi="Times New Roman" w:cs="Times New Roman"/>
-          <w:sz w:val="32"/>
-        </w:rPr>
-      </w:pPr>
-      <w:r>
-        <w:rPr>
-          <w:rFonts w:ascii="Times New Roman" w:hAnsi="Times New Roman" w:cs="Times New Roman"/>
-          <w:noProof/>
-          <w:sz w:val="32"/>
-        </w:rPr>
-        <mc:AlternateContent>
-          <mc:Choice Requires="wps">
-            <w:drawing>
-              <wp:anchor distT="0" distB="0" distL="114300" distR="114300" simplePos="0" relativeHeight="251740160" behindDoc="0" locked="0" layoutInCell="1" allowOverlap="1" wp14:anchorId="12A9E87C" wp14:editId="1B488BE1">
-                <wp:simplePos x="0" y="0"/>
-                <wp:positionH relativeFrom="column">
-                  <wp:posOffset>466725</wp:posOffset>
-                </wp:positionH>
-                <wp:positionV relativeFrom="paragraph">
-                  <wp:posOffset>24130</wp:posOffset>
-                </wp:positionV>
-                <wp:extent cx="276225" cy="180975"/>
-                <wp:effectExtent l="76200" t="38100" r="104775" b="123825"/>
-                <wp:wrapNone/>
-                <wp:docPr id="29" name="Rectangle 29"/>
-                <wp:cNvGraphicFramePr/>
-                <a:graphic xmlns:a="http://schemas.openxmlformats.org/drawingml/2006/main">
-                  <a:graphicData uri="http://schemas.microsoft.com/office/word/2010/wordprocessingShape">
-                    <wps:wsp>
-                      <wps:cNvSpPr/>
-                      <wps:spPr>
-                        <a:xfrm>
-                          <a:off x="0" y="0"/>
-                          <a:ext cx="276225" cy="180975"/>
-                        </a:xfrm>
-                        <a:prstGeom prst="rect">
-                          <a:avLst/>
-                        </a:prstGeom>
-                      </wps:spPr>
-                      <wps:style>
-                        <a:lnRef idx="0">
-                          <a:schemeClr val="accent2"/>
-                        </a:lnRef>
-                        <a:fillRef idx="3">
-                          <a:schemeClr val="accent2"/>
-                        </a:fillRef>
-                        <a:effectRef idx="3">
-                          <a:schemeClr val="accent2"/>
-                        </a:effectRef>
-                        <a:fontRef idx="minor">
-                          <a:schemeClr val="lt1"/>
-                        </a:fontRef>
-                      </wps:style>
-                      <wps:bodyPr rot="0" spcFirstLastPara="0" vertOverflow="overflow" horzOverflow="overflow" vert="horz" wrap="square" lIns="91440" tIns="45720" rIns="91440" bIns="45720" numCol="1" spcCol="0" rtlCol="0" fromWordArt="0" anchor="ctr" anchorCtr="0" forceAA="0" compatLnSpc="1">
-                        <a:prstTxWarp prst="textNoShape">
-                          <a:avLst/>
-                        </a:prstTxWarp>
-                        <a:noAutofit/>
-                      </wps:bodyPr>
-                    </wps:wsp>
-                  </a:graphicData>
-                </a:graphic>
-              </wp:anchor>
-            </w:drawing>
-          </mc:Choice>
-          <mc:Fallback>
-            <w:pict>
-              <v:rect id="Rectangle 29" o:spid="_x0000_s1026" style="position:absolute;margin-left:36.75pt;margin-top:1.9pt;width:21.75pt;height:14.25pt;z-index:251740160;visibility:visible;mso-wrap-style:square;mso-wrap-distance-left:9pt;mso-wrap-distance-top:0;mso-wrap-distance-right:9pt;mso-wrap-distance-bottom:0;mso-position-horizontal:absolute;mso-position-horizontal-relative:text;mso-position-vertical:absolute;mso-position-vertical-relative:text;v-text-anchor:middle" o:gfxdata="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" fillcolor="#652523 [1637]" stroked="f">
-                <v:fill color2="#ba4442 [3013]" rotate="t" angle="180" colors="0 #9b2d2a;52429f #cb3d3a;1 #ce3b37" focus="100%" type="gradient">
-                  <o:fill v:ext="view" type="gradientUnscaled"/>
-                </v:fill>
-                <v:shadow on="t" color="black" opacity="22937f" origin=",.5" offset="0,.63889mm"/>
-              </v:rect>
-            </w:pict>
-          </mc:Fallback>
-        </mc:AlternateContent>
-      </w:r>
-      <w:r>
-        <w:rPr>
-          <w:rFonts w:ascii="Times New Roman" w:hAnsi="Times New Roman" w:cs="Times New Roman"/>
-          <w:sz w:val="32"/>
-        </w:rPr>
-        <w:tab/>
-      </w:r>
-      <w:r>
-        <w:rPr>
-          <w:rFonts w:ascii="Times New Roman" w:hAnsi="Times New Roman" w:cs="Times New Roman"/>
-          <w:sz w:val="32"/>
-        </w:rPr>
-        <w:tab/>
-        <w:t>Create text into a picture</w:t>
-      </w:r>
-    </w:p>
-    <w:p>
-      <w:pPr>
-        <w:pStyle w:val="ListParagraph"/>
-        <w:numPr>
-          <w:ilvl w:val="0"/>
-          <w:numId w:val="4"/>
-        </w:numPr>
-        <w:rPr>
-          <w:rFonts w:ascii="Times New Roman" w:hAnsi="Times New Roman" w:cs="Times New Roman"/>
-          <w:sz w:val="32"/>
-        </w:rPr>
-      </w:pPr>
-      <w:r>
-        <w:rPr>
-          <w:rFonts w:ascii="Times New Roman" w:hAnsi="Times New Roman" w:cs="Times New Roman"/>
-          <w:sz w:val="32"/>
-        </w:rPr>
-        <w:t xml:space="preserve">The text should be visually visible and put into the graphic not </w:t>
-      </w:r>
-      <w:r>
-        <w:rPr>
-          <w:rFonts w:ascii="Times New Roman" w:hAnsi="Times New Roman" w:cs="Times New Roman"/>
-          <w:sz w:val="32"/>
-        </w:rPr>
-        <w:t>overlaid</w:t>
-      </w:r>
-      <w:r>
-        <w:rPr>
-          <w:rFonts w:ascii="Times New Roman" w:hAnsi="Times New Roman" w:cs="Times New Roman"/>
-          <w:sz w:val="32"/>
-        </w:rPr>
-        <w:t>.</w:t>
-      </w:r>
-    </w:p>
-    <w:p>
-      <w:pPr>
-        <w:ind w:left="1440"/>
-        <w:rPr>
-          <w:rFonts w:ascii="Times New Roman" w:hAnsi="Times New Roman" w:cs="Times New Roman"/>
-          <w:sz w:val="32"/>
-        </w:rPr>
-      </w:pPr>
-      <w:r>
-        <w:rPr>
-          <w:rFonts w:ascii="Times New Roman" w:hAnsi="Times New Roman" w:cs="Times New Roman"/>
-          <w:noProof/>
-          <w:sz w:val="32"/>
-        </w:rPr>
-        <mc:AlternateContent>
-          <mc:Choice Requires="wps">
-            <w:drawing>
-              <wp:anchor distT="0" distB="0" distL="114300" distR="114300" simplePos="0" relativeHeight="251738112" behindDoc="0" locked="0" layoutInCell="1" allowOverlap="1" wp14:anchorId="02CFE4F2" wp14:editId="7C8ED3DA">
-                <wp:simplePos x="0" y="0"/>
-                <wp:positionH relativeFrom="column">
-                  <wp:posOffset>466725</wp:posOffset>
-                </wp:positionH>
-                <wp:positionV relativeFrom="paragraph">
-                  <wp:posOffset>2540</wp:posOffset>
-                </wp:positionV>
-                <wp:extent cx="276225" cy="180975"/>
-                <wp:effectExtent l="76200" t="38100" r="104775" b="123825"/>
-                <wp:wrapNone/>
-                <wp:docPr id="25" name="Rectangle 25"/>
-                <wp:cNvGraphicFramePr/>
-                <a:graphic xmlns:a="http://schemas.openxmlformats.org/drawingml/2006/main">
-                  <a:graphicData uri="http://schemas.microsoft.com/office/word/2010/wordprocessingShape">
-                    <wps:wsp>
-                      <wps:cNvSpPr/>
-                      <wps:spPr>
-                        <a:xfrm>
-                          <a:off x="0" y="0"/>
-                          <a:ext cx="276225" cy="180975"/>
-                        </a:xfrm>
-                        <a:prstGeom prst="rect">
-                          <a:avLst/>
-                        </a:prstGeom>
-                      </wps:spPr>
-                      <wps:style>
-                        <a:lnRef idx="0">
-                          <a:schemeClr val="accent2"/>
-                        </a:lnRef>
-                        <a:fillRef idx="3">
-                          <a:schemeClr val="accent2"/>
-                        </a:fillRef>
-                        <a:effectRef idx="3">
-                          <a:schemeClr val="accent2"/>
-                        </a:effectRef>
-                        <a:fontRef idx="minor">
-                          <a:schemeClr val="lt1"/>
-                        </a:fontRef>
-                      </wps:style>
-                      <wps:bodyPr rot="0" spcFirstLastPara="0" vertOverflow="overflow" horzOverflow="overflow" vert="horz" wrap="square" lIns="91440" tIns="45720" rIns="91440" bIns="45720" numCol="1" spcCol="0" rtlCol="0" fromWordArt="0" anchor="ctr" anchorCtr="0" forceAA="0" compatLnSpc="1">
-                        <a:prstTxWarp prst="textNoShape">
-                          <a:avLst/>
-                        </a:prstTxWarp>
-                        <a:noAutofit/>
-                      </wps:bodyPr>
-                    </wps:wsp>
-                  </a:graphicData>
-                </a:graphic>
-              </wp:anchor>
-            </w:drawing>
-          </mc:Choice>
-          <mc:Fallback>
-            <w:pict>
-              <v:rect id="Rectangle 25" o:spid="_x0000_s1026" style="position:absolute;margin-left:36.75pt;margin-top:.2pt;width:21.75pt;height:14.25pt;z-index:251738112;visibility:visible;mso-wrap-style:square;mso-wrap-distance-left:9pt;mso-wrap-distance-top:0;mso-wrap-distance-right:9pt;mso-wrap-distance-bottom:0;mso-position-horizontal:absolute;mso-position-horizontal-relative:text;mso-position-vertical:absolute;mso-position-vertical-relative:text;v-text-anchor:middle" o:gfxdata="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" fillcolor="#652523 [1637]" stroked="f">
-                <v:fill color2="#ba4442 [3013]" rotate="t" angle="180" colors="0 #9b2d2a;52429f #cb3d3a;1 #ce3b37" focus="100%" type="gradient">
                   <o:fill v:ext="view" type="gradientUnscaled"/>
                 </v:fill>
                 <v:shadow on="t" color="black" opacity="22937f" origin=",.5" offset="0,.63889mm"/>

</xml_diff>

<commit_message>
Tasks were not committed for some reason.
</commit_message>
<xml_diff>
--- a/Documentation/Tasks.docx
+++ b/Documentation/Tasks.docx
@@ -4316,7 +4316,7 @@
         <mc:AlternateContent>
           <mc:Choice Requires="wps">
             <w:drawing>
-              <wp:anchor distT="0" distB="0" distL="114300" distR="114300" simplePos="0" relativeHeight="251752448" behindDoc="0" locked="0" layoutInCell="1" allowOverlap="1" wp14:anchorId="5E6C0DB1" wp14:editId="72562B58">
+              <wp:anchor distT="0" distB="0" distL="114300" distR="114300" simplePos="0" relativeHeight="251752448" behindDoc="0" locked="0" layoutInCell="1" allowOverlap="1" wp14:anchorId="136E4515" wp14:editId="085CE7EF">
                 <wp:simplePos x="0" y="0"/>
                 <wp:positionH relativeFrom="column">
                   <wp:posOffset>495300</wp:posOffset>
@@ -4413,16 +4413,7 @@
           <w:rFonts w:ascii="Times New Roman" w:hAnsi="Times New Roman" w:cs="Times New Roman"/>
           <w:sz w:val="32"/>
         </w:rPr>
-        <w:t xml:space="preserve">The text should be visually visible and put into the </w:t>
-      </w:r>
-      <w:bookmarkStart w:id="0" w:name="_GoBack"/>
-      <w:bookmarkEnd w:id="0"/>
-      <w:r>
-        <w:rPr>
-          <w:rFonts w:ascii="Times New Roman" w:hAnsi="Times New Roman" w:cs="Times New Roman"/>
-          <w:sz w:val="32"/>
-        </w:rPr>
-        <w:t xml:space="preserve">graphic not </w:t>
+        <w:t xml:space="preserve">The text should be visually visible and put into the graphic not </w:t>
       </w:r>
       <w:r>
         <w:rPr>
@@ -4452,22 +4443,23 @@
           <w:rFonts w:ascii="Times New Roman" w:hAnsi="Times New Roman" w:cs="Times New Roman"/>
           <w:noProof/>
           <w:sz w:val="32"/>
+          <w:u w:val="single"/>
         </w:rPr>
         <mc:AlternateContent>
           <mc:Choice Requires="wps">
             <w:drawing>
-              <wp:anchor distT="0" distB="0" distL="114300" distR="114300" simplePos="0" relativeHeight="251748352" behindDoc="0" locked="0" layoutInCell="1" allowOverlap="1" wp14:anchorId="6E0BA9A7" wp14:editId="50784DE6">
+              <wp:anchor distT="0" distB="0" distL="114300" distR="114300" simplePos="0" relativeHeight="251758592" behindDoc="0" locked="0" layoutInCell="1" allowOverlap="1" wp14:anchorId="215EDC4E" wp14:editId="4F366B4F">
                 <wp:simplePos x="0" y="0"/>
                 <wp:positionH relativeFrom="column">
                   <wp:posOffset>495300</wp:posOffset>
                 </wp:positionH>
                 <wp:positionV relativeFrom="paragraph">
-                  <wp:posOffset>24765</wp:posOffset>
+                  <wp:posOffset>5715</wp:posOffset>
                 </wp:positionV>
-                <wp:extent cx="276225" cy="200025"/>
-                <wp:effectExtent l="76200" t="38100" r="104775" b="123825"/>
+                <wp:extent cx="276225" cy="190500"/>
+                <wp:effectExtent l="76200" t="38100" r="104775" b="114300"/>
                 <wp:wrapNone/>
-                <wp:docPr id="24" name="Rectangle 24"/>
+                <wp:docPr id="37" name="Rectangle 37"/>
                 <wp:cNvGraphicFramePr/>
                 <a:graphic xmlns:a="http://schemas.openxmlformats.org/drawingml/2006/main">
                   <a:graphicData uri="http://schemas.microsoft.com/office/word/2010/wordprocessingShape">
@@ -4476,7 +4468,7 @@
                       <wps:spPr>
                         <a:xfrm>
                           <a:off x="0" y="0"/>
-                          <a:ext cx="276225" cy="200025"/>
+                          <a:ext cx="276225" cy="190500"/>
                         </a:xfrm>
                         <a:prstGeom prst="rect">
                           <a:avLst/>
@@ -4484,13 +4476,13 @@
                       </wps:spPr>
                       <wps:style>
                         <a:lnRef idx="0">
-                          <a:schemeClr val="accent6"/>
+                          <a:schemeClr val="accent3"/>
                         </a:lnRef>
                         <a:fillRef idx="3">
-                          <a:schemeClr val="accent6"/>
+                          <a:schemeClr val="accent3"/>
                         </a:fillRef>
                         <a:effectRef idx="3">
-                          <a:schemeClr val="accent6"/>
+                          <a:schemeClr val="accent3"/>
                         </a:effectRef>
                         <a:fontRef idx="minor">
                           <a:schemeClr val="lt1"/>
@@ -4510,8 +4502,8 @@
           </mc:Choice>
           <mc:Fallback>
             <w:pict>
-              <v:rect id="Rectangle 24" o:spid="_x0000_s1026" style="position:absolute;margin-left:39pt;margin-top:1.95pt;width:21.75pt;height:15.75pt;z-index:251748352;visibility:visible;mso-wrap-style:square;mso-wrap-distance-left:9pt;mso-wrap-distance-top:0;mso-wrap-distance-right:9pt;mso-wrap-distance-bottom:0;mso-position-horizontal:absolute;mso-position-horizontal-relative:text;mso-position-vertical:absolute;mso-position-vertical-relative:text;v-text-anchor:middle" o:gfxdata="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" fillcolor="#9a4906 [1641]" stroked="f">
-                <v:fill color2="#f68a32 [3017]" rotate="t" angle="180" colors="0 #cb6c1d;52429f #ff8f2a;1 #ff8f26" focus="100%" type="gradient">
+              <v:rect id="Rectangle 37" o:spid="_x0000_s1026" style="position:absolute;margin-left:39pt;margin-top:.45pt;width:21.75pt;height:15pt;z-index:251758592;visibility:visible;mso-wrap-style:square;mso-wrap-distance-left:9pt;mso-wrap-distance-top:0;mso-wrap-distance-right:9pt;mso-wrap-distance-bottom:0;mso-position-horizontal:absolute;mso-position-horizontal-relative:text;mso-position-vertical:absolute;mso-position-vertical-relative:text;v-text-anchor:middle" o:gfxdata="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" fillcolor="#506329 [1638]" stroked="f">
+                <v:fill color2="#93b64c [3014]" rotate="t" angle="180" colors="0 #769535;52429f #9bc348;1 #9cc746" focus="100%" type="gradient">
                   <o:fill v:ext="view" type="gradientUnscaled"/>
                 </v:fill>
                 <v:shadow on="t" color="black" opacity="22937f" origin=",.5" offset="0,.63889mm"/>
@@ -4572,7 +4564,7 @@
       <w:pPr>
         <w:pStyle w:val="ListParagraph"/>
         <w:numPr>
-          <w:ilvl w:val="1"/>
+          <w:ilvl w:val="2"/>
           <w:numId w:val="4"/>
         </w:numPr>
         <w:rPr>
@@ -4585,7 +4577,38 @@
           <w:rFonts w:ascii="Times New Roman" w:hAnsi="Times New Roman" w:cs="Times New Roman"/>
           <w:sz w:val="32"/>
         </w:rPr>
-        <w:t>Spatial anti-aliasing</w:t>
+        <w:t xml:space="preserve">An anti-aliasing filter is used to </w:t>
+      </w:r>
+      <w:r>
+        <w:rPr>
+          <w:rFonts w:ascii="Times New Roman" w:hAnsi="Times New Roman" w:cs="Times New Roman"/>
+          <w:sz w:val="32"/>
+        </w:rPr>
+        <w:t xml:space="preserve">fit the sampling theorem. The sampling theorem for imagery relates the bands in each pixel. The bands in a pixel or the red, blue, or green values. If a pixel is way off from each band, the signal from pixel A to pixel B would be high and be known as aliasing. Fixing the band values would be </w:t>
+      </w:r>
+      <w:r>
+        <w:rPr>
+          <w:rFonts w:ascii="Times New Roman" w:hAnsi="Times New Roman" w:cs="Times New Roman"/>
+          <w:sz w:val="32"/>
+        </w:rPr>
+        <w:lastRenderedPageBreak/>
+        <w:t xml:space="preserve">anti-aliasing. Anti-aliasing filters </w:t>
+      </w:r>
+      <w:proofErr w:type="gramStart"/>
+      <w:r>
+        <w:rPr>
+          <w:rFonts w:ascii="Times New Roman" w:hAnsi="Times New Roman" w:cs="Times New Roman"/>
+          <w:sz w:val="32"/>
+        </w:rPr>
+        <w:t>are rarely perfected</w:t>
+      </w:r>
+      <w:proofErr w:type="gramEnd"/>
+      <w:r>
+        <w:rPr>
+          <w:rFonts w:ascii="Times New Roman" w:hAnsi="Times New Roman" w:cs="Times New Roman"/>
+          <w:sz w:val="32"/>
+        </w:rPr>
+        <w:t xml:space="preserve"> and other methods are used to get a good enough filter. The resulting fix is more like a blur.</w:t>
       </w:r>
     </w:p>
     <w:p>
@@ -4605,7 +4628,89 @@
           <w:rFonts w:ascii="Times New Roman" w:hAnsi="Times New Roman" w:cs="Times New Roman"/>
           <w:sz w:val="32"/>
         </w:rPr>
-        <w:t>Super sample anti-aliasing</w:t>
+        <w:t>Spatial anti-aliasing</w:t>
+      </w:r>
+    </w:p>
+    <w:p>
+      <w:pPr>
+        <w:pStyle w:val="ListParagraph"/>
+        <w:numPr>
+          <w:ilvl w:val="2"/>
+          <w:numId w:val="4"/>
+        </w:numPr>
+        <w:rPr>
+          <w:rFonts w:ascii="Times New Roman" w:hAnsi="Times New Roman" w:cs="Times New Roman"/>
+          <w:sz w:val="32"/>
+        </w:rPr>
+      </w:pPr>
+      <w:r>
+        <w:rPr>
+          <w:rFonts w:ascii="Times New Roman" w:hAnsi="Times New Roman" w:cs="Times New Roman"/>
+          <w:sz w:val="32"/>
+        </w:rPr>
+        <w:t xml:space="preserve">Mainly used for going from a large image to a smaller one. Signals </w:t>
+      </w:r>
+      <w:proofErr w:type="gramStart"/>
+      <w:r>
+        <w:rPr>
+          <w:rFonts w:ascii="Times New Roman" w:hAnsi="Times New Roman" w:cs="Times New Roman"/>
+          <w:sz w:val="32"/>
+        </w:rPr>
+        <w:t>are removed</w:t>
+      </w:r>
+      <w:proofErr w:type="gramEnd"/>
+      <w:r>
+        <w:rPr>
+          <w:rFonts w:ascii="Times New Roman" w:hAnsi="Times New Roman" w:cs="Times New Roman"/>
+          <w:sz w:val="32"/>
+        </w:rPr>
+        <w:t xml:space="preserve"> if they have a high frequency. A signal would be a pixel in this case.</w:t>
+      </w:r>
+      <w:r>
+        <w:rPr>
+          <w:rFonts w:ascii="Times New Roman" w:hAnsi="Times New Roman" w:cs="Times New Roman"/>
+          <w:sz w:val="32"/>
+        </w:rPr>
+        <w:t xml:space="preserve"> Spatial anti-aliasing comes with many techniques and algorithms that is what </w:t>
+      </w:r>
+      <w:proofErr w:type="gramStart"/>
+      <w:r>
+        <w:rPr>
+          <w:rFonts w:ascii="Times New Roman" w:hAnsi="Times New Roman" w:cs="Times New Roman"/>
+          <w:sz w:val="32"/>
+        </w:rPr>
+        <w:t>I’m</w:t>
+      </w:r>
+      <w:proofErr w:type="gramEnd"/>
+      <w:r>
+        <w:rPr>
+          <w:rFonts w:ascii="Times New Roman" w:hAnsi="Times New Roman" w:cs="Times New Roman"/>
+          <w:sz w:val="32"/>
+        </w:rPr>
+        <w:t xml:space="preserve"> looking for. This </w:t>
+      </w:r>
+      <w:proofErr w:type="gramStart"/>
+      <w:r>
+        <w:rPr>
+          <w:rFonts w:ascii="Times New Roman" w:hAnsi="Times New Roman" w:cs="Times New Roman"/>
+          <w:sz w:val="32"/>
+        </w:rPr>
+        <w:t>is geared</w:t>
+      </w:r>
+      <w:proofErr w:type="gramEnd"/>
+      <w:r>
+        <w:rPr>
+          <w:rFonts w:ascii="Times New Roman" w:hAnsi="Times New Roman" w:cs="Times New Roman"/>
+          <w:sz w:val="32"/>
+        </w:rPr>
+        <w:t xml:space="preserve"> more towards images. </w:t>
+      </w:r>
+      <w:r>
+        <w:rPr>
+          <w:rFonts w:ascii="Times New Roman" w:hAnsi="Times New Roman" w:cs="Times New Roman"/>
+          <w:sz w:val="32"/>
+        </w:rPr>
+        <w:t xml:space="preserve"> </w:t>
       </w:r>
     </w:p>
     <w:p>
@@ -4625,8 +4730,60 @@
           <w:rFonts w:ascii="Times New Roman" w:hAnsi="Times New Roman" w:cs="Times New Roman"/>
           <w:sz w:val="32"/>
         </w:rPr>
-        <w:t>Multi sample anti-aliasing</w:t>
-      </w:r>
+        <w:t>Super sample anti-aliasing</w:t>
+      </w:r>
+    </w:p>
+    <w:p>
+      <w:pPr>
+        <w:pStyle w:val="ListParagraph"/>
+        <w:numPr>
+          <w:ilvl w:val="2"/>
+          <w:numId w:val="4"/>
+        </w:numPr>
+        <w:rPr>
+          <w:rFonts w:ascii="Times New Roman" w:hAnsi="Times New Roman" w:cs="Times New Roman"/>
+          <w:sz w:val="32"/>
+        </w:rPr>
+      </w:pPr>
+      <w:r>
+        <w:rPr>
+          <w:rFonts w:ascii="Times New Roman" w:hAnsi="Times New Roman" w:cs="Times New Roman"/>
+          <w:sz w:val="32"/>
+        </w:rPr>
+        <w:t xml:space="preserve">Super sampling </w:t>
+      </w:r>
+      <w:proofErr w:type="gramStart"/>
+      <w:r>
+        <w:rPr>
+          <w:rFonts w:ascii="Times New Roman" w:hAnsi="Times New Roman" w:cs="Times New Roman"/>
+          <w:sz w:val="32"/>
+        </w:rPr>
+        <w:t>is used</w:t>
+      </w:r>
+      <w:proofErr w:type="gramEnd"/>
+      <w:r>
+        <w:rPr>
+          <w:rFonts w:ascii="Times New Roman" w:hAnsi="Times New Roman" w:cs="Times New Roman"/>
+          <w:sz w:val="32"/>
+        </w:rPr>
+        <w:t xml:space="preserve"> to smooth the jagged parts of an image. The super sampler takes a pixel and compares the pixel to its neighboring pixels. The pixel will change its color values to average the neighboring pixels colors together. Super sampling is expensive by taking video card memory and memory. If using this technique, check out adaptive super sampling as well. There are many patterns that do super sampling.</w:t>
+      </w:r>
+      <w:r>
+        <w:rPr>
+          <w:rFonts w:ascii="Times New Roman" w:hAnsi="Times New Roman" w:cs="Times New Roman"/>
+          <w:sz w:val="32"/>
+        </w:rPr>
+        <w:t xml:space="preserve"> </w:t>
+      </w:r>
+      <w:proofErr w:type="gramStart"/>
+      <w:r>
+        <w:rPr>
+          <w:rFonts w:ascii="Times New Roman" w:hAnsi="Times New Roman" w:cs="Times New Roman"/>
+          <w:sz w:val="32"/>
+        </w:rPr>
+        <w:t>Will work for any image.</w:t>
+      </w:r>
+      <w:proofErr w:type="gramEnd"/>
     </w:p>
     <w:p>
       <w:pPr>
@@ -4645,11 +4802,118 @@
           <w:rFonts w:ascii="Times New Roman" w:hAnsi="Times New Roman" w:cs="Times New Roman"/>
           <w:sz w:val="32"/>
         </w:rPr>
+        <w:t>Multi sample anti-aliasing</w:t>
+      </w:r>
+    </w:p>
+    <w:p>
+      <w:pPr>
+        <w:pStyle w:val="ListParagraph"/>
+        <w:numPr>
+          <w:ilvl w:val="2"/>
+          <w:numId w:val="4"/>
+        </w:numPr>
+        <w:rPr>
+          <w:rFonts w:ascii="Times New Roman" w:hAnsi="Times New Roman" w:cs="Times New Roman"/>
+          <w:sz w:val="32"/>
+        </w:rPr>
+      </w:pPr>
+      <w:r>
+        <w:rPr>
+          <w:rFonts w:ascii="Times New Roman" w:hAnsi="Times New Roman" w:cs="Times New Roman"/>
+          <w:sz w:val="32"/>
+        </w:rPr>
+        <w:t xml:space="preserve">The quality to multi sampling is comparable. If the </w:t>
+      </w:r>
+      <w:r>
+        <w:rPr>
+          <w:rFonts w:ascii="Times New Roman" w:hAnsi="Times New Roman" w:cs="Times New Roman"/>
+          <w:sz w:val="32"/>
+        </w:rPr>
+        <w:t xml:space="preserve">anti-aliasing is mostly using the CPU, then super sampling </w:t>
+      </w:r>
+      <w:r>
+        <w:rPr>
+          <w:rFonts w:ascii="Times New Roman" w:hAnsi="Times New Roman" w:cs="Times New Roman"/>
+          <w:sz w:val="32"/>
+        </w:rPr>
+        <w:lastRenderedPageBreak/>
+        <w:t>techniques may be better. Multi sampling may not be as accurate as super sampling.</w:t>
+      </w:r>
+    </w:p>
+    <w:p>
+      <w:pPr>
+        <w:pStyle w:val="ListParagraph"/>
+        <w:numPr>
+          <w:ilvl w:val="1"/>
+          <w:numId w:val="4"/>
+        </w:numPr>
+        <w:rPr>
+          <w:rFonts w:ascii="Times New Roman" w:hAnsi="Times New Roman" w:cs="Times New Roman"/>
+          <w:sz w:val="32"/>
+        </w:rPr>
+      </w:pPr>
+      <w:r>
+        <w:rPr>
+          <w:rFonts w:ascii="Times New Roman" w:hAnsi="Times New Roman" w:cs="Times New Roman"/>
+          <w:sz w:val="32"/>
+        </w:rPr>
         <w:t>Temporal anti-aliasing</w:t>
       </w:r>
     </w:p>
     <w:p>
       <w:pPr>
+        <w:pStyle w:val="ListParagraph"/>
+        <w:numPr>
+          <w:ilvl w:val="2"/>
+          <w:numId w:val="4"/>
+        </w:numPr>
+        <w:rPr>
+          <w:rFonts w:ascii="Times New Roman" w:hAnsi="Times New Roman" w:cs="Times New Roman"/>
+          <w:sz w:val="32"/>
+        </w:rPr>
+      </w:pPr>
+      <w:r>
+        <w:rPr>
+          <w:rFonts w:ascii="Times New Roman" w:hAnsi="Times New Roman" w:cs="Times New Roman"/>
+          <w:sz w:val="32"/>
+        </w:rPr>
+        <w:t xml:space="preserve">This </w:t>
+      </w:r>
+      <w:proofErr w:type="gramStart"/>
+      <w:r>
+        <w:rPr>
+          <w:rFonts w:ascii="Times New Roman" w:hAnsi="Times New Roman" w:cs="Times New Roman"/>
+          <w:sz w:val="32"/>
+        </w:rPr>
+        <w:t>is geared</w:t>
+      </w:r>
+      <w:proofErr w:type="gramEnd"/>
+      <w:r>
+        <w:rPr>
+          <w:rFonts w:ascii="Times New Roman" w:hAnsi="Times New Roman" w:cs="Times New Roman"/>
+          <w:sz w:val="32"/>
+        </w:rPr>
+        <w:t xml:space="preserve"> more towards animation or motion blur. Anti-aliasing with this technique for animation requires the objects pixel data across several frames. The motion blur in more of a still image uses super sampling. Once </w:t>
+      </w:r>
+      <w:proofErr w:type="gramStart"/>
+      <w:r>
+        <w:rPr>
+          <w:rFonts w:ascii="Times New Roman" w:hAnsi="Times New Roman" w:cs="Times New Roman"/>
+          <w:sz w:val="32"/>
+        </w:rPr>
+        <w:t>again</w:t>
+      </w:r>
+      <w:proofErr w:type="gramEnd"/>
+      <w:r>
+        <w:rPr>
+          <w:rFonts w:ascii="Times New Roman" w:hAnsi="Times New Roman" w:cs="Times New Roman"/>
+          <w:sz w:val="32"/>
+        </w:rPr>
+        <w:t xml:space="preserve"> super sampling should be used because I’m not dealing with animation or video.</w:t>
+      </w:r>
+    </w:p>
+    <w:p>
+      <w:pPr>
         <w:ind w:left="1440"/>
         <w:rPr>
           <w:rFonts w:ascii="Times New Roman" w:hAnsi="Times New Roman" w:cs="Times New Roman"/>
@@ -4676,22 +4940,23 @@
           <w:rFonts w:ascii="Times New Roman" w:hAnsi="Times New Roman" w:cs="Times New Roman"/>
           <w:noProof/>
           <w:sz w:val="32"/>
+          <w:u w:val="single"/>
         </w:rPr>
         <mc:AlternateContent>
           <mc:Choice Requires="wps">
             <w:drawing>
-              <wp:anchor distT="0" distB="0" distL="114300" distR="114300" simplePos="0" relativeHeight="251744256" behindDoc="0" locked="0" layoutInCell="1" allowOverlap="1" wp14:anchorId="335705C4" wp14:editId="2C850300">
+              <wp:anchor distT="0" distB="0" distL="114300" distR="114300" simplePos="0" relativeHeight="251754496" behindDoc="0" locked="0" layoutInCell="1" allowOverlap="1" wp14:anchorId="0B6FC150" wp14:editId="5957C67E">
                 <wp:simplePos x="0" y="0"/>
                 <wp:positionH relativeFrom="column">
                   <wp:posOffset>495300</wp:posOffset>
                 </wp:positionH>
                 <wp:positionV relativeFrom="paragraph">
-                  <wp:posOffset>24130</wp:posOffset>
+                  <wp:posOffset>17780</wp:posOffset>
                 </wp:positionV>
-                <wp:extent cx="276225" cy="180975"/>
-                <wp:effectExtent l="76200" t="38100" r="104775" b="123825"/>
+                <wp:extent cx="276225" cy="190500"/>
+                <wp:effectExtent l="76200" t="38100" r="104775" b="114300"/>
                 <wp:wrapNone/>
-                <wp:docPr id="34" name="Rectangle 34"/>
+                <wp:docPr id="25" name="Rectangle 25"/>
                 <wp:cNvGraphicFramePr/>
                 <a:graphic xmlns:a="http://schemas.openxmlformats.org/drawingml/2006/main">
                   <a:graphicData uri="http://schemas.microsoft.com/office/word/2010/wordprocessingShape">
@@ -4700,7 +4965,7 @@
                       <wps:spPr>
                         <a:xfrm>
                           <a:off x="0" y="0"/>
-                          <a:ext cx="276225" cy="180975"/>
+                          <a:ext cx="276225" cy="190500"/>
                         </a:xfrm>
                         <a:prstGeom prst="rect">
                           <a:avLst/>
@@ -4708,13 +4973,13 @@
                       </wps:spPr>
                       <wps:style>
                         <a:lnRef idx="0">
-                          <a:schemeClr val="accent2"/>
+                          <a:schemeClr val="accent3"/>
                         </a:lnRef>
                         <a:fillRef idx="3">
-                          <a:schemeClr val="accent2"/>
+                          <a:schemeClr val="accent3"/>
                         </a:fillRef>
                         <a:effectRef idx="3">
-                          <a:schemeClr val="accent2"/>
+                          <a:schemeClr val="accent3"/>
                         </a:effectRef>
                         <a:fontRef idx="minor">
                           <a:schemeClr val="lt1"/>
@@ -4734,8 +4999,8 @@
           </mc:Choice>
           <mc:Fallback>
             <w:pict>
-              <v:rect id="Rectangle 34" o:spid="_x0000_s1026" style="position:absolute;margin-left:39pt;margin-top:1.9pt;width:21.75pt;height:14.25pt;z-index:251744256;visibility:visible;mso-wrap-style:square;mso-wrap-distance-left:9pt;mso-wrap-distance-top:0;mso-wrap-distance-right:9pt;mso-wrap-distance-bottom:0;mso-position-horizontal:absolute;mso-position-horizontal-relative:text;mso-position-vertical:absolute;mso-position-vertical-relative:text;v-text-anchor:middle" o:gfxdata="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" fillcolor="#652523 [1637]" stroked="f">
-                <v:fill color2="#ba4442 [3013]" rotate="t" angle="180" colors="0 #9b2d2a;52429f #cb3d3a;1 #ce3b37" focus="100%" type="gradient">
+              <v:rect id="Rectangle 25" o:spid="_x0000_s1026" style="position:absolute;margin-left:39pt;margin-top:1.4pt;width:21.75pt;height:15pt;z-index:251754496;visibility:visible;mso-wrap-style:square;mso-wrap-distance-left:9pt;mso-wrap-distance-top:0;mso-wrap-distance-right:9pt;mso-wrap-distance-bottom:0;mso-position-horizontal:absolute;mso-position-horizontal-relative:text;mso-position-vertical:absolute;mso-position-vertical-relative:text;v-text-anchor:middle" o:gfxdata="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" fillcolor="#506329 [1638]" stroked="f">
+                <v:fill color2="#93b64c [3014]" rotate="t" angle="180" colors="0 #769535;52429f #9bc348;1 #9cc746" focus="100%" type="gradient">
                   <o:fill v:ext="view" type="gradientUnscaled"/>
                 </v:fill>
                 <v:shadow on="t" color="black" opacity="22937f" origin=",.5" offset="0,.63889mm"/>
@@ -4772,23 +5037,23 @@
           <w:rFonts w:ascii="Times New Roman" w:hAnsi="Times New Roman" w:cs="Times New Roman"/>
           <w:noProof/>
           <w:sz w:val="32"/>
-        </w:rPr>
-        <w:lastRenderedPageBreak/>
+          <w:u w:val="single"/>
+        </w:rPr>
         <mc:AlternateContent>
           <mc:Choice Requires="wps">
             <w:drawing>
-              <wp:anchor distT="0" distB="0" distL="114300" distR="114300" simplePos="0" relativeHeight="251746304" behindDoc="0" locked="0" layoutInCell="1" allowOverlap="1" wp14:anchorId="7D053CE5" wp14:editId="4CFE08F0">
+              <wp:anchor distT="0" distB="0" distL="114300" distR="114300" simplePos="0" relativeHeight="251756544" behindDoc="0" locked="0" layoutInCell="1" allowOverlap="1" wp14:anchorId="5108B912" wp14:editId="56B0D1A3">
                 <wp:simplePos x="0" y="0"/>
                 <wp:positionH relativeFrom="column">
                   <wp:posOffset>495300</wp:posOffset>
                 </wp:positionH>
                 <wp:positionV relativeFrom="paragraph">
-                  <wp:posOffset>51435</wp:posOffset>
+                  <wp:posOffset>16510</wp:posOffset>
                 </wp:positionV>
-                <wp:extent cx="276225" cy="180975"/>
-                <wp:effectExtent l="76200" t="38100" r="104775" b="123825"/>
+                <wp:extent cx="276225" cy="190500"/>
+                <wp:effectExtent l="76200" t="38100" r="104775" b="114300"/>
                 <wp:wrapNone/>
-                <wp:docPr id="35" name="Rectangle 35"/>
+                <wp:docPr id="29" name="Rectangle 29"/>
                 <wp:cNvGraphicFramePr/>
                 <a:graphic xmlns:a="http://schemas.openxmlformats.org/drawingml/2006/main">
                   <a:graphicData uri="http://schemas.microsoft.com/office/word/2010/wordprocessingShape">
@@ -4797,7 +5062,7 @@
                       <wps:spPr>
                         <a:xfrm>
                           <a:off x="0" y="0"/>
-                          <a:ext cx="276225" cy="180975"/>
+                          <a:ext cx="276225" cy="190500"/>
                         </a:xfrm>
                         <a:prstGeom prst="rect">
                           <a:avLst/>
@@ -4805,13 +5070,13 @@
                       </wps:spPr>
                       <wps:style>
                         <a:lnRef idx="0">
-                          <a:schemeClr val="accent2"/>
+                          <a:schemeClr val="accent3"/>
                         </a:lnRef>
                         <a:fillRef idx="3">
-                          <a:schemeClr val="accent2"/>
+                          <a:schemeClr val="accent3"/>
                         </a:fillRef>
                         <a:effectRef idx="3">
-                          <a:schemeClr val="accent2"/>
+                          <a:schemeClr val="accent3"/>
                         </a:effectRef>
                         <a:fontRef idx="minor">
                           <a:schemeClr val="lt1"/>
@@ -4831,8 +5096,8 @@
           </mc:Choice>
           <mc:Fallback>
             <w:pict>
-              <v:rect id="Rectangle 35" o:spid="_x0000_s1026" style="position:absolute;margin-left:39pt;margin-top:4.05pt;width:21.75pt;height:14.25pt;z-index:251746304;visibility:visible;mso-wrap-style:square;mso-wrap-distance-left:9pt;mso-wrap-distance-top:0;mso-wrap-distance-right:9pt;mso-wrap-distance-bottom:0;mso-position-horizontal:absolute;mso-position-horizontal-relative:text;mso-position-vertical:absolute;mso-position-vertical-relative:text;v-text-anchor:middle" o:gfxdata="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" fillcolor="#652523 [1637]" stroked="f">
-                <v:fill color2="#ba4442 [3013]" rotate="t" angle="180" colors="0 #9b2d2a;52429f #cb3d3a;1 #ce3b37" focus="100%" type="gradient">
+              <v:rect id="Rectangle 29" o:spid="_x0000_s1026" style="position:absolute;margin-left:39pt;margin-top:1.3pt;width:21.75pt;height:15pt;z-index:251756544;visibility:visible;mso-wrap-style:square;mso-wrap-distance-left:9pt;mso-wrap-distance-top:0;mso-wrap-distance-right:9pt;mso-wrap-distance-bottom:0;mso-position-horizontal:absolute;mso-position-horizontal-relative:text;mso-position-vertical:absolute;mso-position-vertical-relative:text;v-text-anchor:middle" o:gfxdata="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" fillcolor="#506329 [1638]" stroked="f">
+                <v:fill color2="#93b64c [3014]" rotate="t" angle="180" colors="0 #769535;52429f #9bc348;1 #9cc746" focus="100%" type="gradient">
                   <o:fill v:ext="view" type="gradientUnscaled"/>
                 </v:fill>
                 <v:shadow on="t" color="black" opacity="22937f" origin=",.5" offset="0,.63889mm"/>
@@ -5086,6 +5351,7 @@
           <w:rFonts w:ascii="Times New Roman" w:hAnsi="Times New Roman" w:cs="Times New Roman"/>
           <w:sz w:val="32"/>
         </w:rPr>
+        <w:lastRenderedPageBreak/>
         <w:t xml:space="preserve">Keep track of the history as changes </w:t>
       </w:r>
       <w:proofErr w:type="gramStart"/>
@@ -5494,6 +5760,7 @@
           <w:rFonts w:ascii="Times New Roman" w:hAnsi="Times New Roman" w:cs="Times New Roman"/>
           <w:sz w:val="32"/>
         </w:rPr>
+        <w:lastRenderedPageBreak/>
         <w:t>2</w:t>
       </w:r>
       <w:r>
@@ -5808,7 +6075,15 @@
           <w:rFonts w:ascii="Times New Roman" w:hAnsi="Times New Roman" w:cs="Times New Roman"/>
           <w:sz w:val="32"/>
         </w:rPr>
-        <w:t>should be replaced or substituted for an apple</w:t>
+        <w:t xml:space="preserve">should be replaced or substituted for an </w:t>
+      </w:r>
+      <w:r>
+        <w:rPr>
+          <w:rFonts w:ascii="Times New Roman" w:hAnsi="Times New Roman" w:cs="Times New Roman"/>
+          <w:sz w:val="32"/>
+        </w:rPr>
+        <w:lastRenderedPageBreak/>
+        <w:t>apple</w:t>
       </w:r>
       <w:proofErr w:type="gramEnd"/>
       <w:r>
@@ -5953,7 +6228,6 @@
           <w:rFonts w:ascii="Times New Roman" w:hAnsi="Times New Roman" w:cs="Times New Roman"/>
           <w:sz w:val="32"/>
         </w:rPr>
-        <w:lastRenderedPageBreak/>
         <w:t xml:space="preserve">Status: Red (I believe I </w:t>
       </w:r>
       <w:proofErr w:type="gramStart"/>
@@ -6068,27 +6342,121 @@
         </w:rPr>
         <w:t>th</w:t>
       </w:r>
+      <w:r>
+        <w:rPr>
+          <w:rFonts w:ascii="Times New Roman" w:hAnsi="Times New Roman" w:cs="Times New Roman"/>
+          <w:sz w:val="32"/>
+        </w:rPr>
+        <w:t xml:space="preserve"> Meeting: July 31, 2013 – </w:t>
+      </w:r>
+      <w:r>
+        <w:rPr>
+          <w:rFonts w:ascii="Times New Roman" w:hAnsi="Times New Roman" w:cs="Times New Roman"/>
+          <w:sz w:val="32"/>
+        </w:rPr>
+        <w:t>Wall</w:t>
+      </w:r>
+      <w:r>
+        <w:rPr>
+          <w:rFonts w:ascii="Times New Roman" w:hAnsi="Times New Roman" w:cs="Times New Roman"/>
+          <w:sz w:val="32"/>
+        </w:rPr>
+        <w:t xml:space="preserve"> – I am becoming better at knowing what to do when these appear</w:t>
+      </w:r>
+      <w:r>
+        <w:rPr>
+          <w:rFonts w:ascii="Times New Roman" w:hAnsi="Times New Roman" w:cs="Times New Roman"/>
+          <w:sz w:val="32"/>
+        </w:rPr>
+        <w:t>, project management</w:t>
+      </w:r>
+      <w:r>
+        <w:rPr>
+          <w:rFonts w:ascii="Times New Roman" w:hAnsi="Times New Roman" w:cs="Times New Roman"/>
+          <w:sz w:val="32"/>
+        </w:rPr>
+        <w:t xml:space="preserve"> – Knowing how to around certain situations helps even if it is ditching.</w:t>
+      </w:r>
+      <w:r>
+        <w:rPr>
+          <w:rFonts w:ascii="Times New Roman" w:hAnsi="Times New Roman" w:cs="Times New Roman"/>
+          <w:sz w:val="32"/>
+        </w:rPr>
+        <w:t>, technical is down</w:t>
+      </w:r>
+      <w:r>
+        <w:rPr>
+          <w:rFonts w:ascii="Times New Roman" w:hAnsi="Times New Roman" w:cs="Times New Roman"/>
+          <w:sz w:val="32"/>
+        </w:rPr>
+        <w:t xml:space="preserve"> – No tasks accept for the logo were finished</w:t>
+      </w:r>
+      <w:r>
+        <w:rPr>
+          <w:rFonts w:ascii="Times New Roman" w:hAnsi="Times New Roman" w:cs="Times New Roman"/>
+          <w:sz w:val="32"/>
+        </w:rPr>
+        <w:t>, 8hr huge flag</w:t>
+      </w:r>
+      <w:r>
+        <w:rPr>
+          <w:rFonts w:ascii="Times New Roman" w:hAnsi="Times New Roman" w:cs="Times New Roman"/>
+          <w:sz w:val="32"/>
+        </w:rPr>
+        <w:t xml:space="preserve"> – Expected a little more</w:t>
+      </w:r>
+      <w:r>
+        <w:rPr>
+          <w:rFonts w:ascii="Times New Roman" w:hAnsi="Times New Roman" w:cs="Times New Roman"/>
+          <w:sz w:val="32"/>
+        </w:rPr>
+        <w:t>, discussion of candy canes</w:t>
+      </w:r>
+      <w:r>
+        <w:rPr>
+          <w:rFonts w:ascii="Times New Roman" w:hAnsi="Times New Roman" w:cs="Times New Roman"/>
+          <w:sz w:val="32"/>
+        </w:rPr>
+        <w:t xml:space="preserve"> – They are amazing but can be too </w:t>
+      </w:r>
+      <w:r>
+        <w:rPr>
+          <w:rFonts w:ascii="Times New Roman" w:hAnsi="Times New Roman" w:cs="Times New Roman"/>
+          <w:sz w:val="32"/>
+        </w:rPr>
+        <w:lastRenderedPageBreak/>
+        <w:t>sweet and they help drive motivation as long as I can move on to a smaller treat</w:t>
+      </w:r>
+      <w:r>
+        <w:rPr>
+          <w:rFonts w:ascii="Times New Roman" w:hAnsi="Times New Roman" w:cs="Times New Roman"/>
+          <w:sz w:val="32"/>
+        </w:rPr>
+        <w:t>, Motivation from red eye</w:t>
+      </w:r>
+      <w:r>
+        <w:rPr>
+          <w:rFonts w:ascii="Times New Roman" w:hAnsi="Times New Roman" w:cs="Times New Roman"/>
+          <w:sz w:val="32"/>
+        </w:rPr>
+        <w:t xml:space="preserve"> – this is still motivating because it is one of the best accomplishments from this project thus far</w:t>
+      </w:r>
+      <w:bookmarkStart w:id="0" w:name="_GoBack"/>
+      <w:bookmarkEnd w:id="0"/>
+      <w:r>
+        <w:rPr>
+          <w:rFonts w:ascii="Times New Roman" w:hAnsi="Times New Roman" w:cs="Times New Roman"/>
+          <w:sz w:val="32"/>
+        </w:rPr>
+        <w:t>, complete all tasks for this next week for a massive reward,</w:t>
+      </w:r>
       <w:proofErr w:type="gramEnd"/>
       <w:r>
         <w:rPr>
           <w:rFonts w:ascii="Times New Roman" w:hAnsi="Times New Roman" w:cs="Times New Roman"/>
           <w:sz w:val="32"/>
         </w:rPr>
-        <w:t xml:space="preserve"> Meeting: July 31, 2013 – </w:t>
-      </w:r>
-      <w:r>
-        <w:rPr>
-          <w:rFonts w:ascii="Times New Roman" w:hAnsi="Times New Roman" w:cs="Times New Roman"/>
-          <w:sz w:val="32"/>
-        </w:rPr>
-        <w:t>Wall, project management, technical is down</w:t>
-      </w:r>
-      <w:r>
-        <w:rPr>
-          <w:rFonts w:ascii="Times New Roman" w:hAnsi="Times New Roman" w:cs="Times New Roman"/>
-          <w:sz w:val="32"/>
-        </w:rPr>
-        <w:t xml:space="preserve">, 8hr huge flag, discussion of candy canes, Motivation from red eye, complete all tasks for this next week for a massive reward, </w:t>
+        <w:t xml:space="preserve"> </w:t>
       </w:r>
     </w:p>
     <w:p>
@@ -6143,6 +6511,13 @@
           <w:sz w:val="32"/>
         </w:rPr>
         <w:t xml:space="preserve">Status: </w:t>
+      </w:r>
+      <w:r>
+        <w:rPr>
+          <w:rFonts w:ascii="Times New Roman" w:hAnsi="Times New Roman" w:cs="Times New Roman"/>
+          <w:sz w:val="32"/>
+        </w:rPr>
+        <w:t>Very Red</w:t>
       </w:r>
     </w:p>
     <w:p>
@@ -6775,7 +7150,7 @@
         <w:rFonts w:ascii="Courier New" w:hAnsi="Courier New" w:cs="Courier New" w:hint="default"/>
       </w:rPr>
     </w:lvl>
-    <w:lvl w:ilvl="2" w:tplc="04090005" w:tentative="1">
+    <w:lvl w:ilvl="2" w:tplc="04090005">
       <w:start w:val="1"/>
       <w:numFmt w:val="bullet"/>
       <w:lvlText w:val=""/>

</xml_diff>

<commit_message>
The user can now save their modified image.
</commit_message>
<xml_diff>
--- a/Documentation/Tasks.docx
+++ b/Documentation/Tasks.docx
@@ -3505,7 +3505,7 @@
         <mc:AlternateContent>
           <mc:Choice Requires="wps">
             <w:drawing>
-              <wp:anchor distT="0" distB="0" distL="114300" distR="114300" simplePos="0" relativeHeight="251736064" behindDoc="0" locked="0" layoutInCell="1" allowOverlap="1" wp14:anchorId="6C130FA6" wp14:editId="324C451F">
+              <wp:anchor distT="0" distB="0" distL="114300" distR="114300" simplePos="0" relativeHeight="251736064" behindDoc="0" locked="0" layoutInCell="1" allowOverlap="1" wp14:anchorId="39BB56FB" wp14:editId="6304BF36">
                 <wp:simplePos x="0" y="0"/>
                 <wp:positionH relativeFrom="column">
                   <wp:posOffset>466725</wp:posOffset>
@@ -3643,7 +3643,7 @@
         <mc:AlternateContent>
           <mc:Choice Requires="wps">
             <w:drawing>
-              <wp:anchor distT="0" distB="0" distL="114300" distR="114300" simplePos="0" relativeHeight="251727872" behindDoc="0" locked="0" layoutInCell="1" allowOverlap="1" wp14:anchorId="204FAFC8" wp14:editId="2C175397">
+              <wp:anchor distT="0" distB="0" distL="114300" distR="114300" simplePos="0" relativeHeight="251727872" behindDoc="0" locked="0" layoutInCell="1" allowOverlap="1" wp14:anchorId="48286743" wp14:editId="510E5DB7">
                 <wp:simplePos x="0" y="0"/>
                 <wp:positionH relativeFrom="column">
                   <wp:posOffset>466725</wp:posOffset>
@@ -3749,7 +3749,7 @@
         <mc:AlternateContent>
           <mc:Choice Requires="wps">
             <w:drawing>
-              <wp:anchor distT="0" distB="0" distL="114300" distR="114300" simplePos="0" relativeHeight="251729920" behindDoc="0" locked="0" layoutInCell="1" allowOverlap="1" wp14:anchorId="52CB3565" wp14:editId="58CC373C">
+              <wp:anchor distT="0" distB="0" distL="114300" distR="114300" simplePos="0" relativeHeight="251729920" behindDoc="0" locked="0" layoutInCell="1" allowOverlap="1" wp14:anchorId="2F2E104B" wp14:editId="1533ECC8">
                 <wp:simplePos x="0" y="0"/>
                 <wp:positionH relativeFrom="column">
                   <wp:posOffset>466725</wp:posOffset>
@@ -3877,7 +3877,7 @@
         <mc:AlternateContent>
           <mc:Choice Requires="wps">
             <w:drawing>
-              <wp:anchor distT="0" distB="0" distL="114300" distR="114300" simplePos="0" relativeHeight="251731968" behindDoc="0" locked="0" layoutInCell="1" allowOverlap="1" wp14:anchorId="08BD9F0B" wp14:editId="6D8B1B92">
+              <wp:anchor distT="0" distB="0" distL="114300" distR="114300" simplePos="0" relativeHeight="251731968" behindDoc="0" locked="0" layoutInCell="1" allowOverlap="1" wp14:anchorId="040F7ED7" wp14:editId="6181AAD6">
                 <wp:simplePos x="0" y="0"/>
                 <wp:positionH relativeFrom="column">
                   <wp:posOffset>466725</wp:posOffset>
@@ -4127,7 +4127,7 @@
         <mc:AlternateContent>
           <mc:Choice Requires="wps">
             <w:drawing>
-              <wp:anchor distT="0" distB="0" distL="114300" distR="114300" simplePos="0" relativeHeight="251750400" behindDoc="0" locked="0" layoutInCell="1" allowOverlap="1" wp14:anchorId="6C320983" wp14:editId="56A3E7B1">
+              <wp:anchor distT="0" distB="0" distL="114300" distR="114300" simplePos="0" relativeHeight="251750400" behindDoc="0" locked="0" layoutInCell="1" allowOverlap="1" wp14:anchorId="4683BE71" wp14:editId="472DC1B4">
                 <wp:simplePos x="0" y="0"/>
                 <wp:positionH relativeFrom="column">
                   <wp:posOffset>495300</wp:posOffset>
@@ -4316,7 +4316,7 @@
         <mc:AlternateContent>
           <mc:Choice Requires="wps">
             <w:drawing>
-              <wp:anchor distT="0" distB="0" distL="114300" distR="114300" simplePos="0" relativeHeight="251752448" behindDoc="0" locked="0" layoutInCell="1" allowOverlap="1" wp14:anchorId="136E4515" wp14:editId="085CE7EF">
+              <wp:anchor distT="0" distB="0" distL="114300" distR="114300" simplePos="0" relativeHeight="251752448" behindDoc="0" locked="0" layoutInCell="1" allowOverlap="1" wp14:anchorId="416CE943" wp14:editId="0A3D8523">
                 <wp:simplePos x="0" y="0"/>
                 <wp:positionH relativeFrom="column">
                   <wp:posOffset>495300</wp:posOffset>
@@ -4448,7 +4448,7 @@
         <mc:AlternateContent>
           <mc:Choice Requires="wps">
             <w:drawing>
-              <wp:anchor distT="0" distB="0" distL="114300" distR="114300" simplePos="0" relativeHeight="251758592" behindDoc="0" locked="0" layoutInCell="1" allowOverlap="1" wp14:anchorId="215EDC4E" wp14:editId="4F366B4F">
+              <wp:anchor distT="0" distB="0" distL="114300" distR="114300" simplePos="0" relativeHeight="251758592" behindDoc="0" locked="0" layoutInCell="1" allowOverlap="1" wp14:anchorId="7529425D" wp14:editId="4AE3E1E5">
                 <wp:simplePos x="0" y="0"/>
                 <wp:positionH relativeFrom="column">
                   <wp:posOffset>495300</wp:posOffset>
@@ -4945,7 +4945,7 @@
         <mc:AlternateContent>
           <mc:Choice Requires="wps">
             <w:drawing>
-              <wp:anchor distT="0" distB="0" distL="114300" distR="114300" simplePos="0" relativeHeight="251754496" behindDoc="0" locked="0" layoutInCell="1" allowOverlap="1" wp14:anchorId="0B6FC150" wp14:editId="5957C67E">
+              <wp:anchor distT="0" distB="0" distL="114300" distR="114300" simplePos="0" relativeHeight="251754496" behindDoc="0" locked="0" layoutInCell="1" allowOverlap="1" wp14:anchorId="235DEEA0" wp14:editId="65984132">
                 <wp:simplePos x="0" y="0"/>
                 <wp:positionH relativeFrom="column">
                   <wp:posOffset>495300</wp:posOffset>
@@ -5042,7 +5042,7 @@
         <mc:AlternateContent>
           <mc:Choice Requires="wps">
             <w:drawing>
-              <wp:anchor distT="0" distB="0" distL="114300" distR="114300" simplePos="0" relativeHeight="251756544" behindDoc="0" locked="0" layoutInCell="1" allowOverlap="1" wp14:anchorId="5108B912" wp14:editId="56B0D1A3">
+              <wp:anchor distT="0" distB="0" distL="114300" distR="114300" simplePos="0" relativeHeight="251756544" behindDoc="0" locked="0" layoutInCell="1" allowOverlap="1" wp14:anchorId="04BE6FFE" wp14:editId="18DB0A8A">
                 <wp:simplePos x="0" y="0"/>
                 <wp:positionH relativeFrom="column">
                   <wp:posOffset>495300</wp:posOffset>
@@ -5156,14 +5156,6 @@
     </w:p>
     <w:p>
       <w:pPr>
-        <w:rPr>
-          <w:rFonts w:ascii="Times New Roman" w:hAnsi="Times New Roman" w:cs="Times New Roman"/>
-          <w:sz w:val="32"/>
-        </w:rPr>
-      </w:pPr>
-    </w:p>
-    <w:p>
-      <w:pPr>
         <w:ind w:left="1440"/>
         <w:rPr>
           <w:rFonts w:ascii="Times New Roman" w:hAnsi="Times New Roman" w:cs="Times New Roman"/>
@@ -5175,22 +5167,359 @@
           <w:rFonts w:ascii="Times New Roman" w:hAnsi="Times New Roman" w:cs="Times New Roman"/>
           <w:sz w:val="32"/>
         </w:rPr>
+        <w:t>---------------Week 4 Extra</w:t>
+      </w:r>
+      <w:r>
+        <w:rPr>
+          <w:rFonts w:ascii="Times New Roman" w:hAnsi="Times New Roman" w:cs="Times New Roman"/>
+          <w:sz w:val="32"/>
+        </w:rPr>
+        <w:t>---------------</w:t>
+      </w:r>
+    </w:p>
+    <w:p>
+      <w:pPr>
+        <w:ind w:left="1440"/>
+        <w:rPr>
+          <w:rFonts w:ascii="Times New Roman" w:hAnsi="Times New Roman" w:cs="Times New Roman"/>
+          <w:sz w:val="32"/>
+        </w:rPr>
+      </w:pPr>
+      <w:r>
+        <w:rPr>
+          <w:rFonts w:ascii="Times New Roman" w:hAnsi="Times New Roman" w:cs="Times New Roman"/>
+          <w:noProof/>
+          <w:sz w:val="32"/>
+          <w:u w:val="single"/>
+        </w:rPr>
+        <mc:AlternateContent>
+          <mc:Choice Requires="wps">
+            <w:drawing>
+              <wp:anchor distT="0" distB="0" distL="114300" distR="114300" simplePos="0" relativeHeight="251772928" behindDoc="0" locked="0" layoutInCell="1" allowOverlap="1" wp14:anchorId="6B3AF4F2" wp14:editId="4FD3CCC4">
+                <wp:simplePos x="0" y="0"/>
+                <wp:positionH relativeFrom="column">
+                  <wp:posOffset>514350</wp:posOffset>
+                </wp:positionH>
+                <wp:positionV relativeFrom="paragraph">
+                  <wp:posOffset>19685</wp:posOffset>
+                </wp:positionV>
+                <wp:extent cx="276225" cy="190500"/>
+                <wp:effectExtent l="76200" t="38100" r="104775" b="114300"/>
+                <wp:wrapNone/>
+                <wp:docPr id="42" name="Rectangle 42"/>
+                <wp:cNvGraphicFramePr/>
+                <a:graphic xmlns:a="http://schemas.openxmlformats.org/drawingml/2006/main">
+                  <a:graphicData uri="http://schemas.microsoft.com/office/word/2010/wordprocessingShape">
+                    <wps:wsp>
+                      <wps:cNvSpPr/>
+                      <wps:spPr>
+                        <a:xfrm>
+                          <a:off x="0" y="0"/>
+                          <a:ext cx="276225" cy="190500"/>
+                        </a:xfrm>
+                        <a:prstGeom prst="rect">
+                          <a:avLst/>
+                        </a:prstGeom>
+                      </wps:spPr>
+                      <wps:style>
+                        <a:lnRef idx="0">
+                          <a:schemeClr val="accent3"/>
+                        </a:lnRef>
+                        <a:fillRef idx="3">
+                          <a:schemeClr val="accent3"/>
+                        </a:fillRef>
+                        <a:effectRef idx="3">
+                          <a:schemeClr val="accent3"/>
+                        </a:effectRef>
+                        <a:fontRef idx="minor">
+                          <a:schemeClr val="lt1"/>
+                        </a:fontRef>
+                      </wps:style>
+                      <wps:bodyPr rot="0" spcFirstLastPara="0" vertOverflow="overflow" horzOverflow="overflow" vert="horz" wrap="square" lIns="91440" tIns="45720" rIns="91440" bIns="45720" numCol="1" spcCol="0" rtlCol="0" fromWordArt="0" anchor="ctr" anchorCtr="0" forceAA="0" compatLnSpc="1">
+                        <a:prstTxWarp prst="textNoShape">
+                          <a:avLst/>
+                        </a:prstTxWarp>
+                        <a:noAutofit/>
+                      </wps:bodyPr>
+                    </wps:wsp>
+                  </a:graphicData>
+                </a:graphic>
+              </wp:anchor>
+            </w:drawing>
+          </mc:Choice>
+          <mc:Fallback>
+            <w:pict>
+              <v:rect id="Rectangle 42" o:spid="_x0000_s1026" style="position:absolute;margin-left:40.5pt;margin-top:1.55pt;width:21.75pt;height:15pt;z-index:251772928;visibility:visible;mso-wrap-style:square;mso-wrap-distance-left:9pt;mso-wrap-distance-top:0;mso-wrap-distance-right:9pt;mso-wrap-distance-bottom:0;mso-position-horizontal:absolute;mso-position-horizontal-relative:text;mso-position-vertical:absolute;mso-position-vertical-relative:text;v-text-anchor:middle" o:gfxdata="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" fillcolor="#506329 [1638]" stroked="f">
+                <v:fill color2="#93b64c [3014]" rotate="t" angle="180" colors="0 #769535;52429f #9bc348;1 #9cc746" focus="100%" type="gradient">
+                  <o:fill v:ext="view" type="gradientUnscaled"/>
+                </v:fill>
+                <v:shadow on="t" color="black" opacity="22937f" origin=",.5" offset="0,.63889mm"/>
+              </v:rect>
+            </w:pict>
+          </mc:Fallback>
+        </mc:AlternateContent>
+      </w:r>
+      <w:r>
+        <w:rPr>
+          <w:rFonts w:ascii="Times New Roman" w:hAnsi="Times New Roman" w:cs="Times New Roman"/>
+          <w:sz w:val="32"/>
+        </w:rPr>
+        <w:t>Save an i</w:t>
+      </w:r>
+      <w:bookmarkStart w:id="0" w:name="_GoBack"/>
+      <w:bookmarkEnd w:id="0"/>
+      <w:r>
+        <w:rPr>
+          <w:rFonts w:ascii="Times New Roman" w:hAnsi="Times New Roman" w:cs="Times New Roman"/>
+          <w:sz w:val="32"/>
+        </w:rPr>
+        <w:t xml:space="preserve">mage as a </w:t>
+      </w:r>
+      <w:proofErr w:type="spellStart"/>
+      <w:r>
+        <w:rPr>
+          <w:rFonts w:ascii="Times New Roman" w:hAnsi="Times New Roman" w:cs="Times New Roman"/>
+          <w:sz w:val="32"/>
+        </w:rPr>
+        <w:t>png</w:t>
+      </w:r>
+      <w:proofErr w:type="spellEnd"/>
+    </w:p>
+    <w:p>
+      <w:pPr>
+        <w:ind w:left="1440"/>
+        <w:rPr>
+          <w:rFonts w:ascii="Times New Roman" w:hAnsi="Times New Roman" w:cs="Times New Roman"/>
+          <w:sz w:val="32"/>
+        </w:rPr>
+      </w:pPr>
+      <w:r>
+        <w:rPr>
+          <w:rFonts w:ascii="Times New Roman" w:hAnsi="Times New Roman" w:cs="Times New Roman"/>
+          <w:sz w:val="32"/>
+        </w:rPr>
+        <w:t>---------------</w:t>
+      </w:r>
+      <w:r>
+        <w:rPr>
+          <w:rFonts w:ascii="Times New Roman" w:hAnsi="Times New Roman" w:cs="Times New Roman"/>
+          <w:sz w:val="32"/>
+        </w:rPr>
+        <w:t xml:space="preserve">End of </w:t>
+      </w:r>
+      <w:r>
+        <w:rPr>
+          <w:rFonts w:ascii="Times New Roman" w:hAnsi="Times New Roman" w:cs="Times New Roman"/>
+          <w:sz w:val="32"/>
+        </w:rPr>
+        <w:t>Week 4 Extra---------------</w:t>
+      </w:r>
+    </w:p>
+    <w:p>
+      <w:pPr>
+        <w:rPr>
+          <w:rFonts w:ascii="Times New Roman" w:hAnsi="Times New Roman" w:cs="Times New Roman"/>
+          <w:sz w:val="32"/>
+        </w:rPr>
+      </w:pPr>
+    </w:p>
+    <w:p>
+      <w:pPr>
+        <w:rPr>
+          <w:rFonts w:ascii="Times New Roman" w:hAnsi="Times New Roman" w:cs="Times New Roman"/>
+          <w:sz w:val="32"/>
+        </w:rPr>
+      </w:pPr>
+      <w:r>
+        <w:rPr>
+          <w:rFonts w:ascii="Times New Roman" w:hAnsi="Times New Roman" w:cs="Times New Roman"/>
+          <w:sz w:val="32"/>
+        </w:rPr>
+        <w:t xml:space="preserve">~ </w:t>
+      </w:r>
+      <w:r>
+        <w:rPr>
+          <w:rFonts w:ascii="Times New Roman" w:hAnsi="Times New Roman" w:cs="Times New Roman"/>
+          <w:sz w:val="32"/>
+        </w:rPr>
+        <w:t>Week 5</w:t>
+      </w:r>
+    </w:p>
+    <w:p>
+      <w:pPr>
+        <w:rPr>
+          <w:rFonts w:ascii="Times New Roman" w:hAnsi="Times New Roman" w:cs="Times New Roman"/>
+          <w:sz w:val="32"/>
+        </w:rPr>
+      </w:pPr>
+      <w:r>
+        <w:rPr>
+          <w:rFonts w:ascii="Times New Roman" w:hAnsi="Times New Roman" w:cs="Times New Roman"/>
+          <w:noProof/>
+          <w:sz w:val="32"/>
+        </w:rPr>
+        <mc:AlternateContent>
+          <mc:Choice Requires="wps">
+            <w:drawing>
+              <wp:anchor distT="0" distB="0" distL="114300" distR="114300" simplePos="0" relativeHeight="251762688" behindDoc="0" locked="0" layoutInCell="1" allowOverlap="1" wp14:anchorId="4F472BCD" wp14:editId="78684610">
+                <wp:simplePos x="0" y="0"/>
+                <wp:positionH relativeFrom="column">
+                  <wp:posOffset>466725</wp:posOffset>
+                </wp:positionH>
+                <wp:positionV relativeFrom="paragraph">
+                  <wp:posOffset>12065</wp:posOffset>
+                </wp:positionV>
+                <wp:extent cx="276225" cy="180975"/>
+                <wp:effectExtent l="76200" t="38100" r="104775" b="123825"/>
+                <wp:wrapNone/>
+                <wp:docPr id="35" name="Rectangle 35"/>
+                <wp:cNvGraphicFramePr/>
+                <a:graphic xmlns:a="http://schemas.openxmlformats.org/drawingml/2006/main">
+                  <a:graphicData uri="http://schemas.microsoft.com/office/word/2010/wordprocessingShape">
+                    <wps:wsp>
+                      <wps:cNvSpPr/>
+                      <wps:spPr>
+                        <a:xfrm>
+                          <a:off x="0" y="0"/>
+                          <a:ext cx="276225" cy="180975"/>
+                        </a:xfrm>
+                        <a:prstGeom prst="rect">
+                          <a:avLst/>
+                        </a:prstGeom>
+                      </wps:spPr>
+                      <wps:style>
+                        <a:lnRef idx="0">
+                          <a:schemeClr val="accent2"/>
+                        </a:lnRef>
+                        <a:fillRef idx="3">
+                          <a:schemeClr val="accent2"/>
+                        </a:fillRef>
+                        <a:effectRef idx="3">
+                          <a:schemeClr val="accent2"/>
+                        </a:effectRef>
+                        <a:fontRef idx="minor">
+                          <a:schemeClr val="lt1"/>
+                        </a:fontRef>
+                      </wps:style>
+                      <wps:bodyPr rot="0" spcFirstLastPara="0" vertOverflow="overflow" horzOverflow="overflow" vert="horz" wrap="square" lIns="91440" tIns="45720" rIns="91440" bIns="45720" numCol="1" spcCol="0" rtlCol="0" fromWordArt="0" anchor="ctr" anchorCtr="0" forceAA="0" compatLnSpc="1">
+                        <a:prstTxWarp prst="textNoShape">
+                          <a:avLst/>
+                        </a:prstTxWarp>
+                        <a:noAutofit/>
+                      </wps:bodyPr>
+                    </wps:wsp>
+                  </a:graphicData>
+                </a:graphic>
+              </wp:anchor>
+            </w:drawing>
+          </mc:Choice>
+          <mc:Fallback>
+            <w:pict>
+              <v:rect id="Rectangle 35" o:spid="_x0000_s1026" style="position:absolute;margin-left:36.75pt;margin-top:.95pt;width:21.75pt;height:14.25pt;z-index:251762688;visibility:visible;mso-wrap-style:square;mso-wrap-distance-left:9pt;mso-wrap-distance-top:0;mso-wrap-distance-right:9pt;mso-wrap-distance-bottom:0;mso-position-horizontal:absolute;mso-position-horizontal-relative:text;mso-position-vertical:absolute;mso-position-vertical-relative:text;v-text-anchor:middle" o:gfxdata="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" fillcolor="#652523 [1637]" stroked="f">
+                <v:fill color2="#ba4442 [3013]" rotate="t" angle="180" colors="0 #9b2d2a;52429f #cb3d3a;1 #ce3b37" focus="100%" type="gradient">
+                  <o:fill v:ext="view" type="gradientUnscaled"/>
+                </v:fill>
+                <v:shadow on="t" color="black" opacity="22937f" origin=",.5" offset="0,.63889mm"/>
+              </v:rect>
+            </w:pict>
+          </mc:Fallback>
+        </mc:AlternateContent>
+      </w:r>
+      <w:r>
+        <w:rPr>
+          <w:rFonts w:ascii="Times New Roman" w:hAnsi="Times New Roman" w:cs="Times New Roman"/>
+          <w:sz w:val="32"/>
+        </w:rPr>
         <w:tab/>
       </w:r>
-    </w:p>
-    <w:p>
-      <w:pPr>
-        <w:rPr>
-          <w:rFonts w:ascii="Times New Roman" w:hAnsi="Times New Roman" w:cs="Times New Roman"/>
-          <w:sz w:val="32"/>
-        </w:rPr>
-      </w:pPr>
       <w:r>
         <w:rPr>
           <w:rFonts w:ascii="Times New Roman" w:hAnsi="Times New Roman" w:cs="Times New Roman"/>
           <w:sz w:val="32"/>
         </w:rPr>
         <w:tab/>
+        <w:t>Store multiple copied images in my own locker (clipboard).</w:t>
+      </w:r>
+    </w:p>
+    <w:p>
+      <w:pPr>
+        <w:rPr>
+          <w:rFonts w:ascii="Times New Roman" w:hAnsi="Times New Roman" w:cs="Times New Roman"/>
+          <w:sz w:val="32"/>
+        </w:rPr>
+      </w:pPr>
+      <w:r>
+        <w:rPr>
+          <w:rFonts w:ascii="Times New Roman" w:hAnsi="Times New Roman" w:cs="Times New Roman"/>
+          <w:noProof/>
+          <w:sz w:val="32"/>
+        </w:rPr>
+        <mc:AlternateContent>
+          <mc:Choice Requires="wps">
+            <w:drawing>
+              <wp:anchor distT="0" distB="0" distL="114300" distR="114300" simplePos="0" relativeHeight="251764736" behindDoc="0" locked="0" layoutInCell="1" allowOverlap="1" wp14:anchorId="4BC5929D" wp14:editId="7596609B">
+                <wp:simplePos x="0" y="0"/>
+                <wp:positionH relativeFrom="column">
+                  <wp:posOffset>466725</wp:posOffset>
+                </wp:positionH>
+                <wp:positionV relativeFrom="paragraph">
+                  <wp:posOffset>35560</wp:posOffset>
+                </wp:positionV>
+                <wp:extent cx="276225" cy="180975"/>
+                <wp:effectExtent l="76200" t="38100" r="104775" b="123825"/>
+                <wp:wrapNone/>
+                <wp:docPr id="38" name="Rectangle 38"/>
+                <wp:cNvGraphicFramePr/>
+                <a:graphic xmlns:a="http://schemas.openxmlformats.org/drawingml/2006/main">
+                  <a:graphicData uri="http://schemas.microsoft.com/office/word/2010/wordprocessingShape">
+                    <wps:wsp>
+                      <wps:cNvSpPr/>
+                      <wps:spPr>
+                        <a:xfrm>
+                          <a:off x="0" y="0"/>
+                          <a:ext cx="276225" cy="180975"/>
+                        </a:xfrm>
+                        <a:prstGeom prst="rect">
+                          <a:avLst/>
+                        </a:prstGeom>
+                      </wps:spPr>
+                      <wps:style>
+                        <a:lnRef idx="0">
+                          <a:schemeClr val="accent2"/>
+                        </a:lnRef>
+                        <a:fillRef idx="3">
+                          <a:schemeClr val="accent2"/>
+                        </a:fillRef>
+                        <a:effectRef idx="3">
+                          <a:schemeClr val="accent2"/>
+                        </a:effectRef>
+                        <a:fontRef idx="minor">
+                          <a:schemeClr val="lt1"/>
+                        </a:fontRef>
+                      </wps:style>
+                      <wps:bodyPr rot="0" spcFirstLastPara="0" vertOverflow="overflow" horzOverflow="overflow" vert="horz" wrap="square" lIns="91440" tIns="45720" rIns="91440" bIns="45720" numCol="1" spcCol="0" rtlCol="0" fromWordArt="0" anchor="ctr" anchorCtr="0" forceAA="0" compatLnSpc="1">
+                        <a:prstTxWarp prst="textNoShape">
+                          <a:avLst/>
+                        </a:prstTxWarp>
+                        <a:noAutofit/>
+                      </wps:bodyPr>
+                    </wps:wsp>
+                  </a:graphicData>
+                </a:graphic>
+              </wp:anchor>
+            </w:drawing>
+          </mc:Choice>
+          <mc:Fallback>
+            <w:pict>
+              <v:rect id="Rectangle 38" o:spid="_x0000_s1026" style="position:absolute;margin-left:36.75pt;margin-top:2.8pt;width:21.75pt;height:14.25pt;z-index:251764736;visibility:visible;mso-wrap-style:square;mso-wrap-distance-left:9pt;mso-wrap-distance-top:0;mso-wrap-distance-right:9pt;mso-wrap-distance-bottom:0;mso-position-horizontal:absolute;mso-position-horizontal-relative:text;mso-position-vertical:absolute;mso-position-vertical-relative:text;v-text-anchor:middle" o:gfxdata="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" fillcolor="#652523 [1637]" stroked="f">
+                <v:fill color2="#ba4442 [3013]" rotate="t" angle="180" colors="0 #9b2d2a;52429f #cb3d3a;1 #ce3b37" focus="100%" type="gradient">
+                  <o:fill v:ext="view" type="gradientUnscaled"/>
+                </v:fill>
+                <v:shadow on="t" color="black" opacity="22937f" origin=",.5" offset="0,.63889mm"/>
+              </v:rect>
+            </w:pict>
+          </mc:Fallback>
+        </mc:AlternateContent>
       </w:r>
       <w:r>
         <w:rPr>
@@ -5199,6 +5528,344 @@
         </w:rPr>
         <w:tab/>
       </w:r>
+      <w:r>
+        <w:rPr>
+          <w:rFonts w:ascii="Times New Roman" w:hAnsi="Times New Roman" w:cs="Times New Roman"/>
+          <w:sz w:val="32"/>
+        </w:rPr>
+        <w:tab/>
+        <w:t>Keep track of the history for the changes a user has made.</w:t>
+      </w:r>
+    </w:p>
+    <w:p>
+      <w:pPr>
+        <w:rPr>
+          <w:rFonts w:ascii="Times New Roman" w:hAnsi="Times New Roman" w:cs="Times New Roman"/>
+          <w:sz w:val="32"/>
+        </w:rPr>
+      </w:pPr>
+      <w:r>
+        <w:rPr>
+          <w:rFonts w:ascii="Times New Roman" w:hAnsi="Times New Roman" w:cs="Times New Roman"/>
+          <w:noProof/>
+          <w:sz w:val="32"/>
+        </w:rPr>
+        <mc:AlternateContent>
+          <mc:Choice Requires="wps">
+            <w:drawing>
+              <wp:anchor distT="0" distB="0" distL="114300" distR="114300" simplePos="0" relativeHeight="251766784" behindDoc="0" locked="0" layoutInCell="1" allowOverlap="1" wp14:anchorId="458B3443" wp14:editId="0860D119">
+                <wp:simplePos x="0" y="0"/>
+                <wp:positionH relativeFrom="column">
+                  <wp:posOffset>466725</wp:posOffset>
+                </wp:positionH>
+                <wp:positionV relativeFrom="paragraph">
+                  <wp:posOffset>29845</wp:posOffset>
+                </wp:positionV>
+                <wp:extent cx="276225" cy="180975"/>
+                <wp:effectExtent l="76200" t="38100" r="104775" b="123825"/>
+                <wp:wrapNone/>
+                <wp:docPr id="39" name="Rectangle 39"/>
+                <wp:cNvGraphicFramePr/>
+                <a:graphic xmlns:a="http://schemas.openxmlformats.org/drawingml/2006/main">
+                  <a:graphicData uri="http://schemas.microsoft.com/office/word/2010/wordprocessingShape">
+                    <wps:wsp>
+                      <wps:cNvSpPr/>
+                      <wps:spPr>
+                        <a:xfrm>
+                          <a:off x="0" y="0"/>
+                          <a:ext cx="276225" cy="180975"/>
+                        </a:xfrm>
+                        <a:prstGeom prst="rect">
+                          <a:avLst/>
+                        </a:prstGeom>
+                      </wps:spPr>
+                      <wps:style>
+                        <a:lnRef idx="0">
+                          <a:schemeClr val="accent2"/>
+                        </a:lnRef>
+                        <a:fillRef idx="3">
+                          <a:schemeClr val="accent2"/>
+                        </a:fillRef>
+                        <a:effectRef idx="3">
+                          <a:schemeClr val="accent2"/>
+                        </a:effectRef>
+                        <a:fontRef idx="minor">
+                          <a:schemeClr val="lt1"/>
+                        </a:fontRef>
+                      </wps:style>
+                      <wps:bodyPr rot="0" spcFirstLastPara="0" vertOverflow="overflow" horzOverflow="overflow" vert="horz" wrap="square" lIns="91440" tIns="45720" rIns="91440" bIns="45720" numCol="1" spcCol="0" rtlCol="0" fromWordArt="0" anchor="ctr" anchorCtr="0" forceAA="0" compatLnSpc="1">
+                        <a:prstTxWarp prst="textNoShape">
+                          <a:avLst/>
+                        </a:prstTxWarp>
+                        <a:noAutofit/>
+                      </wps:bodyPr>
+                    </wps:wsp>
+                  </a:graphicData>
+                </a:graphic>
+              </wp:anchor>
+            </w:drawing>
+          </mc:Choice>
+          <mc:Fallback>
+            <w:pict>
+              <v:rect id="Rectangle 39" o:spid="_x0000_s1026" style="position:absolute;margin-left:36.75pt;margin-top:2.35pt;width:21.75pt;height:14.25pt;z-index:251766784;visibility:visible;mso-wrap-style:square;mso-wrap-distance-left:9pt;mso-wrap-distance-top:0;mso-wrap-distance-right:9pt;mso-wrap-distance-bottom:0;mso-position-horizontal:absolute;mso-position-horizontal-relative:text;mso-position-vertical:absolute;mso-position-vertical-relative:text;v-text-anchor:middle" o:gfxdata="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" fillcolor="#652523 [1637]" stroked="f">
+                <v:fill color2="#ba4442 [3013]" rotate="t" angle="180" colors="0 #9b2d2a;52429f #cb3d3a;1 #ce3b37" focus="100%" type="gradient">
+                  <o:fill v:ext="view" type="gradientUnscaled"/>
+                </v:fill>
+                <v:shadow on="t" color="black" opacity="22937f" origin=",.5" offset="0,.63889mm"/>
+              </v:rect>
+            </w:pict>
+          </mc:Fallback>
+        </mc:AlternateContent>
+      </w:r>
+      <w:r>
+        <w:rPr>
+          <w:rFonts w:ascii="Times New Roman" w:hAnsi="Times New Roman" w:cs="Times New Roman"/>
+          <w:sz w:val="32"/>
+        </w:rPr>
+        <w:tab/>
+      </w:r>
+      <w:r>
+        <w:rPr>
+          <w:rFonts w:ascii="Times New Roman" w:hAnsi="Times New Roman" w:cs="Times New Roman"/>
+          <w:sz w:val="32"/>
+        </w:rPr>
+        <w:tab/>
+        <w:t>Be able to delete a piece of history from the image.</w:t>
+      </w:r>
+    </w:p>
+    <w:p>
+      <w:pPr>
+        <w:ind w:left="1440"/>
+        <w:rPr>
+          <w:rFonts w:ascii="Times New Roman" w:hAnsi="Times New Roman" w:cs="Times New Roman"/>
+          <w:sz w:val="32"/>
+        </w:rPr>
+      </w:pPr>
+      <w:r>
+        <w:rPr>
+          <w:rFonts w:ascii="Times New Roman" w:hAnsi="Times New Roman" w:cs="Times New Roman"/>
+          <w:sz w:val="32"/>
+        </w:rPr>
+        <w:t>---------------Week 5</w:t>
+      </w:r>
+      <w:r>
+        <w:rPr>
+          <w:rFonts w:ascii="Times New Roman" w:hAnsi="Times New Roman" w:cs="Times New Roman"/>
+          <w:sz w:val="32"/>
+        </w:rPr>
+        <w:t xml:space="preserve"> Stretch Goals---------------</w:t>
+      </w:r>
+    </w:p>
+    <w:p>
+      <w:pPr>
+        <w:ind w:left="1440"/>
+        <w:rPr>
+          <w:rFonts w:ascii="Times New Roman" w:hAnsi="Times New Roman" w:cs="Times New Roman"/>
+          <w:sz w:val="32"/>
+        </w:rPr>
+      </w:pPr>
+      <w:r>
+        <w:rPr>
+          <w:rFonts w:ascii="Times New Roman" w:hAnsi="Times New Roman" w:cs="Times New Roman"/>
+          <w:noProof/>
+          <w:sz w:val="32"/>
+        </w:rPr>
+        <w:lastRenderedPageBreak/>
+        <mc:AlternateContent>
+          <mc:Choice Requires="wps">
+            <w:drawing>
+              <wp:anchor distT="0" distB="0" distL="114300" distR="114300" simplePos="0" relativeHeight="251768832" behindDoc="0" locked="0" layoutInCell="1" allowOverlap="1" wp14:anchorId="4AFCB224" wp14:editId="5B4AF0B5">
+                <wp:simplePos x="0" y="0"/>
+                <wp:positionH relativeFrom="column">
+                  <wp:posOffset>466725</wp:posOffset>
+                </wp:positionH>
+                <wp:positionV relativeFrom="paragraph">
+                  <wp:posOffset>26670</wp:posOffset>
+                </wp:positionV>
+                <wp:extent cx="276225" cy="180975"/>
+                <wp:effectExtent l="76200" t="38100" r="104775" b="123825"/>
+                <wp:wrapNone/>
+                <wp:docPr id="40" name="Rectangle 40"/>
+                <wp:cNvGraphicFramePr/>
+                <a:graphic xmlns:a="http://schemas.openxmlformats.org/drawingml/2006/main">
+                  <a:graphicData uri="http://schemas.microsoft.com/office/word/2010/wordprocessingShape">
+                    <wps:wsp>
+                      <wps:cNvSpPr/>
+                      <wps:spPr>
+                        <a:xfrm>
+                          <a:off x="0" y="0"/>
+                          <a:ext cx="276225" cy="180975"/>
+                        </a:xfrm>
+                        <a:prstGeom prst="rect">
+                          <a:avLst/>
+                        </a:prstGeom>
+                      </wps:spPr>
+                      <wps:style>
+                        <a:lnRef idx="0">
+                          <a:schemeClr val="accent2"/>
+                        </a:lnRef>
+                        <a:fillRef idx="3">
+                          <a:schemeClr val="accent2"/>
+                        </a:fillRef>
+                        <a:effectRef idx="3">
+                          <a:schemeClr val="accent2"/>
+                        </a:effectRef>
+                        <a:fontRef idx="minor">
+                          <a:schemeClr val="lt1"/>
+                        </a:fontRef>
+                      </wps:style>
+                      <wps:bodyPr rot="0" spcFirstLastPara="0" vertOverflow="overflow" horzOverflow="overflow" vert="horz" wrap="square" lIns="91440" tIns="45720" rIns="91440" bIns="45720" numCol="1" spcCol="0" rtlCol="0" fromWordArt="0" anchor="ctr" anchorCtr="0" forceAA="0" compatLnSpc="1">
+                        <a:prstTxWarp prst="textNoShape">
+                          <a:avLst/>
+                        </a:prstTxWarp>
+                        <a:noAutofit/>
+                      </wps:bodyPr>
+                    </wps:wsp>
+                  </a:graphicData>
+                </a:graphic>
+              </wp:anchor>
+            </w:drawing>
+          </mc:Choice>
+          <mc:Fallback>
+            <w:pict>
+              <v:rect id="Rectangle 40" o:spid="_x0000_s1026" style="position:absolute;margin-left:36.75pt;margin-top:2.1pt;width:21.75pt;height:14.25pt;z-index:251768832;visibility:visible;mso-wrap-style:square;mso-wrap-distance-left:9pt;mso-wrap-distance-top:0;mso-wrap-distance-right:9pt;mso-wrap-distance-bottom:0;mso-position-horizontal:absolute;mso-position-horizontal-relative:text;mso-position-vertical:absolute;mso-position-vertical-relative:text;v-text-anchor:middle" o:gfxdata="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" fillcolor="#652523 [1637]" stroked="f">
+                <v:fill color2="#ba4442 [3013]" rotate="t" angle="180" colors="0 #9b2d2a;52429f #cb3d3a;1 #ce3b37" focus="100%" type="gradient">
+                  <o:fill v:ext="view" type="gradientUnscaled"/>
+                </v:fill>
+                <v:shadow on="t" color="black" opacity="22937f" origin=",.5" offset="0,.63889mm"/>
+              </v:rect>
+            </w:pict>
+          </mc:Fallback>
+        </mc:AlternateContent>
+      </w:r>
+      <w:r>
+        <w:rPr>
+          <w:rFonts w:ascii="Times New Roman" w:hAnsi="Times New Roman" w:cs="Times New Roman"/>
+          <w:sz w:val="32"/>
+        </w:rPr>
+        <w:t>Create a “snapping effect” for more precise input.</w:t>
+      </w:r>
+    </w:p>
+    <w:p>
+      <w:pPr>
+        <w:ind w:left="1440"/>
+        <w:rPr>
+          <w:rFonts w:ascii="Times New Roman" w:hAnsi="Times New Roman" w:cs="Times New Roman"/>
+          <w:sz w:val="32"/>
+        </w:rPr>
+      </w:pPr>
+      <w:r>
+        <w:rPr>
+          <w:rFonts w:ascii="Times New Roman" w:hAnsi="Times New Roman" w:cs="Times New Roman"/>
+          <w:noProof/>
+          <w:sz w:val="32"/>
+        </w:rPr>
+        <mc:AlternateContent>
+          <mc:Choice Requires="wps">
+            <w:drawing>
+              <wp:anchor distT="0" distB="0" distL="114300" distR="114300" simplePos="0" relativeHeight="251770880" behindDoc="0" locked="0" layoutInCell="1" allowOverlap="1" wp14:anchorId="358B16BF" wp14:editId="33F46BC3">
+                <wp:simplePos x="0" y="0"/>
+                <wp:positionH relativeFrom="column">
+                  <wp:posOffset>466725</wp:posOffset>
+                </wp:positionH>
+                <wp:positionV relativeFrom="paragraph">
+                  <wp:posOffset>31115</wp:posOffset>
+                </wp:positionV>
+                <wp:extent cx="276225" cy="180975"/>
+                <wp:effectExtent l="76200" t="38100" r="104775" b="123825"/>
+                <wp:wrapNone/>
+                <wp:docPr id="41" name="Rectangle 41"/>
+                <wp:cNvGraphicFramePr/>
+                <a:graphic xmlns:a="http://schemas.openxmlformats.org/drawingml/2006/main">
+                  <a:graphicData uri="http://schemas.microsoft.com/office/word/2010/wordprocessingShape">
+                    <wps:wsp>
+                      <wps:cNvSpPr/>
+                      <wps:spPr>
+                        <a:xfrm>
+                          <a:off x="0" y="0"/>
+                          <a:ext cx="276225" cy="180975"/>
+                        </a:xfrm>
+                        <a:prstGeom prst="rect">
+                          <a:avLst/>
+                        </a:prstGeom>
+                      </wps:spPr>
+                      <wps:style>
+                        <a:lnRef idx="0">
+                          <a:schemeClr val="accent2"/>
+                        </a:lnRef>
+                        <a:fillRef idx="3">
+                          <a:schemeClr val="accent2"/>
+                        </a:fillRef>
+                        <a:effectRef idx="3">
+                          <a:schemeClr val="accent2"/>
+                        </a:effectRef>
+                        <a:fontRef idx="minor">
+                          <a:schemeClr val="lt1"/>
+                        </a:fontRef>
+                      </wps:style>
+                      <wps:bodyPr rot="0" spcFirstLastPara="0" vertOverflow="overflow" horzOverflow="overflow" vert="horz" wrap="square" lIns="91440" tIns="45720" rIns="91440" bIns="45720" numCol="1" spcCol="0" rtlCol="0" fromWordArt="0" anchor="ctr" anchorCtr="0" forceAA="0" compatLnSpc="1">
+                        <a:prstTxWarp prst="textNoShape">
+                          <a:avLst/>
+                        </a:prstTxWarp>
+                        <a:noAutofit/>
+                      </wps:bodyPr>
+                    </wps:wsp>
+                  </a:graphicData>
+                </a:graphic>
+              </wp:anchor>
+            </w:drawing>
+          </mc:Choice>
+          <mc:Fallback>
+            <w:pict>
+              <v:rect id="Rectangle 41" o:spid="_x0000_s1026" style="position:absolute;margin-left:36.75pt;margin-top:2.45pt;width:21.75pt;height:14.25pt;z-index:251770880;visibility:visible;mso-wrap-style:square;mso-wrap-distance-left:9pt;mso-wrap-distance-top:0;mso-wrap-distance-right:9pt;mso-wrap-distance-bottom:0;mso-position-horizontal:absolute;mso-position-horizontal-relative:text;mso-position-vertical:absolute;mso-position-vertical-relative:text;v-text-anchor:middle" o:gfxdata="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" fillcolor="#652523 [1637]" stroked="f">
+                <v:fill color2="#ba4442 [3013]" rotate="t" angle="180" colors="0 #9b2d2a;52429f #cb3d3a;1 #ce3b37" focus="100%" type="gradient">
+                  <o:fill v:ext="view" type="gradientUnscaled"/>
+                </v:fill>
+                <v:shadow on="t" color="black" opacity="22937f" origin=",.5" offset="0,.63889mm"/>
+              </v:rect>
+            </w:pict>
+          </mc:Fallback>
+        </mc:AlternateContent>
+      </w:r>
+      <w:r>
+        <w:rPr>
+          <w:rFonts w:ascii="Times New Roman" w:hAnsi="Times New Roman" w:cs="Times New Roman"/>
+          <w:sz w:val="32"/>
+        </w:rPr>
+        <w:t>Implement a double buffer that will make image manipulation seem smoother.</w:t>
+      </w:r>
+    </w:p>
+    <w:p>
+      <w:pPr>
+        <w:ind w:left="1440"/>
+        <w:rPr>
+          <w:rFonts w:ascii="Times New Roman" w:hAnsi="Times New Roman" w:cs="Times New Roman"/>
+          <w:sz w:val="32"/>
+        </w:rPr>
+      </w:pPr>
+      <w:r>
+        <w:rPr>
+          <w:rFonts w:ascii="Times New Roman" w:hAnsi="Times New Roman" w:cs="Times New Roman"/>
+          <w:sz w:val="32"/>
+        </w:rPr>
+        <w:t>---------------End Week 5</w:t>
+      </w:r>
+      <w:r>
+        <w:rPr>
+          <w:rFonts w:ascii="Times New Roman" w:hAnsi="Times New Roman" w:cs="Times New Roman"/>
+          <w:sz w:val="32"/>
+        </w:rPr>
+        <w:t xml:space="preserve"> Stretch Goals---------------</w:t>
+      </w:r>
+    </w:p>
+    <w:p>
+      <w:pPr>
+        <w:ind w:left="1440"/>
+        <w:rPr>
+          <w:rFonts w:ascii="Times New Roman" w:hAnsi="Times New Roman" w:cs="Times New Roman"/>
+          <w:sz w:val="32"/>
+        </w:rPr>
+      </w:pPr>
     </w:p>
     <w:p>
       <w:pPr>
@@ -5351,7 +6018,6 @@
           <w:rFonts w:ascii="Times New Roman" w:hAnsi="Times New Roman" w:cs="Times New Roman"/>
           <w:sz w:val="32"/>
         </w:rPr>
-        <w:lastRenderedPageBreak/>
         <w:t xml:space="preserve">Keep track of the history as changes </w:t>
       </w:r>
       <w:proofErr w:type="gramStart"/>
@@ -5760,7 +6426,6 @@
           <w:rFonts w:ascii="Times New Roman" w:hAnsi="Times New Roman" w:cs="Times New Roman"/>
           <w:sz w:val="32"/>
         </w:rPr>
-        <w:lastRenderedPageBreak/>
         <w:t>2</w:t>
       </w:r>
       <w:r>
@@ -6075,15 +6740,7 @@
           <w:rFonts w:ascii="Times New Roman" w:hAnsi="Times New Roman" w:cs="Times New Roman"/>
           <w:sz w:val="32"/>
         </w:rPr>
-        <w:t xml:space="preserve">should be replaced or substituted for an </w:t>
-      </w:r>
-      <w:r>
-        <w:rPr>
-          <w:rFonts w:ascii="Times New Roman" w:hAnsi="Times New Roman" w:cs="Times New Roman"/>
-          <w:sz w:val="32"/>
-        </w:rPr>
-        <w:lastRenderedPageBreak/>
-        <w:t>apple</w:t>
+        <w:t>should be replaced or substituted for an apple</w:t>
       </w:r>
       <w:proofErr w:type="gramEnd"/>
       <w:r>
@@ -6228,6 +6885,7 @@
           <w:rFonts w:ascii="Times New Roman" w:hAnsi="Times New Roman" w:cs="Times New Roman"/>
           <w:sz w:val="32"/>
         </w:rPr>
+        <w:lastRenderedPageBreak/>
         <w:t xml:space="preserve">Status: Red (I believe I </w:t>
       </w:r>
       <w:proofErr w:type="gramStart"/>
@@ -6417,15 +7075,7 @@
           <w:rFonts w:ascii="Times New Roman" w:hAnsi="Times New Roman" w:cs="Times New Roman"/>
           <w:sz w:val="32"/>
         </w:rPr>
-        <w:t xml:space="preserve"> – They are amazing but can be too </w:t>
-      </w:r>
-      <w:r>
-        <w:rPr>
-          <w:rFonts w:ascii="Times New Roman" w:hAnsi="Times New Roman" w:cs="Times New Roman"/>
-          <w:sz w:val="32"/>
-        </w:rPr>
-        <w:lastRenderedPageBreak/>
-        <w:t>sweet and they help drive motivation as long as I can move on to a smaller treat</w:t>
+        <w:t xml:space="preserve"> – They are amazing but can be too sweet and they help drive motivation as long as I can move on to a smaller treat</w:t>
       </w:r>
       <w:r>
         <w:rPr>
@@ -6441,8 +7091,6 @@
         </w:rPr>
         <w:t xml:space="preserve"> – this is still motivating because it is one of the best accomplishments from this project thus far</w:t>
       </w:r>
-      <w:bookmarkStart w:id="0" w:name="_GoBack"/>
-      <w:bookmarkEnd w:id="0"/>
       <w:r>
         <w:rPr>
           <w:rFonts w:ascii="Times New Roman" w:hAnsi="Times New Roman" w:cs="Times New Roman"/>
@@ -6570,6 +7218,38 @@
         <w:t>Professionalism: Dressed up a bit.</w:t>
       </w:r>
       <w:proofErr w:type="gramEnd"/>
+    </w:p>
+    <w:p>
+      <w:pPr>
+        <w:rPr>
+          <w:rFonts w:ascii="Times New Roman" w:hAnsi="Times New Roman" w:cs="Times New Roman"/>
+          <w:sz w:val="32"/>
+        </w:rPr>
+      </w:pPr>
+      <w:proofErr w:type="gramStart"/>
+      <w:r>
+        <w:rPr>
+          <w:rFonts w:ascii="Times New Roman" w:hAnsi="Times New Roman" w:cs="Times New Roman"/>
+          <w:sz w:val="32"/>
+        </w:rPr>
+        <w:t>5</w:t>
+      </w:r>
+      <w:r>
+        <w:rPr>
+          <w:rFonts w:ascii="Times New Roman" w:hAnsi="Times New Roman" w:cs="Times New Roman"/>
+          <w:sz w:val="32"/>
+          <w:vertAlign w:val="superscript"/>
+        </w:rPr>
+        <w:t>th</w:t>
+      </w:r>
+      <w:proofErr w:type="gramEnd"/>
+      <w:r>
+        <w:rPr>
+          <w:rFonts w:ascii="Times New Roman" w:hAnsi="Times New Roman" w:cs="Times New Roman"/>
+          <w:sz w:val="32"/>
+        </w:rPr>
+        <w:t xml:space="preserve"> Meeting August 7, 2013 - </w:t>
+      </w:r>
     </w:p>
     <w:p>
       <w:pPr>

</xml_diff>

<commit_message>
Renamed Driver to Inspiram. Locker is done.
</commit_message>
<xml_diff>
--- a/Documentation/Tasks.docx
+++ b/Documentation/Tasks.docx
@@ -11,13 +11,33 @@
           <w:u w:val="single"/>
         </w:rPr>
       </w:pPr>
+      <w:proofErr w:type="spellStart"/>
+      <w:proofErr w:type="gramStart"/>
       <w:r>
         <w:rPr>
           <w:rFonts w:ascii="Times New Roman" w:hAnsi="Times New Roman" w:cs="Times New Roman"/>
           <w:sz w:val="32"/>
           <w:u w:val="single"/>
         </w:rPr>
-        <w:t>Nathan Nickerson Tasks</w:t>
+        <w:t>o</w:t>
+      </w:r>
+      <w:r>
+        <w:rPr>
+          <w:rFonts w:ascii="Times New Roman" w:hAnsi="Times New Roman" w:cs="Times New Roman"/>
+          <w:sz w:val="32"/>
+          <w:u w:val="single"/>
+        </w:rPr>
+        <w:t>Nathan</w:t>
+      </w:r>
+      <w:proofErr w:type="spellEnd"/>
+      <w:proofErr w:type="gramEnd"/>
+      <w:r>
+        <w:rPr>
+          <w:rFonts w:ascii="Times New Roman" w:hAnsi="Times New Roman" w:cs="Times New Roman"/>
+          <w:sz w:val="32"/>
+          <w:u w:val="single"/>
+        </w:rPr>
+        <w:t xml:space="preserve"> Nickerson Tasks</w:t>
       </w:r>
     </w:p>
     <w:p>
@@ -5167,14 +5187,7 @@
           <w:rFonts w:ascii="Times New Roman" w:hAnsi="Times New Roman" w:cs="Times New Roman"/>
           <w:sz w:val="32"/>
         </w:rPr>
-        <w:t>---------------Week 4 Extra</w:t>
-      </w:r>
-      <w:r>
-        <w:rPr>
-          <w:rFonts w:ascii="Times New Roman" w:hAnsi="Times New Roman" w:cs="Times New Roman"/>
-          <w:sz w:val="32"/>
-        </w:rPr>
-        <w:t>---------------</w:t>
+        <w:t>---------------Week 4 Extra---------------</w:t>
       </w:r>
     </w:p>
     <w:p>
@@ -5264,16 +5277,7 @@
           <w:rFonts w:ascii="Times New Roman" w:hAnsi="Times New Roman" w:cs="Times New Roman"/>
           <w:sz w:val="32"/>
         </w:rPr>
-        <w:t>Save an i</w:t>
-      </w:r>
-      <w:bookmarkStart w:id="0" w:name="_GoBack"/>
-      <w:bookmarkEnd w:id="0"/>
-      <w:r>
-        <w:rPr>
-          <w:rFonts w:ascii="Times New Roman" w:hAnsi="Times New Roman" w:cs="Times New Roman"/>
-          <w:sz w:val="32"/>
-        </w:rPr>
-        <w:t xml:space="preserve">mage as a </w:t>
+        <w:t xml:space="preserve">Save an image as a </w:t>
       </w:r>
       <w:proofErr w:type="spellStart"/>
       <w:r>
@@ -5298,21 +5302,7 @@
           <w:rFonts w:ascii="Times New Roman" w:hAnsi="Times New Roman" w:cs="Times New Roman"/>
           <w:sz w:val="32"/>
         </w:rPr>
-        <w:t>---------------</w:t>
-      </w:r>
-      <w:r>
-        <w:rPr>
-          <w:rFonts w:ascii="Times New Roman" w:hAnsi="Times New Roman" w:cs="Times New Roman"/>
-          <w:sz w:val="32"/>
-        </w:rPr>
-        <w:t xml:space="preserve">End of </w:t>
-      </w:r>
-      <w:r>
-        <w:rPr>
-          <w:rFonts w:ascii="Times New Roman" w:hAnsi="Times New Roman" w:cs="Times New Roman"/>
-          <w:sz w:val="32"/>
-        </w:rPr>
-        <w:t>Week 4 Extra---------------</w:t>
+        <w:t>---------------End of Week 4 Extra---------------</w:t>
       </w:r>
     </w:p>
     <w:p>
@@ -5357,22 +5347,23 @@
           <w:rFonts w:ascii="Times New Roman" w:hAnsi="Times New Roman" w:cs="Times New Roman"/>
           <w:noProof/>
           <w:sz w:val="32"/>
+          <w:u w:val="single"/>
         </w:rPr>
         <mc:AlternateContent>
           <mc:Choice Requires="wps">
             <w:drawing>
-              <wp:anchor distT="0" distB="0" distL="114300" distR="114300" simplePos="0" relativeHeight="251762688" behindDoc="0" locked="0" layoutInCell="1" allowOverlap="1" wp14:anchorId="4F472BCD" wp14:editId="78684610">
+              <wp:anchor distT="0" distB="0" distL="114300" distR="114300" simplePos="0" relativeHeight="251774976" behindDoc="0" locked="0" layoutInCell="1" allowOverlap="1" wp14:anchorId="694C26AC" wp14:editId="297490FB">
                 <wp:simplePos x="0" y="0"/>
                 <wp:positionH relativeFrom="column">
                   <wp:posOffset>466725</wp:posOffset>
                 </wp:positionH>
                 <wp:positionV relativeFrom="paragraph">
-                  <wp:posOffset>12065</wp:posOffset>
+                  <wp:posOffset>27940</wp:posOffset>
                 </wp:positionV>
-                <wp:extent cx="276225" cy="180975"/>
-                <wp:effectExtent l="76200" t="38100" r="104775" b="123825"/>
+                <wp:extent cx="276225" cy="190500"/>
+                <wp:effectExtent l="76200" t="38100" r="104775" b="114300"/>
                 <wp:wrapNone/>
-                <wp:docPr id="35" name="Rectangle 35"/>
+                <wp:docPr id="24" name="Rectangle 24"/>
                 <wp:cNvGraphicFramePr/>
                 <a:graphic xmlns:a="http://schemas.openxmlformats.org/drawingml/2006/main">
                   <a:graphicData uri="http://schemas.microsoft.com/office/word/2010/wordprocessingShape">
@@ -5381,7 +5372,7 @@
                       <wps:spPr>
                         <a:xfrm>
                           <a:off x="0" y="0"/>
-                          <a:ext cx="276225" cy="180975"/>
+                          <a:ext cx="276225" cy="190500"/>
                         </a:xfrm>
                         <a:prstGeom prst="rect">
                           <a:avLst/>
@@ -5389,13 +5380,13 @@
                       </wps:spPr>
                       <wps:style>
                         <a:lnRef idx="0">
-                          <a:schemeClr val="accent2"/>
+                          <a:schemeClr val="accent3"/>
                         </a:lnRef>
                         <a:fillRef idx="3">
-                          <a:schemeClr val="accent2"/>
+                          <a:schemeClr val="accent3"/>
                         </a:fillRef>
                         <a:effectRef idx="3">
-                          <a:schemeClr val="accent2"/>
+                          <a:schemeClr val="accent3"/>
                         </a:effectRef>
                         <a:fontRef idx="minor">
                           <a:schemeClr val="lt1"/>
@@ -5415,8 +5406,8 @@
           </mc:Choice>
           <mc:Fallback>
             <w:pict>
-              <v:rect id="Rectangle 35" o:spid="_x0000_s1026" style="position:absolute;margin-left:36.75pt;margin-top:.95pt;width:21.75pt;height:14.25pt;z-index:251762688;visibility:visible;mso-wrap-style:square;mso-wrap-distance-left:9pt;mso-wrap-distance-top:0;mso-wrap-distance-right:9pt;mso-wrap-distance-bottom:0;mso-position-horizontal:absolute;mso-position-horizontal-relative:text;mso-position-vertical:absolute;mso-position-vertical-relative:text;v-text-anchor:middle" o:gfxdata="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" fillcolor="#652523 [1637]" stroked="f">
-                <v:fill color2="#ba4442 [3013]" rotate="t" angle="180" colors="0 #9b2d2a;52429f #cb3d3a;1 #ce3b37" focus="100%" type="gradient">
+              <v:rect id="Rectangle 24" o:spid="_x0000_s1026" style="position:absolute;margin-left:36.75pt;margin-top:2.2pt;width:21.75pt;height:15pt;z-index:251774976;visibility:visible;mso-wrap-style:square;mso-wrap-distance-left:9pt;mso-wrap-distance-top:0;mso-wrap-distance-right:9pt;mso-wrap-distance-bottom:0;mso-position-horizontal:absolute;mso-position-horizontal-relative:text;mso-position-vertical:absolute;mso-position-vertical-relative:text;v-text-anchor:middle" o:gfxdata="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" fillcolor="#506329 [1638]" stroked="f">
+                <v:fill color2="#93b64c [3014]" rotate="t" angle="180" colors="0 #769535;52429f #9bc348;1 #9cc746" focus="100%" type="gradient">
                   <o:fill v:ext="view" type="gradientUnscaled"/>
                 </v:fill>
                 <v:shadow on="t" color="black" opacity="22937f" origin=",.5" offset="0,.63889mm"/>
@@ -5457,18 +5448,18 @@
         <mc:AlternateContent>
           <mc:Choice Requires="wps">
             <w:drawing>
-              <wp:anchor distT="0" distB="0" distL="114300" distR="114300" simplePos="0" relativeHeight="251764736" behindDoc="0" locked="0" layoutInCell="1" allowOverlap="1" wp14:anchorId="4BC5929D" wp14:editId="7596609B">
+              <wp:anchor distT="0" distB="0" distL="114300" distR="114300" simplePos="0" relativeHeight="251777024" behindDoc="0" locked="0" layoutInCell="1" allowOverlap="1" wp14:anchorId="3E55661D" wp14:editId="6D3B34E8">
                 <wp:simplePos x="0" y="0"/>
                 <wp:positionH relativeFrom="column">
                   <wp:posOffset>466725</wp:posOffset>
                 </wp:positionH>
                 <wp:positionV relativeFrom="paragraph">
-                  <wp:posOffset>35560</wp:posOffset>
+                  <wp:posOffset>25400</wp:posOffset>
                 </wp:positionV>
-                <wp:extent cx="276225" cy="180975"/>
+                <wp:extent cx="276225" cy="200025"/>
                 <wp:effectExtent l="76200" t="38100" r="104775" b="123825"/>
                 <wp:wrapNone/>
-                <wp:docPr id="38" name="Rectangle 38"/>
+                <wp:docPr id="34" name="Rectangle 34"/>
                 <wp:cNvGraphicFramePr/>
                 <a:graphic xmlns:a="http://schemas.openxmlformats.org/drawingml/2006/main">
                   <a:graphicData uri="http://schemas.microsoft.com/office/word/2010/wordprocessingShape">
@@ -5477,7 +5468,7 @@
                       <wps:spPr>
                         <a:xfrm>
                           <a:off x="0" y="0"/>
-                          <a:ext cx="276225" cy="180975"/>
+                          <a:ext cx="276225" cy="200025"/>
                         </a:xfrm>
                         <a:prstGeom prst="rect">
                           <a:avLst/>
@@ -5485,13 +5476,13 @@
                       </wps:spPr>
                       <wps:style>
                         <a:lnRef idx="0">
-                          <a:schemeClr val="accent2"/>
+                          <a:schemeClr val="accent6"/>
                         </a:lnRef>
                         <a:fillRef idx="3">
-                          <a:schemeClr val="accent2"/>
+                          <a:schemeClr val="accent6"/>
                         </a:fillRef>
                         <a:effectRef idx="3">
-                          <a:schemeClr val="accent2"/>
+                          <a:schemeClr val="accent6"/>
                         </a:effectRef>
                         <a:fontRef idx="minor">
                           <a:schemeClr val="lt1"/>
@@ -5511,8 +5502,8 @@
           </mc:Choice>
           <mc:Fallback>
             <w:pict>
-              <v:rect id="Rectangle 38" o:spid="_x0000_s1026" style="position:absolute;margin-left:36.75pt;margin-top:2.8pt;width:21.75pt;height:14.25pt;z-index:251764736;visibility:visible;mso-wrap-style:square;mso-wrap-distance-left:9pt;mso-wrap-distance-top:0;mso-wrap-distance-right:9pt;mso-wrap-distance-bottom:0;mso-position-horizontal:absolute;mso-position-horizontal-relative:text;mso-position-vertical:absolute;mso-position-vertical-relative:text;v-text-anchor:middle" o:gfxdata="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" fillcolor="#652523 [1637]" stroked="f">
-                <v:fill color2="#ba4442 [3013]" rotate="t" angle="180" colors="0 #9b2d2a;52429f #cb3d3a;1 #ce3b37" focus="100%" type="gradient">
+              <v:rect id="Rectangle 34" o:spid="_x0000_s1026" style="position:absolute;margin-left:36.75pt;margin-top:2pt;width:21.75pt;height:15.75pt;z-index:251777024;visibility:visible;mso-wrap-style:square;mso-wrap-distance-left:9pt;mso-wrap-distance-top:0;mso-wrap-distance-right:9pt;mso-wrap-distance-bottom:0;mso-position-horizontal:absolute;mso-position-horizontal-relative:text;mso-position-vertical:absolute;mso-position-vertical-relative:text;v-text-anchor:middle" o:gfxdata="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" fillcolor="#9a4906 [1641]" stroked="f">
+                <v:fill color2="#f68a32 [3017]" rotate="t" angle="180" colors="0 #cb6c1d;52429f #ff8f2a;1 #ff8f26" focus="100%" type="gradient">
                   <o:fill v:ext="view" type="gradientUnscaled"/>
                 </v:fill>
                 <v:shadow on="t" color="black" opacity="22937f" origin=",.5" offset="0,.63889mm"/>
@@ -5534,7 +5525,16 @@
           <w:sz w:val="32"/>
         </w:rPr>
         <w:tab/>
-        <w:t>Keep track of the history for the changes a user has made.</w:t>
+        <w:t xml:space="preserve">Keep </w:t>
+      </w:r>
+      <w:bookmarkStart w:id="0" w:name="_GoBack"/>
+      <w:bookmarkEnd w:id="0"/>
+      <w:r>
+        <w:rPr>
+          <w:rFonts w:ascii="Times New Roman" w:hAnsi="Times New Roman" w:cs="Times New Roman"/>
+          <w:sz w:val="32"/>
+        </w:rPr>
+        <w:t>track of the history for the changes a user has made.</w:t>
       </w:r>
     </w:p>
     <w:p>
@@ -5646,14 +5646,7 @@
           <w:rFonts w:ascii="Times New Roman" w:hAnsi="Times New Roman" w:cs="Times New Roman"/>
           <w:sz w:val="32"/>
         </w:rPr>
-        <w:t>---------------Week 5</w:t>
-      </w:r>
-      <w:r>
-        <w:rPr>
-          <w:rFonts w:ascii="Times New Roman" w:hAnsi="Times New Roman" w:cs="Times New Roman"/>
-          <w:sz w:val="32"/>
-        </w:rPr>
-        <w:t xml:space="preserve"> Stretch Goals---------------</w:t>
+        <w:t>---------------Week 5 Stretch Goals---------------</w:t>
       </w:r>
     </w:p>
     <w:p>
@@ -5848,14 +5841,7 @@
           <w:rFonts w:ascii="Times New Roman" w:hAnsi="Times New Roman" w:cs="Times New Roman"/>
           <w:sz w:val="32"/>
         </w:rPr>
-        <w:t>---------------End Week 5</w:t>
-      </w:r>
-      <w:r>
-        <w:rPr>
-          <w:rFonts w:ascii="Times New Roman" w:hAnsi="Times New Roman" w:cs="Times New Roman"/>
-          <w:sz w:val="32"/>
-        </w:rPr>
-        <w:t xml:space="preserve"> Stretch Goals---------------</w:t>
+        <w:t>---------------End Week 5 Stretch Goals---------------</w:t>
       </w:r>
     </w:p>
     <w:p>
@@ -7248,7 +7234,174 @@
           <w:rFonts w:ascii="Times New Roman" w:hAnsi="Times New Roman" w:cs="Times New Roman"/>
           <w:sz w:val="32"/>
         </w:rPr>
-        <w:t xml:space="preserve"> Meeting August 7, 2013 - </w:t>
+        <w:t xml:space="preserve"> Meeting August 7, 2013 </w:t>
+      </w:r>
+      <w:r>
+        <w:rPr>
+          <w:rFonts w:ascii="Times New Roman" w:hAnsi="Times New Roman" w:cs="Times New Roman"/>
+          <w:sz w:val="32"/>
+        </w:rPr>
+        <w:t>–</w:t>
+      </w:r>
+      <w:r>
+        <w:rPr>
+          <w:rFonts w:ascii="Times New Roman" w:hAnsi="Times New Roman" w:cs="Times New Roman"/>
+          <w:sz w:val="32"/>
+        </w:rPr>
+        <w:t xml:space="preserve"> </w:t>
+      </w:r>
+      <w:r>
+        <w:rPr>
+          <w:rFonts w:ascii="Times New Roman" w:hAnsi="Times New Roman" w:cs="Times New Roman"/>
+          <w:sz w:val="32"/>
+        </w:rPr>
+        <w:t xml:space="preserve">This week wasn’t too technical, but I did accomplish all of my tasks. </w:t>
+      </w:r>
+      <w:proofErr w:type="gramStart"/>
+      <w:r>
+        <w:rPr>
+          <w:rFonts w:ascii="Times New Roman" w:hAnsi="Times New Roman" w:cs="Times New Roman"/>
+          <w:sz w:val="32"/>
+        </w:rPr>
+        <w:t>Talked about code for a little bit.</w:t>
+      </w:r>
+      <w:proofErr w:type="gramEnd"/>
+      <w:r>
+        <w:rPr>
+          <w:rFonts w:ascii="Times New Roman" w:hAnsi="Times New Roman" w:cs="Times New Roman"/>
+          <w:sz w:val="32"/>
+        </w:rPr>
+        <w:t xml:space="preserve"> Asked the question, would you rather perfect features and have more? </w:t>
+      </w:r>
+    </w:p>
+    <w:p>
+      <w:pPr>
+        <w:pStyle w:val="ListParagraph"/>
+        <w:numPr>
+          <w:ilvl w:val="0"/>
+          <w:numId w:val="4"/>
+        </w:numPr>
+        <w:rPr>
+          <w:rFonts w:ascii="Times New Roman" w:hAnsi="Times New Roman" w:cs="Times New Roman"/>
+          <w:sz w:val="32"/>
+        </w:rPr>
+      </w:pPr>
+      <w:r>
+        <w:rPr>
+          <w:rFonts w:ascii="Times New Roman" w:hAnsi="Times New Roman" w:cs="Times New Roman"/>
+          <w:sz w:val="32"/>
+        </w:rPr>
+        <w:t>Hours: 18</w:t>
+      </w:r>
+    </w:p>
+    <w:p>
+      <w:pPr>
+        <w:pStyle w:val="ListParagraph"/>
+        <w:numPr>
+          <w:ilvl w:val="0"/>
+          <w:numId w:val="4"/>
+        </w:numPr>
+        <w:rPr>
+          <w:rFonts w:ascii="Times New Roman" w:hAnsi="Times New Roman" w:cs="Times New Roman"/>
+          <w:sz w:val="32"/>
+        </w:rPr>
+      </w:pPr>
+      <w:r>
+        <w:rPr>
+          <w:rFonts w:ascii="Times New Roman" w:hAnsi="Times New Roman" w:cs="Times New Roman"/>
+          <w:sz w:val="32"/>
+        </w:rPr>
+        <w:t>Status: Yellow</w:t>
+      </w:r>
+    </w:p>
+    <w:p>
+      <w:pPr>
+        <w:pStyle w:val="ListParagraph"/>
+        <w:numPr>
+          <w:ilvl w:val="0"/>
+          <w:numId w:val="4"/>
+        </w:numPr>
+        <w:rPr>
+          <w:rFonts w:ascii="Times New Roman" w:hAnsi="Times New Roman" w:cs="Times New Roman"/>
+          <w:sz w:val="32"/>
+        </w:rPr>
+      </w:pPr>
+      <w:r>
+        <w:rPr>
+          <w:rFonts w:ascii="Times New Roman" w:hAnsi="Times New Roman" w:cs="Times New Roman"/>
+          <w:sz w:val="32"/>
+        </w:rPr>
+        <w:lastRenderedPageBreak/>
+        <w:t>Technicality: Normal</w:t>
+      </w:r>
+    </w:p>
+    <w:p>
+      <w:pPr>
+        <w:pStyle w:val="ListParagraph"/>
+        <w:numPr>
+          <w:ilvl w:val="0"/>
+          <w:numId w:val="4"/>
+        </w:numPr>
+        <w:rPr>
+          <w:rFonts w:ascii="Times New Roman" w:hAnsi="Times New Roman" w:cs="Times New Roman"/>
+          <w:sz w:val="32"/>
+        </w:rPr>
+      </w:pPr>
+      <w:proofErr w:type="gramStart"/>
+      <w:r>
+        <w:rPr>
+          <w:rFonts w:ascii="Times New Roman" w:hAnsi="Times New Roman" w:cs="Times New Roman"/>
+          <w:sz w:val="32"/>
+        </w:rPr>
+        <w:t>Professionalism: Dressed up for the meeting.</w:t>
+      </w:r>
+      <w:proofErr w:type="gramEnd"/>
+    </w:p>
+    <w:p>
+      <w:pPr>
+        <w:rPr>
+          <w:rFonts w:ascii="Times New Roman" w:hAnsi="Times New Roman" w:cs="Times New Roman"/>
+          <w:sz w:val="32"/>
+        </w:rPr>
+      </w:pPr>
+      <w:proofErr w:type="gramStart"/>
+      <w:r>
+        <w:rPr>
+          <w:rFonts w:ascii="Times New Roman" w:hAnsi="Times New Roman" w:cs="Times New Roman"/>
+          <w:sz w:val="32"/>
+        </w:rPr>
+        <w:t>6</w:t>
+      </w:r>
+      <w:r>
+        <w:rPr>
+          <w:rFonts w:ascii="Times New Roman" w:hAnsi="Times New Roman" w:cs="Times New Roman"/>
+          <w:sz w:val="32"/>
+          <w:vertAlign w:val="superscript"/>
+        </w:rPr>
+        <w:t>th</w:t>
+      </w:r>
+      <w:proofErr w:type="gramEnd"/>
+      <w:r>
+        <w:rPr>
+          <w:rFonts w:ascii="Times New Roman" w:hAnsi="Times New Roman" w:cs="Times New Roman"/>
+          <w:sz w:val="32"/>
+        </w:rPr>
+        <w:t xml:space="preserve"> Meeting August 14</w:t>
+      </w:r>
+      <w:r>
+        <w:rPr>
+          <w:rFonts w:ascii="Times New Roman" w:hAnsi="Times New Roman" w:cs="Times New Roman"/>
+          <w:sz w:val="32"/>
+          <w:vertAlign w:val="superscript"/>
+        </w:rPr>
+        <w:t>th</w:t>
+      </w:r>
+      <w:r>
+        <w:rPr>
+          <w:rFonts w:ascii="Times New Roman" w:hAnsi="Times New Roman" w:cs="Times New Roman"/>
+          <w:sz w:val="32"/>
+        </w:rPr>
+        <w:t xml:space="preserve">, 2013 - </w:t>
       </w:r>
     </w:p>
     <w:p>

</xml_diff>

<commit_message>
Paste option in locker is hidden until there's a stored image.
Fix for error when pasting a non-image flavor.
</commit_message>
<xml_diff>
--- a/Documentation/Tasks.docx
+++ b/Documentation/Tasks.docx
@@ -5525,16 +5525,7 @@
           <w:sz w:val="32"/>
         </w:rPr>
         <w:tab/>
-        <w:t xml:space="preserve">Keep </w:t>
-      </w:r>
-      <w:bookmarkStart w:id="0" w:name="_GoBack"/>
-      <w:bookmarkEnd w:id="0"/>
-      <w:r>
-        <w:rPr>
-          <w:rFonts w:ascii="Times New Roman" w:hAnsi="Times New Roman" w:cs="Times New Roman"/>
-          <w:sz w:val="32"/>
-        </w:rPr>
-        <w:t>track of the history for the changes a user has made.</w:t>
+        <w:t>Keep track of the history for the changes a user has made.</w:t>
       </w:r>
     </w:p>
     <w:p>
@@ -5756,7 +5747,7 @@
         <mc:AlternateContent>
           <mc:Choice Requires="wps">
             <w:drawing>
-              <wp:anchor distT="0" distB="0" distL="114300" distR="114300" simplePos="0" relativeHeight="251770880" behindDoc="0" locked="0" layoutInCell="1" allowOverlap="1" wp14:anchorId="358B16BF" wp14:editId="33F46BC3">
+              <wp:anchor distT="0" distB="0" distL="114300" distR="114300" simplePos="0" relativeHeight="251770880" behindDoc="0" locked="0" layoutInCell="1" allowOverlap="1" wp14:anchorId="3500DE2B" wp14:editId="7D57F8A6">
                 <wp:simplePos x="0" y="0"/>
                 <wp:positionH relativeFrom="column">
                   <wp:posOffset>466725</wp:posOffset>
@@ -5846,6 +5837,542 @@
     </w:p>
     <w:p>
       <w:pPr>
+        <w:rPr>
+          <w:rFonts w:ascii="Times New Roman" w:hAnsi="Times New Roman" w:cs="Times New Roman"/>
+          <w:sz w:val="32"/>
+        </w:rPr>
+      </w:pPr>
+      <w:r>
+        <w:rPr>
+          <w:rFonts w:ascii="Times New Roman" w:hAnsi="Times New Roman" w:cs="Times New Roman"/>
+          <w:sz w:val="32"/>
+        </w:rPr>
+        <w:t>~ Week 6</w:t>
+      </w:r>
+    </w:p>
+    <w:p>
+      <w:pPr>
+        <w:rPr>
+          <w:rFonts w:ascii="Times New Roman" w:hAnsi="Times New Roman" w:cs="Times New Roman"/>
+          <w:sz w:val="32"/>
+        </w:rPr>
+      </w:pPr>
+      <w:r>
+        <w:rPr>
+          <w:rFonts w:ascii="Times New Roman" w:hAnsi="Times New Roman" w:cs="Times New Roman"/>
+          <w:noProof/>
+          <w:sz w:val="32"/>
+        </w:rPr>
+        <mc:AlternateContent>
+          <mc:Choice Requires="wps">
+            <w:drawing>
+              <wp:anchor distT="0" distB="0" distL="114300" distR="114300" simplePos="0" relativeHeight="251779072" behindDoc="0" locked="0" layoutInCell="1" allowOverlap="1" wp14:anchorId="577C2124" wp14:editId="50103F97">
+                <wp:simplePos x="0" y="0"/>
+                <wp:positionH relativeFrom="column">
+                  <wp:posOffset>466725</wp:posOffset>
+                </wp:positionH>
+                <wp:positionV relativeFrom="paragraph">
+                  <wp:posOffset>22860</wp:posOffset>
+                </wp:positionV>
+                <wp:extent cx="276225" cy="180975"/>
+                <wp:effectExtent l="76200" t="38100" r="104775" b="123825"/>
+                <wp:wrapNone/>
+                <wp:docPr id="43" name="Rectangle 43"/>
+                <wp:cNvGraphicFramePr/>
+                <a:graphic xmlns:a="http://schemas.openxmlformats.org/drawingml/2006/main">
+                  <a:graphicData uri="http://schemas.microsoft.com/office/word/2010/wordprocessingShape">
+                    <wps:wsp>
+                      <wps:cNvSpPr/>
+                      <wps:spPr>
+                        <a:xfrm>
+                          <a:off x="0" y="0"/>
+                          <a:ext cx="276225" cy="180975"/>
+                        </a:xfrm>
+                        <a:prstGeom prst="rect">
+                          <a:avLst/>
+                        </a:prstGeom>
+                      </wps:spPr>
+                      <wps:style>
+                        <a:lnRef idx="0">
+                          <a:schemeClr val="accent2"/>
+                        </a:lnRef>
+                        <a:fillRef idx="3">
+                          <a:schemeClr val="accent2"/>
+                        </a:fillRef>
+                        <a:effectRef idx="3">
+                          <a:schemeClr val="accent2"/>
+                        </a:effectRef>
+                        <a:fontRef idx="minor">
+                          <a:schemeClr val="lt1"/>
+                        </a:fontRef>
+                      </wps:style>
+                      <wps:bodyPr rot="0" spcFirstLastPara="0" vertOverflow="overflow" horzOverflow="overflow" vert="horz" wrap="square" lIns="91440" tIns="45720" rIns="91440" bIns="45720" numCol="1" spcCol="0" rtlCol="0" fromWordArt="0" anchor="ctr" anchorCtr="0" forceAA="0" compatLnSpc="1">
+                        <a:prstTxWarp prst="textNoShape">
+                          <a:avLst/>
+                        </a:prstTxWarp>
+                        <a:noAutofit/>
+                      </wps:bodyPr>
+                    </wps:wsp>
+                  </a:graphicData>
+                </a:graphic>
+              </wp:anchor>
+            </w:drawing>
+          </mc:Choice>
+          <mc:Fallback>
+            <w:pict>
+              <v:rect id="Rectangle 43" o:spid="_x0000_s1026" style="position:absolute;margin-left:36.75pt;margin-top:1.8pt;width:21.75pt;height:14.25pt;z-index:251779072;visibility:visible;mso-wrap-style:square;mso-wrap-distance-left:9pt;mso-wrap-distance-top:0;mso-wrap-distance-right:9pt;mso-wrap-distance-bottom:0;mso-position-horizontal:absolute;mso-position-horizontal-relative:text;mso-position-vertical:absolute;mso-position-vertical-relative:text;v-text-anchor:middle" o:gfxdata="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" fillcolor="#652523 [1637]" stroked="f">
+                <v:fill color2="#ba4442 [3013]" rotate="t" angle="180" colors="0 #9b2d2a;52429f #cb3d3a;1 #ce3b37" focus="100%" type="gradient">
+                  <o:fill v:ext="view" type="gradientUnscaled"/>
+                </v:fill>
+                <v:shadow on="t" color="black" opacity="22937f" origin=",.5" offset="0,.63889mm"/>
+              </v:rect>
+            </w:pict>
+          </mc:Fallback>
+        </mc:AlternateContent>
+      </w:r>
+      <w:r>
+        <w:rPr>
+          <w:rFonts w:ascii="Times New Roman" w:hAnsi="Times New Roman" w:cs="Times New Roman"/>
+          <w:sz w:val="32"/>
+        </w:rPr>
+        <w:tab/>
+        <w:t xml:space="preserve">  </w:t>
+      </w:r>
+      <w:r>
+        <w:rPr>
+          <w:rFonts w:ascii="Times New Roman" w:hAnsi="Times New Roman" w:cs="Times New Roman"/>
+          <w:sz w:val="32"/>
+        </w:rPr>
+        <w:tab/>
+        <w:t>Use Anti-Aliasing to make the red eye smooth</w:t>
+      </w:r>
+    </w:p>
+    <w:p>
+      <w:pPr>
+        <w:rPr>
+          <w:rFonts w:ascii="Times New Roman" w:hAnsi="Times New Roman" w:cs="Times New Roman"/>
+          <w:sz w:val="32"/>
+        </w:rPr>
+      </w:pPr>
+      <w:r>
+        <w:rPr>
+          <w:rFonts w:ascii="Times New Roman" w:hAnsi="Times New Roman" w:cs="Times New Roman"/>
+          <w:noProof/>
+          <w:sz w:val="32"/>
+        </w:rPr>
+        <mc:AlternateContent>
+          <mc:Choice Requires="wps">
+            <w:drawing>
+              <wp:anchor distT="0" distB="0" distL="114300" distR="114300" simplePos="0" relativeHeight="251781120" behindDoc="0" locked="0" layoutInCell="1" allowOverlap="1" wp14:anchorId="6E49B74F" wp14:editId="1D0A41B8">
+                <wp:simplePos x="0" y="0"/>
+                <wp:positionH relativeFrom="column">
+                  <wp:posOffset>466725</wp:posOffset>
+                </wp:positionH>
+                <wp:positionV relativeFrom="paragraph">
+                  <wp:posOffset>17780</wp:posOffset>
+                </wp:positionV>
+                <wp:extent cx="276225" cy="180975"/>
+                <wp:effectExtent l="76200" t="38100" r="104775" b="123825"/>
+                <wp:wrapNone/>
+                <wp:docPr id="44" name="Rectangle 44"/>
+                <wp:cNvGraphicFramePr/>
+                <a:graphic xmlns:a="http://schemas.openxmlformats.org/drawingml/2006/main">
+                  <a:graphicData uri="http://schemas.microsoft.com/office/word/2010/wordprocessingShape">
+                    <wps:wsp>
+                      <wps:cNvSpPr/>
+                      <wps:spPr>
+                        <a:xfrm>
+                          <a:off x="0" y="0"/>
+                          <a:ext cx="276225" cy="180975"/>
+                        </a:xfrm>
+                        <a:prstGeom prst="rect">
+                          <a:avLst/>
+                        </a:prstGeom>
+                      </wps:spPr>
+                      <wps:style>
+                        <a:lnRef idx="0">
+                          <a:schemeClr val="accent2"/>
+                        </a:lnRef>
+                        <a:fillRef idx="3">
+                          <a:schemeClr val="accent2"/>
+                        </a:fillRef>
+                        <a:effectRef idx="3">
+                          <a:schemeClr val="accent2"/>
+                        </a:effectRef>
+                        <a:fontRef idx="minor">
+                          <a:schemeClr val="lt1"/>
+                        </a:fontRef>
+                      </wps:style>
+                      <wps:bodyPr rot="0" spcFirstLastPara="0" vertOverflow="overflow" horzOverflow="overflow" vert="horz" wrap="square" lIns="91440" tIns="45720" rIns="91440" bIns="45720" numCol="1" spcCol="0" rtlCol="0" fromWordArt="0" anchor="ctr" anchorCtr="0" forceAA="0" compatLnSpc="1">
+                        <a:prstTxWarp prst="textNoShape">
+                          <a:avLst/>
+                        </a:prstTxWarp>
+                        <a:noAutofit/>
+                      </wps:bodyPr>
+                    </wps:wsp>
+                  </a:graphicData>
+                </a:graphic>
+              </wp:anchor>
+            </w:drawing>
+          </mc:Choice>
+          <mc:Fallback>
+            <w:pict>
+              <v:rect id="Rectangle 44" o:spid="_x0000_s1026" style="position:absolute;margin-left:36.75pt;margin-top:1.4pt;width:21.75pt;height:14.25pt;z-index:251781120;visibility:visible;mso-wrap-style:square;mso-wrap-distance-left:9pt;mso-wrap-distance-top:0;mso-wrap-distance-right:9pt;mso-wrap-distance-bottom:0;mso-position-horizontal:absolute;mso-position-horizontal-relative:text;mso-position-vertical:absolute;mso-position-vertical-relative:text;v-text-anchor:middle" o:gfxdata="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" fillcolor="#652523 [1637]" stroked="f">
+                <v:fill color2="#ba4442 [3013]" rotate="t" angle="180" colors="0 #9b2d2a;52429f #cb3d3a;1 #ce3b37" focus="100%" type="gradient">
+                  <o:fill v:ext="view" type="gradientUnscaled"/>
+                </v:fill>
+                <v:shadow on="t" color="black" opacity="22937f" origin=",.5" offset="0,.63889mm"/>
+              </v:rect>
+            </w:pict>
+          </mc:Fallback>
+        </mc:AlternateContent>
+      </w:r>
+      <w:r>
+        <w:rPr>
+          <w:rFonts w:ascii="Times New Roman" w:hAnsi="Times New Roman" w:cs="Times New Roman"/>
+          <w:sz w:val="32"/>
+        </w:rPr>
+        <w:tab/>
+      </w:r>
+      <w:r>
+        <w:rPr>
+          <w:rFonts w:ascii="Times New Roman" w:hAnsi="Times New Roman" w:cs="Times New Roman"/>
+          <w:sz w:val="32"/>
+        </w:rPr>
+        <w:tab/>
+        <w:t>Use Anti-Aliasing to make the point-to-point line smooth</w:t>
+      </w:r>
+    </w:p>
+    <w:p>
+      <w:pPr>
+        <w:rPr>
+          <w:rFonts w:ascii="Times New Roman" w:hAnsi="Times New Roman" w:cs="Times New Roman"/>
+          <w:sz w:val="32"/>
+        </w:rPr>
+      </w:pPr>
+      <w:r>
+        <w:rPr>
+          <w:rFonts w:ascii="Times New Roman" w:hAnsi="Times New Roman" w:cs="Times New Roman"/>
+          <w:noProof/>
+          <w:sz w:val="32"/>
+        </w:rPr>
+        <mc:AlternateContent>
+          <mc:Choice Requires="wps">
+            <w:drawing>
+              <wp:anchor distT="0" distB="0" distL="114300" distR="114300" simplePos="0" relativeHeight="251783168" behindDoc="0" locked="0" layoutInCell="1" allowOverlap="1" wp14:anchorId="4559FFA2" wp14:editId="28B0CFFB">
+                <wp:simplePos x="0" y="0"/>
+                <wp:positionH relativeFrom="column">
+                  <wp:posOffset>466725</wp:posOffset>
+                </wp:positionH>
+                <wp:positionV relativeFrom="paragraph">
+                  <wp:posOffset>22225</wp:posOffset>
+                </wp:positionV>
+                <wp:extent cx="276225" cy="180975"/>
+                <wp:effectExtent l="76200" t="38100" r="104775" b="123825"/>
+                <wp:wrapNone/>
+                <wp:docPr id="45" name="Rectangle 45"/>
+                <wp:cNvGraphicFramePr/>
+                <a:graphic xmlns:a="http://schemas.openxmlformats.org/drawingml/2006/main">
+                  <a:graphicData uri="http://schemas.microsoft.com/office/word/2010/wordprocessingShape">
+                    <wps:wsp>
+                      <wps:cNvSpPr/>
+                      <wps:spPr>
+                        <a:xfrm>
+                          <a:off x="0" y="0"/>
+                          <a:ext cx="276225" cy="180975"/>
+                        </a:xfrm>
+                        <a:prstGeom prst="rect">
+                          <a:avLst/>
+                        </a:prstGeom>
+                      </wps:spPr>
+                      <wps:style>
+                        <a:lnRef idx="0">
+                          <a:schemeClr val="accent2"/>
+                        </a:lnRef>
+                        <a:fillRef idx="3">
+                          <a:schemeClr val="accent2"/>
+                        </a:fillRef>
+                        <a:effectRef idx="3">
+                          <a:schemeClr val="accent2"/>
+                        </a:effectRef>
+                        <a:fontRef idx="minor">
+                          <a:schemeClr val="lt1"/>
+                        </a:fontRef>
+                      </wps:style>
+                      <wps:bodyPr rot="0" spcFirstLastPara="0" vertOverflow="overflow" horzOverflow="overflow" vert="horz" wrap="square" lIns="91440" tIns="45720" rIns="91440" bIns="45720" numCol="1" spcCol="0" rtlCol="0" fromWordArt="0" anchor="ctr" anchorCtr="0" forceAA="0" compatLnSpc="1">
+                        <a:prstTxWarp prst="textNoShape">
+                          <a:avLst/>
+                        </a:prstTxWarp>
+                        <a:noAutofit/>
+                      </wps:bodyPr>
+                    </wps:wsp>
+                  </a:graphicData>
+                </a:graphic>
+              </wp:anchor>
+            </w:drawing>
+          </mc:Choice>
+          <mc:Fallback>
+            <w:pict>
+              <v:rect id="Rectangle 45" o:spid="_x0000_s1026" style="position:absolute;margin-left:36.75pt;margin-top:1.75pt;width:21.75pt;height:14.25pt;z-index:251783168;visibility:visible;mso-wrap-style:square;mso-wrap-distance-left:9pt;mso-wrap-distance-top:0;mso-wrap-distance-right:9pt;mso-wrap-distance-bottom:0;mso-position-horizontal:absolute;mso-position-horizontal-relative:text;mso-position-vertical:absolute;mso-position-vertical-relative:text;v-text-anchor:middle" o:gfxdata="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" fillcolor="#652523 [1637]" stroked="f">
+                <v:fill color2="#ba4442 [3013]" rotate="t" angle="180" colors="0 #9b2d2a;52429f #cb3d3a;1 #ce3b37" focus="100%" type="gradient">
+                  <o:fill v:ext="view" type="gradientUnscaled"/>
+                </v:fill>
+                <v:shadow on="t" color="black" opacity="22937f" origin=",.5" offset="0,.63889mm"/>
+              </v:rect>
+            </w:pict>
+          </mc:Fallback>
+        </mc:AlternateContent>
+      </w:r>
+      <w:r>
+        <w:rPr>
+          <w:rFonts w:ascii="Times New Roman" w:hAnsi="Times New Roman" w:cs="Times New Roman"/>
+          <w:sz w:val="32"/>
+        </w:rPr>
+        <w:tab/>
+      </w:r>
+      <w:r>
+        <w:rPr>
+          <w:rFonts w:ascii="Times New Roman" w:hAnsi="Times New Roman" w:cs="Times New Roman"/>
+          <w:sz w:val="32"/>
+        </w:rPr>
+        <w:tab/>
+        <w:t>Re-size an image to a smaller or larger size</w:t>
+      </w:r>
+    </w:p>
+    <w:p>
+      <w:pPr>
+        <w:ind w:left="1440"/>
+        <w:rPr>
+          <w:rFonts w:ascii="Times New Roman" w:hAnsi="Times New Roman" w:cs="Times New Roman"/>
+          <w:sz w:val="32"/>
+        </w:rPr>
+      </w:pPr>
+      <w:r>
+        <w:rPr>
+          <w:rFonts w:ascii="Times New Roman" w:hAnsi="Times New Roman" w:cs="Times New Roman"/>
+          <w:sz w:val="32"/>
+        </w:rPr>
+        <w:t>---------------Week 6</w:t>
+      </w:r>
+      <w:r>
+        <w:rPr>
+          <w:rFonts w:ascii="Times New Roman" w:hAnsi="Times New Roman" w:cs="Times New Roman"/>
+          <w:sz w:val="32"/>
+        </w:rPr>
+        <w:t xml:space="preserve"> Stretch Goals---------------</w:t>
+      </w:r>
+    </w:p>
+    <w:p>
+      <w:pPr>
+        <w:ind w:left="1440"/>
+        <w:rPr>
+          <w:rFonts w:ascii="Times New Roman" w:hAnsi="Times New Roman" w:cs="Times New Roman"/>
+          <w:sz w:val="32"/>
+        </w:rPr>
+      </w:pPr>
+      <w:r>
+        <w:rPr>
+          <w:rFonts w:ascii="Times New Roman" w:hAnsi="Times New Roman" w:cs="Times New Roman"/>
+          <w:noProof/>
+          <w:sz w:val="32"/>
+        </w:rPr>
+        <mc:AlternateContent>
+          <mc:Choice Requires="wps">
+            <w:drawing>
+              <wp:anchor distT="0" distB="0" distL="114300" distR="114300" simplePos="0" relativeHeight="251785216" behindDoc="0" locked="0" layoutInCell="1" allowOverlap="1" wp14:anchorId="036A0720" wp14:editId="159FF75F">
+                <wp:simplePos x="0" y="0"/>
+                <wp:positionH relativeFrom="column">
+                  <wp:posOffset>466725</wp:posOffset>
+                </wp:positionH>
+                <wp:positionV relativeFrom="paragraph">
+                  <wp:posOffset>21590</wp:posOffset>
+                </wp:positionV>
+                <wp:extent cx="276225" cy="180975"/>
+                <wp:effectExtent l="76200" t="38100" r="104775" b="123825"/>
+                <wp:wrapNone/>
+                <wp:docPr id="46" name="Rectangle 46"/>
+                <wp:cNvGraphicFramePr/>
+                <a:graphic xmlns:a="http://schemas.openxmlformats.org/drawingml/2006/main">
+                  <a:graphicData uri="http://schemas.microsoft.com/office/word/2010/wordprocessingShape">
+                    <wps:wsp>
+                      <wps:cNvSpPr/>
+                      <wps:spPr>
+                        <a:xfrm>
+                          <a:off x="0" y="0"/>
+                          <a:ext cx="276225" cy="180975"/>
+                        </a:xfrm>
+                        <a:prstGeom prst="rect">
+                          <a:avLst/>
+                        </a:prstGeom>
+                      </wps:spPr>
+                      <wps:style>
+                        <a:lnRef idx="0">
+                          <a:schemeClr val="accent2"/>
+                        </a:lnRef>
+                        <a:fillRef idx="3">
+                          <a:schemeClr val="accent2"/>
+                        </a:fillRef>
+                        <a:effectRef idx="3">
+                          <a:schemeClr val="accent2"/>
+                        </a:effectRef>
+                        <a:fontRef idx="minor">
+                          <a:schemeClr val="lt1"/>
+                        </a:fontRef>
+                      </wps:style>
+                      <wps:bodyPr rot="0" spcFirstLastPara="0" vertOverflow="overflow" horzOverflow="overflow" vert="horz" wrap="square" lIns="91440" tIns="45720" rIns="91440" bIns="45720" numCol="1" spcCol="0" rtlCol="0" fromWordArt="0" anchor="ctr" anchorCtr="0" forceAA="0" compatLnSpc="1">
+                        <a:prstTxWarp prst="textNoShape">
+                          <a:avLst/>
+                        </a:prstTxWarp>
+                        <a:noAutofit/>
+                      </wps:bodyPr>
+                    </wps:wsp>
+                  </a:graphicData>
+                </a:graphic>
+              </wp:anchor>
+            </w:drawing>
+          </mc:Choice>
+          <mc:Fallback>
+            <w:pict>
+              <v:rect id="Rectangle 46" o:spid="_x0000_s1026" style="position:absolute;margin-left:36.75pt;margin-top:1.7pt;width:21.75pt;height:14.25pt;z-index:251785216;visibility:visible;mso-wrap-style:square;mso-wrap-distance-left:9pt;mso-wrap-distance-top:0;mso-wrap-distance-right:9pt;mso-wrap-distance-bottom:0;mso-position-horizontal:absolute;mso-position-horizontal-relative:text;mso-position-vertical:absolute;mso-position-vertical-relative:text;v-text-anchor:middle" o:gfxdata="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" fillcolor="#652523 [1637]" stroked="f">
+                <v:fill color2="#ba4442 [3013]" rotate="t" angle="180" colors="0 #9b2d2a;52429f #cb3d3a;1 #ce3b37" focus="100%" type="gradient">
+                  <o:fill v:ext="view" type="gradientUnscaled"/>
+                </v:fill>
+                <v:shadow on="t" color="black" opacity="22937f" origin=",.5" offset="0,.63889mm"/>
+              </v:rect>
+            </w:pict>
+          </mc:Fallback>
+        </mc:AlternateContent>
+      </w:r>
+      <w:r>
+        <w:rPr>
+          <w:rFonts w:ascii="Times New Roman" w:hAnsi="Times New Roman" w:cs="Times New Roman"/>
+          <w:sz w:val="32"/>
+        </w:rPr>
+        <w:t>Save image as a PNG, JPG, or GIF</w:t>
+      </w:r>
+    </w:p>
+    <w:p>
+      <w:pPr>
+        <w:ind w:left="1440"/>
+        <w:rPr>
+          <w:rFonts w:ascii="Times New Roman" w:hAnsi="Times New Roman" w:cs="Times New Roman"/>
+          <w:sz w:val="32"/>
+        </w:rPr>
+      </w:pPr>
+      <w:r>
+        <w:rPr>
+          <w:rFonts w:ascii="Times New Roman" w:hAnsi="Times New Roman" w:cs="Times New Roman"/>
+          <w:noProof/>
+          <w:sz w:val="32"/>
+        </w:rPr>
+        <mc:AlternateContent>
+          <mc:Choice Requires="wps">
+            <w:drawing>
+              <wp:anchor distT="0" distB="0" distL="114300" distR="114300" simplePos="0" relativeHeight="251787264" behindDoc="0" locked="0" layoutInCell="1" allowOverlap="1" wp14:anchorId="40ABB5CA" wp14:editId="1669CF71">
+                <wp:simplePos x="0" y="0"/>
+                <wp:positionH relativeFrom="column">
+                  <wp:posOffset>466725</wp:posOffset>
+                </wp:positionH>
+                <wp:positionV relativeFrom="paragraph">
+                  <wp:posOffset>25400</wp:posOffset>
+                </wp:positionV>
+                <wp:extent cx="276225" cy="180975"/>
+                <wp:effectExtent l="76200" t="38100" r="104775" b="123825"/>
+                <wp:wrapNone/>
+                <wp:docPr id="47" name="Rectangle 47"/>
+                <wp:cNvGraphicFramePr/>
+                <a:graphic xmlns:a="http://schemas.openxmlformats.org/drawingml/2006/main">
+                  <a:graphicData uri="http://schemas.microsoft.com/office/word/2010/wordprocessingShape">
+                    <wps:wsp>
+                      <wps:cNvSpPr/>
+                      <wps:spPr>
+                        <a:xfrm>
+                          <a:off x="0" y="0"/>
+                          <a:ext cx="276225" cy="180975"/>
+                        </a:xfrm>
+                        <a:prstGeom prst="rect">
+                          <a:avLst/>
+                        </a:prstGeom>
+                      </wps:spPr>
+                      <wps:style>
+                        <a:lnRef idx="0">
+                          <a:schemeClr val="accent2"/>
+                        </a:lnRef>
+                        <a:fillRef idx="3">
+                          <a:schemeClr val="accent2"/>
+                        </a:fillRef>
+                        <a:effectRef idx="3">
+                          <a:schemeClr val="accent2"/>
+                        </a:effectRef>
+                        <a:fontRef idx="minor">
+                          <a:schemeClr val="lt1"/>
+                        </a:fontRef>
+                      </wps:style>
+                      <wps:bodyPr rot="0" spcFirstLastPara="0" vertOverflow="overflow" horzOverflow="overflow" vert="horz" wrap="square" lIns="91440" tIns="45720" rIns="91440" bIns="45720" numCol="1" spcCol="0" rtlCol="0" fromWordArt="0" anchor="ctr" anchorCtr="0" forceAA="0" compatLnSpc="1">
+                        <a:prstTxWarp prst="textNoShape">
+                          <a:avLst/>
+                        </a:prstTxWarp>
+                        <a:noAutofit/>
+                      </wps:bodyPr>
+                    </wps:wsp>
+                  </a:graphicData>
+                </a:graphic>
+              </wp:anchor>
+            </w:drawing>
+          </mc:Choice>
+          <mc:Fallback>
+            <w:pict>
+              <v:rect id="Rectangle 47" o:spid="_x0000_s1026" style="position:absolute;margin-left:36.75pt;margin-top:2pt;width:21.75pt;height:14.25pt;z-index:251787264;visibility:visible;mso-wrap-style:square;mso-wrap-distance-left:9pt;mso-wrap-distance-top:0;mso-wrap-distance-right:9pt;mso-wrap-distance-bottom:0;mso-position-horizontal:absolute;mso-position-horizontal-relative:text;mso-position-vertical:absolute;mso-position-vertical-relative:text;v-text-anchor:middle" o:gfxdata="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" fillcolor="#652523 [1637]" stroked="f">
+                <v:fill color2="#ba4442 [3013]" rotate="t" angle="180" colors="0 #9b2d2a;52429f #cb3d3a;1 #ce3b37" focus="100%" type="gradient">
+                  <o:fill v:ext="view" type="gradientUnscaled"/>
+                </v:fill>
+                <v:shadow on="t" color="black" opacity="22937f" origin=",.5" offset="0,.63889mm"/>
+              </v:rect>
+            </w:pict>
+          </mc:Fallback>
+        </mc:AlternateContent>
+      </w:r>
+      <w:r>
+        <w:rPr>
+          <w:rFonts w:ascii="Times New Roman" w:hAnsi="Times New Roman" w:cs="Times New Roman"/>
+          <w:sz w:val="32"/>
+        </w:rPr>
+        <w:t>Let the user choose where to save the image</w:t>
+      </w:r>
+    </w:p>
+    <w:p>
+      <w:pPr>
+        <w:ind w:left="1440"/>
+        <w:rPr>
+          <w:rFonts w:ascii="Times New Roman" w:hAnsi="Times New Roman" w:cs="Times New Roman"/>
+          <w:sz w:val="32"/>
+        </w:rPr>
+      </w:pPr>
+      <w:r>
+        <w:rPr>
+          <w:rFonts w:ascii="Times New Roman" w:hAnsi="Times New Roman" w:cs="Times New Roman"/>
+          <w:sz w:val="32"/>
+        </w:rPr>
+        <w:t>---------------End Week 6</w:t>
+      </w:r>
+      <w:r>
+        <w:rPr>
+          <w:rFonts w:ascii="Times New Roman" w:hAnsi="Times New Roman" w:cs="Times New Roman"/>
+          <w:sz w:val="32"/>
+        </w:rPr>
+        <w:t xml:space="preserve"> Stretch Goals---------------</w:t>
+      </w:r>
+    </w:p>
+    <w:p>
+      <w:pPr>
+        <w:rPr>
+          <w:rFonts w:ascii="Times New Roman" w:hAnsi="Times New Roman" w:cs="Times New Roman"/>
+          <w:sz w:val="32"/>
+        </w:rPr>
+      </w:pPr>
+    </w:p>
+    <w:p>
+      <w:pPr>
         <w:ind w:left="1440"/>
         <w:rPr>
           <w:rFonts w:ascii="Times New Roman" w:hAnsi="Times New Roman" w:cs="Times New Roman"/>
@@ -5946,10 +6473,28 @@
       <w:r>
         <w:rPr>
           <w:rFonts w:ascii="Times New Roman" w:hAnsi="Times New Roman" w:cs="Times New Roman"/>
+          <w:strike/>
           <w:sz w:val="32"/>
         </w:rPr>
         <w:t>Put multiple graphics into my graphic.</w:t>
       </w:r>
+      <w:r>
+        <w:rPr>
+          <w:rFonts w:ascii="Times New Roman" w:hAnsi="Times New Roman" w:cs="Times New Roman"/>
+          <w:strike/>
+          <w:sz w:val="32"/>
+        </w:rPr>
+        <w:t xml:space="preserve"> </w:t>
+      </w:r>
+      <w:r>
+        <w:rPr>
+          <w:rFonts w:ascii="Times New Roman" w:hAnsi="Times New Roman" w:cs="Times New Roman"/>
+          <w:sz w:val="32"/>
+        </w:rPr>
+        <w:t>Done through pasting as of now</w:t>
+      </w:r>
+      <w:bookmarkStart w:id="0" w:name="_GoBack"/>
+      <w:bookmarkEnd w:id="0"/>
     </w:p>
     <w:p>
       <w:pPr>
@@ -6040,6 +6585,7 @@
           <w:rFonts w:ascii="Times New Roman" w:hAnsi="Times New Roman" w:cs="Times New Roman"/>
           <w:sz w:val="32"/>
         </w:rPr>
+        <w:lastRenderedPageBreak/>
         <w:t>Let the user create custom shapes or custom logos.</w:t>
       </w:r>
     </w:p>
@@ -6456,7 +7002,15 @@
           <w:rFonts w:ascii="Times New Roman" w:hAnsi="Times New Roman" w:cs="Times New Roman"/>
           <w:sz w:val="32"/>
         </w:rPr>
-        <w:t xml:space="preserve">Learn to either step over, or walk around brick wall. Putting more time could have changed what I delivered this week. Think towards user stories (Agile) instead of specifications (Waterfall). Waterfall commits too much towards this and has to </w:t>
+        <w:t xml:space="preserve">Learn to either step over, or walk around brick wall. </w:t>
+      </w:r>
+      <w:r>
+        <w:rPr>
+          <w:rFonts w:ascii="Times New Roman" w:hAnsi="Times New Roman" w:cs="Times New Roman"/>
+          <w:sz w:val="32"/>
+        </w:rPr>
+        <w:lastRenderedPageBreak/>
+        <w:t xml:space="preserve">Putting more time could have changed what I delivered this week. Think towards user stories (Agile) instead of specifications (Waterfall). Waterfall commits too much towards this and has to </w:t>
       </w:r>
       <w:proofErr w:type="gramStart"/>
       <w:r>
@@ -6734,7 +7288,15 @@
           <w:rFonts w:ascii="Times New Roman" w:hAnsi="Times New Roman" w:cs="Times New Roman"/>
           <w:sz w:val="32"/>
         </w:rPr>
-        <w:t xml:space="preserve">. The apple would be a new feature or problem solved to feel accomplishment and motivate me more. When dealing with code for a more GUI specific application, people often code a lot more in </w:t>
+        <w:t xml:space="preserve">. The apple would be a new feature or problem solved to feel accomplishment and motivate me more. When dealing with code for a </w:t>
+      </w:r>
+      <w:r>
+        <w:rPr>
+          <w:rFonts w:ascii="Times New Roman" w:hAnsi="Times New Roman" w:cs="Times New Roman"/>
+          <w:sz w:val="32"/>
+        </w:rPr>
+        <w:lastRenderedPageBreak/>
+        <w:t xml:space="preserve">more GUI specific application, people often code a lot more in </w:t>
       </w:r>
       <w:r>
         <w:rPr>
@@ -6871,7 +7433,6 @@
           <w:rFonts w:ascii="Times New Roman" w:hAnsi="Times New Roman" w:cs="Times New Roman"/>
           <w:sz w:val="32"/>
         </w:rPr>
-        <w:lastRenderedPageBreak/>
         <w:t xml:space="preserve">Status: Red (I believe I </w:t>
       </w:r>
       <w:proofErr w:type="gramStart"/>
@@ -7075,7 +7636,15 @@
           <w:rFonts w:ascii="Times New Roman" w:hAnsi="Times New Roman" w:cs="Times New Roman"/>
           <w:sz w:val="32"/>
         </w:rPr>
-        <w:t xml:space="preserve"> – this is still motivating because it is one of the best accomplishments from this project thus far</w:t>
+        <w:t xml:space="preserve"> – this is still motivating because it </w:t>
+      </w:r>
+      <w:r>
+        <w:rPr>
+          <w:rFonts w:ascii="Times New Roman" w:hAnsi="Times New Roman" w:cs="Times New Roman"/>
+          <w:sz w:val="32"/>
+        </w:rPr>
+        <w:lastRenderedPageBreak/>
+        <w:t>is one of the best accomplishments from this project thus far</w:t>
       </w:r>
       <w:r>
         <w:rPr>
@@ -7331,7 +7900,6 @@
           <w:rFonts w:ascii="Times New Roman" w:hAnsi="Times New Roman" w:cs="Times New Roman"/>
           <w:sz w:val="32"/>
         </w:rPr>
-        <w:lastRenderedPageBreak/>
         <w:t>Technicality: Normal</w:t>
       </w:r>
     </w:p>

</xml_diff>

<commit_message>
Created a layers demo project. Buttons don't do anything yet.
</commit_message>
<xml_diff>
--- a/Documentation/Tasks.docx
+++ b/Documentation/Tasks.docx
@@ -11,33 +11,15 @@
           <w:u w:val="single"/>
         </w:rPr>
       </w:pPr>
-      <w:proofErr w:type="spellStart"/>
-      <w:proofErr w:type="gramStart"/>
+      <w:bookmarkStart w:id="0" w:name="_GoBack"/>
+      <w:bookmarkEnd w:id="0"/>
       <w:r>
         <w:rPr>
           <w:rFonts w:ascii="Times New Roman" w:hAnsi="Times New Roman" w:cs="Times New Roman"/>
           <w:sz w:val="32"/>
           <w:u w:val="single"/>
         </w:rPr>
-        <w:t>o</w:t>
-      </w:r>
-      <w:r>
-        <w:rPr>
-          <w:rFonts w:ascii="Times New Roman" w:hAnsi="Times New Roman" w:cs="Times New Roman"/>
-          <w:sz w:val="32"/>
-          <w:u w:val="single"/>
-        </w:rPr>
-        <w:t>Nathan</w:t>
-      </w:r>
-      <w:proofErr w:type="spellEnd"/>
-      <w:proofErr w:type="gramEnd"/>
-      <w:r>
-        <w:rPr>
-          <w:rFonts w:ascii="Times New Roman" w:hAnsi="Times New Roman" w:cs="Times New Roman"/>
-          <w:sz w:val="32"/>
-          <w:u w:val="single"/>
-        </w:rPr>
-        <w:t xml:space="preserve"> Nickerson Tasks</w:t>
+        <w:t>Nathan Nickerson Tasks</w:t>
       </w:r>
     </w:p>
     <w:p>
@@ -6248,23 +6230,7 @@
           <w:rFonts w:ascii="Times New Roman" w:hAnsi="Times New Roman" w:cs="Times New Roman"/>
           <w:sz w:val="32"/>
         </w:rPr>
-        <w:t>------------</w:t>
-      </w:r>
-      <w:bookmarkStart w:id="0" w:name="_GoBack"/>
-      <w:bookmarkEnd w:id="0"/>
-      <w:r>
-        <w:rPr>
-          <w:rFonts w:ascii="Times New Roman" w:hAnsi="Times New Roman" w:cs="Times New Roman"/>
-          <w:sz w:val="32"/>
-        </w:rPr>
-        <w:t>---Week 6</w:t>
-      </w:r>
-      <w:r>
-        <w:rPr>
-          <w:rFonts w:ascii="Times New Roman" w:hAnsi="Times New Roman" w:cs="Times New Roman"/>
-          <w:sz w:val="32"/>
-        </w:rPr>
-        <w:t xml:space="preserve"> Stretch Goals---------------</w:t>
+        <w:t>---------------Week 6 Stretch Goals---------------</w:t>
       </w:r>
     </w:p>
     <w:p>
@@ -6360,12 +6326,6 @@
           <w:sz w:val="32"/>
         </w:rPr>
         <w:tab/>
-      </w:r>
-      <w:r>
-        <w:rPr>
-          <w:rFonts w:ascii="Times New Roman" w:hAnsi="Times New Roman" w:cs="Times New Roman"/>
-          <w:sz w:val="32"/>
-        </w:rPr>
         <w:t>Layers</w:t>
       </w:r>
     </w:p>
@@ -6619,14 +6579,7 @@
           <w:rFonts w:ascii="Times New Roman" w:hAnsi="Times New Roman" w:cs="Times New Roman"/>
           <w:sz w:val="32"/>
         </w:rPr>
-        <w:t>---------------End Week 6</w:t>
-      </w:r>
-      <w:r>
-        <w:rPr>
-          <w:rFonts w:ascii="Times New Roman" w:hAnsi="Times New Roman" w:cs="Times New Roman"/>
-          <w:sz w:val="32"/>
-        </w:rPr>
-        <w:t xml:space="preserve"> Stretch Goals---------------</w:t>
+        <w:t>---------------End Week 6 Stretch Goals---------------</w:t>
       </w:r>
     </w:p>
     <w:p>
@@ -8430,14 +8383,7 @@
           <w:rFonts w:ascii="Times New Roman" w:hAnsi="Times New Roman" w:cs="Times New Roman"/>
           <w:sz w:val="32"/>
         </w:rPr>
-        <w:t xml:space="preserve">Status: </w:t>
-      </w:r>
-      <w:r>
-        <w:rPr>
-          <w:rFonts w:ascii="Times New Roman" w:hAnsi="Times New Roman" w:cs="Times New Roman"/>
-          <w:sz w:val="32"/>
-        </w:rPr>
-        <w:t>Red</w:t>
+        <w:t>Status: Red</w:t>
       </w:r>
     </w:p>
     <w:p>
@@ -8457,14 +8403,7 @@
           <w:rFonts w:ascii="Times New Roman" w:hAnsi="Times New Roman" w:cs="Times New Roman"/>
           <w:sz w:val="32"/>
         </w:rPr>
-        <w:t xml:space="preserve">Technicality: </w:t>
-      </w:r>
-      <w:r>
-        <w:rPr>
-          <w:rFonts w:ascii="Times New Roman" w:hAnsi="Times New Roman" w:cs="Times New Roman"/>
-          <w:sz w:val="32"/>
-        </w:rPr>
-        <w:t>Minimal</w:t>
+        <w:t>Technicality: Minimal</w:t>
       </w:r>
     </w:p>
     <w:p>

</xml_diff>

<commit_message>
Organized code inside of the Inspiram class to the respected classes.
</commit_message>
<xml_diff>
--- a/Documentation/Tasks.docx
+++ b/Documentation/Tasks.docx
@@ -11,8 +11,6 @@
           <w:u w:val="single"/>
         </w:rPr>
       </w:pPr>
-      <w:bookmarkStart w:id="0" w:name="_GoBack"/>
-      <w:bookmarkEnd w:id="0"/>
       <w:r>
         <w:rPr>
           <w:rFonts w:ascii="Times New Roman" w:hAnsi="Times New Roman" w:cs="Times New Roman"/>
@@ -5621,6 +5619,8 @@
         </w:rPr>
         <w:t>---------------Week 5 Stretch Goals---------------</w:t>
       </w:r>
+      <w:bookmarkStart w:id="0" w:name="_GoBack"/>
+      <w:bookmarkEnd w:id="0"/>
     </w:p>
     <w:p>
       <w:pPr>
@@ -6249,18 +6249,18 @@
         <mc:AlternateContent>
           <mc:Choice Requires="wps">
             <w:drawing>
-              <wp:anchor distT="0" distB="0" distL="114300" distR="114300" simplePos="0" relativeHeight="251793408" behindDoc="0" locked="0" layoutInCell="1" allowOverlap="1" wp14:anchorId="1626C4B3" wp14:editId="6854B3FB">
+              <wp:anchor distT="0" distB="0" distL="114300" distR="114300" simplePos="0" relativeHeight="251791360" behindDoc="0" locked="0" layoutInCell="1" allowOverlap="1" wp14:anchorId="495EAF73" wp14:editId="507DA9AA">
                 <wp:simplePos x="0" y="0"/>
                 <wp:positionH relativeFrom="column">
-                  <wp:posOffset>476250</wp:posOffset>
+                  <wp:posOffset>466725</wp:posOffset>
                 </wp:positionH>
                 <wp:positionV relativeFrom="paragraph">
-                  <wp:posOffset>20320</wp:posOffset>
+                  <wp:posOffset>15240</wp:posOffset>
                 </wp:positionV>
-                <wp:extent cx="276225" cy="180975"/>
+                <wp:extent cx="276225" cy="200025"/>
                 <wp:effectExtent l="76200" t="38100" r="104775" b="123825"/>
                 <wp:wrapNone/>
-                <wp:docPr id="50" name="Rectangle 50"/>
+                <wp:docPr id="35" name="Rectangle 35"/>
                 <wp:cNvGraphicFramePr/>
                 <a:graphic xmlns:a="http://schemas.openxmlformats.org/drawingml/2006/main">
                   <a:graphicData uri="http://schemas.microsoft.com/office/word/2010/wordprocessingShape">
@@ -6269,7 +6269,7 @@
                       <wps:spPr>
                         <a:xfrm>
                           <a:off x="0" y="0"/>
-                          <a:ext cx="276225" cy="180975"/>
+                          <a:ext cx="276225" cy="200025"/>
                         </a:xfrm>
                         <a:prstGeom prst="rect">
                           <a:avLst/>
@@ -6277,13 +6277,13 @@
                       </wps:spPr>
                       <wps:style>
                         <a:lnRef idx="0">
-                          <a:schemeClr val="accent2"/>
+                          <a:schemeClr val="accent6"/>
                         </a:lnRef>
                         <a:fillRef idx="3">
-                          <a:schemeClr val="accent2"/>
+                          <a:schemeClr val="accent6"/>
                         </a:fillRef>
                         <a:effectRef idx="3">
-                          <a:schemeClr val="accent2"/>
+                          <a:schemeClr val="accent6"/>
                         </a:effectRef>
                         <a:fontRef idx="minor">
                           <a:schemeClr val="lt1"/>
@@ -6303,8 +6303,8 @@
           </mc:Choice>
           <mc:Fallback>
             <w:pict>
-              <v:rect id="Rectangle 50" o:spid="_x0000_s1026" style="position:absolute;margin-left:37.5pt;margin-top:1.6pt;width:21.75pt;height:14.25pt;z-index:251793408;visibility:visible;mso-wrap-style:square;mso-wrap-distance-left:9pt;mso-wrap-distance-top:0;mso-wrap-distance-right:9pt;mso-wrap-distance-bottom:0;mso-position-horizontal:absolute;mso-position-horizontal-relative:text;mso-position-vertical:absolute;mso-position-vertical-relative:text;v-text-anchor:middle" o:gfxdata="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" fillcolor="#652523 [1637]" stroked="f">
-                <v:fill color2="#ba4442 [3013]" rotate="t" angle="180" colors="0 #9b2d2a;52429f #cb3d3a;1 #ce3b37" focus="100%" type="gradient">
+              <v:rect id="Rectangle 35" o:spid="_x0000_s1026" style="position:absolute;margin-left:36.75pt;margin-top:1.2pt;width:21.75pt;height:15.75pt;z-index:251791360;visibility:visible;mso-wrap-style:square;mso-wrap-distance-left:9pt;mso-wrap-distance-top:0;mso-wrap-distance-right:9pt;mso-wrap-distance-bottom:0;mso-position-horizontal:absolute;mso-position-horizontal-relative:text;mso-position-vertical:absolute;mso-position-vertical-relative:text;v-text-anchor:middle" o:gfxdata="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" fillcolor="#9a4906 [1641]" stroked="f">
+                <v:fill color2="#f68a32 [3017]" rotate="t" angle="180" colors="0 #cb6c1d;52429f #ff8f2a;1 #ff8f26" focus="100%" type="gradient">
                   <o:fill v:ext="view" type="gradientUnscaled"/>
                 </v:fill>
                 <v:shadow on="t" color="black" opacity="22937f" origin=",.5" offset="0,.63889mm"/>

</xml_diff>

<commit_message>
Text now works on layers
</commit_message>
<xml_diff>
--- a/Documentation/Tasks.docx
+++ b/Documentation/Tasks.docx
@@ -5619,8 +5619,6 @@
         </w:rPr>
         <w:t>---------------Week 5 Stretch Goals---------------</w:t>
       </w:r>
-      <w:bookmarkStart w:id="0" w:name="_GoBack"/>
-      <w:bookmarkEnd w:id="0"/>
     </w:p>
     <w:p>
       <w:pPr>
@@ -6589,6 +6587,469 @@
           <w:sz w:val="32"/>
         </w:rPr>
       </w:pPr>
+      <w:r>
+        <w:rPr>
+          <w:rFonts w:ascii="Times New Roman" w:hAnsi="Times New Roman" w:cs="Times New Roman"/>
+          <w:sz w:val="32"/>
+        </w:rPr>
+        <w:t>~ Week 7</w:t>
+      </w:r>
+    </w:p>
+    <w:p>
+      <w:pPr>
+        <w:rPr>
+          <w:rFonts w:ascii="Times New Roman" w:hAnsi="Times New Roman" w:cs="Times New Roman"/>
+          <w:sz w:val="32"/>
+        </w:rPr>
+      </w:pPr>
+      <w:r>
+        <w:rPr>
+          <w:rFonts w:ascii="Times New Roman" w:hAnsi="Times New Roman" w:cs="Times New Roman"/>
+          <w:noProof/>
+          <w:sz w:val="32"/>
+        </w:rPr>
+        <mc:AlternateContent>
+          <mc:Choice Requires="wps">
+            <w:drawing>
+              <wp:anchor distT="0" distB="0" distL="114300" distR="114300" simplePos="0" relativeHeight="251793408" behindDoc="0" locked="0" layoutInCell="1" allowOverlap="1" wp14:anchorId="0BDD30FF" wp14:editId="3FAD5E02">
+                <wp:simplePos x="0" y="0"/>
+                <wp:positionH relativeFrom="column">
+                  <wp:posOffset>466725</wp:posOffset>
+                </wp:positionH>
+                <wp:positionV relativeFrom="paragraph">
+                  <wp:posOffset>26670</wp:posOffset>
+                </wp:positionV>
+                <wp:extent cx="276225" cy="180975"/>
+                <wp:effectExtent l="76200" t="38100" r="104775" b="123825"/>
+                <wp:wrapNone/>
+                <wp:docPr id="38" name="Rectangle 38"/>
+                <wp:cNvGraphicFramePr/>
+                <a:graphic xmlns:a="http://schemas.openxmlformats.org/drawingml/2006/main">
+                  <a:graphicData uri="http://schemas.microsoft.com/office/word/2010/wordprocessingShape">
+                    <wps:wsp>
+                      <wps:cNvSpPr/>
+                      <wps:spPr>
+                        <a:xfrm>
+                          <a:off x="0" y="0"/>
+                          <a:ext cx="276225" cy="180975"/>
+                        </a:xfrm>
+                        <a:prstGeom prst="rect">
+                          <a:avLst/>
+                        </a:prstGeom>
+                      </wps:spPr>
+                      <wps:style>
+                        <a:lnRef idx="0">
+                          <a:schemeClr val="accent2"/>
+                        </a:lnRef>
+                        <a:fillRef idx="3">
+                          <a:schemeClr val="accent2"/>
+                        </a:fillRef>
+                        <a:effectRef idx="3">
+                          <a:schemeClr val="accent2"/>
+                        </a:effectRef>
+                        <a:fontRef idx="minor">
+                          <a:schemeClr val="lt1"/>
+                        </a:fontRef>
+                      </wps:style>
+                      <wps:bodyPr rot="0" spcFirstLastPara="0" vertOverflow="overflow" horzOverflow="overflow" vert="horz" wrap="square" lIns="91440" tIns="45720" rIns="91440" bIns="45720" numCol="1" spcCol="0" rtlCol="0" fromWordArt="0" anchor="ctr" anchorCtr="0" forceAA="0" compatLnSpc="1">
+                        <a:prstTxWarp prst="textNoShape">
+                          <a:avLst/>
+                        </a:prstTxWarp>
+                        <a:noAutofit/>
+                      </wps:bodyPr>
+                    </wps:wsp>
+                  </a:graphicData>
+                </a:graphic>
+              </wp:anchor>
+            </w:drawing>
+          </mc:Choice>
+          <mc:Fallback>
+            <w:pict>
+              <v:rect id="Rectangle 38" o:spid="_x0000_s1026" style="position:absolute;margin-left:36.75pt;margin-top:2.1pt;width:21.75pt;height:14.25pt;z-index:251793408;visibility:visible;mso-wrap-style:square;mso-wrap-distance-left:9pt;mso-wrap-distance-top:0;mso-wrap-distance-right:9pt;mso-wrap-distance-bottom:0;mso-position-horizontal:absolute;mso-position-horizontal-relative:text;mso-position-vertical:absolute;mso-position-vertical-relative:text;v-text-anchor:middle" o:gfxdata="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" fillcolor="#652523 [1637]" stroked="f">
+                <v:fill color2="#ba4442 [3013]" rotate="t" angle="180" colors="0 #9b2d2a;52429f #cb3d3a;1 #ce3b37" focus="100%" type="gradient">
+                  <o:fill v:ext="view" type="gradientUnscaled"/>
+                </v:fill>
+                <v:shadow on="t" color="black" opacity="22937f" origin=",.5" offset="0,.63889mm"/>
+              </v:rect>
+            </w:pict>
+          </mc:Fallback>
+        </mc:AlternateContent>
+      </w:r>
+      <w:r>
+        <w:rPr>
+          <w:rFonts w:ascii="Times New Roman" w:hAnsi="Times New Roman" w:cs="Times New Roman"/>
+          <w:sz w:val="32"/>
+        </w:rPr>
+        <w:tab/>
+      </w:r>
+      <w:r>
+        <w:rPr>
+          <w:rFonts w:ascii="Times New Roman" w:hAnsi="Times New Roman" w:cs="Times New Roman"/>
+          <w:sz w:val="32"/>
+        </w:rPr>
+        <w:tab/>
+        <w:t xml:space="preserve">Re-work the rest of the features already implemented to work </w:t>
+      </w:r>
+    </w:p>
+    <w:p>
+      <w:pPr>
+        <w:rPr>
+          <w:rFonts w:ascii="Times New Roman" w:hAnsi="Times New Roman" w:cs="Times New Roman"/>
+          <w:sz w:val="32"/>
+        </w:rPr>
+      </w:pPr>
+      <w:r>
+        <w:rPr>
+          <w:rFonts w:ascii="Times New Roman" w:hAnsi="Times New Roman" w:cs="Times New Roman"/>
+          <w:sz w:val="32"/>
+        </w:rPr>
+        <w:tab/>
+      </w:r>
+      <w:r>
+        <w:rPr>
+          <w:rFonts w:ascii="Times New Roman" w:hAnsi="Times New Roman" w:cs="Times New Roman"/>
+          <w:sz w:val="32"/>
+        </w:rPr>
+        <w:tab/>
+        <w:t>with layers.</w:t>
+      </w:r>
+      <w:bookmarkStart w:id="0" w:name="_GoBack"/>
+      <w:bookmarkEnd w:id="0"/>
+    </w:p>
+    <w:p>
+      <w:pPr>
+        <w:rPr>
+          <w:rFonts w:ascii="Times New Roman" w:hAnsi="Times New Roman" w:cs="Times New Roman"/>
+          <w:sz w:val="32"/>
+        </w:rPr>
+      </w:pPr>
+      <w:r>
+        <w:rPr>
+          <w:rFonts w:ascii="Times New Roman" w:hAnsi="Times New Roman" w:cs="Times New Roman"/>
+          <w:noProof/>
+          <w:sz w:val="32"/>
+        </w:rPr>
+        <mc:AlternateContent>
+          <mc:Choice Requires="wps">
+            <w:drawing>
+              <wp:anchor distT="0" distB="0" distL="114300" distR="114300" simplePos="0" relativeHeight="251795456" behindDoc="0" locked="0" layoutInCell="1" allowOverlap="1" wp14:anchorId="036AE555" wp14:editId="36EC9CC9">
+                <wp:simplePos x="0" y="0"/>
+                <wp:positionH relativeFrom="column">
+                  <wp:posOffset>466725</wp:posOffset>
+                </wp:positionH>
+                <wp:positionV relativeFrom="paragraph">
+                  <wp:posOffset>31115</wp:posOffset>
+                </wp:positionV>
+                <wp:extent cx="276225" cy="180975"/>
+                <wp:effectExtent l="76200" t="38100" r="104775" b="123825"/>
+                <wp:wrapNone/>
+                <wp:docPr id="49" name="Rectangle 49"/>
+                <wp:cNvGraphicFramePr/>
+                <a:graphic xmlns:a="http://schemas.openxmlformats.org/drawingml/2006/main">
+                  <a:graphicData uri="http://schemas.microsoft.com/office/word/2010/wordprocessingShape">
+                    <wps:wsp>
+                      <wps:cNvSpPr/>
+                      <wps:spPr>
+                        <a:xfrm>
+                          <a:off x="0" y="0"/>
+                          <a:ext cx="276225" cy="180975"/>
+                        </a:xfrm>
+                        <a:prstGeom prst="rect">
+                          <a:avLst/>
+                        </a:prstGeom>
+                      </wps:spPr>
+                      <wps:style>
+                        <a:lnRef idx="0">
+                          <a:schemeClr val="accent2"/>
+                        </a:lnRef>
+                        <a:fillRef idx="3">
+                          <a:schemeClr val="accent2"/>
+                        </a:fillRef>
+                        <a:effectRef idx="3">
+                          <a:schemeClr val="accent2"/>
+                        </a:effectRef>
+                        <a:fontRef idx="minor">
+                          <a:schemeClr val="lt1"/>
+                        </a:fontRef>
+                      </wps:style>
+                      <wps:bodyPr rot="0" spcFirstLastPara="0" vertOverflow="overflow" horzOverflow="overflow" vert="horz" wrap="square" lIns="91440" tIns="45720" rIns="91440" bIns="45720" numCol="1" spcCol="0" rtlCol="0" fromWordArt="0" anchor="ctr" anchorCtr="0" forceAA="0" compatLnSpc="1">
+                        <a:prstTxWarp prst="textNoShape">
+                          <a:avLst/>
+                        </a:prstTxWarp>
+                        <a:noAutofit/>
+                      </wps:bodyPr>
+                    </wps:wsp>
+                  </a:graphicData>
+                </a:graphic>
+              </wp:anchor>
+            </w:drawing>
+          </mc:Choice>
+          <mc:Fallback>
+            <w:pict>
+              <v:rect id="Rectangle 49" o:spid="_x0000_s1026" style="position:absolute;margin-left:36.75pt;margin-top:2.45pt;width:21.75pt;height:14.25pt;z-index:251795456;visibility:visible;mso-wrap-style:square;mso-wrap-distance-left:9pt;mso-wrap-distance-top:0;mso-wrap-distance-right:9pt;mso-wrap-distance-bottom:0;mso-position-horizontal:absolute;mso-position-horizontal-relative:text;mso-position-vertical:absolute;mso-position-vertical-relative:text;v-text-anchor:middle" o:gfxdata="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" fillcolor="#652523 [1637]" stroked="f">
+                <v:fill color2="#ba4442 [3013]" rotate="t" angle="180" colors="0 #9b2d2a;52429f #cb3d3a;1 #ce3b37" focus="100%" type="gradient">
+                  <o:fill v:ext="view" type="gradientUnscaled"/>
+                </v:fill>
+                <v:shadow on="t" color="black" opacity="22937f" origin=",.5" offset="0,.63889mm"/>
+              </v:rect>
+            </w:pict>
+          </mc:Fallback>
+        </mc:AlternateContent>
+      </w:r>
+      <w:r>
+        <w:rPr>
+          <w:rFonts w:ascii="Times New Roman" w:hAnsi="Times New Roman" w:cs="Times New Roman"/>
+          <w:sz w:val="32"/>
+        </w:rPr>
+        <w:tab/>
+      </w:r>
+      <w:r>
+        <w:rPr>
+          <w:rFonts w:ascii="Times New Roman" w:hAnsi="Times New Roman" w:cs="Times New Roman"/>
+          <w:sz w:val="32"/>
+        </w:rPr>
+        <w:tab/>
+        <w:t>Implement anti-aliasing into the red eye removal feature.</w:t>
+      </w:r>
+    </w:p>
+    <w:p>
+      <w:pPr>
+        <w:rPr>
+          <w:rFonts w:ascii="Times New Roman" w:hAnsi="Times New Roman" w:cs="Times New Roman"/>
+          <w:sz w:val="32"/>
+        </w:rPr>
+      </w:pPr>
+      <w:r>
+        <w:rPr>
+          <w:rFonts w:ascii="Times New Roman" w:hAnsi="Times New Roman" w:cs="Times New Roman"/>
+          <w:noProof/>
+          <w:sz w:val="32"/>
+        </w:rPr>
+        <w:lastRenderedPageBreak/>
+        <mc:AlternateContent>
+          <mc:Choice Requires="wps">
+            <w:drawing>
+              <wp:anchor distT="0" distB="0" distL="114300" distR="114300" simplePos="0" relativeHeight="251797504" behindDoc="0" locked="0" layoutInCell="1" allowOverlap="1" wp14:anchorId="20B62E34" wp14:editId="08173AD0">
+                <wp:simplePos x="0" y="0"/>
+                <wp:positionH relativeFrom="column">
+                  <wp:posOffset>466725</wp:posOffset>
+                </wp:positionH>
+                <wp:positionV relativeFrom="paragraph">
+                  <wp:posOffset>16510</wp:posOffset>
+                </wp:positionV>
+                <wp:extent cx="276225" cy="180975"/>
+                <wp:effectExtent l="76200" t="38100" r="104775" b="123825"/>
+                <wp:wrapNone/>
+                <wp:docPr id="50" name="Rectangle 50"/>
+                <wp:cNvGraphicFramePr/>
+                <a:graphic xmlns:a="http://schemas.openxmlformats.org/drawingml/2006/main">
+                  <a:graphicData uri="http://schemas.microsoft.com/office/word/2010/wordprocessingShape">
+                    <wps:wsp>
+                      <wps:cNvSpPr/>
+                      <wps:spPr>
+                        <a:xfrm>
+                          <a:off x="0" y="0"/>
+                          <a:ext cx="276225" cy="180975"/>
+                        </a:xfrm>
+                        <a:prstGeom prst="rect">
+                          <a:avLst/>
+                        </a:prstGeom>
+                      </wps:spPr>
+                      <wps:style>
+                        <a:lnRef idx="0">
+                          <a:schemeClr val="accent2"/>
+                        </a:lnRef>
+                        <a:fillRef idx="3">
+                          <a:schemeClr val="accent2"/>
+                        </a:fillRef>
+                        <a:effectRef idx="3">
+                          <a:schemeClr val="accent2"/>
+                        </a:effectRef>
+                        <a:fontRef idx="minor">
+                          <a:schemeClr val="lt1"/>
+                        </a:fontRef>
+                      </wps:style>
+                      <wps:bodyPr rot="0" spcFirstLastPara="0" vertOverflow="overflow" horzOverflow="overflow" vert="horz" wrap="square" lIns="91440" tIns="45720" rIns="91440" bIns="45720" numCol="1" spcCol="0" rtlCol="0" fromWordArt="0" anchor="ctr" anchorCtr="0" forceAA="0" compatLnSpc="1">
+                        <a:prstTxWarp prst="textNoShape">
+                          <a:avLst/>
+                        </a:prstTxWarp>
+                        <a:noAutofit/>
+                      </wps:bodyPr>
+                    </wps:wsp>
+                  </a:graphicData>
+                </a:graphic>
+              </wp:anchor>
+            </w:drawing>
+          </mc:Choice>
+          <mc:Fallback>
+            <w:pict>
+              <v:rect id="Rectangle 50" o:spid="_x0000_s1026" style="position:absolute;margin-left:36.75pt;margin-top:1.3pt;width:21.75pt;height:14.25pt;z-index:251797504;visibility:visible;mso-wrap-style:square;mso-wrap-distance-left:9pt;mso-wrap-distance-top:0;mso-wrap-distance-right:9pt;mso-wrap-distance-bottom:0;mso-position-horizontal:absolute;mso-position-horizontal-relative:text;mso-position-vertical:absolute;mso-position-vertical-relative:text;v-text-anchor:middle" o:gfxdata="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" fillcolor="#652523 [1637]" stroked="f">
+                <v:fill color2="#ba4442 [3013]" rotate="t" angle="180" colors="0 #9b2d2a;52429f #cb3d3a;1 #ce3b37" focus="100%" type="gradient">
+                  <o:fill v:ext="view" type="gradientUnscaled"/>
+                </v:fill>
+                <v:shadow on="t" color="black" opacity="22937f" origin=",.5" offset="0,.63889mm"/>
+              </v:rect>
+            </w:pict>
+          </mc:Fallback>
+        </mc:AlternateContent>
+      </w:r>
+      <w:r>
+        <w:rPr>
+          <w:rFonts w:ascii="Times New Roman" w:hAnsi="Times New Roman" w:cs="Times New Roman"/>
+          <w:sz w:val="32"/>
+        </w:rPr>
+        <w:tab/>
+      </w:r>
+      <w:r>
+        <w:rPr>
+          <w:rFonts w:ascii="Times New Roman" w:hAnsi="Times New Roman" w:cs="Times New Roman"/>
+          <w:sz w:val="32"/>
+        </w:rPr>
+        <w:tab/>
+        <w:t>Implement anti-aliasing into the line drawing feature.</w:t>
+      </w:r>
+    </w:p>
+    <w:p>
+      <w:pPr>
+        <w:rPr>
+          <w:rFonts w:ascii="Times New Roman" w:hAnsi="Times New Roman" w:cs="Times New Roman"/>
+          <w:sz w:val="32"/>
+        </w:rPr>
+      </w:pPr>
+      <w:r>
+        <w:rPr>
+          <w:rFonts w:ascii="Times New Roman" w:hAnsi="Times New Roman" w:cs="Times New Roman"/>
+          <w:noProof/>
+          <w:sz w:val="32"/>
+        </w:rPr>
+        <mc:AlternateContent>
+          <mc:Choice Requires="wps">
+            <w:drawing>
+              <wp:anchor distT="0" distB="0" distL="114300" distR="114300" simplePos="0" relativeHeight="251799552" behindDoc="0" locked="0" layoutInCell="1" allowOverlap="1" wp14:anchorId="04FC88FA" wp14:editId="671F9AD6">
+                <wp:simplePos x="0" y="0"/>
+                <wp:positionH relativeFrom="column">
+                  <wp:posOffset>466725</wp:posOffset>
+                </wp:positionH>
+                <wp:positionV relativeFrom="paragraph">
+                  <wp:posOffset>29845</wp:posOffset>
+                </wp:positionV>
+                <wp:extent cx="276225" cy="180975"/>
+                <wp:effectExtent l="76200" t="38100" r="104775" b="123825"/>
+                <wp:wrapNone/>
+                <wp:docPr id="51" name="Rectangle 51"/>
+                <wp:cNvGraphicFramePr/>
+                <a:graphic xmlns:a="http://schemas.openxmlformats.org/drawingml/2006/main">
+                  <a:graphicData uri="http://schemas.microsoft.com/office/word/2010/wordprocessingShape">
+                    <wps:wsp>
+                      <wps:cNvSpPr/>
+                      <wps:spPr>
+                        <a:xfrm>
+                          <a:off x="0" y="0"/>
+                          <a:ext cx="276225" cy="180975"/>
+                        </a:xfrm>
+                        <a:prstGeom prst="rect">
+                          <a:avLst/>
+                        </a:prstGeom>
+                      </wps:spPr>
+                      <wps:style>
+                        <a:lnRef idx="0">
+                          <a:schemeClr val="accent2"/>
+                        </a:lnRef>
+                        <a:fillRef idx="3">
+                          <a:schemeClr val="accent2"/>
+                        </a:fillRef>
+                        <a:effectRef idx="3">
+                          <a:schemeClr val="accent2"/>
+                        </a:effectRef>
+                        <a:fontRef idx="minor">
+                          <a:schemeClr val="lt1"/>
+                        </a:fontRef>
+                      </wps:style>
+                      <wps:bodyPr rot="0" spcFirstLastPara="0" vertOverflow="overflow" horzOverflow="overflow" vert="horz" wrap="square" lIns="91440" tIns="45720" rIns="91440" bIns="45720" numCol="1" spcCol="0" rtlCol="0" fromWordArt="0" anchor="ctr" anchorCtr="0" forceAA="0" compatLnSpc="1">
+                        <a:prstTxWarp prst="textNoShape">
+                          <a:avLst/>
+                        </a:prstTxWarp>
+                        <a:noAutofit/>
+                      </wps:bodyPr>
+                    </wps:wsp>
+                  </a:graphicData>
+                </a:graphic>
+              </wp:anchor>
+            </w:drawing>
+          </mc:Choice>
+          <mc:Fallback>
+            <w:pict>
+              <v:rect id="Rectangle 51" o:spid="_x0000_s1026" style="position:absolute;margin-left:36.75pt;margin-top:2.35pt;width:21.75pt;height:14.25pt;z-index:251799552;visibility:visible;mso-wrap-style:square;mso-wrap-distance-left:9pt;mso-wrap-distance-top:0;mso-wrap-distance-right:9pt;mso-wrap-distance-bottom:0;mso-position-horizontal:absolute;mso-position-horizontal-relative:text;mso-position-vertical:absolute;mso-position-vertical-relative:text;v-text-anchor:middle" o:gfxdata="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" fillcolor="#652523 [1637]" stroked="f">
+                <v:fill color2="#ba4442 [3013]" rotate="t" angle="180" colors="0 #9b2d2a;52429f #cb3d3a;1 #ce3b37" focus="100%" type="gradient">
+                  <o:fill v:ext="view" type="gradientUnscaled"/>
+                </v:fill>
+                <v:shadow on="t" color="black" opacity="22937f" origin=",.5" offset="0,.63889mm"/>
+              </v:rect>
+            </w:pict>
+          </mc:Fallback>
+        </mc:AlternateContent>
+      </w:r>
+      <w:r>
+        <w:rPr>
+          <w:rFonts w:ascii="Times New Roman" w:hAnsi="Times New Roman" w:cs="Times New Roman"/>
+          <w:sz w:val="32"/>
+        </w:rPr>
+        <w:tab/>
+      </w:r>
+      <w:r>
+        <w:rPr>
+          <w:rFonts w:ascii="Times New Roman" w:hAnsi="Times New Roman" w:cs="Times New Roman"/>
+          <w:sz w:val="32"/>
+        </w:rPr>
+        <w:tab/>
+        <w:t>Implement the ability to re-size an image and use anti-</w:t>
+      </w:r>
+    </w:p>
+    <w:p>
+      <w:pPr>
+        <w:rPr>
+          <w:rFonts w:ascii="Times New Roman" w:hAnsi="Times New Roman" w:cs="Times New Roman"/>
+          <w:sz w:val="32"/>
+        </w:rPr>
+      </w:pPr>
+      <w:r>
+        <w:rPr>
+          <w:rFonts w:ascii="Times New Roman" w:hAnsi="Times New Roman" w:cs="Times New Roman"/>
+          <w:sz w:val="32"/>
+        </w:rPr>
+        <w:tab/>
+      </w:r>
+      <w:r>
+        <w:rPr>
+          <w:rFonts w:ascii="Times New Roman" w:hAnsi="Times New Roman" w:cs="Times New Roman"/>
+          <w:sz w:val="32"/>
+        </w:rPr>
+        <w:tab/>
+      </w:r>
+      <w:proofErr w:type="gramStart"/>
+      <w:r>
+        <w:rPr>
+          <w:rFonts w:ascii="Times New Roman" w:hAnsi="Times New Roman" w:cs="Times New Roman"/>
+          <w:sz w:val="32"/>
+        </w:rPr>
+        <w:t>aliasing</w:t>
+      </w:r>
+      <w:proofErr w:type="gramEnd"/>
+      <w:r>
+        <w:rPr>
+          <w:rFonts w:ascii="Times New Roman" w:hAnsi="Times New Roman" w:cs="Times New Roman"/>
+          <w:sz w:val="32"/>
+        </w:rPr>
+        <w:t xml:space="preserve"> for the non-pixilation effect.</w:t>
+      </w:r>
+    </w:p>
+    <w:p>
+      <w:pPr>
+        <w:rPr>
+          <w:rFonts w:ascii="Times New Roman" w:hAnsi="Times New Roman" w:cs="Times New Roman"/>
+          <w:sz w:val="32"/>
+        </w:rPr>
+      </w:pPr>
     </w:p>
     <w:p>
       <w:pPr>
@@ -6634,7 +7095,6 @@
           <w:rFonts w:ascii="Times New Roman" w:hAnsi="Times New Roman" w:cs="Times New Roman"/>
           <w:sz w:val="32"/>
         </w:rPr>
-        <w:lastRenderedPageBreak/>
         <w:t>~~~~~UNASSIGNED TASKS~~~~~</w:t>
       </w:r>
     </w:p>
@@ -7019,6 +7479,7 @@
           <w:rFonts w:ascii="Times New Roman" w:hAnsi="Times New Roman" w:cs="Times New Roman"/>
           <w:sz w:val="32"/>
         </w:rPr>
+        <w:lastRenderedPageBreak/>
         <w:t>~~~~~Things to keep in mind~~~~~</w:t>
       </w:r>
     </w:p>
@@ -7125,7 +7586,6 @@
           <w:rFonts w:ascii="Times New Roman" w:hAnsi="Times New Roman" w:cs="Times New Roman"/>
           <w:sz w:val="32"/>
         </w:rPr>
-        <w:lastRenderedPageBreak/>
         <w:t>Need to put project files into the code directory and use .</w:t>
       </w:r>
       <w:proofErr w:type="spellStart"/>
@@ -7367,6 +7827,7 @@
           <w:rFonts w:ascii="Times New Roman" w:hAnsi="Times New Roman" w:cs="Times New Roman"/>
           <w:sz w:val="32"/>
         </w:rPr>
+        <w:lastRenderedPageBreak/>
         <w:t>Professionalism: Dressed</w:t>
       </w:r>
       <w:r>
@@ -7454,15 +7915,7 @@
           <w:rFonts w:ascii="Times New Roman" w:hAnsi="Times New Roman" w:cs="Times New Roman"/>
           <w:sz w:val="32"/>
         </w:rPr>
-        <w:t xml:space="preserve"> to get rid of the ring of fire and be smoothed with a nice transition outward? Small tasks are a great way to boost confidence and become more motivated. </w:t>
-      </w:r>
-      <w:r>
-        <w:rPr>
-          <w:rFonts w:ascii="Times New Roman" w:hAnsi="Times New Roman" w:cs="Times New Roman"/>
-          <w:sz w:val="32"/>
-        </w:rPr>
-        <w:lastRenderedPageBreak/>
-        <w:t xml:space="preserve">The harder tasks will have a higher reward and make my program that much cooler. The red eye correction is an accomplishment. A feature that </w:t>
+        <w:t xml:space="preserve"> to get rid of the ring of fire and be smoothed with a nice transition outward? Small tasks are a great way to boost confidence and become more motivated. The harder tasks will have a higher reward and make my program that much cooler. The red eye correction is an accomplishment. A feature that </w:t>
       </w:r>
       <w:proofErr w:type="gramStart"/>
       <w:r>
@@ -7647,6 +8100,7 @@
           <w:rFonts w:ascii="Times New Roman" w:hAnsi="Times New Roman" w:cs="Times New Roman"/>
           <w:sz w:val="32"/>
         </w:rPr>
+        <w:lastRenderedPageBreak/>
         <w:t xml:space="preserve">Status: Red (I believe I </w:t>
       </w:r>
       <w:proofErr w:type="gramStart"/>
@@ -7751,7 +8205,6 @@
           <w:rFonts w:ascii="Times New Roman" w:hAnsi="Times New Roman" w:cs="Times New Roman"/>
           <w:sz w:val="32"/>
         </w:rPr>
-        <w:lastRenderedPageBreak/>
         <w:t>4</w:t>
       </w:r>
       <w:r>
@@ -8107,6 +8560,7 @@
           <w:rFonts w:ascii="Times New Roman" w:hAnsi="Times New Roman" w:cs="Times New Roman"/>
           <w:sz w:val="32"/>
         </w:rPr>
+        <w:lastRenderedPageBreak/>
         <w:t>Technicality: Normal</w:t>
       </w:r>
     </w:p>
@@ -8275,15 +8729,7 @@
           <w:rFonts w:ascii="Times New Roman" w:hAnsi="Times New Roman" w:cs="Times New Roman"/>
           <w:sz w:val="32"/>
         </w:rPr>
-        <w:t xml:space="preserve"> not in the fired group, but if there were a lot of layoffs I would be in there. I </w:t>
-      </w:r>
-      <w:r>
-        <w:rPr>
-          <w:rFonts w:ascii="Times New Roman" w:hAnsi="Times New Roman" w:cs="Times New Roman"/>
-          <w:sz w:val="32"/>
-        </w:rPr>
-        <w:lastRenderedPageBreak/>
-        <w:t xml:space="preserve">need to get hungry and start demanding more. Technical depth </w:t>
+        <w:t xml:space="preserve"> not in the fired group, but if there were a lot of layoffs I would be in there. I need to get hungry and start demanding more. Technical depth </w:t>
       </w:r>
       <w:proofErr w:type="gramStart"/>
       <w:r>

</xml_diff>

<commit_message>
Trying different techniques and still trying to dial in anti-aliasing.
I've implemented my own anti-aliasing that is similar towards a grid
type of super sampling.
</commit_message>
<xml_diff>
--- a/Documentation/Tasks.docx
+++ b/Documentation/Tasks.docx
@@ -6389,7 +6389,7 @@
         <mc:AlternateContent>
           <mc:Choice Requires="wps">
             <w:drawing>
-              <wp:anchor distT="0" distB="0" distL="114300" distR="114300" simplePos="0" relativeHeight="251785216" behindDoc="0" locked="0" layoutInCell="1" allowOverlap="1" wp14:anchorId="036A0720" wp14:editId="159FF75F">
+              <wp:anchor distT="0" distB="0" distL="114300" distR="114300" simplePos="0" relativeHeight="251785216" behindDoc="0" locked="0" layoutInCell="1" allowOverlap="1" wp14:anchorId="7EFFF170" wp14:editId="3BDE5930">
                 <wp:simplePos x="0" y="0"/>
                 <wp:positionH relativeFrom="column">
                   <wp:posOffset>466725</wp:posOffset>
@@ -6485,7 +6485,7 @@
         <mc:AlternateContent>
           <mc:Choice Requires="wps">
             <w:drawing>
-              <wp:anchor distT="0" distB="0" distL="114300" distR="114300" simplePos="0" relativeHeight="251787264" behindDoc="0" locked="0" layoutInCell="1" allowOverlap="1" wp14:anchorId="40ABB5CA" wp14:editId="1669CF71">
+              <wp:anchor distT="0" distB="0" distL="114300" distR="114300" simplePos="0" relativeHeight="251787264" behindDoc="0" locked="0" layoutInCell="1" allowOverlap="1" wp14:anchorId="5C1057E2" wp14:editId="7A0863F2">
                 <wp:simplePos x="0" y="0"/>
                 <wp:positionH relativeFrom="column">
                   <wp:posOffset>466725</wp:posOffset>
@@ -6607,22 +6607,23 @@
           <w:rFonts w:ascii="Times New Roman" w:hAnsi="Times New Roman" w:cs="Times New Roman"/>
           <w:noProof/>
           <w:sz w:val="32"/>
+          <w:u w:val="single"/>
         </w:rPr>
         <mc:AlternateContent>
           <mc:Choice Requires="wps">
             <w:drawing>
-              <wp:anchor distT="0" distB="0" distL="114300" distR="114300" simplePos="0" relativeHeight="251793408" behindDoc="0" locked="0" layoutInCell="1" allowOverlap="1" wp14:anchorId="0BDD30FF" wp14:editId="3FAD5E02">
+              <wp:anchor distT="0" distB="0" distL="114300" distR="114300" simplePos="0" relativeHeight="251803648" behindDoc="0" locked="0" layoutInCell="1" allowOverlap="1" wp14:anchorId="2EEF3BDE" wp14:editId="2AD87E5B">
                 <wp:simplePos x="0" y="0"/>
                 <wp:positionH relativeFrom="column">
                   <wp:posOffset>466725</wp:posOffset>
                 </wp:positionH>
                 <wp:positionV relativeFrom="paragraph">
-                  <wp:posOffset>26670</wp:posOffset>
+                  <wp:posOffset>29845</wp:posOffset>
                 </wp:positionV>
-                <wp:extent cx="276225" cy="180975"/>
-                <wp:effectExtent l="76200" t="38100" r="104775" b="123825"/>
+                <wp:extent cx="276225" cy="190500"/>
+                <wp:effectExtent l="76200" t="38100" r="104775" b="114300"/>
                 <wp:wrapNone/>
-                <wp:docPr id="38" name="Rectangle 38"/>
+                <wp:docPr id="53" name="Rectangle 53"/>
                 <wp:cNvGraphicFramePr/>
                 <a:graphic xmlns:a="http://schemas.openxmlformats.org/drawingml/2006/main">
                   <a:graphicData uri="http://schemas.microsoft.com/office/word/2010/wordprocessingShape">
@@ -6631,7 +6632,7 @@
                       <wps:spPr>
                         <a:xfrm>
                           <a:off x="0" y="0"/>
-                          <a:ext cx="276225" cy="180975"/>
+                          <a:ext cx="276225" cy="190500"/>
                         </a:xfrm>
                         <a:prstGeom prst="rect">
                           <a:avLst/>
@@ -6639,13 +6640,13 @@
                       </wps:spPr>
                       <wps:style>
                         <a:lnRef idx="0">
-                          <a:schemeClr val="accent2"/>
+                          <a:schemeClr val="accent3"/>
                         </a:lnRef>
                         <a:fillRef idx="3">
-                          <a:schemeClr val="accent2"/>
+                          <a:schemeClr val="accent3"/>
                         </a:fillRef>
                         <a:effectRef idx="3">
-                          <a:schemeClr val="accent2"/>
+                          <a:schemeClr val="accent3"/>
                         </a:effectRef>
                         <a:fontRef idx="minor">
                           <a:schemeClr val="lt1"/>
@@ -6665,8 +6666,8 @@
           </mc:Choice>
           <mc:Fallback>
             <w:pict>
-              <v:rect id="Rectangle 38" o:spid="_x0000_s1026" style="position:absolute;margin-left:36.75pt;margin-top:2.1pt;width:21.75pt;height:14.25pt;z-index:251793408;visibility:visible;mso-wrap-style:square;mso-wrap-distance-left:9pt;mso-wrap-distance-top:0;mso-wrap-distance-right:9pt;mso-wrap-distance-bottom:0;mso-position-horizontal:absolute;mso-position-horizontal-relative:text;mso-position-vertical:absolute;mso-position-vertical-relative:text;v-text-anchor:middle" o:gfxdata="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" fillcolor="#652523 [1637]" stroked="f">
-                <v:fill color2="#ba4442 [3013]" rotate="t" angle="180" colors="0 #9b2d2a;52429f #cb3d3a;1 #ce3b37" focus="100%" type="gradient">
+              <v:rect id="Rectangle 53" o:spid="_x0000_s1026" style="position:absolute;margin-left:36.75pt;margin-top:2.35pt;width:21.75pt;height:15pt;z-index:251803648;visibility:visible;mso-wrap-style:square;mso-wrap-distance-left:9pt;mso-wrap-distance-top:0;mso-wrap-distance-right:9pt;mso-wrap-distance-bottom:0;mso-position-horizontal:absolute;mso-position-horizontal-relative:text;mso-position-vertical:absolute;mso-position-vertical-relative:text;v-text-anchor:middle" o:gfxdata="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" fillcolor="#506329 [1638]" stroked="f">
+                <v:fill color2="#93b64c [3014]" rotate="t" angle="180" colors="0 #769535;52429f #9bc348;1 #9cc746" focus="100%" type="gradient">
                   <o:fill v:ext="view" type="gradientUnscaled"/>
                 </v:fill>
                 <v:shadow on="t" color="black" opacity="22937f" origin=",.5" offset="0,.63889mm"/>
@@ -6745,18 +6746,18 @@
         <mc:AlternateContent>
           <mc:Choice Requires="wps">
             <w:drawing>
-              <wp:anchor distT="0" distB="0" distL="114300" distR="114300" simplePos="0" relativeHeight="251795456" behindDoc="0" locked="0" layoutInCell="1" allowOverlap="1" wp14:anchorId="036AE555" wp14:editId="36EC9CC9">
+              <wp:anchor distT="0" distB="0" distL="114300" distR="114300" simplePos="0" relativeHeight="251805696" behindDoc="0" locked="0" layoutInCell="1" allowOverlap="1" wp14:anchorId="74BD313E" wp14:editId="1916FDF4">
                 <wp:simplePos x="0" y="0"/>
                 <wp:positionH relativeFrom="column">
                   <wp:posOffset>466725</wp:posOffset>
                 </wp:positionH>
                 <wp:positionV relativeFrom="paragraph">
-                  <wp:posOffset>31115</wp:posOffset>
+                  <wp:posOffset>-6350</wp:posOffset>
                 </wp:positionV>
-                <wp:extent cx="276225" cy="180975"/>
+                <wp:extent cx="276225" cy="200025"/>
                 <wp:effectExtent l="76200" t="38100" r="104775" b="123825"/>
                 <wp:wrapNone/>
-                <wp:docPr id="49" name="Rectangle 49"/>
+                <wp:docPr id="54" name="Rectangle 54"/>
                 <wp:cNvGraphicFramePr/>
                 <a:graphic xmlns:a="http://schemas.openxmlformats.org/drawingml/2006/main">
                   <a:graphicData uri="http://schemas.microsoft.com/office/word/2010/wordprocessingShape">
@@ -6765,7 +6766,7 @@
                       <wps:spPr>
                         <a:xfrm>
                           <a:off x="0" y="0"/>
-                          <a:ext cx="276225" cy="180975"/>
+                          <a:ext cx="276225" cy="200025"/>
                         </a:xfrm>
                         <a:prstGeom prst="rect">
                           <a:avLst/>
@@ -6773,13 +6774,13 @@
                       </wps:spPr>
                       <wps:style>
                         <a:lnRef idx="0">
-                          <a:schemeClr val="accent2"/>
+                          <a:schemeClr val="accent6"/>
                         </a:lnRef>
                         <a:fillRef idx="3">
-                          <a:schemeClr val="accent2"/>
+                          <a:schemeClr val="accent6"/>
                         </a:fillRef>
                         <a:effectRef idx="3">
-                          <a:schemeClr val="accent2"/>
+                          <a:schemeClr val="accent6"/>
                         </a:effectRef>
                         <a:fontRef idx="minor">
                           <a:schemeClr val="lt1"/>
@@ -6799,8 +6800,8 @@
           </mc:Choice>
           <mc:Fallback>
             <w:pict>
-              <v:rect id="Rectangle 49" o:spid="_x0000_s1026" style="position:absolute;margin-left:36.75pt;margin-top:2.45pt;width:21.75pt;height:14.25pt;z-index:251795456;visibility:visible;mso-wrap-style:square;mso-wrap-distance-left:9pt;mso-wrap-distance-top:0;mso-wrap-distance-right:9pt;mso-wrap-distance-bottom:0;mso-position-horizontal:absolute;mso-position-horizontal-relative:text;mso-position-vertical:absolute;mso-position-vertical-relative:text;v-text-anchor:middle" o:gfxdata="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" fillcolor="#652523 [1637]" stroked="f">
-                <v:fill color2="#ba4442 [3013]" rotate="t" angle="180" colors="0 #9b2d2a;52429f #cb3d3a;1 #ce3b37" focus="100%" type="gradient">
+              <v:rect id="Rectangle 54" o:spid="_x0000_s1026" style="position:absolute;margin-left:36.75pt;margin-top:-.5pt;width:21.75pt;height:15.75pt;z-index:251805696;visibility:visible;mso-wrap-style:square;mso-wrap-distance-left:9pt;mso-wrap-distance-top:0;mso-wrap-distance-right:9pt;mso-wrap-distance-bottom:0;mso-position-horizontal:absolute;mso-position-horizontal-relative:text;mso-position-vertical:absolute;mso-position-vertical-relative:text;v-text-anchor:middle" o:gfxdata="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" fillcolor="#9a4906 [1641]" stroked="f">
+                <v:fill color2="#f68a32 [3017]" rotate="t" angle="180" colors="0 #cb6c1d;52429f #ff8f2a;1 #ff8f26" focus="100%" type="gradient">
                   <o:fill v:ext="view" type="gradientUnscaled"/>
                 </v:fill>
                 <v:shadow on="t" color="black" opacity="22937f" origin=",.5" offset="0,.63889mm"/>
@@ -6842,7 +6843,7 @@
         <mc:AlternateContent>
           <mc:Choice Requires="wps">
             <w:drawing>
-              <wp:anchor distT="0" distB="0" distL="114300" distR="114300" simplePos="0" relativeHeight="251797504" behindDoc="0" locked="0" layoutInCell="1" allowOverlap="1" wp14:anchorId="20B62E34" wp14:editId="08173AD0">
+              <wp:anchor distT="0" distB="0" distL="114300" distR="114300" simplePos="0" relativeHeight="251807744" behindDoc="0" locked="0" layoutInCell="1" allowOverlap="1" wp14:anchorId="59C56F86" wp14:editId="065442F2">
                 <wp:simplePos x="0" y="0"/>
                 <wp:positionH relativeFrom="column">
                   <wp:posOffset>466725</wp:posOffset>
@@ -6850,10 +6851,10 @@
                 <wp:positionV relativeFrom="paragraph">
                   <wp:posOffset>16510</wp:posOffset>
                 </wp:positionV>
-                <wp:extent cx="276225" cy="180975"/>
+                <wp:extent cx="276225" cy="200025"/>
                 <wp:effectExtent l="76200" t="38100" r="104775" b="123825"/>
                 <wp:wrapNone/>
-                <wp:docPr id="50" name="Rectangle 50"/>
+                <wp:docPr id="55" name="Rectangle 55"/>
                 <wp:cNvGraphicFramePr/>
                 <a:graphic xmlns:a="http://schemas.openxmlformats.org/drawingml/2006/main">
                   <a:graphicData uri="http://schemas.microsoft.com/office/word/2010/wordprocessingShape">
@@ -6862,7 +6863,7 @@
                       <wps:spPr>
                         <a:xfrm>
                           <a:off x="0" y="0"/>
-                          <a:ext cx="276225" cy="180975"/>
+                          <a:ext cx="276225" cy="200025"/>
                         </a:xfrm>
                         <a:prstGeom prst="rect">
                           <a:avLst/>
@@ -6870,13 +6871,13 @@
                       </wps:spPr>
                       <wps:style>
                         <a:lnRef idx="0">
-                          <a:schemeClr val="accent2"/>
+                          <a:schemeClr val="accent6"/>
                         </a:lnRef>
                         <a:fillRef idx="3">
-                          <a:schemeClr val="accent2"/>
+                          <a:schemeClr val="accent6"/>
                         </a:fillRef>
                         <a:effectRef idx="3">
-                          <a:schemeClr val="accent2"/>
+                          <a:schemeClr val="accent6"/>
                         </a:effectRef>
                         <a:fontRef idx="minor">
                           <a:schemeClr val="lt1"/>
@@ -6896,8 +6897,8 @@
           </mc:Choice>
           <mc:Fallback>
             <w:pict>
-              <v:rect id="Rectangle 50" o:spid="_x0000_s1026" style="position:absolute;margin-left:36.75pt;margin-top:1.3pt;width:21.75pt;height:14.25pt;z-index:251797504;visibility:visible;mso-wrap-style:square;mso-wrap-distance-left:9pt;mso-wrap-distance-top:0;mso-wrap-distance-right:9pt;mso-wrap-distance-bottom:0;mso-position-horizontal:absolute;mso-position-horizontal-relative:text;mso-position-vertical:absolute;mso-position-vertical-relative:text;v-text-anchor:middle" o:gfxdata="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" fillcolor="#652523 [1637]" stroked="f">
-                <v:fill color2="#ba4442 [3013]" rotate="t" angle="180" colors="0 #9b2d2a;52429f #cb3d3a;1 #ce3b37" focus="100%" type="gradient">
+              <v:rect id="Rectangle 55" o:spid="_x0000_s1026" style="position:absolute;margin-left:36.75pt;margin-top:1.3pt;width:21.75pt;height:15.75pt;z-index:251807744;visibility:visible;mso-wrap-style:square;mso-wrap-distance-left:9pt;mso-wrap-distance-top:0;mso-wrap-distance-right:9pt;mso-wrap-distance-bottom:0;mso-position-horizontal:absolute;mso-position-horizontal-relative:text;mso-position-vertical:absolute;mso-position-vertical-relative:text;v-text-anchor:middle" o:gfxdata="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" fillcolor="#9a4906 [1641]" stroked="f">
+                <v:fill color2="#f68a32 [3017]" rotate="t" angle="180" colors="0 #cb6c1d;52429f #ff8f2a;1 #ff8f26" focus="100%" type="gradient">
                   <o:fill v:ext="view" type="gradientUnscaled"/>
                 </v:fill>
                 <v:shadow on="t" color="black" opacity="22937f" origin=",.5" offset="0,.63889mm"/>
@@ -6919,7 +6920,16 @@
           <w:sz w:val="32"/>
         </w:rPr>
         <w:tab/>
-        <w:t>Implement anti-aliasing into the line drawing feature.</w:t>
+        <w:t>Imp</w:t>
+      </w:r>
+      <w:bookmarkStart w:id="0" w:name="_GoBack"/>
+      <w:bookmarkEnd w:id="0"/>
+      <w:r>
+        <w:rPr>
+          <w:rFonts w:ascii="Times New Roman" w:hAnsi="Times New Roman" w:cs="Times New Roman"/>
+          <w:sz w:val="32"/>
+        </w:rPr>
+        <w:t>lement anti-aliasing into the line drawing feature.</w:t>
       </w:r>
     </w:p>
     <w:p>
@@ -7053,16 +7063,7 @@
           <w:rFonts w:ascii="Times New Roman" w:hAnsi="Times New Roman" w:cs="Times New Roman"/>
           <w:sz w:val="32"/>
         </w:rPr>
-        <w:t xml:space="preserve"> f</w:t>
-      </w:r>
-      <w:bookmarkStart w:id="0" w:name="_GoBack"/>
-      <w:bookmarkEnd w:id="0"/>
-      <w:r>
-        <w:rPr>
-          <w:rFonts w:ascii="Times New Roman" w:hAnsi="Times New Roman" w:cs="Times New Roman"/>
-          <w:sz w:val="32"/>
-        </w:rPr>
-        <w:t>or the non-pixilation effect.</w:t>
+        <w:t xml:space="preserve"> for the non-pixilation effect.</w:t>
       </w:r>
     </w:p>
     <w:p>

</xml_diff>

<commit_message>
Updated tasks. Resizing GUI is implemented.
Resizing does not currently work.
</commit_message>
<xml_diff>
--- a/Documentation/Tasks.docx
+++ b/Documentation/Tasks.docx
@@ -6920,16 +6920,7 @@
           <w:sz w:val="32"/>
         </w:rPr>
         <w:tab/>
-        <w:t>Imp</w:t>
-      </w:r>
-      <w:bookmarkStart w:id="0" w:name="_GoBack"/>
-      <w:bookmarkEnd w:id="0"/>
-      <w:r>
-        <w:rPr>
-          <w:rFonts w:ascii="Times New Roman" w:hAnsi="Times New Roman" w:cs="Times New Roman"/>
-          <w:sz w:val="32"/>
-        </w:rPr>
-        <w:t>lement anti-aliasing into the line drawing feature.</w:t>
+        <w:t>Implement anti-aliasing into the line drawing feature.</w:t>
       </w:r>
     </w:p>
     <w:p>
@@ -6948,18 +6939,18 @@
         <mc:AlternateContent>
           <mc:Choice Requires="wps">
             <w:drawing>
-              <wp:anchor distT="0" distB="0" distL="114300" distR="114300" simplePos="0" relativeHeight="251799552" behindDoc="0" locked="0" layoutInCell="1" allowOverlap="1" wp14:anchorId="6D673567" wp14:editId="2B78ACF3">
+              <wp:anchor distT="0" distB="0" distL="114300" distR="114300" simplePos="0" relativeHeight="251809792" behindDoc="0" locked="0" layoutInCell="1" allowOverlap="1" wp14:anchorId="2243A03F" wp14:editId="17674377">
                 <wp:simplePos x="0" y="0"/>
                 <wp:positionH relativeFrom="column">
                   <wp:posOffset>466725</wp:posOffset>
                 </wp:positionH>
                 <wp:positionV relativeFrom="paragraph">
-                  <wp:posOffset>29845</wp:posOffset>
+                  <wp:posOffset>11430</wp:posOffset>
                 </wp:positionV>
-                <wp:extent cx="276225" cy="180975"/>
+                <wp:extent cx="276225" cy="200025"/>
                 <wp:effectExtent l="76200" t="38100" r="104775" b="123825"/>
                 <wp:wrapNone/>
-                <wp:docPr id="51" name="Rectangle 51"/>
+                <wp:docPr id="56" name="Rectangle 56"/>
                 <wp:cNvGraphicFramePr/>
                 <a:graphic xmlns:a="http://schemas.openxmlformats.org/drawingml/2006/main">
                   <a:graphicData uri="http://schemas.microsoft.com/office/word/2010/wordprocessingShape">
@@ -6968,7 +6959,7 @@
                       <wps:spPr>
                         <a:xfrm>
                           <a:off x="0" y="0"/>
-                          <a:ext cx="276225" cy="180975"/>
+                          <a:ext cx="276225" cy="200025"/>
                         </a:xfrm>
                         <a:prstGeom prst="rect">
                           <a:avLst/>
@@ -6976,13 +6967,13 @@
                       </wps:spPr>
                       <wps:style>
                         <a:lnRef idx="0">
-                          <a:schemeClr val="accent2"/>
+                          <a:schemeClr val="accent6"/>
                         </a:lnRef>
                         <a:fillRef idx="3">
-                          <a:schemeClr val="accent2"/>
+                          <a:schemeClr val="accent6"/>
                         </a:fillRef>
                         <a:effectRef idx="3">
-                          <a:schemeClr val="accent2"/>
+                          <a:schemeClr val="accent6"/>
                         </a:effectRef>
                         <a:fontRef idx="minor">
                           <a:schemeClr val="lt1"/>
@@ -7002,8 +6993,8 @@
           </mc:Choice>
           <mc:Fallback>
             <w:pict>
-              <v:rect id="Rectangle 51" o:spid="_x0000_s1026" style="position:absolute;margin-left:36.75pt;margin-top:2.35pt;width:21.75pt;height:14.25pt;z-index:251799552;visibility:visible;mso-wrap-style:square;mso-wrap-distance-left:9pt;mso-wrap-distance-top:0;mso-wrap-distance-right:9pt;mso-wrap-distance-bottom:0;mso-position-horizontal:absolute;mso-position-horizontal-relative:text;mso-position-vertical:absolute;mso-position-vertical-relative:text;v-text-anchor:middle" o:gfxdata="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" fillcolor="#652523 [1637]" stroked="f">
-                <v:fill color2="#ba4442 [3013]" rotate="t" angle="180" colors="0 #9b2d2a;52429f #cb3d3a;1 #ce3b37" focus="100%" type="gradient">
+              <v:rect id="Rectangle 56" o:spid="_x0000_s1026" style="position:absolute;margin-left:36.75pt;margin-top:.9pt;width:21.75pt;height:15.75pt;z-index:251809792;visibility:visible;mso-wrap-style:square;mso-wrap-distance-left:9pt;mso-wrap-distance-top:0;mso-wrap-distance-right:9pt;mso-wrap-distance-bottom:0;mso-position-horizontal:absolute;mso-position-horizontal-relative:text;mso-position-vertical:absolute;mso-position-vertical-relative:text;v-text-anchor:middle" o:gfxdata="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" fillcolor="#9a4906 [1641]" stroked="f">
+                <v:fill color2="#f68a32 [3017]" rotate="t" angle="180" colors="0 #cb6c1d;52429f #ff8f2a;1 #ff8f26" focus="100%" type="gradient">
                   <o:fill v:ext="view" type="gradientUnscaled"/>
                 </v:fill>
                 <v:shadow on="t" color="black" opacity="22937f" origin=",.5" offset="0,.63889mm"/>
@@ -7082,7 +7073,7 @@
         <mc:AlternateContent>
           <mc:Choice Requires="wps">
             <w:drawing>
-              <wp:anchor distT="0" distB="0" distL="114300" distR="114300" simplePos="0" relativeHeight="251801600" behindDoc="0" locked="0" layoutInCell="1" allowOverlap="1" wp14:anchorId="49014F36" wp14:editId="52489CE3">
+              <wp:anchor distT="0" distB="0" distL="114300" distR="114300" simplePos="0" relativeHeight="251801600" behindDoc="0" locked="0" layoutInCell="1" allowOverlap="1" wp14:anchorId="433444E7" wp14:editId="47441B6C">
                 <wp:simplePos x="0" y="0"/>
                 <wp:positionH relativeFrom="column">
                   <wp:posOffset>466725</wp:posOffset>
@@ -7207,6 +7198,556 @@
           <w:sz w:val="32"/>
         </w:rPr>
       </w:pPr>
+      <w:r>
+        <w:rPr>
+          <w:rFonts w:ascii="Times New Roman" w:hAnsi="Times New Roman" w:cs="Times New Roman"/>
+          <w:sz w:val="32"/>
+        </w:rPr>
+        <w:t>~Week 8</w:t>
+      </w:r>
+    </w:p>
+    <w:p>
+      <w:pPr>
+        <w:rPr>
+          <w:rFonts w:ascii="Times New Roman" w:hAnsi="Times New Roman" w:cs="Times New Roman"/>
+          <w:sz w:val="32"/>
+        </w:rPr>
+      </w:pPr>
+      <w:r>
+        <w:rPr>
+          <w:rFonts w:ascii="Times New Roman" w:hAnsi="Times New Roman" w:cs="Times New Roman"/>
+          <w:noProof/>
+          <w:sz w:val="32"/>
+        </w:rPr>
+        <mc:AlternateContent>
+          <mc:Choice Requires="wps">
+            <w:drawing>
+              <wp:anchor distT="0" distB="0" distL="114300" distR="114300" simplePos="0" relativeHeight="251811840" behindDoc="0" locked="0" layoutInCell="1" allowOverlap="1" wp14:anchorId="7BC989D1" wp14:editId="7DB90AD6">
+                <wp:simplePos x="0" y="0"/>
+                <wp:positionH relativeFrom="column">
+                  <wp:posOffset>476250</wp:posOffset>
+                </wp:positionH>
+                <wp:positionV relativeFrom="paragraph">
+                  <wp:posOffset>13335</wp:posOffset>
+                </wp:positionV>
+                <wp:extent cx="276225" cy="180975"/>
+                <wp:effectExtent l="76200" t="38100" r="104775" b="123825"/>
+                <wp:wrapNone/>
+                <wp:docPr id="57" name="Rectangle 57"/>
+                <wp:cNvGraphicFramePr/>
+                <a:graphic xmlns:a="http://schemas.openxmlformats.org/drawingml/2006/main">
+                  <a:graphicData uri="http://schemas.microsoft.com/office/word/2010/wordprocessingShape">
+                    <wps:wsp>
+                      <wps:cNvSpPr/>
+                      <wps:spPr>
+                        <a:xfrm>
+                          <a:off x="0" y="0"/>
+                          <a:ext cx="276225" cy="180975"/>
+                        </a:xfrm>
+                        <a:prstGeom prst="rect">
+                          <a:avLst/>
+                        </a:prstGeom>
+                      </wps:spPr>
+                      <wps:style>
+                        <a:lnRef idx="0">
+                          <a:schemeClr val="accent2"/>
+                        </a:lnRef>
+                        <a:fillRef idx="3">
+                          <a:schemeClr val="accent2"/>
+                        </a:fillRef>
+                        <a:effectRef idx="3">
+                          <a:schemeClr val="accent2"/>
+                        </a:effectRef>
+                        <a:fontRef idx="minor">
+                          <a:schemeClr val="lt1"/>
+                        </a:fontRef>
+                      </wps:style>
+                      <wps:bodyPr rot="0" spcFirstLastPara="0" vertOverflow="overflow" horzOverflow="overflow" vert="horz" wrap="square" lIns="91440" tIns="45720" rIns="91440" bIns="45720" numCol="1" spcCol="0" rtlCol="0" fromWordArt="0" anchor="ctr" anchorCtr="0" forceAA="0" compatLnSpc="1">
+                        <a:prstTxWarp prst="textNoShape">
+                          <a:avLst/>
+                        </a:prstTxWarp>
+                        <a:noAutofit/>
+                      </wps:bodyPr>
+                    </wps:wsp>
+                  </a:graphicData>
+                </a:graphic>
+              </wp:anchor>
+            </w:drawing>
+          </mc:Choice>
+          <mc:Fallback>
+            <w:pict>
+              <v:rect id="Rectangle 57" o:spid="_x0000_s1026" style="position:absolute;margin-left:37.5pt;margin-top:1.05pt;width:21.75pt;height:14.25pt;z-index:251811840;visibility:visible;mso-wrap-style:square;mso-wrap-distance-left:9pt;mso-wrap-distance-top:0;mso-wrap-distance-right:9pt;mso-wrap-distance-bottom:0;mso-position-horizontal:absolute;mso-position-horizontal-relative:text;mso-position-vertical:absolute;mso-position-vertical-relative:text;v-text-anchor:middle" o:gfxdata="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" fillcolor="#652523 [1637]" stroked="f">
+                <v:fill color2="#ba4442 [3013]" rotate="t" angle="180" colors="0 #9b2d2a;52429f #cb3d3a;1 #ce3b37" focus="100%" type="gradient">
+                  <o:fill v:ext="view" type="gradientUnscaled"/>
+                </v:fill>
+                <v:shadow on="t" color="black" opacity="22937f" origin=",.5" offset="0,.63889mm"/>
+              </v:rect>
+            </w:pict>
+          </mc:Fallback>
+        </mc:AlternateContent>
+      </w:r>
+      <w:r>
+        <w:rPr>
+          <w:rFonts w:ascii="Times New Roman" w:hAnsi="Times New Roman" w:cs="Times New Roman"/>
+          <w:sz w:val="32"/>
+        </w:rPr>
+        <w:tab/>
+      </w:r>
+      <w:r>
+        <w:rPr>
+          <w:rFonts w:ascii="Times New Roman" w:hAnsi="Times New Roman" w:cs="Times New Roman"/>
+          <w:sz w:val="32"/>
+        </w:rPr>
+        <w:tab/>
+        <w:t>Produce a less jagged red eye anti-aliasing technique.</w:t>
+      </w:r>
+    </w:p>
+    <w:p>
+      <w:pPr>
+        <w:rPr>
+          <w:rFonts w:ascii="Times New Roman" w:hAnsi="Times New Roman" w:cs="Times New Roman"/>
+          <w:sz w:val="32"/>
+        </w:rPr>
+      </w:pPr>
+      <w:r>
+        <w:rPr>
+          <w:rFonts w:ascii="Times New Roman" w:hAnsi="Times New Roman" w:cs="Times New Roman"/>
+          <w:noProof/>
+          <w:sz w:val="32"/>
+        </w:rPr>
+        <mc:AlternateContent>
+          <mc:Choice Requires="wps">
+            <w:drawing>
+              <wp:anchor distT="0" distB="0" distL="114300" distR="114300" simplePos="0" relativeHeight="251813888" behindDoc="0" locked="0" layoutInCell="1" allowOverlap="1" wp14:anchorId="12C5BA50" wp14:editId="4689544C">
+                <wp:simplePos x="0" y="0"/>
+                <wp:positionH relativeFrom="column">
+                  <wp:posOffset>466725</wp:posOffset>
+                </wp:positionH>
+                <wp:positionV relativeFrom="paragraph">
+                  <wp:posOffset>17780</wp:posOffset>
+                </wp:positionV>
+                <wp:extent cx="276225" cy="180975"/>
+                <wp:effectExtent l="76200" t="38100" r="104775" b="123825"/>
+                <wp:wrapNone/>
+                <wp:docPr id="58" name="Rectangle 58"/>
+                <wp:cNvGraphicFramePr/>
+                <a:graphic xmlns:a="http://schemas.openxmlformats.org/drawingml/2006/main">
+                  <a:graphicData uri="http://schemas.microsoft.com/office/word/2010/wordprocessingShape">
+                    <wps:wsp>
+                      <wps:cNvSpPr/>
+                      <wps:spPr>
+                        <a:xfrm>
+                          <a:off x="0" y="0"/>
+                          <a:ext cx="276225" cy="180975"/>
+                        </a:xfrm>
+                        <a:prstGeom prst="rect">
+                          <a:avLst/>
+                        </a:prstGeom>
+                      </wps:spPr>
+                      <wps:style>
+                        <a:lnRef idx="0">
+                          <a:schemeClr val="accent2"/>
+                        </a:lnRef>
+                        <a:fillRef idx="3">
+                          <a:schemeClr val="accent2"/>
+                        </a:fillRef>
+                        <a:effectRef idx="3">
+                          <a:schemeClr val="accent2"/>
+                        </a:effectRef>
+                        <a:fontRef idx="minor">
+                          <a:schemeClr val="lt1"/>
+                        </a:fontRef>
+                      </wps:style>
+                      <wps:bodyPr rot="0" spcFirstLastPara="0" vertOverflow="overflow" horzOverflow="overflow" vert="horz" wrap="square" lIns="91440" tIns="45720" rIns="91440" bIns="45720" numCol="1" spcCol="0" rtlCol="0" fromWordArt="0" anchor="ctr" anchorCtr="0" forceAA="0" compatLnSpc="1">
+                        <a:prstTxWarp prst="textNoShape">
+                          <a:avLst/>
+                        </a:prstTxWarp>
+                        <a:noAutofit/>
+                      </wps:bodyPr>
+                    </wps:wsp>
+                  </a:graphicData>
+                </a:graphic>
+              </wp:anchor>
+            </w:drawing>
+          </mc:Choice>
+          <mc:Fallback>
+            <w:pict>
+              <v:rect id="Rectangle 58" o:spid="_x0000_s1026" style="position:absolute;margin-left:36.75pt;margin-top:1.4pt;width:21.75pt;height:14.25pt;z-index:251813888;visibility:visible;mso-wrap-style:square;mso-wrap-distance-left:9pt;mso-wrap-distance-top:0;mso-wrap-distance-right:9pt;mso-wrap-distance-bottom:0;mso-position-horizontal:absolute;mso-position-horizontal-relative:text;mso-position-vertical:absolute;mso-position-vertical-relative:text;v-text-anchor:middle" o:gfxdata="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" fillcolor="#652523 [1637]" stroked="f">
+                <v:fill color2="#ba4442 [3013]" rotate="t" angle="180" colors="0 #9b2d2a;52429f #cb3d3a;1 #ce3b37" focus="100%" type="gradient">
+                  <o:fill v:ext="view" type="gradientUnscaled"/>
+                </v:fill>
+                <v:shadow on="t" color="black" opacity="22937f" origin=",.5" offset="0,.63889mm"/>
+              </v:rect>
+            </w:pict>
+          </mc:Fallback>
+        </mc:AlternateContent>
+      </w:r>
+      <w:r>
+        <w:rPr>
+          <w:rFonts w:ascii="Times New Roman" w:hAnsi="Times New Roman" w:cs="Times New Roman"/>
+          <w:sz w:val="32"/>
+        </w:rPr>
+        <w:tab/>
+      </w:r>
+      <w:r>
+        <w:rPr>
+          <w:rFonts w:ascii="Times New Roman" w:hAnsi="Times New Roman" w:cs="Times New Roman"/>
+          <w:sz w:val="32"/>
+        </w:rPr>
+        <w:tab/>
+        <w:t>Let the user undo something from the history.</w:t>
+      </w:r>
+    </w:p>
+    <w:p>
+      <w:pPr>
+        <w:rPr>
+          <w:rFonts w:ascii="Times New Roman" w:hAnsi="Times New Roman" w:cs="Times New Roman"/>
+          <w:sz w:val="32"/>
+        </w:rPr>
+      </w:pPr>
+      <w:r>
+        <w:rPr>
+          <w:rFonts w:ascii="Times New Roman" w:hAnsi="Times New Roman" w:cs="Times New Roman"/>
+          <w:noProof/>
+          <w:sz w:val="32"/>
+        </w:rPr>
+        <mc:AlternateContent>
+          <mc:Choice Requires="wps">
+            <w:drawing>
+              <wp:anchor distT="0" distB="0" distL="114300" distR="114300" simplePos="0" relativeHeight="251815936" behindDoc="0" locked="0" layoutInCell="1" allowOverlap="1" wp14:anchorId="2164A047" wp14:editId="2C6593D1">
+                <wp:simplePos x="0" y="0"/>
+                <wp:positionH relativeFrom="column">
+                  <wp:posOffset>476250</wp:posOffset>
+                </wp:positionH>
+                <wp:positionV relativeFrom="paragraph">
+                  <wp:posOffset>3175</wp:posOffset>
+                </wp:positionV>
+                <wp:extent cx="276225" cy="180975"/>
+                <wp:effectExtent l="76200" t="38100" r="104775" b="123825"/>
+                <wp:wrapNone/>
+                <wp:docPr id="59" name="Rectangle 59"/>
+                <wp:cNvGraphicFramePr/>
+                <a:graphic xmlns:a="http://schemas.openxmlformats.org/drawingml/2006/main">
+                  <a:graphicData uri="http://schemas.microsoft.com/office/word/2010/wordprocessingShape">
+                    <wps:wsp>
+                      <wps:cNvSpPr/>
+                      <wps:spPr>
+                        <a:xfrm>
+                          <a:off x="0" y="0"/>
+                          <a:ext cx="276225" cy="180975"/>
+                        </a:xfrm>
+                        <a:prstGeom prst="rect">
+                          <a:avLst/>
+                        </a:prstGeom>
+                      </wps:spPr>
+                      <wps:style>
+                        <a:lnRef idx="0">
+                          <a:schemeClr val="accent2"/>
+                        </a:lnRef>
+                        <a:fillRef idx="3">
+                          <a:schemeClr val="accent2"/>
+                        </a:fillRef>
+                        <a:effectRef idx="3">
+                          <a:schemeClr val="accent2"/>
+                        </a:effectRef>
+                        <a:fontRef idx="minor">
+                          <a:schemeClr val="lt1"/>
+                        </a:fontRef>
+                      </wps:style>
+                      <wps:bodyPr rot="0" spcFirstLastPara="0" vertOverflow="overflow" horzOverflow="overflow" vert="horz" wrap="square" lIns="91440" tIns="45720" rIns="91440" bIns="45720" numCol="1" spcCol="0" rtlCol="0" fromWordArt="0" anchor="ctr" anchorCtr="0" forceAA="0" compatLnSpc="1">
+                        <a:prstTxWarp prst="textNoShape">
+                          <a:avLst/>
+                        </a:prstTxWarp>
+                        <a:noAutofit/>
+                      </wps:bodyPr>
+                    </wps:wsp>
+                  </a:graphicData>
+                </a:graphic>
+              </wp:anchor>
+            </w:drawing>
+          </mc:Choice>
+          <mc:Fallback>
+            <w:pict>
+              <v:rect id="Rectangle 59" o:spid="_x0000_s1026" style="position:absolute;margin-left:37.5pt;margin-top:.25pt;width:21.75pt;height:14.25pt;z-index:251815936;visibility:visible;mso-wrap-style:square;mso-wrap-distance-left:9pt;mso-wrap-distance-top:0;mso-wrap-distance-right:9pt;mso-wrap-distance-bottom:0;mso-position-horizontal:absolute;mso-position-horizontal-relative:text;mso-position-vertical:absolute;mso-position-vertical-relative:text;v-text-anchor:middle" o:gfxdata="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" fillcolor="#652523 [1637]" stroked="f">
+                <v:fill color2="#ba4442 [3013]" rotate="t" angle="180" colors="0 #9b2d2a;52429f #cb3d3a;1 #ce3b37" focus="100%" type="gradient">
+                  <o:fill v:ext="view" type="gradientUnscaled"/>
+                </v:fill>
+                <v:shadow on="t" color="black" opacity="22937f" origin=",.5" offset="0,.63889mm"/>
+              </v:rect>
+            </w:pict>
+          </mc:Fallback>
+        </mc:AlternateContent>
+      </w:r>
+      <w:r>
+        <w:rPr>
+          <w:rFonts w:ascii="Times New Roman" w:hAnsi="Times New Roman" w:cs="Times New Roman"/>
+          <w:sz w:val="32"/>
+        </w:rPr>
+        <w:tab/>
+      </w:r>
+      <w:r>
+        <w:rPr>
+          <w:rFonts w:ascii="Times New Roman" w:hAnsi="Times New Roman" w:cs="Times New Roman"/>
+          <w:sz w:val="32"/>
+        </w:rPr>
+        <w:tab/>
+        <w:t>Finish the re-sizing of an image.</w:t>
+      </w:r>
+    </w:p>
+    <w:p>
+      <w:pPr>
+        <w:pStyle w:val="ListParagraph"/>
+        <w:numPr>
+          <w:ilvl w:val="0"/>
+          <w:numId w:val="4"/>
+        </w:numPr>
+        <w:rPr>
+          <w:rFonts w:ascii="Times New Roman" w:hAnsi="Times New Roman" w:cs="Times New Roman"/>
+          <w:sz w:val="32"/>
+        </w:rPr>
+      </w:pPr>
+      <w:r>
+        <w:rPr>
+          <w:rFonts w:ascii="Times New Roman" w:hAnsi="Times New Roman" w:cs="Times New Roman"/>
+          <w:sz w:val="32"/>
+        </w:rPr>
+        <w:t>Need an algorithm that will fill in missing pixels with anti-aliasing.</w:t>
+      </w:r>
+    </w:p>
+    <w:p>
+      <w:pPr>
+        <w:ind w:left="1440"/>
+        <w:rPr>
+          <w:rFonts w:ascii="Times New Roman" w:hAnsi="Times New Roman" w:cs="Times New Roman"/>
+          <w:sz w:val="32"/>
+        </w:rPr>
+      </w:pPr>
+      <w:r>
+        <w:rPr>
+          <w:rFonts w:ascii="Times New Roman" w:hAnsi="Times New Roman" w:cs="Times New Roman"/>
+          <w:noProof/>
+          <w:sz w:val="32"/>
+        </w:rPr>
+        <mc:AlternateContent>
+          <mc:Choice Requires="wps">
+            <w:drawing>
+              <wp:anchor distT="0" distB="0" distL="114300" distR="114300" simplePos="0" relativeHeight="251817984" behindDoc="0" locked="0" layoutInCell="1" allowOverlap="1" wp14:anchorId="48EC4D76" wp14:editId="2C6481DC">
+                <wp:simplePos x="0" y="0"/>
+                <wp:positionH relativeFrom="column">
+                  <wp:posOffset>476250</wp:posOffset>
+                </wp:positionH>
+                <wp:positionV relativeFrom="paragraph">
+                  <wp:posOffset>19050</wp:posOffset>
+                </wp:positionV>
+                <wp:extent cx="276225" cy="180975"/>
+                <wp:effectExtent l="76200" t="38100" r="104775" b="123825"/>
+                <wp:wrapNone/>
+                <wp:docPr id="60" name="Rectangle 60"/>
+                <wp:cNvGraphicFramePr/>
+                <a:graphic xmlns:a="http://schemas.openxmlformats.org/drawingml/2006/main">
+                  <a:graphicData uri="http://schemas.microsoft.com/office/word/2010/wordprocessingShape">
+                    <wps:wsp>
+                      <wps:cNvSpPr/>
+                      <wps:spPr>
+                        <a:xfrm>
+                          <a:off x="0" y="0"/>
+                          <a:ext cx="276225" cy="180975"/>
+                        </a:xfrm>
+                        <a:prstGeom prst="rect">
+                          <a:avLst/>
+                        </a:prstGeom>
+                      </wps:spPr>
+                      <wps:style>
+                        <a:lnRef idx="0">
+                          <a:schemeClr val="accent2"/>
+                        </a:lnRef>
+                        <a:fillRef idx="3">
+                          <a:schemeClr val="accent2"/>
+                        </a:fillRef>
+                        <a:effectRef idx="3">
+                          <a:schemeClr val="accent2"/>
+                        </a:effectRef>
+                        <a:fontRef idx="minor">
+                          <a:schemeClr val="lt1"/>
+                        </a:fontRef>
+                      </wps:style>
+                      <wps:bodyPr rot="0" spcFirstLastPara="0" vertOverflow="overflow" horzOverflow="overflow" vert="horz" wrap="square" lIns="91440" tIns="45720" rIns="91440" bIns="45720" numCol="1" spcCol="0" rtlCol="0" fromWordArt="0" anchor="ctr" anchorCtr="0" forceAA="0" compatLnSpc="1">
+                        <a:prstTxWarp prst="textNoShape">
+                          <a:avLst/>
+                        </a:prstTxWarp>
+                        <a:noAutofit/>
+                      </wps:bodyPr>
+                    </wps:wsp>
+                  </a:graphicData>
+                </a:graphic>
+              </wp:anchor>
+            </w:drawing>
+          </mc:Choice>
+          <mc:Fallback>
+            <w:pict>
+              <v:rect id="Rectangle 60" o:spid="_x0000_s1026" style="position:absolute;margin-left:37.5pt;margin-top:1.5pt;width:21.75pt;height:14.25pt;z-index:251817984;visibility:visible;mso-wrap-style:square;mso-wrap-distance-left:9pt;mso-wrap-distance-top:0;mso-wrap-distance-right:9pt;mso-wrap-distance-bottom:0;mso-position-horizontal:absolute;mso-position-horizontal-relative:text;mso-position-vertical:absolute;mso-position-vertical-relative:text;v-text-anchor:middle" o:gfxdata="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" fillcolor="#652523 [1637]" stroked="f">
+                <v:fill color2="#ba4442 [3013]" rotate="t" angle="180" colors="0 #9b2d2a;52429f #cb3d3a;1 #ce3b37" focus="100%" type="gradient">
+                  <o:fill v:ext="view" type="gradientUnscaled"/>
+                </v:fill>
+                <v:shadow on="t" color="black" opacity="22937f" origin=",.5" offset="0,.63889mm"/>
+              </v:rect>
+            </w:pict>
+          </mc:Fallback>
+        </mc:AlternateContent>
+      </w:r>
+      <w:r>
+        <w:rPr>
+          <w:rFonts w:ascii="Times New Roman" w:hAnsi="Times New Roman" w:cs="Times New Roman"/>
+          <w:sz w:val="32"/>
+        </w:rPr>
+        <w:t>Implement a double buffer.</w:t>
+      </w:r>
+    </w:p>
+    <w:p>
+      <w:pPr>
+        <w:ind w:left="1440"/>
+        <w:rPr>
+          <w:rFonts w:ascii="Times New Roman" w:hAnsi="Times New Roman" w:cs="Times New Roman"/>
+          <w:sz w:val="32"/>
+        </w:rPr>
+      </w:pPr>
+      <w:r>
+        <w:rPr>
+          <w:rFonts w:ascii="Times New Roman" w:hAnsi="Times New Roman" w:cs="Times New Roman"/>
+          <w:sz w:val="32"/>
+        </w:rPr>
+        <w:t>-----Stretch Goals-----</w:t>
+      </w:r>
+    </w:p>
+    <w:p>
+      <w:pPr>
+        <w:ind w:left="1440"/>
+        <w:rPr>
+          <w:rFonts w:ascii="Times New Roman" w:hAnsi="Times New Roman" w:cs="Times New Roman"/>
+          <w:sz w:val="32"/>
+        </w:rPr>
+      </w:pPr>
+      <w:r>
+        <w:rPr>
+          <w:rFonts w:ascii="Times New Roman" w:hAnsi="Times New Roman" w:cs="Times New Roman"/>
+          <w:noProof/>
+          <w:sz w:val="32"/>
+        </w:rPr>
+        <mc:AlternateContent>
+          <mc:Choice Requires="wps">
+            <w:drawing>
+              <wp:anchor distT="0" distB="0" distL="114300" distR="114300" simplePos="0" relativeHeight="251820032" behindDoc="0" locked="0" layoutInCell="1" allowOverlap="1" wp14:anchorId="5DDB2C7A" wp14:editId="3C462534">
+                <wp:simplePos x="0" y="0"/>
+                <wp:positionH relativeFrom="column">
+                  <wp:posOffset>466725</wp:posOffset>
+                </wp:positionH>
+                <wp:positionV relativeFrom="paragraph">
+                  <wp:posOffset>8890</wp:posOffset>
+                </wp:positionV>
+                <wp:extent cx="276225" cy="180975"/>
+                <wp:effectExtent l="76200" t="38100" r="104775" b="123825"/>
+                <wp:wrapNone/>
+                <wp:docPr id="61" name="Rectangle 61"/>
+                <wp:cNvGraphicFramePr/>
+                <a:graphic xmlns:a="http://schemas.openxmlformats.org/drawingml/2006/main">
+                  <a:graphicData uri="http://schemas.microsoft.com/office/word/2010/wordprocessingShape">
+                    <wps:wsp>
+                      <wps:cNvSpPr/>
+                      <wps:spPr>
+                        <a:xfrm>
+                          <a:off x="0" y="0"/>
+                          <a:ext cx="276225" cy="180975"/>
+                        </a:xfrm>
+                        <a:prstGeom prst="rect">
+                          <a:avLst/>
+                        </a:prstGeom>
+                      </wps:spPr>
+                      <wps:style>
+                        <a:lnRef idx="0">
+                          <a:schemeClr val="accent2"/>
+                        </a:lnRef>
+                        <a:fillRef idx="3">
+                          <a:schemeClr val="accent2"/>
+                        </a:fillRef>
+                        <a:effectRef idx="3">
+                          <a:schemeClr val="accent2"/>
+                        </a:effectRef>
+                        <a:fontRef idx="minor">
+                          <a:schemeClr val="lt1"/>
+                        </a:fontRef>
+                      </wps:style>
+                      <wps:bodyPr rot="0" spcFirstLastPara="0" vertOverflow="overflow" horzOverflow="overflow" vert="horz" wrap="square" lIns="91440" tIns="45720" rIns="91440" bIns="45720" numCol="1" spcCol="0" rtlCol="0" fromWordArt="0" anchor="ctr" anchorCtr="0" forceAA="0" compatLnSpc="1">
+                        <a:prstTxWarp prst="textNoShape">
+                          <a:avLst/>
+                        </a:prstTxWarp>
+                        <a:noAutofit/>
+                      </wps:bodyPr>
+                    </wps:wsp>
+                  </a:graphicData>
+                </a:graphic>
+              </wp:anchor>
+            </w:drawing>
+          </mc:Choice>
+          <mc:Fallback>
+            <w:pict>
+              <v:rect id="Rectangle 61" o:spid="_x0000_s1026" style="position:absolute;margin-left:36.75pt;margin-top:.7pt;width:21.75pt;height:14.25pt;z-index:251820032;visibility:visible;mso-wrap-style:square;mso-wrap-distance-left:9pt;mso-wrap-distance-top:0;mso-wrap-distance-right:9pt;mso-wrap-distance-bottom:0;mso-position-horizontal:absolute;mso-position-horizontal-relative:text;mso-position-vertical:absolute;mso-position-vertical-relative:text;v-text-anchor:middle" o:gfxdata="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" fillcolor="#652523 [1637]" stroked="f">
+                <v:fill color2="#ba4442 [3013]" rotate="t" angle="180" colors="0 #9b2d2a;52429f #cb3d3a;1 #ce3b37" focus="100%" type="gradient">
+                  <o:fill v:ext="view" type="gradientUnscaled"/>
+                </v:fill>
+                <v:shadow on="t" color="black" opacity="22937f" origin=",.5" offset="0,.63889mm"/>
+              </v:rect>
+            </w:pict>
+          </mc:Fallback>
+        </mc:AlternateContent>
+      </w:r>
+      <w:r>
+        <w:rPr>
+          <w:rFonts w:ascii="Times New Roman" w:hAnsi="Times New Roman" w:cs="Times New Roman"/>
+          <w:sz w:val="32"/>
+        </w:rPr>
+        <w:t>Create a quadratic Bezier</w:t>
+      </w:r>
+      <w:bookmarkStart w:id="0" w:name="_GoBack"/>
+      <w:bookmarkEnd w:id="0"/>
+      <w:r>
+        <w:rPr>
+          <w:rFonts w:ascii="Times New Roman" w:hAnsi="Times New Roman" w:cs="Times New Roman"/>
+          <w:sz w:val="32"/>
+        </w:rPr>
+        <w:t xml:space="preserve"> Curve</w:t>
+      </w:r>
+    </w:p>
+    <w:p>
+      <w:pPr>
+        <w:ind w:left="1440"/>
+        <w:rPr>
+          <w:rFonts w:ascii="Times New Roman" w:hAnsi="Times New Roman" w:cs="Times New Roman"/>
+          <w:sz w:val="32"/>
+        </w:rPr>
+      </w:pPr>
+      <w:r>
+        <w:rPr>
+          <w:rFonts w:ascii="Times New Roman" w:hAnsi="Times New Roman" w:cs="Times New Roman"/>
+          <w:sz w:val="32"/>
+        </w:rPr>
+        <w:t>-----End of Stretch Goals-----</w:t>
+      </w:r>
+    </w:p>
+    <w:p>
+      <w:pPr>
+        <w:rPr>
+          <w:rFonts w:ascii="Times New Roman" w:hAnsi="Times New Roman" w:cs="Times New Roman"/>
+          <w:sz w:val="32"/>
+        </w:rPr>
+      </w:pPr>
+    </w:p>
+    <w:p>
+      <w:pPr>
+        <w:rPr>
+          <w:rFonts w:ascii="Times New Roman" w:hAnsi="Times New Roman" w:cs="Times New Roman"/>
+          <w:sz w:val="32"/>
+        </w:rPr>
+      </w:pPr>
     </w:p>
     <w:p>
       <w:pPr>
@@ -7272,6 +7813,7 @@
           <w:rFonts w:ascii="Times New Roman" w:hAnsi="Times New Roman" w:cs="Times New Roman"/>
           <w:sz w:val="32"/>
         </w:rPr>
+        <w:lastRenderedPageBreak/>
         <w:t>Be able to restart the project.</w:t>
       </w:r>
     </w:p>
@@ -7606,7 +8148,6 @@
           <w:rFonts w:ascii="Times New Roman" w:hAnsi="Times New Roman" w:cs="Times New Roman"/>
           <w:sz w:val="32"/>
         </w:rPr>
-        <w:lastRenderedPageBreak/>
         <w:t>Save as multiple file types.</w:t>
       </w:r>
     </w:p>
@@ -7743,6 +8284,7 @@
           <w:rFonts w:ascii="Times New Roman" w:hAnsi="Times New Roman" w:cs="Times New Roman"/>
           <w:sz w:val="32"/>
         </w:rPr>
+        <w:lastRenderedPageBreak/>
         <w:t>Need to put project files into the code directory and use .</w:t>
       </w:r>
       <w:proofErr w:type="spellStart"/>
@@ -7936,7 +8478,6 @@
           <w:rFonts w:ascii="Times New Roman" w:hAnsi="Times New Roman" w:cs="Times New Roman"/>
           <w:sz w:val="32"/>
         </w:rPr>
-        <w:lastRenderedPageBreak/>
         <w:t>Status: Yellow (Room for improvement, but have not lost hope)</w:t>
       </w:r>
     </w:p>
@@ -8072,7 +8613,15 @@
           <w:rFonts w:ascii="Times New Roman" w:hAnsi="Times New Roman" w:cs="Times New Roman"/>
           <w:sz w:val="32"/>
         </w:rPr>
-        <w:t xml:space="preserve"> to get rid of the ring of fire and be smoothed with a nice transition outward? Small tasks are a great way to boost confidence and become more motivated. The harder tasks will have a higher reward and make my program that much cooler. The red eye correction is an accomplishment. A feature that </w:t>
+        <w:t xml:space="preserve"> to get rid of the ring of fire and be smoothed with a nice transition outward? Small tasks are a great way to boost confidence and become more motivated. </w:t>
+      </w:r>
+      <w:r>
+        <w:rPr>
+          <w:rFonts w:ascii="Times New Roman" w:hAnsi="Times New Roman" w:cs="Times New Roman"/>
+          <w:sz w:val="32"/>
+        </w:rPr>
+        <w:lastRenderedPageBreak/>
+        <w:t xml:space="preserve">The harder tasks will have a higher reward and make my program that much cooler. The red eye correction is an accomplishment. A feature that </w:t>
       </w:r>
       <w:proofErr w:type="gramStart"/>
       <w:r>
@@ -8203,15 +8752,7 @@
           <w:rFonts w:ascii="Times New Roman" w:hAnsi="Times New Roman" w:cs="Times New Roman"/>
           <w:sz w:val="32"/>
         </w:rPr>
-        <w:t xml:space="preserve"> </w:t>
-      </w:r>
-      <w:r>
-        <w:rPr>
-          <w:rFonts w:ascii="Times New Roman" w:hAnsi="Times New Roman" w:cs="Times New Roman"/>
-          <w:sz w:val="32"/>
-        </w:rPr>
-        <w:lastRenderedPageBreak/>
-        <w:t xml:space="preserve">something cool </w:t>
+        <w:t xml:space="preserve"> something cool </w:t>
       </w:r>
       <w:r>
         <w:rPr>
@@ -8369,6 +8910,7 @@
           <w:rFonts w:ascii="Times New Roman" w:hAnsi="Times New Roman" w:cs="Times New Roman"/>
           <w:sz w:val="32"/>
         </w:rPr>
+        <w:lastRenderedPageBreak/>
         <w:t>4</w:t>
       </w:r>
       <w:r>
@@ -8611,7 +9153,6 @@
           <w:rFonts w:ascii="Times New Roman" w:hAnsi="Times New Roman" w:cs="Times New Roman"/>
           <w:sz w:val="32"/>
         </w:rPr>
-        <w:lastRenderedPageBreak/>
         <w:t>5</w:t>
       </w:r>
       <w:r>
@@ -8893,7 +9434,15 @@
           <w:rFonts w:ascii="Times New Roman" w:hAnsi="Times New Roman" w:cs="Times New Roman"/>
           <w:sz w:val="32"/>
         </w:rPr>
-        <w:t xml:space="preserve"> not in the fired group, but if there were a lot of layoffs I would be in there. I need to get hungry and start demanding more. Technical depth </w:t>
+        <w:t xml:space="preserve"> not in the fired group, but if there were a lot of layoffs I would be in there. I </w:t>
+      </w:r>
+      <w:r>
+        <w:rPr>
+          <w:rFonts w:ascii="Times New Roman" w:hAnsi="Times New Roman" w:cs="Times New Roman"/>
+          <w:sz w:val="32"/>
+        </w:rPr>
+        <w:lastRenderedPageBreak/>
+        <w:t xml:space="preserve">need to get hungry and start demanding more. Technical depth </w:t>
       </w:r>
       <w:proofErr w:type="gramStart"/>
       <w:r>

</xml_diff>

<commit_message>
Color can now be chosen for red eye.
</commit_message>
<xml_diff>
--- a/Documentation/Tasks.docx
+++ b/Documentation/Tasks.docx
@@ -6612,7 +6612,7 @@
         <mc:AlternateContent>
           <mc:Choice Requires="wps">
             <w:drawing>
-              <wp:anchor distT="0" distB="0" distL="114300" distR="114300" simplePos="0" relativeHeight="251803648" behindDoc="0" locked="0" layoutInCell="1" allowOverlap="1" wp14:anchorId="2EEF3BDE" wp14:editId="2AD87E5B">
+              <wp:anchor distT="0" distB="0" distL="114300" distR="114300" simplePos="0" relativeHeight="251803648" behindDoc="0" locked="0" layoutInCell="1" allowOverlap="1" wp14:anchorId="1E836506" wp14:editId="31C75D9D">
                 <wp:simplePos x="0" y="0"/>
                 <wp:positionH relativeFrom="column">
                   <wp:posOffset>466725</wp:posOffset>
@@ -6746,7 +6746,7 @@
         <mc:AlternateContent>
           <mc:Choice Requires="wps">
             <w:drawing>
-              <wp:anchor distT="0" distB="0" distL="114300" distR="114300" simplePos="0" relativeHeight="251805696" behindDoc="0" locked="0" layoutInCell="1" allowOverlap="1" wp14:anchorId="74BD313E" wp14:editId="1916FDF4">
+              <wp:anchor distT="0" distB="0" distL="114300" distR="114300" simplePos="0" relativeHeight="251805696" behindDoc="0" locked="0" layoutInCell="1" allowOverlap="1" wp14:anchorId="485F1FFC" wp14:editId="045AD91F">
                 <wp:simplePos x="0" y="0"/>
                 <wp:positionH relativeFrom="column">
                   <wp:posOffset>466725</wp:posOffset>
@@ -6843,7 +6843,7 @@
         <mc:AlternateContent>
           <mc:Choice Requires="wps">
             <w:drawing>
-              <wp:anchor distT="0" distB="0" distL="114300" distR="114300" simplePos="0" relativeHeight="251807744" behindDoc="0" locked="0" layoutInCell="1" allowOverlap="1" wp14:anchorId="59C56F86" wp14:editId="065442F2">
+              <wp:anchor distT="0" distB="0" distL="114300" distR="114300" simplePos="0" relativeHeight="251807744" behindDoc="0" locked="0" layoutInCell="1" allowOverlap="1" wp14:anchorId="2C48342F" wp14:editId="6906B235">
                 <wp:simplePos x="0" y="0"/>
                 <wp:positionH relativeFrom="column">
                   <wp:posOffset>466725</wp:posOffset>
@@ -6939,7 +6939,7 @@
         <mc:AlternateContent>
           <mc:Choice Requires="wps">
             <w:drawing>
-              <wp:anchor distT="0" distB="0" distL="114300" distR="114300" simplePos="0" relativeHeight="251809792" behindDoc="0" locked="0" layoutInCell="1" allowOverlap="1" wp14:anchorId="2243A03F" wp14:editId="17674377">
+              <wp:anchor distT="0" distB="0" distL="114300" distR="114300" simplePos="0" relativeHeight="251809792" behindDoc="0" locked="0" layoutInCell="1" allowOverlap="1" wp14:anchorId="40EF91DE" wp14:editId="41BBB9BB">
                 <wp:simplePos x="0" y="0"/>
                 <wp:positionH relativeFrom="column">
                   <wp:posOffset>466725</wp:posOffset>
@@ -7073,7 +7073,7 @@
         <mc:AlternateContent>
           <mc:Choice Requires="wps">
             <w:drawing>
-              <wp:anchor distT="0" distB="0" distL="114300" distR="114300" simplePos="0" relativeHeight="251801600" behindDoc="0" locked="0" layoutInCell="1" allowOverlap="1" wp14:anchorId="433444E7" wp14:editId="47441B6C">
+              <wp:anchor distT="0" distB="0" distL="114300" distR="114300" simplePos="0" relativeHeight="251801600" behindDoc="0" locked="0" layoutInCell="1" allowOverlap="1" wp14:anchorId="59D10ABB" wp14:editId="439592EE">
                 <wp:simplePos x="0" y="0"/>
                 <wp:positionH relativeFrom="column">
                   <wp:posOffset>466725</wp:posOffset>
@@ -7222,7 +7222,7 @@
         <mc:AlternateContent>
           <mc:Choice Requires="wps">
             <w:drawing>
-              <wp:anchor distT="0" distB="0" distL="114300" distR="114300" simplePos="0" relativeHeight="251811840" behindDoc="0" locked="0" layoutInCell="1" allowOverlap="1" wp14:anchorId="7BC989D1" wp14:editId="7DB90AD6">
+              <wp:anchor distT="0" distB="0" distL="114300" distR="114300" simplePos="0" relativeHeight="251811840" behindDoc="0" locked="0" layoutInCell="1" allowOverlap="1" wp14:anchorId="5C329CFC" wp14:editId="1CBD584D">
                 <wp:simplePos x="0" y="0"/>
                 <wp:positionH relativeFrom="column">
                   <wp:posOffset>476250</wp:posOffset>
@@ -7300,6 +7300,208 @@
         </w:rPr>
         <w:tab/>
         <w:t>Produce a less jagged red eye anti-aliasing technique.</w:t>
+      </w:r>
+    </w:p>
+    <w:p>
+      <w:pPr>
+        <w:rPr>
+          <w:rFonts w:ascii="Times New Roman" w:hAnsi="Times New Roman" w:cs="Times New Roman"/>
+          <w:sz w:val="32"/>
+        </w:rPr>
+      </w:pPr>
+      <w:r>
+        <w:rPr>
+          <w:rFonts w:ascii="Times New Roman" w:hAnsi="Times New Roman" w:cs="Times New Roman"/>
+          <w:noProof/>
+          <w:sz w:val="32"/>
+          <w:u w:val="single"/>
+        </w:rPr>
+        <mc:AlternateContent>
+          <mc:Choice Requires="wps">
+            <w:drawing>
+              <wp:anchor distT="0" distB="0" distL="114300" distR="114300" simplePos="0" relativeHeight="251824128" behindDoc="0" locked="0" layoutInCell="1" allowOverlap="1" wp14:anchorId="46DE3B9A" wp14:editId="56A160FB">
+                <wp:simplePos x="0" y="0"/>
+                <wp:positionH relativeFrom="column">
+                  <wp:posOffset>466725</wp:posOffset>
+                </wp:positionH>
+                <wp:positionV relativeFrom="paragraph">
+                  <wp:posOffset>15875</wp:posOffset>
+                </wp:positionV>
+                <wp:extent cx="276225" cy="190500"/>
+                <wp:effectExtent l="76200" t="38100" r="104775" b="114300"/>
+                <wp:wrapNone/>
+                <wp:docPr id="63" name="Rectangle 63"/>
+                <wp:cNvGraphicFramePr/>
+                <a:graphic xmlns:a="http://schemas.openxmlformats.org/drawingml/2006/main">
+                  <a:graphicData uri="http://schemas.microsoft.com/office/word/2010/wordprocessingShape">
+                    <wps:wsp>
+                      <wps:cNvSpPr/>
+                      <wps:spPr>
+                        <a:xfrm>
+                          <a:off x="0" y="0"/>
+                          <a:ext cx="276225" cy="190500"/>
+                        </a:xfrm>
+                        <a:prstGeom prst="rect">
+                          <a:avLst/>
+                        </a:prstGeom>
+                      </wps:spPr>
+                      <wps:style>
+                        <a:lnRef idx="0">
+                          <a:schemeClr val="accent3"/>
+                        </a:lnRef>
+                        <a:fillRef idx="3">
+                          <a:schemeClr val="accent3"/>
+                        </a:fillRef>
+                        <a:effectRef idx="3">
+                          <a:schemeClr val="accent3"/>
+                        </a:effectRef>
+                        <a:fontRef idx="minor">
+                          <a:schemeClr val="lt1"/>
+                        </a:fontRef>
+                      </wps:style>
+                      <wps:bodyPr rot="0" spcFirstLastPara="0" vertOverflow="overflow" horzOverflow="overflow" vert="horz" wrap="square" lIns="91440" tIns="45720" rIns="91440" bIns="45720" numCol="1" spcCol="0" rtlCol="0" fromWordArt="0" anchor="ctr" anchorCtr="0" forceAA="0" compatLnSpc="1">
+                        <a:prstTxWarp prst="textNoShape">
+                          <a:avLst/>
+                        </a:prstTxWarp>
+                        <a:noAutofit/>
+                      </wps:bodyPr>
+                    </wps:wsp>
+                  </a:graphicData>
+                </a:graphic>
+              </wp:anchor>
+            </w:drawing>
+          </mc:Choice>
+          <mc:Fallback>
+            <w:pict>
+              <v:rect id="Rectangle 63" o:spid="_x0000_s1026" style="position:absolute;margin-left:36.75pt;margin-top:1.25pt;width:21.75pt;height:15pt;z-index:251824128;visibility:visible;mso-wrap-style:square;mso-wrap-distance-left:9pt;mso-wrap-distance-top:0;mso-wrap-distance-right:9pt;mso-wrap-distance-bottom:0;mso-position-horizontal:absolute;mso-position-horizontal-relative:text;mso-position-vertical:absolute;mso-position-vertical-relative:text;v-text-anchor:middle" o:gfxdata="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" fillcolor="#506329 [1638]" stroked="f">
+                <v:fill color2="#93b64c [3014]" rotate="t" angle="180" colors="0 #769535;52429f #9bc348;1 #9cc746" focus="100%" type="gradient">
+                  <o:fill v:ext="view" type="gradientUnscaled"/>
+                </v:fill>
+                <v:shadow on="t" color="black" opacity="22937f" origin=",.5" offset="0,.63889mm"/>
+              </v:rect>
+            </w:pict>
+          </mc:Fallback>
+        </mc:AlternateContent>
+      </w:r>
+      <w:r>
+        <w:rPr>
+          <w:rFonts w:ascii="Times New Roman" w:hAnsi="Times New Roman" w:cs="Times New Roman"/>
+          <w:sz w:val="32"/>
+        </w:rPr>
+        <w:tab/>
+      </w:r>
+      <w:r>
+        <w:rPr>
+          <w:rFonts w:ascii="Times New Roman" w:hAnsi="Times New Roman" w:cs="Times New Roman"/>
+          <w:sz w:val="32"/>
+        </w:rPr>
+        <w:tab/>
+        <w:t>Fix red eye within the circle boundary not a lazy square.</w:t>
+      </w:r>
+    </w:p>
+    <w:p>
+      <w:pPr>
+        <w:rPr>
+          <w:rFonts w:ascii="Times New Roman" w:hAnsi="Times New Roman" w:cs="Times New Roman"/>
+          <w:sz w:val="32"/>
+        </w:rPr>
+      </w:pPr>
+      <w:r>
+        <w:rPr>
+          <w:rFonts w:ascii="Times New Roman" w:hAnsi="Times New Roman" w:cs="Times New Roman"/>
+          <w:noProof/>
+          <w:sz w:val="32"/>
+        </w:rPr>
+        <mc:AlternateContent>
+          <mc:Choice Requires="wps">
+            <w:drawing>
+              <wp:anchor distT="0" distB="0" distL="114300" distR="114300" simplePos="0" relativeHeight="251826176" behindDoc="0" locked="0" layoutInCell="1" allowOverlap="1" wp14:anchorId="0C4B77F5" wp14:editId="46459C30">
+                <wp:simplePos x="0" y="0"/>
+                <wp:positionH relativeFrom="column">
+                  <wp:posOffset>476250</wp:posOffset>
+                </wp:positionH>
+                <wp:positionV relativeFrom="paragraph">
+                  <wp:posOffset>13335</wp:posOffset>
+                </wp:positionV>
+                <wp:extent cx="276225" cy="200025"/>
+                <wp:effectExtent l="76200" t="38100" r="104775" b="123825"/>
+                <wp:wrapNone/>
+                <wp:docPr id="64" name="Rectangle 64"/>
+                <wp:cNvGraphicFramePr/>
+                <a:graphic xmlns:a="http://schemas.openxmlformats.org/drawingml/2006/main">
+                  <a:graphicData uri="http://schemas.microsoft.com/office/word/2010/wordprocessingShape">
+                    <wps:wsp>
+                      <wps:cNvSpPr/>
+                      <wps:spPr>
+                        <a:xfrm>
+                          <a:off x="0" y="0"/>
+                          <a:ext cx="276225" cy="200025"/>
+                        </a:xfrm>
+                        <a:prstGeom prst="rect">
+                          <a:avLst/>
+                        </a:prstGeom>
+                      </wps:spPr>
+                      <wps:style>
+                        <a:lnRef idx="0">
+                          <a:schemeClr val="accent6"/>
+                        </a:lnRef>
+                        <a:fillRef idx="3">
+                          <a:schemeClr val="accent6"/>
+                        </a:fillRef>
+                        <a:effectRef idx="3">
+                          <a:schemeClr val="accent6"/>
+                        </a:effectRef>
+                        <a:fontRef idx="minor">
+                          <a:schemeClr val="lt1"/>
+                        </a:fontRef>
+                      </wps:style>
+                      <wps:bodyPr rot="0" spcFirstLastPara="0" vertOverflow="overflow" horzOverflow="overflow" vert="horz" wrap="square" lIns="91440" tIns="45720" rIns="91440" bIns="45720" numCol="1" spcCol="0" rtlCol="0" fromWordArt="0" anchor="ctr" anchorCtr="0" forceAA="0" compatLnSpc="1">
+                        <a:prstTxWarp prst="textNoShape">
+                          <a:avLst/>
+                        </a:prstTxWarp>
+                        <a:noAutofit/>
+                      </wps:bodyPr>
+                    </wps:wsp>
+                  </a:graphicData>
+                </a:graphic>
+              </wp:anchor>
+            </w:drawing>
+          </mc:Choice>
+          <mc:Fallback>
+            <w:pict>
+              <v:rect id="Rectangle 64" o:spid="_x0000_s1026" style="position:absolute;margin-left:37.5pt;margin-top:1.05pt;width:21.75pt;height:15.75pt;z-index:251826176;visibility:visible;mso-wrap-style:square;mso-wrap-distance-left:9pt;mso-wrap-distance-top:0;mso-wrap-distance-right:9pt;mso-wrap-distance-bottom:0;mso-position-horizontal:absolute;mso-position-horizontal-relative:text;mso-position-vertical:absolute;mso-position-vertical-relative:text;v-text-anchor:middle" o:gfxdata="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" fillcolor="#9a4906 [1641]" stroked="f">
+                <v:fill color2="#f68a32 [3017]" rotate="t" angle="180" colors="0 #cb6c1d;52429f #ff8f2a;1 #ff8f26" focus="100%" type="gradient">
+                  <o:fill v:ext="view" type="gradientUnscaled"/>
+                </v:fill>
+                <v:shadow on="t" color="black" opacity="22937f" origin=",.5" offset="0,.63889mm"/>
+              </v:rect>
+            </w:pict>
+          </mc:Fallback>
+        </mc:AlternateContent>
+      </w:r>
+      <w:r>
+        <w:rPr>
+          <w:rFonts w:ascii="Times New Roman" w:hAnsi="Times New Roman" w:cs="Times New Roman"/>
+          <w:sz w:val="32"/>
+        </w:rPr>
+        <w:tab/>
+      </w:r>
+      <w:r>
+        <w:rPr>
+          <w:rFonts w:ascii="Times New Roman" w:hAnsi="Times New Roman" w:cs="Times New Roman"/>
+          <w:sz w:val="32"/>
+        </w:rPr>
+        <w:tab/>
+        <w:t>Let t</w:t>
+      </w:r>
+      <w:bookmarkStart w:id="0" w:name="_GoBack"/>
+      <w:bookmarkEnd w:id="0"/>
+      <w:r>
+        <w:rPr>
+          <w:rFonts w:ascii="Times New Roman" w:hAnsi="Times New Roman" w:cs="Times New Roman"/>
+          <w:sz w:val="32"/>
+        </w:rPr>
+        <w:t xml:space="preserve">he user choose the color for red eye removal. </w:t>
       </w:r>
     </w:p>
     <w:p>
@@ -7705,16 +7907,7 @@
           <w:rFonts w:ascii="Times New Roman" w:hAnsi="Times New Roman" w:cs="Times New Roman"/>
           <w:sz w:val="32"/>
         </w:rPr>
-        <w:t>Create a quadratic Bezier</w:t>
-      </w:r>
-      <w:bookmarkStart w:id="0" w:name="_GoBack"/>
-      <w:bookmarkEnd w:id="0"/>
-      <w:r>
-        <w:rPr>
-          <w:rFonts w:ascii="Times New Roman" w:hAnsi="Times New Roman" w:cs="Times New Roman"/>
-          <w:sz w:val="32"/>
-        </w:rPr>
-        <w:t xml:space="preserve"> Curve</w:t>
+        <w:t>Create a quadratic Bezier Curve</w:t>
       </w:r>
     </w:p>
     <w:p>
@@ -7813,7 +8006,6 @@
           <w:rFonts w:ascii="Times New Roman" w:hAnsi="Times New Roman" w:cs="Times New Roman"/>
           <w:sz w:val="32"/>
         </w:rPr>
-        <w:lastRenderedPageBreak/>
         <w:t>Be able to restart the project.</w:t>
       </w:r>
     </w:p>
@@ -8248,7 +8440,15 @@
           <w:rFonts w:ascii="Times New Roman" w:hAnsi="Times New Roman" w:cs="Times New Roman"/>
           <w:sz w:val="32"/>
         </w:rPr>
-        <w:t xml:space="preserve"> Meeting: July 10, 2013 – Need to make more realistic goals with some stretches to know if the work is good enough. Need to re-word vague tasks for </w:t>
+        <w:t xml:space="preserve"> Meeting: July 10, 2013 – Need to make more realistic goals with some stretches to know if the work is good enough. Need to re-word </w:t>
+      </w:r>
+      <w:r>
+        <w:rPr>
+          <w:rFonts w:ascii="Times New Roman" w:hAnsi="Times New Roman" w:cs="Times New Roman"/>
+          <w:sz w:val="32"/>
+        </w:rPr>
+        <w:lastRenderedPageBreak/>
+        <w:t xml:space="preserve">vague tasks for </w:t>
       </w:r>
       <w:proofErr w:type="gramStart"/>
       <w:r>
@@ -8284,7 +8484,6 @@
           <w:rFonts w:ascii="Times New Roman" w:hAnsi="Times New Roman" w:cs="Times New Roman"/>
           <w:sz w:val="32"/>
         </w:rPr>
-        <w:lastRenderedPageBreak/>
         <w:t>Need to put project files into the code directory and use .</w:t>
       </w:r>
       <w:proofErr w:type="spellStart"/>
@@ -8613,7 +8812,7 @@
           <w:rFonts w:ascii="Times New Roman" w:hAnsi="Times New Roman" w:cs="Times New Roman"/>
           <w:sz w:val="32"/>
         </w:rPr>
-        <w:t xml:space="preserve"> to get rid of the ring of fire and be smoothed with a nice transition outward? Small tasks are a great way to boost confidence and become more motivated. </w:t>
+        <w:t xml:space="preserve"> to get rid </w:t>
       </w:r>
       <w:r>
         <w:rPr>
@@ -8621,7 +8820,7 @@
           <w:sz w:val="32"/>
         </w:rPr>
         <w:lastRenderedPageBreak/>
-        <w:t xml:space="preserve">The harder tasks will have a higher reward and make my program that much cooler. The red eye correction is an accomplishment. A feature that </w:t>
+        <w:t xml:space="preserve">of the ring of fire and be smoothed with a nice transition outward? Small tasks are a great way to boost confidence and become more motivated. The harder tasks will have a higher reward and make my program that much cooler. The red eye correction is an accomplishment. A feature that </w:t>
       </w:r>
       <w:proofErr w:type="gramStart"/>
       <w:r>
@@ -8878,6 +9077,7 @@
           <w:rFonts w:ascii="Times New Roman" w:hAnsi="Times New Roman" w:cs="Times New Roman"/>
           <w:sz w:val="32"/>
         </w:rPr>
+        <w:lastRenderedPageBreak/>
         <w:t>Professionalism: Average person dressed. I felt more emotional this time. Not sure if that was noticeable.</w:t>
       </w:r>
       <w:r>
@@ -8910,7 +9110,6 @@
           <w:rFonts w:ascii="Times New Roman" w:hAnsi="Times New Roman" w:cs="Times New Roman"/>
           <w:sz w:val="32"/>
         </w:rPr>
-        <w:lastRenderedPageBreak/>
         <w:t>4</w:t>
       </w:r>
       <w:r>
@@ -9402,7 +9601,15 @@
           <w:rFonts w:ascii="Times New Roman" w:hAnsi="Times New Roman" w:cs="Times New Roman"/>
           <w:sz w:val="32"/>
         </w:rPr>
-        <w:t xml:space="preserve">Visual studio has a feature where you can cycle through multiple copies of text with ctrl + shift + v. talked about in industry that </w:t>
+        <w:t xml:space="preserve">Visual studio has a feature where you can cycle through multiple </w:t>
+      </w:r>
+      <w:r>
+        <w:rPr>
+          <w:rFonts w:ascii="Times New Roman" w:hAnsi="Times New Roman" w:cs="Times New Roman"/>
+          <w:sz w:val="32"/>
+        </w:rPr>
+        <w:lastRenderedPageBreak/>
+        <w:t xml:space="preserve">copies of text with ctrl + shift + v. talked about in industry that </w:t>
       </w:r>
       <w:proofErr w:type="gramStart"/>
       <w:r>
@@ -9434,15 +9641,7 @@
           <w:rFonts w:ascii="Times New Roman" w:hAnsi="Times New Roman" w:cs="Times New Roman"/>
           <w:sz w:val="32"/>
         </w:rPr>
-        <w:t xml:space="preserve"> not in the fired group, but if there were a lot of layoffs I would be in there. I </w:t>
-      </w:r>
-      <w:r>
-        <w:rPr>
-          <w:rFonts w:ascii="Times New Roman" w:hAnsi="Times New Roman" w:cs="Times New Roman"/>
-          <w:sz w:val="32"/>
-        </w:rPr>
-        <w:lastRenderedPageBreak/>
-        <w:t xml:space="preserve">need to get hungry and start demanding more. Technical depth </w:t>
+        <w:t xml:space="preserve"> not in the fired group, but if there were a lot of layoffs I would be in there. I need to get hungry and start demanding more. Technical depth </w:t>
       </w:r>
       <w:proofErr w:type="gramStart"/>
       <w:r>

</xml_diff>

<commit_message>
Resizing can now be done.
</commit_message>
<xml_diff>
--- a/Documentation/Tasks.docx
+++ b/Documentation/Tasks.docx
@@ -7222,18 +7222,18 @@
         <mc:AlternateContent>
           <mc:Choice Requires="wps">
             <w:drawing>
-              <wp:anchor distT="0" distB="0" distL="114300" distR="114300" simplePos="0" relativeHeight="251811840" behindDoc="0" locked="0" layoutInCell="1" allowOverlap="1" wp14:anchorId="5C329CFC" wp14:editId="1CBD584D">
+              <wp:anchor distT="0" distB="0" distL="114300" distR="114300" simplePos="0" relativeHeight="251828224" behindDoc="0" locked="0" layoutInCell="1" allowOverlap="1" wp14:anchorId="4CC4326C" wp14:editId="1DCF4057">
                 <wp:simplePos x="0" y="0"/>
                 <wp:positionH relativeFrom="column">
-                  <wp:posOffset>476250</wp:posOffset>
+                  <wp:posOffset>466725</wp:posOffset>
                 </wp:positionH>
                 <wp:positionV relativeFrom="paragraph">
-                  <wp:posOffset>13335</wp:posOffset>
+                  <wp:posOffset>23495</wp:posOffset>
                 </wp:positionV>
-                <wp:extent cx="276225" cy="180975"/>
+                <wp:extent cx="276225" cy="200025"/>
                 <wp:effectExtent l="76200" t="38100" r="104775" b="123825"/>
                 <wp:wrapNone/>
-                <wp:docPr id="57" name="Rectangle 57"/>
+                <wp:docPr id="66" name="Rectangle 66"/>
                 <wp:cNvGraphicFramePr/>
                 <a:graphic xmlns:a="http://schemas.openxmlformats.org/drawingml/2006/main">
                   <a:graphicData uri="http://schemas.microsoft.com/office/word/2010/wordprocessingShape">
@@ -7242,7 +7242,7 @@
                       <wps:spPr>
                         <a:xfrm>
                           <a:off x="0" y="0"/>
-                          <a:ext cx="276225" cy="180975"/>
+                          <a:ext cx="276225" cy="200025"/>
                         </a:xfrm>
                         <a:prstGeom prst="rect">
                           <a:avLst/>
@@ -7250,13 +7250,13 @@
                       </wps:spPr>
                       <wps:style>
                         <a:lnRef idx="0">
-                          <a:schemeClr val="accent2"/>
+                          <a:schemeClr val="accent6"/>
                         </a:lnRef>
                         <a:fillRef idx="3">
-                          <a:schemeClr val="accent2"/>
+                          <a:schemeClr val="accent6"/>
                         </a:fillRef>
                         <a:effectRef idx="3">
-                          <a:schemeClr val="accent2"/>
+                          <a:schemeClr val="accent6"/>
                         </a:effectRef>
                         <a:fontRef idx="minor">
                           <a:schemeClr val="lt1"/>
@@ -7276,8 +7276,8 @@
           </mc:Choice>
           <mc:Fallback>
             <w:pict>
-              <v:rect id="Rectangle 57" o:spid="_x0000_s1026" style="position:absolute;margin-left:37.5pt;margin-top:1.05pt;width:21.75pt;height:14.25pt;z-index:251811840;visibility:visible;mso-wrap-style:square;mso-wrap-distance-left:9pt;mso-wrap-distance-top:0;mso-wrap-distance-right:9pt;mso-wrap-distance-bottom:0;mso-position-horizontal:absolute;mso-position-horizontal-relative:text;mso-position-vertical:absolute;mso-position-vertical-relative:text;v-text-anchor:middle" o:gfxdata="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" fillcolor="#652523 [1637]" stroked="f">
-                <v:fill color2="#ba4442 [3013]" rotate="t" angle="180" colors="0 #9b2d2a;52429f #cb3d3a;1 #ce3b37" focus="100%" type="gradient">
+              <v:rect id="Rectangle 66" o:spid="_x0000_s1026" style="position:absolute;margin-left:36.75pt;margin-top:1.85pt;width:21.75pt;height:15.75pt;z-index:251828224;visibility:visible;mso-wrap-style:square;mso-wrap-distance-left:9pt;mso-wrap-distance-top:0;mso-wrap-distance-right:9pt;mso-wrap-distance-bottom:0;mso-position-horizontal:absolute;mso-position-horizontal-relative:text;mso-position-vertical:absolute;mso-position-vertical-relative:text;v-text-anchor:middle" o:gfxdata="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" fillcolor="#9a4906 [1641]" stroked="f">
+                <v:fill color2="#f68a32 [3017]" rotate="t" angle="180" colors="0 #cb6c1d;52429f #ff8f2a;1 #ff8f26" focus="100%" type="gradient">
                   <o:fill v:ext="view" type="gradientUnscaled"/>
                 </v:fill>
                 <v:shadow on="t" color="black" opacity="22937f" origin=",.5" offset="0,.63889mm"/>
@@ -7300,6 +7300,26 @@
         </w:rPr>
         <w:tab/>
         <w:t>Produce a less jagged red eye anti-aliasing technique.</w:t>
+      </w:r>
+    </w:p>
+    <w:p>
+      <w:pPr>
+        <w:pStyle w:val="ListParagraph"/>
+        <w:numPr>
+          <w:ilvl w:val="0"/>
+          <w:numId w:val="4"/>
+        </w:numPr>
+        <w:rPr>
+          <w:rFonts w:ascii="Times New Roman" w:hAnsi="Times New Roman" w:cs="Times New Roman"/>
+          <w:sz w:val="32"/>
+        </w:rPr>
+      </w:pPr>
+      <w:r>
+        <w:rPr>
+          <w:rFonts w:ascii="Times New Roman" w:hAnsi="Times New Roman" w:cs="Times New Roman"/>
+          <w:sz w:val="32"/>
+        </w:rPr>
+        <w:t>Added ordinal directions and within the boundaries of the user specified circle.</w:t>
       </w:r>
     </w:p>
     <w:p>
@@ -7411,22 +7431,23 @@
           <w:rFonts w:ascii="Times New Roman" w:hAnsi="Times New Roman" w:cs="Times New Roman"/>
           <w:noProof/>
           <w:sz w:val="32"/>
+          <w:u w:val="single"/>
         </w:rPr>
         <mc:AlternateContent>
           <mc:Choice Requires="wps">
             <w:drawing>
-              <wp:anchor distT="0" distB="0" distL="114300" distR="114300" simplePos="0" relativeHeight="251826176" behindDoc="0" locked="0" layoutInCell="1" allowOverlap="1" wp14:anchorId="0C4B77F5" wp14:editId="46459C30">
+              <wp:anchor distT="0" distB="0" distL="114300" distR="114300" simplePos="0" relativeHeight="251826176" behindDoc="0" locked="0" layoutInCell="1" allowOverlap="1" wp14:anchorId="5311B457" wp14:editId="694057ED">
                 <wp:simplePos x="0" y="0"/>
                 <wp:positionH relativeFrom="column">
-                  <wp:posOffset>476250</wp:posOffset>
+                  <wp:posOffset>466725</wp:posOffset>
                 </wp:positionH>
                 <wp:positionV relativeFrom="paragraph">
-                  <wp:posOffset>13335</wp:posOffset>
+                  <wp:posOffset>10795</wp:posOffset>
                 </wp:positionV>
-                <wp:extent cx="276225" cy="200025"/>
-                <wp:effectExtent l="76200" t="38100" r="104775" b="123825"/>
+                <wp:extent cx="276225" cy="190500"/>
+                <wp:effectExtent l="76200" t="38100" r="104775" b="114300"/>
                 <wp:wrapNone/>
-                <wp:docPr id="64" name="Rectangle 64"/>
+                <wp:docPr id="65" name="Rectangle 65"/>
                 <wp:cNvGraphicFramePr/>
                 <a:graphic xmlns:a="http://schemas.openxmlformats.org/drawingml/2006/main">
                   <a:graphicData uri="http://schemas.microsoft.com/office/word/2010/wordprocessingShape">
@@ -7435,7 +7456,7 @@
                       <wps:spPr>
                         <a:xfrm>
                           <a:off x="0" y="0"/>
-                          <a:ext cx="276225" cy="200025"/>
+                          <a:ext cx="276225" cy="190500"/>
                         </a:xfrm>
                         <a:prstGeom prst="rect">
                           <a:avLst/>
@@ -7443,13 +7464,13 @@
                       </wps:spPr>
                       <wps:style>
                         <a:lnRef idx="0">
-                          <a:schemeClr val="accent6"/>
+                          <a:schemeClr val="accent3"/>
                         </a:lnRef>
                         <a:fillRef idx="3">
-                          <a:schemeClr val="accent6"/>
+                          <a:schemeClr val="accent3"/>
                         </a:fillRef>
                         <a:effectRef idx="3">
-                          <a:schemeClr val="accent6"/>
+                          <a:schemeClr val="accent3"/>
                         </a:effectRef>
                         <a:fontRef idx="minor">
                           <a:schemeClr val="lt1"/>
@@ -7469,8 +7490,8 @@
           </mc:Choice>
           <mc:Fallback>
             <w:pict>
-              <v:rect id="Rectangle 64" o:spid="_x0000_s1026" style="position:absolute;margin-left:37.5pt;margin-top:1.05pt;width:21.75pt;height:15.75pt;z-index:251826176;visibility:visible;mso-wrap-style:square;mso-wrap-distance-left:9pt;mso-wrap-distance-top:0;mso-wrap-distance-right:9pt;mso-wrap-distance-bottom:0;mso-position-horizontal:absolute;mso-position-horizontal-relative:text;mso-position-vertical:absolute;mso-position-vertical-relative:text;v-text-anchor:middle" o:gfxdata="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" fillcolor="#9a4906 [1641]" stroked="f">
-                <v:fill color2="#f68a32 [3017]" rotate="t" angle="180" colors="0 #cb6c1d;52429f #ff8f2a;1 #ff8f26" focus="100%" type="gradient">
+              <v:rect id="Rectangle 65" o:spid="_x0000_s1026" style="position:absolute;margin-left:36.75pt;margin-top:.85pt;width:21.75pt;height:15pt;z-index:251826176;visibility:visible;mso-wrap-style:square;mso-wrap-distance-left:9pt;mso-wrap-distance-top:0;mso-wrap-distance-right:9pt;mso-wrap-distance-bottom:0;mso-position-horizontal:absolute;mso-position-horizontal-relative:text;mso-position-vertical:absolute;mso-position-vertical-relative:text;v-text-anchor:middle" o:gfxdata="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" fillcolor="#506329 [1638]" stroked="f">
+                <v:fill color2="#93b64c [3014]" rotate="t" angle="180" colors="0 #769535;52429f #9bc348;1 #9cc746" focus="100%" type="gradient">
                   <o:fill v:ext="view" type="gradientUnscaled"/>
                 </v:fill>
                 <v:shadow on="t" color="black" opacity="22937f" origin=",.5" offset="0,.63889mm"/>
@@ -7492,16 +7513,7 @@
           <w:sz w:val="32"/>
         </w:rPr>
         <w:tab/>
-        <w:t>Let t</w:t>
-      </w:r>
-      <w:bookmarkStart w:id="0" w:name="_GoBack"/>
-      <w:bookmarkEnd w:id="0"/>
-      <w:r>
-        <w:rPr>
-          <w:rFonts w:ascii="Times New Roman" w:hAnsi="Times New Roman" w:cs="Times New Roman"/>
-          <w:sz w:val="32"/>
-        </w:rPr>
-        <w:t xml:space="preserve">he user choose the color for red eye removal. </w:t>
+        <w:t xml:space="preserve">Let the user choose the color for red eye removal. </w:t>
       </w:r>
     </w:p>
     <w:p>
@@ -8424,6 +8436,7 @@
           <w:rFonts w:ascii="Times New Roman" w:hAnsi="Times New Roman" w:cs="Times New Roman"/>
           <w:sz w:val="32"/>
         </w:rPr>
+        <w:lastRenderedPageBreak/>
         <w:t>1</w:t>
       </w:r>
       <w:r>
@@ -8440,15 +8453,7 @@
           <w:rFonts w:ascii="Times New Roman" w:hAnsi="Times New Roman" w:cs="Times New Roman"/>
           <w:sz w:val="32"/>
         </w:rPr>
-        <w:t xml:space="preserve"> Meeting: July 10, 2013 – Need to make more realistic goals with some stretches to know if the work is good enough. Need to re-word </w:t>
-      </w:r>
-      <w:r>
-        <w:rPr>
-          <w:rFonts w:ascii="Times New Roman" w:hAnsi="Times New Roman" w:cs="Times New Roman"/>
-          <w:sz w:val="32"/>
-        </w:rPr>
-        <w:lastRenderedPageBreak/>
-        <w:t xml:space="preserve">vague tasks for </w:t>
+        <w:t xml:space="preserve"> Meeting: July 10, 2013 – Need to make more realistic goals with some stretches to know if the work is good enough. Need to re-word vague tasks for </w:t>
       </w:r>
       <w:proofErr w:type="gramStart"/>
       <w:r>
@@ -8780,7 +8785,15 @@
           <w:rFonts w:ascii="Times New Roman" w:hAnsi="Times New Roman" w:cs="Times New Roman"/>
           <w:sz w:val="32"/>
         </w:rPr>
-        <w:t xml:space="preserve"> Meeting: July 25, 2013 at 11:30a.m. – This week was rough and I put in 13-14hrs. I showed off my red eye correction, but that is all I had. We discussed features. Which features should have more work on to stand out. Specific features should have a “wow” factor, or </w:t>
+        <w:t xml:space="preserve"> Meeting: July 25, 2013 at 11:30a.m. – This week was rough and I put in 13-14hrs. I showed off my red eye correction, but that is all I had. We discussed features. Which features should have more work on to stand </w:t>
+      </w:r>
+      <w:r>
+        <w:rPr>
+          <w:rFonts w:ascii="Times New Roman" w:hAnsi="Times New Roman" w:cs="Times New Roman"/>
+          <w:sz w:val="32"/>
+        </w:rPr>
+        <w:lastRenderedPageBreak/>
+        <w:t xml:space="preserve">out. Specific features should have a “wow” factor, or </w:t>
       </w:r>
       <w:proofErr w:type="gramStart"/>
       <w:r>
@@ -8812,15 +8825,7 @@
           <w:rFonts w:ascii="Times New Roman" w:hAnsi="Times New Roman" w:cs="Times New Roman"/>
           <w:sz w:val="32"/>
         </w:rPr>
-        <w:t xml:space="preserve"> to get rid </w:t>
-      </w:r>
-      <w:r>
-        <w:rPr>
-          <w:rFonts w:ascii="Times New Roman" w:hAnsi="Times New Roman" w:cs="Times New Roman"/>
-          <w:sz w:val="32"/>
-        </w:rPr>
-        <w:lastRenderedPageBreak/>
-        <w:t xml:space="preserve">of the ring of fire and be smoothed with a nice transition outward? Small tasks are a great way to boost confidence and become more motivated. The harder tasks will have a higher reward and make my program that much cooler. The red eye correction is an accomplishment. A feature that </w:t>
+        <w:t xml:space="preserve"> to get rid of the ring of fire and be smoothed with a nice transition outward? Small tasks are a great way to boost confidence and become more motivated. The harder tasks will have a higher reward and make my program that much cooler. The red eye correction is an accomplishment. A feature that </w:t>
       </w:r>
       <w:proofErr w:type="gramStart"/>
       <w:r>
@@ -9762,6 +9767,340 @@
           <w:sz w:val="32"/>
         </w:rPr>
         <w:t>Technicality: Minimal</w:t>
+      </w:r>
+    </w:p>
+    <w:p>
+      <w:pPr>
+        <w:pStyle w:val="ListParagraph"/>
+        <w:numPr>
+          <w:ilvl w:val="0"/>
+          <w:numId w:val="4"/>
+        </w:numPr>
+        <w:rPr>
+          <w:rFonts w:ascii="Times New Roman" w:hAnsi="Times New Roman" w:cs="Times New Roman"/>
+          <w:sz w:val="32"/>
+        </w:rPr>
+      </w:pPr>
+      <w:proofErr w:type="gramStart"/>
+      <w:r>
+        <w:rPr>
+          <w:rFonts w:ascii="Times New Roman" w:hAnsi="Times New Roman" w:cs="Times New Roman"/>
+          <w:sz w:val="32"/>
+        </w:rPr>
+        <w:t>Professionalism: Dressed up for the meeting.</w:t>
+      </w:r>
+      <w:proofErr w:type="gramEnd"/>
+    </w:p>
+    <w:p>
+      <w:pPr>
+        <w:rPr>
+          <w:rFonts w:ascii="Times New Roman" w:hAnsi="Times New Roman" w:cs="Times New Roman"/>
+          <w:sz w:val="32"/>
+        </w:rPr>
+      </w:pPr>
+      <w:proofErr w:type="gramStart"/>
+      <w:r>
+        <w:rPr>
+          <w:rFonts w:ascii="Times New Roman" w:hAnsi="Times New Roman" w:cs="Times New Roman"/>
+          <w:sz w:val="32"/>
+        </w:rPr>
+        <w:t>7</w:t>
+      </w:r>
+      <w:r>
+        <w:rPr>
+          <w:rFonts w:ascii="Times New Roman" w:hAnsi="Times New Roman" w:cs="Times New Roman"/>
+          <w:sz w:val="32"/>
+          <w:vertAlign w:val="superscript"/>
+        </w:rPr>
+        <w:t>th</w:t>
+      </w:r>
+      <w:proofErr w:type="gramEnd"/>
+      <w:r>
+        <w:rPr>
+          <w:rFonts w:ascii="Times New Roman" w:hAnsi="Times New Roman" w:cs="Times New Roman"/>
+          <w:sz w:val="32"/>
+        </w:rPr>
+        <w:t xml:space="preserve"> Meeting August 21</w:t>
+      </w:r>
+      <w:r>
+        <w:rPr>
+          <w:rFonts w:ascii="Times New Roman" w:hAnsi="Times New Roman" w:cs="Times New Roman"/>
+          <w:sz w:val="32"/>
+          <w:vertAlign w:val="superscript"/>
+        </w:rPr>
+        <w:t>th</w:t>
+      </w:r>
+      <w:r>
+        <w:rPr>
+          <w:rFonts w:ascii="Times New Roman" w:hAnsi="Times New Roman" w:cs="Times New Roman"/>
+          <w:sz w:val="32"/>
+        </w:rPr>
+        <w:t xml:space="preserve">, 2013 – </w:t>
+      </w:r>
+      <w:r>
+        <w:rPr>
+          <w:rFonts w:ascii="Times New Roman" w:hAnsi="Times New Roman" w:cs="Times New Roman"/>
+          <w:sz w:val="32"/>
+        </w:rPr>
+        <w:t>Got Layers working but some options are broken. Refactored code to work with layers.</w:t>
+      </w:r>
+      <w:bookmarkStart w:id="0" w:name="_GoBack"/>
+      <w:bookmarkEnd w:id="0"/>
+    </w:p>
+    <w:p>
+      <w:pPr>
+        <w:pStyle w:val="ListParagraph"/>
+        <w:numPr>
+          <w:ilvl w:val="0"/>
+          <w:numId w:val="4"/>
+        </w:numPr>
+        <w:rPr>
+          <w:rFonts w:ascii="Times New Roman" w:hAnsi="Times New Roman" w:cs="Times New Roman"/>
+          <w:sz w:val="32"/>
+        </w:rPr>
+      </w:pPr>
+      <w:r>
+        <w:rPr>
+          <w:rFonts w:ascii="Times New Roman" w:hAnsi="Times New Roman" w:cs="Times New Roman"/>
+          <w:sz w:val="32"/>
+        </w:rPr>
+        <w:t xml:space="preserve">Hours: </w:t>
+      </w:r>
+      <w:r>
+        <w:rPr>
+          <w:rFonts w:ascii="Times New Roman" w:hAnsi="Times New Roman" w:cs="Times New Roman"/>
+          <w:sz w:val="32"/>
+        </w:rPr>
+        <w:t>12</w:t>
+      </w:r>
+    </w:p>
+    <w:p>
+      <w:pPr>
+        <w:pStyle w:val="ListParagraph"/>
+        <w:numPr>
+          <w:ilvl w:val="0"/>
+          <w:numId w:val="4"/>
+        </w:numPr>
+        <w:rPr>
+          <w:rFonts w:ascii="Times New Roman" w:hAnsi="Times New Roman" w:cs="Times New Roman"/>
+          <w:sz w:val="32"/>
+        </w:rPr>
+      </w:pPr>
+      <w:r>
+        <w:rPr>
+          <w:rFonts w:ascii="Times New Roman" w:hAnsi="Times New Roman" w:cs="Times New Roman"/>
+          <w:sz w:val="32"/>
+        </w:rPr>
+        <w:t>Status: Red</w:t>
+      </w:r>
+    </w:p>
+    <w:p>
+      <w:pPr>
+        <w:pStyle w:val="ListParagraph"/>
+        <w:numPr>
+          <w:ilvl w:val="0"/>
+          <w:numId w:val="4"/>
+        </w:numPr>
+        <w:rPr>
+          <w:rFonts w:ascii="Times New Roman" w:hAnsi="Times New Roman" w:cs="Times New Roman"/>
+          <w:sz w:val="32"/>
+        </w:rPr>
+      </w:pPr>
+      <w:r>
+        <w:rPr>
+          <w:rFonts w:ascii="Times New Roman" w:hAnsi="Times New Roman" w:cs="Times New Roman"/>
+          <w:sz w:val="32"/>
+        </w:rPr>
+        <w:t>Technicality: moderate</w:t>
+      </w:r>
+    </w:p>
+    <w:p>
+      <w:pPr>
+        <w:pStyle w:val="ListParagraph"/>
+        <w:numPr>
+          <w:ilvl w:val="0"/>
+          <w:numId w:val="4"/>
+        </w:numPr>
+        <w:rPr>
+          <w:rFonts w:ascii="Times New Roman" w:hAnsi="Times New Roman" w:cs="Times New Roman"/>
+          <w:sz w:val="32"/>
+        </w:rPr>
+      </w:pPr>
+      <w:proofErr w:type="gramStart"/>
+      <w:r>
+        <w:rPr>
+          <w:rFonts w:ascii="Times New Roman" w:hAnsi="Times New Roman" w:cs="Times New Roman"/>
+          <w:sz w:val="32"/>
+        </w:rPr>
+        <w:t>Professionalism: Dressed up for the meeting.</w:t>
+      </w:r>
+      <w:proofErr w:type="gramEnd"/>
+    </w:p>
+    <w:p>
+      <w:pPr>
+        <w:rPr>
+          <w:rFonts w:ascii="Times New Roman" w:hAnsi="Times New Roman" w:cs="Times New Roman"/>
+          <w:sz w:val="32"/>
+        </w:rPr>
+      </w:pPr>
+      <w:r>
+        <w:rPr>
+          <w:rFonts w:ascii="Times New Roman" w:hAnsi="Times New Roman" w:cs="Times New Roman"/>
+          <w:sz w:val="32"/>
+        </w:rPr>
+        <w:br w:type="page"/>
+      </w:r>
+    </w:p>
+    <w:p>
+      <w:pPr>
+        <w:rPr>
+          <w:rFonts w:ascii="Times New Roman" w:hAnsi="Times New Roman" w:cs="Times New Roman"/>
+          <w:sz w:val="32"/>
+        </w:rPr>
+      </w:pPr>
+      <w:proofErr w:type="gramStart"/>
+      <w:r>
+        <w:rPr>
+          <w:rFonts w:ascii="Times New Roman" w:hAnsi="Times New Roman" w:cs="Times New Roman"/>
+          <w:sz w:val="32"/>
+        </w:rPr>
+        <w:lastRenderedPageBreak/>
+        <w:t>8</w:t>
+      </w:r>
+      <w:r>
+        <w:rPr>
+          <w:rFonts w:ascii="Times New Roman" w:hAnsi="Times New Roman" w:cs="Times New Roman"/>
+          <w:sz w:val="32"/>
+          <w:vertAlign w:val="superscript"/>
+        </w:rPr>
+        <w:t>th</w:t>
+      </w:r>
+      <w:proofErr w:type="gramEnd"/>
+      <w:r>
+        <w:rPr>
+          <w:rFonts w:ascii="Times New Roman" w:hAnsi="Times New Roman" w:cs="Times New Roman"/>
+          <w:sz w:val="32"/>
+        </w:rPr>
+        <w:t xml:space="preserve"> Meeting August 28</w:t>
+      </w:r>
+      <w:r>
+        <w:rPr>
+          <w:rFonts w:ascii="Times New Roman" w:hAnsi="Times New Roman" w:cs="Times New Roman"/>
+          <w:sz w:val="32"/>
+          <w:vertAlign w:val="superscript"/>
+        </w:rPr>
+        <w:t>th</w:t>
+      </w:r>
+      <w:r>
+        <w:rPr>
+          <w:rFonts w:ascii="Times New Roman" w:hAnsi="Times New Roman" w:cs="Times New Roman"/>
+          <w:sz w:val="32"/>
+        </w:rPr>
+        <w:t xml:space="preserve">, 2013 – </w:t>
+      </w:r>
+      <w:r>
+        <w:rPr>
+          <w:rFonts w:ascii="Times New Roman" w:hAnsi="Times New Roman" w:cs="Times New Roman"/>
+          <w:sz w:val="32"/>
+        </w:rPr>
+        <w:t xml:space="preserve">I should take the red eye into more depth and make it a wow factor. Compare my </w:t>
+      </w:r>
+      <w:proofErr w:type="gramStart"/>
+      <w:r>
+        <w:rPr>
+          <w:rFonts w:ascii="Times New Roman" w:hAnsi="Times New Roman" w:cs="Times New Roman"/>
+          <w:sz w:val="32"/>
+        </w:rPr>
+        <w:t>red-eye</w:t>
+      </w:r>
+      <w:proofErr w:type="gramEnd"/>
+      <w:r>
+        <w:rPr>
+          <w:rFonts w:ascii="Times New Roman" w:hAnsi="Times New Roman" w:cs="Times New Roman"/>
+          <w:sz w:val="32"/>
+        </w:rPr>
+        <w:t xml:space="preserve"> to other applications implementations for red eye removal. I should get hungry and work at different times like at 6am.</w:t>
+      </w:r>
+      <w:r>
+        <w:rPr>
+          <w:rFonts w:ascii="Times New Roman" w:hAnsi="Times New Roman" w:cs="Times New Roman"/>
+          <w:sz w:val="32"/>
+        </w:rPr>
+        <w:t xml:space="preserve"> </w:t>
+      </w:r>
+    </w:p>
+    <w:p>
+      <w:pPr>
+        <w:pStyle w:val="ListParagraph"/>
+        <w:numPr>
+          <w:ilvl w:val="0"/>
+          <w:numId w:val="4"/>
+        </w:numPr>
+        <w:rPr>
+          <w:rFonts w:ascii="Times New Roman" w:hAnsi="Times New Roman" w:cs="Times New Roman"/>
+          <w:sz w:val="32"/>
+        </w:rPr>
+      </w:pPr>
+      <w:r>
+        <w:rPr>
+          <w:rFonts w:ascii="Times New Roman" w:hAnsi="Times New Roman" w:cs="Times New Roman"/>
+          <w:sz w:val="32"/>
+        </w:rPr>
+        <w:t xml:space="preserve">Hours: </w:t>
+      </w:r>
+      <w:r>
+        <w:rPr>
+          <w:rFonts w:ascii="Times New Roman" w:hAnsi="Times New Roman" w:cs="Times New Roman"/>
+          <w:sz w:val="32"/>
+        </w:rPr>
+        <w:t>14</w:t>
+      </w:r>
+    </w:p>
+    <w:p>
+      <w:pPr>
+        <w:pStyle w:val="ListParagraph"/>
+        <w:numPr>
+          <w:ilvl w:val="0"/>
+          <w:numId w:val="4"/>
+        </w:numPr>
+        <w:rPr>
+          <w:rFonts w:ascii="Times New Roman" w:hAnsi="Times New Roman" w:cs="Times New Roman"/>
+          <w:sz w:val="32"/>
+        </w:rPr>
+      </w:pPr>
+      <w:r>
+        <w:rPr>
+          <w:rFonts w:ascii="Times New Roman" w:hAnsi="Times New Roman" w:cs="Times New Roman"/>
+          <w:sz w:val="32"/>
+        </w:rPr>
+        <w:t>Status: Red</w:t>
+      </w:r>
+    </w:p>
+    <w:p>
+      <w:pPr>
+        <w:pStyle w:val="ListParagraph"/>
+        <w:numPr>
+          <w:ilvl w:val="0"/>
+          <w:numId w:val="4"/>
+        </w:numPr>
+        <w:rPr>
+          <w:rFonts w:ascii="Times New Roman" w:hAnsi="Times New Roman" w:cs="Times New Roman"/>
+          <w:sz w:val="32"/>
+        </w:rPr>
+      </w:pPr>
+      <w:r>
+        <w:rPr>
+          <w:rFonts w:ascii="Times New Roman" w:hAnsi="Times New Roman" w:cs="Times New Roman"/>
+          <w:sz w:val="32"/>
+        </w:rPr>
+        <w:t xml:space="preserve">Technicality: </w:t>
+      </w:r>
+      <w:r>
+        <w:rPr>
+          <w:rFonts w:ascii="Times New Roman" w:hAnsi="Times New Roman" w:cs="Times New Roman"/>
+          <w:sz w:val="32"/>
+        </w:rPr>
+        <w:t>moderate</w:t>
       </w:r>
     </w:p>
     <w:p>

</xml_diff>

<commit_message>
Half the line is undone from history. Not completely removed.
</commit_message>
<xml_diff>
--- a/Documentation/Tasks.docx
+++ b/Documentation/Tasks.docx
@@ -6939,7 +6939,7 @@
         <mc:AlternateContent>
           <mc:Choice Requires="wps">
             <w:drawing>
-              <wp:anchor distT="0" distB="0" distL="114300" distR="114300" simplePos="0" relativeHeight="251809792" behindDoc="0" locked="0" layoutInCell="1" allowOverlap="1" wp14:anchorId="40EF91DE" wp14:editId="41BBB9BB">
+              <wp:anchor distT="0" distB="0" distL="114300" distR="114300" simplePos="0" relativeHeight="251809792" behindDoc="0" locked="0" layoutInCell="1" allowOverlap="1" wp14:anchorId="3B354D20" wp14:editId="06DC87FD">
                 <wp:simplePos x="0" y="0"/>
                 <wp:positionH relativeFrom="column">
                   <wp:posOffset>466725</wp:posOffset>
@@ -7073,7 +7073,7 @@
         <mc:AlternateContent>
           <mc:Choice Requires="wps">
             <w:drawing>
-              <wp:anchor distT="0" distB="0" distL="114300" distR="114300" simplePos="0" relativeHeight="251801600" behindDoc="0" locked="0" layoutInCell="1" allowOverlap="1" wp14:anchorId="59D10ABB" wp14:editId="439592EE">
+              <wp:anchor distT="0" distB="0" distL="114300" distR="114300" simplePos="0" relativeHeight="251801600" behindDoc="0" locked="0" layoutInCell="1" allowOverlap="1" wp14:anchorId="5559B3B3" wp14:editId="6D4FBC1B">
                 <wp:simplePos x="0" y="0"/>
                 <wp:positionH relativeFrom="column">
                   <wp:posOffset>466725</wp:posOffset>
@@ -7218,22 +7218,23 @@
           <w:rFonts w:ascii="Times New Roman" w:hAnsi="Times New Roman" w:cs="Times New Roman"/>
           <w:noProof/>
           <w:sz w:val="32"/>
+          <w:u w:val="single"/>
         </w:rPr>
         <mc:AlternateContent>
           <mc:Choice Requires="wps">
             <w:drawing>
-              <wp:anchor distT="0" distB="0" distL="114300" distR="114300" simplePos="0" relativeHeight="251828224" behindDoc="0" locked="0" layoutInCell="1" allowOverlap="1" wp14:anchorId="4CC4326C" wp14:editId="1DCF4057">
+              <wp:anchor distT="0" distB="0" distL="114300" distR="114300" simplePos="0" relativeHeight="251828224" behindDoc="0" locked="0" layoutInCell="1" allowOverlap="1" wp14:anchorId="26F04F19" wp14:editId="6C172C26">
                 <wp:simplePos x="0" y="0"/>
                 <wp:positionH relativeFrom="column">
                   <wp:posOffset>466725</wp:posOffset>
                 </wp:positionH>
                 <wp:positionV relativeFrom="paragraph">
-                  <wp:posOffset>23495</wp:posOffset>
+                  <wp:posOffset>37465</wp:posOffset>
                 </wp:positionV>
-                <wp:extent cx="276225" cy="200025"/>
-                <wp:effectExtent l="76200" t="38100" r="104775" b="123825"/>
+                <wp:extent cx="276225" cy="190500"/>
+                <wp:effectExtent l="76200" t="38100" r="104775" b="114300"/>
                 <wp:wrapNone/>
-                <wp:docPr id="66" name="Rectangle 66"/>
+                <wp:docPr id="67" name="Rectangle 67"/>
                 <wp:cNvGraphicFramePr/>
                 <a:graphic xmlns:a="http://schemas.openxmlformats.org/drawingml/2006/main">
                   <a:graphicData uri="http://schemas.microsoft.com/office/word/2010/wordprocessingShape">
@@ -7242,7 +7243,7 @@
                       <wps:spPr>
                         <a:xfrm>
                           <a:off x="0" y="0"/>
-                          <a:ext cx="276225" cy="200025"/>
+                          <a:ext cx="276225" cy="190500"/>
                         </a:xfrm>
                         <a:prstGeom prst="rect">
                           <a:avLst/>
@@ -7250,13 +7251,13 @@
                       </wps:spPr>
                       <wps:style>
                         <a:lnRef idx="0">
-                          <a:schemeClr val="accent6"/>
+                          <a:schemeClr val="accent3"/>
                         </a:lnRef>
                         <a:fillRef idx="3">
-                          <a:schemeClr val="accent6"/>
+                          <a:schemeClr val="accent3"/>
                         </a:fillRef>
                         <a:effectRef idx="3">
-                          <a:schemeClr val="accent6"/>
+                          <a:schemeClr val="accent3"/>
                         </a:effectRef>
                         <a:fontRef idx="minor">
                           <a:schemeClr val="lt1"/>
@@ -7276,8 +7277,8 @@
           </mc:Choice>
           <mc:Fallback>
             <w:pict>
-              <v:rect id="Rectangle 66" o:spid="_x0000_s1026" style="position:absolute;margin-left:36.75pt;margin-top:1.85pt;width:21.75pt;height:15.75pt;z-index:251828224;visibility:visible;mso-wrap-style:square;mso-wrap-distance-left:9pt;mso-wrap-distance-top:0;mso-wrap-distance-right:9pt;mso-wrap-distance-bottom:0;mso-position-horizontal:absolute;mso-position-horizontal-relative:text;mso-position-vertical:absolute;mso-position-vertical-relative:text;v-text-anchor:middle" o:gfxdata="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" fillcolor="#9a4906 [1641]" stroked="f">
-                <v:fill color2="#f68a32 [3017]" rotate="t" angle="180" colors="0 #cb6c1d;52429f #ff8f2a;1 #ff8f26" focus="100%" type="gradient">
+              <v:rect id="Rectangle 67" o:spid="_x0000_s1026" style="position:absolute;margin-left:36.75pt;margin-top:2.95pt;width:21.75pt;height:15pt;z-index:251828224;visibility:visible;mso-wrap-style:square;mso-wrap-distance-left:9pt;mso-wrap-distance-top:0;mso-wrap-distance-right:9pt;mso-wrap-distance-bottom:0;mso-position-horizontal:absolute;mso-position-horizontal-relative:text;mso-position-vertical:absolute;mso-position-vertical-relative:text;v-text-anchor:middle" o:gfxdata="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" fillcolor="#506329 [1638]" stroked="f">
+                <v:fill color2="#93b64c [3014]" rotate="t" angle="180" colors="0 #769535;52429f #9bc348;1 #9cc746" focus="100%" type="gradient">
                   <o:fill v:ext="view" type="gradientUnscaled"/>
                 </v:fill>
                 <v:shadow on="t" color="black" opacity="22937f" origin=",.5" offset="0,.63889mm"/>
@@ -7339,7 +7340,7 @@
         <mc:AlternateContent>
           <mc:Choice Requires="wps">
             <w:drawing>
-              <wp:anchor distT="0" distB="0" distL="114300" distR="114300" simplePos="0" relativeHeight="251824128" behindDoc="0" locked="0" layoutInCell="1" allowOverlap="1" wp14:anchorId="46DE3B9A" wp14:editId="56A160FB">
+              <wp:anchor distT="0" distB="0" distL="114300" distR="114300" simplePos="0" relativeHeight="251824128" behindDoc="0" locked="0" layoutInCell="1" allowOverlap="1" wp14:anchorId="5005A53D" wp14:editId="03A103AF">
                 <wp:simplePos x="0" y="0"/>
                 <wp:positionH relativeFrom="column">
                   <wp:posOffset>466725</wp:posOffset>
@@ -7436,7 +7437,7 @@
         <mc:AlternateContent>
           <mc:Choice Requires="wps">
             <w:drawing>
-              <wp:anchor distT="0" distB="0" distL="114300" distR="114300" simplePos="0" relativeHeight="251826176" behindDoc="0" locked="0" layoutInCell="1" allowOverlap="1" wp14:anchorId="5311B457" wp14:editId="694057ED">
+              <wp:anchor distT="0" distB="0" distL="114300" distR="114300" simplePos="0" relativeHeight="251826176" behindDoc="0" locked="0" layoutInCell="1" allowOverlap="1" wp14:anchorId="531700FA" wp14:editId="348D5DB3">
                 <wp:simplePos x="0" y="0"/>
                 <wp:positionH relativeFrom="column">
                   <wp:posOffset>466725</wp:posOffset>
@@ -7532,7 +7533,7 @@
         <mc:AlternateContent>
           <mc:Choice Requires="wps">
             <w:drawing>
-              <wp:anchor distT="0" distB="0" distL="114300" distR="114300" simplePos="0" relativeHeight="251813888" behindDoc="0" locked="0" layoutInCell="1" allowOverlap="1" wp14:anchorId="12C5BA50" wp14:editId="4689544C">
+              <wp:anchor distT="0" distB="0" distL="114300" distR="114300" simplePos="0" relativeHeight="251813888" behindDoc="0" locked="0" layoutInCell="1" allowOverlap="1" wp14:anchorId="2E505E91" wp14:editId="5C489F8A">
                 <wp:simplePos x="0" y="0"/>
                 <wp:positionH relativeFrom="column">
                   <wp:posOffset>466725</wp:posOffset>
@@ -7628,18 +7629,18 @@
         <mc:AlternateContent>
           <mc:Choice Requires="wps">
             <w:drawing>
-              <wp:anchor distT="0" distB="0" distL="114300" distR="114300" simplePos="0" relativeHeight="251815936" behindDoc="0" locked="0" layoutInCell="1" allowOverlap="1" wp14:anchorId="2164A047" wp14:editId="2C6593D1">
+              <wp:anchor distT="0" distB="0" distL="114300" distR="114300" simplePos="0" relativeHeight="251830272" behindDoc="0" locked="0" layoutInCell="1" allowOverlap="1" wp14:anchorId="4EAFCE00" wp14:editId="497EC1BF">
                 <wp:simplePos x="0" y="0"/>
                 <wp:positionH relativeFrom="column">
-                  <wp:posOffset>476250</wp:posOffset>
+                  <wp:posOffset>457200</wp:posOffset>
                 </wp:positionH>
                 <wp:positionV relativeFrom="paragraph">
-                  <wp:posOffset>3175</wp:posOffset>
+                  <wp:posOffset>24130</wp:posOffset>
                 </wp:positionV>
-                <wp:extent cx="276225" cy="180975"/>
+                <wp:extent cx="276225" cy="200025"/>
                 <wp:effectExtent l="76200" t="38100" r="104775" b="123825"/>
                 <wp:wrapNone/>
-                <wp:docPr id="59" name="Rectangle 59"/>
+                <wp:docPr id="68" name="Rectangle 68"/>
                 <wp:cNvGraphicFramePr/>
                 <a:graphic xmlns:a="http://schemas.openxmlformats.org/drawingml/2006/main">
                   <a:graphicData uri="http://schemas.microsoft.com/office/word/2010/wordprocessingShape">
@@ -7648,7 +7649,7 @@
                       <wps:spPr>
                         <a:xfrm>
                           <a:off x="0" y="0"/>
-                          <a:ext cx="276225" cy="180975"/>
+                          <a:ext cx="276225" cy="200025"/>
                         </a:xfrm>
                         <a:prstGeom prst="rect">
                           <a:avLst/>
@@ -7656,13 +7657,13 @@
                       </wps:spPr>
                       <wps:style>
                         <a:lnRef idx="0">
-                          <a:schemeClr val="accent2"/>
+                          <a:schemeClr val="accent6"/>
                         </a:lnRef>
                         <a:fillRef idx="3">
-                          <a:schemeClr val="accent2"/>
+                          <a:schemeClr val="accent6"/>
                         </a:fillRef>
                         <a:effectRef idx="3">
-                          <a:schemeClr val="accent2"/>
+                          <a:schemeClr val="accent6"/>
                         </a:effectRef>
                         <a:fontRef idx="minor">
                           <a:schemeClr val="lt1"/>
@@ -7682,8 +7683,8 @@
           </mc:Choice>
           <mc:Fallback>
             <w:pict>
-              <v:rect id="Rectangle 59" o:spid="_x0000_s1026" style="position:absolute;margin-left:37.5pt;margin-top:.25pt;width:21.75pt;height:14.25pt;z-index:251815936;visibility:visible;mso-wrap-style:square;mso-wrap-distance-left:9pt;mso-wrap-distance-top:0;mso-wrap-distance-right:9pt;mso-wrap-distance-bottom:0;mso-position-horizontal:absolute;mso-position-horizontal-relative:text;mso-position-vertical:absolute;mso-position-vertical-relative:text;v-text-anchor:middle" o:gfxdata="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" fillcolor="#652523 [1637]" stroked="f">
-                <v:fill color2="#ba4442 [3013]" rotate="t" angle="180" colors="0 #9b2d2a;52429f #cb3d3a;1 #ce3b37" focus="100%" type="gradient">
+              <v:rect id="Rectangle 68" o:spid="_x0000_s1026" style="position:absolute;margin-left:36pt;margin-top:1.9pt;width:21.75pt;height:15.75pt;z-index:251830272;visibility:visible;mso-wrap-style:square;mso-wrap-distance-left:9pt;mso-wrap-distance-top:0;mso-wrap-distance-right:9pt;mso-wrap-distance-bottom:0;mso-position-horizontal:absolute;mso-position-horizontal-relative:text;mso-position-vertical:absolute;mso-position-vertical-relative:text;v-text-anchor:middle" o:gfxdata="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" fillcolor="#9a4906 [1641]" stroked="f">
+                <v:fill color2="#f68a32 [3017]" rotate="t" angle="180" colors="0 #cb6c1d;52429f #ff8f2a;1 #ff8f26" focus="100%" type="gradient">
                   <o:fill v:ext="view" type="gradientUnscaled"/>
                 </v:fill>
                 <v:shadow on="t" color="black" opacity="22937f" origin=",.5" offset="0,.63889mm"/>
@@ -7705,7 +7706,16 @@
           <w:sz w:val="32"/>
         </w:rPr>
         <w:tab/>
-        <w:t>Finish the re-sizing of an image.</w:t>
+        <w:t>Finish the re-s</w:t>
+      </w:r>
+      <w:bookmarkStart w:id="0" w:name="_GoBack"/>
+      <w:bookmarkEnd w:id="0"/>
+      <w:r>
+        <w:rPr>
+          <w:rFonts w:ascii="Times New Roman" w:hAnsi="Times New Roman" w:cs="Times New Roman"/>
+          <w:sz w:val="32"/>
+        </w:rPr>
+        <w:t>izing of an image.</w:t>
       </w:r>
     </w:p>
     <w:p>
@@ -9835,17 +9845,17 @@
           <w:rFonts w:ascii="Times New Roman" w:hAnsi="Times New Roman" w:cs="Times New Roman"/>
           <w:sz w:val="32"/>
         </w:rPr>
-        <w:t xml:space="preserve">, 2013 – </w:t>
-      </w:r>
-      <w:r>
-        <w:rPr>
-          <w:rFonts w:ascii="Times New Roman" w:hAnsi="Times New Roman" w:cs="Times New Roman"/>
-          <w:sz w:val="32"/>
-        </w:rPr>
-        <w:t>Got Layers working but some options are broken. Refactored code to work with layers.</w:t>
-      </w:r>
-      <w:bookmarkStart w:id="0" w:name="_GoBack"/>
-      <w:bookmarkEnd w:id="0"/>
+        <w:t xml:space="preserve">, 2013 – Got Layers working but some options are broken. </w:t>
+      </w:r>
+      <w:proofErr w:type="gramStart"/>
+      <w:r>
+        <w:rPr>
+          <w:rFonts w:ascii="Times New Roman" w:hAnsi="Times New Roman" w:cs="Times New Roman"/>
+          <w:sz w:val="32"/>
+        </w:rPr>
+        <w:t>Refactored code to work with layers.</w:t>
+      </w:r>
+      <w:proofErr w:type="gramEnd"/>
     </w:p>
     <w:p>
       <w:pPr>
@@ -9864,14 +9874,7 @@
           <w:rFonts w:ascii="Times New Roman" w:hAnsi="Times New Roman" w:cs="Times New Roman"/>
           <w:sz w:val="32"/>
         </w:rPr>
-        <w:t xml:space="preserve">Hours: </w:t>
-      </w:r>
-      <w:r>
-        <w:rPr>
-          <w:rFonts w:ascii="Times New Roman" w:hAnsi="Times New Roman" w:cs="Times New Roman"/>
-          <w:sz w:val="32"/>
-        </w:rPr>
-        <w:t>12</w:t>
+        <w:t>Hours: 12</w:t>
       </w:r>
     </w:p>
     <w:p>
@@ -9996,14 +9999,7 @@
           <w:rFonts w:ascii="Times New Roman" w:hAnsi="Times New Roman" w:cs="Times New Roman"/>
           <w:sz w:val="32"/>
         </w:rPr>
-        <w:t xml:space="preserve">, 2013 – </w:t>
-      </w:r>
-      <w:r>
-        <w:rPr>
-          <w:rFonts w:ascii="Times New Roman" w:hAnsi="Times New Roman" w:cs="Times New Roman"/>
-          <w:sz w:val="32"/>
-        </w:rPr>
-        <w:t xml:space="preserve">I should take the red eye into more depth and make it a wow factor. Compare my </w:t>
+        <w:t xml:space="preserve">, 2013 – I should take the red eye into more depth and make it a wow factor. Compare my </w:t>
       </w:r>
       <w:proofErr w:type="gramStart"/>
       <w:r>
@@ -10019,14 +10015,7 @@
           <w:rFonts w:ascii="Times New Roman" w:hAnsi="Times New Roman" w:cs="Times New Roman"/>
           <w:sz w:val="32"/>
         </w:rPr>
-        <w:t xml:space="preserve"> to other applications implementations for red eye removal. I should get hungry and work at different times like at 6am.</w:t>
-      </w:r>
-      <w:r>
-        <w:rPr>
-          <w:rFonts w:ascii="Times New Roman" w:hAnsi="Times New Roman" w:cs="Times New Roman"/>
-          <w:sz w:val="32"/>
-        </w:rPr>
-        <w:t xml:space="preserve"> </w:t>
+        <w:t xml:space="preserve"> to other applications implementations for red eye removal. I should get hungry and work at different times like at 6am. </w:t>
       </w:r>
     </w:p>
     <w:p>
@@ -10046,14 +10035,7 @@
           <w:rFonts w:ascii="Times New Roman" w:hAnsi="Times New Roman" w:cs="Times New Roman"/>
           <w:sz w:val="32"/>
         </w:rPr>
-        <w:t xml:space="preserve">Hours: </w:t>
-      </w:r>
-      <w:r>
-        <w:rPr>
-          <w:rFonts w:ascii="Times New Roman" w:hAnsi="Times New Roman" w:cs="Times New Roman"/>
-          <w:sz w:val="32"/>
-        </w:rPr>
-        <w:t>14</w:t>
+        <w:t>Hours: 14</w:t>
       </w:r>
     </w:p>
     <w:p>
@@ -10093,14 +10075,7 @@
           <w:rFonts w:ascii="Times New Roman" w:hAnsi="Times New Roman" w:cs="Times New Roman"/>
           <w:sz w:val="32"/>
         </w:rPr>
-        <w:t xml:space="preserve">Technicality: </w:t>
-      </w:r>
-      <w:r>
-        <w:rPr>
-          <w:rFonts w:ascii="Times New Roman" w:hAnsi="Times New Roman" w:cs="Times New Roman"/>
-          <w:sz w:val="32"/>
-        </w:rPr>
-        <w:t>moderate</w:t>
+        <w:t>Technicality: moderate</w:t>
       </w:r>
     </w:p>
     <w:p>

</xml_diff>

<commit_message>
Quadratic bezier curve demo now works.
</commit_message>
<xml_diff>
--- a/Documentation/Tasks.docx
+++ b/Documentation/Tasks.docx
@@ -7437,7 +7437,7 @@
         <mc:AlternateContent>
           <mc:Choice Requires="wps">
             <w:drawing>
-              <wp:anchor distT="0" distB="0" distL="114300" distR="114300" simplePos="0" relativeHeight="251826176" behindDoc="0" locked="0" layoutInCell="1" allowOverlap="1" wp14:anchorId="531700FA" wp14:editId="348D5DB3">
+              <wp:anchor distT="0" distB="0" distL="114300" distR="114300" simplePos="0" relativeHeight="251826176" behindDoc="0" locked="0" layoutInCell="1" allowOverlap="1" wp14:anchorId="7427E09B" wp14:editId="38E08FB9">
                 <wp:simplePos x="0" y="0"/>
                 <wp:positionH relativeFrom="column">
                   <wp:posOffset>466725</wp:posOffset>
@@ -7533,18 +7533,18 @@
         <mc:AlternateContent>
           <mc:Choice Requires="wps">
             <w:drawing>
-              <wp:anchor distT="0" distB="0" distL="114300" distR="114300" simplePos="0" relativeHeight="251813888" behindDoc="0" locked="0" layoutInCell="1" allowOverlap="1" wp14:anchorId="2E505E91" wp14:editId="5C489F8A">
+              <wp:anchor distT="0" distB="0" distL="114300" distR="114300" simplePos="0" relativeHeight="251832320" behindDoc="0" locked="0" layoutInCell="1" allowOverlap="1" wp14:anchorId="19F677F6" wp14:editId="1F64E459">
                 <wp:simplePos x="0" y="0"/>
                 <wp:positionH relativeFrom="column">
-                  <wp:posOffset>466725</wp:posOffset>
+                  <wp:posOffset>457200</wp:posOffset>
                 </wp:positionH>
                 <wp:positionV relativeFrom="paragraph">
-                  <wp:posOffset>17780</wp:posOffset>
+                  <wp:posOffset>19685</wp:posOffset>
                 </wp:positionV>
-                <wp:extent cx="276225" cy="180975"/>
+                <wp:extent cx="276225" cy="200025"/>
                 <wp:effectExtent l="76200" t="38100" r="104775" b="123825"/>
                 <wp:wrapNone/>
-                <wp:docPr id="58" name="Rectangle 58"/>
+                <wp:docPr id="38" name="Rectangle 38"/>
                 <wp:cNvGraphicFramePr/>
                 <a:graphic xmlns:a="http://schemas.openxmlformats.org/drawingml/2006/main">
                   <a:graphicData uri="http://schemas.microsoft.com/office/word/2010/wordprocessingShape">
@@ -7553,7 +7553,7 @@
                       <wps:spPr>
                         <a:xfrm>
                           <a:off x="0" y="0"/>
-                          <a:ext cx="276225" cy="180975"/>
+                          <a:ext cx="276225" cy="200025"/>
                         </a:xfrm>
                         <a:prstGeom prst="rect">
                           <a:avLst/>
@@ -7561,13 +7561,13 @@
                       </wps:spPr>
                       <wps:style>
                         <a:lnRef idx="0">
-                          <a:schemeClr val="accent2"/>
+                          <a:schemeClr val="accent6"/>
                         </a:lnRef>
                         <a:fillRef idx="3">
-                          <a:schemeClr val="accent2"/>
+                          <a:schemeClr val="accent6"/>
                         </a:fillRef>
                         <a:effectRef idx="3">
-                          <a:schemeClr val="accent2"/>
+                          <a:schemeClr val="accent6"/>
                         </a:effectRef>
                         <a:fontRef idx="minor">
                           <a:schemeClr val="lt1"/>
@@ -7587,8 +7587,8 @@
           </mc:Choice>
           <mc:Fallback>
             <w:pict>
-              <v:rect id="Rectangle 58" o:spid="_x0000_s1026" style="position:absolute;margin-left:36.75pt;margin-top:1.4pt;width:21.75pt;height:14.25pt;z-index:251813888;visibility:visible;mso-wrap-style:square;mso-wrap-distance-left:9pt;mso-wrap-distance-top:0;mso-wrap-distance-right:9pt;mso-wrap-distance-bottom:0;mso-position-horizontal:absolute;mso-position-horizontal-relative:text;mso-position-vertical:absolute;mso-position-vertical-relative:text;v-text-anchor:middle" o:gfxdata="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" fillcolor="#652523 [1637]" stroked="f">
-                <v:fill color2="#ba4442 [3013]" rotate="t" angle="180" colors="0 #9b2d2a;52429f #cb3d3a;1 #ce3b37" focus="100%" type="gradient">
+              <v:rect id="Rectangle 38" o:spid="_x0000_s1026" style="position:absolute;margin-left:36pt;margin-top:1.55pt;width:21.75pt;height:15.75pt;z-index:251832320;visibility:visible;mso-wrap-style:square;mso-wrap-distance-left:9pt;mso-wrap-distance-top:0;mso-wrap-distance-right:9pt;mso-wrap-distance-bottom:0;mso-position-horizontal:absolute;mso-position-horizontal-relative:text;mso-position-vertical:absolute;mso-position-vertical-relative:text;v-text-anchor:middle" o:gfxdata="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" fillcolor="#9a4906 [1641]" stroked="f">
+                <v:fill color2="#f68a32 [3017]" rotate="t" angle="180" colors="0 #cb6c1d;52429f #ff8f2a;1 #ff8f26" focus="100%" type="gradient">
                   <o:fill v:ext="view" type="gradientUnscaled"/>
                 </v:fill>
                 <v:shadow on="t" color="black" opacity="22937f" origin=",.5" offset="0,.63889mm"/>
@@ -7629,7 +7629,7 @@
         <mc:AlternateContent>
           <mc:Choice Requires="wps">
             <w:drawing>
-              <wp:anchor distT="0" distB="0" distL="114300" distR="114300" simplePos="0" relativeHeight="251830272" behindDoc="0" locked="0" layoutInCell="1" allowOverlap="1" wp14:anchorId="4EAFCE00" wp14:editId="497EC1BF">
+              <wp:anchor distT="0" distB="0" distL="114300" distR="114300" simplePos="0" relativeHeight="251830272" behindDoc="0" locked="0" layoutInCell="1" allowOverlap="1" wp14:anchorId="7C98E4D9" wp14:editId="109053B8">
                 <wp:simplePos x="0" y="0"/>
                 <wp:positionH relativeFrom="column">
                   <wp:posOffset>457200</wp:posOffset>
@@ -7706,16 +7706,7 @@
           <w:sz w:val="32"/>
         </w:rPr>
         <w:tab/>
-        <w:t>Finish the re-s</w:t>
-      </w:r>
-      <w:bookmarkStart w:id="0" w:name="_GoBack"/>
-      <w:bookmarkEnd w:id="0"/>
-      <w:r>
-        <w:rPr>
-          <w:rFonts w:ascii="Times New Roman" w:hAnsi="Times New Roman" w:cs="Times New Roman"/>
-          <w:sz w:val="32"/>
-        </w:rPr>
-        <w:t>izing of an image.</w:t>
+        <w:t>Finish the re-sizing of an image.</w:t>
       </w:r>
     </w:p>
     <w:p>
@@ -7755,7 +7746,7 @@
         <mc:AlternateContent>
           <mc:Choice Requires="wps">
             <w:drawing>
-              <wp:anchor distT="0" distB="0" distL="114300" distR="114300" simplePos="0" relativeHeight="251817984" behindDoc="0" locked="0" layoutInCell="1" allowOverlap="1" wp14:anchorId="48EC4D76" wp14:editId="2C6481DC">
+              <wp:anchor distT="0" distB="0" distL="114300" distR="114300" simplePos="0" relativeHeight="251817984" behindDoc="0" locked="0" layoutInCell="1" allowOverlap="1" wp14:anchorId="0BE86921" wp14:editId="6E15BBB3">
                 <wp:simplePos x="0" y="0"/>
                 <wp:positionH relativeFrom="column">
                   <wp:posOffset>476250</wp:posOffset>
@@ -7856,22 +7847,23 @@
           <w:rFonts w:ascii="Times New Roman" w:hAnsi="Times New Roman" w:cs="Times New Roman"/>
           <w:noProof/>
           <w:sz w:val="32"/>
+          <w:u w:val="single"/>
         </w:rPr>
         <mc:AlternateContent>
           <mc:Choice Requires="wps">
             <w:drawing>
-              <wp:anchor distT="0" distB="0" distL="114300" distR="114300" simplePos="0" relativeHeight="251820032" behindDoc="0" locked="0" layoutInCell="1" allowOverlap="1" wp14:anchorId="5DDB2C7A" wp14:editId="3C462534">
+              <wp:anchor distT="0" distB="0" distL="114300" distR="114300" simplePos="0" relativeHeight="251834368" behindDoc="0" locked="0" layoutInCell="1" allowOverlap="1" wp14:anchorId="0831CA8B" wp14:editId="7933DF2E">
                 <wp:simplePos x="0" y="0"/>
                 <wp:positionH relativeFrom="column">
-                  <wp:posOffset>466725</wp:posOffset>
+                  <wp:posOffset>476250</wp:posOffset>
                 </wp:positionH>
                 <wp:positionV relativeFrom="paragraph">
-                  <wp:posOffset>8890</wp:posOffset>
+                  <wp:posOffset>25400</wp:posOffset>
                 </wp:positionV>
-                <wp:extent cx="276225" cy="180975"/>
-                <wp:effectExtent l="76200" t="38100" r="104775" b="123825"/>
+                <wp:extent cx="276225" cy="190500"/>
+                <wp:effectExtent l="76200" t="38100" r="104775" b="114300"/>
                 <wp:wrapNone/>
-                <wp:docPr id="61" name="Rectangle 61"/>
+                <wp:docPr id="49" name="Rectangle 49"/>
                 <wp:cNvGraphicFramePr/>
                 <a:graphic xmlns:a="http://schemas.openxmlformats.org/drawingml/2006/main">
                   <a:graphicData uri="http://schemas.microsoft.com/office/word/2010/wordprocessingShape">
@@ -7880,7 +7872,7 @@
                       <wps:spPr>
                         <a:xfrm>
                           <a:off x="0" y="0"/>
-                          <a:ext cx="276225" cy="180975"/>
+                          <a:ext cx="276225" cy="190500"/>
                         </a:xfrm>
                         <a:prstGeom prst="rect">
                           <a:avLst/>
@@ -7888,13 +7880,13 @@
                       </wps:spPr>
                       <wps:style>
                         <a:lnRef idx="0">
-                          <a:schemeClr val="accent2"/>
+                          <a:schemeClr val="accent3"/>
                         </a:lnRef>
                         <a:fillRef idx="3">
-                          <a:schemeClr val="accent2"/>
+                          <a:schemeClr val="accent3"/>
                         </a:fillRef>
                         <a:effectRef idx="3">
-                          <a:schemeClr val="accent2"/>
+                          <a:schemeClr val="accent3"/>
                         </a:effectRef>
                         <a:fontRef idx="minor">
                           <a:schemeClr val="lt1"/>
@@ -7914,8 +7906,8 @@
           </mc:Choice>
           <mc:Fallback>
             <w:pict>
-              <v:rect id="Rectangle 61" o:spid="_x0000_s1026" style="position:absolute;margin-left:36.75pt;margin-top:.7pt;width:21.75pt;height:14.25pt;z-index:251820032;visibility:visible;mso-wrap-style:square;mso-wrap-distance-left:9pt;mso-wrap-distance-top:0;mso-wrap-distance-right:9pt;mso-wrap-distance-bottom:0;mso-position-horizontal:absolute;mso-position-horizontal-relative:text;mso-position-vertical:absolute;mso-position-vertical-relative:text;v-text-anchor:middle" o:gfxdata="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" fillcolor="#652523 [1637]" stroked="f">
-                <v:fill color2="#ba4442 [3013]" rotate="t" angle="180" colors="0 #9b2d2a;52429f #cb3d3a;1 #ce3b37" focus="100%" type="gradient">
+              <v:rect id="Rectangle 49" o:spid="_x0000_s1026" style="position:absolute;margin-left:37.5pt;margin-top:2pt;width:21.75pt;height:15pt;z-index:251834368;visibility:visible;mso-wrap-style:square;mso-wrap-distance-left:9pt;mso-wrap-distance-top:0;mso-wrap-distance-right:9pt;mso-wrap-distance-bottom:0;mso-position-horizontal:absolute;mso-position-horizontal-relative:text;mso-position-vertical:absolute;mso-position-vertical-relative:text;v-text-anchor:middle" o:gfxdata="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" fillcolor="#506329 [1638]" stroked="f">
+                <v:fill color2="#93b64c [3014]" rotate="t" angle="180" colors="0 #769535;52429f #9bc348;1 #9cc746" focus="100%" type="gradient">
                   <o:fill v:ext="view" type="gradientUnscaled"/>
                 </v:fill>
                 <v:shadow on="t" color="black" opacity="22937f" origin=",.5" offset="0,.63889mm"/>
@@ -7929,7 +7921,16 @@
           <w:rFonts w:ascii="Times New Roman" w:hAnsi="Times New Roman" w:cs="Times New Roman"/>
           <w:sz w:val="32"/>
         </w:rPr>
-        <w:t>Create a quadratic Bezier Curve</w:t>
+        <w:t>C</w:t>
+      </w:r>
+      <w:bookmarkStart w:id="0" w:name="_GoBack"/>
+      <w:bookmarkEnd w:id="0"/>
+      <w:r>
+        <w:rPr>
+          <w:rFonts w:ascii="Times New Roman" w:hAnsi="Times New Roman" w:cs="Times New Roman"/>
+          <w:sz w:val="32"/>
+        </w:rPr>
+        <w:t>reate a quadratic Bezier Curve</w:t>
       </w:r>
     </w:p>
     <w:p>

</xml_diff>

<commit_message>
Double buffered technique to please the user for text and line.
</commit_message>
<xml_diff>
--- a/Documentation/Tasks.docx
+++ b/Documentation/Tasks.docx
@@ -7742,22 +7742,23 @@
           <w:rFonts w:ascii="Times New Roman" w:hAnsi="Times New Roman" w:cs="Times New Roman"/>
           <w:noProof/>
           <w:sz w:val="32"/>
+          <w:u w:val="single"/>
         </w:rPr>
         <mc:AlternateContent>
           <mc:Choice Requires="wps">
             <w:drawing>
-              <wp:anchor distT="0" distB="0" distL="114300" distR="114300" simplePos="0" relativeHeight="251817984" behindDoc="0" locked="0" layoutInCell="1" allowOverlap="1" wp14:anchorId="0BE86921" wp14:editId="6E15BBB3">
+              <wp:anchor distT="0" distB="0" distL="114300" distR="114300" simplePos="0" relativeHeight="251836416" behindDoc="0" locked="0" layoutInCell="1" allowOverlap="1" wp14:anchorId="73D7D4ED" wp14:editId="3A107232">
                 <wp:simplePos x="0" y="0"/>
                 <wp:positionH relativeFrom="column">
                   <wp:posOffset>476250</wp:posOffset>
                 </wp:positionH>
                 <wp:positionV relativeFrom="paragraph">
-                  <wp:posOffset>19050</wp:posOffset>
+                  <wp:posOffset>7620</wp:posOffset>
                 </wp:positionV>
-                <wp:extent cx="276225" cy="180975"/>
-                <wp:effectExtent l="76200" t="38100" r="104775" b="123825"/>
+                <wp:extent cx="276225" cy="190500"/>
+                <wp:effectExtent l="76200" t="38100" r="104775" b="114300"/>
                 <wp:wrapNone/>
-                <wp:docPr id="60" name="Rectangle 60"/>
+                <wp:docPr id="50" name="Rectangle 50"/>
                 <wp:cNvGraphicFramePr/>
                 <a:graphic xmlns:a="http://schemas.openxmlformats.org/drawingml/2006/main">
                   <a:graphicData uri="http://schemas.microsoft.com/office/word/2010/wordprocessingShape">
@@ -7766,7 +7767,7 @@
                       <wps:spPr>
                         <a:xfrm>
                           <a:off x="0" y="0"/>
-                          <a:ext cx="276225" cy="180975"/>
+                          <a:ext cx="276225" cy="190500"/>
                         </a:xfrm>
                         <a:prstGeom prst="rect">
                           <a:avLst/>
@@ -7774,13 +7775,13 @@
                       </wps:spPr>
                       <wps:style>
                         <a:lnRef idx="0">
-                          <a:schemeClr val="accent2"/>
+                          <a:schemeClr val="accent3"/>
                         </a:lnRef>
                         <a:fillRef idx="3">
-                          <a:schemeClr val="accent2"/>
+                          <a:schemeClr val="accent3"/>
                         </a:fillRef>
                         <a:effectRef idx="3">
-                          <a:schemeClr val="accent2"/>
+                          <a:schemeClr val="accent3"/>
                         </a:effectRef>
                         <a:fontRef idx="minor">
                           <a:schemeClr val="lt1"/>
@@ -7800,8 +7801,8 @@
           </mc:Choice>
           <mc:Fallback>
             <w:pict>
-              <v:rect id="Rectangle 60" o:spid="_x0000_s1026" style="position:absolute;margin-left:37.5pt;margin-top:1.5pt;width:21.75pt;height:14.25pt;z-index:251817984;visibility:visible;mso-wrap-style:square;mso-wrap-distance-left:9pt;mso-wrap-distance-top:0;mso-wrap-distance-right:9pt;mso-wrap-distance-bottom:0;mso-position-horizontal:absolute;mso-position-horizontal-relative:text;mso-position-vertical:absolute;mso-position-vertical-relative:text;v-text-anchor:middle" o:gfxdata="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" fillcolor="#652523 [1637]" stroked="f">
-                <v:fill color2="#ba4442 [3013]" rotate="t" angle="180" colors="0 #9b2d2a;52429f #cb3d3a;1 #ce3b37" focus="100%" type="gradient">
+              <v:rect id="Rectangle 50" o:spid="_x0000_s1026" style="position:absolute;margin-left:37.5pt;margin-top:.6pt;width:21.75pt;height:15pt;z-index:251836416;visibility:visible;mso-wrap-style:square;mso-wrap-distance-left:9pt;mso-wrap-distance-top:0;mso-wrap-distance-right:9pt;mso-wrap-distance-bottom:0;mso-position-horizontal:absolute;mso-position-horizontal-relative:text;mso-position-vertical:absolute;mso-position-vertical-relative:text;v-text-anchor:middle" o:gfxdata="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" fillcolor="#506329 [1638]" stroked="f">
+                <v:fill color2="#93b64c [3014]" rotate="t" angle="180" colors="0 #769535;52429f #9bc348;1 #9cc746" focus="100%" type="gradient">
                   <o:fill v:ext="view" type="gradientUnscaled"/>
                 </v:fill>
                 <v:shadow on="t" color="black" opacity="22937f" origin=",.5" offset="0,.63889mm"/>
@@ -7815,7 +7816,16 @@
           <w:rFonts w:ascii="Times New Roman" w:hAnsi="Times New Roman" w:cs="Times New Roman"/>
           <w:sz w:val="32"/>
         </w:rPr>
-        <w:t>Implement a double buffer.</w:t>
+        <w:t>Implem</w:t>
+      </w:r>
+      <w:bookmarkStart w:id="0" w:name="_GoBack"/>
+      <w:bookmarkEnd w:id="0"/>
+      <w:r>
+        <w:rPr>
+          <w:rFonts w:ascii="Times New Roman" w:hAnsi="Times New Roman" w:cs="Times New Roman"/>
+          <w:sz w:val="32"/>
+        </w:rPr>
+        <w:t>ent a double buffer.</w:t>
       </w:r>
     </w:p>
     <w:p>
@@ -7921,16 +7931,7 @@
           <w:rFonts w:ascii="Times New Roman" w:hAnsi="Times New Roman" w:cs="Times New Roman"/>
           <w:sz w:val="32"/>
         </w:rPr>
-        <w:t>C</w:t>
-      </w:r>
-      <w:bookmarkStart w:id="0" w:name="_GoBack"/>
-      <w:bookmarkEnd w:id="0"/>
-      <w:r>
-        <w:rPr>
-          <w:rFonts w:ascii="Times New Roman" w:hAnsi="Times New Roman" w:cs="Times New Roman"/>
-          <w:sz w:val="32"/>
-        </w:rPr>
-        <w:t>reate a quadratic Bezier Curve</w:t>
+        <w:t>Create a quadratic Bezier Curve</w:t>
       </w:r>
     </w:p>
     <w:p>

</xml_diff>

<commit_message>
Fixed undo for Bezier Quad Curve.
</commit_message>
<xml_diff>
--- a/Documentation/Tasks.docx
+++ b/Documentation/Tasks.docx
@@ -7652,8 +7652,6 @@
         </w:rPr>
         <w:t>Undo not implemented for red eye.</w:t>
       </w:r>
-      <w:bookmarkStart w:id="0" w:name="_GoBack"/>
-      <w:bookmarkEnd w:id="0"/>
     </w:p>
     <w:p>
       <w:pPr>
@@ -10790,6 +10788,194 @@
         <w:t>Professionalism: Dressed up for the meeting.</w:t>
       </w:r>
       <w:proofErr w:type="gramEnd"/>
+    </w:p>
+    <w:p>
+      <w:pPr>
+        <w:rPr>
+          <w:rFonts w:ascii="Times New Roman" w:hAnsi="Times New Roman" w:cs="Times New Roman"/>
+          <w:sz w:val="32"/>
+        </w:rPr>
+      </w:pPr>
+    </w:p>
+    <w:p>
+      <w:pPr>
+        <w:rPr>
+          <w:rFonts w:ascii="Times New Roman" w:hAnsi="Times New Roman" w:cs="Times New Roman"/>
+          <w:sz w:val="32"/>
+        </w:rPr>
+      </w:pPr>
+      <w:proofErr w:type="gramStart"/>
+      <w:r>
+        <w:rPr>
+          <w:rFonts w:ascii="Times New Roman" w:hAnsi="Times New Roman" w:cs="Times New Roman"/>
+          <w:sz w:val="32"/>
+        </w:rPr>
+        <w:t>9</w:t>
+      </w:r>
+      <w:r>
+        <w:rPr>
+          <w:rFonts w:ascii="Times New Roman" w:hAnsi="Times New Roman" w:cs="Times New Roman"/>
+          <w:sz w:val="32"/>
+          <w:vertAlign w:val="superscript"/>
+        </w:rPr>
+        <w:t>th</w:t>
+      </w:r>
+      <w:proofErr w:type="gramEnd"/>
+      <w:r>
+        <w:rPr>
+          <w:rFonts w:ascii="Times New Roman" w:hAnsi="Times New Roman" w:cs="Times New Roman"/>
+          <w:sz w:val="32"/>
+        </w:rPr>
+        <w:t xml:space="preserve"> Meeting </w:t>
+      </w:r>
+      <w:r>
+        <w:rPr>
+          <w:rFonts w:ascii="Times New Roman" w:hAnsi="Times New Roman" w:cs="Times New Roman"/>
+          <w:sz w:val="32"/>
+        </w:rPr>
+        <w:t>September 4</w:t>
+      </w:r>
+      <w:r>
+        <w:rPr>
+          <w:rFonts w:ascii="Times New Roman" w:hAnsi="Times New Roman" w:cs="Times New Roman"/>
+          <w:sz w:val="32"/>
+          <w:vertAlign w:val="superscript"/>
+        </w:rPr>
+        <w:t>th</w:t>
+      </w:r>
+      <w:r>
+        <w:rPr>
+          <w:rFonts w:ascii="Times New Roman" w:hAnsi="Times New Roman" w:cs="Times New Roman"/>
+          <w:sz w:val="32"/>
+        </w:rPr>
+        <w:t>, 2013 –</w:t>
+      </w:r>
+      <w:r>
+        <w:rPr>
+          <w:rFonts w:ascii="Times New Roman" w:hAnsi="Times New Roman" w:cs="Times New Roman"/>
+          <w:sz w:val="32"/>
+        </w:rPr>
+        <w:t xml:space="preserve"> Show technical depth. </w:t>
+      </w:r>
+      <w:proofErr w:type="gramStart"/>
+      <w:r>
+        <w:rPr>
+          <w:rFonts w:ascii="Times New Roman" w:hAnsi="Times New Roman" w:cs="Times New Roman"/>
+          <w:sz w:val="32"/>
+        </w:rPr>
+        <w:t>Bezier madness.</w:t>
+      </w:r>
+      <w:proofErr w:type="gramEnd"/>
+      <w:r>
+        <w:rPr>
+          <w:rFonts w:ascii="Times New Roman" w:hAnsi="Times New Roman" w:cs="Times New Roman"/>
+          <w:sz w:val="32"/>
+        </w:rPr>
+        <w:t xml:space="preserve"> Quit expanding as much. Sustain your effort.</w:t>
+      </w:r>
+    </w:p>
+    <w:p>
+      <w:pPr>
+        <w:pStyle w:val="ListParagraph"/>
+        <w:numPr>
+          <w:ilvl w:val="0"/>
+          <w:numId w:val="4"/>
+        </w:numPr>
+        <w:rPr>
+          <w:rFonts w:ascii="Times New Roman" w:hAnsi="Times New Roman" w:cs="Times New Roman"/>
+          <w:sz w:val="32"/>
+        </w:rPr>
+      </w:pPr>
+      <w:r>
+        <w:rPr>
+          <w:rFonts w:ascii="Times New Roman" w:hAnsi="Times New Roman" w:cs="Times New Roman"/>
+          <w:sz w:val="32"/>
+        </w:rPr>
+        <w:t xml:space="preserve">Hours: </w:t>
+      </w:r>
+      <w:r>
+        <w:rPr>
+          <w:rFonts w:ascii="Times New Roman" w:hAnsi="Times New Roman" w:cs="Times New Roman"/>
+          <w:sz w:val="32"/>
+        </w:rPr>
+        <w:t>19</w:t>
+      </w:r>
+    </w:p>
+    <w:p>
+      <w:pPr>
+        <w:pStyle w:val="ListParagraph"/>
+        <w:numPr>
+          <w:ilvl w:val="0"/>
+          <w:numId w:val="4"/>
+        </w:numPr>
+        <w:rPr>
+          <w:rFonts w:ascii="Times New Roman" w:hAnsi="Times New Roman" w:cs="Times New Roman"/>
+          <w:sz w:val="32"/>
+        </w:rPr>
+      </w:pPr>
+      <w:r>
+        <w:rPr>
+          <w:rFonts w:ascii="Times New Roman" w:hAnsi="Times New Roman" w:cs="Times New Roman"/>
+          <w:sz w:val="32"/>
+        </w:rPr>
+        <w:t>Status: Yellow</w:t>
+      </w:r>
+    </w:p>
+    <w:p>
+      <w:pPr>
+        <w:pStyle w:val="ListParagraph"/>
+        <w:numPr>
+          <w:ilvl w:val="0"/>
+          <w:numId w:val="4"/>
+        </w:numPr>
+        <w:rPr>
+          <w:rFonts w:ascii="Times New Roman" w:hAnsi="Times New Roman" w:cs="Times New Roman"/>
+          <w:sz w:val="32"/>
+        </w:rPr>
+      </w:pPr>
+      <w:r>
+        <w:rPr>
+          <w:rFonts w:ascii="Times New Roman" w:hAnsi="Times New Roman" w:cs="Times New Roman"/>
+          <w:sz w:val="32"/>
+        </w:rPr>
+        <w:t>Technicality: moderate</w:t>
+      </w:r>
+    </w:p>
+    <w:p>
+      <w:pPr>
+        <w:pStyle w:val="ListParagraph"/>
+        <w:numPr>
+          <w:ilvl w:val="0"/>
+          <w:numId w:val="4"/>
+        </w:numPr>
+        <w:rPr>
+          <w:rFonts w:ascii="Times New Roman" w:hAnsi="Times New Roman" w:cs="Times New Roman"/>
+          <w:sz w:val="32"/>
+        </w:rPr>
+      </w:pPr>
+      <w:r>
+        <w:rPr>
+          <w:rFonts w:ascii="Times New Roman" w:hAnsi="Times New Roman" w:cs="Times New Roman"/>
+          <w:sz w:val="32"/>
+        </w:rPr>
+        <w:t>Professionalism: Dressed up for the meeting</w:t>
+      </w:r>
+      <w:r>
+        <w:rPr>
+          <w:rFonts w:ascii="Times New Roman" w:hAnsi="Times New Roman" w:cs="Times New Roman"/>
+          <w:sz w:val="32"/>
+        </w:rPr>
+        <w:t xml:space="preserve"> wore some shoes and no tucked in shirt</w:t>
+      </w:r>
+      <w:bookmarkStart w:id="0" w:name="_GoBack"/>
+      <w:bookmarkEnd w:id="0"/>
+      <w:r>
+        <w:rPr>
+          <w:rFonts w:ascii="Times New Roman" w:hAnsi="Times New Roman" w:cs="Times New Roman"/>
+          <w:sz w:val="32"/>
+        </w:rPr>
+        <w:t>.</w:t>
+      </w:r>
     </w:p>
     <w:p>
       <w:pPr>

</xml_diff>